<commit_message>
Corrected inconsistencies between the scripts and the markdown files
</commit_message>
<xml_diff>
--- a/Intro_markdown.docx
+++ b/Intro_markdown.docx
@@ -5654,6 +5654,60 @@
         </w:rPr>
         <w:t xml:space="preserve">(DoB_formatted))</w:t>
       </w:r>
+      <w:r>
+        <w:br w:type="textWrapping"/>
+      </w:r>
+      <w:r>
+        <w:br w:type="textWrapping"/>
+      </w:r>
+      <w:r>
+        <w:rPr>
+          <w:rStyle w:val="NormalTok"/>
+        </w:rPr>
+        <w:t xml:space="preserve">offenders &lt;-</w:t>
+      </w:r>
+      <w:r>
+        <w:rPr>
+          <w:rStyle w:val="StringTok"/>
+        </w:rPr>
+        <w:t xml:space="preserve"> </w:t>
+      </w:r>
+      <w:r>
+        <w:rPr>
+          <w:rStyle w:val="KeywordTok"/>
+        </w:rPr>
+        <w:t xml:space="preserve">mutate</w:t>
+      </w:r>
+      <w:r>
+        <w:rPr>
+          <w:rStyle w:val="NormalTok"/>
+        </w:rPr>
+        <w:t xml:space="preserve">(offenders, </w:t>
+      </w:r>
+      <w:r>
+        <w:rPr>
+          <w:rStyle w:val="DataTypeTok"/>
+        </w:rPr>
+        <w:t xml:space="preserve">weekday =</w:t>
+      </w:r>
+      <w:r>
+        <w:rPr>
+          <w:rStyle w:val="NormalTok"/>
+        </w:rPr>
+        <w:t xml:space="preserve"> </w:t>
+      </w:r>
+      <w:r>
+        <w:rPr>
+          <w:rStyle w:val="KeywordTok"/>
+        </w:rPr>
+        <w:t xml:space="preserve">weekdays</w:t>
+      </w:r>
+      <w:r>
+        <w:rPr>
+          <w:rStyle w:val="NormalTok"/>
+        </w:rPr>
+        <w:t xml:space="preserve">(DoB_formatted))</w:t>
+      </w:r>
     </w:p>
     <w:p>
       <w:pPr>
@@ -5825,7 +5879,7 @@
         </w:numPr>
       </w:pPr>
       <w:r>
-        <w:t xml:space="preserve">Work out which day of the week has the highest mean performance using summarise() and the base R command weekdays().</w:t>
+        <w:t xml:space="preserve">Work out which day of the week has the highest mean performance.</w:t>
       </w:r>
     </w:p>
     <w:p>
@@ -6300,7 +6354,7 @@
         <w:rPr>
           <w:rStyle w:val="KeywordTok"/>
         </w:rPr>
-        <w:t xml:space="preserve">rbind</w:t>
+        <w:t xml:space="preserve">bind_rows</w:t>
       </w:r>
       <w:r>
         <w:rPr>
@@ -6989,7 +7043,7 @@
     </w:lvl>
   </w:abstractNum>
   <w:abstractNum w:abstractNumId="990">
-    <w:nsid w:val="9f3756fc"/>
+    <w:nsid w:val="64add348"/>
     <w:multiLevelType w:val="multilevel"/>
     <w:lvl w:ilvl="0">
       <w:numFmt w:val="bullet"/>
@@ -7070,7 +7124,7 @@
     </w:lvl>
   </w:abstractNum>
   <w:abstractNum w:abstractNumId="99411">
-    <w:nsid w:val="436e06a3"/>
+    <w:nsid w:val="1b5a320f"/>
     <w:multiLevelType w:val="multilevel"/>
     <w:lvl w:ilvl="0">
       <w:start w:val="1"/>
@@ -7158,7 +7212,7 @@
     </w:lvl>
   </w:abstractNum>
   <w:abstractNum w:abstractNumId="991">
-    <w:nsid w:val="8a0681e7"/>
+    <w:nsid w:val="8ab75f2b"/>
     <w:multiLevelType w:val="multilevel"/>
     <w:lvl w:ilvl="0">
       <w:numFmt w:val="bullet"/>

</xml_diff>

<commit_message>
Update to match fine tuning
</commit_message>
<xml_diff>
--- a/Intro_markdown.docx
+++ b/Intro_markdown.docx
@@ -2520,7 +2520,7 @@
       <w:bookmarkStart w:id="44" w:name="data-classes"/>
       <w:bookmarkEnd w:id="44"/>
       <w:r>
-        <w:t xml:space="preserve">2.6 Data classes</w:t>
+        <w:t xml:space="preserve">2.5 Data classes</w:t>
       </w:r>
     </w:p>
     <w:p>
@@ -2978,7 +2978,7 @@
       <w:bookmarkStart w:id="45" w:name="some-useful-numeric-and-statistical-functions-include"/>
       <w:bookmarkEnd w:id="45"/>
       <w:r>
-        <w:t xml:space="preserve">2.7 Some useful numeric and statistical functions include:</w:t>
+        <w:t xml:space="preserve">2.6 Some useful numeric and statistical functions include:</w:t>
       </w:r>
     </w:p>
     <w:p>
@@ -3156,7 +3156,7 @@
       <w:bookmarkStart w:id="46" w:name="exercises-1"/>
       <w:bookmarkEnd w:id="46"/>
       <w:r>
-        <w:t xml:space="preserve">2.8 Exercises</w:t>
+        <w:t xml:space="preserve">2.7 Exercises</w:t>
       </w:r>
     </w:p>
     <w:p>
@@ -6727,7 +6727,7 @@
     </w:lvl>
   </w:abstractNum>
   <w:abstractNum w:abstractNumId="990">
-    <w:nsid w:val="cdd20e2c"/>
+    <w:nsid w:val="1917e0fe"/>
     <w:multiLevelType w:val="multilevel"/>
     <w:lvl w:ilvl="0">
       <w:numFmt w:val="bullet"/>
@@ -6808,7 +6808,7 @@
     </w:lvl>
   </w:abstractNum>
   <w:abstractNum w:abstractNumId="99411">
-    <w:nsid w:val="e2de94fd"/>
+    <w:nsid w:val="3999baa4"/>
     <w:multiLevelType w:val="multilevel"/>
     <w:lvl w:ilvl="0">
       <w:start w:val="1"/>
@@ -6896,7 +6896,7 @@
     </w:lvl>
   </w:abstractNum>
   <w:abstractNum w:abstractNumId="991">
-    <w:nsid w:val="e96ff17e"/>
+    <w:nsid w:val="d4745e3f"/>
     <w:multiLevelType w:val="multilevel"/>
     <w:lvl w:ilvl="0">
       <w:numFmt w:val="bullet"/>

</xml_diff>

<commit_message>
Changes to code and explanation of working directories for issue #9
</commit_message>
<xml_diff>
--- a/Intro_markdown.docx
+++ b/Intro_markdown.docx
@@ -123,7 +123,7 @@
         </w:numPr>
       </w:pPr>
       <w:r>
-        <w:t xml:space="preserve">Processing data - this section introduces R packages, importing data into R, inspecting data and data classes and the ifelse function</w:t>
+        <w:t xml:space="preserve">Processing data - this section introduces R packages, importing data into R, inspecting data and data classes</w:t>
       </w:r>
     </w:p>
     <w:p>
@@ -1140,7 +1140,15 @@
         <w:pStyle w:val="FirstParagraph"/>
       </w:pPr>
       <w:r>
-        <w:t xml:space="preserve">It can be helpful to set up a working directory so that everything we are going to import into R or export from R will be saved by default into this folder. You can check what the working directory currently is by using the getwd() command (which stands for get working directory):</w:t>
+        <w:t xml:space="preserve">The default behaviour of RStudio for the handling of files e.g. datasets, code scripts etc. is to use a working directory which is a folder where RStudio reads and saves files. Therefore, before we start writing any code we should set up a working directory so that everything we are going to import into RStudio or export from RStudio will be saved by default into this folder.</w:t>
+      </w:r>
+    </w:p>
+    <w:p>
+      <w:pPr>
+        <w:pStyle w:val="BodyText"/>
+      </w:pPr>
+      <w:r>
+        <w:t xml:space="preserve">You can check what the working directory currently is by using the getwd() command (which stands for get working directory):</w:t>
       </w:r>
     </w:p>
     <w:p>
@@ -1188,13 +1196,112 @@
         <w:rPr>
           <w:rStyle w:val="StringTok"/>
         </w:rPr>
-        <w:t xml:space="preserve">"/home"</w:t>
+        <w:t xml:space="preserve">"~"</w:t>
       </w:r>
       <w:r>
         <w:rPr>
           <w:rStyle w:val="NormalTok"/>
         </w:rPr>
         <w:t xml:space="preserve">)</w:t>
+      </w:r>
+    </w:p>
+    <w:p>
+      <w:pPr>
+        <w:pStyle w:val="FirstParagraph"/>
+      </w:pPr>
+      <w:r>
+        <w:t xml:space="preserve">If you want to change the working directory to a specific repository/folder you have cloned, for example, the</w:t>
+      </w:r>
+      <w:r>
+        <w:t xml:space="preserve"> </w:t>
+      </w:r>
+      <w:r>
+        <w:t xml:space="preserve">“</w:t>
+      </w:r>
+      <w:r>
+        <w:t xml:space="preserve">IntroRTraining</w:t>
+      </w:r>
+      <w:r>
+        <w:t xml:space="preserve">”</w:t>
+      </w:r>
+      <w:r>
+        <w:t xml:space="preserve"> </w:t>
+      </w:r>
+      <w:r>
+        <w:t xml:space="preserve">repository, you can use the setwd() command as follows:</w:t>
+      </w:r>
+    </w:p>
+    <w:p>
+      <w:pPr>
+        <w:pStyle w:val="SourceCode"/>
+      </w:pPr>
+      <w:r>
+        <w:rPr>
+          <w:rStyle w:val="KeywordTok"/>
+        </w:rPr>
+        <w:t xml:space="preserve">setwd</w:t>
+      </w:r>
+      <w:r>
+        <w:rPr>
+          <w:rStyle w:val="NormalTok"/>
+        </w:rPr>
+        <w:t xml:space="preserve">(</w:t>
+      </w:r>
+      <w:r>
+        <w:rPr>
+          <w:rStyle w:val="StringTok"/>
+        </w:rPr>
+        <w:t xml:space="preserve">"~/IntroRTraining"</w:t>
+      </w:r>
+      <w:r>
+        <w:rPr>
+          <w:rStyle w:val="NormalTok"/>
+        </w:rPr>
+        <w:t xml:space="preserve">)</w:t>
+      </w:r>
+    </w:p>
+    <w:p>
+      <w:pPr>
+        <w:pStyle w:val="FirstParagraph"/>
+      </w:pPr>
+      <w:r>
+        <w:t xml:space="preserve">Additionally, you can set your working directory manually following the steps below:</w:t>
+      </w:r>
+    </w:p>
+    <w:p>
+      <w:pPr>
+        <w:pStyle w:val="Compact"/>
+        <w:numPr>
+          <w:numId w:val="1006"/>
+          <w:ilvl w:val="0"/>
+        </w:numPr>
+      </w:pPr>
+      <w:r>
+        <w:t xml:space="preserve">Create a folder with an appropriate name containing any files you need for your RStudio session.</w:t>
+      </w:r>
+    </w:p>
+    <w:p>
+      <w:pPr>
+        <w:pStyle w:val="Compact"/>
+        <w:numPr>
+          <w:numId w:val="1006"/>
+          <w:ilvl w:val="0"/>
+        </w:numPr>
+      </w:pPr>
+      <w:r>
+        <w:t xml:space="preserve">From RStudio, use the menu to change your working directory under Session &gt; Set Working Directory &gt; Choose Directory.</w:t>
+      </w:r>
+    </w:p>
+    <w:p>
+      <w:pPr>
+        <w:pStyle w:val="Compact"/>
+        <w:numPr>
+          <w:numId w:val="1006"/>
+          <w:ilvl w:val="0"/>
+        </w:numPr>
+      </w:pPr>
+      <w:r>
+        <w:t xml:space="preserve">Choose the directory (folder) you’ve just created in step 1.</w:t>
       </w:r>
     </w:p>
     <w:p>
@@ -1313,7 +1420,7 @@
         <w:rPr>
           <w:rStyle w:val="VerbatimChar"/>
         </w:rPr>
-        <w:t xml:space="preserve">FALSE ── Attaching packages ─────────────────────────────────────────────────────────────────────── tidyverse 1.2.1 ──</w:t>
+        <w:t xml:space="preserve">FALSE ── Attaching packages ───────────────────────────────────────────────────────────── tidyverse 1.2.1 ──</w:t>
       </w:r>
     </w:p>
     <w:p>
@@ -1362,7 +1469,7 @@
         <w:rPr>
           <w:rStyle w:val="VerbatimChar"/>
         </w:rPr>
-        <w:t xml:space="preserve">FALSE ── Conflicts ────────────────────────────────────────────────────────────────────────── tidyverse_conflicts() ──</w:t>
+        <w:t xml:space="preserve">FALSE ── Conflicts ──────────────────────────────────────────────────────────────── tidyverse_conflicts() ──</w:t>
       </w:r>
       <w:r>
         <w:br w:type="textWrapping"/>
@@ -2577,7 +2684,7 @@
         <w:rPr>
           <w:rStyle w:val="NormalTok"/>
         </w:rPr>
-        <w:t xml:space="preserve">weight) </w:t>
+        <w:t xml:space="preserve">WEIGHT) </w:t>
       </w:r>
     </w:p>
     <w:p>
@@ -2588,7 +2695,7 @@
         <w:rPr>
           <w:rStyle w:val="VerbatimChar"/>
         </w:rPr>
-        <w:t xml:space="preserve">## [1] "NULL"</w:t>
+        <w:t xml:space="preserve">## [1] "integer"</w:t>
       </w:r>
     </w:p>
     <w:p>
@@ -2979,184 +3086,6 @@
       <w:bookmarkEnd w:id="45"/>
       <w:r>
         <w:t xml:space="preserve">2.6 Some useful numeric and statistical functions include:</w:t>
-      </w:r>
-    </w:p>
-    <w:p>
-      <w:pPr>
-        <w:pStyle w:val="Compact"/>
-        <w:numPr>
-          <w:numId w:val="1006"/>
-          <w:ilvl w:val="0"/>
-        </w:numPr>
-      </w:pPr>
-      <w:r>
-        <w:t xml:space="preserve">abs(x): returns the absolute value of x</w:t>
-      </w:r>
-    </w:p>
-    <w:p>
-      <w:pPr>
-        <w:pStyle w:val="Compact"/>
-        <w:numPr>
-          <w:numId w:val="1006"/>
-          <w:ilvl w:val="0"/>
-        </w:numPr>
-      </w:pPr>
-      <w:r>
-        <w:t xml:space="preserve">sqrt(x): returns the square root of x</w:t>
-      </w:r>
-    </w:p>
-    <w:p>
-      <w:pPr>
-        <w:pStyle w:val="Compact"/>
-        <w:numPr>
-          <w:numId w:val="1006"/>
-          <w:ilvl w:val="0"/>
-        </w:numPr>
-      </w:pPr>
-      <w:r>
-        <w:t xml:space="preserve">round(x, digits = n): rounds a number to the nth place</w:t>
-      </w:r>
-    </w:p>
-    <w:p>
-      <w:pPr>
-        <w:pStyle w:val="Compact"/>
-        <w:numPr>
-          <w:numId w:val="1006"/>
-          <w:ilvl w:val="0"/>
-        </w:numPr>
-      </w:pPr>
-      <w:r>
-        <w:t xml:space="preserve">exp(x): returns the exponential of x</w:t>
-      </w:r>
-    </w:p>
-    <w:p>
-      <w:pPr>
-        <w:pStyle w:val="Compact"/>
-        <w:numPr>
-          <w:numId w:val="1006"/>
-          <w:ilvl w:val="0"/>
-        </w:numPr>
-      </w:pPr>
-      <w:r>
-        <w:t xml:space="preserve">log(x): returns the natural log of x</w:t>
-      </w:r>
-    </w:p>
-    <w:p>
-      <w:pPr>
-        <w:pStyle w:val="Compact"/>
-        <w:numPr>
-          <w:numId w:val="1006"/>
-          <w:ilvl w:val="0"/>
-        </w:numPr>
-      </w:pPr>
-      <w:r>
-        <w:t xml:space="preserve">sum(x): if x is a vector, returns the sum of its elements</w:t>
-      </w:r>
-    </w:p>
-    <w:p>
-      <w:pPr>
-        <w:pStyle w:val="Compact"/>
-        <w:numPr>
-          <w:numId w:val="1006"/>
-          <w:ilvl w:val="0"/>
-        </w:numPr>
-      </w:pPr>
-      <w:r>
-        <w:t xml:space="preserve">min(x): if x is a vector, returns the smallest of its elements</w:t>
-      </w:r>
-    </w:p>
-    <w:p>
-      <w:pPr>
-        <w:pStyle w:val="Compact"/>
-        <w:numPr>
-          <w:numId w:val="1006"/>
-          <w:ilvl w:val="0"/>
-        </w:numPr>
-      </w:pPr>
-      <w:r>
-        <w:t xml:space="preserve">max(x): if x is a vector, returns the biggest of its elements</w:t>
-      </w:r>
-    </w:p>
-    <w:p>
-      <w:pPr>
-        <w:pStyle w:val="Compact"/>
-        <w:numPr>
-          <w:numId w:val="1006"/>
-          <w:ilvl w:val="0"/>
-        </w:numPr>
-      </w:pPr>
-      <w:r>
-        <w:t xml:space="preserve">rnorm(n, mean = 0, sd = 1): return n random numbers from the standard normal distribution</w:t>
-      </w:r>
-    </w:p>
-    <w:p>
-      <w:pPr>
-        <w:pStyle w:val="Compact"/>
-        <w:numPr>
-          <w:numId w:val="1006"/>
-          <w:ilvl w:val="0"/>
-        </w:numPr>
-      </w:pPr>
-      <w:r>
-        <w:t xml:space="preserve">rbinom(n, no. of trials = 1, prob = 0.5): return random numbers from n coin tosses</w:t>
-      </w:r>
-    </w:p>
-    <w:p>
-      <w:pPr>
-        <w:pStyle w:val="Compact"/>
-        <w:numPr>
-          <w:numId w:val="1006"/>
-          <w:ilvl w:val="0"/>
-        </w:numPr>
-      </w:pPr>
-      <w:r>
-        <w:t xml:space="preserve">mean(x): if x is a vector of observations, return the mean of its elements</w:t>
-      </w:r>
-    </w:p>
-    <w:p>
-      <w:pPr>
-        <w:pStyle w:val="Compact"/>
-        <w:numPr>
-          <w:numId w:val="1006"/>
-          <w:ilvl w:val="0"/>
-        </w:numPr>
-      </w:pPr>
-      <w:r>
-        <w:t xml:space="preserve">sd(x): if x is a vector of observations, return its standard deviation</w:t>
-      </w:r>
-    </w:p>
-    <w:p>
-      <w:pPr>
-        <w:pStyle w:val="Compact"/>
-        <w:numPr>
-          <w:numId w:val="1006"/>
-          <w:ilvl w:val="0"/>
-        </w:numPr>
-      </w:pPr>
-      <w:r>
-        <w:t xml:space="preserve">cor(x): gives the linear correlation coefficient</w:t>
-      </w:r>
-    </w:p>
-    <w:p>
-      <w:pPr>
-        <w:pStyle w:val="Compact"/>
-        <w:numPr>
-          <w:numId w:val="1006"/>
-          <w:ilvl w:val="0"/>
-        </w:numPr>
-      </w:pPr>
-      <w:r>
-        <w:t xml:space="preserve">median(x): if x is a vector of observations, return its median</w:t>
-      </w:r>
-    </w:p>
-    <w:p>
-      <w:pPr>
-        <w:pStyle w:val="Heading3"/>
-      </w:pPr>
-      <w:bookmarkStart w:id="46" w:name="exercises-1"/>
-      <w:bookmarkEnd w:id="46"/>
-      <w:r>
-        <w:t xml:space="preserve">2.7 Exercises</w:t>
       </w:r>
     </w:p>
     <w:p>
@@ -3164,6 +3093,184 @@
         <w:pStyle w:val="Compact"/>
         <w:numPr>
           <w:numId w:val="1007"/>
+          <w:ilvl w:val="0"/>
+        </w:numPr>
+      </w:pPr>
+      <w:r>
+        <w:t xml:space="preserve">abs(x): returns the absolute value of x</w:t>
+      </w:r>
+    </w:p>
+    <w:p>
+      <w:pPr>
+        <w:pStyle w:val="Compact"/>
+        <w:numPr>
+          <w:numId w:val="1007"/>
+          <w:ilvl w:val="0"/>
+        </w:numPr>
+      </w:pPr>
+      <w:r>
+        <w:t xml:space="preserve">sqrt(x): returns the square root of x</w:t>
+      </w:r>
+    </w:p>
+    <w:p>
+      <w:pPr>
+        <w:pStyle w:val="Compact"/>
+        <w:numPr>
+          <w:numId w:val="1007"/>
+          <w:ilvl w:val="0"/>
+        </w:numPr>
+      </w:pPr>
+      <w:r>
+        <w:t xml:space="preserve">round(x, digits = n): rounds a number to the nth place</w:t>
+      </w:r>
+    </w:p>
+    <w:p>
+      <w:pPr>
+        <w:pStyle w:val="Compact"/>
+        <w:numPr>
+          <w:numId w:val="1007"/>
+          <w:ilvl w:val="0"/>
+        </w:numPr>
+      </w:pPr>
+      <w:r>
+        <w:t xml:space="preserve">exp(x): returns the exponential of x</w:t>
+      </w:r>
+    </w:p>
+    <w:p>
+      <w:pPr>
+        <w:pStyle w:val="Compact"/>
+        <w:numPr>
+          <w:numId w:val="1007"/>
+          <w:ilvl w:val="0"/>
+        </w:numPr>
+      </w:pPr>
+      <w:r>
+        <w:t xml:space="preserve">log(x): returns the natural log of x</w:t>
+      </w:r>
+    </w:p>
+    <w:p>
+      <w:pPr>
+        <w:pStyle w:val="Compact"/>
+        <w:numPr>
+          <w:numId w:val="1007"/>
+          <w:ilvl w:val="0"/>
+        </w:numPr>
+      </w:pPr>
+      <w:r>
+        <w:t xml:space="preserve">sum(x): if x is a vector, returns the sum of its elements</w:t>
+      </w:r>
+    </w:p>
+    <w:p>
+      <w:pPr>
+        <w:pStyle w:val="Compact"/>
+        <w:numPr>
+          <w:numId w:val="1007"/>
+          <w:ilvl w:val="0"/>
+        </w:numPr>
+      </w:pPr>
+      <w:r>
+        <w:t xml:space="preserve">min(x): if x is a vector, returns the smallest of its elements</w:t>
+      </w:r>
+    </w:p>
+    <w:p>
+      <w:pPr>
+        <w:pStyle w:val="Compact"/>
+        <w:numPr>
+          <w:numId w:val="1007"/>
+          <w:ilvl w:val="0"/>
+        </w:numPr>
+      </w:pPr>
+      <w:r>
+        <w:t xml:space="preserve">max(x): if x is a vector, returns the biggest of its elements</w:t>
+      </w:r>
+    </w:p>
+    <w:p>
+      <w:pPr>
+        <w:pStyle w:val="Compact"/>
+        <w:numPr>
+          <w:numId w:val="1007"/>
+          <w:ilvl w:val="0"/>
+        </w:numPr>
+      </w:pPr>
+      <w:r>
+        <w:t xml:space="preserve">rnorm(n, mean = 0, sd = 1): return n random numbers from the standard normal distribution</w:t>
+      </w:r>
+    </w:p>
+    <w:p>
+      <w:pPr>
+        <w:pStyle w:val="Compact"/>
+        <w:numPr>
+          <w:numId w:val="1007"/>
+          <w:ilvl w:val="0"/>
+        </w:numPr>
+      </w:pPr>
+      <w:r>
+        <w:t xml:space="preserve">rbinom(n, no. of trials = 1, prob = 0.5): return random numbers from n coin tosses</w:t>
+      </w:r>
+    </w:p>
+    <w:p>
+      <w:pPr>
+        <w:pStyle w:val="Compact"/>
+        <w:numPr>
+          <w:numId w:val="1007"/>
+          <w:ilvl w:val="0"/>
+        </w:numPr>
+      </w:pPr>
+      <w:r>
+        <w:t xml:space="preserve">mean(x): if x is a vector of observations, return the mean of its elements</w:t>
+      </w:r>
+    </w:p>
+    <w:p>
+      <w:pPr>
+        <w:pStyle w:val="Compact"/>
+        <w:numPr>
+          <w:numId w:val="1007"/>
+          <w:ilvl w:val="0"/>
+        </w:numPr>
+      </w:pPr>
+      <w:r>
+        <w:t xml:space="preserve">sd(x): if x is a vector of observations, return its standard deviation</w:t>
+      </w:r>
+    </w:p>
+    <w:p>
+      <w:pPr>
+        <w:pStyle w:val="Compact"/>
+        <w:numPr>
+          <w:numId w:val="1007"/>
+          <w:ilvl w:val="0"/>
+        </w:numPr>
+      </w:pPr>
+      <w:r>
+        <w:t xml:space="preserve">cor(x): gives the linear correlation coefficient</w:t>
+      </w:r>
+    </w:p>
+    <w:p>
+      <w:pPr>
+        <w:pStyle w:val="Compact"/>
+        <w:numPr>
+          <w:numId w:val="1007"/>
+          <w:ilvl w:val="0"/>
+        </w:numPr>
+      </w:pPr>
+      <w:r>
+        <w:t xml:space="preserve">median(x): if x is a vector of observations, return its median</w:t>
+      </w:r>
+    </w:p>
+    <w:p>
+      <w:pPr>
+        <w:pStyle w:val="Heading3"/>
+      </w:pPr>
+      <w:bookmarkStart w:id="46" w:name="exercise"/>
+      <w:bookmarkEnd w:id="46"/>
+      <w:r>
+        <w:t xml:space="preserve">2.7 Exercise</w:t>
+      </w:r>
+    </w:p>
+    <w:p>
+      <w:pPr>
+        <w:pStyle w:val="Compact"/>
+        <w:numPr>
+          <w:numId w:val="1008"/>
           <w:ilvl w:val="0"/>
         </w:numPr>
       </w:pPr>
@@ -4735,761 +4842,10 @@
       <w:pPr>
         <w:pStyle w:val="Heading3"/>
       </w:pPr>
-      <w:bookmarkStart w:id="54" w:name="exercises-2"/>
+      <w:bookmarkStart w:id="54" w:name="exercises-1"/>
       <w:bookmarkEnd w:id="54"/>
       <w:r>
         <w:t xml:space="preserve">3.6 Exercises</w:t>
-      </w:r>
-    </w:p>
-    <w:p>
-      <w:pPr>
-        <w:pStyle w:val="Compact"/>
-        <w:numPr>
-          <w:numId w:val="1008"/>
-          <w:ilvl w:val="0"/>
-        </w:numPr>
-      </w:pPr>
-      <w:r>
-        <w:t xml:space="preserve">Using group_by and summarise, calculate the average and median age for females in the West.</w:t>
-      </w:r>
-    </w:p>
-    <w:p>
-      <w:pPr>
-        <w:pStyle w:val="Compact"/>
-        <w:numPr>
-          <w:numId w:val="1008"/>
-          <w:ilvl w:val="0"/>
-        </w:numPr>
-      </w:pPr>
-      <w:r>
-        <w:t xml:space="preserve">How many have heights of less than 2 metres, what are their (recorded) heights and gender(s)?</w:t>
-      </w:r>
-    </w:p>
-    <w:p>
-      <w:pPr>
-        <w:pStyle w:val="Compact"/>
-        <w:numPr>
-          <w:numId w:val="1008"/>
-          <w:ilvl w:val="0"/>
-        </w:numPr>
-      </w:pPr>
-      <w:r>
-        <w:t xml:space="preserve">Produce a table showing the counts of height (including missing values).</w:t>
-      </w:r>
-    </w:p>
-    <w:p>
-      <w:pPr>
-        <w:pStyle w:val="Compact"/>
-        <w:numPr>
-          <w:numId w:val="1008"/>
-          <w:ilvl w:val="0"/>
-        </w:numPr>
-      </w:pPr>
-      <w:r>
-        <w:t xml:space="preserve">Create a new dataset containing PREV_CONVICTIONS and SENTENCE variables, rename SENTENCE as sentence_type, and create a new variable num_convictions that is PREV_CONVICTIONS + 1 (to take account of the latest conviction).</w:t>
-      </w:r>
-    </w:p>
-    <w:p>
-      <w:pPr>
-        <w:pStyle w:val="Heading2"/>
-      </w:pPr>
-      <w:bookmarkStart w:id="55" w:name="dates"/>
-      <w:bookmarkEnd w:id="55"/>
-      <w:r>
-        <w:t xml:space="preserve">4 Dates</w:t>
-      </w:r>
-    </w:p>
-    <w:p>
-      <w:pPr>
-        <w:pStyle w:val="Heading3"/>
-      </w:pPr>
-      <w:bookmarkStart w:id="56" w:name="manipulating-dates"/>
-      <w:bookmarkEnd w:id="56"/>
-      <w:r>
-        <w:t xml:space="preserve">4.1 Manipulating dates</w:t>
-      </w:r>
-    </w:p>
-    <w:p>
-      <w:pPr>
-        <w:pStyle w:val="FirstParagraph"/>
-      </w:pPr>
-      <w:r>
-        <w:t xml:space="preserve">As you might have noticed, BIRTH_DATE in the</w:t>
-      </w:r>
-      <w:r>
-        <w:t xml:space="preserve"> </w:t>
-      </w:r>
-      <w:r>
-        <w:t xml:space="preserve">‘</w:t>
-      </w:r>
-      <w:r>
-        <w:t xml:space="preserve">offenders</w:t>
-      </w:r>
-      <w:r>
-        <w:t xml:space="preserve">’</w:t>
-      </w:r>
-      <w:r>
-        <w:t xml:space="preserve"> </w:t>
-      </w:r>
-      <w:r>
-        <w:t xml:space="preserve">dataset currently has a class of character (or factor depending how you read the data in). To be able to manipulate this data as a date in R, we first need to convert it to class date.</w:t>
-      </w:r>
-    </w:p>
-    <w:p>
-      <w:pPr>
-        <w:pStyle w:val="BodyText"/>
-      </w:pPr>
-      <w:r>
-        <w:t xml:space="preserve">In all of this section, we are going to use a package from tidyverse designed called lubridate, there are also ways to do the same thing using base R. First, we need to load the package:</w:t>
-      </w:r>
-    </w:p>
-    <w:p>
-      <w:pPr>
-        <w:pStyle w:val="SourceCode"/>
-      </w:pPr>
-      <w:r>
-        <w:rPr>
-          <w:rStyle w:val="KeywordTok"/>
-        </w:rPr>
-        <w:t xml:space="preserve">library</w:t>
-      </w:r>
-      <w:r>
-        <w:rPr>
-          <w:rStyle w:val="NormalTok"/>
-        </w:rPr>
-        <w:t xml:space="preserve">(lubridate)</w:t>
-      </w:r>
-    </w:p>
-    <w:p>
-      <w:pPr>
-        <w:pStyle w:val="SourceCode"/>
-      </w:pPr>
-      <w:r>
-        <w:rPr>
-          <w:rStyle w:val="VerbatimChar"/>
-        </w:rPr>
-        <w:t xml:space="preserve">## </w:t>
-      </w:r>
-      <w:r>
-        <w:br w:type="textWrapping"/>
-      </w:r>
-      <w:r>
-        <w:rPr>
-          <w:rStyle w:val="VerbatimChar"/>
-        </w:rPr>
-        <w:t xml:space="preserve">## Attaching package: 'lubridate'</w:t>
-      </w:r>
-    </w:p>
-    <w:p>
-      <w:pPr>
-        <w:pStyle w:val="SourceCode"/>
-      </w:pPr>
-      <w:r>
-        <w:rPr>
-          <w:rStyle w:val="VerbatimChar"/>
-        </w:rPr>
-        <w:t xml:space="preserve">## The following object is masked from 'package:base':</w:t>
-      </w:r>
-      <w:r>
-        <w:br w:type="textWrapping"/>
-      </w:r>
-      <w:r>
-        <w:rPr>
-          <w:rStyle w:val="VerbatimChar"/>
-        </w:rPr>
-        <w:t xml:space="preserve">## </w:t>
-      </w:r>
-      <w:r>
-        <w:br w:type="textWrapping"/>
-      </w:r>
-      <w:r>
-        <w:rPr>
-          <w:rStyle w:val="VerbatimChar"/>
-        </w:rPr>
-        <w:t xml:space="preserve">##     date</w:t>
-      </w:r>
-    </w:p>
-    <w:p>
-      <w:pPr>
-        <w:pStyle w:val="FirstParagraph"/>
-      </w:pPr>
-      <w:r>
-        <w:t xml:space="preserve">Class date involves dates being represented in R as the number of days since 1970-01-01, with negative values for earlier dates. The format is year (4 digits) - month (2 digits) - day (2 digits). You can see this if we ask R for today’s date:</w:t>
-      </w:r>
-    </w:p>
-    <w:p>
-      <w:pPr>
-        <w:pStyle w:val="SourceCode"/>
-      </w:pPr>
-      <w:r>
-        <w:rPr>
-          <w:rStyle w:val="KeywordTok"/>
-        </w:rPr>
-        <w:t xml:space="preserve">today</w:t>
-      </w:r>
-      <w:r>
-        <w:rPr>
-          <w:rStyle w:val="NormalTok"/>
-        </w:rPr>
-        <w:t xml:space="preserve">()</w:t>
-      </w:r>
-    </w:p>
-    <w:p>
-      <w:pPr>
-        <w:pStyle w:val="SourceCode"/>
-      </w:pPr>
-      <w:r>
-        <w:rPr>
-          <w:rStyle w:val="VerbatimChar"/>
-        </w:rPr>
-        <w:t xml:space="preserve">## [1] "2018-12-11"</w:t>
-      </w:r>
-    </w:p>
-    <w:p>
-      <w:pPr>
-        <w:pStyle w:val="FirstParagraph"/>
-      </w:pPr>
-      <w:r>
-        <w:t xml:space="preserve">If you have a read of the help file, you’ll see lubridate has a number of functions such as dmy(), myd() etc whose name models the order in which the year (</w:t>
-      </w:r>
-      <w:r>
-        <w:t xml:space="preserve">‘</w:t>
-      </w:r>
-      <w:r>
-        <w:t xml:space="preserve">y</w:t>
-      </w:r>
-      <w:r>
-        <w:t xml:space="preserve">’</w:t>
-      </w:r>
-      <w:r>
-        <w:t xml:space="preserve">), month (</w:t>
-      </w:r>
-      <w:r>
-        <w:t xml:space="preserve">‘</w:t>
-      </w:r>
-      <w:r>
-        <w:t xml:space="preserve">m</w:t>
-      </w:r>
-      <w:r>
-        <w:t xml:space="preserve">’</w:t>
-      </w:r>
-      <w:r>
-        <w:t xml:space="preserve">) and day (</w:t>
-      </w:r>
-      <w:r>
-        <w:t xml:space="preserve">‘</w:t>
-      </w:r>
-      <w:r>
-        <w:t xml:space="preserve">d</w:t>
-      </w:r>
-      <w:r>
-        <w:t xml:space="preserve">’</w:t>
-      </w:r>
-      <w:r>
-        <w:t xml:space="preserve">) elements appear in the string to be parsed.</w:t>
-      </w:r>
-    </w:p>
-    <w:p>
-      <w:pPr>
-        <w:pStyle w:val="BodyText"/>
-      </w:pPr>
-      <w:r>
-        <w:t xml:space="preserve">We can therefore make a new date variable (called DoB_formatted) with class date as follows, and then check the class of the new column:</w:t>
-      </w:r>
-    </w:p>
-    <w:p>
-      <w:pPr>
-        <w:pStyle w:val="SourceCode"/>
-      </w:pPr>
-      <w:r>
-        <w:rPr>
-          <w:rStyle w:val="NormalTok"/>
-        </w:rPr>
-        <w:t xml:space="preserve">offenders&lt;-</w:t>
-      </w:r>
-      <w:r>
-        <w:rPr>
-          <w:rStyle w:val="StringTok"/>
-        </w:rPr>
-        <w:t xml:space="preserve"> </w:t>
-      </w:r>
-      <w:r>
-        <w:rPr>
-          <w:rStyle w:val="KeywordTok"/>
-        </w:rPr>
-        <w:t xml:space="preserve">mutate</w:t>
-      </w:r>
-      <w:r>
-        <w:rPr>
-          <w:rStyle w:val="NormalTok"/>
-        </w:rPr>
-        <w:t xml:space="preserve">(offenders, </w:t>
-      </w:r>
-      <w:r>
-        <w:rPr>
-          <w:rStyle w:val="DataTypeTok"/>
-        </w:rPr>
-        <w:t xml:space="preserve">DoB_formatted =</w:t>
-      </w:r>
-      <w:r>
-        <w:rPr>
-          <w:rStyle w:val="NormalTok"/>
-        </w:rPr>
-        <w:t xml:space="preserve"> </w:t>
-      </w:r>
-      <w:r>
-        <w:rPr>
-          <w:rStyle w:val="KeywordTok"/>
-        </w:rPr>
-        <w:t xml:space="preserve">mdy</w:t>
-      </w:r>
-      <w:r>
-        <w:rPr>
-          <w:rStyle w:val="NormalTok"/>
-        </w:rPr>
-        <w:t xml:space="preserve">(BIRTH_DATE))</w:t>
-      </w:r>
-      <w:r>
-        <w:br w:type="textWrapping"/>
-      </w:r>
-      <w:r>
-        <w:br w:type="textWrapping"/>
-      </w:r>
-      <w:r>
-        <w:rPr>
-          <w:rStyle w:val="KeywordTok"/>
-        </w:rPr>
-        <w:t xml:space="preserve">class</w:t>
-      </w:r>
-      <w:r>
-        <w:rPr>
-          <w:rStyle w:val="NormalTok"/>
-        </w:rPr>
-        <w:t xml:space="preserve">(offenders</w:t>
-      </w:r>
-      <w:r>
-        <w:rPr>
-          <w:rStyle w:val="OperatorTok"/>
-        </w:rPr>
-        <w:t xml:space="preserve">$</w:t>
-      </w:r>
-      <w:r>
-        <w:rPr>
-          <w:rStyle w:val="NormalTok"/>
-        </w:rPr>
-        <w:t xml:space="preserve">DoB_formatted)</w:t>
-      </w:r>
-    </w:p>
-    <w:p>
-      <w:pPr>
-        <w:pStyle w:val="FirstParagraph"/>
-      </w:pPr>
-      <w:r>
-        <w:t xml:space="preserve">The function mdy() specifies the format that the date in column BIRTH_DATE is currently in so R knows where to find the day, month and year needed to create a date.</w:t>
-      </w:r>
-    </w:p>
-    <w:p>
-      <w:pPr>
-        <w:pStyle w:val="BodyText"/>
-      </w:pPr>
-      <w:r>
-        <w:t xml:space="preserve">Remember, to refer to a specific variable, we use a dollar sign. We have used a variable name that doesn’t currently exist in</w:t>
-      </w:r>
-      <w:r>
-        <w:t xml:space="preserve"> </w:t>
-      </w:r>
-      <w:r>
-        <w:t xml:space="preserve">‘</w:t>
-      </w:r>
-      <w:r>
-        <w:t xml:space="preserve">offenders</w:t>
-      </w:r>
-      <w:r>
-        <w:t xml:space="preserve">’</w:t>
-      </w:r>
-      <w:r>
-        <w:t xml:space="preserve"> </w:t>
-      </w:r>
-      <w:r>
-        <w:t xml:space="preserve">so R has created a new variable and appended it.</w:t>
-      </w:r>
-    </w:p>
-    <w:p>
-      <w:pPr>
-        <w:pStyle w:val="BodyText"/>
-      </w:pPr>
-      <w:r>
-        <w:t xml:space="preserve">Now we have a variable with class date we can create new variables containing just part of the date e.g.</w:t>
-      </w:r>
-    </w:p>
-    <w:p>
-      <w:pPr>
-        <w:pStyle w:val="SourceCode"/>
-      </w:pPr>
-      <w:r>
-        <w:rPr>
-          <w:rStyle w:val="NormalTok"/>
-        </w:rPr>
-        <w:t xml:space="preserve">offenders &lt;-</w:t>
-      </w:r>
-      <w:r>
-        <w:rPr>
-          <w:rStyle w:val="StringTok"/>
-        </w:rPr>
-        <w:t xml:space="preserve"> </w:t>
-      </w:r>
-      <w:r>
-        <w:rPr>
-          <w:rStyle w:val="KeywordTok"/>
-        </w:rPr>
-        <w:t xml:space="preserve">mutate</w:t>
-      </w:r>
-      <w:r>
-        <w:rPr>
-          <w:rStyle w:val="NormalTok"/>
-        </w:rPr>
-        <w:t xml:space="preserve">(offenders, </w:t>
-      </w:r>
-      <w:r>
-        <w:rPr>
-          <w:rStyle w:val="DataTypeTok"/>
-        </w:rPr>
-        <w:t xml:space="preserve">day =</w:t>
-      </w:r>
-      <w:r>
-        <w:rPr>
-          <w:rStyle w:val="NormalTok"/>
-        </w:rPr>
-        <w:t xml:space="preserve"> </w:t>
-      </w:r>
-      <w:r>
-        <w:rPr>
-          <w:rStyle w:val="KeywordTok"/>
-        </w:rPr>
-        <w:t xml:space="preserve">day</w:t>
-      </w:r>
-      <w:r>
-        <w:rPr>
-          <w:rStyle w:val="NormalTok"/>
-        </w:rPr>
-        <w:t xml:space="preserve">(DoB_formatted))</w:t>
-      </w:r>
-      <w:r>
-        <w:br w:type="textWrapping"/>
-      </w:r>
-      <w:r>
-        <w:br w:type="textWrapping"/>
-      </w:r>
-      <w:r>
-        <w:rPr>
-          <w:rStyle w:val="NormalTok"/>
-        </w:rPr>
-        <w:t xml:space="preserve">offenders &lt;-</w:t>
-      </w:r>
-      <w:r>
-        <w:rPr>
-          <w:rStyle w:val="StringTok"/>
-        </w:rPr>
-        <w:t xml:space="preserve"> </w:t>
-      </w:r>
-      <w:r>
-        <w:rPr>
-          <w:rStyle w:val="KeywordTok"/>
-        </w:rPr>
-        <w:t xml:space="preserve">mutate</w:t>
-      </w:r>
-      <w:r>
-        <w:rPr>
-          <w:rStyle w:val="NormalTok"/>
-        </w:rPr>
-        <w:t xml:space="preserve">(offenders, </w:t>
-      </w:r>
-      <w:r>
-        <w:rPr>
-          <w:rStyle w:val="DataTypeTok"/>
-        </w:rPr>
-        <w:t xml:space="preserve">quarter =</w:t>
-      </w:r>
-      <w:r>
-        <w:rPr>
-          <w:rStyle w:val="NormalTok"/>
-        </w:rPr>
-        <w:t xml:space="preserve"> </w:t>
-      </w:r>
-      <w:r>
-        <w:rPr>
-          <w:rStyle w:val="KeywordTok"/>
-        </w:rPr>
-        <w:t xml:space="preserve">quarter</w:t>
-      </w:r>
-      <w:r>
-        <w:rPr>
-          <w:rStyle w:val="NormalTok"/>
-        </w:rPr>
-        <w:t xml:space="preserve">(DoB_formatted))</w:t>
-      </w:r>
-      <w:r>
-        <w:br w:type="textWrapping"/>
-      </w:r>
-      <w:r>
-        <w:br w:type="textWrapping"/>
-      </w:r>
-      <w:r>
-        <w:rPr>
-          <w:rStyle w:val="NormalTok"/>
-        </w:rPr>
-        <w:t xml:space="preserve">offenders &lt;-</w:t>
-      </w:r>
-      <w:r>
-        <w:rPr>
-          <w:rStyle w:val="StringTok"/>
-        </w:rPr>
-        <w:t xml:space="preserve"> </w:t>
-      </w:r>
-      <w:r>
-        <w:rPr>
-          <w:rStyle w:val="KeywordTok"/>
-        </w:rPr>
-        <w:t xml:space="preserve">mutate</w:t>
-      </w:r>
-      <w:r>
-        <w:rPr>
-          <w:rStyle w:val="NormalTok"/>
-        </w:rPr>
-        <w:t xml:space="preserve">(offenders, </w:t>
-      </w:r>
-      <w:r>
-        <w:rPr>
-          <w:rStyle w:val="DataTypeTok"/>
-        </w:rPr>
-        <w:t xml:space="preserve">year =</w:t>
-      </w:r>
-      <w:r>
-        <w:rPr>
-          <w:rStyle w:val="NormalTok"/>
-        </w:rPr>
-        <w:t xml:space="preserve"> </w:t>
-      </w:r>
-      <w:r>
-        <w:rPr>
-          <w:rStyle w:val="KeywordTok"/>
-        </w:rPr>
-        <w:t xml:space="preserve">year</w:t>
-      </w:r>
-      <w:r>
-        <w:rPr>
-          <w:rStyle w:val="NormalTok"/>
-        </w:rPr>
-        <w:t xml:space="preserve">(DoB_formatted))</w:t>
-      </w:r>
-      <w:r>
-        <w:br w:type="textWrapping"/>
-      </w:r>
-      <w:r>
-        <w:br w:type="textWrapping"/>
-      </w:r>
-      <w:r>
-        <w:rPr>
-          <w:rStyle w:val="NormalTok"/>
-        </w:rPr>
-        <w:t xml:space="preserve">offenders &lt;-</w:t>
-      </w:r>
-      <w:r>
-        <w:rPr>
-          <w:rStyle w:val="StringTok"/>
-        </w:rPr>
-        <w:t xml:space="preserve"> </w:t>
-      </w:r>
-      <w:r>
-        <w:rPr>
-          <w:rStyle w:val="KeywordTok"/>
-        </w:rPr>
-        <w:t xml:space="preserve">mutate</w:t>
-      </w:r>
-      <w:r>
-        <w:rPr>
-          <w:rStyle w:val="NormalTok"/>
-        </w:rPr>
-        <w:t xml:space="preserve">(offenders, </w:t>
-      </w:r>
-      <w:r>
-        <w:rPr>
-          <w:rStyle w:val="DataTypeTok"/>
-        </w:rPr>
-        <w:t xml:space="preserve">month =</w:t>
-      </w:r>
-      <w:r>
-        <w:rPr>
-          <w:rStyle w:val="NormalTok"/>
-        </w:rPr>
-        <w:t xml:space="preserve"> </w:t>
-      </w:r>
-      <w:r>
-        <w:rPr>
-          <w:rStyle w:val="KeywordTok"/>
-        </w:rPr>
-        <w:t xml:space="preserve">month</w:t>
-      </w:r>
-      <w:r>
-        <w:rPr>
-          <w:rStyle w:val="NormalTok"/>
-        </w:rPr>
-        <w:t xml:space="preserve">(DoB_formatted))</w:t>
-      </w:r>
-      <w:r>
-        <w:br w:type="textWrapping"/>
-      </w:r>
-      <w:r>
-        <w:br w:type="textWrapping"/>
-      </w:r>
-      <w:r>
-        <w:rPr>
-          <w:rStyle w:val="NormalTok"/>
-        </w:rPr>
-        <w:t xml:space="preserve">offenders &lt;-</w:t>
-      </w:r>
-      <w:r>
-        <w:rPr>
-          <w:rStyle w:val="StringTok"/>
-        </w:rPr>
-        <w:t xml:space="preserve"> </w:t>
-      </w:r>
-      <w:r>
-        <w:rPr>
-          <w:rStyle w:val="KeywordTok"/>
-        </w:rPr>
-        <w:t xml:space="preserve">mutate</w:t>
-      </w:r>
-      <w:r>
-        <w:rPr>
-          <w:rStyle w:val="NormalTok"/>
-        </w:rPr>
-        <w:t xml:space="preserve">(offenders, </w:t>
-      </w:r>
-      <w:r>
-        <w:rPr>
-          <w:rStyle w:val="DataTypeTok"/>
-        </w:rPr>
-        <w:t xml:space="preserve">weekday =</w:t>
-      </w:r>
-      <w:r>
-        <w:rPr>
-          <w:rStyle w:val="NormalTok"/>
-        </w:rPr>
-        <w:t xml:space="preserve"> </w:t>
-      </w:r>
-      <w:r>
-        <w:rPr>
-          <w:rStyle w:val="KeywordTok"/>
-        </w:rPr>
-        <w:t xml:space="preserve">weekdays</w:t>
-      </w:r>
-      <w:r>
-        <w:rPr>
-          <w:rStyle w:val="NormalTok"/>
-        </w:rPr>
-        <w:t xml:space="preserve">(DoB_formatted))</w:t>
-      </w:r>
-    </w:p>
-    <w:p>
-      <w:pPr>
-        <w:pStyle w:val="FirstParagraph"/>
-      </w:pPr>
-      <w:r>
-        <w:t xml:space="preserve">You can also calculate the number of days since a date. For instance let’s say we want to know the no. of days between the date of birth and 1 Jan 2000:</w:t>
-      </w:r>
-    </w:p>
-    <w:p>
-      <w:pPr>
-        <w:pStyle w:val="SourceCode"/>
-      </w:pPr>
-      <w:r>
-        <w:rPr>
-          <w:rStyle w:val="NormalTok"/>
-        </w:rPr>
-        <w:t xml:space="preserve">offenders &lt;-</w:t>
-      </w:r>
-      <w:r>
-        <w:rPr>
-          <w:rStyle w:val="StringTok"/>
-        </w:rPr>
-        <w:t xml:space="preserve"> </w:t>
-      </w:r>
-      <w:r>
-        <w:rPr>
-          <w:rStyle w:val="KeywordTok"/>
-        </w:rPr>
-        <w:t xml:space="preserve">mutate</w:t>
-      </w:r>
-      <w:r>
-        <w:rPr>
-          <w:rStyle w:val="NormalTok"/>
-        </w:rPr>
-        <w:t xml:space="preserve">(offenders, </w:t>
-      </w:r>
-      <w:r>
-        <w:rPr>
-          <w:rStyle w:val="DataTypeTok"/>
-        </w:rPr>
-        <w:t xml:space="preserve">days_before_2000 =</w:t>
-      </w:r>
-      <w:r>
-        <w:rPr>
-          <w:rStyle w:val="NormalTok"/>
-        </w:rPr>
-        <w:t xml:space="preserve"> </w:t>
-      </w:r>
-      <w:r>
-        <w:rPr>
-          <w:rStyle w:val="KeywordTok"/>
-        </w:rPr>
-        <w:t xml:space="preserve">ymd</w:t>
-      </w:r>
-      <w:r>
-        <w:rPr>
-          <w:rStyle w:val="NormalTok"/>
-        </w:rPr>
-        <w:t xml:space="preserve">(</w:t>
-      </w:r>
-      <w:r>
-        <w:rPr>
-          <w:rStyle w:val="StringTok"/>
-        </w:rPr>
-        <w:t xml:space="preserve">"2000-01-01"</w:t>
-      </w:r>
-      <w:r>
-        <w:rPr>
-          <w:rStyle w:val="NormalTok"/>
-        </w:rPr>
-        <w:t xml:space="preserve">) </w:t>
-      </w:r>
-      <w:r>
-        <w:rPr>
-          <w:rStyle w:val="OperatorTok"/>
-        </w:rPr>
-        <w:t xml:space="preserve">-</w:t>
-      </w:r>
-      <w:r>
-        <w:rPr>
-          <w:rStyle w:val="StringTok"/>
-        </w:rPr>
-        <w:t xml:space="preserve"> </w:t>
-      </w:r>
-      <w:r>
-        <w:rPr>
-          <w:rStyle w:val="NormalTok"/>
-        </w:rPr>
-        <w:t xml:space="preserve">DoB_formatted)</w:t>
-      </w:r>
-    </w:p>
-    <w:p>
-      <w:pPr>
-        <w:pStyle w:val="Heading3"/>
-      </w:pPr>
-      <w:bookmarkStart w:id="57" w:name="exercises-3"/>
-      <w:bookmarkEnd w:id="57"/>
-      <w:r>
-        <w:t xml:space="preserve">4.2 Exercises</w:t>
       </w:r>
     </w:p>
     <w:p>
@@ -5501,43 +4857,7 @@
         </w:numPr>
       </w:pPr>
       <w:r>
-        <w:t xml:space="preserve">Read in dataset</w:t>
-      </w:r>
-      <w:r>
-        <w:t xml:space="preserve"> </w:t>
-      </w:r>
-      <w:r>
-        <w:t xml:space="preserve">‘</w:t>
-      </w:r>
-      <w:r>
-        <w:t xml:space="preserve">FTSE_12_14.csv</w:t>
-      </w:r>
-      <w:r>
-        <w:t xml:space="preserve">’</w:t>
-      </w:r>
-      <w:r>
-        <w:t xml:space="preserve"> </w:t>
-      </w:r>
-      <w:r>
-        <w:t xml:space="preserve">and convert the variable date to class date.</w:t>
-      </w:r>
-      <w:r>
-        <w:t xml:space="preserve"> </w:t>
-      </w:r>
-      <w:r>
-        <w:t xml:space="preserve">(to read in the data using s3, use s3tools::s3_path_to_full_df(</w:t>
-      </w:r>
-      <w:r>
-        <w:t xml:space="preserve">“</w:t>
-      </w:r>
-      <w:r>
-        <w:t xml:space="preserve">alpha-everyone/R_training_intro/FTSE_12_14.csv</w:t>
-      </w:r>
-      <w:r>
-        <w:t xml:space="preserve">”</w:t>
-      </w:r>
-      <w:r>
-        <w:t xml:space="preserve">))</w:t>
+        <w:t xml:space="preserve">Using group_by and summarise, calculate the average and median age for females in the West.</w:t>
       </w:r>
     </w:p>
     <w:p>
@@ -5549,7 +4869,7 @@
         </w:numPr>
       </w:pPr>
       <w:r>
-        <w:t xml:space="preserve">Add a variable called day with the day of the week, and another variable called daily_performance for how much the share price has increased or decreased that day (close price - open price).</w:t>
+        <w:t xml:space="preserve">How many have heights of less than 2 metres, what are their (recorded) heights and gender(s)?</w:t>
       </w:r>
     </w:p>
     <w:p>
@@ -5557,6 +4877,793 @@
         <w:pStyle w:val="Compact"/>
         <w:numPr>
           <w:numId w:val="1009"/>
+          <w:ilvl w:val="0"/>
+        </w:numPr>
+      </w:pPr>
+      <w:r>
+        <w:t xml:space="preserve">Produce a table showing the counts of height (including missing values).</w:t>
+      </w:r>
+    </w:p>
+    <w:p>
+      <w:pPr>
+        <w:pStyle w:val="Compact"/>
+        <w:numPr>
+          <w:numId w:val="1009"/>
+          <w:ilvl w:val="0"/>
+        </w:numPr>
+      </w:pPr>
+      <w:r>
+        <w:t xml:space="preserve">Create a new dataset containing PREV_CONVICTIONS and SENTENCE variables, rename SENTENCE as sentence_type, and create a new variable num_convictions that is PREV_CONVICTIONS + 1 (to take account of the latest conviction).</w:t>
+      </w:r>
+    </w:p>
+    <w:p>
+      <w:pPr>
+        <w:pStyle w:val="Heading2"/>
+      </w:pPr>
+      <w:bookmarkStart w:id="55" w:name="dates"/>
+      <w:bookmarkEnd w:id="55"/>
+      <w:r>
+        <w:t xml:space="preserve">4 Dates</w:t>
+      </w:r>
+    </w:p>
+    <w:p>
+      <w:pPr>
+        <w:pStyle w:val="Heading3"/>
+      </w:pPr>
+      <w:bookmarkStart w:id="56" w:name="manipulating-dates"/>
+      <w:bookmarkEnd w:id="56"/>
+      <w:r>
+        <w:t xml:space="preserve">4.1 Manipulating dates</w:t>
+      </w:r>
+    </w:p>
+    <w:p>
+      <w:pPr>
+        <w:pStyle w:val="FirstParagraph"/>
+      </w:pPr>
+      <w:r>
+        <w:t xml:space="preserve">As you might have noticed, BIRTH_DATE in the</w:t>
+      </w:r>
+      <w:r>
+        <w:t xml:space="preserve"> </w:t>
+      </w:r>
+      <w:r>
+        <w:t xml:space="preserve">‘</w:t>
+      </w:r>
+      <w:r>
+        <w:t xml:space="preserve">offenders</w:t>
+      </w:r>
+      <w:r>
+        <w:t xml:space="preserve">’</w:t>
+      </w:r>
+      <w:r>
+        <w:t xml:space="preserve"> </w:t>
+      </w:r>
+      <w:r>
+        <w:t xml:space="preserve">dataset currently has a class of character (or factor depending how you read the data in). To be able to manipulate this data as a date in R, we first need to convert it to class date.</w:t>
+      </w:r>
+    </w:p>
+    <w:p>
+      <w:pPr>
+        <w:pStyle w:val="BodyText"/>
+      </w:pPr>
+      <w:r>
+        <w:t xml:space="preserve">In all of this section, we are going to use a package from tidyverse designed called lubridate, there are also ways to do the same thing using base R. First, we need to load the package:</w:t>
+      </w:r>
+    </w:p>
+    <w:p>
+      <w:pPr>
+        <w:pStyle w:val="SourceCode"/>
+      </w:pPr>
+      <w:r>
+        <w:rPr>
+          <w:rStyle w:val="KeywordTok"/>
+        </w:rPr>
+        <w:t xml:space="preserve">library</w:t>
+      </w:r>
+      <w:r>
+        <w:rPr>
+          <w:rStyle w:val="NormalTok"/>
+        </w:rPr>
+        <w:t xml:space="preserve">(lubridate)</w:t>
+      </w:r>
+    </w:p>
+    <w:p>
+      <w:pPr>
+        <w:pStyle w:val="SourceCode"/>
+      </w:pPr>
+      <w:r>
+        <w:rPr>
+          <w:rStyle w:val="VerbatimChar"/>
+        </w:rPr>
+        <w:t xml:space="preserve">## </w:t>
+      </w:r>
+      <w:r>
+        <w:br w:type="textWrapping"/>
+      </w:r>
+      <w:r>
+        <w:rPr>
+          <w:rStyle w:val="VerbatimChar"/>
+        </w:rPr>
+        <w:t xml:space="preserve">## Attaching package: 'lubridate'</w:t>
+      </w:r>
+    </w:p>
+    <w:p>
+      <w:pPr>
+        <w:pStyle w:val="SourceCode"/>
+      </w:pPr>
+      <w:r>
+        <w:rPr>
+          <w:rStyle w:val="VerbatimChar"/>
+        </w:rPr>
+        <w:t xml:space="preserve">## The following object is masked from 'package:base':</w:t>
+      </w:r>
+      <w:r>
+        <w:br w:type="textWrapping"/>
+      </w:r>
+      <w:r>
+        <w:rPr>
+          <w:rStyle w:val="VerbatimChar"/>
+        </w:rPr>
+        <w:t xml:space="preserve">## </w:t>
+      </w:r>
+      <w:r>
+        <w:br w:type="textWrapping"/>
+      </w:r>
+      <w:r>
+        <w:rPr>
+          <w:rStyle w:val="VerbatimChar"/>
+        </w:rPr>
+        <w:t xml:space="preserve">##     date</w:t>
+      </w:r>
+    </w:p>
+    <w:p>
+      <w:pPr>
+        <w:pStyle w:val="FirstParagraph"/>
+      </w:pPr>
+      <w:r>
+        <w:t xml:space="preserve">Class date involves dates being represented in R as the number of days since 1970-01-01, with negative values for earlier dates. The format is year (4 digits) - month (2 digits) - day (2 digits). You can see this if we ask R for today’s date:</w:t>
+      </w:r>
+    </w:p>
+    <w:p>
+      <w:pPr>
+        <w:pStyle w:val="SourceCode"/>
+      </w:pPr>
+      <w:r>
+        <w:rPr>
+          <w:rStyle w:val="KeywordTok"/>
+        </w:rPr>
+        <w:t xml:space="preserve">today</w:t>
+      </w:r>
+      <w:r>
+        <w:rPr>
+          <w:rStyle w:val="NormalTok"/>
+        </w:rPr>
+        <w:t xml:space="preserve">()</w:t>
+      </w:r>
+    </w:p>
+    <w:p>
+      <w:pPr>
+        <w:pStyle w:val="SourceCode"/>
+      </w:pPr>
+      <w:r>
+        <w:rPr>
+          <w:rStyle w:val="VerbatimChar"/>
+        </w:rPr>
+        <w:t xml:space="preserve">## [1] "2019-01-07"</w:t>
+      </w:r>
+    </w:p>
+    <w:p>
+      <w:pPr>
+        <w:pStyle w:val="FirstParagraph"/>
+      </w:pPr>
+      <w:r>
+        <w:t xml:space="preserve">If you have a read of the help file, you’ll see lubridate has a number of functions such as dmy(), myd() etc whose name models the order in which the year (</w:t>
+      </w:r>
+      <w:r>
+        <w:t xml:space="preserve">‘</w:t>
+      </w:r>
+      <w:r>
+        <w:t xml:space="preserve">y</w:t>
+      </w:r>
+      <w:r>
+        <w:t xml:space="preserve">’</w:t>
+      </w:r>
+      <w:r>
+        <w:t xml:space="preserve">), month (</w:t>
+      </w:r>
+      <w:r>
+        <w:t xml:space="preserve">‘</w:t>
+      </w:r>
+      <w:r>
+        <w:t xml:space="preserve">m</w:t>
+      </w:r>
+      <w:r>
+        <w:t xml:space="preserve">’</w:t>
+      </w:r>
+      <w:r>
+        <w:t xml:space="preserve">) and day (</w:t>
+      </w:r>
+      <w:r>
+        <w:t xml:space="preserve">‘</w:t>
+      </w:r>
+      <w:r>
+        <w:t xml:space="preserve">d</w:t>
+      </w:r>
+      <w:r>
+        <w:t xml:space="preserve">’</w:t>
+      </w:r>
+      <w:r>
+        <w:t xml:space="preserve">) elements appear in the string to be parsed.</w:t>
+      </w:r>
+    </w:p>
+    <w:p>
+      <w:pPr>
+        <w:pStyle w:val="BodyText"/>
+      </w:pPr>
+      <w:r>
+        <w:t xml:space="preserve">We can therefore make a new date variable (called DoB_formatted) with class date as follows, and then check the class of the new column:</w:t>
+      </w:r>
+    </w:p>
+    <w:p>
+      <w:pPr>
+        <w:pStyle w:val="SourceCode"/>
+      </w:pPr>
+      <w:r>
+        <w:rPr>
+          <w:rStyle w:val="NormalTok"/>
+        </w:rPr>
+        <w:t xml:space="preserve">offenders&lt;-</w:t>
+      </w:r>
+      <w:r>
+        <w:rPr>
+          <w:rStyle w:val="StringTok"/>
+        </w:rPr>
+        <w:t xml:space="preserve"> </w:t>
+      </w:r>
+      <w:r>
+        <w:rPr>
+          <w:rStyle w:val="KeywordTok"/>
+        </w:rPr>
+        <w:t xml:space="preserve">mutate</w:t>
+      </w:r>
+      <w:r>
+        <w:rPr>
+          <w:rStyle w:val="NormalTok"/>
+        </w:rPr>
+        <w:t xml:space="preserve">(offenders, </w:t>
+      </w:r>
+      <w:r>
+        <w:rPr>
+          <w:rStyle w:val="DataTypeTok"/>
+        </w:rPr>
+        <w:t xml:space="preserve">DoB_formatted =</w:t>
+      </w:r>
+      <w:r>
+        <w:rPr>
+          <w:rStyle w:val="NormalTok"/>
+        </w:rPr>
+        <w:t xml:space="preserve"> </w:t>
+      </w:r>
+      <w:r>
+        <w:rPr>
+          <w:rStyle w:val="KeywordTok"/>
+        </w:rPr>
+        <w:t xml:space="preserve">mdy</w:t>
+      </w:r>
+      <w:r>
+        <w:rPr>
+          <w:rStyle w:val="NormalTok"/>
+        </w:rPr>
+        <w:t xml:space="preserve">(BIRTH_DATE))</w:t>
+      </w:r>
+      <w:r>
+        <w:br w:type="textWrapping"/>
+      </w:r>
+      <w:r>
+        <w:br w:type="textWrapping"/>
+      </w:r>
+      <w:r>
+        <w:rPr>
+          <w:rStyle w:val="KeywordTok"/>
+        </w:rPr>
+        <w:t xml:space="preserve">class</w:t>
+      </w:r>
+      <w:r>
+        <w:rPr>
+          <w:rStyle w:val="NormalTok"/>
+        </w:rPr>
+        <w:t xml:space="preserve">(offenders</w:t>
+      </w:r>
+      <w:r>
+        <w:rPr>
+          <w:rStyle w:val="OperatorTok"/>
+        </w:rPr>
+        <w:t xml:space="preserve">$</w:t>
+      </w:r>
+      <w:r>
+        <w:rPr>
+          <w:rStyle w:val="NormalTok"/>
+        </w:rPr>
+        <w:t xml:space="preserve">DoB_formatted)</w:t>
+      </w:r>
+    </w:p>
+    <w:p>
+      <w:pPr>
+        <w:pStyle w:val="FirstParagraph"/>
+      </w:pPr>
+      <w:r>
+        <w:t xml:space="preserve">The function mdy() specifies the format that the date in column BIRTH_DATE is currently in so R knows where to find the day, month and year needed to create a date.</w:t>
+      </w:r>
+    </w:p>
+    <w:p>
+      <w:pPr>
+        <w:pStyle w:val="BodyText"/>
+      </w:pPr>
+      <w:r>
+        <w:t xml:space="preserve">Remember, to refer to a specific variable, we use a dollar sign. We have used a variable name that doesn’t currently exist in</w:t>
+      </w:r>
+      <w:r>
+        <w:t xml:space="preserve"> </w:t>
+      </w:r>
+      <w:r>
+        <w:t xml:space="preserve">‘</w:t>
+      </w:r>
+      <w:r>
+        <w:t xml:space="preserve">offenders</w:t>
+      </w:r>
+      <w:r>
+        <w:t xml:space="preserve">’</w:t>
+      </w:r>
+      <w:r>
+        <w:t xml:space="preserve"> </w:t>
+      </w:r>
+      <w:r>
+        <w:t xml:space="preserve">so R has created a new variable and appended it.</w:t>
+      </w:r>
+    </w:p>
+    <w:p>
+      <w:pPr>
+        <w:pStyle w:val="BodyText"/>
+      </w:pPr>
+      <w:r>
+        <w:t xml:space="preserve">Now we have a variable with class date we can create new variables containing just part of the date e.g.</w:t>
+      </w:r>
+    </w:p>
+    <w:p>
+      <w:pPr>
+        <w:pStyle w:val="SourceCode"/>
+      </w:pPr>
+      <w:r>
+        <w:rPr>
+          <w:rStyle w:val="NormalTok"/>
+        </w:rPr>
+        <w:t xml:space="preserve">offenders &lt;-</w:t>
+      </w:r>
+      <w:r>
+        <w:rPr>
+          <w:rStyle w:val="StringTok"/>
+        </w:rPr>
+        <w:t xml:space="preserve"> </w:t>
+      </w:r>
+      <w:r>
+        <w:rPr>
+          <w:rStyle w:val="KeywordTok"/>
+        </w:rPr>
+        <w:t xml:space="preserve">mutate</w:t>
+      </w:r>
+      <w:r>
+        <w:rPr>
+          <w:rStyle w:val="NormalTok"/>
+        </w:rPr>
+        <w:t xml:space="preserve">(offenders, </w:t>
+      </w:r>
+      <w:r>
+        <w:rPr>
+          <w:rStyle w:val="DataTypeTok"/>
+        </w:rPr>
+        <w:t xml:space="preserve">day =</w:t>
+      </w:r>
+      <w:r>
+        <w:rPr>
+          <w:rStyle w:val="NormalTok"/>
+        </w:rPr>
+        <w:t xml:space="preserve"> </w:t>
+      </w:r>
+      <w:r>
+        <w:rPr>
+          <w:rStyle w:val="KeywordTok"/>
+        </w:rPr>
+        <w:t xml:space="preserve">day</w:t>
+      </w:r>
+      <w:r>
+        <w:rPr>
+          <w:rStyle w:val="NormalTok"/>
+        </w:rPr>
+        <w:t xml:space="preserve">(DoB_formatted))</w:t>
+      </w:r>
+      <w:r>
+        <w:br w:type="textWrapping"/>
+      </w:r>
+      <w:r>
+        <w:br w:type="textWrapping"/>
+      </w:r>
+      <w:r>
+        <w:rPr>
+          <w:rStyle w:val="NormalTok"/>
+        </w:rPr>
+        <w:t xml:space="preserve">offenders &lt;-</w:t>
+      </w:r>
+      <w:r>
+        <w:rPr>
+          <w:rStyle w:val="StringTok"/>
+        </w:rPr>
+        <w:t xml:space="preserve"> </w:t>
+      </w:r>
+      <w:r>
+        <w:rPr>
+          <w:rStyle w:val="KeywordTok"/>
+        </w:rPr>
+        <w:t xml:space="preserve">mutate</w:t>
+      </w:r>
+      <w:r>
+        <w:rPr>
+          <w:rStyle w:val="NormalTok"/>
+        </w:rPr>
+        <w:t xml:space="preserve">(offenders, </w:t>
+      </w:r>
+      <w:r>
+        <w:rPr>
+          <w:rStyle w:val="DataTypeTok"/>
+        </w:rPr>
+        <w:t xml:space="preserve">quarter =</w:t>
+      </w:r>
+      <w:r>
+        <w:rPr>
+          <w:rStyle w:val="NormalTok"/>
+        </w:rPr>
+        <w:t xml:space="preserve"> </w:t>
+      </w:r>
+      <w:r>
+        <w:rPr>
+          <w:rStyle w:val="KeywordTok"/>
+        </w:rPr>
+        <w:t xml:space="preserve">quarter</w:t>
+      </w:r>
+      <w:r>
+        <w:rPr>
+          <w:rStyle w:val="NormalTok"/>
+        </w:rPr>
+        <w:t xml:space="preserve">(DoB_formatted))</w:t>
+      </w:r>
+      <w:r>
+        <w:br w:type="textWrapping"/>
+      </w:r>
+      <w:r>
+        <w:br w:type="textWrapping"/>
+      </w:r>
+      <w:r>
+        <w:rPr>
+          <w:rStyle w:val="NormalTok"/>
+        </w:rPr>
+        <w:t xml:space="preserve">offenders &lt;-</w:t>
+      </w:r>
+      <w:r>
+        <w:rPr>
+          <w:rStyle w:val="StringTok"/>
+        </w:rPr>
+        <w:t xml:space="preserve"> </w:t>
+      </w:r>
+      <w:r>
+        <w:rPr>
+          <w:rStyle w:val="KeywordTok"/>
+        </w:rPr>
+        <w:t xml:space="preserve">mutate</w:t>
+      </w:r>
+      <w:r>
+        <w:rPr>
+          <w:rStyle w:val="NormalTok"/>
+        </w:rPr>
+        <w:t xml:space="preserve">(offenders, </w:t>
+      </w:r>
+      <w:r>
+        <w:rPr>
+          <w:rStyle w:val="DataTypeTok"/>
+        </w:rPr>
+        <w:t xml:space="preserve">year =</w:t>
+      </w:r>
+      <w:r>
+        <w:rPr>
+          <w:rStyle w:val="NormalTok"/>
+        </w:rPr>
+        <w:t xml:space="preserve"> </w:t>
+      </w:r>
+      <w:r>
+        <w:rPr>
+          <w:rStyle w:val="KeywordTok"/>
+        </w:rPr>
+        <w:t xml:space="preserve">year</w:t>
+      </w:r>
+      <w:r>
+        <w:rPr>
+          <w:rStyle w:val="NormalTok"/>
+        </w:rPr>
+        <w:t xml:space="preserve">(DoB_formatted))</w:t>
+      </w:r>
+      <w:r>
+        <w:br w:type="textWrapping"/>
+      </w:r>
+      <w:r>
+        <w:br w:type="textWrapping"/>
+      </w:r>
+      <w:r>
+        <w:rPr>
+          <w:rStyle w:val="NormalTok"/>
+        </w:rPr>
+        <w:t xml:space="preserve">offenders &lt;-</w:t>
+      </w:r>
+      <w:r>
+        <w:rPr>
+          <w:rStyle w:val="StringTok"/>
+        </w:rPr>
+        <w:t xml:space="preserve"> </w:t>
+      </w:r>
+      <w:r>
+        <w:rPr>
+          <w:rStyle w:val="KeywordTok"/>
+        </w:rPr>
+        <w:t xml:space="preserve">mutate</w:t>
+      </w:r>
+      <w:r>
+        <w:rPr>
+          <w:rStyle w:val="NormalTok"/>
+        </w:rPr>
+        <w:t xml:space="preserve">(offenders, </w:t>
+      </w:r>
+      <w:r>
+        <w:rPr>
+          <w:rStyle w:val="DataTypeTok"/>
+        </w:rPr>
+        <w:t xml:space="preserve">month =</w:t>
+      </w:r>
+      <w:r>
+        <w:rPr>
+          <w:rStyle w:val="NormalTok"/>
+        </w:rPr>
+        <w:t xml:space="preserve"> </w:t>
+      </w:r>
+      <w:r>
+        <w:rPr>
+          <w:rStyle w:val="KeywordTok"/>
+        </w:rPr>
+        <w:t xml:space="preserve">month</w:t>
+      </w:r>
+      <w:r>
+        <w:rPr>
+          <w:rStyle w:val="NormalTok"/>
+        </w:rPr>
+        <w:t xml:space="preserve">(DoB_formatted))</w:t>
+      </w:r>
+      <w:r>
+        <w:br w:type="textWrapping"/>
+      </w:r>
+      <w:r>
+        <w:br w:type="textWrapping"/>
+      </w:r>
+      <w:r>
+        <w:rPr>
+          <w:rStyle w:val="NormalTok"/>
+        </w:rPr>
+        <w:t xml:space="preserve">offenders &lt;-</w:t>
+      </w:r>
+      <w:r>
+        <w:rPr>
+          <w:rStyle w:val="StringTok"/>
+        </w:rPr>
+        <w:t xml:space="preserve"> </w:t>
+      </w:r>
+      <w:r>
+        <w:rPr>
+          <w:rStyle w:val="KeywordTok"/>
+        </w:rPr>
+        <w:t xml:space="preserve">mutate</w:t>
+      </w:r>
+      <w:r>
+        <w:rPr>
+          <w:rStyle w:val="NormalTok"/>
+        </w:rPr>
+        <w:t xml:space="preserve">(offenders, </w:t>
+      </w:r>
+      <w:r>
+        <w:rPr>
+          <w:rStyle w:val="DataTypeTok"/>
+        </w:rPr>
+        <w:t xml:space="preserve">weekday =</w:t>
+      </w:r>
+      <w:r>
+        <w:rPr>
+          <w:rStyle w:val="NormalTok"/>
+        </w:rPr>
+        <w:t xml:space="preserve"> </w:t>
+      </w:r>
+      <w:r>
+        <w:rPr>
+          <w:rStyle w:val="KeywordTok"/>
+        </w:rPr>
+        <w:t xml:space="preserve">weekdays</w:t>
+      </w:r>
+      <w:r>
+        <w:rPr>
+          <w:rStyle w:val="NormalTok"/>
+        </w:rPr>
+        <w:t xml:space="preserve">(DoB_formatted))</w:t>
+      </w:r>
+    </w:p>
+    <w:p>
+      <w:pPr>
+        <w:pStyle w:val="FirstParagraph"/>
+      </w:pPr>
+      <w:r>
+        <w:t xml:space="preserve">You can also calculate the number of days since a date. For instance let’s say we want to know the no. of days between the date of birth and 1 Jan 2000:</w:t>
+      </w:r>
+    </w:p>
+    <w:p>
+      <w:pPr>
+        <w:pStyle w:val="SourceCode"/>
+      </w:pPr>
+      <w:r>
+        <w:rPr>
+          <w:rStyle w:val="NormalTok"/>
+        </w:rPr>
+        <w:t xml:space="preserve">offenders &lt;-</w:t>
+      </w:r>
+      <w:r>
+        <w:rPr>
+          <w:rStyle w:val="StringTok"/>
+        </w:rPr>
+        <w:t xml:space="preserve"> </w:t>
+      </w:r>
+      <w:r>
+        <w:rPr>
+          <w:rStyle w:val="KeywordTok"/>
+        </w:rPr>
+        <w:t xml:space="preserve">mutate</w:t>
+      </w:r>
+      <w:r>
+        <w:rPr>
+          <w:rStyle w:val="NormalTok"/>
+        </w:rPr>
+        <w:t xml:space="preserve">(offenders, </w:t>
+      </w:r>
+      <w:r>
+        <w:rPr>
+          <w:rStyle w:val="DataTypeTok"/>
+        </w:rPr>
+        <w:t xml:space="preserve">days_before_2000 =</w:t>
+      </w:r>
+      <w:r>
+        <w:rPr>
+          <w:rStyle w:val="NormalTok"/>
+        </w:rPr>
+        <w:t xml:space="preserve"> </w:t>
+      </w:r>
+      <w:r>
+        <w:rPr>
+          <w:rStyle w:val="KeywordTok"/>
+        </w:rPr>
+        <w:t xml:space="preserve">ymd</w:t>
+      </w:r>
+      <w:r>
+        <w:rPr>
+          <w:rStyle w:val="NormalTok"/>
+        </w:rPr>
+        <w:t xml:space="preserve">(</w:t>
+      </w:r>
+      <w:r>
+        <w:rPr>
+          <w:rStyle w:val="StringTok"/>
+        </w:rPr>
+        <w:t xml:space="preserve">"2000-01-01"</w:t>
+      </w:r>
+      <w:r>
+        <w:rPr>
+          <w:rStyle w:val="NormalTok"/>
+        </w:rPr>
+        <w:t xml:space="preserve">) </w:t>
+      </w:r>
+      <w:r>
+        <w:rPr>
+          <w:rStyle w:val="OperatorTok"/>
+        </w:rPr>
+        <w:t xml:space="preserve">-</w:t>
+      </w:r>
+      <w:r>
+        <w:rPr>
+          <w:rStyle w:val="StringTok"/>
+        </w:rPr>
+        <w:t xml:space="preserve"> </w:t>
+      </w:r>
+      <w:r>
+        <w:rPr>
+          <w:rStyle w:val="NormalTok"/>
+        </w:rPr>
+        <w:t xml:space="preserve">DoB_formatted)</w:t>
+      </w:r>
+    </w:p>
+    <w:p>
+      <w:pPr>
+        <w:pStyle w:val="Heading3"/>
+      </w:pPr>
+      <w:bookmarkStart w:id="57" w:name="exercises-2"/>
+      <w:bookmarkEnd w:id="57"/>
+      <w:r>
+        <w:t xml:space="preserve">4.2 Exercises</w:t>
+      </w:r>
+    </w:p>
+    <w:p>
+      <w:pPr>
+        <w:pStyle w:val="Compact"/>
+        <w:numPr>
+          <w:numId w:val="1010"/>
+          <w:ilvl w:val="0"/>
+        </w:numPr>
+      </w:pPr>
+      <w:r>
+        <w:t xml:space="preserve">Read in dataset</w:t>
+      </w:r>
+      <w:r>
+        <w:t xml:space="preserve"> </w:t>
+      </w:r>
+      <w:r>
+        <w:t xml:space="preserve">‘</w:t>
+      </w:r>
+      <w:r>
+        <w:t xml:space="preserve">FTSE_12_14.csv</w:t>
+      </w:r>
+      <w:r>
+        <w:t xml:space="preserve">’</w:t>
+      </w:r>
+      <w:r>
+        <w:t xml:space="preserve"> </w:t>
+      </w:r>
+      <w:r>
+        <w:t xml:space="preserve">and convert the variable date to class date.</w:t>
+      </w:r>
+      <w:r>
+        <w:t xml:space="preserve"> </w:t>
+      </w:r>
+      <w:r>
+        <w:t xml:space="preserve">(to read in the data using s3, use s3tools::s3_path_to_full_df(</w:t>
+      </w:r>
+      <w:r>
+        <w:t xml:space="preserve">“</w:t>
+      </w:r>
+      <w:r>
+        <w:t xml:space="preserve">alpha-everyone/R_training_intro/FTSE_12_14.csv</w:t>
+      </w:r>
+      <w:r>
+        <w:t xml:space="preserve">”</w:t>
+      </w:r>
+      <w:r>
+        <w:t xml:space="preserve">))</w:t>
+      </w:r>
+    </w:p>
+    <w:p>
+      <w:pPr>
+        <w:pStyle w:val="Compact"/>
+        <w:numPr>
+          <w:numId w:val="1010"/>
+          <w:ilvl w:val="0"/>
+        </w:numPr>
+      </w:pPr>
+      <w:r>
+        <w:t xml:space="preserve">Add a variable called day with the day of the week, and another variable called daily_performance for how much the share price has increased or decreased that day (close price - open price).</w:t>
+      </w:r>
+    </w:p>
+    <w:p>
+      <w:pPr>
+        <w:pStyle w:val="Compact"/>
+        <w:numPr>
+          <w:numId w:val="1010"/>
           <w:ilvl w:val="0"/>
         </w:numPr>
       </w:pPr>
@@ -6394,66 +6501,10 @@
       <w:pPr>
         <w:pStyle w:val="Heading3"/>
       </w:pPr>
-      <w:bookmarkStart w:id="62" w:name="exercises-4"/>
+      <w:bookmarkStart w:id="62" w:name="exercises-3"/>
       <w:bookmarkEnd w:id="62"/>
       <w:r>
         <w:t xml:space="preserve">5.4 Exercises</w:t>
-      </w:r>
-    </w:p>
-    <w:p>
-      <w:pPr>
-        <w:pStyle w:val="Compact"/>
-        <w:numPr>
-          <w:numId w:val="1010"/>
-          <w:ilvl w:val="0"/>
-        </w:numPr>
-      </w:pPr>
-      <w:r>
-        <w:t xml:space="preserve">Creating a new dataset called offenders_trial_age which includes the data in offenders_trial and the age column of offenders.</w:t>
-      </w:r>
-    </w:p>
-    <w:p>
-      <w:pPr>
-        <w:pStyle w:val="Compact"/>
-        <w:numPr>
-          <w:numId w:val="1010"/>
-          <w:ilvl w:val="0"/>
-        </w:numPr>
-      </w:pPr>
-      <w:r>
-        <w:t xml:space="preserve">Export the dataset offenders_trial_age to a csv file.</w:t>
-      </w:r>
-    </w:p>
-    <w:p>
-      <w:pPr>
-        <w:pStyle w:val="FirstParagraph"/>
-      </w:pPr>
-      <w:r>
-        <w:t xml:space="preserve">Extension:</w:t>
-      </w:r>
-      <w:r>
-        <w:t xml:space="preserve"> </w:t>
-      </w:r>
-      <w:r>
-        <w:t xml:space="preserve">3. Using offenders create a new variable HEIGHT_NEW which is as HEIGHT except with the missing values replaced by the average height (hint: use the is.na() function).</w:t>
-      </w:r>
-    </w:p>
-    <w:p>
-      <w:pPr>
-        <w:pStyle w:val="Heading2"/>
-      </w:pPr>
-      <w:bookmarkStart w:id="63" w:name="extra-resources"/>
-      <w:bookmarkEnd w:id="63"/>
-      <w:r>
-        <w:t xml:space="preserve">6. Extra Resources</w:t>
-      </w:r>
-    </w:p>
-    <w:p>
-      <w:pPr>
-        <w:pStyle w:val="FirstParagraph"/>
-      </w:pPr>
-      <w:r>
-        <w:t xml:space="preserve">There are lots of resources that can help you develop your R knowledge, but below are a few that are particularly helpful:</w:t>
       </w:r>
     </w:p>
     <w:p>
@@ -6461,6 +6512,62 @@
         <w:pStyle w:val="Compact"/>
         <w:numPr>
           <w:numId w:val="1011"/>
+          <w:ilvl w:val="0"/>
+        </w:numPr>
+      </w:pPr>
+      <w:r>
+        <w:t xml:space="preserve">Creating a new dataset called offenders_trial_age which includes the data in offenders_trial and the age column of offenders.</w:t>
+      </w:r>
+    </w:p>
+    <w:p>
+      <w:pPr>
+        <w:pStyle w:val="Compact"/>
+        <w:numPr>
+          <w:numId w:val="1011"/>
+          <w:ilvl w:val="0"/>
+        </w:numPr>
+      </w:pPr>
+      <w:r>
+        <w:t xml:space="preserve">Export the dataset offenders_trial_age to a csv file.</w:t>
+      </w:r>
+    </w:p>
+    <w:p>
+      <w:pPr>
+        <w:pStyle w:val="FirstParagraph"/>
+      </w:pPr>
+      <w:r>
+        <w:t xml:space="preserve">Extension:</w:t>
+      </w:r>
+      <w:r>
+        <w:t xml:space="preserve"> </w:t>
+      </w:r>
+      <w:r>
+        <w:t xml:space="preserve">3. Using offenders create a new variable HEIGHT_NEW which is as HEIGHT except with the missing values replaced by the average height (hint: use the is.na() function).</w:t>
+      </w:r>
+    </w:p>
+    <w:p>
+      <w:pPr>
+        <w:pStyle w:val="Heading2"/>
+      </w:pPr>
+      <w:bookmarkStart w:id="63" w:name="extra-resources"/>
+      <w:bookmarkEnd w:id="63"/>
+      <w:r>
+        <w:t xml:space="preserve">6. Extra Resources</w:t>
+      </w:r>
+    </w:p>
+    <w:p>
+      <w:pPr>
+        <w:pStyle w:val="FirstParagraph"/>
+      </w:pPr>
+      <w:r>
+        <w:t xml:space="preserve">There are lots of resources that can help you develop your R knowledge, but below are a few that are particularly helpful:</w:t>
+      </w:r>
+    </w:p>
+    <w:p>
+      <w:pPr>
+        <w:pStyle w:val="Compact"/>
+        <w:numPr>
+          <w:numId w:val="1012"/>
           <w:ilvl w:val="0"/>
         </w:numPr>
       </w:pPr>
@@ -6501,7 +6608,7 @@
       <w:pPr>
         <w:pStyle w:val="Compact"/>
         <w:numPr>
-          <w:numId w:val="1011"/>
+          <w:numId w:val="1012"/>
           <w:ilvl w:val="0"/>
         </w:numPr>
       </w:pPr>
@@ -6545,7 +6652,7 @@
       <w:pPr>
         <w:pStyle w:val="Compact"/>
         <w:numPr>
-          <w:numId w:val="1011"/>
+          <w:numId w:val="1012"/>
           <w:ilvl w:val="0"/>
         </w:numPr>
       </w:pPr>
@@ -6727,7 +6834,7 @@
     </w:lvl>
   </w:abstractNum>
   <w:abstractNum w:abstractNumId="990">
-    <w:nsid w:val="1917e0fe"/>
+    <w:nsid w:val="cb4d9d6e"/>
     <w:multiLevelType w:val="multilevel"/>
     <w:lvl w:ilvl="0">
       <w:numFmt w:val="bullet"/>
@@ -6808,7 +6915,7 @@
     </w:lvl>
   </w:abstractNum>
   <w:abstractNum w:abstractNumId="99411">
-    <w:nsid w:val="3999baa4"/>
+    <w:nsid w:val="f8783b2b"/>
     <w:multiLevelType w:val="multilevel"/>
     <w:lvl w:ilvl="0">
       <w:start w:val="1"/>
@@ -6896,7 +7003,7 @@
     </w:lvl>
   </w:abstractNum>
   <w:abstractNum w:abstractNumId="991">
-    <w:nsid w:val="d4745e3f"/>
+    <w:nsid w:val="e6b987ee"/>
     <w:multiLevelType w:val="multilevel"/>
     <w:lvl w:ilvl="0">
       <w:numFmt w:val="bullet"/>
@@ -7061,9 +7168,6 @@
     </w:lvlOverride>
   </w:num>
   <w:num w:numId="1006">
-    <w:abstractNumId w:val="991"/>
-  </w:num>
-  <w:num w:numId="1007">
     <w:abstractNumId w:val="99411"/>
     <w:lvlOverride w:ilvl="0">
       <w:startOverride w:val="1"/>
@@ -7086,6 +7190,9 @@
     <w:lvlOverride w:ilvl="6">
       <w:startOverride w:val="1"/>
     </w:lvlOverride>
+  </w:num>
+  <w:num w:numId="1007">
+    <w:abstractNumId w:val="991"/>
   </w:num>
   <w:num w:numId="1008">
     <w:abstractNumId w:val="99411"/>
@@ -7160,6 +7267,30 @@
     </w:lvlOverride>
   </w:num>
   <w:num w:numId="1011">
+    <w:abstractNumId w:val="99411"/>
+    <w:lvlOverride w:ilvl="0">
+      <w:startOverride w:val="1"/>
+    </w:lvlOverride>
+    <w:lvlOverride w:ilvl="1">
+      <w:startOverride w:val="1"/>
+    </w:lvlOverride>
+    <w:lvlOverride w:ilvl="2">
+      <w:startOverride w:val="1"/>
+    </w:lvlOverride>
+    <w:lvlOverride w:ilvl="3">
+      <w:startOverride w:val="1"/>
+    </w:lvlOverride>
+    <w:lvlOverride w:ilvl="4">
+      <w:startOverride w:val="1"/>
+    </w:lvlOverride>
+    <w:lvlOverride w:ilvl="5">
+      <w:startOverride w:val="1"/>
+    </w:lvlOverride>
+    <w:lvlOverride w:ilvl="6">
+      <w:startOverride w:val="1"/>
+    </w:lvlOverride>
+  </w:num>
+  <w:num w:numId="1012">
     <w:abstractNumId w:val="991"/>
   </w:num>
 </w:numbering>

</xml_diff>

<commit_message>
Added comments about R projects relating to issue #9 and amendments on the pipe function section for issue #14 in R markdown. Also, made some small changes to text in R markdown (added missing full stops, amendments to spelling errors etc.)
</commit_message>
<xml_diff>
--- a/Intro_markdown.docx
+++ b/Intro_markdown.docx
@@ -375,7 +375,7 @@
         <w:t xml:space="preserve"> </w:t>
       </w:r>
       <w:r>
-        <w:t xml:space="preserve">that can be added to extend the functionality of R, produced by statisticians and programmers around the world. These can range from obscure statistical techniques to tools for making interactive charts</w:t>
+        <w:t xml:space="preserve">that can be added to extend the functionality of R, produced by statisticians and programmers around the world. These can range from obscure statistical techniques to tools for making interactive charts.</w:t>
       </w:r>
     </w:p>
     <w:p>
@@ -873,6 +873,9 @@
       <w:r>
         <w:t xml:space="preserve">’</w:t>
       </w:r>
+      <w:r>
+        <w:t xml:space="preserve">.</w:t>
+      </w:r>
     </w:p>
     <w:p>
       <w:pPr>
@@ -1302,6 +1305,86 @@
       </w:pPr>
       <w:r>
         <w:t xml:space="preserve">Choose the directory (folder) you’ve just created in step 1.</w:t>
+      </w:r>
+    </w:p>
+    <w:p>
+      <w:pPr>
+        <w:pStyle w:val="FirstParagraph"/>
+      </w:pPr>
+      <w:r>
+        <w:t xml:space="preserve">If you have not synced your RStudio to Github or are unable to clone a repository from Github you can create a new project using RStudio and upload files from a folder in your laptop into this new project. You can then set your working directory to this new project that you have created. Steps to create a new project are detailed below:</w:t>
+      </w:r>
+    </w:p>
+    <w:p>
+      <w:pPr>
+        <w:pStyle w:val="Compact"/>
+        <w:numPr>
+          <w:numId w:val="1007"/>
+          <w:ilvl w:val="0"/>
+        </w:numPr>
+      </w:pPr>
+      <w:r>
+        <w:t xml:space="preserve">Click on the File Menu and select New Project.</w:t>
+      </w:r>
+    </w:p>
+    <w:p>
+      <w:pPr>
+        <w:pStyle w:val="Compact"/>
+        <w:numPr>
+          <w:numId w:val="1007"/>
+          <w:ilvl w:val="0"/>
+        </w:numPr>
+      </w:pPr>
+      <w:r>
+        <w:t xml:space="preserve">Select New Directory</w:t>
+      </w:r>
+    </w:p>
+    <w:p>
+      <w:pPr>
+        <w:pStyle w:val="Compact"/>
+        <w:numPr>
+          <w:numId w:val="1007"/>
+          <w:ilvl w:val="0"/>
+        </w:numPr>
+      </w:pPr>
+      <w:r>
+        <w:t xml:space="preserve">Select New Project</w:t>
+      </w:r>
+    </w:p>
+    <w:p>
+      <w:pPr>
+        <w:pStyle w:val="Compact"/>
+        <w:numPr>
+          <w:numId w:val="1007"/>
+          <w:ilvl w:val="0"/>
+        </w:numPr>
+      </w:pPr>
+      <w:r>
+        <w:t xml:space="preserve">Write an appropriate name for your project in the Directory Name text box and select Create Project.</w:t>
+      </w:r>
+    </w:p>
+    <w:p>
+      <w:pPr>
+        <w:pStyle w:val="Compact"/>
+        <w:numPr>
+          <w:numId w:val="1007"/>
+          <w:ilvl w:val="0"/>
+        </w:numPr>
+      </w:pPr>
+      <w:r>
+        <w:t xml:space="preserve">Upload files to your new project by clicking Upload in the Files window menu (bottom right window) and select Browse to upload any files saved in a folder e.g. data csv files saved in a folder in your OneDrive.</w:t>
+      </w:r>
+    </w:p>
+    <w:p>
+      <w:pPr>
+        <w:pStyle w:val="Compact"/>
+        <w:numPr>
+          <w:numId w:val="1007"/>
+          <w:ilvl w:val="0"/>
+        </w:numPr>
+      </w:pPr>
+      <w:r>
+        <w:t xml:space="preserve">Set your working directory to your new project using the RStudio commands above (or using the manual steps).</w:t>
       </w:r>
     </w:p>
     <w:p>
@@ -2586,7 +2669,7 @@
         <w:pStyle w:val="BodyText"/>
       </w:pPr>
       <w:r>
-        <w:t xml:space="preserve">Dataframes/tibbles in R are a collection of vectors where where each vector is a column and represents a variable. To view a specific variable, for instance gender, you can use a dollar sign as follows:</w:t>
+        <w:t xml:space="preserve">Dataframes/tibbles in R are a collection of vectors where each vector is a column and represents a variable. To view a specific variable, for instance gender, you can use a dollar sign as follows:</w:t>
       </w:r>
     </w:p>
     <w:p>
@@ -2657,6 +2740,12 @@
       <w:r>
         <w:t xml:space="preserve">”</w:t>
       </w:r>
+      <w:r>
+        <w:t xml:space="preserve"> </w:t>
+      </w:r>
+      <w:r>
+        <w:t xml:space="preserve">(see example checking the class of the WEIGHT variable below):</w:t>
+      </w:r>
     </w:p>
     <w:p>
       <w:pPr>
@@ -2703,7 +2792,7 @@
         <w:pStyle w:val="FirstParagraph"/>
       </w:pPr>
       <w:r>
-        <w:t xml:space="preserve">It’s possible to coerce variables from one class to another. We can change the weight variable in the offenders dataset to be a numeric variable as follows:</w:t>
+        <w:t xml:space="preserve">It’s possible to coerce variables from one class to another. We can change the WEIGHT variable in the offenders dataset to be a numeric variable as follows:</w:t>
       </w:r>
     </w:p>
     <w:p>
@@ -3086,184 +3175,6 @@
       <w:bookmarkEnd w:id="45"/>
       <w:r>
         <w:t xml:space="preserve">2.6 Some useful numeric and statistical functions include:</w:t>
-      </w:r>
-    </w:p>
-    <w:p>
-      <w:pPr>
-        <w:pStyle w:val="Compact"/>
-        <w:numPr>
-          <w:numId w:val="1007"/>
-          <w:ilvl w:val="0"/>
-        </w:numPr>
-      </w:pPr>
-      <w:r>
-        <w:t xml:space="preserve">abs(x): returns the absolute value of x</w:t>
-      </w:r>
-    </w:p>
-    <w:p>
-      <w:pPr>
-        <w:pStyle w:val="Compact"/>
-        <w:numPr>
-          <w:numId w:val="1007"/>
-          <w:ilvl w:val="0"/>
-        </w:numPr>
-      </w:pPr>
-      <w:r>
-        <w:t xml:space="preserve">sqrt(x): returns the square root of x</w:t>
-      </w:r>
-    </w:p>
-    <w:p>
-      <w:pPr>
-        <w:pStyle w:val="Compact"/>
-        <w:numPr>
-          <w:numId w:val="1007"/>
-          <w:ilvl w:val="0"/>
-        </w:numPr>
-      </w:pPr>
-      <w:r>
-        <w:t xml:space="preserve">round(x, digits = n): rounds a number to the nth place</w:t>
-      </w:r>
-    </w:p>
-    <w:p>
-      <w:pPr>
-        <w:pStyle w:val="Compact"/>
-        <w:numPr>
-          <w:numId w:val="1007"/>
-          <w:ilvl w:val="0"/>
-        </w:numPr>
-      </w:pPr>
-      <w:r>
-        <w:t xml:space="preserve">exp(x): returns the exponential of x</w:t>
-      </w:r>
-    </w:p>
-    <w:p>
-      <w:pPr>
-        <w:pStyle w:val="Compact"/>
-        <w:numPr>
-          <w:numId w:val="1007"/>
-          <w:ilvl w:val="0"/>
-        </w:numPr>
-      </w:pPr>
-      <w:r>
-        <w:t xml:space="preserve">log(x): returns the natural log of x</w:t>
-      </w:r>
-    </w:p>
-    <w:p>
-      <w:pPr>
-        <w:pStyle w:val="Compact"/>
-        <w:numPr>
-          <w:numId w:val="1007"/>
-          <w:ilvl w:val="0"/>
-        </w:numPr>
-      </w:pPr>
-      <w:r>
-        <w:t xml:space="preserve">sum(x): if x is a vector, returns the sum of its elements</w:t>
-      </w:r>
-    </w:p>
-    <w:p>
-      <w:pPr>
-        <w:pStyle w:val="Compact"/>
-        <w:numPr>
-          <w:numId w:val="1007"/>
-          <w:ilvl w:val="0"/>
-        </w:numPr>
-      </w:pPr>
-      <w:r>
-        <w:t xml:space="preserve">min(x): if x is a vector, returns the smallest of its elements</w:t>
-      </w:r>
-    </w:p>
-    <w:p>
-      <w:pPr>
-        <w:pStyle w:val="Compact"/>
-        <w:numPr>
-          <w:numId w:val="1007"/>
-          <w:ilvl w:val="0"/>
-        </w:numPr>
-      </w:pPr>
-      <w:r>
-        <w:t xml:space="preserve">max(x): if x is a vector, returns the biggest of its elements</w:t>
-      </w:r>
-    </w:p>
-    <w:p>
-      <w:pPr>
-        <w:pStyle w:val="Compact"/>
-        <w:numPr>
-          <w:numId w:val="1007"/>
-          <w:ilvl w:val="0"/>
-        </w:numPr>
-      </w:pPr>
-      <w:r>
-        <w:t xml:space="preserve">rnorm(n, mean = 0, sd = 1): return n random numbers from the standard normal distribution</w:t>
-      </w:r>
-    </w:p>
-    <w:p>
-      <w:pPr>
-        <w:pStyle w:val="Compact"/>
-        <w:numPr>
-          <w:numId w:val="1007"/>
-          <w:ilvl w:val="0"/>
-        </w:numPr>
-      </w:pPr>
-      <w:r>
-        <w:t xml:space="preserve">rbinom(n, no. of trials = 1, prob = 0.5): return random numbers from n coin tosses</w:t>
-      </w:r>
-    </w:p>
-    <w:p>
-      <w:pPr>
-        <w:pStyle w:val="Compact"/>
-        <w:numPr>
-          <w:numId w:val="1007"/>
-          <w:ilvl w:val="0"/>
-        </w:numPr>
-      </w:pPr>
-      <w:r>
-        <w:t xml:space="preserve">mean(x): if x is a vector of observations, return the mean of its elements</w:t>
-      </w:r>
-    </w:p>
-    <w:p>
-      <w:pPr>
-        <w:pStyle w:val="Compact"/>
-        <w:numPr>
-          <w:numId w:val="1007"/>
-          <w:ilvl w:val="0"/>
-        </w:numPr>
-      </w:pPr>
-      <w:r>
-        <w:t xml:space="preserve">sd(x): if x is a vector of observations, return its standard deviation</w:t>
-      </w:r>
-    </w:p>
-    <w:p>
-      <w:pPr>
-        <w:pStyle w:val="Compact"/>
-        <w:numPr>
-          <w:numId w:val="1007"/>
-          <w:ilvl w:val="0"/>
-        </w:numPr>
-      </w:pPr>
-      <w:r>
-        <w:t xml:space="preserve">cor(x): gives the linear correlation coefficient</w:t>
-      </w:r>
-    </w:p>
-    <w:p>
-      <w:pPr>
-        <w:pStyle w:val="Compact"/>
-        <w:numPr>
-          <w:numId w:val="1007"/>
-          <w:ilvl w:val="0"/>
-        </w:numPr>
-      </w:pPr>
-      <w:r>
-        <w:t xml:space="preserve">median(x): if x is a vector of observations, return its median</w:t>
-      </w:r>
-    </w:p>
-    <w:p>
-      <w:pPr>
-        <w:pStyle w:val="Heading3"/>
-      </w:pPr>
-      <w:bookmarkStart w:id="46" w:name="exercise"/>
-      <w:bookmarkEnd w:id="46"/>
-      <w:r>
-        <w:t xml:space="preserve">2.7 Exercise</w:t>
       </w:r>
     </w:p>
     <w:p>
@@ -3275,6 +3186,184 @@
         </w:numPr>
       </w:pPr>
       <w:r>
+        <w:t xml:space="preserve">abs(x): returns the absolute value of x</w:t>
+      </w:r>
+    </w:p>
+    <w:p>
+      <w:pPr>
+        <w:pStyle w:val="Compact"/>
+        <w:numPr>
+          <w:numId w:val="1008"/>
+          <w:ilvl w:val="0"/>
+        </w:numPr>
+      </w:pPr>
+      <w:r>
+        <w:t xml:space="preserve">sqrt(x): returns the square root of x</w:t>
+      </w:r>
+    </w:p>
+    <w:p>
+      <w:pPr>
+        <w:pStyle w:val="Compact"/>
+        <w:numPr>
+          <w:numId w:val="1008"/>
+          <w:ilvl w:val="0"/>
+        </w:numPr>
+      </w:pPr>
+      <w:r>
+        <w:t xml:space="preserve">round(x, digits = n): rounds a number to the nth place</w:t>
+      </w:r>
+    </w:p>
+    <w:p>
+      <w:pPr>
+        <w:pStyle w:val="Compact"/>
+        <w:numPr>
+          <w:numId w:val="1008"/>
+          <w:ilvl w:val="0"/>
+        </w:numPr>
+      </w:pPr>
+      <w:r>
+        <w:t xml:space="preserve">exp(x): returns the exponential of x</w:t>
+      </w:r>
+    </w:p>
+    <w:p>
+      <w:pPr>
+        <w:pStyle w:val="Compact"/>
+        <w:numPr>
+          <w:numId w:val="1008"/>
+          <w:ilvl w:val="0"/>
+        </w:numPr>
+      </w:pPr>
+      <w:r>
+        <w:t xml:space="preserve">log(x): returns the natural log of x</w:t>
+      </w:r>
+    </w:p>
+    <w:p>
+      <w:pPr>
+        <w:pStyle w:val="Compact"/>
+        <w:numPr>
+          <w:numId w:val="1008"/>
+          <w:ilvl w:val="0"/>
+        </w:numPr>
+      </w:pPr>
+      <w:r>
+        <w:t xml:space="preserve">sum(x): if x is a vector, returns the sum of its elements</w:t>
+      </w:r>
+    </w:p>
+    <w:p>
+      <w:pPr>
+        <w:pStyle w:val="Compact"/>
+        <w:numPr>
+          <w:numId w:val="1008"/>
+          <w:ilvl w:val="0"/>
+        </w:numPr>
+      </w:pPr>
+      <w:r>
+        <w:t xml:space="preserve">min(x): if x is a vector, returns the smallest of its elements</w:t>
+      </w:r>
+    </w:p>
+    <w:p>
+      <w:pPr>
+        <w:pStyle w:val="Compact"/>
+        <w:numPr>
+          <w:numId w:val="1008"/>
+          <w:ilvl w:val="0"/>
+        </w:numPr>
+      </w:pPr>
+      <w:r>
+        <w:t xml:space="preserve">max(x): if x is a vector, returns the biggest of its elements</w:t>
+      </w:r>
+    </w:p>
+    <w:p>
+      <w:pPr>
+        <w:pStyle w:val="Compact"/>
+        <w:numPr>
+          <w:numId w:val="1008"/>
+          <w:ilvl w:val="0"/>
+        </w:numPr>
+      </w:pPr>
+      <w:r>
+        <w:t xml:space="preserve">rnorm(n, mean = 0, sd = 1): return n random numbers from the standard normal distribution</w:t>
+      </w:r>
+    </w:p>
+    <w:p>
+      <w:pPr>
+        <w:pStyle w:val="Compact"/>
+        <w:numPr>
+          <w:numId w:val="1008"/>
+          <w:ilvl w:val="0"/>
+        </w:numPr>
+      </w:pPr>
+      <w:r>
+        <w:t xml:space="preserve">rbinom(n, no. of trials = 1, prob = 0.5): return random numbers from n coin tosses</w:t>
+      </w:r>
+    </w:p>
+    <w:p>
+      <w:pPr>
+        <w:pStyle w:val="Compact"/>
+        <w:numPr>
+          <w:numId w:val="1008"/>
+          <w:ilvl w:val="0"/>
+        </w:numPr>
+      </w:pPr>
+      <w:r>
+        <w:t xml:space="preserve">mean(x): if x is a vector of observations, return the mean of its elements</w:t>
+      </w:r>
+    </w:p>
+    <w:p>
+      <w:pPr>
+        <w:pStyle w:val="Compact"/>
+        <w:numPr>
+          <w:numId w:val="1008"/>
+          <w:ilvl w:val="0"/>
+        </w:numPr>
+      </w:pPr>
+      <w:r>
+        <w:t xml:space="preserve">sd(x): if x is a vector of observations, return its standard deviation</w:t>
+      </w:r>
+    </w:p>
+    <w:p>
+      <w:pPr>
+        <w:pStyle w:val="Compact"/>
+        <w:numPr>
+          <w:numId w:val="1008"/>
+          <w:ilvl w:val="0"/>
+        </w:numPr>
+      </w:pPr>
+      <w:r>
+        <w:t xml:space="preserve">cor(x): gives the linear correlation coefficient</w:t>
+      </w:r>
+    </w:p>
+    <w:p>
+      <w:pPr>
+        <w:pStyle w:val="Compact"/>
+        <w:numPr>
+          <w:numId w:val="1008"/>
+          <w:ilvl w:val="0"/>
+        </w:numPr>
+      </w:pPr>
+      <w:r>
+        <w:t xml:space="preserve">median(x): if x is a vector of observations, return its median</w:t>
+      </w:r>
+    </w:p>
+    <w:p>
+      <w:pPr>
+        <w:pStyle w:val="Heading3"/>
+      </w:pPr>
+      <w:bookmarkStart w:id="46" w:name="exercise"/>
+      <w:bookmarkEnd w:id="46"/>
+      <w:r>
+        <w:t xml:space="preserve">2.7 Exercise</w:t>
+      </w:r>
+    </w:p>
+    <w:p>
+      <w:pPr>
+        <w:pStyle w:val="Compact"/>
+        <w:numPr>
+          <w:numId w:val="1009"/>
+          <w:ilvl w:val="0"/>
+        </w:numPr>
+      </w:pPr>
+      <w:r>
         <w:t xml:space="preserve">What are the mean, max and min for variable AGE in the dataset offenders?</w:t>
       </w:r>
     </w:p>
@@ -3377,7 +3466,7 @@
         <w:pStyle w:val="BodyText"/>
       </w:pPr>
       <w:r>
-        <w:t xml:space="preserve">Using these functions together we can produce summary statistics in a similar way to pivot tables in Excel. We can use these functions together using the pipe (%&gt;%) operator which makes code more readable and means you don’t have to create a new object each time you run a command.</w:t>
+        <w:t xml:space="preserve">Using these functions together we can produce summary statistics in a similar way to pivot tables in Excel. We can use these functions together using the pipe (%&gt;%) operator which makes code more readable and means you don’t have to create a new object each time you run a command. Using the pipe operator reduces the amount of nested functions (functions that are within other functions).</w:t>
       </w:r>
     </w:p>
     <w:p>
@@ -3485,7 +3574,7 @@
         <w:pStyle w:val="FirstParagraph"/>
       </w:pPr>
       <w:r>
-        <w:t xml:space="preserve">The pipe operator simply passes through the object on the left hand side as the first argument of the following fuction. For example the above calculation without using the pipe operator would look like this:</w:t>
+        <w:t xml:space="preserve">The pipe operator simply passes through the object on the left hand side as the first argument of the following function. If we did not use the pipe operator to obtain the mean number of previous convictions with breakdown by REGION and GENDER the R code would look like this:</w:t>
       </w:r>
     </w:p>
     <w:p>
@@ -3546,7 +3635,7 @@
         <w:pStyle w:val="FirstParagraph"/>
       </w:pPr>
       <w:r>
-        <w:t xml:space="preserve">Using nested functions this looks more complicated and is harder to follow than if we use the pipe operator, this becomes more clear as extra calculations are added.</w:t>
+        <w:t xml:space="preserve">Using nested functions like this looks more complicated and is harder to follow than if we use the pipe operator, this becomes more clear as extra calculations are added.</w:t>
       </w:r>
     </w:p>
     <w:p>
@@ -3554,7 +3643,7 @@
         <w:pStyle w:val="BodyText"/>
       </w:pPr>
       <w:r>
-        <w:t xml:space="preserve">In the above code R is taking the</w:t>
+        <w:t xml:space="preserve">The R code which uses the pipe operator is taking the</w:t>
       </w:r>
       <w:r>
         <w:t xml:space="preserve"> </w:t>
@@ -3608,7 +3697,7 @@
         <w:t xml:space="preserve"> </w:t>
       </w:r>
       <w:r>
-        <w:t xml:space="preserve">dataset as the first argument within the group_by command), and then outputting the mean number of previous convictions by REGION and GENDER. The new mean number of previous convictions variable we’ve decided to call</w:t>
+        <w:t xml:space="preserve">dataset as the first argument within the group_by command), and then outputs the mean number of previous convictions by REGION and GENDER. The new mean number of previous convictions variable we’ve decided to call</w:t>
       </w:r>
       <w:r>
         <w:t xml:space="preserve"> </w:t>
@@ -3640,19 +3729,21 @@
       <w:r>
         <w:t xml:space="preserve">.</w:t>
       </w:r>
-      <w:r>
-        <w:br w:type="textWrapping"/>
-      </w:r>
-      <w:r>
-        <w:t xml:space="preserve">There are other functions that could be used here instead of mean e.g. n, n_distinct, min, max, mean, median, var and sd</w:t>
-      </w:r>
     </w:p>
     <w:p>
       <w:pPr>
         <w:pStyle w:val="BodyText"/>
       </w:pPr>
       <w:r>
-        <w:t xml:space="preserve">If we want also to add a new variable called</w:t>
+        <w:t xml:space="preserve">There are other functions that could be used here instead of mean e.g. n, n_distinct, min, max, mean, median, var and sd.</w:t>
+      </w:r>
+    </w:p>
+    <w:p>
+      <w:pPr>
+        <w:pStyle w:val="BodyText"/>
+      </w:pPr>
+      <w:r>
+        <w:t xml:space="preserve">If we want to add a new variable called</w:t>
       </w:r>
       <w:r>
         <w:t xml:space="preserve"> </w:t>
@@ -3670,7 +3761,7 @@
         <w:t xml:space="preserve"> </w:t>
       </w:r>
       <w:r>
-        <w:t xml:space="preserve">that provides the counts by REGION and GENDER we can rerun as follows:</w:t>
+        <w:t xml:space="preserve">that provides the counts by REGION and GENDER we can rerun as follows using the pipe operator:</w:t>
       </w:r>
     </w:p>
     <w:p>
@@ -4852,751 +4943,12 @@
       <w:pPr>
         <w:pStyle w:val="Compact"/>
         <w:numPr>
-          <w:numId w:val="1009"/>
+          <w:numId w:val="1010"/>
           <w:ilvl w:val="0"/>
         </w:numPr>
       </w:pPr>
       <w:r>
         <w:t xml:space="preserve">Using group_by and summarise, calculate the average and median age for females in the West.</w:t>
-      </w:r>
-    </w:p>
-    <w:p>
-      <w:pPr>
-        <w:pStyle w:val="Compact"/>
-        <w:numPr>
-          <w:numId w:val="1009"/>
-          <w:ilvl w:val="0"/>
-        </w:numPr>
-      </w:pPr>
-      <w:r>
-        <w:t xml:space="preserve">How many have heights of less than 2 metres, what are their (recorded) heights and gender(s)?</w:t>
-      </w:r>
-    </w:p>
-    <w:p>
-      <w:pPr>
-        <w:pStyle w:val="Compact"/>
-        <w:numPr>
-          <w:numId w:val="1009"/>
-          <w:ilvl w:val="0"/>
-        </w:numPr>
-      </w:pPr>
-      <w:r>
-        <w:t xml:space="preserve">Produce a table showing the counts of height (including missing values).</w:t>
-      </w:r>
-    </w:p>
-    <w:p>
-      <w:pPr>
-        <w:pStyle w:val="Compact"/>
-        <w:numPr>
-          <w:numId w:val="1009"/>
-          <w:ilvl w:val="0"/>
-        </w:numPr>
-      </w:pPr>
-      <w:r>
-        <w:t xml:space="preserve">Create a new dataset containing PREV_CONVICTIONS and SENTENCE variables, rename SENTENCE as sentence_type, and create a new variable num_convictions that is PREV_CONVICTIONS + 1 (to take account of the latest conviction).</w:t>
-      </w:r>
-    </w:p>
-    <w:p>
-      <w:pPr>
-        <w:pStyle w:val="Heading2"/>
-      </w:pPr>
-      <w:bookmarkStart w:id="55" w:name="dates"/>
-      <w:bookmarkEnd w:id="55"/>
-      <w:r>
-        <w:t xml:space="preserve">4 Dates</w:t>
-      </w:r>
-    </w:p>
-    <w:p>
-      <w:pPr>
-        <w:pStyle w:val="Heading3"/>
-      </w:pPr>
-      <w:bookmarkStart w:id="56" w:name="manipulating-dates"/>
-      <w:bookmarkEnd w:id="56"/>
-      <w:r>
-        <w:t xml:space="preserve">4.1 Manipulating dates</w:t>
-      </w:r>
-    </w:p>
-    <w:p>
-      <w:pPr>
-        <w:pStyle w:val="FirstParagraph"/>
-      </w:pPr>
-      <w:r>
-        <w:t xml:space="preserve">As you might have noticed, BIRTH_DATE in the</w:t>
-      </w:r>
-      <w:r>
-        <w:t xml:space="preserve"> </w:t>
-      </w:r>
-      <w:r>
-        <w:t xml:space="preserve">‘</w:t>
-      </w:r>
-      <w:r>
-        <w:t xml:space="preserve">offenders</w:t>
-      </w:r>
-      <w:r>
-        <w:t xml:space="preserve">’</w:t>
-      </w:r>
-      <w:r>
-        <w:t xml:space="preserve"> </w:t>
-      </w:r>
-      <w:r>
-        <w:t xml:space="preserve">dataset currently has a class of character (or factor depending how you read the data in). To be able to manipulate this data as a date in R, we first need to convert it to class date.</w:t>
-      </w:r>
-    </w:p>
-    <w:p>
-      <w:pPr>
-        <w:pStyle w:val="BodyText"/>
-      </w:pPr>
-      <w:r>
-        <w:t xml:space="preserve">In all of this section, we are going to use a package from tidyverse designed called lubridate, there are also ways to do the same thing using base R. First, we need to load the package:</w:t>
-      </w:r>
-    </w:p>
-    <w:p>
-      <w:pPr>
-        <w:pStyle w:val="SourceCode"/>
-      </w:pPr>
-      <w:r>
-        <w:rPr>
-          <w:rStyle w:val="KeywordTok"/>
-        </w:rPr>
-        <w:t xml:space="preserve">library</w:t>
-      </w:r>
-      <w:r>
-        <w:rPr>
-          <w:rStyle w:val="NormalTok"/>
-        </w:rPr>
-        <w:t xml:space="preserve">(lubridate)</w:t>
-      </w:r>
-    </w:p>
-    <w:p>
-      <w:pPr>
-        <w:pStyle w:val="SourceCode"/>
-      </w:pPr>
-      <w:r>
-        <w:rPr>
-          <w:rStyle w:val="VerbatimChar"/>
-        </w:rPr>
-        <w:t xml:space="preserve">## </w:t>
-      </w:r>
-      <w:r>
-        <w:br w:type="textWrapping"/>
-      </w:r>
-      <w:r>
-        <w:rPr>
-          <w:rStyle w:val="VerbatimChar"/>
-        </w:rPr>
-        <w:t xml:space="preserve">## Attaching package: 'lubridate'</w:t>
-      </w:r>
-    </w:p>
-    <w:p>
-      <w:pPr>
-        <w:pStyle w:val="SourceCode"/>
-      </w:pPr>
-      <w:r>
-        <w:rPr>
-          <w:rStyle w:val="VerbatimChar"/>
-        </w:rPr>
-        <w:t xml:space="preserve">## The following object is masked from 'package:base':</w:t>
-      </w:r>
-      <w:r>
-        <w:br w:type="textWrapping"/>
-      </w:r>
-      <w:r>
-        <w:rPr>
-          <w:rStyle w:val="VerbatimChar"/>
-        </w:rPr>
-        <w:t xml:space="preserve">## </w:t>
-      </w:r>
-      <w:r>
-        <w:br w:type="textWrapping"/>
-      </w:r>
-      <w:r>
-        <w:rPr>
-          <w:rStyle w:val="VerbatimChar"/>
-        </w:rPr>
-        <w:t xml:space="preserve">##     date</w:t>
-      </w:r>
-    </w:p>
-    <w:p>
-      <w:pPr>
-        <w:pStyle w:val="FirstParagraph"/>
-      </w:pPr>
-      <w:r>
-        <w:t xml:space="preserve">Class date involves dates being represented in R as the number of days since 1970-01-01, with negative values for earlier dates. The format is year (4 digits) - month (2 digits) - day (2 digits). You can see this if we ask R for today’s date:</w:t>
-      </w:r>
-    </w:p>
-    <w:p>
-      <w:pPr>
-        <w:pStyle w:val="SourceCode"/>
-      </w:pPr>
-      <w:r>
-        <w:rPr>
-          <w:rStyle w:val="KeywordTok"/>
-        </w:rPr>
-        <w:t xml:space="preserve">today</w:t>
-      </w:r>
-      <w:r>
-        <w:rPr>
-          <w:rStyle w:val="NormalTok"/>
-        </w:rPr>
-        <w:t xml:space="preserve">()</w:t>
-      </w:r>
-    </w:p>
-    <w:p>
-      <w:pPr>
-        <w:pStyle w:val="SourceCode"/>
-      </w:pPr>
-      <w:r>
-        <w:rPr>
-          <w:rStyle w:val="VerbatimChar"/>
-        </w:rPr>
-        <w:t xml:space="preserve">## [1] "2019-01-07"</w:t>
-      </w:r>
-    </w:p>
-    <w:p>
-      <w:pPr>
-        <w:pStyle w:val="FirstParagraph"/>
-      </w:pPr>
-      <w:r>
-        <w:t xml:space="preserve">If you have a read of the help file, you’ll see lubridate has a number of functions such as dmy(), myd() etc whose name models the order in which the year (</w:t>
-      </w:r>
-      <w:r>
-        <w:t xml:space="preserve">‘</w:t>
-      </w:r>
-      <w:r>
-        <w:t xml:space="preserve">y</w:t>
-      </w:r>
-      <w:r>
-        <w:t xml:space="preserve">’</w:t>
-      </w:r>
-      <w:r>
-        <w:t xml:space="preserve">), month (</w:t>
-      </w:r>
-      <w:r>
-        <w:t xml:space="preserve">‘</w:t>
-      </w:r>
-      <w:r>
-        <w:t xml:space="preserve">m</w:t>
-      </w:r>
-      <w:r>
-        <w:t xml:space="preserve">’</w:t>
-      </w:r>
-      <w:r>
-        <w:t xml:space="preserve">) and day (</w:t>
-      </w:r>
-      <w:r>
-        <w:t xml:space="preserve">‘</w:t>
-      </w:r>
-      <w:r>
-        <w:t xml:space="preserve">d</w:t>
-      </w:r>
-      <w:r>
-        <w:t xml:space="preserve">’</w:t>
-      </w:r>
-      <w:r>
-        <w:t xml:space="preserve">) elements appear in the string to be parsed.</w:t>
-      </w:r>
-    </w:p>
-    <w:p>
-      <w:pPr>
-        <w:pStyle w:val="BodyText"/>
-      </w:pPr>
-      <w:r>
-        <w:t xml:space="preserve">We can therefore make a new date variable (called DoB_formatted) with class date as follows, and then check the class of the new column:</w:t>
-      </w:r>
-    </w:p>
-    <w:p>
-      <w:pPr>
-        <w:pStyle w:val="SourceCode"/>
-      </w:pPr>
-      <w:r>
-        <w:rPr>
-          <w:rStyle w:val="NormalTok"/>
-        </w:rPr>
-        <w:t xml:space="preserve">offenders&lt;-</w:t>
-      </w:r>
-      <w:r>
-        <w:rPr>
-          <w:rStyle w:val="StringTok"/>
-        </w:rPr>
-        <w:t xml:space="preserve"> </w:t>
-      </w:r>
-      <w:r>
-        <w:rPr>
-          <w:rStyle w:val="KeywordTok"/>
-        </w:rPr>
-        <w:t xml:space="preserve">mutate</w:t>
-      </w:r>
-      <w:r>
-        <w:rPr>
-          <w:rStyle w:val="NormalTok"/>
-        </w:rPr>
-        <w:t xml:space="preserve">(offenders, </w:t>
-      </w:r>
-      <w:r>
-        <w:rPr>
-          <w:rStyle w:val="DataTypeTok"/>
-        </w:rPr>
-        <w:t xml:space="preserve">DoB_formatted =</w:t>
-      </w:r>
-      <w:r>
-        <w:rPr>
-          <w:rStyle w:val="NormalTok"/>
-        </w:rPr>
-        <w:t xml:space="preserve"> </w:t>
-      </w:r>
-      <w:r>
-        <w:rPr>
-          <w:rStyle w:val="KeywordTok"/>
-        </w:rPr>
-        <w:t xml:space="preserve">mdy</w:t>
-      </w:r>
-      <w:r>
-        <w:rPr>
-          <w:rStyle w:val="NormalTok"/>
-        </w:rPr>
-        <w:t xml:space="preserve">(BIRTH_DATE))</w:t>
-      </w:r>
-      <w:r>
-        <w:br w:type="textWrapping"/>
-      </w:r>
-      <w:r>
-        <w:br w:type="textWrapping"/>
-      </w:r>
-      <w:r>
-        <w:rPr>
-          <w:rStyle w:val="KeywordTok"/>
-        </w:rPr>
-        <w:t xml:space="preserve">class</w:t>
-      </w:r>
-      <w:r>
-        <w:rPr>
-          <w:rStyle w:val="NormalTok"/>
-        </w:rPr>
-        <w:t xml:space="preserve">(offenders</w:t>
-      </w:r>
-      <w:r>
-        <w:rPr>
-          <w:rStyle w:val="OperatorTok"/>
-        </w:rPr>
-        <w:t xml:space="preserve">$</w:t>
-      </w:r>
-      <w:r>
-        <w:rPr>
-          <w:rStyle w:val="NormalTok"/>
-        </w:rPr>
-        <w:t xml:space="preserve">DoB_formatted)</w:t>
-      </w:r>
-    </w:p>
-    <w:p>
-      <w:pPr>
-        <w:pStyle w:val="FirstParagraph"/>
-      </w:pPr>
-      <w:r>
-        <w:t xml:space="preserve">The function mdy() specifies the format that the date in column BIRTH_DATE is currently in so R knows where to find the day, month and year needed to create a date.</w:t>
-      </w:r>
-    </w:p>
-    <w:p>
-      <w:pPr>
-        <w:pStyle w:val="BodyText"/>
-      </w:pPr>
-      <w:r>
-        <w:t xml:space="preserve">Remember, to refer to a specific variable, we use a dollar sign. We have used a variable name that doesn’t currently exist in</w:t>
-      </w:r>
-      <w:r>
-        <w:t xml:space="preserve"> </w:t>
-      </w:r>
-      <w:r>
-        <w:t xml:space="preserve">‘</w:t>
-      </w:r>
-      <w:r>
-        <w:t xml:space="preserve">offenders</w:t>
-      </w:r>
-      <w:r>
-        <w:t xml:space="preserve">’</w:t>
-      </w:r>
-      <w:r>
-        <w:t xml:space="preserve"> </w:t>
-      </w:r>
-      <w:r>
-        <w:t xml:space="preserve">so R has created a new variable and appended it.</w:t>
-      </w:r>
-    </w:p>
-    <w:p>
-      <w:pPr>
-        <w:pStyle w:val="BodyText"/>
-      </w:pPr>
-      <w:r>
-        <w:t xml:space="preserve">Now we have a variable with class date we can create new variables containing just part of the date e.g.</w:t>
-      </w:r>
-    </w:p>
-    <w:p>
-      <w:pPr>
-        <w:pStyle w:val="SourceCode"/>
-      </w:pPr>
-      <w:r>
-        <w:rPr>
-          <w:rStyle w:val="NormalTok"/>
-        </w:rPr>
-        <w:t xml:space="preserve">offenders &lt;-</w:t>
-      </w:r>
-      <w:r>
-        <w:rPr>
-          <w:rStyle w:val="StringTok"/>
-        </w:rPr>
-        <w:t xml:space="preserve"> </w:t>
-      </w:r>
-      <w:r>
-        <w:rPr>
-          <w:rStyle w:val="KeywordTok"/>
-        </w:rPr>
-        <w:t xml:space="preserve">mutate</w:t>
-      </w:r>
-      <w:r>
-        <w:rPr>
-          <w:rStyle w:val="NormalTok"/>
-        </w:rPr>
-        <w:t xml:space="preserve">(offenders, </w:t>
-      </w:r>
-      <w:r>
-        <w:rPr>
-          <w:rStyle w:val="DataTypeTok"/>
-        </w:rPr>
-        <w:t xml:space="preserve">day =</w:t>
-      </w:r>
-      <w:r>
-        <w:rPr>
-          <w:rStyle w:val="NormalTok"/>
-        </w:rPr>
-        <w:t xml:space="preserve"> </w:t>
-      </w:r>
-      <w:r>
-        <w:rPr>
-          <w:rStyle w:val="KeywordTok"/>
-        </w:rPr>
-        <w:t xml:space="preserve">day</w:t>
-      </w:r>
-      <w:r>
-        <w:rPr>
-          <w:rStyle w:val="NormalTok"/>
-        </w:rPr>
-        <w:t xml:space="preserve">(DoB_formatted))</w:t>
-      </w:r>
-      <w:r>
-        <w:br w:type="textWrapping"/>
-      </w:r>
-      <w:r>
-        <w:br w:type="textWrapping"/>
-      </w:r>
-      <w:r>
-        <w:rPr>
-          <w:rStyle w:val="NormalTok"/>
-        </w:rPr>
-        <w:t xml:space="preserve">offenders &lt;-</w:t>
-      </w:r>
-      <w:r>
-        <w:rPr>
-          <w:rStyle w:val="StringTok"/>
-        </w:rPr>
-        <w:t xml:space="preserve"> </w:t>
-      </w:r>
-      <w:r>
-        <w:rPr>
-          <w:rStyle w:val="KeywordTok"/>
-        </w:rPr>
-        <w:t xml:space="preserve">mutate</w:t>
-      </w:r>
-      <w:r>
-        <w:rPr>
-          <w:rStyle w:val="NormalTok"/>
-        </w:rPr>
-        <w:t xml:space="preserve">(offenders, </w:t>
-      </w:r>
-      <w:r>
-        <w:rPr>
-          <w:rStyle w:val="DataTypeTok"/>
-        </w:rPr>
-        <w:t xml:space="preserve">quarter =</w:t>
-      </w:r>
-      <w:r>
-        <w:rPr>
-          <w:rStyle w:val="NormalTok"/>
-        </w:rPr>
-        <w:t xml:space="preserve"> </w:t>
-      </w:r>
-      <w:r>
-        <w:rPr>
-          <w:rStyle w:val="KeywordTok"/>
-        </w:rPr>
-        <w:t xml:space="preserve">quarter</w:t>
-      </w:r>
-      <w:r>
-        <w:rPr>
-          <w:rStyle w:val="NormalTok"/>
-        </w:rPr>
-        <w:t xml:space="preserve">(DoB_formatted))</w:t>
-      </w:r>
-      <w:r>
-        <w:br w:type="textWrapping"/>
-      </w:r>
-      <w:r>
-        <w:br w:type="textWrapping"/>
-      </w:r>
-      <w:r>
-        <w:rPr>
-          <w:rStyle w:val="NormalTok"/>
-        </w:rPr>
-        <w:t xml:space="preserve">offenders &lt;-</w:t>
-      </w:r>
-      <w:r>
-        <w:rPr>
-          <w:rStyle w:val="StringTok"/>
-        </w:rPr>
-        <w:t xml:space="preserve"> </w:t>
-      </w:r>
-      <w:r>
-        <w:rPr>
-          <w:rStyle w:val="KeywordTok"/>
-        </w:rPr>
-        <w:t xml:space="preserve">mutate</w:t>
-      </w:r>
-      <w:r>
-        <w:rPr>
-          <w:rStyle w:val="NormalTok"/>
-        </w:rPr>
-        <w:t xml:space="preserve">(offenders, </w:t>
-      </w:r>
-      <w:r>
-        <w:rPr>
-          <w:rStyle w:val="DataTypeTok"/>
-        </w:rPr>
-        <w:t xml:space="preserve">year =</w:t>
-      </w:r>
-      <w:r>
-        <w:rPr>
-          <w:rStyle w:val="NormalTok"/>
-        </w:rPr>
-        <w:t xml:space="preserve"> </w:t>
-      </w:r>
-      <w:r>
-        <w:rPr>
-          <w:rStyle w:val="KeywordTok"/>
-        </w:rPr>
-        <w:t xml:space="preserve">year</w:t>
-      </w:r>
-      <w:r>
-        <w:rPr>
-          <w:rStyle w:val="NormalTok"/>
-        </w:rPr>
-        <w:t xml:space="preserve">(DoB_formatted))</w:t>
-      </w:r>
-      <w:r>
-        <w:br w:type="textWrapping"/>
-      </w:r>
-      <w:r>
-        <w:br w:type="textWrapping"/>
-      </w:r>
-      <w:r>
-        <w:rPr>
-          <w:rStyle w:val="NormalTok"/>
-        </w:rPr>
-        <w:t xml:space="preserve">offenders &lt;-</w:t>
-      </w:r>
-      <w:r>
-        <w:rPr>
-          <w:rStyle w:val="StringTok"/>
-        </w:rPr>
-        <w:t xml:space="preserve"> </w:t>
-      </w:r>
-      <w:r>
-        <w:rPr>
-          <w:rStyle w:val="KeywordTok"/>
-        </w:rPr>
-        <w:t xml:space="preserve">mutate</w:t>
-      </w:r>
-      <w:r>
-        <w:rPr>
-          <w:rStyle w:val="NormalTok"/>
-        </w:rPr>
-        <w:t xml:space="preserve">(offenders, </w:t>
-      </w:r>
-      <w:r>
-        <w:rPr>
-          <w:rStyle w:val="DataTypeTok"/>
-        </w:rPr>
-        <w:t xml:space="preserve">month =</w:t>
-      </w:r>
-      <w:r>
-        <w:rPr>
-          <w:rStyle w:val="NormalTok"/>
-        </w:rPr>
-        <w:t xml:space="preserve"> </w:t>
-      </w:r>
-      <w:r>
-        <w:rPr>
-          <w:rStyle w:val="KeywordTok"/>
-        </w:rPr>
-        <w:t xml:space="preserve">month</w:t>
-      </w:r>
-      <w:r>
-        <w:rPr>
-          <w:rStyle w:val="NormalTok"/>
-        </w:rPr>
-        <w:t xml:space="preserve">(DoB_formatted))</w:t>
-      </w:r>
-      <w:r>
-        <w:br w:type="textWrapping"/>
-      </w:r>
-      <w:r>
-        <w:br w:type="textWrapping"/>
-      </w:r>
-      <w:r>
-        <w:rPr>
-          <w:rStyle w:val="NormalTok"/>
-        </w:rPr>
-        <w:t xml:space="preserve">offenders &lt;-</w:t>
-      </w:r>
-      <w:r>
-        <w:rPr>
-          <w:rStyle w:val="StringTok"/>
-        </w:rPr>
-        <w:t xml:space="preserve"> </w:t>
-      </w:r>
-      <w:r>
-        <w:rPr>
-          <w:rStyle w:val="KeywordTok"/>
-        </w:rPr>
-        <w:t xml:space="preserve">mutate</w:t>
-      </w:r>
-      <w:r>
-        <w:rPr>
-          <w:rStyle w:val="NormalTok"/>
-        </w:rPr>
-        <w:t xml:space="preserve">(offenders, </w:t>
-      </w:r>
-      <w:r>
-        <w:rPr>
-          <w:rStyle w:val="DataTypeTok"/>
-        </w:rPr>
-        <w:t xml:space="preserve">weekday =</w:t>
-      </w:r>
-      <w:r>
-        <w:rPr>
-          <w:rStyle w:val="NormalTok"/>
-        </w:rPr>
-        <w:t xml:space="preserve"> </w:t>
-      </w:r>
-      <w:r>
-        <w:rPr>
-          <w:rStyle w:val="KeywordTok"/>
-        </w:rPr>
-        <w:t xml:space="preserve">weekdays</w:t>
-      </w:r>
-      <w:r>
-        <w:rPr>
-          <w:rStyle w:val="NormalTok"/>
-        </w:rPr>
-        <w:t xml:space="preserve">(DoB_formatted))</w:t>
-      </w:r>
-    </w:p>
-    <w:p>
-      <w:pPr>
-        <w:pStyle w:val="FirstParagraph"/>
-      </w:pPr>
-      <w:r>
-        <w:t xml:space="preserve">You can also calculate the number of days since a date. For instance let’s say we want to know the no. of days between the date of birth and 1 Jan 2000:</w:t>
-      </w:r>
-    </w:p>
-    <w:p>
-      <w:pPr>
-        <w:pStyle w:val="SourceCode"/>
-      </w:pPr>
-      <w:r>
-        <w:rPr>
-          <w:rStyle w:val="NormalTok"/>
-        </w:rPr>
-        <w:t xml:space="preserve">offenders &lt;-</w:t>
-      </w:r>
-      <w:r>
-        <w:rPr>
-          <w:rStyle w:val="StringTok"/>
-        </w:rPr>
-        <w:t xml:space="preserve"> </w:t>
-      </w:r>
-      <w:r>
-        <w:rPr>
-          <w:rStyle w:val="KeywordTok"/>
-        </w:rPr>
-        <w:t xml:space="preserve">mutate</w:t>
-      </w:r>
-      <w:r>
-        <w:rPr>
-          <w:rStyle w:val="NormalTok"/>
-        </w:rPr>
-        <w:t xml:space="preserve">(offenders, </w:t>
-      </w:r>
-      <w:r>
-        <w:rPr>
-          <w:rStyle w:val="DataTypeTok"/>
-        </w:rPr>
-        <w:t xml:space="preserve">days_before_2000 =</w:t>
-      </w:r>
-      <w:r>
-        <w:rPr>
-          <w:rStyle w:val="NormalTok"/>
-        </w:rPr>
-        <w:t xml:space="preserve"> </w:t>
-      </w:r>
-      <w:r>
-        <w:rPr>
-          <w:rStyle w:val="KeywordTok"/>
-        </w:rPr>
-        <w:t xml:space="preserve">ymd</w:t>
-      </w:r>
-      <w:r>
-        <w:rPr>
-          <w:rStyle w:val="NormalTok"/>
-        </w:rPr>
-        <w:t xml:space="preserve">(</w:t>
-      </w:r>
-      <w:r>
-        <w:rPr>
-          <w:rStyle w:val="StringTok"/>
-        </w:rPr>
-        <w:t xml:space="preserve">"2000-01-01"</w:t>
-      </w:r>
-      <w:r>
-        <w:rPr>
-          <w:rStyle w:val="NormalTok"/>
-        </w:rPr>
-        <w:t xml:space="preserve">) </w:t>
-      </w:r>
-      <w:r>
-        <w:rPr>
-          <w:rStyle w:val="OperatorTok"/>
-        </w:rPr>
-        <w:t xml:space="preserve">-</w:t>
-      </w:r>
-      <w:r>
-        <w:rPr>
-          <w:rStyle w:val="StringTok"/>
-        </w:rPr>
-        <w:t xml:space="preserve"> </w:t>
-      </w:r>
-      <w:r>
-        <w:rPr>
-          <w:rStyle w:val="NormalTok"/>
-        </w:rPr>
-        <w:t xml:space="preserve">DoB_formatted)</w:t>
-      </w:r>
-    </w:p>
-    <w:p>
-      <w:pPr>
-        <w:pStyle w:val="Heading3"/>
-      </w:pPr>
-      <w:bookmarkStart w:id="57" w:name="exercises-2"/>
-      <w:bookmarkEnd w:id="57"/>
-      <w:r>
-        <w:t xml:space="preserve">4.2 Exercises</w:t>
       </w:r>
     </w:p>
     <w:p>
@@ -5608,43 +4960,7 @@
         </w:numPr>
       </w:pPr>
       <w:r>
-        <w:t xml:space="preserve">Read in dataset</w:t>
-      </w:r>
-      <w:r>
-        <w:t xml:space="preserve"> </w:t>
-      </w:r>
-      <w:r>
-        <w:t xml:space="preserve">‘</w:t>
-      </w:r>
-      <w:r>
-        <w:t xml:space="preserve">FTSE_12_14.csv</w:t>
-      </w:r>
-      <w:r>
-        <w:t xml:space="preserve">’</w:t>
-      </w:r>
-      <w:r>
-        <w:t xml:space="preserve"> </w:t>
-      </w:r>
-      <w:r>
-        <w:t xml:space="preserve">and convert the variable date to class date.</w:t>
-      </w:r>
-      <w:r>
-        <w:t xml:space="preserve"> </w:t>
-      </w:r>
-      <w:r>
-        <w:t xml:space="preserve">(to read in the data using s3, use s3tools::s3_path_to_full_df(</w:t>
-      </w:r>
-      <w:r>
-        <w:t xml:space="preserve">“</w:t>
-      </w:r>
-      <w:r>
-        <w:t xml:space="preserve">alpha-everyone/R_training_intro/FTSE_12_14.csv</w:t>
-      </w:r>
-      <w:r>
-        <w:t xml:space="preserve">”</w:t>
-      </w:r>
-      <w:r>
-        <w:t xml:space="preserve">))</w:t>
+        <w:t xml:space="preserve">How many have heights of less than 2 metres, what are their (recorded) heights and gender(s)?</w:t>
       </w:r>
     </w:p>
     <w:p>
@@ -5656,7 +4972,7 @@
         </w:numPr>
       </w:pPr>
       <w:r>
-        <w:t xml:space="preserve">Add a variable called day with the day of the week, and another variable called daily_performance for how much the share price has increased or decreased that day (close price - open price).</w:t>
+        <w:t xml:space="preserve">Produce a table showing the counts of height (including missing values).</w:t>
       </w:r>
     </w:p>
     <w:p>
@@ -5664,6 +4980,781 @@
         <w:pStyle w:val="Compact"/>
         <w:numPr>
           <w:numId w:val="1010"/>
+          <w:ilvl w:val="0"/>
+        </w:numPr>
+      </w:pPr>
+      <w:r>
+        <w:t xml:space="preserve">Create a new dataset containing PREV_CONVICTIONS and SENTENCE variables, rename SENTENCE as sentence_type, and create a new variable num_convictions that is PREV_CONVICTIONS + 1 (to take account of the latest conviction).</w:t>
+      </w:r>
+    </w:p>
+    <w:p>
+      <w:pPr>
+        <w:pStyle w:val="Heading2"/>
+      </w:pPr>
+      <w:bookmarkStart w:id="55" w:name="dates"/>
+      <w:bookmarkEnd w:id="55"/>
+      <w:r>
+        <w:t xml:space="preserve">4 Dates</w:t>
+      </w:r>
+    </w:p>
+    <w:p>
+      <w:pPr>
+        <w:pStyle w:val="Heading3"/>
+      </w:pPr>
+      <w:bookmarkStart w:id="56" w:name="manipulating-dates"/>
+      <w:bookmarkEnd w:id="56"/>
+      <w:r>
+        <w:t xml:space="preserve">4.1 Manipulating dates</w:t>
+      </w:r>
+    </w:p>
+    <w:p>
+      <w:pPr>
+        <w:pStyle w:val="FirstParagraph"/>
+      </w:pPr>
+      <w:r>
+        <w:t xml:space="preserve">As you might have noticed, BIRTH_DATE in the</w:t>
+      </w:r>
+      <w:r>
+        <w:t xml:space="preserve"> </w:t>
+      </w:r>
+      <w:r>
+        <w:t xml:space="preserve">‘</w:t>
+      </w:r>
+      <w:r>
+        <w:t xml:space="preserve">offenders</w:t>
+      </w:r>
+      <w:r>
+        <w:t xml:space="preserve">’</w:t>
+      </w:r>
+      <w:r>
+        <w:t xml:space="preserve"> </w:t>
+      </w:r>
+      <w:r>
+        <w:t xml:space="preserve">dataset currently has a class of character (or factor depending how you read the data in). To be able to manipulate this data as a date in R, we first need to convert it to class date.</w:t>
+      </w:r>
+    </w:p>
+    <w:p>
+      <w:pPr>
+        <w:pStyle w:val="BodyText"/>
+      </w:pPr>
+      <w:r>
+        <w:t xml:space="preserve">In all of this section, we are going to use a package from tidyverse designed called lubridate, there are also ways to do the same thing using base R. First, we need to load the package:</w:t>
+      </w:r>
+    </w:p>
+    <w:p>
+      <w:pPr>
+        <w:pStyle w:val="SourceCode"/>
+      </w:pPr>
+      <w:r>
+        <w:rPr>
+          <w:rStyle w:val="KeywordTok"/>
+        </w:rPr>
+        <w:t xml:space="preserve">library</w:t>
+      </w:r>
+      <w:r>
+        <w:rPr>
+          <w:rStyle w:val="NormalTok"/>
+        </w:rPr>
+        <w:t xml:space="preserve">(lubridate)</w:t>
+      </w:r>
+    </w:p>
+    <w:p>
+      <w:pPr>
+        <w:pStyle w:val="SourceCode"/>
+      </w:pPr>
+      <w:r>
+        <w:rPr>
+          <w:rStyle w:val="VerbatimChar"/>
+        </w:rPr>
+        <w:t xml:space="preserve">## </w:t>
+      </w:r>
+      <w:r>
+        <w:br w:type="textWrapping"/>
+      </w:r>
+      <w:r>
+        <w:rPr>
+          <w:rStyle w:val="VerbatimChar"/>
+        </w:rPr>
+        <w:t xml:space="preserve">## Attaching package: 'lubridate'</w:t>
+      </w:r>
+    </w:p>
+    <w:p>
+      <w:pPr>
+        <w:pStyle w:val="SourceCode"/>
+      </w:pPr>
+      <w:r>
+        <w:rPr>
+          <w:rStyle w:val="VerbatimChar"/>
+        </w:rPr>
+        <w:t xml:space="preserve">## The following object is masked from 'package:base':</w:t>
+      </w:r>
+      <w:r>
+        <w:br w:type="textWrapping"/>
+      </w:r>
+      <w:r>
+        <w:rPr>
+          <w:rStyle w:val="VerbatimChar"/>
+        </w:rPr>
+        <w:t xml:space="preserve">## </w:t>
+      </w:r>
+      <w:r>
+        <w:br w:type="textWrapping"/>
+      </w:r>
+      <w:r>
+        <w:rPr>
+          <w:rStyle w:val="VerbatimChar"/>
+        </w:rPr>
+        <w:t xml:space="preserve">##     date</w:t>
+      </w:r>
+    </w:p>
+    <w:p>
+      <w:pPr>
+        <w:pStyle w:val="FirstParagraph"/>
+      </w:pPr>
+      <w:r>
+        <w:t xml:space="preserve">Class date involves dates being represented in R as the number of days since 1970-01-01, with negative values for earlier dates. The format is year (4 digits) - month (2 digits) - day (2 digits). You can see this if we ask R for today’s date:</w:t>
+      </w:r>
+    </w:p>
+    <w:p>
+      <w:pPr>
+        <w:pStyle w:val="SourceCode"/>
+      </w:pPr>
+      <w:r>
+        <w:rPr>
+          <w:rStyle w:val="KeywordTok"/>
+        </w:rPr>
+        <w:t xml:space="preserve">today</w:t>
+      </w:r>
+      <w:r>
+        <w:rPr>
+          <w:rStyle w:val="NormalTok"/>
+        </w:rPr>
+        <w:t xml:space="preserve">()</w:t>
+      </w:r>
+    </w:p>
+    <w:p>
+      <w:pPr>
+        <w:pStyle w:val="SourceCode"/>
+      </w:pPr>
+      <w:r>
+        <w:rPr>
+          <w:rStyle w:val="VerbatimChar"/>
+        </w:rPr>
+        <w:t xml:space="preserve">## [1] "2019-01-07"</w:t>
+      </w:r>
+    </w:p>
+    <w:p>
+      <w:pPr>
+        <w:pStyle w:val="FirstParagraph"/>
+      </w:pPr>
+      <w:r>
+        <w:t xml:space="preserve">If you have a read of the help file, you’ll see lubridate has a number of functions such as dmy(), myd() etc whose name models the order in which the year (</w:t>
+      </w:r>
+      <w:r>
+        <w:t xml:space="preserve">‘</w:t>
+      </w:r>
+      <w:r>
+        <w:t xml:space="preserve">y</w:t>
+      </w:r>
+      <w:r>
+        <w:t xml:space="preserve">’</w:t>
+      </w:r>
+      <w:r>
+        <w:t xml:space="preserve">), month (</w:t>
+      </w:r>
+      <w:r>
+        <w:t xml:space="preserve">‘</w:t>
+      </w:r>
+      <w:r>
+        <w:t xml:space="preserve">m</w:t>
+      </w:r>
+      <w:r>
+        <w:t xml:space="preserve">’</w:t>
+      </w:r>
+      <w:r>
+        <w:t xml:space="preserve">) and day (</w:t>
+      </w:r>
+      <w:r>
+        <w:t xml:space="preserve">‘</w:t>
+      </w:r>
+      <w:r>
+        <w:t xml:space="preserve">d</w:t>
+      </w:r>
+      <w:r>
+        <w:t xml:space="preserve">’</w:t>
+      </w:r>
+      <w:r>
+        <w:t xml:space="preserve">) elements appear in the string to be parsed.</w:t>
+      </w:r>
+    </w:p>
+    <w:p>
+      <w:pPr>
+        <w:pStyle w:val="BodyText"/>
+      </w:pPr>
+      <w:r>
+        <w:t xml:space="preserve">We can therefore make a new date variable (called DoB_formatted) with class date as follows, and then check the class of the new column:</w:t>
+      </w:r>
+    </w:p>
+    <w:p>
+      <w:pPr>
+        <w:pStyle w:val="SourceCode"/>
+      </w:pPr>
+      <w:r>
+        <w:rPr>
+          <w:rStyle w:val="NormalTok"/>
+        </w:rPr>
+        <w:t xml:space="preserve">offenders&lt;-</w:t>
+      </w:r>
+      <w:r>
+        <w:rPr>
+          <w:rStyle w:val="StringTok"/>
+        </w:rPr>
+        <w:t xml:space="preserve"> </w:t>
+      </w:r>
+      <w:r>
+        <w:rPr>
+          <w:rStyle w:val="KeywordTok"/>
+        </w:rPr>
+        <w:t xml:space="preserve">mutate</w:t>
+      </w:r>
+      <w:r>
+        <w:rPr>
+          <w:rStyle w:val="NormalTok"/>
+        </w:rPr>
+        <w:t xml:space="preserve">(offenders, </w:t>
+      </w:r>
+      <w:r>
+        <w:rPr>
+          <w:rStyle w:val="DataTypeTok"/>
+        </w:rPr>
+        <w:t xml:space="preserve">DoB_formatted =</w:t>
+      </w:r>
+      <w:r>
+        <w:rPr>
+          <w:rStyle w:val="NormalTok"/>
+        </w:rPr>
+        <w:t xml:space="preserve"> </w:t>
+      </w:r>
+      <w:r>
+        <w:rPr>
+          <w:rStyle w:val="KeywordTok"/>
+        </w:rPr>
+        <w:t xml:space="preserve">mdy</w:t>
+      </w:r>
+      <w:r>
+        <w:rPr>
+          <w:rStyle w:val="NormalTok"/>
+        </w:rPr>
+        <w:t xml:space="preserve">(BIRTH_DATE))</w:t>
+      </w:r>
+      <w:r>
+        <w:br w:type="textWrapping"/>
+      </w:r>
+      <w:r>
+        <w:br w:type="textWrapping"/>
+      </w:r>
+      <w:r>
+        <w:rPr>
+          <w:rStyle w:val="KeywordTok"/>
+        </w:rPr>
+        <w:t xml:space="preserve">class</w:t>
+      </w:r>
+      <w:r>
+        <w:rPr>
+          <w:rStyle w:val="NormalTok"/>
+        </w:rPr>
+        <w:t xml:space="preserve">(offenders</w:t>
+      </w:r>
+      <w:r>
+        <w:rPr>
+          <w:rStyle w:val="OperatorTok"/>
+        </w:rPr>
+        <w:t xml:space="preserve">$</w:t>
+      </w:r>
+      <w:r>
+        <w:rPr>
+          <w:rStyle w:val="NormalTok"/>
+        </w:rPr>
+        <w:t xml:space="preserve">DoB_formatted)</w:t>
+      </w:r>
+    </w:p>
+    <w:p>
+      <w:pPr>
+        <w:pStyle w:val="FirstParagraph"/>
+      </w:pPr>
+      <w:r>
+        <w:t xml:space="preserve">The function mdy() specifies the format that the date in column BIRTH_DATE is currently in so R knows where to find the day, month and year needed to create a date.</w:t>
+      </w:r>
+    </w:p>
+    <w:p>
+      <w:pPr>
+        <w:pStyle w:val="BodyText"/>
+      </w:pPr>
+      <w:r>
+        <w:t xml:space="preserve">Remember, to refer to a specific variable, we use a dollar sign. We have used a variable name that doesn’t currently exist in</w:t>
+      </w:r>
+      <w:r>
+        <w:t xml:space="preserve"> </w:t>
+      </w:r>
+      <w:r>
+        <w:t xml:space="preserve">‘</w:t>
+      </w:r>
+      <w:r>
+        <w:t xml:space="preserve">offenders</w:t>
+      </w:r>
+      <w:r>
+        <w:t xml:space="preserve">’</w:t>
+      </w:r>
+      <w:r>
+        <w:t xml:space="preserve"> </w:t>
+      </w:r>
+      <w:r>
+        <w:t xml:space="preserve">so R has created a new variable and appended it.</w:t>
+      </w:r>
+    </w:p>
+    <w:p>
+      <w:pPr>
+        <w:pStyle w:val="BodyText"/>
+      </w:pPr>
+      <w:r>
+        <w:t xml:space="preserve">Now we have a variable with class date we can create new variables containing just part of the date e.g.</w:t>
+      </w:r>
+    </w:p>
+    <w:p>
+      <w:pPr>
+        <w:pStyle w:val="SourceCode"/>
+      </w:pPr>
+      <w:r>
+        <w:rPr>
+          <w:rStyle w:val="NormalTok"/>
+        </w:rPr>
+        <w:t xml:space="preserve">offenders &lt;-</w:t>
+      </w:r>
+      <w:r>
+        <w:rPr>
+          <w:rStyle w:val="StringTok"/>
+        </w:rPr>
+        <w:t xml:space="preserve"> </w:t>
+      </w:r>
+      <w:r>
+        <w:rPr>
+          <w:rStyle w:val="KeywordTok"/>
+        </w:rPr>
+        <w:t xml:space="preserve">mutate</w:t>
+      </w:r>
+      <w:r>
+        <w:rPr>
+          <w:rStyle w:val="NormalTok"/>
+        </w:rPr>
+        <w:t xml:space="preserve">(offenders, </w:t>
+      </w:r>
+      <w:r>
+        <w:rPr>
+          <w:rStyle w:val="DataTypeTok"/>
+        </w:rPr>
+        <w:t xml:space="preserve">day =</w:t>
+      </w:r>
+      <w:r>
+        <w:rPr>
+          <w:rStyle w:val="NormalTok"/>
+        </w:rPr>
+        <w:t xml:space="preserve"> </w:t>
+      </w:r>
+      <w:r>
+        <w:rPr>
+          <w:rStyle w:val="KeywordTok"/>
+        </w:rPr>
+        <w:t xml:space="preserve">day</w:t>
+      </w:r>
+      <w:r>
+        <w:rPr>
+          <w:rStyle w:val="NormalTok"/>
+        </w:rPr>
+        <w:t xml:space="preserve">(DoB_formatted))</w:t>
+      </w:r>
+      <w:r>
+        <w:br w:type="textWrapping"/>
+      </w:r>
+      <w:r>
+        <w:br w:type="textWrapping"/>
+      </w:r>
+      <w:r>
+        <w:rPr>
+          <w:rStyle w:val="NormalTok"/>
+        </w:rPr>
+        <w:t xml:space="preserve">offenders &lt;-</w:t>
+      </w:r>
+      <w:r>
+        <w:rPr>
+          <w:rStyle w:val="StringTok"/>
+        </w:rPr>
+        <w:t xml:space="preserve"> </w:t>
+      </w:r>
+      <w:r>
+        <w:rPr>
+          <w:rStyle w:val="KeywordTok"/>
+        </w:rPr>
+        <w:t xml:space="preserve">mutate</w:t>
+      </w:r>
+      <w:r>
+        <w:rPr>
+          <w:rStyle w:val="NormalTok"/>
+        </w:rPr>
+        <w:t xml:space="preserve">(offenders, </w:t>
+      </w:r>
+      <w:r>
+        <w:rPr>
+          <w:rStyle w:val="DataTypeTok"/>
+        </w:rPr>
+        <w:t xml:space="preserve">quarter =</w:t>
+      </w:r>
+      <w:r>
+        <w:rPr>
+          <w:rStyle w:val="NormalTok"/>
+        </w:rPr>
+        <w:t xml:space="preserve"> </w:t>
+      </w:r>
+      <w:r>
+        <w:rPr>
+          <w:rStyle w:val="KeywordTok"/>
+        </w:rPr>
+        <w:t xml:space="preserve">quarter</w:t>
+      </w:r>
+      <w:r>
+        <w:rPr>
+          <w:rStyle w:val="NormalTok"/>
+        </w:rPr>
+        <w:t xml:space="preserve">(DoB_formatted))</w:t>
+      </w:r>
+      <w:r>
+        <w:br w:type="textWrapping"/>
+      </w:r>
+      <w:r>
+        <w:br w:type="textWrapping"/>
+      </w:r>
+      <w:r>
+        <w:rPr>
+          <w:rStyle w:val="NormalTok"/>
+        </w:rPr>
+        <w:t xml:space="preserve">offenders &lt;-</w:t>
+      </w:r>
+      <w:r>
+        <w:rPr>
+          <w:rStyle w:val="StringTok"/>
+        </w:rPr>
+        <w:t xml:space="preserve"> </w:t>
+      </w:r>
+      <w:r>
+        <w:rPr>
+          <w:rStyle w:val="KeywordTok"/>
+        </w:rPr>
+        <w:t xml:space="preserve">mutate</w:t>
+      </w:r>
+      <w:r>
+        <w:rPr>
+          <w:rStyle w:val="NormalTok"/>
+        </w:rPr>
+        <w:t xml:space="preserve">(offenders, </w:t>
+      </w:r>
+      <w:r>
+        <w:rPr>
+          <w:rStyle w:val="DataTypeTok"/>
+        </w:rPr>
+        <w:t xml:space="preserve">year =</w:t>
+      </w:r>
+      <w:r>
+        <w:rPr>
+          <w:rStyle w:val="NormalTok"/>
+        </w:rPr>
+        <w:t xml:space="preserve"> </w:t>
+      </w:r>
+      <w:r>
+        <w:rPr>
+          <w:rStyle w:val="KeywordTok"/>
+        </w:rPr>
+        <w:t xml:space="preserve">year</w:t>
+      </w:r>
+      <w:r>
+        <w:rPr>
+          <w:rStyle w:val="NormalTok"/>
+        </w:rPr>
+        <w:t xml:space="preserve">(DoB_formatted))</w:t>
+      </w:r>
+      <w:r>
+        <w:br w:type="textWrapping"/>
+      </w:r>
+      <w:r>
+        <w:br w:type="textWrapping"/>
+      </w:r>
+      <w:r>
+        <w:rPr>
+          <w:rStyle w:val="NormalTok"/>
+        </w:rPr>
+        <w:t xml:space="preserve">offenders &lt;-</w:t>
+      </w:r>
+      <w:r>
+        <w:rPr>
+          <w:rStyle w:val="StringTok"/>
+        </w:rPr>
+        <w:t xml:space="preserve"> </w:t>
+      </w:r>
+      <w:r>
+        <w:rPr>
+          <w:rStyle w:val="KeywordTok"/>
+        </w:rPr>
+        <w:t xml:space="preserve">mutate</w:t>
+      </w:r>
+      <w:r>
+        <w:rPr>
+          <w:rStyle w:val="NormalTok"/>
+        </w:rPr>
+        <w:t xml:space="preserve">(offenders, </w:t>
+      </w:r>
+      <w:r>
+        <w:rPr>
+          <w:rStyle w:val="DataTypeTok"/>
+        </w:rPr>
+        <w:t xml:space="preserve">month =</w:t>
+      </w:r>
+      <w:r>
+        <w:rPr>
+          <w:rStyle w:val="NormalTok"/>
+        </w:rPr>
+        <w:t xml:space="preserve"> </w:t>
+      </w:r>
+      <w:r>
+        <w:rPr>
+          <w:rStyle w:val="KeywordTok"/>
+        </w:rPr>
+        <w:t xml:space="preserve">month</w:t>
+      </w:r>
+      <w:r>
+        <w:rPr>
+          <w:rStyle w:val="NormalTok"/>
+        </w:rPr>
+        <w:t xml:space="preserve">(DoB_formatted))</w:t>
+      </w:r>
+      <w:r>
+        <w:br w:type="textWrapping"/>
+      </w:r>
+      <w:r>
+        <w:br w:type="textWrapping"/>
+      </w:r>
+      <w:r>
+        <w:rPr>
+          <w:rStyle w:val="NormalTok"/>
+        </w:rPr>
+        <w:t xml:space="preserve">offenders &lt;-</w:t>
+      </w:r>
+      <w:r>
+        <w:rPr>
+          <w:rStyle w:val="StringTok"/>
+        </w:rPr>
+        <w:t xml:space="preserve"> </w:t>
+      </w:r>
+      <w:r>
+        <w:rPr>
+          <w:rStyle w:val="KeywordTok"/>
+        </w:rPr>
+        <w:t xml:space="preserve">mutate</w:t>
+      </w:r>
+      <w:r>
+        <w:rPr>
+          <w:rStyle w:val="NormalTok"/>
+        </w:rPr>
+        <w:t xml:space="preserve">(offenders, </w:t>
+      </w:r>
+      <w:r>
+        <w:rPr>
+          <w:rStyle w:val="DataTypeTok"/>
+        </w:rPr>
+        <w:t xml:space="preserve">weekday =</w:t>
+      </w:r>
+      <w:r>
+        <w:rPr>
+          <w:rStyle w:val="NormalTok"/>
+        </w:rPr>
+        <w:t xml:space="preserve"> </w:t>
+      </w:r>
+      <w:r>
+        <w:rPr>
+          <w:rStyle w:val="KeywordTok"/>
+        </w:rPr>
+        <w:t xml:space="preserve">weekdays</w:t>
+      </w:r>
+      <w:r>
+        <w:rPr>
+          <w:rStyle w:val="NormalTok"/>
+        </w:rPr>
+        <w:t xml:space="preserve">(DoB_formatted))</w:t>
+      </w:r>
+    </w:p>
+    <w:p>
+      <w:pPr>
+        <w:pStyle w:val="FirstParagraph"/>
+      </w:pPr>
+      <w:r>
+        <w:t xml:space="preserve">You can also calculate the number of days since a date. For instance let’s say we want to know the no. of days between the date of birth and 1 Jan 2000:</w:t>
+      </w:r>
+    </w:p>
+    <w:p>
+      <w:pPr>
+        <w:pStyle w:val="SourceCode"/>
+      </w:pPr>
+      <w:r>
+        <w:rPr>
+          <w:rStyle w:val="NormalTok"/>
+        </w:rPr>
+        <w:t xml:space="preserve">offenders &lt;-</w:t>
+      </w:r>
+      <w:r>
+        <w:rPr>
+          <w:rStyle w:val="StringTok"/>
+        </w:rPr>
+        <w:t xml:space="preserve"> </w:t>
+      </w:r>
+      <w:r>
+        <w:rPr>
+          <w:rStyle w:val="KeywordTok"/>
+        </w:rPr>
+        <w:t xml:space="preserve">mutate</w:t>
+      </w:r>
+      <w:r>
+        <w:rPr>
+          <w:rStyle w:val="NormalTok"/>
+        </w:rPr>
+        <w:t xml:space="preserve">(offenders, </w:t>
+      </w:r>
+      <w:r>
+        <w:rPr>
+          <w:rStyle w:val="DataTypeTok"/>
+        </w:rPr>
+        <w:t xml:space="preserve">days_before_2000 =</w:t>
+      </w:r>
+      <w:r>
+        <w:rPr>
+          <w:rStyle w:val="NormalTok"/>
+        </w:rPr>
+        <w:t xml:space="preserve"> </w:t>
+      </w:r>
+      <w:r>
+        <w:rPr>
+          <w:rStyle w:val="KeywordTok"/>
+        </w:rPr>
+        <w:t xml:space="preserve">ymd</w:t>
+      </w:r>
+      <w:r>
+        <w:rPr>
+          <w:rStyle w:val="NormalTok"/>
+        </w:rPr>
+        <w:t xml:space="preserve">(</w:t>
+      </w:r>
+      <w:r>
+        <w:rPr>
+          <w:rStyle w:val="StringTok"/>
+        </w:rPr>
+        <w:t xml:space="preserve">"2000-01-01"</w:t>
+      </w:r>
+      <w:r>
+        <w:rPr>
+          <w:rStyle w:val="NormalTok"/>
+        </w:rPr>
+        <w:t xml:space="preserve">) </w:t>
+      </w:r>
+      <w:r>
+        <w:rPr>
+          <w:rStyle w:val="OperatorTok"/>
+        </w:rPr>
+        <w:t xml:space="preserve">-</w:t>
+      </w:r>
+      <w:r>
+        <w:rPr>
+          <w:rStyle w:val="StringTok"/>
+        </w:rPr>
+        <w:t xml:space="preserve"> </w:t>
+      </w:r>
+      <w:r>
+        <w:rPr>
+          <w:rStyle w:val="NormalTok"/>
+        </w:rPr>
+        <w:t xml:space="preserve">DoB_formatted)</w:t>
+      </w:r>
+    </w:p>
+    <w:p>
+      <w:pPr>
+        <w:pStyle w:val="Heading3"/>
+      </w:pPr>
+      <w:bookmarkStart w:id="57" w:name="exercises-2"/>
+      <w:bookmarkEnd w:id="57"/>
+      <w:r>
+        <w:t xml:space="preserve">4.2 Exercises</w:t>
+      </w:r>
+    </w:p>
+    <w:p>
+      <w:pPr>
+        <w:pStyle w:val="Compact"/>
+        <w:numPr>
+          <w:numId w:val="1011"/>
+          <w:ilvl w:val="0"/>
+        </w:numPr>
+      </w:pPr>
+      <w:r>
+        <w:t xml:space="preserve">Read in dataset</w:t>
+      </w:r>
+      <w:r>
+        <w:t xml:space="preserve"> </w:t>
+      </w:r>
+      <w:r>
+        <w:t xml:space="preserve">‘</w:t>
+      </w:r>
+      <w:r>
+        <w:t xml:space="preserve">FTSE_12_14.csv</w:t>
+      </w:r>
+      <w:r>
+        <w:t xml:space="preserve">’</w:t>
+      </w:r>
+      <w:r>
+        <w:t xml:space="preserve"> </w:t>
+      </w:r>
+      <w:r>
+        <w:t xml:space="preserve">and convert the variable date to class date.</w:t>
+      </w:r>
+      <w:r>
+        <w:t xml:space="preserve"> </w:t>
+      </w:r>
+      <w:r>
+        <w:t xml:space="preserve">(to read in the data using s3, use s3tools::s3_path_to_full_df(</w:t>
+      </w:r>
+      <w:r>
+        <w:t xml:space="preserve">“</w:t>
+      </w:r>
+      <w:r>
+        <w:t xml:space="preserve">alpha-everyone/R_training_intro/FTSE_12_14.csv</w:t>
+      </w:r>
+      <w:r>
+        <w:t xml:space="preserve">”</w:t>
+      </w:r>
+      <w:r>
+        <w:t xml:space="preserve">)).</w:t>
+      </w:r>
+    </w:p>
+    <w:p>
+      <w:pPr>
+        <w:pStyle w:val="Compact"/>
+        <w:numPr>
+          <w:numId w:val="1011"/>
+          <w:ilvl w:val="0"/>
+        </w:numPr>
+      </w:pPr>
+      <w:r>
+        <w:t xml:space="preserve">Add a variable called day with the day of the week, and another variable called daily_performance for how much the share price has increased or decreased that day (close price - open price).</w:t>
+      </w:r>
+    </w:p>
+    <w:p>
+      <w:pPr>
+        <w:pStyle w:val="Compact"/>
+        <w:numPr>
+          <w:numId w:val="1011"/>
           <w:ilvl w:val="0"/>
         </w:numPr>
       </w:pPr>
@@ -6511,56 +6602,12 @@
       <w:pPr>
         <w:pStyle w:val="Compact"/>
         <w:numPr>
-          <w:numId w:val="1011"/>
+          <w:numId w:val="1012"/>
           <w:ilvl w:val="0"/>
         </w:numPr>
       </w:pPr>
       <w:r>
         <w:t xml:space="preserve">Creating a new dataset called offenders_trial_age which includes the data in offenders_trial and the age column of offenders.</w:t>
-      </w:r>
-    </w:p>
-    <w:p>
-      <w:pPr>
-        <w:pStyle w:val="Compact"/>
-        <w:numPr>
-          <w:numId w:val="1011"/>
-          <w:ilvl w:val="0"/>
-        </w:numPr>
-      </w:pPr>
-      <w:r>
-        <w:t xml:space="preserve">Export the dataset offenders_trial_age to a csv file.</w:t>
-      </w:r>
-    </w:p>
-    <w:p>
-      <w:pPr>
-        <w:pStyle w:val="FirstParagraph"/>
-      </w:pPr>
-      <w:r>
-        <w:t xml:space="preserve">Extension:</w:t>
-      </w:r>
-      <w:r>
-        <w:t xml:space="preserve"> </w:t>
-      </w:r>
-      <w:r>
-        <w:t xml:space="preserve">3. Using offenders create a new variable HEIGHT_NEW which is as HEIGHT except with the missing values replaced by the average height (hint: use the is.na() function).</w:t>
-      </w:r>
-    </w:p>
-    <w:p>
-      <w:pPr>
-        <w:pStyle w:val="Heading2"/>
-      </w:pPr>
-      <w:bookmarkStart w:id="63" w:name="extra-resources"/>
-      <w:bookmarkEnd w:id="63"/>
-      <w:r>
-        <w:t xml:space="preserve">6. Extra Resources</w:t>
-      </w:r>
-    </w:p>
-    <w:p>
-      <w:pPr>
-        <w:pStyle w:val="FirstParagraph"/>
-      </w:pPr>
-      <w:r>
-        <w:t xml:space="preserve">There are lots of resources that can help you develop your R knowledge, but below are a few that are particularly helpful:</w:t>
       </w:r>
     </w:p>
     <w:p>
@@ -6568,6 +6615,50 @@
         <w:pStyle w:val="Compact"/>
         <w:numPr>
           <w:numId w:val="1012"/>
+          <w:ilvl w:val="0"/>
+        </w:numPr>
+      </w:pPr>
+      <w:r>
+        <w:t xml:space="preserve">Export the dataset offenders_trial_age to a csv file.</w:t>
+      </w:r>
+    </w:p>
+    <w:p>
+      <w:pPr>
+        <w:pStyle w:val="FirstParagraph"/>
+      </w:pPr>
+      <w:r>
+        <w:t xml:space="preserve">Extension:</w:t>
+      </w:r>
+      <w:r>
+        <w:t xml:space="preserve"> </w:t>
+      </w:r>
+      <w:r>
+        <w:t xml:space="preserve">3. Using offenders create a new variable HEIGHT_NEW which is as HEIGHT except with the missing values replaced by the average height (hint: use the is.na() function).</w:t>
+      </w:r>
+    </w:p>
+    <w:p>
+      <w:pPr>
+        <w:pStyle w:val="Heading2"/>
+      </w:pPr>
+      <w:bookmarkStart w:id="63" w:name="extra-resources"/>
+      <w:bookmarkEnd w:id="63"/>
+      <w:r>
+        <w:t xml:space="preserve">6. Extra Resources</w:t>
+      </w:r>
+    </w:p>
+    <w:p>
+      <w:pPr>
+        <w:pStyle w:val="FirstParagraph"/>
+      </w:pPr>
+      <w:r>
+        <w:t xml:space="preserve">There are lots of resources that can help you develop your R knowledge, but below are a few that are particularly helpful:</w:t>
+      </w:r>
+    </w:p>
+    <w:p>
+      <w:pPr>
+        <w:pStyle w:val="Compact"/>
+        <w:numPr>
+          <w:numId w:val="1013"/>
           <w:ilvl w:val="0"/>
         </w:numPr>
       </w:pPr>
@@ -6603,12 +6694,15 @@
           <w:t xml:space="preserve">https://www.datacamp.com/courses/free-introduction-to-r</w:t>
         </w:r>
       </w:hyperlink>
+      <w:r>
+        <w:t xml:space="preserve">.</w:t>
+      </w:r>
     </w:p>
     <w:p>
       <w:pPr>
         <w:pStyle w:val="Compact"/>
         <w:numPr>
-          <w:numId w:val="1012"/>
+          <w:numId w:val="1013"/>
           <w:ilvl w:val="0"/>
         </w:numPr>
       </w:pPr>
@@ -6652,7 +6746,7 @@
       <w:pPr>
         <w:pStyle w:val="Compact"/>
         <w:numPr>
-          <w:numId w:val="1012"/>
+          <w:numId w:val="1013"/>
           <w:ilvl w:val="0"/>
         </w:numPr>
       </w:pPr>
@@ -6705,6 +6799,9 @@
       </w:r>
       <w:r>
         <w:t xml:space="preserve">’</w:t>
+      </w:r>
+      <w:r>
+        <w:t xml:space="preserve">.</w:t>
       </w:r>
     </w:p>
     <w:p>
@@ -6834,7 +6931,7 @@
     </w:lvl>
   </w:abstractNum>
   <w:abstractNum w:abstractNumId="990">
-    <w:nsid w:val="cb4d9d6e"/>
+    <w:nsid w:val="b7da02e0"/>
     <w:multiLevelType w:val="multilevel"/>
     <w:lvl w:ilvl="0">
       <w:numFmt w:val="bullet"/>
@@ -6915,7 +7012,7 @@
     </w:lvl>
   </w:abstractNum>
   <w:abstractNum w:abstractNumId="99411">
-    <w:nsid w:val="f8783b2b"/>
+    <w:nsid w:val="7603c729"/>
     <w:multiLevelType w:val="multilevel"/>
     <w:lvl w:ilvl="0">
       <w:start w:val="1"/>
@@ -7003,7 +7100,7 @@
     </w:lvl>
   </w:abstractNum>
   <w:abstractNum w:abstractNumId="991">
-    <w:nsid w:val="e6b987ee"/>
+    <w:nsid w:val="ee153c1a"/>
     <w:multiLevelType w:val="multilevel"/>
     <w:lvl w:ilvl="0">
       <w:numFmt w:val="bullet"/>
@@ -7192,9 +7289,6 @@
     </w:lvlOverride>
   </w:num>
   <w:num w:numId="1007">
-    <w:abstractNumId w:val="991"/>
-  </w:num>
-  <w:num w:numId="1008">
     <w:abstractNumId w:val="99411"/>
     <w:lvlOverride w:ilvl="0">
       <w:startOverride w:val="1"/>
@@ -7217,6 +7311,9 @@
     <w:lvlOverride w:ilvl="6">
       <w:startOverride w:val="1"/>
     </w:lvlOverride>
+  </w:num>
+  <w:num w:numId="1008">
+    <w:abstractNumId w:val="991"/>
   </w:num>
   <w:num w:numId="1009">
     <w:abstractNumId w:val="99411"/>
@@ -7291,6 +7388,30 @@
     </w:lvlOverride>
   </w:num>
   <w:num w:numId="1012">
+    <w:abstractNumId w:val="99411"/>
+    <w:lvlOverride w:ilvl="0">
+      <w:startOverride w:val="1"/>
+    </w:lvlOverride>
+    <w:lvlOverride w:ilvl="1">
+      <w:startOverride w:val="1"/>
+    </w:lvlOverride>
+    <w:lvlOverride w:ilvl="2">
+      <w:startOverride w:val="1"/>
+    </w:lvlOverride>
+    <w:lvlOverride w:ilvl="3">
+      <w:startOverride w:val="1"/>
+    </w:lvlOverride>
+    <w:lvlOverride w:ilvl="4">
+      <w:startOverride w:val="1"/>
+    </w:lvlOverride>
+    <w:lvlOverride w:ilvl="5">
+      <w:startOverride w:val="1"/>
+    </w:lvlOverride>
+    <w:lvlOverride w:ilvl="6">
+      <w:startOverride w:val="1"/>
+    </w:lvlOverride>
+  </w:num>
+  <w:num w:numId="1013">
     <w:abstractNumId w:val="991"/>
   </w:num>
 </w:numbering>

</xml_diff>

<commit_message>
Small tweaks to correct errors including adding questions to second section
</commit_message>
<xml_diff>
--- a/Intro_markdown.docx
+++ b/Intro_markdown.docx
@@ -1503,7 +1503,7 @@
         <w:rPr>
           <w:rStyle w:val="VerbatimChar"/>
         </w:rPr>
-        <w:t xml:space="preserve">FALSE ── Attaching packages ───────────────────────────────────────────────────────────── tidyverse 1.2.1 ──</w:t>
+        <w:t xml:space="preserve">FALSE ── Attaching packages ─────────────────────────────────────────────────────────────────────────────────────────────────────────────────── tidyverse 1.2.1 ──</w:t>
       </w:r>
     </w:p>
     <w:p>
@@ -1552,7 +1552,7 @@
         <w:rPr>
           <w:rStyle w:val="VerbatimChar"/>
         </w:rPr>
-        <w:t xml:space="preserve">FALSE ── Conflicts ──────────────────────────────────────────────────────────────── tidyverse_conflicts() ──</w:t>
+        <w:t xml:space="preserve">FALSE ── Conflicts ────────────────────────────────────────────────────────────────────────────────────────────────────────────────────── tidyverse_conflicts() ──</w:t>
       </w:r>
       <w:r>
         <w:br w:type="textWrapping"/>
@@ -1956,7 +1956,7 @@
         <w:t xml:space="preserve"> </w:t>
       </w:r>
       <w:r>
-        <w:t xml:space="preserve">dataset has 1413 observations and 9 variables. To view this dataset, click the icon to the right of this information, which you can see from the console is the equivalent of using the command:</w:t>
+        <w:t xml:space="preserve">dataset has 1413 observations and 11 variables. To view this dataset, click the icon to the right of this information (or anywhere on that row), which you can see from the console is the equivalent of using the command:</w:t>
       </w:r>
     </w:p>
     <w:p>
@@ -3364,7 +3364,19 @@
         </w:numPr>
       </w:pPr>
       <w:r>
-        <w:t xml:space="preserve">What are the mean, max and min for variable AGE in the dataset offenders?</w:t>
+        <w:t xml:space="preserve">Find the mean, median, max and min for variables AGE and WEIGHT in the dataset offenders.</w:t>
+      </w:r>
+    </w:p>
+    <w:p>
+      <w:pPr>
+        <w:pStyle w:val="Compact"/>
+        <w:numPr>
+          <w:numId w:val="1009"/>
+          <w:ilvl w:val="0"/>
+        </w:numPr>
+      </w:pPr>
+      <w:r>
+        <w:t xml:space="preserve">By changing the SENTENCE class to factor output the levels of this variable.</w:t>
       </w:r>
     </w:p>
     <w:p>
@@ -5140,7 +5152,7 @@
         <w:rPr>
           <w:rStyle w:val="VerbatimChar"/>
         </w:rPr>
-        <w:t xml:space="preserve">## [1] "2019-01-07"</w:t>
+        <w:t xml:space="preserve">## [1] "2019-01-10"</w:t>
       </w:r>
     </w:p>
     <w:p>
@@ -6931,7 +6943,7 @@
     </w:lvl>
   </w:abstractNum>
   <w:abstractNum w:abstractNumId="990">
-    <w:nsid w:val="b7da02e0"/>
+    <w:nsid w:val="ae3de7ee"/>
     <w:multiLevelType w:val="multilevel"/>
     <w:lvl w:ilvl="0">
       <w:numFmt w:val="bullet"/>
@@ -7012,7 +7024,7 @@
     </w:lvl>
   </w:abstractNum>
   <w:abstractNum w:abstractNumId="99411">
-    <w:nsid w:val="7603c729"/>
+    <w:nsid w:val="15dbae02"/>
     <w:multiLevelType w:val="multilevel"/>
     <w:lvl w:ilvl="0">
       <w:start w:val="1"/>
@@ -7100,7 +7112,7 @@
     </w:lvl>
   </w:abstractNum>
   <w:abstractNum w:abstractNumId="991">
-    <w:nsid w:val="ee153c1a"/>
+    <w:nsid w:val="be71d2a5"/>
     <w:multiLevelType w:val="multilevel"/>
     <w:lvl w:ilvl="0">
       <w:numFmt w:val="bullet"/>

</xml_diff>

<commit_message>
Resolved issue #6 by adding in alternative option for upload files from analytical platform (in code participant and markdown) and further additions to the R markdown on the pipe operator for issue #14.
</commit_message>
<xml_diff>
--- a/Intro_markdown.docx
+++ b/Intro_markdown.docx
@@ -1503,7 +1503,7 @@
         <w:rPr>
           <w:rStyle w:val="VerbatimChar"/>
         </w:rPr>
-        <w:t xml:space="preserve">FALSE ── Attaching packages ─────────────────────────────────────────────────────────────────────────────────────────────────────────────────── tidyverse 1.2.1 ──</w:t>
+        <w:t xml:space="preserve">FALSE ── Attaching packages ──────────────────────────────────────────────────────────── tidyverse 1.2.1 ──</w:t>
       </w:r>
     </w:p>
     <w:p>
@@ -1552,7 +1552,7 @@
         <w:rPr>
           <w:rStyle w:val="VerbatimChar"/>
         </w:rPr>
-        <w:t xml:space="preserve">FALSE ── Conflicts ────────────────────────────────────────────────────────────────────────────────────────────────────────────────────── tidyverse_conflicts() ──</w:t>
+        <w:t xml:space="preserve">FALSE ── Conflicts ─────────────────────────────────────────────────────────────── tidyverse_conflicts() ──</w:t>
       </w:r>
       <w:r>
         <w:br w:type="textWrapping"/>
@@ -1796,7 +1796,7 @@
         <w:pStyle w:val="FirstParagraph"/>
       </w:pPr>
       <w:r>
-        <w:t xml:space="preserve">To import the data for this session from the platform amazon server use this command:</w:t>
+        <w:t xml:space="preserve">To import the data for this session from the platform amazon server use either one of these commands:</w:t>
       </w:r>
     </w:p>
     <w:p>
@@ -1861,6 +1861,71 @@
           <w:rStyle w:val="VerbatimChar"/>
         </w:rPr>
         <w:t xml:space="preserve">## using csv (or similar) method, reading directly to R supported</w:t>
+      </w:r>
+    </w:p>
+    <w:p>
+      <w:pPr>
+        <w:pStyle w:val="SourceCode"/>
+      </w:pPr>
+      <w:r>
+        <w:rPr>
+          <w:rStyle w:val="NormalTok"/>
+        </w:rPr>
+        <w:t xml:space="preserve">offenders&lt;-s3tools</w:t>
+      </w:r>
+      <w:r>
+        <w:rPr>
+          <w:rStyle w:val="OperatorTok"/>
+        </w:rPr>
+        <w:t xml:space="preserve">::</w:t>
+      </w:r>
+      <w:r>
+        <w:rPr>
+          <w:rStyle w:val="KeywordTok"/>
+        </w:rPr>
+        <w:t xml:space="preserve">read_using</w:t>
+      </w:r>
+      <w:r>
+        <w:rPr>
+          <w:rStyle w:val="NormalTok"/>
+        </w:rPr>
+        <w:t xml:space="preserve">(</w:t>
+      </w:r>
+      <w:r>
+        <w:rPr>
+          <w:rStyle w:val="DataTypeTok"/>
+        </w:rPr>
+        <w:t xml:space="preserve">FUN=</w:t>
+      </w:r>
+      <w:r>
+        <w:rPr>
+          <w:rStyle w:val="NormalTok"/>
+        </w:rPr>
+        <w:t xml:space="preserve">read.csv, </w:t>
+      </w:r>
+      <w:r>
+        <w:rPr>
+          <w:rStyle w:val="DataTypeTok"/>
+        </w:rPr>
+        <w:t xml:space="preserve">s3_path =</w:t>
+      </w:r>
+      <w:r>
+        <w:rPr>
+          <w:rStyle w:val="NormalTok"/>
+        </w:rPr>
+        <w:t xml:space="preserve"> </w:t>
+      </w:r>
+      <w:r>
+        <w:rPr>
+          <w:rStyle w:val="StringTok"/>
+        </w:rPr>
+        <w:t xml:space="preserve">"alpha-everyone/R_training_intro/Offenders_Chicago_Police_Dept_Main.csv"</w:t>
+      </w:r>
+      <w:r>
+        <w:rPr>
+          <w:rStyle w:val="NormalTok"/>
+        </w:rPr>
+        <w:t xml:space="preserve">)    </w:t>
       </w:r>
     </w:p>
     <w:p>
@@ -2054,7 +2119,7 @@
         <w:rPr>
           <w:rStyle w:val="VerbatimChar"/>
         </w:rPr>
-        <w:t xml:space="preserve">##  $ LAST            : chr  "RODRIGUEZ" "MARTINEZ" "GARCIA" "RODRIGUEZ" ...</w:t>
+        <w:t xml:space="preserve">##  $ LAST            : Factor w/ 927 levels " CORY","ABADIA",..: 723 530 327 723 151 838 67 556 639 399 ...</w:t>
       </w:r>
       <w:r>
         <w:br w:type="textWrapping"/>
@@ -2063,7 +2128,7 @@
         <w:rPr>
           <w:rStyle w:val="VerbatimChar"/>
         </w:rPr>
-        <w:t xml:space="preserve">##  $ FIRST           : chr  "JUAN" "MOISES" "ELLIOTT" "JOSE" ...</w:t>
+        <w:t xml:space="preserve">##  $ FIRST           : Factor w/ 567 levels " HARDING","AARIN",..: 307 400 180 304 436 34 71 393 120 224 ...</w:t>
       </w:r>
       <w:r>
         <w:br w:type="textWrapping"/>
@@ -2072,7 +2137,7 @@
         <w:rPr>
           <w:rStyle w:val="VerbatimChar"/>
         </w:rPr>
-        <w:t xml:space="preserve">##  $ BLOCK           : chr  "009XX W CUYLER AVE" "011XX N KILBOURN AVE" "011XX W 18TH ST" "012XX W RACE AVE" ...</w:t>
+        <w:t xml:space="preserve">##  $ BLOCK           : Factor w/ 1167 levels "0000X E 100TH ST",..: 141 160 163 175 183 223 242 259 275 285 ...</w:t>
       </w:r>
       <w:r>
         <w:br w:type="textWrapping"/>
@@ -2081,7 +2146,7 @@
         <w:rPr>
           <w:rStyle w:val="VerbatimChar"/>
         </w:rPr>
-        <w:t xml:space="preserve">##  $ GENDER          : chr  "MALE" "MALE" "MALE" "MALE" ...</w:t>
+        <w:t xml:space="preserve">##  $ GENDER          : Factor w/ 2 levels "FEMALE","MALE": 2 2 2 2 2 2 2 2 2 2 ...</w:t>
       </w:r>
       <w:r>
         <w:br w:type="textWrapping"/>
@@ -2090,7 +2155,7 @@
         <w:rPr>
           <w:rStyle w:val="VerbatimChar"/>
         </w:rPr>
-        <w:t xml:space="preserve">##  $ REGION          : chr  "West" "East" "South" "North" ...</w:t>
+        <w:t xml:space="preserve">##  $ REGION          : Factor w/ 4 levels "East","North",..: 4 1 3 2 3 2 1 1 3 1 ...</w:t>
       </w:r>
       <w:r>
         <w:br w:type="textWrapping"/>
@@ -2099,7 +2164,7 @@
         <w:rPr>
           <w:rStyle w:val="VerbatimChar"/>
         </w:rPr>
-        <w:t xml:space="preserve">##  $ BIRTH_DATE      : chr  "06/22/1955" "02/07/1954" "08/11/1970" "02/10/1959" ...</w:t>
+        <w:t xml:space="preserve">##  $ BIRTH_DATE      : Factor w/ 1347 levels "01/01/1952","01/01/1966",..: 623 134 817 147 387 1191 1136 1234 138 626 ...</w:t>
       </w:r>
       <w:r>
         <w:br w:type="textWrapping"/>
@@ -2135,7 +2200,7 @@
         <w:rPr>
           <w:rStyle w:val="VerbatimChar"/>
         </w:rPr>
-        <w:t xml:space="preserve">##  $ SENTENCE        : chr  "Court_order" "Prison_&lt;12m" "Court_order" "Court_order" ...</w:t>
+        <w:t xml:space="preserve">##  $ SENTENCE        : Factor w/ 3 levels "Court_order",..: 1 2 1 1 2 2 2 1 1 2 ...</w:t>
       </w:r>
       <w:r>
         <w:br w:type="textWrapping"/>
@@ -2206,7 +2271,7 @@
         <w:rPr>
           <w:rStyle w:val="VerbatimChar"/>
         </w:rPr>
-        <w:t xml:space="preserve">##      LAST              FIRST              BLOCK          </w:t>
+        <w:t xml:space="preserve">##        LAST          FIRST                       BLOCK         GENDER    </w:t>
       </w:r>
       <w:r>
         <w:br w:type="textWrapping"/>
@@ -2215,7 +2280,7 @@
         <w:rPr>
           <w:rStyle w:val="VerbatimChar"/>
         </w:rPr>
-        <w:t xml:space="preserve">##  Length:1413        Length:1413        Length:1413       </w:t>
+        <w:t xml:space="preserve">##  WILLIAMS:  25   MICHAEL:  43   053XX S INDIANA AVE :  12   FEMALE:  32  </w:t>
       </w:r>
       <w:r>
         <w:br w:type="textWrapping"/>
@@ -2224,7 +2289,7 @@
         <w:rPr>
           <w:rStyle w:val="VerbatimChar"/>
         </w:rPr>
-        <w:t xml:space="preserve">##  Class :character   Class :character   Class :character  </w:t>
+        <w:t xml:space="preserve">##  JONES   :  23   ROBERT :  33   030XX S ARCHER AVE  :  10   MALE  :1381  </w:t>
       </w:r>
       <w:r>
         <w:br w:type="textWrapping"/>
@@ -2233,7 +2298,7 @@
         <w:rPr>
           <w:rStyle w:val="VerbatimChar"/>
         </w:rPr>
-        <w:t xml:space="preserve">##  Mode  :character   Mode  :character   Mode  :character  </w:t>
+        <w:t xml:space="preserve">##  BROWN   :  18   JAMES  :  27   004XX S CLARK ST    :   7                </w:t>
       </w:r>
       <w:r>
         <w:br w:type="textWrapping"/>
@@ -2242,7 +2307,7 @@
         <w:rPr>
           <w:rStyle w:val="VerbatimChar"/>
         </w:rPr>
-        <w:t xml:space="preserve">##                                                          </w:t>
+        <w:t xml:space="preserve">##  JOHNSON :  16   ANTHONY:  25   008XX W 51ST PL     :   7                </w:t>
       </w:r>
       <w:r>
         <w:br w:type="textWrapping"/>
@@ -2251,7 +2316,7 @@
         <w:rPr>
           <w:rStyle w:val="VerbatimChar"/>
         </w:rPr>
-        <w:t xml:space="preserve">##                                                          </w:t>
+        <w:t xml:space="preserve">##  SMITH   :  15   CHARLES:  21   027XX W HARRISON ST :   7                </w:t>
       </w:r>
       <w:r>
         <w:br w:type="textWrapping"/>
@@ -2260,7 +2325,7 @@
         <w:rPr>
           <w:rStyle w:val="VerbatimChar"/>
         </w:rPr>
-        <w:t xml:space="preserve">##                                                          </w:t>
+        <w:t xml:space="preserve">##  HARRIS  :  14   DAVID  :  20   035XX W ROOSEVELT RD:   7                </w:t>
       </w:r>
       <w:r>
         <w:br w:type="textWrapping"/>
@@ -2269,7 +2334,7 @@
         <w:rPr>
           <w:rStyle w:val="VerbatimChar"/>
         </w:rPr>
-        <w:t xml:space="preserve">##                                                          </w:t>
+        <w:t xml:space="preserve">##  (Other) :1302   (Other):1244   (Other)             :1363                </w:t>
       </w:r>
       <w:r>
         <w:br w:type="textWrapping"/>
@@ -2278,7 +2343,7 @@
         <w:rPr>
           <w:rStyle w:val="VerbatimChar"/>
         </w:rPr>
-        <w:t xml:space="preserve">##     GENDER             REGION           BIRTH_DATE            HEIGHT     </w:t>
+        <w:t xml:space="preserve">##    REGION         BIRTH_DATE       HEIGHT          WEIGHT     </w:t>
       </w:r>
       <w:r>
         <w:br w:type="textWrapping"/>
@@ -2287,7 +2352,7 @@
         <w:rPr>
           <w:rStyle w:val="VerbatimChar"/>
         </w:rPr>
-        <w:t xml:space="preserve">##  Length:1413        Length:1413        Length:1413        Min.   : 24.0  </w:t>
+        <w:t xml:space="preserve">##  East :352   06/14/1969:   3   Min.   : 24.0   Min.   :100.0  </w:t>
       </w:r>
       <w:r>
         <w:br w:type="textWrapping"/>
@@ -2296,7 +2361,7 @@
         <w:rPr>
           <w:rStyle w:val="VerbatimChar"/>
         </w:rPr>
-        <w:t xml:space="preserve">##  Class :character   Class :character   Class :character   1st Qu.:200.0  </w:t>
+        <w:t xml:space="preserve">##  North:358   09/04/1984:   3   1st Qu.:200.0   1st Qu.:160.0  </w:t>
       </w:r>
       <w:r>
         <w:br w:type="textWrapping"/>
@@ -2305,7 +2370,7 @@
         <w:rPr>
           <w:rStyle w:val="VerbatimChar"/>
         </w:rPr>
-        <w:t xml:space="preserve">##  Mode  :character   Mode  :character   Mode  :character   Median :200.0  </w:t>
+        <w:t xml:space="preserve">##  South:378   09/04/1988:   3   Median :200.0   Median :180.0  </w:t>
       </w:r>
       <w:r>
         <w:br w:type="textWrapping"/>
@@ -2314,7 +2379,7 @@
         <w:rPr>
           <w:rStyle w:val="VerbatimChar"/>
         </w:rPr>
-        <w:t xml:space="preserve">##                                                           Mean   :209.1  </w:t>
+        <w:t xml:space="preserve">##  West :325   09/12/1962:   3   Mean   :209.1   Mean   :188.2  </w:t>
       </w:r>
       <w:r>
         <w:br w:type="textWrapping"/>
@@ -2323,7 +2388,7 @@
         <w:rPr>
           <w:rStyle w:val="VerbatimChar"/>
         </w:rPr>
-        <w:t xml:space="preserve">##                                                           3rd Qu.:236.0  </w:t>
+        <w:t xml:space="preserve">##              01/01/1971:   2   3rd Qu.:236.0   3rd Qu.:210.0  </w:t>
       </w:r>
       <w:r>
         <w:br w:type="textWrapping"/>
@@ -2332,7 +2397,7 @@
         <w:rPr>
           <w:rStyle w:val="VerbatimChar"/>
         </w:rPr>
-        <w:t xml:space="preserve">##                                                           Max.   :239.0  </w:t>
+        <w:t xml:space="preserve">##              01/04/1956:   2   Max.   :239.0   Max.   :601.0  </w:t>
       </w:r>
       <w:r>
         <w:br w:type="textWrapping"/>
@@ -2341,7 +2406,7 @@
         <w:rPr>
           <w:rStyle w:val="VerbatimChar"/>
         </w:rPr>
-        <w:t xml:space="preserve">##                                                           NA's   :24     </w:t>
+        <w:t xml:space="preserve">##              (Other)   :1397   NA's   :24                     </w:t>
       </w:r>
       <w:r>
         <w:br w:type="textWrapping"/>
@@ -2350,7 +2415,7 @@
         <w:rPr>
           <w:rStyle w:val="VerbatimChar"/>
         </w:rPr>
-        <w:t xml:space="preserve">##      WEIGHT      PREV_CONVICTIONS   SENTENCE              AGE       </w:t>
+        <w:t xml:space="preserve">##  PREV_CONVICTIONS        SENTENCE        AGE       </w:t>
       </w:r>
       <w:r>
         <w:br w:type="textWrapping"/>
@@ -2359,7 +2424,7 @@
         <w:rPr>
           <w:rStyle w:val="VerbatimChar"/>
         </w:rPr>
-        <w:t xml:space="preserve">##  Min.   :100.0   Min.   : 0.00    Length:1413        Min.   :15.00  </w:t>
+        <w:t xml:space="preserve">##  Min.   : 0.00    Court_order:856   Min.   :15.00  </w:t>
       </w:r>
       <w:r>
         <w:br w:type="textWrapping"/>
@@ -2368,7 +2433,7 @@
         <w:rPr>
           <w:rStyle w:val="VerbatimChar"/>
         </w:rPr>
-        <w:t xml:space="preserve">##  1st Qu.:160.0   1st Qu.: 1.40    Class :character   1st Qu.:34.00  </w:t>
+        <w:t xml:space="preserve">##  1st Qu.: 1.40    Prison_&lt;12m:417   1st Qu.:34.00  </w:t>
       </w:r>
       <w:r>
         <w:br w:type="textWrapping"/>
@@ -2377,7 +2442,7 @@
         <w:rPr>
           <w:rStyle w:val="VerbatimChar"/>
         </w:rPr>
-        <w:t xml:space="preserve">##  Median :180.0   Median : 9.80    Mode  :character   Median :43.00  </w:t>
+        <w:t xml:space="preserve">##  Median : 9.80    Prison_12m+:140   Median :43.00  </w:t>
       </w:r>
       <w:r>
         <w:br w:type="textWrapping"/>
@@ -2386,7 +2451,7 @@
         <w:rPr>
           <w:rStyle w:val="VerbatimChar"/>
         </w:rPr>
-        <w:t xml:space="preserve">##  Mean   :188.2   Mean   :12.83                       Mean   :43.88  </w:t>
+        <w:t xml:space="preserve">##  Mean   :12.83                      Mean   :43.88  </w:t>
       </w:r>
       <w:r>
         <w:br w:type="textWrapping"/>
@@ -2395,7 +2460,7 @@
         <w:rPr>
           <w:rStyle w:val="VerbatimChar"/>
         </w:rPr>
-        <w:t xml:space="preserve">##  3rd Qu.:210.0   3rd Qu.:22.40                       3rd Qu.:52.00  </w:t>
+        <w:t xml:space="preserve">##  3rd Qu.:22.40                      3rd Qu.:52.00  </w:t>
       </w:r>
       <w:r>
         <w:br w:type="textWrapping"/>
@@ -2404,7 +2469,7 @@
         <w:rPr>
           <w:rStyle w:val="VerbatimChar"/>
         </w:rPr>
-        <w:t xml:space="preserve">##  Max.   :601.0   Max.   :39.20                       Max.   :94.00  </w:t>
+        <w:t xml:space="preserve">##  Max.   :39.20                      Max.   :94.00  </w:t>
       </w:r>
       <w:r>
         <w:br w:type="textWrapping"/>
@@ -2500,7 +2565,16 @@
         <w:rPr>
           <w:rStyle w:val="VerbatimChar"/>
         </w:rPr>
-        <w:t xml:space="preserve">## [1] "MALE"</w:t>
+        <w:t xml:space="preserve">## [1] MALE</w:t>
+      </w:r>
+      <w:r>
+        <w:br w:type="textWrapping"/>
+      </w:r>
+      <w:r>
+        <w:rPr>
+          <w:rStyle w:val="VerbatimChar"/>
+        </w:rPr>
+        <w:t xml:space="preserve">## Levels: FEMALE MALE</w:t>
       </w:r>
     </w:p>
     <w:p>
@@ -2578,7 +2652,16 @@
         <w:rPr>
           <w:rStyle w:val="VerbatimChar"/>
         </w:rPr>
-        <w:t xml:space="preserve">## [1] "MALE" "MALE"</w:t>
+        <w:t xml:space="preserve">## [1] MALE MALE</w:t>
+      </w:r>
+      <w:r>
+        <w:br w:type="textWrapping"/>
+      </w:r>
+      <w:r>
+        <w:rPr>
+          <w:rStyle w:val="VerbatimChar"/>
+        </w:rPr>
+        <w:t xml:space="preserve">## Levels: FEMALE MALE</w:t>
       </w:r>
     </w:p>
     <w:p>
@@ -3349,10 +3432,10 @@
       <w:pPr>
         <w:pStyle w:val="Heading3"/>
       </w:pPr>
-      <w:bookmarkStart w:id="46" w:name="exercise"/>
+      <w:bookmarkStart w:id="46" w:name="exercises-1"/>
       <w:bookmarkEnd w:id="46"/>
       <w:r>
-        <w:t xml:space="preserve">2.7 Exercise</w:t>
+        <w:t xml:space="preserve">2.7 Exercises</w:t>
       </w:r>
     </w:p>
     <w:p>
@@ -3478,12 +3561,66 @@
         <w:pStyle w:val="BodyText"/>
       </w:pPr>
       <w:r>
-        <w:t xml:space="preserve">Using these functions together we can produce summary statistics in a similar way to pivot tables in Excel. We can use these functions together using the pipe (%&gt;%) operator which makes code more readable and means you don’t have to create a new object each time you run a command. Using the pipe operator reduces the amount of nested functions (functions that are within other functions).</w:t>
-      </w:r>
-    </w:p>
-    <w:p>
-      <w:pPr>
-        <w:pStyle w:val="BodyText"/>
+        <w:t xml:space="preserve">Using these functions together we can produce summary statistics in a similar way to pivot tables in Excel. We can use these functions together using the pipe (%&gt;%) operator which makes code more readable and means you don’t have to create a new object each time you run a command. Using the pipe operator reduces the amount of nested functions (functions that are within other functions) and allows us to chain together dplyr data wrangling functions. The pipe operator can be read as</w:t>
+      </w:r>
+      <w:r>
+        <w:t xml:space="preserve"> </w:t>
+      </w:r>
+      <w:r>
+        <w:t xml:space="preserve">“</w:t>
+      </w:r>
+      <w:r>
+        <w:t xml:space="preserve">then</w:t>
+      </w:r>
+      <w:r>
+        <w:t xml:space="preserve">”</w:t>
+      </w:r>
+      <w:r>
+        <w:t xml:space="preserve"> </w:t>
+      </w:r>
+      <w:r>
+        <w:t xml:space="preserve">and allows us to go from one step to another easily in dplyr so we can, for example:</w:t>
+      </w:r>
+    </w:p>
+    <w:p>
+      <w:pPr>
+        <w:pStyle w:val="Compact"/>
+        <w:numPr>
+          <w:numId w:val="1010"/>
+          <w:ilvl w:val="0"/>
+        </w:numPr>
+      </w:pPr>
+      <w:r>
+        <w:t xml:space="preserve">filter our data frame to only focus on a few rows then</w:t>
+      </w:r>
+    </w:p>
+    <w:p>
+      <w:pPr>
+        <w:pStyle w:val="Compact"/>
+        <w:numPr>
+          <w:numId w:val="1010"/>
+          <w:ilvl w:val="0"/>
+        </w:numPr>
+      </w:pPr>
+      <w:r>
+        <w:t xml:space="preserve">group_by another variable to create groups then</w:t>
+      </w:r>
+    </w:p>
+    <w:p>
+      <w:pPr>
+        <w:pStyle w:val="Compact"/>
+        <w:numPr>
+          <w:numId w:val="1010"/>
+          <w:ilvl w:val="0"/>
+        </w:numPr>
+      </w:pPr>
+      <w:r>
+        <w:t xml:space="preserve">summarize this grouped data to calculate the mean for each level of the group.</w:t>
+      </w:r>
+    </w:p>
+    <w:p>
+      <w:pPr>
+        <w:pStyle w:val="FirstParagraph"/>
       </w:pPr>
       <w:r>
         <w:t xml:space="preserve">So if we want the mean number of previous convictions with breakdown by REGION and GENDER:</w:t>
@@ -4058,7 +4195,7 @@
         <w:rPr>
           <w:rStyle w:val="VerbatimChar"/>
         </w:rPr>
-        <w:t xml:space="preserve">##         &lt;chr&gt; &lt;int&gt;</w:t>
+        <w:t xml:space="preserve">##        &lt;fctr&gt; &lt;int&gt;</w:t>
       </w:r>
       <w:r>
         <w:br w:type="textWrapping"/>
@@ -4251,7 +4388,10 @@
         <w:t xml:space="preserve">%&gt;%</w:t>
       </w:r>
       <w:r>
-        <w:br w:type="textWrapping"/>
+        <w:rPr>
+          <w:rStyle w:val="StringTok"/>
+        </w:rPr>
+        <w:t xml:space="preserve"> </w:t>
       </w:r>
       <w:r>
         <w:rPr>
@@ -4945,761 +5085,10 @@
       <w:pPr>
         <w:pStyle w:val="Heading3"/>
       </w:pPr>
-      <w:bookmarkStart w:id="54" w:name="exercises-1"/>
+      <w:bookmarkStart w:id="54" w:name="exercises-2"/>
       <w:bookmarkEnd w:id="54"/>
       <w:r>
         <w:t xml:space="preserve">3.6 Exercises</w:t>
-      </w:r>
-    </w:p>
-    <w:p>
-      <w:pPr>
-        <w:pStyle w:val="Compact"/>
-        <w:numPr>
-          <w:numId w:val="1010"/>
-          <w:ilvl w:val="0"/>
-        </w:numPr>
-      </w:pPr>
-      <w:r>
-        <w:t xml:space="preserve">Using group_by and summarise, calculate the average and median age for females in the West.</w:t>
-      </w:r>
-    </w:p>
-    <w:p>
-      <w:pPr>
-        <w:pStyle w:val="Compact"/>
-        <w:numPr>
-          <w:numId w:val="1010"/>
-          <w:ilvl w:val="0"/>
-        </w:numPr>
-      </w:pPr>
-      <w:r>
-        <w:t xml:space="preserve">How many have heights of less than 2 metres, what are their (recorded) heights and gender(s)?</w:t>
-      </w:r>
-    </w:p>
-    <w:p>
-      <w:pPr>
-        <w:pStyle w:val="Compact"/>
-        <w:numPr>
-          <w:numId w:val="1010"/>
-          <w:ilvl w:val="0"/>
-        </w:numPr>
-      </w:pPr>
-      <w:r>
-        <w:t xml:space="preserve">Produce a table showing the counts of height (including missing values).</w:t>
-      </w:r>
-    </w:p>
-    <w:p>
-      <w:pPr>
-        <w:pStyle w:val="Compact"/>
-        <w:numPr>
-          <w:numId w:val="1010"/>
-          <w:ilvl w:val="0"/>
-        </w:numPr>
-      </w:pPr>
-      <w:r>
-        <w:t xml:space="preserve">Create a new dataset containing PREV_CONVICTIONS and SENTENCE variables, rename SENTENCE as sentence_type, and create a new variable num_convictions that is PREV_CONVICTIONS + 1 (to take account of the latest conviction).</w:t>
-      </w:r>
-    </w:p>
-    <w:p>
-      <w:pPr>
-        <w:pStyle w:val="Heading2"/>
-      </w:pPr>
-      <w:bookmarkStart w:id="55" w:name="dates"/>
-      <w:bookmarkEnd w:id="55"/>
-      <w:r>
-        <w:t xml:space="preserve">4 Dates</w:t>
-      </w:r>
-    </w:p>
-    <w:p>
-      <w:pPr>
-        <w:pStyle w:val="Heading3"/>
-      </w:pPr>
-      <w:bookmarkStart w:id="56" w:name="manipulating-dates"/>
-      <w:bookmarkEnd w:id="56"/>
-      <w:r>
-        <w:t xml:space="preserve">4.1 Manipulating dates</w:t>
-      </w:r>
-    </w:p>
-    <w:p>
-      <w:pPr>
-        <w:pStyle w:val="FirstParagraph"/>
-      </w:pPr>
-      <w:r>
-        <w:t xml:space="preserve">As you might have noticed, BIRTH_DATE in the</w:t>
-      </w:r>
-      <w:r>
-        <w:t xml:space="preserve"> </w:t>
-      </w:r>
-      <w:r>
-        <w:t xml:space="preserve">‘</w:t>
-      </w:r>
-      <w:r>
-        <w:t xml:space="preserve">offenders</w:t>
-      </w:r>
-      <w:r>
-        <w:t xml:space="preserve">’</w:t>
-      </w:r>
-      <w:r>
-        <w:t xml:space="preserve"> </w:t>
-      </w:r>
-      <w:r>
-        <w:t xml:space="preserve">dataset currently has a class of character (or factor depending how you read the data in). To be able to manipulate this data as a date in R, we first need to convert it to class date.</w:t>
-      </w:r>
-    </w:p>
-    <w:p>
-      <w:pPr>
-        <w:pStyle w:val="BodyText"/>
-      </w:pPr>
-      <w:r>
-        <w:t xml:space="preserve">In all of this section, we are going to use a package from tidyverse designed called lubridate, there are also ways to do the same thing using base R. First, we need to load the package:</w:t>
-      </w:r>
-    </w:p>
-    <w:p>
-      <w:pPr>
-        <w:pStyle w:val="SourceCode"/>
-      </w:pPr>
-      <w:r>
-        <w:rPr>
-          <w:rStyle w:val="KeywordTok"/>
-        </w:rPr>
-        <w:t xml:space="preserve">library</w:t>
-      </w:r>
-      <w:r>
-        <w:rPr>
-          <w:rStyle w:val="NormalTok"/>
-        </w:rPr>
-        <w:t xml:space="preserve">(lubridate)</w:t>
-      </w:r>
-    </w:p>
-    <w:p>
-      <w:pPr>
-        <w:pStyle w:val="SourceCode"/>
-      </w:pPr>
-      <w:r>
-        <w:rPr>
-          <w:rStyle w:val="VerbatimChar"/>
-        </w:rPr>
-        <w:t xml:space="preserve">## </w:t>
-      </w:r>
-      <w:r>
-        <w:br w:type="textWrapping"/>
-      </w:r>
-      <w:r>
-        <w:rPr>
-          <w:rStyle w:val="VerbatimChar"/>
-        </w:rPr>
-        <w:t xml:space="preserve">## Attaching package: 'lubridate'</w:t>
-      </w:r>
-    </w:p>
-    <w:p>
-      <w:pPr>
-        <w:pStyle w:val="SourceCode"/>
-      </w:pPr>
-      <w:r>
-        <w:rPr>
-          <w:rStyle w:val="VerbatimChar"/>
-        </w:rPr>
-        <w:t xml:space="preserve">## The following object is masked from 'package:base':</w:t>
-      </w:r>
-      <w:r>
-        <w:br w:type="textWrapping"/>
-      </w:r>
-      <w:r>
-        <w:rPr>
-          <w:rStyle w:val="VerbatimChar"/>
-        </w:rPr>
-        <w:t xml:space="preserve">## </w:t>
-      </w:r>
-      <w:r>
-        <w:br w:type="textWrapping"/>
-      </w:r>
-      <w:r>
-        <w:rPr>
-          <w:rStyle w:val="VerbatimChar"/>
-        </w:rPr>
-        <w:t xml:space="preserve">##     date</w:t>
-      </w:r>
-    </w:p>
-    <w:p>
-      <w:pPr>
-        <w:pStyle w:val="FirstParagraph"/>
-      </w:pPr>
-      <w:r>
-        <w:t xml:space="preserve">Class date involves dates being represented in R as the number of days since 1970-01-01, with negative values for earlier dates. The format is year (4 digits) - month (2 digits) - day (2 digits). You can see this if we ask R for today’s date:</w:t>
-      </w:r>
-    </w:p>
-    <w:p>
-      <w:pPr>
-        <w:pStyle w:val="SourceCode"/>
-      </w:pPr>
-      <w:r>
-        <w:rPr>
-          <w:rStyle w:val="KeywordTok"/>
-        </w:rPr>
-        <w:t xml:space="preserve">today</w:t>
-      </w:r>
-      <w:r>
-        <w:rPr>
-          <w:rStyle w:val="NormalTok"/>
-        </w:rPr>
-        <w:t xml:space="preserve">()</w:t>
-      </w:r>
-    </w:p>
-    <w:p>
-      <w:pPr>
-        <w:pStyle w:val="SourceCode"/>
-      </w:pPr>
-      <w:r>
-        <w:rPr>
-          <w:rStyle w:val="VerbatimChar"/>
-        </w:rPr>
-        <w:t xml:space="preserve">## [1] "2019-01-10"</w:t>
-      </w:r>
-    </w:p>
-    <w:p>
-      <w:pPr>
-        <w:pStyle w:val="FirstParagraph"/>
-      </w:pPr>
-      <w:r>
-        <w:t xml:space="preserve">If you have a read of the help file, you’ll see lubridate has a number of functions such as dmy(), myd() etc whose name models the order in which the year (</w:t>
-      </w:r>
-      <w:r>
-        <w:t xml:space="preserve">‘</w:t>
-      </w:r>
-      <w:r>
-        <w:t xml:space="preserve">y</w:t>
-      </w:r>
-      <w:r>
-        <w:t xml:space="preserve">’</w:t>
-      </w:r>
-      <w:r>
-        <w:t xml:space="preserve">), month (</w:t>
-      </w:r>
-      <w:r>
-        <w:t xml:space="preserve">‘</w:t>
-      </w:r>
-      <w:r>
-        <w:t xml:space="preserve">m</w:t>
-      </w:r>
-      <w:r>
-        <w:t xml:space="preserve">’</w:t>
-      </w:r>
-      <w:r>
-        <w:t xml:space="preserve">) and day (</w:t>
-      </w:r>
-      <w:r>
-        <w:t xml:space="preserve">‘</w:t>
-      </w:r>
-      <w:r>
-        <w:t xml:space="preserve">d</w:t>
-      </w:r>
-      <w:r>
-        <w:t xml:space="preserve">’</w:t>
-      </w:r>
-      <w:r>
-        <w:t xml:space="preserve">) elements appear in the string to be parsed.</w:t>
-      </w:r>
-    </w:p>
-    <w:p>
-      <w:pPr>
-        <w:pStyle w:val="BodyText"/>
-      </w:pPr>
-      <w:r>
-        <w:t xml:space="preserve">We can therefore make a new date variable (called DoB_formatted) with class date as follows, and then check the class of the new column:</w:t>
-      </w:r>
-    </w:p>
-    <w:p>
-      <w:pPr>
-        <w:pStyle w:val="SourceCode"/>
-      </w:pPr>
-      <w:r>
-        <w:rPr>
-          <w:rStyle w:val="NormalTok"/>
-        </w:rPr>
-        <w:t xml:space="preserve">offenders&lt;-</w:t>
-      </w:r>
-      <w:r>
-        <w:rPr>
-          <w:rStyle w:val="StringTok"/>
-        </w:rPr>
-        <w:t xml:space="preserve"> </w:t>
-      </w:r>
-      <w:r>
-        <w:rPr>
-          <w:rStyle w:val="KeywordTok"/>
-        </w:rPr>
-        <w:t xml:space="preserve">mutate</w:t>
-      </w:r>
-      <w:r>
-        <w:rPr>
-          <w:rStyle w:val="NormalTok"/>
-        </w:rPr>
-        <w:t xml:space="preserve">(offenders, </w:t>
-      </w:r>
-      <w:r>
-        <w:rPr>
-          <w:rStyle w:val="DataTypeTok"/>
-        </w:rPr>
-        <w:t xml:space="preserve">DoB_formatted =</w:t>
-      </w:r>
-      <w:r>
-        <w:rPr>
-          <w:rStyle w:val="NormalTok"/>
-        </w:rPr>
-        <w:t xml:space="preserve"> </w:t>
-      </w:r>
-      <w:r>
-        <w:rPr>
-          <w:rStyle w:val="KeywordTok"/>
-        </w:rPr>
-        <w:t xml:space="preserve">mdy</w:t>
-      </w:r>
-      <w:r>
-        <w:rPr>
-          <w:rStyle w:val="NormalTok"/>
-        </w:rPr>
-        <w:t xml:space="preserve">(BIRTH_DATE))</w:t>
-      </w:r>
-      <w:r>
-        <w:br w:type="textWrapping"/>
-      </w:r>
-      <w:r>
-        <w:br w:type="textWrapping"/>
-      </w:r>
-      <w:r>
-        <w:rPr>
-          <w:rStyle w:val="KeywordTok"/>
-        </w:rPr>
-        <w:t xml:space="preserve">class</w:t>
-      </w:r>
-      <w:r>
-        <w:rPr>
-          <w:rStyle w:val="NormalTok"/>
-        </w:rPr>
-        <w:t xml:space="preserve">(offenders</w:t>
-      </w:r>
-      <w:r>
-        <w:rPr>
-          <w:rStyle w:val="OperatorTok"/>
-        </w:rPr>
-        <w:t xml:space="preserve">$</w:t>
-      </w:r>
-      <w:r>
-        <w:rPr>
-          <w:rStyle w:val="NormalTok"/>
-        </w:rPr>
-        <w:t xml:space="preserve">DoB_formatted)</w:t>
-      </w:r>
-    </w:p>
-    <w:p>
-      <w:pPr>
-        <w:pStyle w:val="FirstParagraph"/>
-      </w:pPr>
-      <w:r>
-        <w:t xml:space="preserve">The function mdy() specifies the format that the date in column BIRTH_DATE is currently in so R knows where to find the day, month and year needed to create a date.</w:t>
-      </w:r>
-    </w:p>
-    <w:p>
-      <w:pPr>
-        <w:pStyle w:val="BodyText"/>
-      </w:pPr>
-      <w:r>
-        <w:t xml:space="preserve">Remember, to refer to a specific variable, we use a dollar sign. We have used a variable name that doesn’t currently exist in</w:t>
-      </w:r>
-      <w:r>
-        <w:t xml:space="preserve"> </w:t>
-      </w:r>
-      <w:r>
-        <w:t xml:space="preserve">‘</w:t>
-      </w:r>
-      <w:r>
-        <w:t xml:space="preserve">offenders</w:t>
-      </w:r>
-      <w:r>
-        <w:t xml:space="preserve">’</w:t>
-      </w:r>
-      <w:r>
-        <w:t xml:space="preserve"> </w:t>
-      </w:r>
-      <w:r>
-        <w:t xml:space="preserve">so R has created a new variable and appended it.</w:t>
-      </w:r>
-    </w:p>
-    <w:p>
-      <w:pPr>
-        <w:pStyle w:val="BodyText"/>
-      </w:pPr>
-      <w:r>
-        <w:t xml:space="preserve">Now we have a variable with class date we can create new variables containing just part of the date e.g.</w:t>
-      </w:r>
-    </w:p>
-    <w:p>
-      <w:pPr>
-        <w:pStyle w:val="SourceCode"/>
-      </w:pPr>
-      <w:r>
-        <w:rPr>
-          <w:rStyle w:val="NormalTok"/>
-        </w:rPr>
-        <w:t xml:space="preserve">offenders &lt;-</w:t>
-      </w:r>
-      <w:r>
-        <w:rPr>
-          <w:rStyle w:val="StringTok"/>
-        </w:rPr>
-        <w:t xml:space="preserve"> </w:t>
-      </w:r>
-      <w:r>
-        <w:rPr>
-          <w:rStyle w:val="KeywordTok"/>
-        </w:rPr>
-        <w:t xml:space="preserve">mutate</w:t>
-      </w:r>
-      <w:r>
-        <w:rPr>
-          <w:rStyle w:val="NormalTok"/>
-        </w:rPr>
-        <w:t xml:space="preserve">(offenders, </w:t>
-      </w:r>
-      <w:r>
-        <w:rPr>
-          <w:rStyle w:val="DataTypeTok"/>
-        </w:rPr>
-        <w:t xml:space="preserve">day =</w:t>
-      </w:r>
-      <w:r>
-        <w:rPr>
-          <w:rStyle w:val="NormalTok"/>
-        </w:rPr>
-        <w:t xml:space="preserve"> </w:t>
-      </w:r>
-      <w:r>
-        <w:rPr>
-          <w:rStyle w:val="KeywordTok"/>
-        </w:rPr>
-        <w:t xml:space="preserve">day</w:t>
-      </w:r>
-      <w:r>
-        <w:rPr>
-          <w:rStyle w:val="NormalTok"/>
-        </w:rPr>
-        <w:t xml:space="preserve">(DoB_formatted))</w:t>
-      </w:r>
-      <w:r>
-        <w:br w:type="textWrapping"/>
-      </w:r>
-      <w:r>
-        <w:br w:type="textWrapping"/>
-      </w:r>
-      <w:r>
-        <w:rPr>
-          <w:rStyle w:val="NormalTok"/>
-        </w:rPr>
-        <w:t xml:space="preserve">offenders &lt;-</w:t>
-      </w:r>
-      <w:r>
-        <w:rPr>
-          <w:rStyle w:val="StringTok"/>
-        </w:rPr>
-        <w:t xml:space="preserve"> </w:t>
-      </w:r>
-      <w:r>
-        <w:rPr>
-          <w:rStyle w:val="KeywordTok"/>
-        </w:rPr>
-        <w:t xml:space="preserve">mutate</w:t>
-      </w:r>
-      <w:r>
-        <w:rPr>
-          <w:rStyle w:val="NormalTok"/>
-        </w:rPr>
-        <w:t xml:space="preserve">(offenders, </w:t>
-      </w:r>
-      <w:r>
-        <w:rPr>
-          <w:rStyle w:val="DataTypeTok"/>
-        </w:rPr>
-        <w:t xml:space="preserve">quarter =</w:t>
-      </w:r>
-      <w:r>
-        <w:rPr>
-          <w:rStyle w:val="NormalTok"/>
-        </w:rPr>
-        <w:t xml:space="preserve"> </w:t>
-      </w:r>
-      <w:r>
-        <w:rPr>
-          <w:rStyle w:val="KeywordTok"/>
-        </w:rPr>
-        <w:t xml:space="preserve">quarter</w:t>
-      </w:r>
-      <w:r>
-        <w:rPr>
-          <w:rStyle w:val="NormalTok"/>
-        </w:rPr>
-        <w:t xml:space="preserve">(DoB_formatted))</w:t>
-      </w:r>
-      <w:r>
-        <w:br w:type="textWrapping"/>
-      </w:r>
-      <w:r>
-        <w:br w:type="textWrapping"/>
-      </w:r>
-      <w:r>
-        <w:rPr>
-          <w:rStyle w:val="NormalTok"/>
-        </w:rPr>
-        <w:t xml:space="preserve">offenders &lt;-</w:t>
-      </w:r>
-      <w:r>
-        <w:rPr>
-          <w:rStyle w:val="StringTok"/>
-        </w:rPr>
-        <w:t xml:space="preserve"> </w:t>
-      </w:r>
-      <w:r>
-        <w:rPr>
-          <w:rStyle w:val="KeywordTok"/>
-        </w:rPr>
-        <w:t xml:space="preserve">mutate</w:t>
-      </w:r>
-      <w:r>
-        <w:rPr>
-          <w:rStyle w:val="NormalTok"/>
-        </w:rPr>
-        <w:t xml:space="preserve">(offenders, </w:t>
-      </w:r>
-      <w:r>
-        <w:rPr>
-          <w:rStyle w:val="DataTypeTok"/>
-        </w:rPr>
-        <w:t xml:space="preserve">year =</w:t>
-      </w:r>
-      <w:r>
-        <w:rPr>
-          <w:rStyle w:val="NormalTok"/>
-        </w:rPr>
-        <w:t xml:space="preserve"> </w:t>
-      </w:r>
-      <w:r>
-        <w:rPr>
-          <w:rStyle w:val="KeywordTok"/>
-        </w:rPr>
-        <w:t xml:space="preserve">year</w:t>
-      </w:r>
-      <w:r>
-        <w:rPr>
-          <w:rStyle w:val="NormalTok"/>
-        </w:rPr>
-        <w:t xml:space="preserve">(DoB_formatted))</w:t>
-      </w:r>
-      <w:r>
-        <w:br w:type="textWrapping"/>
-      </w:r>
-      <w:r>
-        <w:br w:type="textWrapping"/>
-      </w:r>
-      <w:r>
-        <w:rPr>
-          <w:rStyle w:val="NormalTok"/>
-        </w:rPr>
-        <w:t xml:space="preserve">offenders &lt;-</w:t>
-      </w:r>
-      <w:r>
-        <w:rPr>
-          <w:rStyle w:val="StringTok"/>
-        </w:rPr>
-        <w:t xml:space="preserve"> </w:t>
-      </w:r>
-      <w:r>
-        <w:rPr>
-          <w:rStyle w:val="KeywordTok"/>
-        </w:rPr>
-        <w:t xml:space="preserve">mutate</w:t>
-      </w:r>
-      <w:r>
-        <w:rPr>
-          <w:rStyle w:val="NormalTok"/>
-        </w:rPr>
-        <w:t xml:space="preserve">(offenders, </w:t>
-      </w:r>
-      <w:r>
-        <w:rPr>
-          <w:rStyle w:val="DataTypeTok"/>
-        </w:rPr>
-        <w:t xml:space="preserve">month =</w:t>
-      </w:r>
-      <w:r>
-        <w:rPr>
-          <w:rStyle w:val="NormalTok"/>
-        </w:rPr>
-        <w:t xml:space="preserve"> </w:t>
-      </w:r>
-      <w:r>
-        <w:rPr>
-          <w:rStyle w:val="KeywordTok"/>
-        </w:rPr>
-        <w:t xml:space="preserve">month</w:t>
-      </w:r>
-      <w:r>
-        <w:rPr>
-          <w:rStyle w:val="NormalTok"/>
-        </w:rPr>
-        <w:t xml:space="preserve">(DoB_formatted))</w:t>
-      </w:r>
-      <w:r>
-        <w:br w:type="textWrapping"/>
-      </w:r>
-      <w:r>
-        <w:br w:type="textWrapping"/>
-      </w:r>
-      <w:r>
-        <w:rPr>
-          <w:rStyle w:val="NormalTok"/>
-        </w:rPr>
-        <w:t xml:space="preserve">offenders &lt;-</w:t>
-      </w:r>
-      <w:r>
-        <w:rPr>
-          <w:rStyle w:val="StringTok"/>
-        </w:rPr>
-        <w:t xml:space="preserve"> </w:t>
-      </w:r>
-      <w:r>
-        <w:rPr>
-          <w:rStyle w:val="KeywordTok"/>
-        </w:rPr>
-        <w:t xml:space="preserve">mutate</w:t>
-      </w:r>
-      <w:r>
-        <w:rPr>
-          <w:rStyle w:val="NormalTok"/>
-        </w:rPr>
-        <w:t xml:space="preserve">(offenders, </w:t>
-      </w:r>
-      <w:r>
-        <w:rPr>
-          <w:rStyle w:val="DataTypeTok"/>
-        </w:rPr>
-        <w:t xml:space="preserve">weekday =</w:t>
-      </w:r>
-      <w:r>
-        <w:rPr>
-          <w:rStyle w:val="NormalTok"/>
-        </w:rPr>
-        <w:t xml:space="preserve"> </w:t>
-      </w:r>
-      <w:r>
-        <w:rPr>
-          <w:rStyle w:val="KeywordTok"/>
-        </w:rPr>
-        <w:t xml:space="preserve">weekdays</w:t>
-      </w:r>
-      <w:r>
-        <w:rPr>
-          <w:rStyle w:val="NormalTok"/>
-        </w:rPr>
-        <w:t xml:space="preserve">(DoB_formatted))</w:t>
-      </w:r>
-    </w:p>
-    <w:p>
-      <w:pPr>
-        <w:pStyle w:val="FirstParagraph"/>
-      </w:pPr>
-      <w:r>
-        <w:t xml:space="preserve">You can also calculate the number of days since a date. For instance let’s say we want to know the no. of days between the date of birth and 1 Jan 2000:</w:t>
-      </w:r>
-    </w:p>
-    <w:p>
-      <w:pPr>
-        <w:pStyle w:val="SourceCode"/>
-      </w:pPr>
-      <w:r>
-        <w:rPr>
-          <w:rStyle w:val="NormalTok"/>
-        </w:rPr>
-        <w:t xml:space="preserve">offenders &lt;-</w:t>
-      </w:r>
-      <w:r>
-        <w:rPr>
-          <w:rStyle w:val="StringTok"/>
-        </w:rPr>
-        <w:t xml:space="preserve"> </w:t>
-      </w:r>
-      <w:r>
-        <w:rPr>
-          <w:rStyle w:val="KeywordTok"/>
-        </w:rPr>
-        <w:t xml:space="preserve">mutate</w:t>
-      </w:r>
-      <w:r>
-        <w:rPr>
-          <w:rStyle w:val="NormalTok"/>
-        </w:rPr>
-        <w:t xml:space="preserve">(offenders, </w:t>
-      </w:r>
-      <w:r>
-        <w:rPr>
-          <w:rStyle w:val="DataTypeTok"/>
-        </w:rPr>
-        <w:t xml:space="preserve">days_before_2000 =</w:t>
-      </w:r>
-      <w:r>
-        <w:rPr>
-          <w:rStyle w:val="NormalTok"/>
-        </w:rPr>
-        <w:t xml:space="preserve"> </w:t>
-      </w:r>
-      <w:r>
-        <w:rPr>
-          <w:rStyle w:val="KeywordTok"/>
-        </w:rPr>
-        <w:t xml:space="preserve">ymd</w:t>
-      </w:r>
-      <w:r>
-        <w:rPr>
-          <w:rStyle w:val="NormalTok"/>
-        </w:rPr>
-        <w:t xml:space="preserve">(</w:t>
-      </w:r>
-      <w:r>
-        <w:rPr>
-          <w:rStyle w:val="StringTok"/>
-        </w:rPr>
-        <w:t xml:space="preserve">"2000-01-01"</w:t>
-      </w:r>
-      <w:r>
-        <w:rPr>
-          <w:rStyle w:val="NormalTok"/>
-        </w:rPr>
-        <w:t xml:space="preserve">) </w:t>
-      </w:r>
-      <w:r>
-        <w:rPr>
-          <w:rStyle w:val="OperatorTok"/>
-        </w:rPr>
-        <w:t xml:space="preserve">-</w:t>
-      </w:r>
-      <w:r>
-        <w:rPr>
-          <w:rStyle w:val="StringTok"/>
-        </w:rPr>
-        <w:t xml:space="preserve"> </w:t>
-      </w:r>
-      <w:r>
-        <w:rPr>
-          <w:rStyle w:val="NormalTok"/>
-        </w:rPr>
-        <w:t xml:space="preserve">DoB_formatted)</w:t>
-      </w:r>
-    </w:p>
-    <w:p>
-      <w:pPr>
-        <w:pStyle w:val="Heading3"/>
-      </w:pPr>
-      <w:bookmarkStart w:id="57" w:name="exercises-2"/>
-      <w:bookmarkEnd w:id="57"/>
-      <w:r>
-        <w:t xml:space="preserve">4.2 Exercises</w:t>
       </w:r>
     </w:p>
     <w:p>
@@ -5711,43 +5100,7 @@
         </w:numPr>
       </w:pPr>
       <w:r>
-        <w:t xml:space="preserve">Read in dataset</w:t>
-      </w:r>
-      <w:r>
-        <w:t xml:space="preserve"> </w:t>
-      </w:r>
-      <w:r>
-        <w:t xml:space="preserve">‘</w:t>
-      </w:r>
-      <w:r>
-        <w:t xml:space="preserve">FTSE_12_14.csv</w:t>
-      </w:r>
-      <w:r>
-        <w:t xml:space="preserve">’</w:t>
-      </w:r>
-      <w:r>
-        <w:t xml:space="preserve"> </w:t>
-      </w:r>
-      <w:r>
-        <w:t xml:space="preserve">and convert the variable date to class date.</w:t>
-      </w:r>
-      <w:r>
-        <w:t xml:space="preserve"> </w:t>
-      </w:r>
-      <w:r>
-        <w:t xml:space="preserve">(to read in the data using s3, use s3tools::s3_path_to_full_df(</w:t>
-      </w:r>
-      <w:r>
-        <w:t xml:space="preserve">“</w:t>
-      </w:r>
-      <w:r>
-        <w:t xml:space="preserve">alpha-everyone/R_training_intro/FTSE_12_14.csv</w:t>
-      </w:r>
-      <w:r>
-        <w:t xml:space="preserve">”</w:t>
-      </w:r>
-      <w:r>
-        <w:t xml:space="preserve">)).</w:t>
+        <w:t xml:space="preserve">Using group_by and summarise, calculate the average and median age for females in the West.</w:t>
       </w:r>
     </w:p>
     <w:p>
@@ -5759,7 +5112,7 @@
         </w:numPr>
       </w:pPr>
       <w:r>
-        <w:t xml:space="preserve">Add a variable called day with the day of the week, and another variable called daily_performance for how much the share price has increased or decreased that day (close price - open price).</w:t>
+        <w:t xml:space="preserve">How many have heights of less than 2 metres, what are their (recorded) heights and gender(s)?</w:t>
       </w:r>
     </w:p>
     <w:p>
@@ -5771,6 +5124,805 @@
         </w:numPr>
       </w:pPr>
       <w:r>
+        <w:t xml:space="preserve">Produce a table showing the counts of height (including missing values).</w:t>
+      </w:r>
+    </w:p>
+    <w:p>
+      <w:pPr>
+        <w:pStyle w:val="Compact"/>
+        <w:numPr>
+          <w:numId w:val="1011"/>
+          <w:ilvl w:val="0"/>
+        </w:numPr>
+      </w:pPr>
+      <w:r>
+        <w:t xml:space="preserve">Create a new dataset containing PREV_CONVICTIONS and SENTENCE variables, rename SENTENCE as sentence_type, and create a new variable num_convictions that is PREV_CONVICTIONS + 1 (to take account of the latest conviction).</w:t>
+      </w:r>
+    </w:p>
+    <w:p>
+      <w:pPr>
+        <w:pStyle w:val="Heading2"/>
+      </w:pPr>
+      <w:bookmarkStart w:id="55" w:name="dates"/>
+      <w:bookmarkEnd w:id="55"/>
+      <w:r>
+        <w:t xml:space="preserve">4 Dates</w:t>
+      </w:r>
+    </w:p>
+    <w:p>
+      <w:pPr>
+        <w:pStyle w:val="Heading3"/>
+      </w:pPr>
+      <w:bookmarkStart w:id="56" w:name="manipulating-dates"/>
+      <w:bookmarkEnd w:id="56"/>
+      <w:r>
+        <w:t xml:space="preserve">4.1 Manipulating dates</w:t>
+      </w:r>
+    </w:p>
+    <w:p>
+      <w:pPr>
+        <w:pStyle w:val="FirstParagraph"/>
+      </w:pPr>
+      <w:r>
+        <w:t xml:space="preserve">As you might have noticed, BIRTH_DATE in the</w:t>
+      </w:r>
+      <w:r>
+        <w:t xml:space="preserve"> </w:t>
+      </w:r>
+      <w:r>
+        <w:t xml:space="preserve">‘</w:t>
+      </w:r>
+      <w:r>
+        <w:t xml:space="preserve">offenders</w:t>
+      </w:r>
+      <w:r>
+        <w:t xml:space="preserve">’</w:t>
+      </w:r>
+      <w:r>
+        <w:t xml:space="preserve"> </w:t>
+      </w:r>
+      <w:r>
+        <w:t xml:space="preserve">dataset currently has a class of character (or factor depending how you read the data in). To be able to manipulate this data as a date in R, we first need to convert it to class date.</w:t>
+      </w:r>
+    </w:p>
+    <w:p>
+      <w:pPr>
+        <w:pStyle w:val="BodyText"/>
+      </w:pPr>
+      <w:r>
+        <w:t xml:space="preserve">In all of this section, we are going to use a package from tidyverse designed called lubridate, there are also ways to do the same thing using base R. First, we need to load the package:</w:t>
+      </w:r>
+    </w:p>
+    <w:p>
+      <w:pPr>
+        <w:pStyle w:val="SourceCode"/>
+      </w:pPr>
+      <w:r>
+        <w:rPr>
+          <w:rStyle w:val="KeywordTok"/>
+        </w:rPr>
+        <w:t xml:space="preserve">library</w:t>
+      </w:r>
+      <w:r>
+        <w:rPr>
+          <w:rStyle w:val="NormalTok"/>
+        </w:rPr>
+        <w:t xml:space="preserve">(lubridate)</w:t>
+      </w:r>
+    </w:p>
+    <w:p>
+      <w:pPr>
+        <w:pStyle w:val="SourceCode"/>
+      </w:pPr>
+      <w:r>
+        <w:rPr>
+          <w:rStyle w:val="VerbatimChar"/>
+        </w:rPr>
+        <w:t xml:space="preserve">## </w:t>
+      </w:r>
+      <w:r>
+        <w:br w:type="textWrapping"/>
+      </w:r>
+      <w:r>
+        <w:rPr>
+          <w:rStyle w:val="VerbatimChar"/>
+        </w:rPr>
+        <w:t xml:space="preserve">## Attaching package: 'lubridate'</w:t>
+      </w:r>
+    </w:p>
+    <w:p>
+      <w:pPr>
+        <w:pStyle w:val="SourceCode"/>
+      </w:pPr>
+      <w:r>
+        <w:rPr>
+          <w:rStyle w:val="VerbatimChar"/>
+        </w:rPr>
+        <w:t xml:space="preserve">## The following object is masked from 'package:base':</w:t>
+      </w:r>
+      <w:r>
+        <w:br w:type="textWrapping"/>
+      </w:r>
+      <w:r>
+        <w:rPr>
+          <w:rStyle w:val="VerbatimChar"/>
+        </w:rPr>
+        <w:t xml:space="preserve">## </w:t>
+      </w:r>
+      <w:r>
+        <w:br w:type="textWrapping"/>
+      </w:r>
+      <w:r>
+        <w:rPr>
+          <w:rStyle w:val="VerbatimChar"/>
+        </w:rPr>
+        <w:t xml:space="preserve">##     date</w:t>
+      </w:r>
+    </w:p>
+    <w:p>
+      <w:pPr>
+        <w:pStyle w:val="FirstParagraph"/>
+      </w:pPr>
+      <w:r>
+        <w:t xml:space="preserve">Class date involves dates being represented in R as the number of days since 1970-01-01, with negative values for earlier dates. The format is year (4 digits) - month (2 digits) - day (2 digits). You can see this if we ask R for today’s date:</w:t>
+      </w:r>
+    </w:p>
+    <w:p>
+      <w:pPr>
+        <w:pStyle w:val="SourceCode"/>
+      </w:pPr>
+      <w:r>
+        <w:rPr>
+          <w:rStyle w:val="KeywordTok"/>
+        </w:rPr>
+        <w:t xml:space="preserve">today</w:t>
+      </w:r>
+      <w:r>
+        <w:rPr>
+          <w:rStyle w:val="NormalTok"/>
+        </w:rPr>
+        <w:t xml:space="preserve">()</w:t>
+      </w:r>
+    </w:p>
+    <w:p>
+      <w:pPr>
+        <w:pStyle w:val="SourceCode"/>
+      </w:pPr>
+      <w:r>
+        <w:rPr>
+          <w:rStyle w:val="VerbatimChar"/>
+        </w:rPr>
+        <w:t xml:space="preserve">## [1] "2019-01-14"</w:t>
+      </w:r>
+    </w:p>
+    <w:p>
+      <w:pPr>
+        <w:pStyle w:val="FirstParagraph"/>
+      </w:pPr>
+      <w:r>
+        <w:t xml:space="preserve">If you have a read of the help file, you’ll see lubridate has a number of functions such as dmy(), myd() etc whose name models the order in which the year (</w:t>
+      </w:r>
+      <w:r>
+        <w:t xml:space="preserve">‘</w:t>
+      </w:r>
+      <w:r>
+        <w:t xml:space="preserve">y</w:t>
+      </w:r>
+      <w:r>
+        <w:t xml:space="preserve">’</w:t>
+      </w:r>
+      <w:r>
+        <w:t xml:space="preserve">), month (</w:t>
+      </w:r>
+      <w:r>
+        <w:t xml:space="preserve">‘</w:t>
+      </w:r>
+      <w:r>
+        <w:t xml:space="preserve">m</w:t>
+      </w:r>
+      <w:r>
+        <w:t xml:space="preserve">’</w:t>
+      </w:r>
+      <w:r>
+        <w:t xml:space="preserve">) and day (</w:t>
+      </w:r>
+      <w:r>
+        <w:t xml:space="preserve">‘</w:t>
+      </w:r>
+      <w:r>
+        <w:t xml:space="preserve">d</w:t>
+      </w:r>
+      <w:r>
+        <w:t xml:space="preserve">’</w:t>
+      </w:r>
+      <w:r>
+        <w:t xml:space="preserve">) elements appear in the string to be parsed.</w:t>
+      </w:r>
+    </w:p>
+    <w:p>
+      <w:pPr>
+        <w:pStyle w:val="BodyText"/>
+      </w:pPr>
+      <w:r>
+        <w:t xml:space="preserve">We can therefore make a new date variable (called DoB_formatted) with class date as follows, and then check the class of the new column:</w:t>
+      </w:r>
+    </w:p>
+    <w:p>
+      <w:pPr>
+        <w:pStyle w:val="SourceCode"/>
+      </w:pPr>
+      <w:r>
+        <w:rPr>
+          <w:rStyle w:val="NormalTok"/>
+        </w:rPr>
+        <w:t xml:space="preserve">offenders&lt;-</w:t>
+      </w:r>
+      <w:r>
+        <w:rPr>
+          <w:rStyle w:val="StringTok"/>
+        </w:rPr>
+        <w:t xml:space="preserve"> </w:t>
+      </w:r>
+      <w:r>
+        <w:rPr>
+          <w:rStyle w:val="KeywordTok"/>
+        </w:rPr>
+        <w:t xml:space="preserve">mutate</w:t>
+      </w:r>
+      <w:r>
+        <w:rPr>
+          <w:rStyle w:val="NormalTok"/>
+        </w:rPr>
+        <w:t xml:space="preserve">(offenders, </w:t>
+      </w:r>
+      <w:r>
+        <w:rPr>
+          <w:rStyle w:val="DataTypeTok"/>
+        </w:rPr>
+        <w:t xml:space="preserve">DoB_formatted =</w:t>
+      </w:r>
+      <w:r>
+        <w:rPr>
+          <w:rStyle w:val="NormalTok"/>
+        </w:rPr>
+        <w:t xml:space="preserve"> </w:t>
+      </w:r>
+      <w:r>
+        <w:rPr>
+          <w:rStyle w:val="KeywordTok"/>
+        </w:rPr>
+        <w:t xml:space="preserve">mdy</w:t>
+      </w:r>
+      <w:r>
+        <w:rPr>
+          <w:rStyle w:val="NormalTok"/>
+        </w:rPr>
+        <w:t xml:space="preserve">(BIRTH_DATE))</w:t>
+      </w:r>
+      <w:r>
+        <w:br w:type="textWrapping"/>
+      </w:r>
+      <w:r>
+        <w:br w:type="textWrapping"/>
+      </w:r>
+      <w:r>
+        <w:rPr>
+          <w:rStyle w:val="KeywordTok"/>
+        </w:rPr>
+        <w:t xml:space="preserve">class</w:t>
+      </w:r>
+      <w:r>
+        <w:rPr>
+          <w:rStyle w:val="NormalTok"/>
+        </w:rPr>
+        <w:t xml:space="preserve">(offenders</w:t>
+      </w:r>
+      <w:r>
+        <w:rPr>
+          <w:rStyle w:val="OperatorTok"/>
+        </w:rPr>
+        <w:t xml:space="preserve">$</w:t>
+      </w:r>
+      <w:r>
+        <w:rPr>
+          <w:rStyle w:val="NormalTok"/>
+        </w:rPr>
+        <w:t xml:space="preserve">DoB_formatted)</w:t>
+      </w:r>
+    </w:p>
+    <w:p>
+      <w:pPr>
+        <w:pStyle w:val="FirstParagraph"/>
+      </w:pPr>
+      <w:r>
+        <w:t xml:space="preserve">The function mdy() specifies the format that the date in column BIRTH_DATE is currently in so R knows where to find the day, month and year needed to create a date.</w:t>
+      </w:r>
+    </w:p>
+    <w:p>
+      <w:pPr>
+        <w:pStyle w:val="BodyText"/>
+      </w:pPr>
+      <w:r>
+        <w:t xml:space="preserve">Remember, to refer to a specific variable, we use a dollar sign. We have used a variable name that doesn’t currently exist in</w:t>
+      </w:r>
+      <w:r>
+        <w:t xml:space="preserve"> </w:t>
+      </w:r>
+      <w:r>
+        <w:t xml:space="preserve">‘</w:t>
+      </w:r>
+      <w:r>
+        <w:t xml:space="preserve">offenders</w:t>
+      </w:r>
+      <w:r>
+        <w:t xml:space="preserve">’</w:t>
+      </w:r>
+      <w:r>
+        <w:t xml:space="preserve"> </w:t>
+      </w:r>
+      <w:r>
+        <w:t xml:space="preserve">so R has created a new variable and appended it.</w:t>
+      </w:r>
+    </w:p>
+    <w:p>
+      <w:pPr>
+        <w:pStyle w:val="BodyText"/>
+      </w:pPr>
+      <w:r>
+        <w:t xml:space="preserve">Now we have a variable with class date we can create new variables containing just part of the date e.g.</w:t>
+      </w:r>
+    </w:p>
+    <w:p>
+      <w:pPr>
+        <w:pStyle w:val="SourceCode"/>
+      </w:pPr>
+      <w:r>
+        <w:rPr>
+          <w:rStyle w:val="NormalTok"/>
+        </w:rPr>
+        <w:t xml:space="preserve">offenders &lt;-</w:t>
+      </w:r>
+      <w:r>
+        <w:rPr>
+          <w:rStyle w:val="StringTok"/>
+        </w:rPr>
+        <w:t xml:space="preserve"> </w:t>
+      </w:r>
+      <w:r>
+        <w:rPr>
+          <w:rStyle w:val="KeywordTok"/>
+        </w:rPr>
+        <w:t xml:space="preserve">mutate</w:t>
+      </w:r>
+      <w:r>
+        <w:rPr>
+          <w:rStyle w:val="NormalTok"/>
+        </w:rPr>
+        <w:t xml:space="preserve">(offenders, </w:t>
+      </w:r>
+      <w:r>
+        <w:rPr>
+          <w:rStyle w:val="DataTypeTok"/>
+        </w:rPr>
+        <w:t xml:space="preserve">day =</w:t>
+      </w:r>
+      <w:r>
+        <w:rPr>
+          <w:rStyle w:val="NormalTok"/>
+        </w:rPr>
+        <w:t xml:space="preserve"> </w:t>
+      </w:r>
+      <w:r>
+        <w:rPr>
+          <w:rStyle w:val="KeywordTok"/>
+        </w:rPr>
+        <w:t xml:space="preserve">day</w:t>
+      </w:r>
+      <w:r>
+        <w:rPr>
+          <w:rStyle w:val="NormalTok"/>
+        </w:rPr>
+        <w:t xml:space="preserve">(DoB_formatted))</w:t>
+      </w:r>
+      <w:r>
+        <w:br w:type="textWrapping"/>
+      </w:r>
+      <w:r>
+        <w:br w:type="textWrapping"/>
+      </w:r>
+      <w:r>
+        <w:rPr>
+          <w:rStyle w:val="NormalTok"/>
+        </w:rPr>
+        <w:t xml:space="preserve">offenders &lt;-</w:t>
+      </w:r>
+      <w:r>
+        <w:rPr>
+          <w:rStyle w:val="StringTok"/>
+        </w:rPr>
+        <w:t xml:space="preserve"> </w:t>
+      </w:r>
+      <w:r>
+        <w:rPr>
+          <w:rStyle w:val="KeywordTok"/>
+        </w:rPr>
+        <w:t xml:space="preserve">mutate</w:t>
+      </w:r>
+      <w:r>
+        <w:rPr>
+          <w:rStyle w:val="NormalTok"/>
+        </w:rPr>
+        <w:t xml:space="preserve">(offenders, </w:t>
+      </w:r>
+      <w:r>
+        <w:rPr>
+          <w:rStyle w:val="DataTypeTok"/>
+        </w:rPr>
+        <w:t xml:space="preserve">quarter =</w:t>
+      </w:r>
+      <w:r>
+        <w:rPr>
+          <w:rStyle w:val="NormalTok"/>
+        </w:rPr>
+        <w:t xml:space="preserve"> </w:t>
+      </w:r>
+      <w:r>
+        <w:rPr>
+          <w:rStyle w:val="KeywordTok"/>
+        </w:rPr>
+        <w:t xml:space="preserve">quarter</w:t>
+      </w:r>
+      <w:r>
+        <w:rPr>
+          <w:rStyle w:val="NormalTok"/>
+        </w:rPr>
+        <w:t xml:space="preserve">(DoB_formatted))</w:t>
+      </w:r>
+      <w:r>
+        <w:br w:type="textWrapping"/>
+      </w:r>
+      <w:r>
+        <w:br w:type="textWrapping"/>
+      </w:r>
+      <w:r>
+        <w:rPr>
+          <w:rStyle w:val="NormalTok"/>
+        </w:rPr>
+        <w:t xml:space="preserve">offenders &lt;-</w:t>
+      </w:r>
+      <w:r>
+        <w:rPr>
+          <w:rStyle w:val="StringTok"/>
+        </w:rPr>
+        <w:t xml:space="preserve"> </w:t>
+      </w:r>
+      <w:r>
+        <w:rPr>
+          <w:rStyle w:val="KeywordTok"/>
+        </w:rPr>
+        <w:t xml:space="preserve">mutate</w:t>
+      </w:r>
+      <w:r>
+        <w:rPr>
+          <w:rStyle w:val="NormalTok"/>
+        </w:rPr>
+        <w:t xml:space="preserve">(offenders, </w:t>
+      </w:r>
+      <w:r>
+        <w:rPr>
+          <w:rStyle w:val="DataTypeTok"/>
+        </w:rPr>
+        <w:t xml:space="preserve">year =</w:t>
+      </w:r>
+      <w:r>
+        <w:rPr>
+          <w:rStyle w:val="NormalTok"/>
+        </w:rPr>
+        <w:t xml:space="preserve"> </w:t>
+      </w:r>
+      <w:r>
+        <w:rPr>
+          <w:rStyle w:val="KeywordTok"/>
+        </w:rPr>
+        <w:t xml:space="preserve">year</w:t>
+      </w:r>
+      <w:r>
+        <w:rPr>
+          <w:rStyle w:val="NormalTok"/>
+        </w:rPr>
+        <w:t xml:space="preserve">(DoB_formatted))</w:t>
+      </w:r>
+      <w:r>
+        <w:br w:type="textWrapping"/>
+      </w:r>
+      <w:r>
+        <w:br w:type="textWrapping"/>
+      </w:r>
+      <w:r>
+        <w:rPr>
+          <w:rStyle w:val="NormalTok"/>
+        </w:rPr>
+        <w:t xml:space="preserve">offenders &lt;-</w:t>
+      </w:r>
+      <w:r>
+        <w:rPr>
+          <w:rStyle w:val="StringTok"/>
+        </w:rPr>
+        <w:t xml:space="preserve"> </w:t>
+      </w:r>
+      <w:r>
+        <w:rPr>
+          <w:rStyle w:val="KeywordTok"/>
+        </w:rPr>
+        <w:t xml:space="preserve">mutate</w:t>
+      </w:r>
+      <w:r>
+        <w:rPr>
+          <w:rStyle w:val="NormalTok"/>
+        </w:rPr>
+        <w:t xml:space="preserve">(offenders, </w:t>
+      </w:r>
+      <w:r>
+        <w:rPr>
+          <w:rStyle w:val="DataTypeTok"/>
+        </w:rPr>
+        <w:t xml:space="preserve">month =</w:t>
+      </w:r>
+      <w:r>
+        <w:rPr>
+          <w:rStyle w:val="NormalTok"/>
+        </w:rPr>
+        <w:t xml:space="preserve"> </w:t>
+      </w:r>
+      <w:r>
+        <w:rPr>
+          <w:rStyle w:val="KeywordTok"/>
+        </w:rPr>
+        <w:t xml:space="preserve">month</w:t>
+      </w:r>
+      <w:r>
+        <w:rPr>
+          <w:rStyle w:val="NormalTok"/>
+        </w:rPr>
+        <w:t xml:space="preserve">(DoB_formatted))</w:t>
+      </w:r>
+      <w:r>
+        <w:br w:type="textWrapping"/>
+      </w:r>
+      <w:r>
+        <w:br w:type="textWrapping"/>
+      </w:r>
+      <w:r>
+        <w:rPr>
+          <w:rStyle w:val="NormalTok"/>
+        </w:rPr>
+        <w:t xml:space="preserve">offenders &lt;-</w:t>
+      </w:r>
+      <w:r>
+        <w:rPr>
+          <w:rStyle w:val="StringTok"/>
+        </w:rPr>
+        <w:t xml:space="preserve"> </w:t>
+      </w:r>
+      <w:r>
+        <w:rPr>
+          <w:rStyle w:val="KeywordTok"/>
+        </w:rPr>
+        <w:t xml:space="preserve">mutate</w:t>
+      </w:r>
+      <w:r>
+        <w:rPr>
+          <w:rStyle w:val="NormalTok"/>
+        </w:rPr>
+        <w:t xml:space="preserve">(offenders, </w:t>
+      </w:r>
+      <w:r>
+        <w:rPr>
+          <w:rStyle w:val="DataTypeTok"/>
+        </w:rPr>
+        <w:t xml:space="preserve">weekday =</w:t>
+      </w:r>
+      <w:r>
+        <w:rPr>
+          <w:rStyle w:val="NormalTok"/>
+        </w:rPr>
+        <w:t xml:space="preserve"> </w:t>
+      </w:r>
+      <w:r>
+        <w:rPr>
+          <w:rStyle w:val="KeywordTok"/>
+        </w:rPr>
+        <w:t xml:space="preserve">weekdays</w:t>
+      </w:r>
+      <w:r>
+        <w:rPr>
+          <w:rStyle w:val="NormalTok"/>
+        </w:rPr>
+        <w:t xml:space="preserve">(DoB_formatted))</w:t>
+      </w:r>
+    </w:p>
+    <w:p>
+      <w:pPr>
+        <w:pStyle w:val="FirstParagraph"/>
+      </w:pPr>
+      <w:r>
+        <w:t xml:space="preserve">You can also calculate the number of days since a date. For instance let’s say we want to know the no. of days between the date of birth and 1 Jan 2000:</w:t>
+      </w:r>
+    </w:p>
+    <w:p>
+      <w:pPr>
+        <w:pStyle w:val="SourceCode"/>
+      </w:pPr>
+      <w:r>
+        <w:rPr>
+          <w:rStyle w:val="NormalTok"/>
+        </w:rPr>
+        <w:t xml:space="preserve">offenders &lt;-</w:t>
+      </w:r>
+      <w:r>
+        <w:rPr>
+          <w:rStyle w:val="StringTok"/>
+        </w:rPr>
+        <w:t xml:space="preserve"> </w:t>
+      </w:r>
+      <w:r>
+        <w:rPr>
+          <w:rStyle w:val="KeywordTok"/>
+        </w:rPr>
+        <w:t xml:space="preserve">mutate</w:t>
+      </w:r>
+      <w:r>
+        <w:rPr>
+          <w:rStyle w:val="NormalTok"/>
+        </w:rPr>
+        <w:t xml:space="preserve">(offenders, </w:t>
+      </w:r>
+      <w:r>
+        <w:rPr>
+          <w:rStyle w:val="DataTypeTok"/>
+        </w:rPr>
+        <w:t xml:space="preserve">days_before_2000 =</w:t>
+      </w:r>
+      <w:r>
+        <w:rPr>
+          <w:rStyle w:val="NormalTok"/>
+        </w:rPr>
+        <w:t xml:space="preserve"> </w:t>
+      </w:r>
+      <w:r>
+        <w:rPr>
+          <w:rStyle w:val="KeywordTok"/>
+        </w:rPr>
+        <w:t xml:space="preserve">ymd</w:t>
+      </w:r>
+      <w:r>
+        <w:rPr>
+          <w:rStyle w:val="NormalTok"/>
+        </w:rPr>
+        <w:t xml:space="preserve">(</w:t>
+      </w:r>
+      <w:r>
+        <w:rPr>
+          <w:rStyle w:val="StringTok"/>
+        </w:rPr>
+        <w:t xml:space="preserve">"2000-01-01"</w:t>
+      </w:r>
+      <w:r>
+        <w:rPr>
+          <w:rStyle w:val="NormalTok"/>
+        </w:rPr>
+        <w:t xml:space="preserve">) </w:t>
+      </w:r>
+      <w:r>
+        <w:rPr>
+          <w:rStyle w:val="OperatorTok"/>
+        </w:rPr>
+        <w:t xml:space="preserve">-</w:t>
+      </w:r>
+      <w:r>
+        <w:rPr>
+          <w:rStyle w:val="StringTok"/>
+        </w:rPr>
+        <w:t xml:space="preserve"> </w:t>
+      </w:r>
+      <w:r>
+        <w:rPr>
+          <w:rStyle w:val="NormalTok"/>
+        </w:rPr>
+        <w:t xml:space="preserve">DoB_formatted)</w:t>
+      </w:r>
+    </w:p>
+    <w:p>
+      <w:pPr>
+        <w:pStyle w:val="Heading3"/>
+      </w:pPr>
+      <w:bookmarkStart w:id="57" w:name="exercises-3"/>
+      <w:bookmarkEnd w:id="57"/>
+      <w:r>
+        <w:t xml:space="preserve">4.2 Exercises</w:t>
+      </w:r>
+    </w:p>
+    <w:p>
+      <w:pPr>
+        <w:pStyle w:val="Compact"/>
+        <w:numPr>
+          <w:numId w:val="1012"/>
+          <w:ilvl w:val="0"/>
+        </w:numPr>
+      </w:pPr>
+      <w:r>
+        <w:t xml:space="preserve">Read in dataset</w:t>
+      </w:r>
+      <w:r>
+        <w:t xml:space="preserve"> </w:t>
+      </w:r>
+      <w:r>
+        <w:t xml:space="preserve">‘</w:t>
+      </w:r>
+      <w:r>
+        <w:t xml:space="preserve">FTSE_12_14.csv</w:t>
+      </w:r>
+      <w:r>
+        <w:t xml:space="preserve">’</w:t>
+      </w:r>
+      <w:r>
+        <w:t xml:space="preserve"> </w:t>
+      </w:r>
+      <w:r>
+        <w:t xml:space="preserve">and convert the variable date to class date.</w:t>
+      </w:r>
+      <w:r>
+        <w:t xml:space="preserve"> </w:t>
+      </w:r>
+      <w:r>
+        <w:t xml:space="preserve">(To read in the data using s3, use s3tools::s3_path_to_full_df(</w:t>
+      </w:r>
+      <w:r>
+        <w:t xml:space="preserve">“</w:t>
+      </w:r>
+      <w:r>
+        <w:t xml:space="preserve">alpha-everyone/R_training_intro/FTSE_12_14.csv</w:t>
+      </w:r>
+      <w:r>
+        <w:t xml:space="preserve">”</w:t>
+      </w:r>
+      <w:r>
+        <w:t xml:space="preserve">) or s3tools::read_using(FUN=read.csv, s3_path=</w:t>
+      </w:r>
+      <w:r>
+        <w:t xml:space="preserve">“</w:t>
+      </w:r>
+      <w:r>
+        <w:t xml:space="preserve">alpha-everyone/R_training_intro/FTSE_12_14.csv</w:t>
+      </w:r>
+      <w:r>
+        <w:t xml:space="preserve">”</w:t>
+      </w:r>
+      <w:r>
+        <w:t xml:space="preserve">)).</w:t>
+      </w:r>
+    </w:p>
+    <w:p>
+      <w:pPr>
+        <w:pStyle w:val="Compact"/>
+        <w:numPr>
+          <w:numId w:val="1012"/>
+          <w:ilvl w:val="0"/>
+        </w:numPr>
+      </w:pPr>
+      <w:r>
+        <w:t xml:space="preserve">Add a variable called day with the day of the week, and another variable called daily_performance for how much the share price has increased or decreased that day (close price - open price).</w:t>
+      </w:r>
+    </w:p>
+    <w:p>
+      <w:pPr>
+        <w:pStyle w:val="Compact"/>
+        <w:numPr>
+          <w:numId w:val="1012"/>
+          <w:ilvl w:val="0"/>
+        </w:numPr>
+      </w:pPr>
+      <w:r>
         <w:t xml:space="preserve">Work out which day of the week has the highest mean performance.</w:t>
       </w:r>
     </w:p>
@@ -5856,7 +6008,7 @@
         <w:pStyle w:val="FirstParagraph"/>
       </w:pPr>
       <w:r>
-        <w:t xml:space="preserve">Or using the platform:</w:t>
+        <w:t xml:space="preserve">Or using one of the analytical platform options:</w:t>
       </w:r>
     </w:p>
     <w:p>
@@ -5921,6 +6073,71 @@
           <w:rStyle w:val="VerbatimChar"/>
         </w:rPr>
         <w:t xml:space="preserve">## using csv (or similar) method, reading directly to R supported</w:t>
+      </w:r>
+    </w:p>
+    <w:p>
+      <w:pPr>
+        <w:pStyle w:val="SourceCode"/>
+      </w:pPr>
+      <w:r>
+        <w:rPr>
+          <w:rStyle w:val="NormalTok"/>
+        </w:rPr>
+        <w:t xml:space="preserve">offenders_trial &lt;-s3tools</w:t>
+      </w:r>
+      <w:r>
+        <w:rPr>
+          <w:rStyle w:val="OperatorTok"/>
+        </w:rPr>
+        <w:t xml:space="preserve">::</w:t>
+      </w:r>
+      <w:r>
+        <w:rPr>
+          <w:rStyle w:val="KeywordTok"/>
+        </w:rPr>
+        <w:t xml:space="preserve">read_using</w:t>
+      </w:r>
+      <w:r>
+        <w:rPr>
+          <w:rStyle w:val="NormalTok"/>
+        </w:rPr>
+        <w:t xml:space="preserve">(</w:t>
+      </w:r>
+      <w:r>
+        <w:rPr>
+          <w:rStyle w:val="DataTypeTok"/>
+        </w:rPr>
+        <w:t xml:space="preserve">FUN=</w:t>
+      </w:r>
+      <w:r>
+        <w:rPr>
+          <w:rStyle w:val="NormalTok"/>
+        </w:rPr>
+        <w:t xml:space="preserve">read.csv, </w:t>
+      </w:r>
+      <w:r>
+        <w:rPr>
+          <w:rStyle w:val="DataTypeTok"/>
+        </w:rPr>
+        <w:t xml:space="preserve">s3_path =</w:t>
+      </w:r>
+      <w:r>
+        <w:rPr>
+          <w:rStyle w:val="NormalTok"/>
+        </w:rPr>
+        <w:t xml:space="preserve"> </w:t>
+      </w:r>
+      <w:r>
+        <w:rPr>
+          <w:rStyle w:val="StringTok"/>
+        </w:rPr>
+        <w:t xml:space="preserve">"alpha-everyone/R_training_intro/Offenders_Chicago_Police_Dept_Trial.csv"</w:t>
+      </w:r>
+      <w:r>
+        <w:rPr>
+          <w:rStyle w:val="NormalTok"/>
+        </w:rPr>
+        <w:t xml:space="preserve">)    </w:t>
       </w:r>
     </w:p>
     <w:p>
@@ -6604,66 +6821,10 @@
       <w:pPr>
         <w:pStyle w:val="Heading3"/>
       </w:pPr>
-      <w:bookmarkStart w:id="62" w:name="exercises-3"/>
+      <w:bookmarkStart w:id="62" w:name="exercises-4"/>
       <w:bookmarkEnd w:id="62"/>
       <w:r>
         <w:t xml:space="preserve">5.4 Exercises</w:t>
-      </w:r>
-    </w:p>
-    <w:p>
-      <w:pPr>
-        <w:pStyle w:val="Compact"/>
-        <w:numPr>
-          <w:numId w:val="1012"/>
-          <w:ilvl w:val="0"/>
-        </w:numPr>
-      </w:pPr>
-      <w:r>
-        <w:t xml:space="preserve">Creating a new dataset called offenders_trial_age which includes the data in offenders_trial and the age column of offenders.</w:t>
-      </w:r>
-    </w:p>
-    <w:p>
-      <w:pPr>
-        <w:pStyle w:val="Compact"/>
-        <w:numPr>
-          <w:numId w:val="1012"/>
-          <w:ilvl w:val="0"/>
-        </w:numPr>
-      </w:pPr>
-      <w:r>
-        <w:t xml:space="preserve">Export the dataset offenders_trial_age to a csv file.</w:t>
-      </w:r>
-    </w:p>
-    <w:p>
-      <w:pPr>
-        <w:pStyle w:val="FirstParagraph"/>
-      </w:pPr>
-      <w:r>
-        <w:t xml:space="preserve">Extension:</w:t>
-      </w:r>
-      <w:r>
-        <w:t xml:space="preserve"> </w:t>
-      </w:r>
-      <w:r>
-        <w:t xml:space="preserve">3. Using offenders create a new variable HEIGHT_NEW which is as HEIGHT except with the missing values replaced by the average height (hint: use the is.na() function).</w:t>
-      </w:r>
-    </w:p>
-    <w:p>
-      <w:pPr>
-        <w:pStyle w:val="Heading2"/>
-      </w:pPr>
-      <w:bookmarkStart w:id="63" w:name="extra-resources"/>
-      <w:bookmarkEnd w:id="63"/>
-      <w:r>
-        <w:t xml:space="preserve">6. Extra Resources</w:t>
-      </w:r>
-    </w:p>
-    <w:p>
-      <w:pPr>
-        <w:pStyle w:val="FirstParagraph"/>
-      </w:pPr>
-      <w:r>
-        <w:t xml:space="preserve">There are lots of resources that can help you develop your R knowledge, but below are a few that are particularly helpful:</w:t>
       </w:r>
     </w:p>
     <w:p>
@@ -6671,6 +6832,62 @@
         <w:pStyle w:val="Compact"/>
         <w:numPr>
           <w:numId w:val="1013"/>
+          <w:ilvl w:val="0"/>
+        </w:numPr>
+      </w:pPr>
+      <w:r>
+        <w:t xml:space="preserve">Creating a new dataset called offenders_trial_age which includes the data in offenders_trial and the age column of offenders.</w:t>
+      </w:r>
+    </w:p>
+    <w:p>
+      <w:pPr>
+        <w:pStyle w:val="Compact"/>
+        <w:numPr>
+          <w:numId w:val="1013"/>
+          <w:ilvl w:val="0"/>
+        </w:numPr>
+      </w:pPr>
+      <w:r>
+        <w:t xml:space="preserve">Export the dataset offenders_trial_age to a csv file.</w:t>
+      </w:r>
+    </w:p>
+    <w:p>
+      <w:pPr>
+        <w:pStyle w:val="FirstParagraph"/>
+      </w:pPr>
+      <w:r>
+        <w:t xml:space="preserve">Extension:</w:t>
+      </w:r>
+      <w:r>
+        <w:t xml:space="preserve"> </w:t>
+      </w:r>
+      <w:r>
+        <w:t xml:space="preserve">3. Using offenders create a new variable HEIGHT_NEW which is as HEIGHT except with the missing values replaced by the average height (hint: use the is.na() function).</w:t>
+      </w:r>
+    </w:p>
+    <w:p>
+      <w:pPr>
+        <w:pStyle w:val="Heading2"/>
+      </w:pPr>
+      <w:bookmarkStart w:id="63" w:name="extra-resources"/>
+      <w:bookmarkEnd w:id="63"/>
+      <w:r>
+        <w:t xml:space="preserve">6. Extra Resources</w:t>
+      </w:r>
+    </w:p>
+    <w:p>
+      <w:pPr>
+        <w:pStyle w:val="FirstParagraph"/>
+      </w:pPr>
+      <w:r>
+        <w:t xml:space="preserve">There are lots of resources that can help you develop your R knowledge, but below are a few that are particularly helpful:</w:t>
+      </w:r>
+    </w:p>
+    <w:p>
+      <w:pPr>
+        <w:pStyle w:val="Compact"/>
+        <w:numPr>
+          <w:numId w:val="1014"/>
           <w:ilvl w:val="0"/>
         </w:numPr>
       </w:pPr>
@@ -6714,7 +6931,7 @@
       <w:pPr>
         <w:pStyle w:val="Compact"/>
         <w:numPr>
-          <w:numId w:val="1013"/>
+          <w:numId w:val="1014"/>
           <w:ilvl w:val="0"/>
         </w:numPr>
       </w:pPr>
@@ -6758,7 +6975,7 @@
       <w:pPr>
         <w:pStyle w:val="Compact"/>
         <w:numPr>
-          <w:numId w:val="1013"/>
+          <w:numId w:val="1014"/>
           <w:ilvl w:val="0"/>
         </w:numPr>
       </w:pPr>
@@ -6943,7 +7160,7 @@
     </w:lvl>
   </w:abstractNum>
   <w:abstractNum w:abstractNumId="990">
-    <w:nsid w:val="ae3de7ee"/>
+    <w:nsid w:val="f0cf4e7a"/>
     <w:multiLevelType w:val="multilevel"/>
     <w:lvl w:ilvl="0">
       <w:numFmt w:val="bullet"/>
@@ -7024,7 +7241,7 @@
     </w:lvl>
   </w:abstractNum>
   <w:abstractNum w:abstractNumId="99411">
-    <w:nsid w:val="15dbae02"/>
+    <w:nsid w:val="76e317bf"/>
     <w:multiLevelType w:val="multilevel"/>
     <w:lvl w:ilvl="0">
       <w:start w:val="1"/>
@@ -7112,7 +7329,7 @@
     </w:lvl>
   </w:abstractNum>
   <w:abstractNum w:abstractNumId="991">
-    <w:nsid w:val="be71d2a5"/>
+    <w:nsid w:val="58a16cf5"/>
     <w:multiLevelType w:val="multilevel"/>
     <w:lvl w:ilvl="0">
       <w:numFmt w:val="bullet"/>
@@ -7352,28 +7569,7 @@
     </w:lvlOverride>
   </w:num>
   <w:num w:numId="1010">
-    <w:abstractNumId w:val="99411"/>
-    <w:lvlOverride w:ilvl="0">
-      <w:startOverride w:val="1"/>
-    </w:lvlOverride>
-    <w:lvlOverride w:ilvl="1">
-      <w:startOverride w:val="1"/>
-    </w:lvlOverride>
-    <w:lvlOverride w:ilvl="2">
-      <w:startOverride w:val="1"/>
-    </w:lvlOverride>
-    <w:lvlOverride w:ilvl="3">
-      <w:startOverride w:val="1"/>
-    </w:lvlOverride>
-    <w:lvlOverride w:ilvl="4">
-      <w:startOverride w:val="1"/>
-    </w:lvlOverride>
-    <w:lvlOverride w:ilvl="5">
-      <w:startOverride w:val="1"/>
-    </w:lvlOverride>
-    <w:lvlOverride w:ilvl="6">
-      <w:startOverride w:val="1"/>
-    </w:lvlOverride>
+    <w:abstractNumId w:val="991"/>
   </w:num>
   <w:num w:numId="1011">
     <w:abstractNumId w:val="99411"/>
@@ -7424,6 +7620,30 @@
     </w:lvlOverride>
   </w:num>
   <w:num w:numId="1013">
+    <w:abstractNumId w:val="99411"/>
+    <w:lvlOverride w:ilvl="0">
+      <w:startOverride w:val="1"/>
+    </w:lvlOverride>
+    <w:lvlOverride w:ilvl="1">
+      <w:startOverride w:val="1"/>
+    </w:lvlOverride>
+    <w:lvlOverride w:ilvl="2">
+      <w:startOverride w:val="1"/>
+    </w:lvlOverride>
+    <w:lvlOverride w:ilvl="3">
+      <w:startOverride w:val="1"/>
+    </w:lvlOverride>
+    <w:lvlOverride w:ilvl="4">
+      <w:startOverride w:val="1"/>
+    </w:lvlOverride>
+    <w:lvlOverride w:ilvl="5">
+      <w:startOverride w:val="1"/>
+    </w:lvlOverride>
+    <w:lvlOverride w:ilvl="6">
+      <w:startOverride w:val="1"/>
+    </w:lvlOverride>
+  </w:num>
+  <w:num w:numId="1014">
     <w:abstractNumId w:val="991"/>
   </w:num>
 </w:numbering>

</xml_diff>

<commit_message>
Updated ungroup command for issue #12 and changed formatting of code in the code_participant script for all pipe operator commands so it is consistent throughout (new line after pipe operator).
</commit_message>
<xml_diff>
--- a/Intro_markdown.docx
+++ b/Intro_markdown.docx
@@ -1503,7 +1503,7 @@
         <w:rPr>
           <w:rStyle w:val="VerbatimChar"/>
         </w:rPr>
-        <w:t xml:space="preserve">FALSE ── Attaching packages ──────────────────────────────────────────────────────────── tidyverse 1.2.1 ──</w:t>
+        <w:t xml:space="preserve">FALSE ── Attaching packages ───────────────────────────────────────────────────────────────────────────────────────────────── tidyverse 1.2.1 ──</w:t>
       </w:r>
     </w:p>
     <w:p>
@@ -1552,7 +1552,7 @@
         <w:rPr>
           <w:rStyle w:val="VerbatimChar"/>
         </w:rPr>
-        <w:t xml:space="preserve">FALSE ── Conflicts ─────────────────────────────────────────────────────────────── tidyverse_conflicts() ──</w:t>
+        <w:t xml:space="preserve">FALSE ── Conflicts ──────────────────────────────────────────────────────────────────────────────────────────────────── tidyverse_conflicts() ──</w:t>
       </w:r>
       <w:r>
         <w:br w:type="textWrapping"/>
@@ -3661,6 +3661,15 @@
         <w:t xml:space="preserve"> </w:t>
       </w:r>
       <w:r>
+        <w:br w:type="textWrapping"/>
+      </w:r>
+      <w:r>
+        <w:rPr>
+          <w:rStyle w:val="StringTok"/>
+        </w:rPr>
+        <w:t xml:space="preserve">  </w:t>
+      </w:r>
+      <w:r>
         <w:rPr>
           <w:rStyle w:val="KeywordTok"/>
         </w:rPr>
@@ -3683,6 +3692,12 @@
       </w:r>
       <w:r>
         <w:rPr>
+          <w:rStyle w:val="StringTok"/>
+        </w:rPr>
+        <w:t xml:space="preserve">  </w:t>
+      </w:r>
+      <w:r>
+        <w:rPr>
           <w:rStyle w:val="KeywordTok"/>
         </w:rPr>
         <w:t xml:space="preserve">summarise</w:t>
@@ -3948,6 +3963,15 @@
         <w:t xml:space="preserve"> </w:t>
       </w:r>
       <w:r>
+        <w:br w:type="textWrapping"/>
+      </w:r>
+      <w:r>
+        <w:rPr>
+          <w:rStyle w:val="StringTok"/>
+        </w:rPr>
+        <w:t xml:space="preserve">  </w:t>
+      </w:r>
+      <w:r>
         <w:rPr>
           <w:rStyle w:val="KeywordTok"/>
         </w:rPr>
@@ -3970,6 +3994,12 @@
       </w:r>
       <w:r>
         <w:rPr>
+          <w:rStyle w:val="StringTok"/>
+        </w:rPr>
+        <w:t xml:space="preserve">  </w:t>
+      </w:r>
+      <w:r>
+        <w:rPr>
           <w:rStyle w:val="KeywordTok"/>
         </w:rPr>
         <w:t xml:space="preserve">summarise</w:t>
@@ -4028,7 +4058,7 @@
         <w:pStyle w:val="FirstParagraph"/>
       </w:pPr>
       <w:r>
-        <w:t xml:space="preserve">The regional_gender_average dataset is grouped by REGION and GENDER. If we want to remove this grouping we can use the ungroup command:</w:t>
+        <w:t xml:space="preserve">The regional_gender_average dataset is grouped by REGION and GENDER. If we want to remove this grouping we can use the ungroup command which in this example, returns the mean number of previous convictions and counts of the ungrouped data:</w:t>
       </w:r>
     </w:p>
     <w:p>
@@ -4049,6 +4079,33 @@
       </w:r>
       <w:r>
         <w:rPr>
+          <w:rStyle w:val="NormalTok"/>
+        </w:rPr>
+        <w:t xml:space="preserve">offenders </w:t>
+      </w:r>
+      <w:r>
+        <w:rPr>
+          <w:rStyle w:val="OperatorTok"/>
+        </w:rPr>
+        <w:t xml:space="preserve">%&gt;%</w:t>
+      </w:r>
+      <w:r>
+        <w:rPr>
+          <w:rStyle w:val="StringTok"/>
+        </w:rPr>
+        <w:t xml:space="preserve"> </w:t>
+      </w:r>
+      <w:r>
+        <w:br w:type="textWrapping"/>
+      </w:r>
+      <w:r>
+        <w:rPr>
+          <w:rStyle w:val="StringTok"/>
+        </w:rPr>
+        <w:t xml:space="preserve">  </w:t>
+      </w:r>
+      <w:r>
+        <w:rPr>
           <w:rStyle w:val="KeywordTok"/>
         </w:rPr>
         <w:t xml:space="preserve">ungroup</w:t>
@@ -4057,7 +4114,82 @@
         <w:rPr>
           <w:rStyle w:val="NormalTok"/>
         </w:rPr>
-        <w:t xml:space="preserve">(regional_gender_average)</w:t>
+        <w:t xml:space="preserve">() </w:t>
+      </w:r>
+      <w:r>
+        <w:rPr>
+          <w:rStyle w:val="OperatorTok"/>
+        </w:rPr>
+        <w:t xml:space="preserve">%&gt;%</w:t>
+      </w:r>
+      <w:r>
+        <w:rPr>
+          <w:rStyle w:val="StringTok"/>
+        </w:rPr>
+        <w:t xml:space="preserve">             </w:t>
+      </w:r>
+      <w:r>
+        <w:br w:type="textWrapping"/>
+      </w:r>
+      <w:r>
+        <w:rPr>
+          <w:rStyle w:val="StringTok"/>
+        </w:rPr>
+        <w:t xml:space="preserve">  </w:t>
+      </w:r>
+      <w:r>
+        <w:rPr>
+          <w:rStyle w:val="KeywordTok"/>
+        </w:rPr>
+        <w:t xml:space="preserve">summarise</w:t>
+      </w:r>
+      <w:r>
+        <w:rPr>
+          <w:rStyle w:val="NormalTok"/>
+        </w:rPr>
+        <w:t xml:space="preserve">(</w:t>
+      </w:r>
+      <w:r>
+        <w:rPr>
+          <w:rStyle w:val="DataTypeTok"/>
+        </w:rPr>
+        <w:t xml:space="preserve">Ave=</w:t>
+      </w:r>
+      <w:r>
+        <w:rPr>
+          <w:rStyle w:val="KeywordTok"/>
+        </w:rPr>
+        <w:t xml:space="preserve">mean</w:t>
+      </w:r>
+      <w:r>
+        <w:rPr>
+          <w:rStyle w:val="NormalTok"/>
+        </w:rPr>
+        <w:t xml:space="preserve">(PREV_CONVICTIONS),</w:t>
+      </w:r>
+      <w:r>
+        <w:rPr>
+          <w:rStyle w:val="DataTypeTok"/>
+        </w:rPr>
+        <w:t xml:space="preserve">Count =</w:t>
+      </w:r>
+      <w:r>
+        <w:rPr>
+          <w:rStyle w:val="NormalTok"/>
+        </w:rPr>
+        <w:t xml:space="preserve"> </w:t>
+      </w:r>
+      <w:r>
+        <w:rPr>
+          <w:rStyle w:val="KeywordTok"/>
+        </w:rPr>
+        <w:t xml:space="preserve">n</w:t>
+      </w:r>
+      <w:r>
+        <w:rPr>
+          <w:rStyle w:val="NormalTok"/>
+        </w:rPr>
+        <w:t xml:space="preserve">())</w:t>
       </w:r>
     </w:p>
     <w:p>
@@ -4109,6 +4241,15 @@
         <w:t xml:space="preserve"> </w:t>
       </w:r>
       <w:r>
+        <w:br w:type="textWrapping"/>
+      </w:r>
+      <w:r>
+        <w:rPr>
+          <w:rStyle w:val="StringTok"/>
+        </w:rPr>
+        <w:t xml:space="preserve">  </w:t>
+      </w:r>
+      <w:r>
         <w:rPr>
           <w:rStyle w:val="KeywordTok"/>
         </w:rPr>
@@ -4133,6 +4274,15 @@
         <w:t xml:space="preserve"> </w:t>
       </w:r>
       <w:r>
+        <w:br w:type="textWrapping"/>
+      </w:r>
+      <w:r>
+        <w:rPr>
+          <w:rStyle w:val="StringTok"/>
+        </w:rPr>
+        <w:t xml:space="preserve">  </w:t>
+      </w:r>
+      <w:r>
         <w:rPr>
           <w:rStyle w:val="KeywordTok"/>
         </w:rPr>
@@ -4286,6 +4436,15 @@
         <w:t xml:space="preserve"> </w:t>
       </w:r>
       <w:r>
+        <w:br w:type="textWrapping"/>
+      </w:r>
+      <w:r>
+        <w:rPr>
+          <w:rStyle w:val="StringTok"/>
+        </w:rPr>
+        <w:t xml:space="preserve">  </w:t>
+      </w:r>
+      <w:r>
         <w:rPr>
           <w:rStyle w:val="KeywordTok"/>
         </w:rPr>
@@ -4370,6 +4529,15 @@
         <w:t xml:space="preserve"> </w:t>
       </w:r>
       <w:r>
+        <w:br w:type="textWrapping"/>
+      </w:r>
+      <w:r>
+        <w:rPr>
+          <w:rStyle w:val="StringTok"/>
+        </w:rPr>
+        <w:t xml:space="preserve">  </w:t>
+      </w:r>
+      <w:r>
         <w:rPr>
           <w:rStyle w:val="KeywordTok"/>
         </w:rPr>
@@ -4392,6 +4560,15 @@
           <w:rStyle w:val="StringTok"/>
         </w:rPr>
         <w:t xml:space="preserve"> </w:t>
+      </w:r>
+      <w:r>
+        <w:br w:type="textWrapping"/>
+      </w:r>
+      <w:r>
+        <w:rPr>
+          <w:rStyle w:val="StringTok"/>
+        </w:rPr>
+        <w:t xml:space="preserve">  </w:t>
       </w:r>
       <w:r>
         <w:rPr>
@@ -5292,7 +5469,7 @@
         <w:rPr>
           <w:rStyle w:val="VerbatimChar"/>
         </w:rPr>
-        <w:t xml:space="preserve">## [1] "2019-01-14"</w:t>
+        <w:t xml:space="preserve">## [1] "2019-01-22"</w:t>
       </w:r>
     </w:p>
     <w:p>
@@ -6582,6 +6759,15 @@
         <w:t xml:space="preserve"> </w:t>
       </w:r>
       <w:r>
+        <w:br w:type="textWrapping"/>
+      </w:r>
+      <w:r>
+        <w:rPr>
+          <w:rStyle w:val="StringTok"/>
+        </w:rPr>
+        <w:t xml:space="preserve">  </w:t>
+      </w:r>
+      <w:r>
         <w:rPr>
           <w:rStyle w:val="KeywordTok"/>
         </w:rPr>
@@ -6604,6 +6790,15 @@
           <w:rStyle w:val="StringTok"/>
         </w:rPr>
         <w:t xml:space="preserve"> </w:t>
+      </w:r>
+      <w:r>
+        <w:br w:type="textWrapping"/>
+      </w:r>
+      <w:r>
+        <w:rPr>
+          <w:rStyle w:val="StringTok"/>
+        </w:rPr>
+        <w:t xml:space="preserve">  </w:t>
       </w:r>
       <w:r>
         <w:rPr>
@@ -7160,7 +7355,7 @@
     </w:lvl>
   </w:abstractNum>
   <w:abstractNum w:abstractNumId="990">
-    <w:nsid w:val="f0cf4e7a"/>
+    <w:nsid w:val="c34c6c76"/>
     <w:multiLevelType w:val="multilevel"/>
     <w:lvl w:ilvl="0">
       <w:numFmt w:val="bullet"/>
@@ -7241,7 +7436,7 @@
     </w:lvl>
   </w:abstractNum>
   <w:abstractNum w:abstractNumId="99411">
-    <w:nsid w:val="76e317bf"/>
+    <w:nsid w:val="24f5c7fe"/>
     <w:multiLevelType w:val="multilevel"/>
     <w:lvl w:ilvl="0">
       <w:start w:val="1"/>
@@ -7329,7 +7524,7 @@
     </w:lvl>
   </w:abstractNum>
   <w:abstractNum w:abstractNumId="991">
-    <w:nsid w:val="58a16cf5"/>
+    <w:nsid w:val="75110af2"/>
     <w:multiLevelType w:val="multilevel"/>
     <w:lvl w:ilvl="0">
       <w:numFmt w:val="bullet"/>

</xml_diff>

<commit_message>
Added to ensure solutions were full, clear and up to date with moth recent question changes.
</commit_message>
<xml_diff>
--- a/Intro_markdown.docx
+++ b/Intro_markdown.docx
@@ -1503,7 +1503,7 @@
         <w:rPr>
           <w:rStyle w:val="VerbatimChar"/>
         </w:rPr>
-        <w:t xml:space="preserve">FALSE ── Attaching packages ───────────────────────────────────────────────────────────────────────────────────────────────── tidyverse 1.2.1 ──</w:t>
+        <w:t xml:space="preserve">FALSE ── Attaching packages ─────────────────────────────────────────────────────────────────────────────────────────────────────────────────── tidyverse 1.2.1 ──</w:t>
       </w:r>
     </w:p>
     <w:p>
@@ -1552,7 +1552,7 @@
         <w:rPr>
           <w:rStyle w:val="VerbatimChar"/>
         </w:rPr>
-        <w:t xml:space="preserve">FALSE ── Conflicts ──────────────────────────────────────────────────────────────────────────────────────────────────── tidyverse_conflicts() ──</w:t>
+        <w:t xml:space="preserve">FALSE ── Conflicts ────────────────────────────────────────────────────────────────────────────────────────────────────────────────────── tidyverse_conflicts() ──</w:t>
       </w:r>
       <w:r>
         <w:br w:type="textWrapping"/>
@@ -5469,7 +5469,7 @@
         <w:rPr>
           <w:rStyle w:val="VerbatimChar"/>
         </w:rPr>
-        <w:t xml:space="preserve">## [1] "2019-01-22"</w:t>
+        <w:t xml:space="preserve">## [1] "2019-01-23"</w:t>
       </w:r>
     </w:p>
     <w:p>
@@ -7057,7 +7057,7 @@
         <w:t xml:space="preserve"> </w:t>
       </w:r>
       <w:r>
-        <w:t xml:space="preserve">3. Using offenders create a new variable HEIGHT_NEW which is as HEIGHT except with the missing values replaced by the average height (hint: use the is.na() function).</w:t>
+        <w:t xml:space="preserve">3. Using offenders create a new variable HEIGHT_NEW which is as HEIGHT except with the missing values replaced by the average height (hint: you will need to use the ifelse and is.na() functions).</w:t>
       </w:r>
     </w:p>
     <w:p>
@@ -7355,7 +7355,7 @@
     </w:lvl>
   </w:abstractNum>
   <w:abstractNum w:abstractNumId="990">
-    <w:nsid w:val="c34c6c76"/>
+    <w:nsid w:val="8f3d8899"/>
     <w:multiLevelType w:val="multilevel"/>
     <w:lvl w:ilvl="0">
       <w:numFmt w:val="bullet"/>
@@ -7436,7 +7436,7 @@
     </w:lvl>
   </w:abstractNum>
   <w:abstractNum w:abstractNumId="99411">
-    <w:nsid w:val="24f5c7fe"/>
+    <w:nsid w:val="6b2a00c1"/>
     <w:multiLevelType w:val="multilevel"/>
     <w:lvl w:ilvl="0">
       <w:start w:val="1"/>
@@ -7524,7 +7524,7 @@
     </w:lvl>
   </w:abstractNum>
   <w:abstractNum w:abstractNumId="991">
-    <w:nsid w:val="75110af2"/>
+    <w:nsid w:val="2cf9dbdb"/>
     <w:multiLevelType w:val="multilevel"/>
     <w:lvl w:ilvl="0">
       <w:numFmt w:val="bullet"/>

</xml_diff>

<commit_message>
Final few changes to match up markdown and participant code
Also removed a code output from solutions in instructor code
</commit_message>
<xml_diff>
--- a/Intro_markdown.docx
+++ b/Intro_markdown.docx
@@ -1503,7 +1503,7 @@
         <w:rPr>
           <w:rStyle w:val="VerbatimChar"/>
         </w:rPr>
-        <w:t xml:space="preserve">FALSE ── Attaching packages ─────────────────────────────────────────────────────────────────────────────────────────────────────────────────── tidyverse 1.2.1 ──</w:t>
+        <w:t xml:space="preserve">FALSE ── Attaching packages ─────────────────────────────────────────────────────────────────────────── tidyverse 1.2.1 ──</w:t>
       </w:r>
     </w:p>
     <w:p>
@@ -1552,7 +1552,7 @@
         <w:rPr>
           <w:rStyle w:val="VerbatimChar"/>
         </w:rPr>
-        <w:t xml:space="preserve">FALSE ── Conflicts ────────────────────────────────────────────────────────────────────────────────────────────────────────────────────── tidyverse_conflicts() ──</w:t>
+        <w:t xml:space="preserve">FALSE ── Conflicts ────────────────────────────────────────────────────────────────────────────── tidyverse_conflicts() ──</w:t>
       </w:r>
       <w:r>
         <w:br w:type="textWrapping"/>
@@ -5469,7 +5469,7 @@
         <w:rPr>
           <w:rStyle w:val="VerbatimChar"/>
         </w:rPr>
-        <w:t xml:space="preserve">## [1] "2019-01-23"</w:t>
+        <w:t xml:space="preserve">## [1] "2019-01-28"</w:t>
       </w:r>
     </w:p>
     <w:p>
@@ -6692,7 +6692,42 @@
     </w:p>
     <w:p>
       <w:pPr>
-        <w:pStyle w:val="BodyText"/>
+        <w:pStyle w:val="SourceCode"/>
+      </w:pPr>
+      <w:r>
+        <w:rPr>
+          <w:rStyle w:val="KeywordTok"/>
+        </w:rPr>
+        <w:t xml:space="preserve">nrow</w:t>
+      </w:r>
+      <w:r>
+        <w:rPr>
+          <w:rStyle w:val="NormalTok"/>
+        </w:rPr>
+        <w:t xml:space="preserve">(rejoined) </w:t>
+      </w:r>
+      <w:r>
+        <w:br w:type="textWrapping"/>
+      </w:r>
+      <w:r>
+        <w:br w:type="textWrapping"/>
+      </w:r>
+      <w:r>
+        <w:rPr>
+          <w:rStyle w:val="KeywordTok"/>
+        </w:rPr>
+        <w:t xml:space="preserve">nrow</w:t>
+      </w:r>
+      <w:r>
+        <w:rPr>
+          <w:rStyle w:val="NormalTok"/>
+        </w:rPr>
+        <w:t xml:space="preserve">(offenders) </w:t>
+      </w:r>
+    </w:p>
+    <w:p>
+      <w:pPr>
+        <w:pStyle w:val="FirstParagraph"/>
       </w:pPr>
       <w:r>
         <w:t xml:space="preserve">The bind_cols function does something similar but appends data horizontally. Be sure the rows align before using this function!</w:t>
@@ -7355,7 +7390,7 @@
     </w:lvl>
   </w:abstractNum>
   <w:abstractNum w:abstractNumId="990">
-    <w:nsid w:val="8f3d8899"/>
+    <w:nsid w:val="26cecd36"/>
     <w:multiLevelType w:val="multilevel"/>
     <w:lvl w:ilvl="0">
       <w:numFmt w:val="bullet"/>
@@ -7436,7 +7471,7 @@
     </w:lvl>
   </w:abstractNum>
   <w:abstractNum w:abstractNumId="99411">
-    <w:nsid w:val="6b2a00c1"/>
+    <w:nsid w:val="eb297138"/>
     <w:multiLevelType w:val="multilevel"/>
     <w:lvl w:ilvl="0">
       <w:start w:val="1"/>
@@ -7524,7 +7559,7 @@
     </w:lvl>
   </w:abstractNum>
   <w:abstractNum w:abstractNumId="991">
-    <w:nsid w:val="2cf9dbdb"/>
+    <w:nsid w:val="4452059a"/>
     <w:multiLevelType w:val="multilevel"/>
     <w:lvl w:ilvl="0">
       <w:numFmt w:val="bullet"/>

</xml_diff>

<commit_message>
Re-added ifelse lines and altered ungroup code
</commit_message>
<xml_diff>
--- a/Intro_markdown.docx
+++ b/Intro_markdown.docx
@@ -3254,10 +3254,150 @@
       <w:pPr>
         <w:pStyle w:val="Heading3"/>
       </w:pPr>
-      <w:bookmarkStart w:id="45" w:name="some-useful-numeric-and-statistical-functions-include"/>
+      <w:bookmarkStart w:id="45" w:name="ifelse"/>
       <w:bookmarkEnd w:id="45"/>
       <w:r>
-        <w:t xml:space="preserve">2.6 Some useful numeric and statistical functions include:</w:t>
+        <w:t xml:space="preserve">2.6 Ifelse</w:t>
+      </w:r>
+    </w:p>
+    <w:p>
+      <w:pPr>
+        <w:pStyle w:val="FirstParagraph"/>
+      </w:pPr>
+      <w:r>
+        <w:t xml:space="preserve">The logical class is important to perform ifelse commands. These are the equivalent of If statements in Excel. We can use this, for example, to identify those with weight under 90kg in the dataset</w:t>
+      </w:r>
+      <w:r>
+        <w:t xml:space="preserve"> </w:t>
+      </w:r>
+      <w:r>
+        <w:t xml:space="preserve">‘</w:t>
+      </w:r>
+      <w:r>
+        <w:t xml:space="preserve">offenders</w:t>
+      </w:r>
+      <w:r>
+        <w:t xml:space="preserve">’</w:t>
+      </w:r>
+      <w:r>
+        <w:t xml:space="preserve">:</w:t>
+      </w:r>
+    </w:p>
+    <w:p>
+      <w:pPr>
+        <w:pStyle w:val="SourceCode"/>
+      </w:pPr>
+      <w:r>
+        <w:rPr>
+          <w:rStyle w:val="NormalTok"/>
+        </w:rPr>
+        <w:t xml:space="preserve">offenders</w:t>
+      </w:r>
+      <w:r>
+        <w:rPr>
+          <w:rStyle w:val="OperatorTok"/>
+        </w:rPr>
+        <w:t xml:space="preserve">$</w:t>
+      </w:r>
+      <w:r>
+        <w:rPr>
+          <w:rStyle w:val="NormalTok"/>
+        </w:rPr>
+        <w:t xml:space="preserve">wt_under_</w:t>
+      </w:r>
+      <w:r>
+        <w:rPr>
+          <w:rStyle w:val="DecValTok"/>
+        </w:rPr>
+        <w:t xml:space="preserve">170</w:t>
+      </w:r>
+      <w:r>
+        <w:rPr>
+          <w:rStyle w:val="NormalTok"/>
+        </w:rPr>
+        <w:t xml:space="preserve">  &lt;-</w:t>
+      </w:r>
+      <w:r>
+        <w:rPr>
+          <w:rStyle w:val="StringTok"/>
+        </w:rPr>
+        <w:t xml:space="preserve"> </w:t>
+      </w:r>
+      <w:r>
+        <w:rPr>
+          <w:rStyle w:val="KeywordTok"/>
+        </w:rPr>
+        <w:t xml:space="preserve">ifelse</w:t>
+      </w:r>
+      <w:r>
+        <w:rPr>
+          <w:rStyle w:val="NormalTok"/>
+        </w:rPr>
+        <w:t xml:space="preserve">(offenders</w:t>
+      </w:r>
+      <w:r>
+        <w:rPr>
+          <w:rStyle w:val="OperatorTok"/>
+        </w:rPr>
+        <w:t xml:space="preserve">$</w:t>
+      </w:r>
+      <w:r>
+        <w:rPr>
+          <w:rStyle w:val="NormalTok"/>
+        </w:rPr>
+        <w:t xml:space="preserve">WEIGHT</w:t>
+      </w:r>
+      <w:r>
+        <w:rPr>
+          <w:rStyle w:val="OperatorTok"/>
+        </w:rPr>
+        <w:t xml:space="preserve">&lt;</w:t>
+      </w:r>
+      <w:r>
+        <w:rPr>
+          <w:rStyle w:val="DecValTok"/>
+        </w:rPr>
+        <w:t xml:space="preserve">170</w:t>
+      </w:r>
+      <w:r>
+        <w:rPr>
+          <w:rStyle w:val="NormalTok"/>
+        </w:rPr>
+        <w:t xml:space="preserve">, </w:t>
+      </w:r>
+      <w:r>
+        <w:rPr>
+          <w:rStyle w:val="DecValTok"/>
+        </w:rPr>
+        <w:t xml:space="preserve">1</w:t>
+      </w:r>
+      <w:r>
+        <w:rPr>
+          <w:rStyle w:val="NormalTok"/>
+        </w:rPr>
+        <w:t xml:space="preserve">, </w:t>
+      </w:r>
+      <w:r>
+        <w:rPr>
+          <w:rStyle w:val="DecValTok"/>
+        </w:rPr>
+        <w:t xml:space="preserve">0</w:t>
+      </w:r>
+      <w:r>
+        <w:rPr>
+          <w:rStyle w:val="NormalTok"/>
+        </w:rPr>
+        <w:t xml:space="preserve">)</w:t>
+      </w:r>
+    </w:p>
+    <w:p>
+      <w:pPr>
+        <w:pStyle w:val="Heading3"/>
+      </w:pPr>
+      <w:bookmarkStart w:id="46" w:name="some-useful-numeric-and-statistical-functions-include"/>
+      <w:bookmarkEnd w:id="46"/>
+      <w:r>
+        <w:t xml:space="preserve">2.7 Some useful numeric and statistical functions include:</w:t>
       </w:r>
     </w:p>
     <w:p>
@@ -3432,10 +3572,10 @@
       <w:pPr>
         <w:pStyle w:val="Heading3"/>
       </w:pPr>
-      <w:bookmarkStart w:id="46" w:name="exercises-1"/>
-      <w:bookmarkEnd w:id="46"/>
-      <w:r>
-        <w:t xml:space="preserve">2.7 Exercises</w:t>
+      <w:bookmarkStart w:id="47" w:name="exercises-1"/>
+      <w:bookmarkEnd w:id="47"/>
+      <w:r>
+        <w:t xml:space="preserve">2.8 Exercises</w:t>
       </w:r>
     </w:p>
     <w:p>
@@ -3464,10 +3604,40 @@
     </w:p>
     <w:p>
       <w:pPr>
+        <w:pStyle w:val="Compact"/>
+        <w:numPr>
+          <w:numId w:val="1009"/>
+          <w:ilvl w:val="0"/>
+        </w:numPr>
+      </w:pPr>
+      <w:r>
+        <w:t xml:space="preserve">Create a new variable called</w:t>
+      </w:r>
+      <w:r>
+        <w:t xml:space="preserve"> </w:t>
+      </w:r>
+      <w:r>
+        <w:t xml:space="preserve">‘</w:t>
+      </w:r>
+      <w:r>
+        <w:t xml:space="preserve">height_under_150</w:t>
+      </w:r>
+      <w:r>
+        <w:t xml:space="preserve">’</w:t>
+      </w:r>
+      <w:r>
+        <w:t xml:space="preserve"> </w:t>
+      </w:r>
+      <w:r>
+        <w:t xml:space="preserve">which is 1 if under 150 cm and 0 otherwise.</w:t>
+      </w:r>
+    </w:p>
+    <w:p>
+      <w:pPr>
         <w:pStyle w:val="Heading2"/>
       </w:pPr>
-      <w:bookmarkStart w:id="47" w:name="data-wrangling-and-group-by-calculations"/>
-      <w:bookmarkEnd w:id="47"/>
+      <w:bookmarkStart w:id="48" w:name="data-wrangling-and-group-by-calculations"/>
+      <w:bookmarkEnd w:id="48"/>
       <w:r>
         <w:t xml:space="preserve">3 Data wrangling and</w:t>
       </w:r>
@@ -3494,8 +3664,8 @@
       <w:pPr>
         <w:pStyle w:val="Heading3"/>
       </w:pPr>
-      <w:bookmarkStart w:id="48" w:name="grouping-and-summarising-data"/>
-      <w:bookmarkEnd w:id="48"/>
+      <w:bookmarkStart w:id="49" w:name="grouping-and-summarising-data"/>
+      <w:bookmarkEnd w:id="49"/>
       <w:r>
         <w:t xml:space="preserve">3.1 Grouping and summarising data</w:t>
       </w:r>
@@ -4058,7 +4228,7 @@
         <w:pStyle w:val="FirstParagraph"/>
       </w:pPr>
       <w:r>
-        <w:t xml:space="preserve">The regional_gender_average dataset is grouped by REGION and GENDER. If we want to remove this grouping we can use the ungroup command which in this example, returns the mean number of previous convictions and counts of the ungrouped data:</w:t>
+        <w:t xml:space="preserve">The regional_gender_average dataset is grouped by REGION and GENDER. If we want to remove this grouping we can use the ungroup command which in this example, returns the counts of observations in the ungrouped data:</w:t>
       </w:r>
     </w:p>
     <w:p>
@@ -4069,7 +4239,7 @@
         <w:rPr>
           <w:rStyle w:val="NormalTok"/>
         </w:rPr>
-        <w:t xml:space="preserve">regional_gender_average &lt;-</w:t>
+        <w:t xml:space="preserve">regional_gender_average_ungroup &lt;-</w:t>
       </w:r>
       <w:r>
         <w:rPr>
@@ -4081,6 +4251,133 @@
         <w:rPr>
           <w:rStyle w:val="NormalTok"/>
         </w:rPr>
+        <w:t xml:space="preserve">regional_gender_average </w:t>
+      </w:r>
+      <w:r>
+        <w:rPr>
+          <w:rStyle w:val="OperatorTok"/>
+        </w:rPr>
+        <w:t xml:space="preserve">%&gt;%</w:t>
+      </w:r>
+      <w:r>
+        <w:rPr>
+          <w:rStyle w:val="StringTok"/>
+        </w:rPr>
+        <w:t xml:space="preserve"> </w:t>
+      </w:r>
+      <w:r>
+        <w:br w:type="textWrapping"/>
+      </w:r>
+      <w:r>
+        <w:rPr>
+          <w:rStyle w:val="StringTok"/>
+        </w:rPr>
+        <w:t xml:space="preserve">  </w:t>
+      </w:r>
+      <w:r>
+        <w:rPr>
+          <w:rStyle w:val="KeywordTok"/>
+        </w:rPr>
+        <w:t xml:space="preserve">ungroup</w:t>
+      </w:r>
+      <w:r>
+        <w:rPr>
+          <w:rStyle w:val="NormalTok"/>
+        </w:rPr>
+        <w:t xml:space="preserve">() </w:t>
+      </w:r>
+      <w:r>
+        <w:rPr>
+          <w:rStyle w:val="OperatorTok"/>
+        </w:rPr>
+        <w:t xml:space="preserve">%&gt;%</w:t>
+      </w:r>
+      <w:r>
+        <w:rPr>
+          <w:rStyle w:val="StringTok"/>
+        </w:rPr>
+        <w:t xml:space="preserve">             </w:t>
+      </w:r>
+      <w:r>
+        <w:br w:type="textWrapping"/>
+      </w:r>
+      <w:r>
+        <w:rPr>
+          <w:rStyle w:val="StringTok"/>
+        </w:rPr>
+        <w:t xml:space="preserve">  </w:t>
+      </w:r>
+      <w:r>
+        <w:rPr>
+          <w:rStyle w:val="KeywordTok"/>
+        </w:rPr>
+        <w:t xml:space="preserve">summarise</w:t>
+      </w:r>
+      <w:r>
+        <w:rPr>
+          <w:rStyle w:val="NormalTok"/>
+        </w:rPr>
+        <w:t xml:space="preserve">(</w:t>
+      </w:r>
+      <w:r>
+        <w:rPr>
+          <w:rStyle w:val="DataTypeTok"/>
+        </w:rPr>
+        <w:t xml:space="preserve">Count =</w:t>
+      </w:r>
+      <w:r>
+        <w:rPr>
+          <w:rStyle w:val="NormalTok"/>
+        </w:rPr>
+        <w:t xml:space="preserve"> </w:t>
+      </w:r>
+      <w:r>
+        <w:rPr>
+          <w:rStyle w:val="KeywordTok"/>
+        </w:rPr>
+        <w:t xml:space="preserve">n</w:t>
+      </w:r>
+      <w:r>
+        <w:rPr>
+          <w:rStyle w:val="NormalTok"/>
+        </w:rPr>
+        <w:t xml:space="preserve">())</w:t>
+      </w:r>
+    </w:p>
+    <w:p>
+      <w:pPr>
+        <w:pStyle w:val="Heading3"/>
+      </w:pPr>
+      <w:bookmarkStart w:id="50" w:name="filter"/>
+      <w:bookmarkEnd w:id="50"/>
+      <w:r>
+        <w:t xml:space="preserve">3.2 Filter</w:t>
+      </w:r>
+    </w:p>
+    <w:p>
+      <w:pPr>
+        <w:pStyle w:val="FirstParagraph"/>
+      </w:pPr>
+      <w:r>
+        <w:t xml:space="preserve">If you would like to produce statistics for a subset of rows or observations, a good function to use is filter() from the dplyr package.</w:t>
+      </w:r>
+    </w:p>
+    <w:p>
+      <w:pPr>
+        <w:pStyle w:val="BodyText"/>
+      </w:pPr>
+      <w:r>
+        <w:t xml:space="preserve">Let’s first take a look at the different possible values of the SENTENCE variable. We can do that quickly using the group_by/summarise combination.</w:t>
+      </w:r>
+    </w:p>
+    <w:p>
+      <w:pPr>
+        <w:pStyle w:val="SourceCode"/>
+      </w:pPr>
+      <w:r>
+        <w:rPr>
+          <w:rStyle w:val="NormalTok"/>
+        </w:rPr>
         <w:t xml:space="preserve">offenders </w:t>
       </w:r>
       <w:r>
@@ -4108,13 +4405,13 @@
         <w:rPr>
           <w:rStyle w:val="KeywordTok"/>
         </w:rPr>
-        <w:t xml:space="preserve">ungroup</w:t>
-      </w:r>
-      <w:r>
-        <w:rPr>
-          <w:rStyle w:val="NormalTok"/>
-        </w:rPr>
-        <w:t xml:space="preserve">() </w:t>
+        <w:t xml:space="preserve">group_by</w:t>
+      </w:r>
+      <w:r>
+        <w:rPr>
+          <w:rStyle w:val="NormalTok"/>
+        </w:rPr>
+        <w:t xml:space="preserve">(SENTENCE) </w:t>
       </w:r>
       <w:r>
         <w:rPr>
@@ -4126,7 +4423,7 @@
         <w:rPr>
           <w:rStyle w:val="StringTok"/>
         </w:rPr>
-        <w:t xml:space="preserve">             </w:t>
+        <w:t xml:space="preserve"> </w:t>
       </w:r>
       <w:r>
         <w:br w:type="textWrapping"/>
@@ -4153,53 +4450,718 @@
         <w:rPr>
           <w:rStyle w:val="DataTypeTok"/>
         </w:rPr>
-        <w:t xml:space="preserve">Ave=</w:t>
+        <w:t xml:space="preserve">Count =</w:t>
+      </w:r>
+      <w:r>
+        <w:rPr>
+          <w:rStyle w:val="NormalTok"/>
+        </w:rPr>
+        <w:t xml:space="preserve"> </w:t>
       </w:r>
       <w:r>
         <w:rPr>
           <w:rStyle w:val="KeywordTok"/>
         </w:rPr>
+        <w:t xml:space="preserve">n</w:t>
+      </w:r>
+      <w:r>
+        <w:rPr>
+          <w:rStyle w:val="NormalTok"/>
+        </w:rPr>
+        <w:t xml:space="preserve">())</w:t>
+      </w:r>
+    </w:p>
+    <w:p>
+      <w:pPr>
+        <w:pStyle w:val="SourceCode"/>
+      </w:pPr>
+      <w:r>
+        <w:rPr>
+          <w:rStyle w:val="VerbatimChar"/>
+        </w:rPr>
+        <w:t xml:space="preserve">## # A tibble: 3 x 2</w:t>
+      </w:r>
+      <w:r>
+        <w:br w:type="textWrapping"/>
+      </w:r>
+      <w:r>
+        <w:rPr>
+          <w:rStyle w:val="VerbatimChar"/>
+        </w:rPr>
+        <w:t xml:space="preserve">##      SENTENCE Count</w:t>
+      </w:r>
+      <w:r>
+        <w:br w:type="textWrapping"/>
+      </w:r>
+      <w:r>
+        <w:rPr>
+          <w:rStyle w:val="VerbatimChar"/>
+        </w:rPr>
+        <w:t xml:space="preserve">##        &lt;fctr&gt; &lt;int&gt;</w:t>
+      </w:r>
+      <w:r>
+        <w:br w:type="textWrapping"/>
+      </w:r>
+      <w:r>
+        <w:rPr>
+          <w:rStyle w:val="VerbatimChar"/>
+        </w:rPr>
+        <w:t xml:space="preserve">## 1 Court_order   856</w:t>
+      </w:r>
+      <w:r>
+        <w:br w:type="textWrapping"/>
+      </w:r>
+      <w:r>
+        <w:rPr>
+          <w:rStyle w:val="VerbatimChar"/>
+        </w:rPr>
+        <w:t xml:space="preserve">## 2 Prison_&lt;12m   417</w:t>
+      </w:r>
+      <w:r>
+        <w:br w:type="textWrapping"/>
+      </w:r>
+      <w:r>
+        <w:rPr>
+          <w:rStyle w:val="VerbatimChar"/>
+        </w:rPr>
+        <w:t xml:space="preserve">## 3 Prison_12m+   140</w:t>
+      </w:r>
+    </w:p>
+    <w:p>
+      <w:pPr>
+        <w:pStyle w:val="FirstParagraph"/>
+      </w:pPr>
+      <w:r>
+        <w:t xml:space="preserve">To filter we just specify the data that we want to filter (offenders) and the value that we want to filter on. In this case lets filter where SENTENCE is</w:t>
+      </w:r>
+      <w:r>
+        <w:t xml:space="preserve"> </w:t>
+      </w:r>
+      <w:r>
+        <w:t xml:space="preserve">“</w:t>
+      </w:r>
+      <w:r>
+        <w:t xml:space="preserve">Court_order</w:t>
+      </w:r>
+      <w:r>
+        <w:t xml:space="preserve">”</w:t>
+      </w:r>
+      <w:r>
+        <w:t xml:space="preserve"> </w:t>
+      </w:r>
+      <w:r>
+        <w:t xml:space="preserve">and AGE is more than 50 and then recalculate the mean number of previous convictions with breakdown by REGION and GENDER:</w:t>
+      </w:r>
+    </w:p>
+    <w:p>
+      <w:pPr>
+        <w:pStyle w:val="SourceCode"/>
+      </w:pPr>
+      <w:r>
+        <w:rPr>
+          <w:rStyle w:val="NormalTok"/>
+        </w:rPr>
+        <w:t xml:space="preserve">crt_order_average &lt;-</w:t>
+      </w:r>
+      <w:r>
+        <w:rPr>
+          <w:rStyle w:val="StringTok"/>
+        </w:rPr>
+        <w:t xml:space="preserve"> </w:t>
+      </w:r>
+      <w:r>
+        <w:rPr>
+          <w:rStyle w:val="NormalTok"/>
+        </w:rPr>
+        <w:t xml:space="preserve">offenders </w:t>
+      </w:r>
+      <w:r>
+        <w:rPr>
+          <w:rStyle w:val="OperatorTok"/>
+        </w:rPr>
+        <w:t xml:space="preserve">%&gt;%</w:t>
+      </w:r>
+      <w:r>
+        <w:rPr>
+          <w:rStyle w:val="StringTok"/>
+        </w:rPr>
+        <w:t xml:space="preserve"> </w:t>
+      </w:r>
+      <w:r>
+        <w:br w:type="textWrapping"/>
+      </w:r>
+      <w:r>
+        <w:rPr>
+          <w:rStyle w:val="StringTok"/>
+        </w:rPr>
+        <w:t xml:space="preserve">  </w:t>
+      </w:r>
+      <w:r>
+        <w:rPr>
+          <w:rStyle w:val="KeywordTok"/>
+        </w:rPr>
+        <w:t xml:space="preserve">filter</w:t>
+      </w:r>
+      <w:r>
+        <w:rPr>
+          <w:rStyle w:val="NormalTok"/>
+        </w:rPr>
+        <w:t xml:space="preserve">(SENTENCE </w:t>
+      </w:r>
+      <w:r>
+        <w:rPr>
+          <w:rStyle w:val="OperatorTok"/>
+        </w:rPr>
+        <w:t xml:space="preserve">==</w:t>
+      </w:r>
+      <w:r>
+        <w:rPr>
+          <w:rStyle w:val="StringTok"/>
+        </w:rPr>
+        <w:t xml:space="preserve"> "Court_order"</w:t>
+      </w:r>
+      <w:r>
+        <w:rPr>
+          <w:rStyle w:val="NormalTok"/>
+        </w:rPr>
+        <w:t xml:space="preserve"> </w:t>
+      </w:r>
+      <w:r>
+        <w:rPr>
+          <w:rStyle w:val="OperatorTok"/>
+        </w:rPr>
+        <w:t xml:space="preserve">&amp;</w:t>
+      </w:r>
+      <w:r>
+        <w:rPr>
+          <w:rStyle w:val="StringTok"/>
+        </w:rPr>
+        <w:t xml:space="preserve"> </w:t>
+      </w:r>
+      <w:r>
+        <w:rPr>
+          <w:rStyle w:val="NormalTok"/>
+        </w:rPr>
+        <w:t xml:space="preserve">AGE </w:t>
+      </w:r>
+      <w:r>
+        <w:rPr>
+          <w:rStyle w:val="OperatorTok"/>
+        </w:rPr>
+        <w:t xml:space="preserve">&gt;</w:t>
+      </w:r>
+      <w:r>
+        <w:rPr>
+          <w:rStyle w:val="StringTok"/>
+        </w:rPr>
+        <w:t xml:space="preserve"> </w:t>
+      </w:r>
+      <w:r>
+        <w:rPr>
+          <w:rStyle w:val="DecValTok"/>
+        </w:rPr>
+        <w:t xml:space="preserve">50</w:t>
+      </w:r>
+      <w:r>
+        <w:rPr>
+          <w:rStyle w:val="NormalTok"/>
+        </w:rPr>
+        <w:t xml:space="preserve">) </w:t>
+      </w:r>
+      <w:r>
+        <w:rPr>
+          <w:rStyle w:val="OperatorTok"/>
+        </w:rPr>
+        <w:t xml:space="preserve">%&gt;%</w:t>
+      </w:r>
+      <w:r>
+        <w:rPr>
+          <w:rStyle w:val="StringTok"/>
+        </w:rPr>
+        <w:t xml:space="preserve"> </w:t>
+      </w:r>
+      <w:r>
+        <w:br w:type="textWrapping"/>
+      </w:r>
+      <w:r>
+        <w:rPr>
+          <w:rStyle w:val="StringTok"/>
+        </w:rPr>
+        <w:t xml:space="preserve">  </w:t>
+      </w:r>
+      <w:r>
+        <w:rPr>
+          <w:rStyle w:val="KeywordTok"/>
+        </w:rPr>
+        <w:t xml:space="preserve">group_by</w:t>
+      </w:r>
+      <w:r>
+        <w:rPr>
+          <w:rStyle w:val="NormalTok"/>
+        </w:rPr>
+        <w:t xml:space="preserve">(REGION, GENDER) </w:t>
+      </w:r>
+      <w:r>
+        <w:rPr>
+          <w:rStyle w:val="OperatorTok"/>
+        </w:rPr>
+        <w:t xml:space="preserve">%&gt;%</w:t>
+      </w:r>
+      <w:r>
+        <w:rPr>
+          <w:rStyle w:val="StringTok"/>
+        </w:rPr>
+        <w:t xml:space="preserve"> </w:t>
+      </w:r>
+      <w:r>
+        <w:br w:type="textWrapping"/>
+      </w:r>
+      <w:r>
+        <w:rPr>
+          <w:rStyle w:val="StringTok"/>
+        </w:rPr>
+        <w:t xml:space="preserve">  </w:t>
+      </w:r>
+      <w:r>
+        <w:rPr>
+          <w:rStyle w:val="KeywordTok"/>
+        </w:rPr>
+        <w:t xml:space="preserve">summarise</w:t>
+      </w:r>
+      <w:r>
+        <w:rPr>
+          <w:rStyle w:val="NormalTok"/>
+        </w:rPr>
+        <w:t xml:space="preserve">(</w:t>
+      </w:r>
+      <w:r>
+        <w:rPr>
+          <w:rStyle w:val="DataTypeTok"/>
+        </w:rPr>
+        <w:t xml:space="preserve">Ave =</w:t>
+      </w:r>
+      <w:r>
+        <w:rPr>
+          <w:rStyle w:val="NormalTok"/>
+        </w:rPr>
+        <w:t xml:space="preserve"> </w:t>
+      </w:r>
+      <w:r>
+        <w:rPr>
+          <w:rStyle w:val="KeywordTok"/>
+        </w:rPr>
         <w:t xml:space="preserve">mean</w:t>
       </w:r>
       <w:r>
         <w:rPr>
           <w:rStyle w:val="NormalTok"/>
         </w:rPr>
-        <w:t xml:space="preserve">(PREV_CONVICTIONS),</w:t>
+        <w:t xml:space="preserve">(PREV_CONVICTIONS))</w:t>
+      </w:r>
+    </w:p>
+    <w:p>
+      <w:pPr>
+        <w:pStyle w:val="Heading3"/>
+      </w:pPr>
+      <w:bookmarkStart w:id="51" w:name="select"/>
+      <w:bookmarkEnd w:id="51"/>
+      <w:r>
+        <w:t xml:space="preserve">3.3 Select</w:t>
+      </w:r>
+    </w:p>
+    <w:p>
+      <w:pPr>
+        <w:pStyle w:val="FirstParagraph"/>
+      </w:pPr>
+      <w:r>
+        <w:t xml:space="preserve">We can also use the select() command from the dplyr package to choose just the variables from the</w:t>
+      </w:r>
+      <w:r>
+        <w:t xml:space="preserve"> </w:t>
+      </w:r>
+      <w:r>
+        <w:t xml:space="preserve">‘</w:t>
+      </w:r>
+      <w:r>
+        <w:t xml:space="preserve">offenders</w:t>
+      </w:r>
+      <w:r>
+        <w:t xml:space="preserve">’</w:t>
+      </w:r>
+      <w:r>
+        <w:t xml:space="preserve"> </w:t>
+      </w:r>
+      <w:r>
+        <w:t xml:space="preserve">dataset that we want. So if we want to create a new dataset without the names and addresses:</w:t>
+      </w:r>
+    </w:p>
+    <w:p>
+      <w:pPr>
+        <w:pStyle w:val="SourceCode"/>
+      </w:pPr>
+      <w:r>
+        <w:rPr>
+          <w:rStyle w:val="NormalTok"/>
+        </w:rPr>
+        <w:t xml:space="preserve">offenders_anonymous &lt;-</w:t>
+      </w:r>
+      <w:r>
+        <w:rPr>
+          <w:rStyle w:val="StringTok"/>
+        </w:rPr>
+        <w:t xml:space="preserve"> </w:t>
+      </w:r>
+      <w:r>
+        <w:rPr>
+          <w:rStyle w:val="KeywordTok"/>
+        </w:rPr>
+        <w:t xml:space="preserve">select</w:t>
+      </w:r>
+      <w:r>
+        <w:rPr>
+          <w:rStyle w:val="NormalTok"/>
+        </w:rPr>
+        <w:t xml:space="preserve">(offenders, </w:t>
+      </w:r>
+      <w:r>
+        <w:rPr>
+          <w:rStyle w:val="OperatorTok"/>
+        </w:rPr>
+        <w:t xml:space="preserve">-</w:t>
+      </w:r>
+      <w:r>
+        <w:rPr>
+          <w:rStyle w:val="NormalTok"/>
+        </w:rPr>
+        <w:t xml:space="preserve">LAST, </w:t>
+      </w:r>
+      <w:r>
+        <w:rPr>
+          <w:rStyle w:val="OperatorTok"/>
+        </w:rPr>
+        <w:t xml:space="preserve">-</w:t>
+      </w:r>
+      <w:r>
+        <w:rPr>
+          <w:rStyle w:val="NormalTok"/>
+        </w:rPr>
+        <w:t xml:space="preserve">FIRST, </w:t>
+      </w:r>
+      <w:r>
+        <w:rPr>
+          <w:rStyle w:val="OperatorTok"/>
+        </w:rPr>
+        <w:t xml:space="preserve">-</w:t>
+      </w:r>
+      <w:r>
+        <w:rPr>
+          <w:rStyle w:val="NormalTok"/>
+        </w:rPr>
+        <w:t xml:space="preserve">BLOCK)</w:t>
+      </w:r>
+    </w:p>
+    <w:p>
+      <w:pPr>
+        <w:pStyle w:val="FirstParagraph"/>
+      </w:pPr>
+      <w:r>
+        <w:t xml:space="preserve">Note (as is common with dplyr functions) we first specify the name of the dataset and then the variables that in this case we want to remove.</w:t>
+      </w:r>
+    </w:p>
+    <w:p>
+      <w:pPr>
+        <w:pStyle w:val="BodyText"/>
+      </w:pPr>
+      <w:r>
+        <w:t xml:space="preserve">Let’s say that now we want to restrict this dataset to just include BIRTH_DATE, WEIGHT and number of previous convictions.</w:t>
+      </w:r>
+    </w:p>
+    <w:p>
+      <w:pPr>
+        <w:pStyle w:val="SourceCode"/>
+      </w:pPr>
+      <w:r>
+        <w:rPr>
+          <w:rStyle w:val="NormalTok"/>
+        </w:rPr>
+        <w:t xml:space="preserve">offenders_anonymous &lt;-</w:t>
+      </w:r>
+      <w:r>
+        <w:rPr>
+          <w:rStyle w:val="StringTok"/>
+        </w:rPr>
+        <w:t xml:space="preserve"> </w:t>
+      </w:r>
+      <w:r>
+        <w:rPr>
+          <w:rStyle w:val="KeywordTok"/>
+        </w:rPr>
+        <w:t xml:space="preserve">select</w:t>
+      </w:r>
+      <w:r>
+        <w:rPr>
+          <w:rStyle w:val="NormalTok"/>
+        </w:rPr>
+        <w:t xml:space="preserve">(offenders, BIRTH_DATE, WEIGHT, PREV_CONVICTIONS)</w:t>
+      </w:r>
+    </w:p>
+    <w:p>
+      <w:pPr>
+        <w:pStyle w:val="Heading3"/>
+      </w:pPr>
+      <w:bookmarkStart w:id="52" w:name="rename"/>
+      <w:bookmarkEnd w:id="52"/>
+      <w:r>
+        <w:t xml:space="preserve">3.4 Rename</w:t>
+      </w:r>
+    </w:p>
+    <w:p>
+      <w:pPr>
+        <w:pStyle w:val="FirstParagraph"/>
+      </w:pPr>
+      <w:r>
+        <w:t xml:space="preserve">We can rename variables using the dplyr function rename(). Let’s amend our above coding in creating the</w:t>
+      </w:r>
+      <w:r>
+        <w:t xml:space="preserve"> </w:t>
+      </w:r>
+      <w:r>
+        <w:t xml:space="preserve">‘</w:t>
+      </w:r>
+      <w:r>
+        <w:t xml:space="preserve">offenders_anonymous</w:t>
+      </w:r>
+      <w:r>
+        <w:t xml:space="preserve">’</w:t>
+      </w:r>
+      <w:r>
+        <w:t xml:space="preserve"> </w:t>
+      </w:r>
+      <w:r>
+        <w:t xml:space="preserve">dataset so that BIRTH_DATE is instead called</w:t>
+      </w:r>
+      <w:r>
+        <w:t xml:space="preserve"> </w:t>
+      </w:r>
+      <w:r>
+        <w:t xml:space="preserve">‘</w:t>
+      </w:r>
+      <w:r>
+        <w:t xml:space="preserve">DoB</w:t>
+      </w:r>
+      <w:r>
+        <w:t xml:space="preserve">’</w:t>
+      </w:r>
+      <w:r>
+        <w:t xml:space="preserve">.</w:t>
+      </w:r>
+    </w:p>
+    <w:p>
+      <w:pPr>
+        <w:pStyle w:val="SourceCode"/>
+      </w:pPr>
+      <w:r>
+        <w:rPr>
+          <w:rStyle w:val="NormalTok"/>
+        </w:rPr>
+        <w:t xml:space="preserve">offenders_anonymous &lt;-</w:t>
+      </w:r>
+      <w:r>
+        <w:rPr>
+          <w:rStyle w:val="StringTok"/>
+        </w:rPr>
+        <w:t xml:space="preserve"> </w:t>
+      </w:r>
+      <w:r>
+        <w:rPr>
+          <w:rStyle w:val="NormalTok"/>
+        </w:rPr>
+        <w:t xml:space="preserve">offenders </w:t>
+      </w:r>
+      <w:r>
+        <w:rPr>
+          <w:rStyle w:val="OperatorTok"/>
+        </w:rPr>
+        <w:t xml:space="preserve">%&gt;%</w:t>
+      </w:r>
+      <w:r>
+        <w:br w:type="textWrapping"/>
+      </w:r>
+      <w:r>
+        <w:rPr>
+          <w:rStyle w:val="StringTok"/>
+        </w:rPr>
+        <w:t xml:space="preserve">  </w:t>
+      </w:r>
+      <w:r>
+        <w:rPr>
+          <w:rStyle w:val="KeywordTok"/>
+        </w:rPr>
+        <w:t xml:space="preserve">select</w:t>
+      </w:r>
+      <w:r>
+        <w:rPr>
+          <w:rStyle w:val="NormalTok"/>
+        </w:rPr>
+        <w:t xml:space="preserve">(BIRTH_DATE, WEIGHT, PREV_CONVICTIONS) </w:t>
+      </w:r>
+      <w:r>
+        <w:rPr>
+          <w:rStyle w:val="OperatorTok"/>
+        </w:rPr>
+        <w:t xml:space="preserve">%&gt;%</w:t>
+      </w:r>
+      <w:r>
+        <w:br w:type="textWrapping"/>
+      </w:r>
+      <w:r>
+        <w:rPr>
+          <w:rStyle w:val="StringTok"/>
+        </w:rPr>
+        <w:t xml:space="preserve">  </w:t>
+      </w:r>
+      <w:r>
+        <w:rPr>
+          <w:rStyle w:val="KeywordTok"/>
+        </w:rPr>
+        <w:t xml:space="preserve">rename</w:t>
+      </w:r>
+      <w:r>
+        <w:rPr>
+          <w:rStyle w:val="NormalTok"/>
+        </w:rPr>
+        <w:t xml:space="preserve">(</w:t>
       </w:r>
       <w:r>
         <w:rPr>
           <w:rStyle w:val="DataTypeTok"/>
         </w:rPr>
-        <w:t xml:space="preserve">Count =</w:t>
-      </w:r>
-      <w:r>
-        <w:rPr>
-          <w:rStyle w:val="NormalTok"/>
-        </w:rPr>
-        <w:t xml:space="preserve"> </w:t>
+        <w:t xml:space="preserve">DoB =</w:t>
+      </w:r>
+      <w:r>
+        <w:rPr>
+          <w:rStyle w:val="NormalTok"/>
+        </w:rPr>
+        <w:t xml:space="preserve"> BIRTH_DATE) </w:t>
+      </w:r>
+    </w:p>
+    <w:p>
+      <w:pPr>
+        <w:pStyle w:val="FirstParagraph"/>
+      </w:pPr>
+      <w:r>
+        <w:t xml:space="preserve">If you also wanted to rename PREV_CONVICTIONS to Num_prev_convictions to make it easier to understand then:</w:t>
+      </w:r>
+    </w:p>
+    <w:p>
+      <w:pPr>
+        <w:pStyle w:val="SourceCode"/>
+      </w:pPr>
+      <w:r>
+        <w:rPr>
+          <w:rStyle w:val="NormalTok"/>
+        </w:rPr>
+        <w:t xml:space="preserve">offenders_anonymous &lt;-</w:t>
+      </w:r>
+      <w:r>
+        <w:rPr>
+          <w:rStyle w:val="StringTok"/>
+        </w:rPr>
+        <w:t xml:space="preserve"> </w:t>
+      </w:r>
+      <w:r>
+        <w:rPr>
+          <w:rStyle w:val="NormalTok"/>
+        </w:rPr>
+        <w:t xml:space="preserve">offenders </w:t>
+      </w:r>
+      <w:r>
+        <w:rPr>
+          <w:rStyle w:val="OperatorTok"/>
+        </w:rPr>
+        <w:t xml:space="preserve">%&gt;%</w:t>
+      </w:r>
+      <w:r>
+        <w:br w:type="textWrapping"/>
+      </w:r>
+      <w:r>
+        <w:rPr>
+          <w:rStyle w:val="StringTok"/>
+        </w:rPr>
+        <w:t xml:space="preserve">  </w:t>
       </w:r>
       <w:r>
         <w:rPr>
           <w:rStyle w:val="KeywordTok"/>
         </w:rPr>
-        <w:t xml:space="preserve">n</w:t>
-      </w:r>
-      <w:r>
-        <w:rPr>
-          <w:rStyle w:val="NormalTok"/>
-        </w:rPr>
-        <w:t xml:space="preserve">())</w:t>
+        <w:t xml:space="preserve">select</w:t>
+      </w:r>
+      <w:r>
+        <w:rPr>
+          <w:rStyle w:val="NormalTok"/>
+        </w:rPr>
+        <w:t xml:space="preserve">(BIRTH_DATE, WEIGHT, PREV_CONVICTIONS) </w:t>
+      </w:r>
+      <w:r>
+        <w:rPr>
+          <w:rStyle w:val="OperatorTok"/>
+        </w:rPr>
+        <w:t xml:space="preserve">%&gt;%</w:t>
+      </w:r>
+      <w:r>
+        <w:br w:type="textWrapping"/>
+      </w:r>
+      <w:r>
+        <w:rPr>
+          <w:rStyle w:val="StringTok"/>
+        </w:rPr>
+        <w:t xml:space="preserve">  </w:t>
+      </w:r>
+      <w:r>
+        <w:rPr>
+          <w:rStyle w:val="KeywordTok"/>
+        </w:rPr>
+        <w:t xml:space="preserve">rename</w:t>
+      </w:r>
+      <w:r>
+        <w:rPr>
+          <w:rStyle w:val="NormalTok"/>
+        </w:rPr>
+        <w:t xml:space="preserve">(</w:t>
+      </w:r>
+      <w:r>
+        <w:rPr>
+          <w:rStyle w:val="DataTypeTok"/>
+        </w:rPr>
+        <w:t xml:space="preserve">DoB =</w:t>
+      </w:r>
+      <w:r>
+        <w:rPr>
+          <w:rStyle w:val="NormalTok"/>
+        </w:rPr>
+        <w:t xml:space="preserve"> BIRTH_DATE, </w:t>
+      </w:r>
+      <w:r>
+        <w:rPr>
+          <w:rStyle w:val="DataTypeTok"/>
+        </w:rPr>
+        <w:t xml:space="preserve">Num_prev_convictions =</w:t>
+      </w:r>
+      <w:r>
+        <w:rPr>
+          <w:rStyle w:val="NormalTok"/>
+        </w:rPr>
+        <w:t xml:space="preserve"> PREV_CONVICTIONS) </w:t>
       </w:r>
     </w:p>
     <w:p>
       <w:pPr>
         <w:pStyle w:val="Heading3"/>
       </w:pPr>
-      <w:bookmarkStart w:id="49" w:name="filter"/>
-      <w:bookmarkEnd w:id="49"/>
-      <w:r>
-        <w:t xml:space="preserve">3.2 Filter</w:t>
+      <w:bookmarkStart w:id="53" w:name="mutate"/>
+      <w:bookmarkEnd w:id="53"/>
+      <w:r>
+        <w:t xml:space="preserve">3.5 Mutate</w:t>
       </w:r>
     </w:p>
     <w:p>
@@ -4207,15 +5169,7 @@
         <w:pStyle w:val="FirstParagraph"/>
       </w:pPr>
       <w:r>
-        <w:t xml:space="preserve">If you would like to produce statistics for a subset of rows or observations, a good function to use is filter() from the dplyr package.</w:t>
-      </w:r>
-    </w:p>
-    <w:p>
-      <w:pPr>
-        <w:pStyle w:val="BodyText"/>
-      </w:pPr>
-      <w:r>
-        <w:t xml:space="preserve">Let’s first take a look at the different possible values of the SENTENCE variable. We can do that quickly using the group_by/summarise combination.</w:t>
+        <w:t xml:space="preserve">You can create new variables and perform calculations on variables using the dplyr command mutate().</w:t>
       </w:r>
     </w:p>
     <w:p>
@@ -4226,6 +5180,55 @@
         <w:rPr>
           <w:rStyle w:val="NormalTok"/>
         </w:rPr>
+        <w:t xml:space="preserve">?mutate</w:t>
+      </w:r>
+    </w:p>
+    <w:p>
+      <w:pPr>
+        <w:pStyle w:val="FirstParagraph"/>
+      </w:pPr>
+      <w:r>
+        <w:t xml:space="preserve">So if we wanted to amend our coding to include a new derived variable weight_kg in the</w:t>
+      </w:r>
+      <w:r>
+        <w:t xml:space="preserve"> </w:t>
+      </w:r>
+      <w:r>
+        <w:t xml:space="preserve">‘</w:t>
+      </w:r>
+      <w:r>
+        <w:t xml:space="preserve">offenders_anonymous</w:t>
+      </w:r>
+      <w:r>
+        <w:t xml:space="preserve">’</w:t>
+      </w:r>
+      <w:r>
+        <w:t xml:space="preserve"> </w:t>
+      </w:r>
+      <w:r>
+        <w:t xml:space="preserve">dataset:</w:t>
+      </w:r>
+    </w:p>
+    <w:p>
+      <w:pPr>
+        <w:pStyle w:val="SourceCode"/>
+      </w:pPr>
+      <w:r>
+        <w:rPr>
+          <w:rStyle w:val="NormalTok"/>
+        </w:rPr>
+        <w:t xml:space="preserve">offenders_anonymous &lt;-</w:t>
+      </w:r>
+      <w:r>
+        <w:rPr>
+          <w:rStyle w:val="StringTok"/>
+        </w:rPr>
+        <w:t xml:space="preserve"> </w:t>
+      </w:r>
+      <w:r>
+        <w:rPr>
+          <w:rStyle w:val="NormalTok"/>
+        </w:rPr>
         <w:t xml:space="preserve">offenders </w:t>
       </w:r>
       <w:r>
@@ -4235,10 +5238,31 @@
         <w:t xml:space="preserve">%&gt;%</w:t>
       </w:r>
       <w:r>
+        <w:br w:type="textWrapping"/>
+      </w:r>
+      <w:r>
         <w:rPr>
           <w:rStyle w:val="StringTok"/>
         </w:rPr>
-        <w:t xml:space="preserve"> </w:t>
+        <w:t xml:space="preserve">  </w:t>
+      </w:r>
+      <w:r>
+        <w:rPr>
+          <w:rStyle w:val="KeywordTok"/>
+        </w:rPr>
+        <w:t xml:space="preserve">select</w:t>
+      </w:r>
+      <w:r>
+        <w:rPr>
+          <w:rStyle w:val="NormalTok"/>
+        </w:rPr>
+        <w:t xml:space="preserve">(BIRTH_DATE, WEIGHT, PREV_CONVICTIONS) </w:t>
+      </w:r>
+      <w:r>
+        <w:rPr>
+          <w:rStyle w:val="OperatorTok"/>
+        </w:rPr>
+        <w:t xml:space="preserve">%&gt;%</w:t>
       </w:r>
       <w:r>
         <w:br w:type="textWrapping"/>
@@ -4253,13 +5277,37 @@
         <w:rPr>
           <w:rStyle w:val="KeywordTok"/>
         </w:rPr>
-        <w:t xml:space="preserve">group_by</w:t>
-      </w:r>
-      <w:r>
-        <w:rPr>
-          <w:rStyle w:val="NormalTok"/>
-        </w:rPr>
-        <w:t xml:space="preserve">(SENTENCE) </w:t>
+        <w:t xml:space="preserve">rename</w:t>
+      </w:r>
+      <w:r>
+        <w:rPr>
+          <w:rStyle w:val="NormalTok"/>
+        </w:rPr>
+        <w:t xml:space="preserve">(</w:t>
+      </w:r>
+      <w:r>
+        <w:rPr>
+          <w:rStyle w:val="DataTypeTok"/>
+        </w:rPr>
+        <w:t xml:space="preserve">DoB =</w:t>
+      </w:r>
+      <w:r>
+        <w:rPr>
+          <w:rStyle w:val="NormalTok"/>
+        </w:rPr>
+        <w:t xml:space="preserve"> BIRTH_DATE, </w:t>
+      </w:r>
+      <w:r>
+        <w:rPr>
+          <w:rStyle w:val="DataTypeTok"/>
+        </w:rPr>
+        <w:t xml:space="preserve">Num_prev_convictions =</w:t>
+      </w:r>
+      <w:r>
+        <w:rPr>
+          <w:rStyle w:val="NormalTok"/>
+        </w:rPr>
+        <w:t xml:space="preserve"> PREV_CONVICTIONS) </w:t>
       </w:r>
       <w:r>
         <w:rPr>
@@ -4268,111 +5316,61 @@
         <w:t xml:space="preserve">%&gt;%</w:t>
       </w:r>
       <w:r>
+        <w:br w:type="textWrapping"/>
+      </w:r>
+      <w:r>
         <w:rPr>
           <w:rStyle w:val="StringTok"/>
         </w:rPr>
-        <w:t xml:space="preserve"> </w:t>
-      </w:r>
-      <w:r>
-        <w:br w:type="textWrapping"/>
+        <w:t xml:space="preserve">  </w:t>
+      </w:r>
+      <w:r>
+        <w:rPr>
+          <w:rStyle w:val="KeywordTok"/>
+        </w:rPr>
+        <w:t xml:space="preserve">mutate</w:t>
+      </w:r>
+      <w:r>
+        <w:rPr>
+          <w:rStyle w:val="NormalTok"/>
+        </w:rPr>
+        <w:t xml:space="preserve">(</w:t>
+      </w:r>
+      <w:r>
+        <w:rPr>
+          <w:rStyle w:val="DataTypeTok"/>
+        </w:rPr>
+        <w:t xml:space="preserve">weight_kg =</w:t>
+      </w:r>
+      <w:r>
+        <w:rPr>
+          <w:rStyle w:val="NormalTok"/>
+        </w:rPr>
+        <w:t xml:space="preserve"> WEIGHT </w:t>
+      </w:r>
+      <w:r>
+        <w:rPr>
+          <w:rStyle w:val="OperatorTok"/>
+        </w:rPr>
+        <w:t xml:space="preserve">*</w:t>
       </w:r>
       <w:r>
         <w:rPr>
           <w:rStyle w:val="StringTok"/>
         </w:rPr>
-        <w:t xml:space="preserve">  </w:t>
-      </w:r>
-      <w:r>
-        <w:rPr>
-          <w:rStyle w:val="KeywordTok"/>
-        </w:rPr>
-        <w:t xml:space="preserve">summarise</w:t>
-      </w:r>
-      <w:r>
-        <w:rPr>
-          <w:rStyle w:val="NormalTok"/>
-        </w:rPr>
-        <w:t xml:space="preserve">(</w:t>
-      </w:r>
-      <w:r>
-        <w:rPr>
-          <w:rStyle w:val="DataTypeTok"/>
-        </w:rPr>
-        <w:t xml:space="preserve">Count =</w:t>
-      </w:r>
-      <w:r>
-        <w:rPr>
-          <w:rStyle w:val="NormalTok"/>
-        </w:rPr>
-        <w:t xml:space="preserve"> </w:t>
-      </w:r>
-      <w:r>
-        <w:rPr>
-          <w:rStyle w:val="KeywordTok"/>
-        </w:rPr>
-        <w:t xml:space="preserve">n</w:t>
-      </w:r>
-      <w:r>
-        <w:rPr>
-          <w:rStyle w:val="NormalTok"/>
-        </w:rPr>
-        <w:t xml:space="preserve">())</w:t>
-      </w:r>
-    </w:p>
-    <w:p>
-      <w:pPr>
-        <w:pStyle w:val="SourceCode"/>
-      </w:pPr>
-      <w:r>
-        <w:rPr>
-          <w:rStyle w:val="VerbatimChar"/>
-        </w:rPr>
-        <w:t xml:space="preserve">## # A tibble: 3 x 2</w:t>
-      </w:r>
-      <w:r>
-        <w:br w:type="textWrapping"/>
-      </w:r>
-      <w:r>
-        <w:rPr>
-          <w:rStyle w:val="VerbatimChar"/>
-        </w:rPr>
-        <w:t xml:space="preserve">##      SENTENCE Count</w:t>
-      </w:r>
-      <w:r>
-        <w:br w:type="textWrapping"/>
-      </w:r>
-      <w:r>
-        <w:rPr>
-          <w:rStyle w:val="VerbatimChar"/>
-        </w:rPr>
-        <w:t xml:space="preserve">##        &lt;fctr&gt; &lt;int&gt;</w:t>
-      </w:r>
-      <w:r>
-        <w:br w:type="textWrapping"/>
-      </w:r>
-      <w:r>
-        <w:rPr>
-          <w:rStyle w:val="VerbatimChar"/>
-        </w:rPr>
-        <w:t xml:space="preserve">## 1 Court_order   856</w:t>
-      </w:r>
-      <w:r>
-        <w:br w:type="textWrapping"/>
-      </w:r>
-      <w:r>
-        <w:rPr>
-          <w:rStyle w:val="VerbatimChar"/>
-        </w:rPr>
-        <w:t xml:space="preserve">## 2 Prison_&lt;12m   417</w:t>
-      </w:r>
-      <w:r>
-        <w:br w:type="textWrapping"/>
-      </w:r>
-      <w:r>
-        <w:rPr>
-          <w:rStyle w:val="VerbatimChar"/>
-        </w:rPr>
-        <w:t xml:space="preserve">## 3 Prison_12m+   140</w:t>
+        <w:t xml:space="preserve"> </w:t>
+      </w:r>
+      <w:r>
+        <w:rPr>
+          <w:rStyle w:val="FloatTok"/>
+        </w:rPr>
+        <w:t xml:space="preserve">0.454</w:t>
+      </w:r>
+      <w:r>
+        <w:rPr>
+          <w:rStyle w:val="NormalTok"/>
+        </w:rPr>
+        <w:t xml:space="preserve">)</w:t>
       </w:r>
     </w:p>
     <w:p>
@@ -4380,249 +5378,7 @@
         <w:pStyle w:val="FirstParagraph"/>
       </w:pPr>
       <w:r>
-        <w:t xml:space="preserve">To filter we just specify the data that we want to filter (offenders) and the value that we want to filter on. In this case lets filter where SENTENCE is</w:t>
-      </w:r>
-      <w:r>
-        <w:t xml:space="preserve"> </w:t>
-      </w:r>
-      <w:r>
-        <w:t xml:space="preserve">“</w:t>
-      </w:r>
-      <w:r>
-        <w:t xml:space="preserve">Court_order</w:t>
-      </w:r>
-      <w:r>
-        <w:t xml:space="preserve">”</w:t>
-      </w:r>
-      <w:r>
-        <w:t xml:space="preserve"> </w:t>
-      </w:r>
-      <w:r>
-        <w:t xml:space="preserve">and AGE is more than 50 and then recalculate the mean number of previous convictions with breakdown by REGION and GENDER:</w:t>
-      </w:r>
-    </w:p>
-    <w:p>
-      <w:pPr>
-        <w:pStyle w:val="SourceCode"/>
-      </w:pPr>
-      <w:r>
-        <w:rPr>
-          <w:rStyle w:val="NormalTok"/>
-        </w:rPr>
-        <w:t xml:space="preserve">crt_order_average &lt;-</w:t>
-      </w:r>
-      <w:r>
-        <w:rPr>
-          <w:rStyle w:val="StringTok"/>
-        </w:rPr>
-        <w:t xml:space="preserve"> </w:t>
-      </w:r>
-      <w:r>
-        <w:rPr>
-          <w:rStyle w:val="NormalTok"/>
-        </w:rPr>
-        <w:t xml:space="preserve">offenders </w:t>
-      </w:r>
-      <w:r>
-        <w:rPr>
-          <w:rStyle w:val="OperatorTok"/>
-        </w:rPr>
-        <w:t xml:space="preserve">%&gt;%</w:t>
-      </w:r>
-      <w:r>
-        <w:rPr>
-          <w:rStyle w:val="StringTok"/>
-        </w:rPr>
-        <w:t xml:space="preserve"> </w:t>
-      </w:r>
-      <w:r>
-        <w:br w:type="textWrapping"/>
-      </w:r>
-      <w:r>
-        <w:rPr>
-          <w:rStyle w:val="StringTok"/>
-        </w:rPr>
-        <w:t xml:space="preserve">  </w:t>
-      </w:r>
-      <w:r>
-        <w:rPr>
-          <w:rStyle w:val="KeywordTok"/>
-        </w:rPr>
-        <w:t xml:space="preserve">filter</w:t>
-      </w:r>
-      <w:r>
-        <w:rPr>
-          <w:rStyle w:val="NormalTok"/>
-        </w:rPr>
-        <w:t xml:space="preserve">(SENTENCE </w:t>
-      </w:r>
-      <w:r>
-        <w:rPr>
-          <w:rStyle w:val="OperatorTok"/>
-        </w:rPr>
-        <w:t xml:space="preserve">==</w:t>
-      </w:r>
-      <w:r>
-        <w:rPr>
-          <w:rStyle w:val="StringTok"/>
-        </w:rPr>
-        <w:t xml:space="preserve"> "Court_order"</w:t>
-      </w:r>
-      <w:r>
-        <w:rPr>
-          <w:rStyle w:val="NormalTok"/>
-        </w:rPr>
-        <w:t xml:space="preserve"> </w:t>
-      </w:r>
-      <w:r>
-        <w:rPr>
-          <w:rStyle w:val="OperatorTok"/>
-        </w:rPr>
-        <w:t xml:space="preserve">&amp;</w:t>
-      </w:r>
-      <w:r>
-        <w:rPr>
-          <w:rStyle w:val="StringTok"/>
-        </w:rPr>
-        <w:t xml:space="preserve"> </w:t>
-      </w:r>
-      <w:r>
-        <w:rPr>
-          <w:rStyle w:val="NormalTok"/>
-        </w:rPr>
-        <w:t xml:space="preserve">AGE </w:t>
-      </w:r>
-      <w:r>
-        <w:rPr>
-          <w:rStyle w:val="OperatorTok"/>
-        </w:rPr>
-        <w:t xml:space="preserve">&gt;</w:t>
-      </w:r>
-      <w:r>
-        <w:rPr>
-          <w:rStyle w:val="StringTok"/>
-        </w:rPr>
-        <w:t xml:space="preserve"> </w:t>
-      </w:r>
-      <w:r>
-        <w:rPr>
-          <w:rStyle w:val="DecValTok"/>
-        </w:rPr>
-        <w:t xml:space="preserve">50</w:t>
-      </w:r>
-      <w:r>
-        <w:rPr>
-          <w:rStyle w:val="NormalTok"/>
-        </w:rPr>
-        <w:t xml:space="preserve">) </w:t>
-      </w:r>
-      <w:r>
-        <w:rPr>
-          <w:rStyle w:val="OperatorTok"/>
-        </w:rPr>
-        <w:t xml:space="preserve">%&gt;%</w:t>
-      </w:r>
-      <w:r>
-        <w:rPr>
-          <w:rStyle w:val="StringTok"/>
-        </w:rPr>
-        <w:t xml:space="preserve"> </w:t>
-      </w:r>
-      <w:r>
-        <w:br w:type="textWrapping"/>
-      </w:r>
-      <w:r>
-        <w:rPr>
-          <w:rStyle w:val="StringTok"/>
-        </w:rPr>
-        <w:t xml:space="preserve">  </w:t>
-      </w:r>
-      <w:r>
-        <w:rPr>
-          <w:rStyle w:val="KeywordTok"/>
-        </w:rPr>
-        <w:t xml:space="preserve">group_by</w:t>
-      </w:r>
-      <w:r>
-        <w:rPr>
-          <w:rStyle w:val="NormalTok"/>
-        </w:rPr>
-        <w:t xml:space="preserve">(REGION, GENDER) </w:t>
-      </w:r>
-      <w:r>
-        <w:rPr>
-          <w:rStyle w:val="OperatorTok"/>
-        </w:rPr>
-        <w:t xml:space="preserve">%&gt;%</w:t>
-      </w:r>
-      <w:r>
-        <w:rPr>
-          <w:rStyle w:val="StringTok"/>
-        </w:rPr>
-        <w:t xml:space="preserve"> </w:t>
-      </w:r>
-      <w:r>
-        <w:br w:type="textWrapping"/>
-      </w:r>
-      <w:r>
-        <w:rPr>
-          <w:rStyle w:val="StringTok"/>
-        </w:rPr>
-        <w:t xml:space="preserve">  </w:t>
-      </w:r>
-      <w:r>
-        <w:rPr>
-          <w:rStyle w:val="KeywordTok"/>
-        </w:rPr>
-        <w:t xml:space="preserve">summarise</w:t>
-      </w:r>
-      <w:r>
-        <w:rPr>
-          <w:rStyle w:val="NormalTok"/>
-        </w:rPr>
-        <w:t xml:space="preserve">(</w:t>
-      </w:r>
-      <w:r>
-        <w:rPr>
-          <w:rStyle w:val="DataTypeTok"/>
-        </w:rPr>
-        <w:t xml:space="preserve">Ave =</w:t>
-      </w:r>
-      <w:r>
-        <w:rPr>
-          <w:rStyle w:val="NormalTok"/>
-        </w:rPr>
-        <w:t xml:space="preserve"> </w:t>
-      </w:r>
-      <w:r>
-        <w:rPr>
-          <w:rStyle w:val="KeywordTok"/>
-        </w:rPr>
-        <w:t xml:space="preserve">mean</w:t>
-      </w:r>
-      <w:r>
-        <w:rPr>
-          <w:rStyle w:val="NormalTok"/>
-        </w:rPr>
-        <w:t xml:space="preserve">(PREV_CONVICTIONS))</w:t>
-      </w:r>
-    </w:p>
-    <w:p>
-      <w:pPr>
-        <w:pStyle w:val="Heading3"/>
-      </w:pPr>
-      <w:bookmarkStart w:id="50" w:name="select"/>
-      <w:bookmarkEnd w:id="50"/>
-      <w:r>
-        <w:t xml:space="preserve">3.3 Select</w:t>
-      </w:r>
-    </w:p>
-    <w:p>
-      <w:pPr>
-        <w:pStyle w:val="FirstParagraph"/>
-      </w:pPr>
-      <w:r>
-        <w:t xml:space="preserve">We can also use the select() command from the dplyr package to choose just the variables from the</w:t>
+        <w:t xml:space="preserve">You can download the</w:t>
       </w:r>
       <w:r>
         <w:t xml:space="preserve"> </w:t>
@@ -4631,7 +5387,7 @@
         <w:t xml:space="preserve">‘</w:t>
       </w:r>
       <w:r>
-        <w:t xml:space="preserve">offenders</w:t>
+        <w:t xml:space="preserve">Data Transformation Cheat Sheet</w:t>
       </w:r>
       <w:r>
         <w:t xml:space="preserve">’</w:t>
@@ -4640,616 +5396,12 @@
         <w:t xml:space="preserve"> </w:t>
       </w:r>
       <w:r>
-        <w:t xml:space="preserve">dataset that we want. So if we want to create a new dataset without the names and addresses:</w:t>
-      </w:r>
-    </w:p>
-    <w:p>
-      <w:pPr>
-        <w:pStyle w:val="SourceCode"/>
-      </w:pPr>
-      <w:r>
-        <w:rPr>
-          <w:rStyle w:val="NormalTok"/>
-        </w:rPr>
-        <w:t xml:space="preserve">offenders_anonymous &lt;-</w:t>
-      </w:r>
-      <w:r>
-        <w:rPr>
-          <w:rStyle w:val="StringTok"/>
-        </w:rPr>
-        <w:t xml:space="preserve"> </w:t>
-      </w:r>
-      <w:r>
-        <w:rPr>
-          <w:rStyle w:val="KeywordTok"/>
-        </w:rPr>
-        <w:t xml:space="preserve">select</w:t>
-      </w:r>
-      <w:r>
-        <w:rPr>
-          <w:rStyle w:val="NormalTok"/>
-        </w:rPr>
-        <w:t xml:space="preserve">(offenders, </w:t>
-      </w:r>
-      <w:r>
-        <w:rPr>
-          <w:rStyle w:val="OperatorTok"/>
-        </w:rPr>
-        <w:t xml:space="preserve">-</w:t>
-      </w:r>
-      <w:r>
-        <w:rPr>
-          <w:rStyle w:val="NormalTok"/>
-        </w:rPr>
-        <w:t xml:space="preserve">LAST, </w:t>
-      </w:r>
-      <w:r>
-        <w:rPr>
-          <w:rStyle w:val="OperatorTok"/>
-        </w:rPr>
-        <w:t xml:space="preserve">-</w:t>
-      </w:r>
-      <w:r>
-        <w:rPr>
-          <w:rStyle w:val="NormalTok"/>
-        </w:rPr>
-        <w:t xml:space="preserve">FIRST, </w:t>
-      </w:r>
-      <w:r>
-        <w:rPr>
-          <w:rStyle w:val="OperatorTok"/>
-        </w:rPr>
-        <w:t xml:space="preserve">-</w:t>
-      </w:r>
-      <w:r>
-        <w:rPr>
-          <w:rStyle w:val="NormalTok"/>
-        </w:rPr>
-        <w:t xml:space="preserve">BLOCK)</w:t>
-      </w:r>
-    </w:p>
-    <w:p>
-      <w:pPr>
-        <w:pStyle w:val="FirstParagraph"/>
-      </w:pPr>
-      <w:r>
-        <w:t xml:space="preserve">Note (as is common with dplyr functions) we first specify the name of the dataset and then the variables that in this case we want to remove.</w:t>
-      </w:r>
-    </w:p>
-    <w:p>
-      <w:pPr>
-        <w:pStyle w:val="BodyText"/>
-      </w:pPr>
-      <w:r>
-        <w:t xml:space="preserve">Let’s say that now we want to restrict this dataset to just include BIRTH_DATE, WEIGHT and number of previous convictions.</w:t>
-      </w:r>
-    </w:p>
-    <w:p>
-      <w:pPr>
-        <w:pStyle w:val="SourceCode"/>
-      </w:pPr>
-      <w:r>
-        <w:rPr>
-          <w:rStyle w:val="NormalTok"/>
-        </w:rPr>
-        <w:t xml:space="preserve">offenders_anonymous &lt;-</w:t>
-      </w:r>
-      <w:r>
-        <w:rPr>
-          <w:rStyle w:val="StringTok"/>
-        </w:rPr>
-        <w:t xml:space="preserve"> </w:t>
-      </w:r>
-      <w:r>
-        <w:rPr>
-          <w:rStyle w:val="KeywordTok"/>
-        </w:rPr>
-        <w:t xml:space="preserve">select</w:t>
-      </w:r>
-      <w:r>
-        <w:rPr>
-          <w:rStyle w:val="NormalTok"/>
-        </w:rPr>
-        <w:t xml:space="preserve">(offenders, BIRTH_DATE, WEIGHT, PREV_CONVICTIONS)</w:t>
-      </w:r>
-    </w:p>
-    <w:p>
-      <w:pPr>
-        <w:pStyle w:val="Heading3"/>
-      </w:pPr>
-      <w:bookmarkStart w:id="51" w:name="rename"/>
-      <w:bookmarkEnd w:id="51"/>
-      <w:r>
-        <w:t xml:space="preserve">3.4 Rename</w:t>
-      </w:r>
-    </w:p>
-    <w:p>
-      <w:pPr>
-        <w:pStyle w:val="FirstParagraph"/>
-      </w:pPr>
-      <w:r>
-        <w:t xml:space="preserve">We can rename variables using the dplyr function rename(). Let’s amend our above coding in creating the</w:t>
-      </w:r>
-      <w:r>
-        <w:t xml:space="preserve"> </w:t>
-      </w:r>
-      <w:r>
-        <w:t xml:space="preserve">‘</w:t>
-      </w:r>
-      <w:r>
-        <w:t xml:space="preserve">offenders_anonymous</w:t>
-      </w:r>
-      <w:r>
-        <w:t xml:space="preserve">’</w:t>
-      </w:r>
-      <w:r>
-        <w:t xml:space="preserve"> </w:t>
-      </w:r>
-      <w:r>
-        <w:t xml:space="preserve">dataset so that BIRTH_DATE is instead called</w:t>
-      </w:r>
-      <w:r>
-        <w:t xml:space="preserve"> </w:t>
-      </w:r>
-      <w:r>
-        <w:t xml:space="preserve">‘</w:t>
-      </w:r>
-      <w:r>
-        <w:t xml:space="preserve">DoB</w:t>
-      </w:r>
-      <w:r>
-        <w:t xml:space="preserve">’</w:t>
-      </w:r>
-      <w:r>
-        <w:t xml:space="preserve">.</w:t>
-      </w:r>
-    </w:p>
-    <w:p>
-      <w:pPr>
-        <w:pStyle w:val="SourceCode"/>
-      </w:pPr>
-      <w:r>
-        <w:rPr>
-          <w:rStyle w:val="NormalTok"/>
-        </w:rPr>
-        <w:t xml:space="preserve">offenders_anonymous &lt;-</w:t>
-      </w:r>
-      <w:r>
-        <w:rPr>
-          <w:rStyle w:val="StringTok"/>
-        </w:rPr>
-        <w:t xml:space="preserve"> </w:t>
-      </w:r>
-      <w:r>
-        <w:rPr>
-          <w:rStyle w:val="NormalTok"/>
-        </w:rPr>
-        <w:t xml:space="preserve">offenders </w:t>
-      </w:r>
-      <w:r>
-        <w:rPr>
-          <w:rStyle w:val="OperatorTok"/>
-        </w:rPr>
-        <w:t xml:space="preserve">%&gt;%</w:t>
-      </w:r>
-      <w:r>
-        <w:br w:type="textWrapping"/>
-      </w:r>
-      <w:r>
-        <w:rPr>
-          <w:rStyle w:val="StringTok"/>
-        </w:rPr>
-        <w:t xml:space="preserve">  </w:t>
-      </w:r>
-      <w:r>
-        <w:rPr>
-          <w:rStyle w:val="KeywordTok"/>
-        </w:rPr>
-        <w:t xml:space="preserve">select</w:t>
-      </w:r>
-      <w:r>
-        <w:rPr>
-          <w:rStyle w:val="NormalTok"/>
-        </w:rPr>
-        <w:t xml:space="preserve">(BIRTH_DATE, WEIGHT, PREV_CONVICTIONS) </w:t>
-      </w:r>
-      <w:r>
-        <w:rPr>
-          <w:rStyle w:val="OperatorTok"/>
-        </w:rPr>
-        <w:t xml:space="preserve">%&gt;%</w:t>
-      </w:r>
-      <w:r>
-        <w:br w:type="textWrapping"/>
-      </w:r>
-      <w:r>
-        <w:rPr>
-          <w:rStyle w:val="StringTok"/>
-        </w:rPr>
-        <w:t xml:space="preserve">  </w:t>
-      </w:r>
-      <w:r>
-        <w:rPr>
-          <w:rStyle w:val="KeywordTok"/>
-        </w:rPr>
-        <w:t xml:space="preserve">rename</w:t>
-      </w:r>
-      <w:r>
-        <w:rPr>
-          <w:rStyle w:val="NormalTok"/>
-        </w:rPr>
-        <w:t xml:space="preserve">(</w:t>
-      </w:r>
-      <w:r>
-        <w:rPr>
-          <w:rStyle w:val="DataTypeTok"/>
-        </w:rPr>
-        <w:t xml:space="preserve">DoB =</w:t>
-      </w:r>
-      <w:r>
-        <w:rPr>
-          <w:rStyle w:val="NormalTok"/>
-        </w:rPr>
-        <w:t xml:space="preserve"> BIRTH_DATE) </w:t>
-      </w:r>
-    </w:p>
-    <w:p>
-      <w:pPr>
-        <w:pStyle w:val="FirstParagraph"/>
-      </w:pPr>
-      <w:r>
-        <w:t xml:space="preserve">If you also wanted to rename PREV_CONVICTIONS to Num_prev_convictions to make it easier to understand then:</w:t>
-      </w:r>
-    </w:p>
-    <w:p>
-      <w:pPr>
-        <w:pStyle w:val="SourceCode"/>
-      </w:pPr>
-      <w:r>
-        <w:rPr>
-          <w:rStyle w:val="NormalTok"/>
-        </w:rPr>
-        <w:t xml:space="preserve">offenders_anonymous &lt;-</w:t>
-      </w:r>
-      <w:r>
-        <w:rPr>
-          <w:rStyle w:val="StringTok"/>
-        </w:rPr>
-        <w:t xml:space="preserve"> </w:t>
-      </w:r>
-      <w:r>
-        <w:rPr>
-          <w:rStyle w:val="NormalTok"/>
-        </w:rPr>
-        <w:t xml:space="preserve">offenders </w:t>
-      </w:r>
-      <w:r>
-        <w:rPr>
-          <w:rStyle w:val="OperatorTok"/>
-        </w:rPr>
-        <w:t xml:space="preserve">%&gt;%</w:t>
-      </w:r>
-      <w:r>
-        <w:br w:type="textWrapping"/>
-      </w:r>
-      <w:r>
-        <w:rPr>
-          <w:rStyle w:val="StringTok"/>
-        </w:rPr>
-        <w:t xml:space="preserve">  </w:t>
-      </w:r>
-      <w:r>
-        <w:rPr>
-          <w:rStyle w:val="KeywordTok"/>
-        </w:rPr>
-        <w:t xml:space="preserve">select</w:t>
-      </w:r>
-      <w:r>
-        <w:rPr>
-          <w:rStyle w:val="NormalTok"/>
-        </w:rPr>
-        <w:t xml:space="preserve">(BIRTH_DATE, WEIGHT, PREV_CONVICTIONS) </w:t>
-      </w:r>
-      <w:r>
-        <w:rPr>
-          <w:rStyle w:val="OperatorTok"/>
-        </w:rPr>
-        <w:t xml:space="preserve">%&gt;%</w:t>
-      </w:r>
-      <w:r>
-        <w:br w:type="textWrapping"/>
-      </w:r>
-      <w:r>
-        <w:rPr>
-          <w:rStyle w:val="StringTok"/>
-        </w:rPr>
-        <w:t xml:space="preserve">  </w:t>
-      </w:r>
-      <w:r>
-        <w:rPr>
-          <w:rStyle w:val="KeywordTok"/>
-        </w:rPr>
-        <w:t xml:space="preserve">rename</w:t>
-      </w:r>
-      <w:r>
-        <w:rPr>
-          <w:rStyle w:val="NormalTok"/>
-        </w:rPr>
-        <w:t xml:space="preserve">(</w:t>
-      </w:r>
-      <w:r>
-        <w:rPr>
-          <w:rStyle w:val="DataTypeTok"/>
-        </w:rPr>
-        <w:t xml:space="preserve">DoB =</w:t>
-      </w:r>
-      <w:r>
-        <w:rPr>
-          <w:rStyle w:val="NormalTok"/>
-        </w:rPr>
-        <w:t xml:space="preserve"> BIRTH_DATE, </w:t>
-      </w:r>
-      <w:r>
-        <w:rPr>
-          <w:rStyle w:val="DataTypeTok"/>
-        </w:rPr>
-        <w:t xml:space="preserve">Num_prev_convictions =</w:t>
-      </w:r>
-      <w:r>
-        <w:rPr>
-          <w:rStyle w:val="NormalTok"/>
-        </w:rPr>
-        <w:t xml:space="preserve"> PREV_CONVICTIONS) </w:t>
-      </w:r>
-    </w:p>
-    <w:p>
-      <w:pPr>
-        <w:pStyle w:val="Heading3"/>
-      </w:pPr>
-      <w:bookmarkStart w:id="52" w:name="mutate"/>
-      <w:bookmarkEnd w:id="52"/>
-      <w:r>
-        <w:t xml:space="preserve">3.5 Mutate</w:t>
-      </w:r>
-    </w:p>
-    <w:p>
-      <w:pPr>
-        <w:pStyle w:val="FirstParagraph"/>
-      </w:pPr>
-      <w:r>
-        <w:t xml:space="preserve">You can create new variables and perform calculations on variables using the dplyr command mutate().</w:t>
-      </w:r>
-    </w:p>
-    <w:p>
-      <w:pPr>
-        <w:pStyle w:val="SourceCode"/>
-      </w:pPr>
-      <w:r>
-        <w:rPr>
-          <w:rStyle w:val="NormalTok"/>
-        </w:rPr>
-        <w:t xml:space="preserve">?mutate</w:t>
-      </w:r>
-    </w:p>
-    <w:p>
-      <w:pPr>
-        <w:pStyle w:val="FirstParagraph"/>
-      </w:pPr>
-      <w:r>
-        <w:t xml:space="preserve">So if we wanted to amend our coding to include a new derived variable weight_kg in the</w:t>
-      </w:r>
-      <w:r>
-        <w:t xml:space="preserve"> </w:t>
-      </w:r>
-      <w:r>
-        <w:t xml:space="preserve">‘</w:t>
-      </w:r>
-      <w:r>
-        <w:t xml:space="preserve">offenders_anonymous</w:t>
-      </w:r>
-      <w:r>
-        <w:t xml:space="preserve">’</w:t>
-      </w:r>
-      <w:r>
-        <w:t xml:space="preserve"> </w:t>
-      </w:r>
-      <w:r>
-        <w:t xml:space="preserve">dataset:</w:t>
-      </w:r>
-    </w:p>
-    <w:p>
-      <w:pPr>
-        <w:pStyle w:val="SourceCode"/>
-      </w:pPr>
-      <w:r>
-        <w:rPr>
-          <w:rStyle w:val="NormalTok"/>
-        </w:rPr>
-        <w:t xml:space="preserve">offenders_anonymous &lt;-</w:t>
-      </w:r>
-      <w:r>
-        <w:rPr>
-          <w:rStyle w:val="StringTok"/>
-        </w:rPr>
-        <w:t xml:space="preserve"> </w:t>
-      </w:r>
-      <w:r>
-        <w:rPr>
-          <w:rStyle w:val="NormalTok"/>
-        </w:rPr>
-        <w:t xml:space="preserve">offenders </w:t>
-      </w:r>
-      <w:r>
-        <w:rPr>
-          <w:rStyle w:val="OperatorTok"/>
-        </w:rPr>
-        <w:t xml:space="preserve">%&gt;%</w:t>
-      </w:r>
-      <w:r>
-        <w:br w:type="textWrapping"/>
-      </w:r>
-      <w:r>
-        <w:rPr>
-          <w:rStyle w:val="StringTok"/>
-        </w:rPr>
-        <w:t xml:space="preserve">  </w:t>
-      </w:r>
-      <w:r>
-        <w:rPr>
-          <w:rStyle w:val="KeywordTok"/>
-        </w:rPr>
-        <w:t xml:space="preserve">select</w:t>
-      </w:r>
-      <w:r>
-        <w:rPr>
-          <w:rStyle w:val="NormalTok"/>
-        </w:rPr>
-        <w:t xml:space="preserve">(BIRTH_DATE, WEIGHT, PREV_CONVICTIONS) </w:t>
-      </w:r>
-      <w:r>
-        <w:rPr>
-          <w:rStyle w:val="OperatorTok"/>
-        </w:rPr>
-        <w:t xml:space="preserve">%&gt;%</w:t>
-      </w:r>
-      <w:r>
-        <w:br w:type="textWrapping"/>
-      </w:r>
-      <w:r>
-        <w:rPr>
-          <w:rStyle w:val="StringTok"/>
-        </w:rPr>
-        <w:t xml:space="preserve">  </w:t>
-      </w:r>
-      <w:r>
-        <w:rPr>
-          <w:rStyle w:val="KeywordTok"/>
-        </w:rPr>
-        <w:t xml:space="preserve">rename</w:t>
-      </w:r>
-      <w:r>
-        <w:rPr>
-          <w:rStyle w:val="NormalTok"/>
-        </w:rPr>
-        <w:t xml:space="preserve">(</w:t>
-      </w:r>
-      <w:r>
-        <w:rPr>
-          <w:rStyle w:val="DataTypeTok"/>
-        </w:rPr>
-        <w:t xml:space="preserve">DoB =</w:t>
-      </w:r>
-      <w:r>
-        <w:rPr>
-          <w:rStyle w:val="NormalTok"/>
-        </w:rPr>
-        <w:t xml:space="preserve"> BIRTH_DATE, </w:t>
-      </w:r>
-      <w:r>
-        <w:rPr>
-          <w:rStyle w:val="DataTypeTok"/>
-        </w:rPr>
-        <w:t xml:space="preserve">Num_prev_convictions =</w:t>
-      </w:r>
-      <w:r>
-        <w:rPr>
-          <w:rStyle w:val="NormalTok"/>
-        </w:rPr>
-        <w:t xml:space="preserve"> PREV_CONVICTIONS) </w:t>
-      </w:r>
-      <w:r>
-        <w:rPr>
-          <w:rStyle w:val="OperatorTok"/>
-        </w:rPr>
-        <w:t xml:space="preserve">%&gt;%</w:t>
-      </w:r>
-      <w:r>
-        <w:br w:type="textWrapping"/>
-      </w:r>
-      <w:r>
-        <w:rPr>
-          <w:rStyle w:val="StringTok"/>
-        </w:rPr>
-        <w:t xml:space="preserve">  </w:t>
-      </w:r>
-      <w:r>
-        <w:rPr>
-          <w:rStyle w:val="KeywordTok"/>
-        </w:rPr>
-        <w:t xml:space="preserve">mutate</w:t>
-      </w:r>
-      <w:r>
-        <w:rPr>
-          <w:rStyle w:val="NormalTok"/>
-        </w:rPr>
-        <w:t xml:space="preserve">(</w:t>
-      </w:r>
-      <w:r>
-        <w:rPr>
-          <w:rStyle w:val="DataTypeTok"/>
-        </w:rPr>
-        <w:t xml:space="preserve">weight_kg =</w:t>
-      </w:r>
-      <w:r>
-        <w:rPr>
-          <w:rStyle w:val="NormalTok"/>
-        </w:rPr>
-        <w:t xml:space="preserve"> WEIGHT </w:t>
-      </w:r>
-      <w:r>
-        <w:rPr>
-          <w:rStyle w:val="OperatorTok"/>
-        </w:rPr>
-        <w:t xml:space="preserve">*</w:t>
-      </w:r>
-      <w:r>
-        <w:rPr>
-          <w:rStyle w:val="StringTok"/>
-        </w:rPr>
-        <w:t xml:space="preserve"> </w:t>
-      </w:r>
-      <w:r>
-        <w:rPr>
-          <w:rStyle w:val="FloatTok"/>
-        </w:rPr>
-        <w:t xml:space="preserve">0.454</w:t>
-      </w:r>
-      <w:r>
-        <w:rPr>
-          <w:rStyle w:val="NormalTok"/>
-        </w:rPr>
-        <w:t xml:space="preserve">)</w:t>
-      </w:r>
-    </w:p>
-    <w:p>
-      <w:pPr>
-        <w:pStyle w:val="FirstParagraph"/>
-      </w:pPr>
-      <w:r>
-        <w:t xml:space="preserve">You can download the</w:t>
-      </w:r>
-      <w:r>
-        <w:t xml:space="preserve"> </w:t>
-      </w:r>
-      <w:r>
-        <w:t xml:space="preserve">‘</w:t>
-      </w:r>
-      <w:r>
-        <w:t xml:space="preserve">Data Transformation Cheat Sheet</w:t>
-      </w:r>
-      <w:r>
-        <w:t xml:space="preserve">’</w:t>
-      </w:r>
-      <w:r>
-        <w:t xml:space="preserve"> </w:t>
-      </w:r>
-      <w:r>
         <w:t xml:space="preserve">(and other cheatsheets) at:</w:t>
       </w:r>
       <w:r>
         <w:t xml:space="preserve"> </w:t>
       </w:r>
-      <w:hyperlink r:id="rId53">
+      <w:hyperlink r:id="rId54">
         <w:r>
           <w:rPr>
             <w:rStyle w:val="Hyperlink"/>
@@ -5262,8 +5414,8 @@
       <w:pPr>
         <w:pStyle w:val="Heading3"/>
       </w:pPr>
-      <w:bookmarkStart w:id="54" w:name="exercises-2"/>
-      <w:bookmarkEnd w:id="54"/>
+      <w:bookmarkStart w:id="55" w:name="exercises-2"/>
+      <w:bookmarkEnd w:id="55"/>
       <w:r>
         <w:t xml:space="preserve">3.6 Exercises</w:t>
       </w:r>
@@ -5320,8 +5472,8 @@
       <w:pPr>
         <w:pStyle w:val="Heading2"/>
       </w:pPr>
-      <w:bookmarkStart w:id="55" w:name="dates"/>
-      <w:bookmarkEnd w:id="55"/>
+      <w:bookmarkStart w:id="56" w:name="dates"/>
+      <w:bookmarkEnd w:id="56"/>
       <w:r>
         <w:t xml:space="preserve">4 Dates</w:t>
       </w:r>
@@ -5330,8 +5482,8 @@
       <w:pPr>
         <w:pStyle w:val="Heading3"/>
       </w:pPr>
-      <w:bookmarkStart w:id="56" w:name="manipulating-dates"/>
-      <w:bookmarkEnd w:id="56"/>
+      <w:bookmarkStart w:id="57" w:name="manipulating-dates"/>
+      <w:bookmarkEnd w:id="57"/>
       <w:r>
         <w:t xml:space="preserve">4.1 Manipulating dates</w:t>
       </w:r>
@@ -5469,7 +5621,7 @@
         <w:rPr>
           <w:rStyle w:val="VerbatimChar"/>
         </w:rPr>
-        <w:t xml:space="preserve">## [1] "2019-01-28"</w:t>
+        <w:t xml:space="preserve">## [1] "2019-01-31"</w:t>
       </w:r>
     </w:p>
     <w:p>
@@ -6013,8 +6165,8 @@
       <w:pPr>
         <w:pStyle w:val="Heading3"/>
       </w:pPr>
-      <w:bookmarkStart w:id="57" w:name="exercises-3"/>
-      <w:bookmarkEnd w:id="57"/>
+      <w:bookmarkStart w:id="58" w:name="exercises-3"/>
+      <w:bookmarkEnd w:id="58"/>
       <w:r>
         <w:t xml:space="preserve">4.2 Exercises</w:t>
       </w:r>
@@ -6107,8 +6259,8 @@
       <w:pPr>
         <w:pStyle w:val="Heading2"/>
       </w:pPr>
-      <w:bookmarkStart w:id="58" w:name="merging-data-missing-values-and-exporting"/>
-      <w:bookmarkEnd w:id="58"/>
+      <w:bookmarkStart w:id="59" w:name="merging-data-missing-values-and-exporting"/>
+      <w:bookmarkEnd w:id="59"/>
       <w:r>
         <w:t xml:space="preserve">5 Merging data, missing values and exporting</w:t>
       </w:r>
@@ -6117,8 +6269,8 @@
       <w:pPr>
         <w:pStyle w:val="Heading3"/>
       </w:pPr>
-      <w:bookmarkStart w:id="59" w:name="merging-datasets"/>
-      <w:bookmarkEnd w:id="59"/>
+      <w:bookmarkStart w:id="60" w:name="merging-datasets"/>
+      <w:bookmarkEnd w:id="60"/>
       <w:r>
         <w:t xml:space="preserve">5.1 Merging datasets</w:t>
       </w:r>
@@ -6497,7 +6649,7 @@
       <w:r>
         <w:t xml:space="preserve"> </w:t>
       </w:r>
-      <w:hyperlink r:id="rId53">
+      <w:hyperlink r:id="rId54">
         <w:r>
           <w:rPr>
             <w:rStyle w:val="Hyperlink"/>
@@ -6737,8 +6889,8 @@
       <w:pPr>
         <w:pStyle w:val="Heading3"/>
       </w:pPr>
-      <w:bookmarkStart w:id="60" w:name="handling-missing-values"/>
-      <w:bookmarkEnd w:id="60"/>
+      <w:bookmarkStart w:id="61" w:name="handling-missing-values"/>
+      <w:bookmarkEnd w:id="61"/>
       <w:r>
         <w:t xml:space="preserve">5.2 Handling missing values</w:t>
       </w:r>
@@ -6969,8 +7121,8 @@
       <w:pPr>
         <w:pStyle w:val="Heading3"/>
       </w:pPr>
-      <w:bookmarkStart w:id="61" w:name="exporting-data"/>
-      <w:bookmarkEnd w:id="61"/>
+      <w:bookmarkStart w:id="62" w:name="exporting-data"/>
+      <w:bookmarkEnd w:id="62"/>
       <w:r>
         <w:t xml:space="preserve">5.3 Exporting data</w:t>
       </w:r>
@@ -7051,8 +7203,8 @@
       <w:pPr>
         <w:pStyle w:val="Heading3"/>
       </w:pPr>
-      <w:bookmarkStart w:id="62" w:name="exercises-4"/>
-      <w:bookmarkEnd w:id="62"/>
+      <w:bookmarkStart w:id="63" w:name="exercises-4"/>
+      <w:bookmarkEnd w:id="63"/>
       <w:r>
         <w:t xml:space="preserve">5.4 Exercises</w:t>
       </w:r>
@@ -7099,8 +7251,8 @@
       <w:pPr>
         <w:pStyle w:val="Heading2"/>
       </w:pPr>
-      <w:bookmarkStart w:id="63" w:name="extra-resources"/>
-      <w:bookmarkEnd w:id="63"/>
+      <w:bookmarkStart w:id="64" w:name="extra-resources"/>
+      <w:bookmarkEnd w:id="64"/>
       <w:r>
         <w:t xml:space="preserve">6. Extra Resources</w:t>
       </w:r>
@@ -7145,7 +7297,7 @@
       <w:r>
         <w:t xml:space="preserve"> </w:t>
       </w:r>
-      <w:hyperlink r:id="rId64">
+      <w:hyperlink r:id="rId65">
         <w:r>
           <w:rPr>
             <w:rStyle w:val="Hyperlink"/>
@@ -7189,7 +7341,7 @@
       <w:r>
         <w:t xml:space="preserve"> </w:t>
       </w:r>
-      <w:hyperlink r:id="rId65">
+      <w:hyperlink r:id="rId66">
         <w:r>
           <w:rPr>
             <w:rStyle w:val="Hyperlink"/>
@@ -7233,7 +7385,7 @@
       <w:r>
         <w:t xml:space="preserve"> </w:t>
       </w:r>
-      <w:hyperlink r:id="rId53">
+      <w:hyperlink r:id="rId54">
         <w:r>
           <w:rPr>
             <w:rStyle w:val="Hyperlink"/>
@@ -7273,7 +7425,7 @@
       <w:r>
         <w:t xml:space="preserve"> </w:t>
       </w:r>
-      <w:hyperlink r:id="rId66">
+      <w:hyperlink r:id="rId67">
         <w:r>
           <w:rPr>
             <w:rStyle w:val="Hyperlink"/>
@@ -7390,7 +7542,7 @@
     </w:lvl>
   </w:abstractNum>
   <w:abstractNum w:abstractNumId="990">
-    <w:nsid w:val="26cecd36"/>
+    <w:nsid w:val="2b2c4068"/>
     <w:multiLevelType w:val="multilevel"/>
     <w:lvl w:ilvl="0">
       <w:numFmt w:val="bullet"/>
@@ -7471,7 +7623,7 @@
     </w:lvl>
   </w:abstractNum>
   <w:abstractNum w:abstractNumId="99411">
-    <w:nsid w:val="eb297138"/>
+    <w:nsid w:val="c3d424cf"/>
     <w:multiLevelType w:val="multilevel"/>
     <w:lvl w:ilvl="0">
       <w:start w:val="1"/>
@@ -7559,7 +7711,7 @@
     </w:lvl>
   </w:abstractNum>
   <w:abstractNum w:abstractNumId="991">
-    <w:nsid w:val="4452059a"/>
+    <w:nsid w:val="f1e616ae"/>
     <w:multiLevelType w:val="multilevel"/>
     <w:lvl w:ilvl="0">
       <w:numFmt w:val="bullet"/>

</xml_diff>

<commit_message>
Small changes to text, piping consistency and ungroup part
</commit_message>
<xml_diff>
--- a/Intro_markdown.docx
+++ b/Intro_markdown.docx
@@ -1503,7 +1503,7 @@
         <w:rPr>
           <w:rStyle w:val="VerbatimChar"/>
         </w:rPr>
-        <w:t xml:space="preserve">FALSE ── Attaching packages ─────────────────────────────────────────────────────────────────────────── tidyverse 1.2.1 ──</w:t>
+        <w:t xml:space="preserve">FALSE ── Attaching packages ─────────────────────────────────────────────────────────────────────────────────────────────────────────────────────────── tidyverse 1.2.1 ──</w:t>
       </w:r>
     </w:p>
     <w:p>
@@ -1552,7 +1552,7 @@
         <w:rPr>
           <w:rStyle w:val="VerbatimChar"/>
         </w:rPr>
-        <w:t xml:space="preserve">FALSE ── Conflicts ────────────────────────────────────────────────────────────────────────────── tidyverse_conflicts() ──</w:t>
+        <w:t xml:space="preserve">FALSE ── Conflicts ────────────────────────────────────────────────────────────────────────────────────────────────────────────────────────────── tidyverse_conflicts() ──</w:t>
       </w:r>
       <w:r>
         <w:br w:type="textWrapping"/>
@@ -3715,6 +3715,14 @@
         <w:pStyle w:val="FirstParagraph"/>
       </w:pPr>
       <w:r>
+        <w:t xml:space="preserve">Throughout this course you may have noticed double colons being used following the name of a package as above. This specifies the package you are refering to before calling the function, hence avoiding using the wrong function if two from different packages you have loaded have the same name. In general R will use the function from your most recently loaded package and will warn you when you load a package if there is some overlap. We will not specify packages throughout this code due to the nature of the course, but it is good practice to specify packages in this way if you are sharing code or moving between projects.</w:t>
+      </w:r>
+    </w:p>
+    <w:p>
+      <w:pPr>
+        <w:pStyle w:val="BodyText"/>
+      </w:pPr>
+      <w:r>
         <w:t xml:space="preserve">group_by() identifies which variables we want to produce breakdowns by.</w:t>
       </w:r>
     </w:p>
@@ -3977,7 +3985,7 @@
         <w:pStyle w:val="BodyText"/>
       </w:pPr>
       <w:r>
-        <w:t xml:space="preserve">The R code which uses the pipe operator is taking the</w:t>
+        <w:t xml:space="preserve">In the above code R is taking the</w:t>
       </w:r>
       <w:r>
         <w:t xml:space="preserve"> </w:t>
@@ -3995,7 +4003,25 @@
         <w:t xml:space="preserve"> </w:t>
       </w:r>
       <w:r>
-        <w:t xml:space="preserve">dataset, grouping it first by REGION and then by GENDER (note that the dataset being passed into the group_by command using</w:t>
+        <w:t xml:space="preserve">dataset, grouping it first by REGION and then by GENDER (note that the data is</w:t>
+      </w:r>
+      <w:r>
+        <w:t xml:space="preserve"> </w:t>
+      </w:r>
+      <w:r>
+        <w:t xml:space="preserve">“</w:t>
+      </w:r>
+      <w:r>
+        <w:t xml:space="preserve">piped</w:t>
+      </w:r>
+      <w:r>
+        <w:t xml:space="preserve">”</w:t>
+      </w:r>
+      <w:r>
+        <w:t xml:space="preserve"> </w:t>
+      </w:r>
+      <w:r>
+        <w:t xml:space="preserve">like water into the dplyr::group_by command using the pipe symbol</w:t>
       </w:r>
       <w:r>
         <w:t xml:space="preserve"> </w:t>
@@ -4013,7 +4039,7 @@
         <w:t xml:space="preserve"> </w:t>
       </w:r>
       <w:r>
-        <w:t xml:space="preserve">is instead of specifying the</w:t>
+        <w:t xml:space="preserve">instead of specifying the</w:t>
       </w:r>
       <w:r>
         <w:t xml:space="preserve"> </w:t>
@@ -4031,7 +4057,7 @@
         <w:t xml:space="preserve"> </w:t>
       </w:r>
       <w:r>
-        <w:t xml:space="preserve">dataset as the first argument within the group_by command), and then outputs the mean number of previous convictions by REGION and GENDER. The new mean number of previous convictions variable we’ve decided to call</w:t>
+        <w:t xml:space="preserve">dataset as the first argument within the dplyr::group_by command), and then outputting the mean number of previous convictions by REGION and GENDER. The new mean number of previous convictions variable we’ve decided to call</w:t>
       </w:r>
       <w:r>
         <w:t xml:space="preserve"> </w:t>
@@ -4228,7 +4254,7 @@
         <w:pStyle w:val="FirstParagraph"/>
       </w:pPr>
       <w:r>
-        <w:t xml:space="preserve">The regional_gender_average dataset is grouped by REGION and GENDER. If we want to remove this grouping we can use the ungroup command which in this example, returns the counts of observations in the ungrouped data:</w:t>
+        <w:t xml:space="preserve">The regional_gender_average dataset is grouped by REGION and GENDER. If we run it through dplyr::sumuraise again the result will be grouped by the first grouping variable set which is REGION For example, the summarise() function applied below counts the rows in each of the first group by category.</w:t>
       </w:r>
     </w:p>
     <w:p>
@@ -4239,18 +4265,6 @@
         <w:rPr>
           <w:rStyle w:val="NormalTok"/>
         </w:rPr>
-        <w:t xml:space="preserve">regional_gender_average_ungroup &lt;-</w:t>
-      </w:r>
-      <w:r>
-        <w:rPr>
-          <w:rStyle w:val="StringTok"/>
-        </w:rPr>
-        <w:t xml:space="preserve"> </w:t>
-      </w:r>
-      <w:r>
-        <w:rPr>
-          <w:rStyle w:val="NormalTok"/>
-        </w:rPr>
         <w:t xml:space="preserve">regional_gender_average </w:t>
       </w:r>
       <w:r>
@@ -4278,6 +4292,82 @@
         <w:rPr>
           <w:rStyle w:val="KeywordTok"/>
         </w:rPr>
+        <w:t xml:space="preserve">summarise</w:t>
+      </w:r>
+      <w:r>
+        <w:rPr>
+          <w:rStyle w:val="NormalTok"/>
+        </w:rPr>
+        <w:t xml:space="preserve">(</w:t>
+      </w:r>
+      <w:r>
+        <w:rPr>
+          <w:rStyle w:val="DataTypeTok"/>
+        </w:rPr>
+        <w:t xml:space="preserve">n =</w:t>
+      </w:r>
+      <w:r>
+        <w:rPr>
+          <w:rStyle w:val="NormalTok"/>
+        </w:rPr>
+        <w:t xml:space="preserve"> </w:t>
+      </w:r>
+      <w:r>
+        <w:rPr>
+          <w:rStyle w:val="KeywordTok"/>
+        </w:rPr>
+        <w:t xml:space="preserve">n</w:t>
+      </w:r>
+      <w:r>
+        <w:rPr>
+          <w:rStyle w:val="NormalTok"/>
+        </w:rPr>
+        <w:t xml:space="preserve">())</w:t>
+      </w:r>
+    </w:p>
+    <w:p>
+      <w:pPr>
+        <w:pStyle w:val="FirstParagraph"/>
+      </w:pPr>
+      <w:r>
+        <w:t xml:space="preserve">But if we wanted to count all the rows in the dataset with the grouping removed we add in the dplyr::ungroup() function as below:</w:t>
+      </w:r>
+    </w:p>
+    <w:p>
+      <w:pPr>
+        <w:pStyle w:val="SourceCode"/>
+      </w:pPr>
+      <w:r>
+        <w:rPr>
+          <w:rStyle w:val="NormalTok"/>
+        </w:rPr>
+        <w:t xml:space="preserve">regional_gender_average </w:t>
+      </w:r>
+      <w:r>
+        <w:rPr>
+          <w:rStyle w:val="OperatorTok"/>
+        </w:rPr>
+        <w:t xml:space="preserve">%&gt;%</w:t>
+      </w:r>
+      <w:r>
+        <w:rPr>
+          <w:rStyle w:val="StringTok"/>
+        </w:rPr>
+        <w:t xml:space="preserve"> </w:t>
+      </w:r>
+      <w:r>
+        <w:br w:type="textWrapping"/>
+      </w:r>
+      <w:r>
+        <w:rPr>
+          <w:rStyle w:val="StringTok"/>
+        </w:rPr>
+        <w:t xml:space="preserve"> </w:t>
+      </w:r>
+      <w:r>
+        <w:rPr>
+          <w:rStyle w:val="KeywordTok"/>
+        </w:rPr>
         <w:t xml:space="preserve">ungroup</w:t>
       </w:r>
       <w:r>
@@ -4296,7 +4386,7 @@
         <w:rPr>
           <w:rStyle w:val="StringTok"/>
         </w:rPr>
-        <w:t xml:space="preserve">             </w:t>
+        <w:t xml:space="preserve"> </w:t>
       </w:r>
       <w:r>
         <w:br w:type="textWrapping"/>
@@ -4305,7 +4395,7 @@
         <w:rPr>
           <w:rStyle w:val="StringTok"/>
         </w:rPr>
-        <w:t xml:space="preserve">  </w:t>
+        <w:t xml:space="preserve"> </w:t>
       </w:r>
       <w:r>
         <w:rPr>
@@ -4323,7 +4413,7 @@
         <w:rPr>
           <w:rStyle w:val="DataTypeTok"/>
         </w:rPr>
-        <w:t xml:space="preserve">Count =</w:t>
+        <w:t xml:space="preserve">n =</w:t>
       </w:r>
       <w:r>
         <w:rPr>
@@ -4342,6 +4432,44 @@
           <w:rStyle w:val="NormalTok"/>
         </w:rPr>
         <w:t xml:space="preserve">())</w:t>
+      </w:r>
+    </w:p>
+    <w:p>
+      <w:pPr>
+        <w:pStyle w:val="SourceCode"/>
+      </w:pPr>
+      <w:r>
+        <w:rPr>
+          <w:rStyle w:val="VerbatimChar"/>
+        </w:rPr>
+        <w:t xml:space="preserve">## # A tibble: 1 x 1</w:t>
+      </w:r>
+      <w:r>
+        <w:br w:type="textWrapping"/>
+      </w:r>
+      <w:r>
+        <w:rPr>
+          <w:rStyle w:val="VerbatimChar"/>
+        </w:rPr>
+        <w:t xml:space="preserve">##       n</w:t>
+      </w:r>
+      <w:r>
+        <w:br w:type="textWrapping"/>
+      </w:r>
+      <w:r>
+        <w:rPr>
+          <w:rStyle w:val="VerbatimChar"/>
+        </w:rPr>
+        <w:t xml:space="preserve">##   &lt;int&gt;</w:t>
+      </w:r>
+      <w:r>
+        <w:br w:type="textWrapping"/>
+      </w:r>
+      <w:r>
+        <w:rPr>
+          <w:rStyle w:val="VerbatimChar"/>
+        </w:rPr>
+        <w:t xml:space="preserve">## 1     8</w:t>
       </w:r>
     </w:p>
     <w:p>
@@ -4813,6 +4941,24 @@
       </w:r>
       <w:r>
         <w:rPr>
+          <w:rStyle w:val="NormalTok"/>
+        </w:rPr>
+        <w:t xml:space="preserve">offenders </w:t>
+      </w:r>
+      <w:r>
+        <w:rPr>
+          <w:rStyle w:val="OperatorTok"/>
+        </w:rPr>
+        <w:t xml:space="preserve">%&gt;%</w:t>
+      </w:r>
+      <w:r>
+        <w:rPr>
+          <w:rStyle w:val="StringTok"/>
+        </w:rPr>
+        <w:t xml:space="preserve"> </w:t>
+      </w:r>
+      <w:r>
+        <w:rPr>
           <w:rStyle w:val="KeywordTok"/>
         </w:rPr>
         <w:t xml:space="preserve">select</w:t>
@@ -4821,7 +4967,7 @@
         <w:rPr>
           <w:rStyle w:val="NormalTok"/>
         </w:rPr>
-        <w:t xml:space="preserve">(offenders, </w:t>
+        <w:t xml:space="preserve">(</w:t>
       </w:r>
       <w:r>
         <w:rPr>
@@ -4894,6 +5040,24 @@
       </w:r>
       <w:r>
         <w:rPr>
+          <w:rStyle w:val="NormalTok"/>
+        </w:rPr>
+        <w:t xml:space="preserve">offenders </w:t>
+      </w:r>
+      <w:r>
+        <w:rPr>
+          <w:rStyle w:val="OperatorTok"/>
+        </w:rPr>
+        <w:t xml:space="preserve">%&gt;%</w:t>
+      </w:r>
+      <w:r>
+        <w:rPr>
+          <w:rStyle w:val="StringTok"/>
+        </w:rPr>
+        <w:t xml:space="preserve"> </w:t>
+      </w:r>
+      <w:r>
+        <w:rPr>
           <w:rStyle w:val="KeywordTok"/>
         </w:rPr>
         <w:t xml:space="preserve">select</w:t>
@@ -4902,7 +5066,7 @@
         <w:rPr>
           <w:rStyle w:val="NormalTok"/>
         </w:rPr>
-        <w:t xml:space="preserve">(offenders, BIRTH_DATE, WEIGHT, PREV_CONVICTIONS)</w:t>
+        <w:t xml:space="preserve">(BIRTH_DATE, WEIGHT, PREV_CONVICTIONS)</w:t>
       </w:r>
     </w:p>
     <w:p>
@@ -5621,7 +5785,7 @@
         <w:rPr>
           <w:rStyle w:val="VerbatimChar"/>
         </w:rPr>
-        <w:t xml:space="preserve">## [1] "2019-01-31"</w:t>
+        <w:t xml:space="preserve">## [1] "2019-03-28"</w:t>
       </w:r>
     </w:p>
     <w:p>
@@ -6497,6 +6661,24 @@
         <w:rPr>
           <w:rStyle w:val="NormalTok"/>
         </w:rPr>
+        <w:t xml:space="preserve">offenders_trial </w:t>
+      </w:r>
+      <w:r>
+        <w:rPr>
+          <w:rStyle w:val="OperatorTok"/>
+        </w:rPr>
+        <w:t xml:space="preserve">%&gt;%</w:t>
+      </w:r>
+      <w:r>
+        <w:rPr>
+          <w:rStyle w:val="StringTok"/>
+        </w:rPr>
+        <w:t xml:space="preserve"> </w:t>
+      </w:r>
+      <w:r>
+        <w:rPr>
+          <w:rStyle w:val="NormalTok"/>
+        </w:rPr>
         <w:t xml:space="preserve">dplyr</w:t>
       </w:r>
       <w:r>
@@ -6515,7 +6697,7 @@
         <w:rPr>
           <w:rStyle w:val="NormalTok"/>
         </w:rPr>
-        <w:t xml:space="preserve">(offenders_trial, </w:t>
+        <w:t xml:space="preserve">(</w:t>
       </w:r>
       <w:r>
         <w:rPr>
@@ -6553,18 +6735,6 @@
           <w:rStyle w:val="StringTok"/>
         </w:rPr>
         <w:t xml:space="preserve"> </w:t>
-      </w:r>
-      <w:r>
-        <w:rPr>
-          <w:rStyle w:val="NormalTok"/>
-        </w:rPr>
-        <w:t xml:space="preserve">dplyr</w:t>
-      </w:r>
-      <w:r>
-        <w:rPr>
-          <w:rStyle w:val="OperatorTok"/>
-        </w:rPr>
-        <w:t xml:space="preserve">::</w:t>
       </w:r>
       <w:r>
         <w:rPr>
@@ -6700,6 +6870,24 @@
       </w:r>
       <w:r>
         <w:rPr>
+          <w:rStyle w:val="NormalTok"/>
+        </w:rPr>
+        <w:t xml:space="preserve">offenders </w:t>
+      </w:r>
+      <w:r>
+        <w:rPr>
+          <w:rStyle w:val="OperatorTok"/>
+        </w:rPr>
+        <w:t xml:space="preserve">%&gt;%</w:t>
+      </w:r>
+      <w:r>
+        <w:rPr>
+          <w:rStyle w:val="StringTok"/>
+        </w:rPr>
+        <w:t xml:space="preserve"> </w:t>
+      </w:r>
+      <w:r>
+        <w:rPr>
           <w:rStyle w:val="KeywordTok"/>
         </w:rPr>
         <w:t xml:space="preserve">filter</w:t>
@@ -6708,7 +6896,7 @@
         <w:rPr>
           <w:rStyle w:val="NormalTok"/>
         </w:rPr>
-        <w:t xml:space="preserve">(offenders, GENDER </w:t>
+        <w:t xml:space="preserve">(GENDER </w:t>
       </w:r>
       <w:r>
         <w:rPr>
@@ -6745,6 +6933,24 @@
       </w:r>
       <w:r>
         <w:rPr>
+          <w:rStyle w:val="NormalTok"/>
+        </w:rPr>
+        <w:t xml:space="preserve">offenders </w:t>
+      </w:r>
+      <w:r>
+        <w:rPr>
+          <w:rStyle w:val="OperatorTok"/>
+        </w:rPr>
+        <w:t xml:space="preserve">%&gt;%</w:t>
+      </w:r>
+      <w:r>
+        <w:rPr>
+          <w:rStyle w:val="StringTok"/>
+        </w:rPr>
+        <w:t xml:space="preserve"> </w:t>
+      </w:r>
+      <w:r>
+        <w:rPr>
           <w:rStyle w:val="KeywordTok"/>
         </w:rPr>
         <w:t xml:space="preserve">filter</w:t>
@@ -6753,7 +6959,7 @@
         <w:rPr>
           <w:rStyle w:val="NormalTok"/>
         </w:rPr>
-        <w:t xml:space="preserve">(offenders, GENDER </w:t>
+        <w:t xml:space="preserve">(GENDER </w:t>
       </w:r>
       <w:r>
         <w:rPr>
@@ -7094,6 +7300,24 @@
       </w:r>
       <w:r>
         <w:rPr>
+          <w:rStyle w:val="NormalTok"/>
+        </w:rPr>
+        <w:t xml:space="preserve">offenders </w:t>
+      </w:r>
+      <w:r>
+        <w:rPr>
+          <w:rStyle w:val="OperatorTok"/>
+        </w:rPr>
+        <w:t xml:space="preserve">%&gt;%</w:t>
+      </w:r>
+      <w:r>
+        <w:rPr>
+          <w:rStyle w:val="StringTok"/>
+        </w:rPr>
+        <w:t xml:space="preserve"> </w:t>
+      </w:r>
+      <w:r>
+        <w:rPr>
           <w:rStyle w:val="KeywordTok"/>
         </w:rPr>
         <w:t xml:space="preserve">filter</w:t>
@@ -7102,7 +7326,7 @@
         <w:rPr>
           <w:rStyle w:val="NormalTok"/>
         </w:rPr>
-        <w:t xml:space="preserve">(offenders, </w:t>
+        <w:t xml:space="preserve">(</w:t>
       </w:r>
       <w:r>
         <w:rPr>
@@ -7542,7 +7766,7 @@
     </w:lvl>
   </w:abstractNum>
   <w:abstractNum w:abstractNumId="990">
-    <w:nsid w:val="2b2c4068"/>
+    <w:nsid w:val="7979a261"/>
     <w:multiLevelType w:val="multilevel"/>
     <w:lvl w:ilvl="0">
       <w:numFmt w:val="bullet"/>
@@ -7623,7 +7847,7 @@
     </w:lvl>
   </w:abstractNum>
   <w:abstractNum w:abstractNumId="99411">
-    <w:nsid w:val="c3d424cf"/>
+    <w:nsid w:val="5c52a10a"/>
     <w:multiLevelType w:val="multilevel"/>
     <w:lvl w:ilvl="0">
       <w:start w:val="1"/>
@@ -7711,7 +7935,7 @@
     </w:lvl>
   </w:abstractNum>
   <w:abstractNum w:abstractNumId="991">
-    <w:nsid w:val="f1e616ae"/>
+    <w:nsid w:val="4261ecd0"/>
     <w:multiLevelType w:val="multilevel"/>
     <w:lvl w:ilvl="0">
       <w:numFmt w:val="bullet"/>

</xml_diff>

<commit_message>
Changed some wording or spelling in the R markdown. Changed variable name from n to Count in ungroup section. Changed formatting of a couple of lines of code (moving to a new line after the pipe operator). I've hidden some of the results from the R markdown (you may want to review what we have across the whole document?)
</commit_message>
<xml_diff>
--- a/Intro_markdown.docx
+++ b/Intro_markdown.docx
@@ -1503,7 +1503,7 @@
         <w:rPr>
           <w:rStyle w:val="VerbatimChar"/>
         </w:rPr>
-        <w:t xml:space="preserve">FALSE ── Attaching packages ─────────────────────────────────────────────────────────────────────────────────────────────────────────────────────────── tidyverse 1.2.1 ──</w:t>
+        <w:t xml:space="preserve">FALSE ── Attaching packages ────────────────────────────────────────────────────────────── tidyverse 1.2.1 ──</w:t>
       </w:r>
     </w:p>
     <w:p>
@@ -1552,7 +1552,7 @@
         <w:rPr>
           <w:rStyle w:val="VerbatimChar"/>
         </w:rPr>
-        <w:t xml:space="preserve">FALSE ── Conflicts ────────────────────────────────────────────────────────────────────────────────────────────────────────────────────────────── tidyverse_conflicts() ──</w:t>
+        <w:t xml:space="preserve">FALSE ── Conflicts ───────────────────────────────────────────────────────────────── tidyverse_conflicts() ──</w:t>
       </w:r>
       <w:r>
         <w:br w:type="textWrapping"/>
@@ -3715,7 +3715,7 @@
         <w:pStyle w:val="FirstParagraph"/>
       </w:pPr>
       <w:r>
-        <w:t xml:space="preserve">Throughout this course you may have noticed double colons being used following the name of a package as above. This specifies the package you are refering to before calling the function, hence avoiding using the wrong function if two from different packages you have loaded have the same name. In general R will use the function from your most recently loaded package and will warn you when you load a package if there is some overlap. We will not specify packages throughout this code due to the nature of the course, but it is good practice to specify packages in this way if you are sharing code or moving between projects.</w:t>
+        <w:t xml:space="preserve">Throughout this course you may have noticed double colons being used following the name of a package as above. This specifies the package you are referring to before calling the function, hence avoiding using the wrong function if two functions have the same name and are from different packages. In general, R will use the function from your most recently loaded package and will warn you when you load a package if there is some overlap. We will not specify packages throughout this code due to the nature of the course, but it is good practice to specify packages in this way if you are sharing code or moving between projects.</w:t>
       </w:r>
     </w:p>
     <w:p>
@@ -3985,7 +3985,7 @@
         <w:pStyle w:val="BodyText"/>
       </w:pPr>
       <w:r>
-        <w:t xml:space="preserve">In the above code R is taking the</w:t>
+        <w:t xml:space="preserve">In the above code, R is taking the</w:t>
       </w:r>
       <w:r>
         <w:t xml:space="preserve"> </w:t>
@@ -4254,7 +4254,7 @@
         <w:pStyle w:val="FirstParagraph"/>
       </w:pPr>
       <w:r>
-        <w:t xml:space="preserve">The regional_gender_average dataset is grouped by REGION and GENDER. If we run it through dplyr::sumuraise again the result will be grouped by the first grouping variable set which is REGION For example, the summarise() function applied below counts the rows in each of the first group by category.</w:t>
+        <w:t xml:space="preserve">The regional_gender_average dataset is grouped by REGION and GENDER. If we run it through dplyr::summarise again the result will be grouped by the first grouping variable set which is REGION. For example, the summarise() function applied below counts the rows in each of the first group by category.</w:t>
       </w:r>
     </w:p>
     <w:p>
@@ -4304,7 +4304,7 @@
         <w:rPr>
           <w:rStyle w:val="DataTypeTok"/>
         </w:rPr>
-        <w:t xml:space="preserve">n =</w:t>
+        <w:t xml:space="preserve">Count =</w:t>
       </w:r>
       <w:r>
         <w:rPr>
@@ -4413,7 +4413,7 @@
         <w:rPr>
           <w:rStyle w:val="DataTypeTok"/>
         </w:rPr>
-        <w:t xml:space="preserve">n =</w:t>
+        <w:t xml:space="preserve">Count =</w:t>
       </w:r>
       <w:r>
         <w:rPr>
@@ -4432,44 +4432,6 @@
           <w:rStyle w:val="NormalTok"/>
         </w:rPr>
         <w:t xml:space="preserve">())</w:t>
-      </w:r>
-    </w:p>
-    <w:p>
-      <w:pPr>
-        <w:pStyle w:val="SourceCode"/>
-      </w:pPr>
-      <w:r>
-        <w:rPr>
-          <w:rStyle w:val="VerbatimChar"/>
-        </w:rPr>
-        <w:t xml:space="preserve">## # A tibble: 1 x 1</w:t>
-      </w:r>
-      <w:r>
-        <w:br w:type="textWrapping"/>
-      </w:r>
-      <w:r>
-        <w:rPr>
-          <w:rStyle w:val="VerbatimChar"/>
-        </w:rPr>
-        <w:t xml:space="preserve">##       n</w:t>
-      </w:r>
-      <w:r>
-        <w:br w:type="textWrapping"/>
-      </w:r>
-      <w:r>
-        <w:rPr>
-          <w:rStyle w:val="VerbatimChar"/>
-        </w:rPr>
-        <w:t xml:space="preserve">##   &lt;int&gt;</w:t>
-      </w:r>
-      <w:r>
-        <w:br w:type="textWrapping"/>
-      </w:r>
-      <w:r>
-        <w:rPr>
-          <w:rStyle w:val="VerbatimChar"/>
-        </w:rPr>
-        <w:t xml:space="preserve">## 1     8</w:t>
       </w:r>
     </w:p>
     <w:p>
@@ -4601,62 +4563,6 @@
     </w:p>
     <w:p>
       <w:pPr>
-        <w:pStyle w:val="SourceCode"/>
-      </w:pPr>
-      <w:r>
-        <w:rPr>
-          <w:rStyle w:val="VerbatimChar"/>
-        </w:rPr>
-        <w:t xml:space="preserve">## # A tibble: 3 x 2</w:t>
-      </w:r>
-      <w:r>
-        <w:br w:type="textWrapping"/>
-      </w:r>
-      <w:r>
-        <w:rPr>
-          <w:rStyle w:val="VerbatimChar"/>
-        </w:rPr>
-        <w:t xml:space="preserve">##      SENTENCE Count</w:t>
-      </w:r>
-      <w:r>
-        <w:br w:type="textWrapping"/>
-      </w:r>
-      <w:r>
-        <w:rPr>
-          <w:rStyle w:val="VerbatimChar"/>
-        </w:rPr>
-        <w:t xml:space="preserve">##        &lt;fctr&gt; &lt;int&gt;</w:t>
-      </w:r>
-      <w:r>
-        <w:br w:type="textWrapping"/>
-      </w:r>
-      <w:r>
-        <w:rPr>
-          <w:rStyle w:val="VerbatimChar"/>
-        </w:rPr>
-        <w:t xml:space="preserve">## 1 Court_order   856</w:t>
-      </w:r>
-      <w:r>
-        <w:br w:type="textWrapping"/>
-      </w:r>
-      <w:r>
-        <w:rPr>
-          <w:rStyle w:val="VerbatimChar"/>
-        </w:rPr>
-        <w:t xml:space="preserve">## 2 Prison_&lt;12m   417</w:t>
-      </w:r>
-      <w:r>
-        <w:br w:type="textWrapping"/>
-      </w:r>
-      <w:r>
-        <w:rPr>
-          <w:rStyle w:val="VerbatimChar"/>
-        </w:rPr>
-        <w:t xml:space="preserve">## 3 Prison_12m+   140</w:t>
-      </w:r>
-    </w:p>
-    <w:p>
-      <w:pPr>
         <w:pStyle w:val="FirstParagraph"/>
       </w:pPr>
       <w:r>
@@ -4958,6 +4864,15 @@
         <w:t xml:space="preserve"> </w:t>
       </w:r>
       <w:r>
+        <w:br w:type="textWrapping"/>
+      </w:r>
+      <w:r>
+        <w:rPr>
+          <w:rStyle w:val="StringTok"/>
+        </w:rPr>
+        <w:t xml:space="preserve">  </w:t>
+      </w:r>
+      <w:r>
         <w:rPr>
           <w:rStyle w:val="KeywordTok"/>
         </w:rPr>
@@ -5055,6 +4970,15 @@
           <w:rStyle w:val="StringTok"/>
         </w:rPr>
         <w:t xml:space="preserve"> </w:t>
+      </w:r>
+      <w:r>
+        <w:br w:type="textWrapping"/>
+      </w:r>
+      <w:r>
+        <w:rPr>
+          <w:rStyle w:val="StringTok"/>
+        </w:rPr>
+        <w:t xml:space="preserve">  </w:t>
       </w:r>
       <w:r>
         <w:rPr>
@@ -5711,7 +5635,7 @@
         <w:rPr>
           <w:rStyle w:val="VerbatimChar"/>
         </w:rPr>
-        <w:t xml:space="preserve">## </w:t>
+        <w:t xml:space="preserve">FALSE </w:t>
       </w:r>
       <w:r>
         <w:br w:type="textWrapping"/>
@@ -5720,7 +5644,7 @@
         <w:rPr>
           <w:rStyle w:val="VerbatimChar"/>
         </w:rPr>
-        <w:t xml:space="preserve">## Attaching package: 'lubridate'</w:t>
+        <w:t xml:space="preserve">FALSE Attaching package: 'lubridate'</w:t>
       </w:r>
     </w:p>
     <w:p>
@@ -5731,7 +5655,7 @@
         <w:rPr>
           <w:rStyle w:val="VerbatimChar"/>
         </w:rPr>
-        <w:t xml:space="preserve">## The following object is masked from 'package:base':</w:t>
+        <w:t xml:space="preserve">FALSE The following object is masked from 'package:base':</w:t>
       </w:r>
       <w:r>
         <w:br w:type="textWrapping"/>
@@ -5740,7 +5664,7 @@
         <w:rPr>
           <w:rStyle w:val="VerbatimChar"/>
         </w:rPr>
-        <w:t xml:space="preserve">## </w:t>
+        <w:t xml:space="preserve">FALSE </w:t>
       </w:r>
       <w:r>
         <w:br w:type="textWrapping"/>
@@ -5749,7 +5673,7 @@
         <w:rPr>
           <w:rStyle w:val="VerbatimChar"/>
         </w:rPr>
-        <w:t xml:space="preserve">##     date</w:t>
+        <w:t xml:space="preserve">FALSE     date</w:t>
       </w:r>
     </w:p>
     <w:p>
@@ -5775,17 +5699,6 @@
           <w:rStyle w:val="NormalTok"/>
         </w:rPr>
         <w:t xml:space="preserve">()</w:t>
-      </w:r>
-    </w:p>
-    <w:p>
-      <w:pPr>
-        <w:pStyle w:val="SourceCode"/>
-      </w:pPr>
-      <w:r>
-        <w:rPr>
-          <w:rStyle w:val="VerbatimChar"/>
-        </w:rPr>
-        <w:t xml:space="preserve">## [1] "2019-03-28"</w:t>
       </w:r>
     </w:p>
     <w:p>
@@ -6674,18 +6587,6 @@
           <w:rStyle w:val="StringTok"/>
         </w:rPr>
         <w:t xml:space="preserve"> </w:t>
-      </w:r>
-      <w:r>
-        <w:rPr>
-          <w:rStyle w:val="NormalTok"/>
-        </w:rPr>
-        <w:t xml:space="preserve">dplyr</w:t>
-      </w:r>
-      <w:r>
-        <w:rPr>
-          <w:rStyle w:val="OperatorTok"/>
-        </w:rPr>
-        <w:t xml:space="preserve">::</w:t>
       </w:r>
       <w:r>
         <w:rPr>
@@ -6887,6 +6788,15 @@
         <w:t xml:space="preserve"> </w:t>
       </w:r>
       <w:r>
+        <w:br w:type="textWrapping"/>
+      </w:r>
+      <w:r>
+        <w:rPr>
+          <w:rStyle w:val="StringTok"/>
+        </w:rPr>
+        <w:t xml:space="preserve">  </w:t>
+      </w:r>
+      <w:r>
         <w:rPr>
           <w:rStyle w:val="KeywordTok"/>
         </w:rPr>
@@ -6948,6 +6858,15 @@
           <w:rStyle w:val="StringTok"/>
         </w:rPr>
         <w:t xml:space="preserve"> </w:t>
+      </w:r>
+      <w:r>
+        <w:br w:type="textWrapping"/>
+      </w:r>
+      <w:r>
+        <w:rPr>
+          <w:rStyle w:val="StringTok"/>
+        </w:rPr>
+        <w:t xml:space="preserve">  </w:t>
       </w:r>
       <w:r>
         <w:rPr>
@@ -7315,6 +7234,15 @@
           <w:rStyle w:val="StringTok"/>
         </w:rPr>
         <w:t xml:space="preserve"> </w:t>
+      </w:r>
+      <w:r>
+        <w:br w:type="textWrapping"/>
+      </w:r>
+      <w:r>
+        <w:rPr>
+          <w:rStyle w:val="StringTok"/>
+        </w:rPr>
+        <w:t xml:space="preserve">  </w:t>
       </w:r>
       <w:r>
         <w:rPr>
@@ -7766,7 +7694,7 @@
     </w:lvl>
   </w:abstractNum>
   <w:abstractNum w:abstractNumId="990">
-    <w:nsid w:val="7979a261"/>
+    <w:nsid w:val="97b35398"/>
     <w:multiLevelType w:val="multilevel"/>
     <w:lvl w:ilvl="0">
       <w:numFmt w:val="bullet"/>
@@ -7847,7 +7775,7 @@
     </w:lvl>
   </w:abstractNum>
   <w:abstractNum w:abstractNumId="99411">
-    <w:nsid w:val="5c52a10a"/>
+    <w:nsid w:val="38614e07"/>
     <w:multiLevelType w:val="multilevel"/>
     <w:lvl w:ilvl="0">
       <w:start w:val="1"/>
@@ -7935,7 +7863,7 @@
     </w:lvl>
   </w:abstractNum>
   <w:abstractNum w:abstractNumId="991">
-    <w:nsid w:val="4261ecd0"/>
+    <w:nsid w:val="303565a0"/>
     <w:multiLevelType w:val="multilevel"/>
     <w:lvl w:ilvl="0">
       <w:numFmt w:val="bullet"/>

</xml_diff>

<commit_message>
Updated word doc (knitted)
</commit_message>
<xml_diff>
--- a/Intro_markdown.docx
+++ b/Intro_markdown.docx
@@ -1503,7 +1503,7 @@
         <w:rPr>
           <w:rStyle w:val="VerbatimChar"/>
         </w:rPr>
-        <w:t xml:space="preserve">FALSE ── Attaching packages ─────────────────────────────────────────────────────────────────────────── tidyverse 1.2.1 ──</w:t>
+        <w:t xml:space="preserve">FALSE ── Attaching packages ──────────────────────────────────────────────────────────────────────────────── tidyverse 1.2.1 ──</w:t>
       </w:r>
     </w:p>
     <w:p>
@@ -1552,7 +1552,7 @@
         <w:rPr>
           <w:rStyle w:val="VerbatimChar"/>
         </w:rPr>
-        <w:t xml:space="preserve">FALSE ── Conflicts ────────────────────────────────────────────────────────────────────────────── tidyverse_conflicts() ──</w:t>
+        <w:t xml:space="preserve">FALSE ── Conflicts ─────────────────────────────────────────────────────────────────────────────────── tidyverse_conflicts() ──</w:t>
       </w:r>
       <w:r>
         <w:br w:type="textWrapping"/>
@@ -5621,7 +5621,7 @@
         <w:rPr>
           <w:rStyle w:val="VerbatimChar"/>
         </w:rPr>
-        <w:t xml:space="preserve">## [1] "2019-01-31"</w:t>
+        <w:t xml:space="preserve">## [1] "2019-03-29"</w:t>
       </w:r>
     </w:p>
     <w:p>
@@ -7542,7 +7542,7 @@
     </w:lvl>
   </w:abstractNum>
   <w:abstractNum w:abstractNumId="990">
-    <w:nsid w:val="2b2c4068"/>
+    <w:nsid w:val="4637dfbd"/>
     <w:multiLevelType w:val="multilevel"/>
     <w:lvl w:ilvl="0">
       <w:numFmt w:val="bullet"/>
@@ -7623,7 +7623,7 @@
     </w:lvl>
   </w:abstractNum>
   <w:abstractNum w:abstractNumId="99411">
-    <w:nsid w:val="c3d424cf"/>
+    <w:nsid w:val="b642e2db"/>
     <w:multiLevelType w:val="multilevel"/>
     <w:lvl w:ilvl="0">
       <w:start w:val="1"/>
@@ -7711,7 +7711,7 @@
     </w:lvl>
   </w:abstractNum>
   <w:abstractNum w:abstractNumId="991">
-    <w:nsid w:val="f1e616ae"/>
+    <w:nsid w:val="24306bc4"/>
     <w:multiLevelType w:val="multilevel"/>
     <w:lvl w:ilvl="0">
       <w:numFmt w:val="bullet"/>

</xml_diff>

<commit_message>
Tweaks to wording. Used dplyr if_else rather than base. Moved if_else to ch3 from ch2. Simplified ch2 exercises & cut down. Moved piping description to align with coding.
</commit_message>
<xml_diff>
--- a/Intro_markdown.docx
+++ b/Intro_markdown.docx
@@ -1503,7 +1503,7 @@
         <w:rPr>
           <w:rStyle w:val="VerbatimChar"/>
         </w:rPr>
-        <w:t xml:space="preserve">FALSE ── Attaching packages ──────────────────────────────────────────────────────────────────────────────── tidyverse 1.2.1 ──</w:t>
+        <w:t xml:space="preserve">FALSE ── Attaching packages ────────────────────────────────────────────────────────────────────────────────────────────────────────────────────────────────────────── tidyverse 1.2.1 ──</w:t>
       </w:r>
     </w:p>
     <w:p>
@@ -1552,7 +1552,7 @@
         <w:rPr>
           <w:rStyle w:val="VerbatimChar"/>
         </w:rPr>
-        <w:t xml:space="preserve">FALSE ── Conflicts ─────────────────────────────────────────────────────────────────────────────────── tidyverse_conflicts() ──</w:t>
+        <w:t xml:space="preserve">FALSE ── Conflicts ───────────────────────────────────────────────────────────────────────────────────────────────────────────────────────────────────────────── tidyverse_conflicts() ──</w:t>
       </w:r>
       <w:r>
         <w:br/>
@@ -3254,151 +3254,11 @@
       <w:pPr>
         <w:pStyle w:val="Heading3"/>
       </w:pPr>
-      <w:bookmarkStart w:id="44" w:name="ifelse"/>
-      <w:r>
-        <w:t xml:space="preserve">2.6 Ifelse</w:t>
+      <w:bookmarkStart w:id="44" w:name="Xa53f1862502b5901a2b3c4921caad9ba48964f2"/>
+      <w:r>
+        <w:t xml:space="preserve">2.6 Some useful numeric and statistical functions include:</w:t>
       </w:r>
       <w:bookmarkEnd w:id="44"/>
-    </w:p>
-    <w:p>
-      <w:pPr>
-        <w:pStyle w:val="FirstParagraph"/>
-      </w:pPr>
-      <w:r>
-        <w:t xml:space="preserve">The logical class is important to perform ifelse commands. These are the equivalent of If statements in Excel. We can use this, for example, to identify those with weight under 90kg in the dataset</w:t>
-      </w:r>
-      <w:r>
-        <w:t xml:space="preserve"> </w:t>
-      </w:r>
-      <w:r>
-        <w:t xml:space="preserve">‘</w:t>
-      </w:r>
-      <w:r>
-        <w:t xml:space="preserve">offenders</w:t>
-      </w:r>
-      <w:r>
-        <w:t xml:space="preserve">’</w:t>
-      </w:r>
-      <w:r>
-        <w:t xml:space="preserve">:</w:t>
-      </w:r>
-    </w:p>
-    <w:p>
-      <w:pPr>
-        <w:pStyle w:val="SourceCode"/>
-      </w:pPr>
-      <w:r>
-        <w:rPr>
-          <w:rStyle w:val="NormalTok"/>
-        </w:rPr>
-        <w:t xml:space="preserve">offenders</w:t>
-      </w:r>
-      <w:r>
-        <w:rPr>
-          <w:rStyle w:val="OperatorTok"/>
-        </w:rPr>
-        <w:t xml:space="preserve">$</w:t>
-      </w:r>
-      <w:r>
-        <w:rPr>
-          <w:rStyle w:val="NormalTok"/>
-        </w:rPr>
-        <w:t xml:space="preserve">wt_under_</w:t>
-      </w:r>
-      <w:r>
-        <w:rPr>
-          <w:rStyle w:val="DecValTok"/>
-        </w:rPr>
-        <w:t xml:space="preserve">170</w:t>
-      </w:r>
-      <w:r>
-        <w:rPr>
-          <w:rStyle w:val="NormalTok"/>
-        </w:rPr>
-        <w:t xml:space="preserve">  &lt;-</w:t>
-      </w:r>
-      <w:r>
-        <w:rPr>
-          <w:rStyle w:val="StringTok"/>
-        </w:rPr>
-        <w:t xml:space="preserve"> </w:t>
-      </w:r>
-      <w:r>
-        <w:rPr>
-          <w:rStyle w:val="KeywordTok"/>
-        </w:rPr>
-        <w:t xml:space="preserve">ifelse</w:t>
-      </w:r>
-      <w:r>
-        <w:rPr>
-          <w:rStyle w:val="NormalTok"/>
-        </w:rPr>
-        <w:t xml:space="preserve">(offenders</w:t>
-      </w:r>
-      <w:r>
-        <w:rPr>
-          <w:rStyle w:val="OperatorTok"/>
-        </w:rPr>
-        <w:t xml:space="preserve">$</w:t>
-      </w:r>
-      <w:r>
-        <w:rPr>
-          <w:rStyle w:val="NormalTok"/>
-        </w:rPr>
-        <w:t xml:space="preserve">WEIGHT</w:t>
-      </w:r>
-      <w:r>
-        <w:rPr>
-          <w:rStyle w:val="OperatorTok"/>
-        </w:rPr>
-        <w:t xml:space="preserve">&lt;</w:t>
-      </w:r>
-      <w:r>
-        <w:rPr>
-          <w:rStyle w:val="DecValTok"/>
-        </w:rPr>
-        <w:t xml:space="preserve">170</w:t>
-      </w:r>
-      <w:r>
-        <w:rPr>
-          <w:rStyle w:val="NormalTok"/>
-        </w:rPr>
-        <w:t xml:space="preserve">, </w:t>
-      </w:r>
-      <w:r>
-        <w:rPr>
-          <w:rStyle w:val="DecValTok"/>
-        </w:rPr>
-        <w:t xml:space="preserve">1</w:t>
-      </w:r>
-      <w:r>
-        <w:rPr>
-          <w:rStyle w:val="NormalTok"/>
-        </w:rPr>
-        <w:t xml:space="preserve">, </w:t>
-      </w:r>
-      <w:r>
-        <w:rPr>
-          <w:rStyle w:val="DecValTok"/>
-        </w:rPr>
-        <w:t xml:space="preserve">0</w:t>
-      </w:r>
-      <w:r>
-        <w:rPr>
-          <w:rStyle w:val="NormalTok"/>
-        </w:rPr>
-        <w:t xml:space="preserve">)</w:t>
-      </w:r>
-    </w:p>
-    <w:p>
-      <w:pPr>
-        <w:pStyle w:val="Heading3"/>
-      </w:pPr>
-      <w:bookmarkStart w:id="45" w:name="Xa53f1862502b5901a2b3c4921caad9ba48964f2"/>
-      <w:r>
-        <w:t xml:space="preserve">2.7 Some useful numeric and statistical functions include:</w:t>
-      </w:r>
-      <w:bookmarkEnd w:id="45"/>
     </w:p>
     <w:p>
       <w:pPr>
@@ -3572,11 +3432,11 @@
       <w:pPr>
         <w:pStyle w:val="Heading3"/>
       </w:pPr>
-      <w:bookmarkStart w:id="46" w:name="exercises-1"/>
-      <w:r>
-        <w:t xml:space="preserve">2.8 Exercises</w:t>
-      </w:r>
-      <w:bookmarkEnd w:id="46"/>
+      <w:bookmarkStart w:id="45" w:name="exercises-1"/>
+      <w:r>
+        <w:t xml:space="preserve">2.7 Exercises</w:t>
+      </w:r>
+      <w:bookmarkEnd w:id="45"/>
     </w:p>
     <w:p>
       <w:pPr>
@@ -3587,7 +3447,7 @@
         </w:numPr>
       </w:pPr>
       <w:r>
-        <w:t xml:space="preserve">Find the mean, median, max and min for variables AGE and WEIGHT in the dataset offenders.</w:t>
+        <w:t xml:space="preserve">Find the mean and median of the AGE variable in the offenders dataset.</w:t>
       </w:r>
     </w:p>
     <w:p>
@@ -3599,7 +3459,7 @@
         </w:numPr>
       </w:pPr>
       <w:r>
-        <w:t xml:space="preserve">By changing the SENTENCE class to factor output the levels of this variable.</w:t>
+        <w:t xml:space="preserve">Find the max and min for the WEIGHT variable in the offenders dataset.</w:t>
       </w:r>
     </w:p>
     <w:p>
@@ -3611,7 +3471,16 @@
         </w:numPr>
       </w:pPr>
       <w:r>
-        <w:t xml:space="preserve">Create a new variable called</w:t>
+        <w:t xml:space="preserve">By changing the SENTENCE class to factor output the levels of this variable.</w:t>
+      </w:r>
+    </w:p>
+    <w:p>
+      <w:pPr>
+        <w:pStyle w:val="Heading2"/>
+      </w:pPr>
+      <w:bookmarkStart w:id="46" w:name="data-wrangling-and-group-by-calculations"/>
+      <w:r>
+        <w:t xml:space="preserve">3 Data wrangling and</w:t>
       </w:r>
       <w:r>
         <w:t xml:space="preserve"> </w:t>
@@ -3620,7 +3489,7 @@
         <w:t xml:space="preserve">‘</w:t>
       </w:r>
       <w:r>
-        <w:t xml:space="preserve">height_under_150</w:t>
+        <w:t xml:space="preserve">group by</w:t>
       </w:r>
       <w:r>
         <w:t xml:space="preserve">’</w:t>
@@ -3629,46 +3498,19 @@
         <w:t xml:space="preserve"> </w:t>
       </w:r>
       <w:r>
-        <w:t xml:space="preserve">which is 1 if under 150 cm and 0 otherwise.</w:t>
-      </w:r>
-    </w:p>
-    <w:p>
-      <w:pPr>
-        <w:pStyle w:val="Heading2"/>
-      </w:pPr>
-      <w:bookmarkStart w:id="47" w:name="data-wrangling-and-group-by-calculations"/>
-      <w:r>
-        <w:t xml:space="preserve">3 Data wrangling and</w:t>
-      </w:r>
-      <w:r>
-        <w:t xml:space="preserve"> </w:t>
-      </w:r>
-      <w:r>
-        <w:t xml:space="preserve">‘</w:t>
-      </w:r>
-      <w:r>
-        <w:t xml:space="preserve">group by</w:t>
-      </w:r>
-      <w:r>
-        <w:t xml:space="preserve">’</w:t>
-      </w:r>
-      <w:r>
-        <w:t xml:space="preserve"> </w:t>
-      </w:r>
-      <w:r>
         <w:t xml:space="preserve">calculations</w:t>
       </w:r>
+      <w:bookmarkEnd w:id="46"/>
+    </w:p>
+    <w:p>
+      <w:pPr>
+        <w:pStyle w:val="Heading3"/>
+      </w:pPr>
+      <w:bookmarkStart w:id="47" w:name="grouping-and-summarising-data"/>
+      <w:r>
+        <w:t xml:space="preserve">3.1 Grouping and summarising data</w:t>
+      </w:r>
       <w:bookmarkEnd w:id="47"/>
-    </w:p>
-    <w:p>
-      <w:pPr>
-        <w:pStyle w:val="Heading3"/>
-      </w:pPr>
-      <w:bookmarkStart w:id="48" w:name="grouping-and-summarising-data"/>
-      <w:r>
-        <w:t xml:space="preserve">3.1 Grouping and summarising data</w:t>
-      </w:r>
-      <w:bookmarkEnd w:id="48"/>
     </w:p>
     <w:p>
       <w:pPr>
@@ -3916,6 +3758,116 @@
         <w:pStyle w:val="FirstParagraph"/>
       </w:pPr>
       <w:r>
+        <w:t xml:space="preserve">In the above code, R is taking the</w:t>
+      </w:r>
+      <w:r>
+        <w:t xml:space="preserve"> </w:t>
+      </w:r>
+      <w:r>
+        <w:t xml:space="preserve">‘</w:t>
+      </w:r>
+      <w:r>
+        <w:t xml:space="preserve">offenders</w:t>
+      </w:r>
+      <w:r>
+        <w:t xml:space="preserve">’</w:t>
+      </w:r>
+      <w:r>
+        <w:t xml:space="preserve"> </w:t>
+      </w:r>
+      <w:r>
+        <w:t xml:space="preserve">dataset, grouping it first by REGION and then by GENDER (note that the data is</w:t>
+      </w:r>
+      <w:r>
+        <w:t xml:space="preserve"> </w:t>
+      </w:r>
+      <w:r>
+        <w:t xml:space="preserve">“</w:t>
+      </w:r>
+      <w:r>
+        <w:t xml:space="preserve">piped</w:t>
+      </w:r>
+      <w:r>
+        <w:t xml:space="preserve">”</w:t>
+      </w:r>
+      <w:r>
+        <w:t xml:space="preserve"> </w:t>
+      </w:r>
+      <w:r>
+        <w:t xml:space="preserve">like water into the group_by command using the pipe symbol</w:t>
+      </w:r>
+      <w:r>
+        <w:t xml:space="preserve"> </w:t>
+      </w:r>
+      <w:r>
+        <w:t xml:space="preserve">‘</w:t>
+      </w:r>
+      <w:r>
+        <w:t xml:space="preserve">%&gt;%</w:t>
+      </w:r>
+      <w:r>
+        <w:t xml:space="preserve">’</w:t>
+      </w:r>
+      <w:r>
+        <w:t xml:space="preserve"> </w:t>
+      </w:r>
+      <w:r>
+        <w:t xml:space="preserve">instead of specifying the</w:t>
+      </w:r>
+      <w:r>
+        <w:t xml:space="preserve"> </w:t>
+      </w:r>
+      <w:r>
+        <w:t xml:space="preserve">‘</w:t>
+      </w:r>
+      <w:r>
+        <w:t xml:space="preserve">offenders</w:t>
+      </w:r>
+      <w:r>
+        <w:t xml:space="preserve">’</w:t>
+      </w:r>
+      <w:r>
+        <w:t xml:space="preserve"> </w:t>
+      </w:r>
+      <w:r>
+        <w:t xml:space="preserve">dataset as the first argument within the group_by command), and then outputting the mean number of previous convictions by REGION and GENDER. The new mean number of previous convictions variable we’ve decided to call</w:t>
+      </w:r>
+      <w:r>
+        <w:t xml:space="preserve"> </w:t>
+      </w:r>
+      <w:r>
+        <w:t xml:space="preserve">‘</w:t>
+      </w:r>
+      <w:r>
+        <w:t xml:space="preserve">Ave</w:t>
+      </w:r>
+      <w:r>
+        <w:t xml:space="preserve">’</w:t>
+      </w:r>
+      <w:r>
+        <w:t xml:space="preserve">. The results are saved into a new dataset called</w:t>
+      </w:r>
+      <w:r>
+        <w:t xml:space="preserve"> </w:t>
+      </w:r>
+      <w:r>
+        <w:t xml:space="preserve">‘</w:t>
+      </w:r>
+      <w:r>
+        <w:t xml:space="preserve">regional_gender_average</w:t>
+      </w:r>
+      <w:r>
+        <w:t xml:space="preserve">’</w:t>
+      </w:r>
+      <w:r>
+        <w:t xml:space="preserve">.</w:t>
+      </w:r>
+    </w:p>
+    <w:p>
+      <w:pPr>
+        <w:pStyle w:val="BodyText"/>
+      </w:pPr>
+      <w:r>
         <w:t xml:space="preserve">The pipe operator simply passes through the object on the left hand side as the first argument of the following function. If we did not use the pipe operator to obtain the mean number of previous convictions with breakdown by REGION and GENDER the R code would look like this:</w:t>
       </w:r>
     </w:p>
@@ -3985,7 +3937,15 @@
         <w:pStyle w:val="BodyText"/>
       </w:pPr>
       <w:r>
-        <w:t xml:space="preserve">In the above code, R is taking the</w:t>
+        <w:t xml:space="preserve">There are other functions that could be used here instead of mean e.g. n, n_distinct, min, max, mean, median, var and sd.</w:t>
+      </w:r>
+    </w:p>
+    <w:p>
+      <w:pPr>
+        <w:pStyle w:val="BodyText"/>
+      </w:pPr>
+      <w:r>
+        <w:t xml:space="preserve">If we want to add a new variable called</w:t>
       </w:r>
       <w:r>
         <w:t xml:space="preserve"> </w:t>
@@ -3994,6 +3954,711 @@
         <w:t xml:space="preserve">‘</w:t>
       </w:r>
       <w:r>
+        <w:t xml:space="preserve">Count</w:t>
+      </w:r>
+      <w:r>
+        <w:t xml:space="preserve">’</w:t>
+      </w:r>
+      <w:r>
+        <w:t xml:space="preserve"> </w:t>
+      </w:r>
+      <w:r>
+        <w:t xml:space="preserve">that provides the counts by REGION and GENDER we can rerun as follows using the pipe operator:</w:t>
+      </w:r>
+    </w:p>
+    <w:p>
+      <w:pPr>
+        <w:pStyle w:val="SourceCode"/>
+      </w:pPr>
+      <w:r>
+        <w:rPr>
+          <w:rStyle w:val="NormalTok"/>
+        </w:rPr>
+        <w:t xml:space="preserve">regional_gender_average &lt;-</w:t>
+      </w:r>
+      <w:r>
+        <w:rPr>
+          <w:rStyle w:val="StringTok"/>
+        </w:rPr>
+        <w:t xml:space="preserve"> </w:t>
+      </w:r>
+      <w:r>
+        <w:rPr>
+          <w:rStyle w:val="NormalTok"/>
+        </w:rPr>
+        <w:t xml:space="preserve">offenders </w:t>
+      </w:r>
+      <w:r>
+        <w:rPr>
+          <w:rStyle w:val="OperatorTok"/>
+        </w:rPr>
+        <w:t xml:space="preserve">%&gt;%</w:t>
+      </w:r>
+      <w:r>
+        <w:rPr>
+          <w:rStyle w:val="StringTok"/>
+        </w:rPr>
+        <w:t xml:space="preserve"> </w:t>
+      </w:r>
+      <w:r>
+        <w:br/>
+      </w:r>
+      <w:r>
+        <w:rPr>
+          <w:rStyle w:val="StringTok"/>
+        </w:rPr>
+        <w:t xml:space="preserve">  </w:t>
+      </w:r>
+      <w:r>
+        <w:rPr>
+          <w:rStyle w:val="KeywordTok"/>
+        </w:rPr>
+        <w:t xml:space="preserve">group_by</w:t>
+      </w:r>
+      <w:r>
+        <w:rPr>
+          <w:rStyle w:val="NormalTok"/>
+        </w:rPr>
+        <w:t xml:space="preserve">(REGION, GENDER) </w:t>
+      </w:r>
+      <w:r>
+        <w:rPr>
+          <w:rStyle w:val="OperatorTok"/>
+        </w:rPr>
+        <w:t xml:space="preserve">%&gt;%</w:t>
+      </w:r>
+      <w:r>
+        <w:br/>
+      </w:r>
+      <w:r>
+        <w:rPr>
+          <w:rStyle w:val="StringTok"/>
+        </w:rPr>
+        <w:t xml:space="preserve">  </w:t>
+      </w:r>
+      <w:r>
+        <w:rPr>
+          <w:rStyle w:val="KeywordTok"/>
+        </w:rPr>
+        <w:t xml:space="preserve">summarise</w:t>
+      </w:r>
+      <w:r>
+        <w:rPr>
+          <w:rStyle w:val="NormalTok"/>
+        </w:rPr>
+        <w:t xml:space="preserve">(</w:t>
+      </w:r>
+      <w:r>
+        <w:rPr>
+          <w:rStyle w:val="DataTypeTok"/>
+        </w:rPr>
+        <w:t xml:space="preserve">Ave =</w:t>
+      </w:r>
+      <w:r>
+        <w:rPr>
+          <w:rStyle w:val="NormalTok"/>
+        </w:rPr>
+        <w:t xml:space="preserve"> </w:t>
+      </w:r>
+      <w:r>
+        <w:rPr>
+          <w:rStyle w:val="KeywordTok"/>
+        </w:rPr>
+        <w:t xml:space="preserve">mean</w:t>
+      </w:r>
+      <w:r>
+        <w:rPr>
+          <w:rStyle w:val="NormalTok"/>
+        </w:rPr>
+        <w:t xml:space="preserve">(PREV_CONVICTIONS), </w:t>
+      </w:r>
+      <w:r>
+        <w:rPr>
+          <w:rStyle w:val="DataTypeTok"/>
+        </w:rPr>
+        <w:t xml:space="preserve">Count=</w:t>
+      </w:r>
+      <w:r>
+        <w:rPr>
+          <w:rStyle w:val="KeywordTok"/>
+        </w:rPr>
+        <w:t xml:space="preserve">n</w:t>
+      </w:r>
+      <w:r>
+        <w:rPr>
+          <w:rStyle w:val="NormalTok"/>
+        </w:rPr>
+        <w:t xml:space="preserve">())</w:t>
+      </w:r>
+    </w:p>
+    <w:p>
+      <w:pPr>
+        <w:pStyle w:val="FirstParagraph"/>
+      </w:pPr>
+      <w:r>
+        <w:t xml:space="preserve">The regional_gender_average dataset is grouped by REGION and GENDER. If we run it through summarise again the result will be grouped by the first grouping variable set which is REGION. For example, the summarise() function applied below counts the rows in each of the first group by category.</w:t>
+      </w:r>
+    </w:p>
+    <w:p>
+      <w:pPr>
+        <w:pStyle w:val="SourceCode"/>
+      </w:pPr>
+      <w:r>
+        <w:rPr>
+          <w:rStyle w:val="NormalTok"/>
+        </w:rPr>
+        <w:t xml:space="preserve">regional_gender_average </w:t>
+      </w:r>
+      <w:r>
+        <w:rPr>
+          <w:rStyle w:val="OperatorTok"/>
+        </w:rPr>
+        <w:t xml:space="preserve">%&gt;%</w:t>
+      </w:r>
+      <w:r>
+        <w:rPr>
+          <w:rStyle w:val="StringTok"/>
+        </w:rPr>
+        <w:t xml:space="preserve"> </w:t>
+      </w:r>
+      <w:r>
+        <w:br/>
+      </w:r>
+      <w:r>
+        <w:rPr>
+          <w:rStyle w:val="StringTok"/>
+        </w:rPr>
+        <w:t xml:space="preserve">  </w:t>
+      </w:r>
+      <w:r>
+        <w:rPr>
+          <w:rStyle w:val="KeywordTok"/>
+        </w:rPr>
+        <w:t xml:space="preserve">summarise</w:t>
+      </w:r>
+      <w:r>
+        <w:rPr>
+          <w:rStyle w:val="NormalTok"/>
+        </w:rPr>
+        <w:t xml:space="preserve">(</w:t>
+      </w:r>
+      <w:r>
+        <w:rPr>
+          <w:rStyle w:val="DataTypeTok"/>
+        </w:rPr>
+        <w:t xml:space="preserve">Count =</w:t>
+      </w:r>
+      <w:r>
+        <w:rPr>
+          <w:rStyle w:val="NormalTok"/>
+        </w:rPr>
+        <w:t xml:space="preserve"> </w:t>
+      </w:r>
+      <w:r>
+        <w:rPr>
+          <w:rStyle w:val="KeywordTok"/>
+        </w:rPr>
+        <w:t xml:space="preserve">n</w:t>
+      </w:r>
+      <w:r>
+        <w:rPr>
+          <w:rStyle w:val="NormalTok"/>
+        </w:rPr>
+        <w:t xml:space="preserve">())</w:t>
+      </w:r>
+    </w:p>
+    <w:p>
+      <w:pPr>
+        <w:pStyle w:val="FirstParagraph"/>
+      </w:pPr>
+      <w:r>
+        <w:t xml:space="preserve">But if we wanted to count all the rows in the dataset with the grouping removed we add in the ungroup() function as below:</w:t>
+      </w:r>
+    </w:p>
+    <w:p>
+      <w:pPr>
+        <w:pStyle w:val="SourceCode"/>
+      </w:pPr>
+      <w:r>
+        <w:rPr>
+          <w:rStyle w:val="NormalTok"/>
+        </w:rPr>
+        <w:t xml:space="preserve">regional_gender_average </w:t>
+      </w:r>
+      <w:r>
+        <w:rPr>
+          <w:rStyle w:val="OperatorTok"/>
+        </w:rPr>
+        <w:t xml:space="preserve">%&gt;%</w:t>
+      </w:r>
+      <w:r>
+        <w:rPr>
+          <w:rStyle w:val="StringTok"/>
+        </w:rPr>
+        <w:t xml:space="preserve"> </w:t>
+      </w:r>
+      <w:r>
+        <w:br/>
+      </w:r>
+      <w:r>
+        <w:rPr>
+          <w:rStyle w:val="StringTok"/>
+        </w:rPr>
+        <w:t xml:space="preserve"> </w:t>
+      </w:r>
+      <w:r>
+        <w:rPr>
+          <w:rStyle w:val="KeywordTok"/>
+        </w:rPr>
+        <w:t xml:space="preserve">ungroup</w:t>
+      </w:r>
+      <w:r>
+        <w:rPr>
+          <w:rStyle w:val="NormalTok"/>
+        </w:rPr>
+        <w:t xml:space="preserve">() </w:t>
+      </w:r>
+      <w:r>
+        <w:rPr>
+          <w:rStyle w:val="OperatorTok"/>
+        </w:rPr>
+        <w:t xml:space="preserve">%&gt;%</w:t>
+      </w:r>
+      <w:r>
+        <w:rPr>
+          <w:rStyle w:val="StringTok"/>
+        </w:rPr>
+        <w:t xml:space="preserve"> </w:t>
+      </w:r>
+      <w:r>
+        <w:br/>
+      </w:r>
+      <w:r>
+        <w:rPr>
+          <w:rStyle w:val="StringTok"/>
+        </w:rPr>
+        <w:t xml:space="preserve"> </w:t>
+      </w:r>
+      <w:r>
+        <w:rPr>
+          <w:rStyle w:val="KeywordTok"/>
+        </w:rPr>
+        <w:t xml:space="preserve">summarise</w:t>
+      </w:r>
+      <w:r>
+        <w:rPr>
+          <w:rStyle w:val="NormalTok"/>
+        </w:rPr>
+        <w:t xml:space="preserve">(</w:t>
+      </w:r>
+      <w:r>
+        <w:rPr>
+          <w:rStyle w:val="DataTypeTok"/>
+        </w:rPr>
+        <w:t xml:space="preserve">Count =</w:t>
+      </w:r>
+      <w:r>
+        <w:rPr>
+          <w:rStyle w:val="NormalTok"/>
+        </w:rPr>
+        <w:t xml:space="preserve"> </w:t>
+      </w:r>
+      <w:r>
+        <w:rPr>
+          <w:rStyle w:val="KeywordTok"/>
+        </w:rPr>
+        <w:t xml:space="preserve">n</w:t>
+      </w:r>
+      <w:r>
+        <w:rPr>
+          <w:rStyle w:val="NormalTok"/>
+        </w:rPr>
+        <w:t xml:space="preserve">())</w:t>
+      </w:r>
+    </w:p>
+    <w:p>
+      <w:pPr>
+        <w:pStyle w:val="Heading3"/>
+      </w:pPr>
+      <w:bookmarkStart w:id="48" w:name="filter"/>
+      <w:r>
+        <w:t xml:space="preserve">3.2 Filter</w:t>
+      </w:r>
+      <w:bookmarkEnd w:id="48"/>
+    </w:p>
+    <w:p>
+      <w:pPr>
+        <w:pStyle w:val="FirstParagraph"/>
+      </w:pPr>
+      <w:r>
+        <w:t xml:space="preserve">If you would like to produce statistics for a subset of rows or observations, a good function to use is filter() from the dplyr package.</w:t>
+      </w:r>
+    </w:p>
+    <w:p>
+      <w:pPr>
+        <w:pStyle w:val="BodyText"/>
+      </w:pPr>
+      <w:r>
+        <w:t xml:space="preserve">Let’s first take a look at the different possible values of the SENTENCE variable. We can do that quickly using the group_by/summarise combination.</w:t>
+      </w:r>
+    </w:p>
+    <w:p>
+      <w:pPr>
+        <w:pStyle w:val="SourceCode"/>
+      </w:pPr>
+      <w:r>
+        <w:rPr>
+          <w:rStyle w:val="NormalTok"/>
+        </w:rPr>
+        <w:t xml:space="preserve">offenders </w:t>
+      </w:r>
+      <w:r>
+        <w:rPr>
+          <w:rStyle w:val="OperatorTok"/>
+        </w:rPr>
+        <w:t xml:space="preserve">%&gt;%</w:t>
+      </w:r>
+      <w:r>
+        <w:rPr>
+          <w:rStyle w:val="StringTok"/>
+        </w:rPr>
+        <w:t xml:space="preserve"> </w:t>
+      </w:r>
+      <w:r>
+        <w:br/>
+      </w:r>
+      <w:r>
+        <w:rPr>
+          <w:rStyle w:val="StringTok"/>
+        </w:rPr>
+        <w:t xml:space="preserve">  </w:t>
+      </w:r>
+      <w:r>
+        <w:rPr>
+          <w:rStyle w:val="KeywordTok"/>
+        </w:rPr>
+        <w:t xml:space="preserve">group_by</w:t>
+      </w:r>
+      <w:r>
+        <w:rPr>
+          <w:rStyle w:val="NormalTok"/>
+        </w:rPr>
+        <w:t xml:space="preserve">(SENTENCE) </w:t>
+      </w:r>
+      <w:r>
+        <w:rPr>
+          <w:rStyle w:val="OperatorTok"/>
+        </w:rPr>
+        <w:t xml:space="preserve">%&gt;%</w:t>
+      </w:r>
+      <w:r>
+        <w:rPr>
+          <w:rStyle w:val="StringTok"/>
+        </w:rPr>
+        <w:t xml:space="preserve"> </w:t>
+      </w:r>
+      <w:r>
+        <w:br/>
+      </w:r>
+      <w:r>
+        <w:rPr>
+          <w:rStyle w:val="StringTok"/>
+        </w:rPr>
+        <w:t xml:space="preserve">  </w:t>
+      </w:r>
+      <w:r>
+        <w:rPr>
+          <w:rStyle w:val="KeywordTok"/>
+        </w:rPr>
+        <w:t xml:space="preserve">summarise</w:t>
+      </w:r>
+      <w:r>
+        <w:rPr>
+          <w:rStyle w:val="NormalTok"/>
+        </w:rPr>
+        <w:t xml:space="preserve">(</w:t>
+      </w:r>
+      <w:r>
+        <w:rPr>
+          <w:rStyle w:val="DataTypeTok"/>
+        </w:rPr>
+        <w:t xml:space="preserve">Count =</w:t>
+      </w:r>
+      <w:r>
+        <w:rPr>
+          <w:rStyle w:val="NormalTok"/>
+        </w:rPr>
+        <w:t xml:space="preserve"> </w:t>
+      </w:r>
+      <w:r>
+        <w:rPr>
+          <w:rStyle w:val="KeywordTok"/>
+        </w:rPr>
+        <w:t xml:space="preserve">n</w:t>
+      </w:r>
+      <w:r>
+        <w:rPr>
+          <w:rStyle w:val="NormalTok"/>
+        </w:rPr>
+        <w:t xml:space="preserve">())</w:t>
+      </w:r>
+    </w:p>
+    <w:p>
+      <w:pPr>
+        <w:pStyle w:val="FirstParagraph"/>
+      </w:pPr>
+      <w:r>
+        <w:t xml:space="preserve">To filter we just specify the data that we want to filter (offenders) and the value that we want to filter on. In this case lets filter where SENTENCE is</w:t>
+      </w:r>
+      <w:r>
+        <w:t xml:space="preserve"> </w:t>
+      </w:r>
+      <w:r>
+        <w:t xml:space="preserve">“</w:t>
+      </w:r>
+      <w:r>
+        <w:t xml:space="preserve">Court_order</w:t>
+      </w:r>
+      <w:r>
+        <w:t xml:space="preserve">”</w:t>
+      </w:r>
+      <w:r>
+        <w:t xml:space="preserve"> </w:t>
+      </w:r>
+      <w:r>
+        <w:t xml:space="preserve">and AGE is more than 50 and then recalculate the mean number of previous convictions with breakdown by REGION and GENDER:</w:t>
+      </w:r>
+    </w:p>
+    <w:p>
+      <w:pPr>
+        <w:pStyle w:val="SourceCode"/>
+      </w:pPr>
+      <w:r>
+        <w:rPr>
+          <w:rStyle w:val="NormalTok"/>
+        </w:rPr>
+        <w:t xml:space="preserve">crt_order_average &lt;-</w:t>
+      </w:r>
+      <w:r>
+        <w:rPr>
+          <w:rStyle w:val="StringTok"/>
+        </w:rPr>
+        <w:t xml:space="preserve"> </w:t>
+      </w:r>
+      <w:r>
+        <w:rPr>
+          <w:rStyle w:val="NormalTok"/>
+        </w:rPr>
+        <w:t xml:space="preserve">offenders </w:t>
+      </w:r>
+      <w:r>
+        <w:rPr>
+          <w:rStyle w:val="OperatorTok"/>
+        </w:rPr>
+        <w:t xml:space="preserve">%&gt;%</w:t>
+      </w:r>
+      <w:r>
+        <w:rPr>
+          <w:rStyle w:val="StringTok"/>
+        </w:rPr>
+        <w:t xml:space="preserve"> </w:t>
+      </w:r>
+      <w:r>
+        <w:br/>
+      </w:r>
+      <w:r>
+        <w:rPr>
+          <w:rStyle w:val="StringTok"/>
+        </w:rPr>
+        <w:t xml:space="preserve">  </w:t>
+      </w:r>
+      <w:r>
+        <w:rPr>
+          <w:rStyle w:val="KeywordTok"/>
+        </w:rPr>
+        <w:t xml:space="preserve">filter</w:t>
+      </w:r>
+      <w:r>
+        <w:rPr>
+          <w:rStyle w:val="NormalTok"/>
+        </w:rPr>
+        <w:t xml:space="preserve">(SENTENCE </w:t>
+      </w:r>
+      <w:r>
+        <w:rPr>
+          <w:rStyle w:val="OperatorTok"/>
+        </w:rPr>
+        <w:t xml:space="preserve">==</w:t>
+      </w:r>
+      <w:r>
+        <w:rPr>
+          <w:rStyle w:val="StringTok"/>
+        </w:rPr>
+        <w:t xml:space="preserve"> "Court_order"</w:t>
+      </w:r>
+      <w:r>
+        <w:rPr>
+          <w:rStyle w:val="NormalTok"/>
+        </w:rPr>
+        <w:t xml:space="preserve"> </w:t>
+      </w:r>
+      <w:r>
+        <w:rPr>
+          <w:rStyle w:val="OperatorTok"/>
+        </w:rPr>
+        <w:t xml:space="preserve">&amp;</w:t>
+      </w:r>
+      <w:r>
+        <w:rPr>
+          <w:rStyle w:val="StringTok"/>
+        </w:rPr>
+        <w:t xml:space="preserve"> </w:t>
+      </w:r>
+      <w:r>
+        <w:rPr>
+          <w:rStyle w:val="NormalTok"/>
+        </w:rPr>
+        <w:t xml:space="preserve">AGE </w:t>
+      </w:r>
+      <w:r>
+        <w:rPr>
+          <w:rStyle w:val="OperatorTok"/>
+        </w:rPr>
+        <w:t xml:space="preserve">&gt;</w:t>
+      </w:r>
+      <w:r>
+        <w:rPr>
+          <w:rStyle w:val="StringTok"/>
+        </w:rPr>
+        <w:t xml:space="preserve"> </w:t>
+      </w:r>
+      <w:r>
+        <w:rPr>
+          <w:rStyle w:val="DecValTok"/>
+        </w:rPr>
+        <w:t xml:space="preserve">50</w:t>
+      </w:r>
+      <w:r>
+        <w:rPr>
+          <w:rStyle w:val="NormalTok"/>
+        </w:rPr>
+        <w:t xml:space="preserve">) </w:t>
+      </w:r>
+      <w:r>
+        <w:rPr>
+          <w:rStyle w:val="OperatorTok"/>
+        </w:rPr>
+        <w:t xml:space="preserve">%&gt;%</w:t>
+      </w:r>
+      <w:r>
+        <w:rPr>
+          <w:rStyle w:val="StringTok"/>
+        </w:rPr>
+        <w:t xml:space="preserve"> </w:t>
+      </w:r>
+      <w:r>
+        <w:br/>
+      </w:r>
+      <w:r>
+        <w:rPr>
+          <w:rStyle w:val="StringTok"/>
+        </w:rPr>
+        <w:t xml:space="preserve">  </w:t>
+      </w:r>
+      <w:r>
+        <w:rPr>
+          <w:rStyle w:val="KeywordTok"/>
+        </w:rPr>
+        <w:t xml:space="preserve">group_by</w:t>
+      </w:r>
+      <w:r>
+        <w:rPr>
+          <w:rStyle w:val="NormalTok"/>
+        </w:rPr>
+        <w:t xml:space="preserve">(REGION, GENDER) </w:t>
+      </w:r>
+      <w:r>
+        <w:rPr>
+          <w:rStyle w:val="OperatorTok"/>
+        </w:rPr>
+        <w:t xml:space="preserve">%&gt;%</w:t>
+      </w:r>
+      <w:r>
+        <w:rPr>
+          <w:rStyle w:val="StringTok"/>
+        </w:rPr>
+        <w:t xml:space="preserve"> </w:t>
+      </w:r>
+      <w:r>
+        <w:br/>
+      </w:r>
+      <w:r>
+        <w:rPr>
+          <w:rStyle w:val="StringTok"/>
+        </w:rPr>
+        <w:t xml:space="preserve">  </w:t>
+      </w:r>
+      <w:r>
+        <w:rPr>
+          <w:rStyle w:val="KeywordTok"/>
+        </w:rPr>
+        <w:t xml:space="preserve">summarise</w:t>
+      </w:r>
+      <w:r>
+        <w:rPr>
+          <w:rStyle w:val="NormalTok"/>
+        </w:rPr>
+        <w:t xml:space="preserve">(</w:t>
+      </w:r>
+      <w:r>
+        <w:rPr>
+          <w:rStyle w:val="DataTypeTok"/>
+        </w:rPr>
+        <w:t xml:space="preserve">Ave =</w:t>
+      </w:r>
+      <w:r>
+        <w:rPr>
+          <w:rStyle w:val="NormalTok"/>
+        </w:rPr>
+        <w:t xml:space="preserve"> </w:t>
+      </w:r>
+      <w:r>
+        <w:rPr>
+          <w:rStyle w:val="KeywordTok"/>
+        </w:rPr>
+        <w:t xml:space="preserve">mean</w:t>
+      </w:r>
+      <w:r>
+        <w:rPr>
+          <w:rStyle w:val="NormalTok"/>
+        </w:rPr>
+        <w:t xml:space="preserve">(PREV_CONVICTIONS))</w:t>
+      </w:r>
+    </w:p>
+    <w:p>
+      <w:pPr>
+        <w:pStyle w:val="Heading3"/>
+      </w:pPr>
+      <w:bookmarkStart w:id="49" w:name="select"/>
+      <w:r>
+        <w:t xml:space="preserve">3.3 Select</w:t>
+      </w:r>
+      <w:bookmarkEnd w:id="49"/>
+    </w:p>
+    <w:p>
+      <w:pPr>
+        <w:pStyle w:val="FirstParagraph"/>
+      </w:pPr>
+      <w:r>
+        <w:t xml:space="preserve">We can also use the select() command from the dplyr package to choose just the variables from the</w:t>
+      </w:r>
+      <w:r>
+        <w:t xml:space="preserve"> </w:t>
+      </w:r>
+      <w:r>
+        <w:t xml:space="preserve">‘</w:t>
+      </w:r>
+      <w:r>
         <w:t xml:space="preserve">offenders</w:t>
       </w:r>
       <w:r>
@@ -4003,25 +4668,189 @@
         <w:t xml:space="preserve"> </w:t>
       </w:r>
       <w:r>
-        <w:t xml:space="preserve">dataset, grouping it first by REGION and then by GENDER (note that the data is</w:t>
-      </w:r>
-      <w:r>
-        <w:t xml:space="preserve"> </w:t>
-      </w:r>
-      <w:r>
-        <w:t xml:space="preserve">“</w:t>
-      </w:r>
-      <w:r>
-        <w:t xml:space="preserve">piped</w:t>
-      </w:r>
-      <w:r>
-        <w:t xml:space="preserve">”</w:t>
-      </w:r>
-      <w:r>
-        <w:t xml:space="preserve"> </w:t>
-      </w:r>
-      <w:r>
-        <w:t xml:space="preserve">like water into the dplyr::group_by command using the pipe symbol</w:t>
+        <w:t xml:space="preserve">dataset that we want. So if we want to create a new dataset without the names and addresses:</w:t>
+      </w:r>
+    </w:p>
+    <w:p>
+      <w:pPr>
+        <w:pStyle w:val="SourceCode"/>
+      </w:pPr>
+      <w:r>
+        <w:rPr>
+          <w:rStyle w:val="NormalTok"/>
+        </w:rPr>
+        <w:t xml:space="preserve">offenders_anonymous &lt;-</w:t>
+      </w:r>
+      <w:r>
+        <w:rPr>
+          <w:rStyle w:val="StringTok"/>
+        </w:rPr>
+        <w:t xml:space="preserve"> </w:t>
+      </w:r>
+      <w:r>
+        <w:rPr>
+          <w:rStyle w:val="NormalTok"/>
+        </w:rPr>
+        <w:t xml:space="preserve">offenders </w:t>
+      </w:r>
+      <w:r>
+        <w:rPr>
+          <w:rStyle w:val="OperatorTok"/>
+        </w:rPr>
+        <w:t xml:space="preserve">%&gt;%</w:t>
+      </w:r>
+      <w:r>
+        <w:rPr>
+          <w:rStyle w:val="StringTok"/>
+        </w:rPr>
+        <w:t xml:space="preserve"> </w:t>
+      </w:r>
+      <w:r>
+        <w:br/>
+      </w:r>
+      <w:r>
+        <w:rPr>
+          <w:rStyle w:val="StringTok"/>
+        </w:rPr>
+        <w:t xml:space="preserve">  </w:t>
+      </w:r>
+      <w:r>
+        <w:rPr>
+          <w:rStyle w:val="KeywordTok"/>
+        </w:rPr>
+        <w:t xml:space="preserve">select</w:t>
+      </w:r>
+      <w:r>
+        <w:rPr>
+          <w:rStyle w:val="NormalTok"/>
+        </w:rPr>
+        <w:t xml:space="preserve">(</w:t>
+      </w:r>
+      <w:r>
+        <w:rPr>
+          <w:rStyle w:val="OperatorTok"/>
+        </w:rPr>
+        <w:t xml:space="preserve">-</w:t>
+      </w:r>
+      <w:r>
+        <w:rPr>
+          <w:rStyle w:val="NormalTok"/>
+        </w:rPr>
+        <w:t xml:space="preserve">LAST, </w:t>
+      </w:r>
+      <w:r>
+        <w:rPr>
+          <w:rStyle w:val="OperatorTok"/>
+        </w:rPr>
+        <w:t xml:space="preserve">-</w:t>
+      </w:r>
+      <w:r>
+        <w:rPr>
+          <w:rStyle w:val="NormalTok"/>
+        </w:rPr>
+        <w:t xml:space="preserve">FIRST, </w:t>
+      </w:r>
+      <w:r>
+        <w:rPr>
+          <w:rStyle w:val="OperatorTok"/>
+        </w:rPr>
+        <w:t xml:space="preserve">-</w:t>
+      </w:r>
+      <w:r>
+        <w:rPr>
+          <w:rStyle w:val="NormalTok"/>
+        </w:rPr>
+        <w:t xml:space="preserve">BLOCK)</w:t>
+      </w:r>
+    </w:p>
+    <w:p>
+      <w:pPr>
+        <w:pStyle w:val="FirstParagraph"/>
+      </w:pPr>
+      <w:r>
+        <w:t xml:space="preserve">Note (as is common with dplyr functions) we first specify the name of the dataset and then the variables that in this case we want to remove.</w:t>
+      </w:r>
+    </w:p>
+    <w:p>
+      <w:pPr>
+        <w:pStyle w:val="BodyText"/>
+      </w:pPr>
+      <w:r>
+        <w:t xml:space="preserve">Let’s say that now we want to restrict this dataset to just include BIRTH_DATE, WEIGHT and number of previous convictions.</w:t>
+      </w:r>
+    </w:p>
+    <w:p>
+      <w:pPr>
+        <w:pStyle w:val="SourceCode"/>
+      </w:pPr>
+      <w:r>
+        <w:rPr>
+          <w:rStyle w:val="NormalTok"/>
+        </w:rPr>
+        <w:t xml:space="preserve">offenders_anonymous &lt;-</w:t>
+      </w:r>
+      <w:r>
+        <w:rPr>
+          <w:rStyle w:val="StringTok"/>
+        </w:rPr>
+        <w:t xml:space="preserve"> </w:t>
+      </w:r>
+      <w:r>
+        <w:rPr>
+          <w:rStyle w:val="NormalTok"/>
+        </w:rPr>
+        <w:t xml:space="preserve">offenders </w:t>
+      </w:r>
+      <w:r>
+        <w:rPr>
+          <w:rStyle w:val="OperatorTok"/>
+        </w:rPr>
+        <w:t xml:space="preserve">%&gt;%</w:t>
+      </w:r>
+      <w:r>
+        <w:rPr>
+          <w:rStyle w:val="StringTok"/>
+        </w:rPr>
+        <w:t xml:space="preserve"> </w:t>
+      </w:r>
+      <w:r>
+        <w:br/>
+      </w:r>
+      <w:r>
+        <w:rPr>
+          <w:rStyle w:val="StringTok"/>
+        </w:rPr>
+        <w:t xml:space="preserve">  </w:t>
+      </w:r>
+      <w:r>
+        <w:rPr>
+          <w:rStyle w:val="KeywordTok"/>
+        </w:rPr>
+        <w:t xml:space="preserve">select</w:t>
+      </w:r>
+      <w:r>
+        <w:rPr>
+          <w:rStyle w:val="NormalTok"/>
+        </w:rPr>
+        <w:t xml:space="preserve">(BIRTH_DATE, WEIGHT, PREV_CONVICTIONS)</w:t>
+      </w:r>
+    </w:p>
+    <w:p>
+      <w:pPr>
+        <w:pStyle w:val="Heading3"/>
+      </w:pPr>
+      <w:bookmarkStart w:id="50" w:name="rename"/>
+      <w:r>
+        <w:t xml:space="preserve">3.4 Rename</w:t>
+      </w:r>
+      <w:bookmarkEnd w:id="50"/>
+    </w:p>
+    <w:p>
+      <w:pPr>
+        <w:pStyle w:val="FirstParagraph"/>
+      </w:pPr>
+      <w:r>
+        <w:t xml:space="preserve">We can rename variables using the dplyr function rename(). Let’s amend our above coding in creating the</w:t>
       </w:r>
       <w:r>
         <w:t xml:space="preserve"> </w:t>
@@ -4030,16 +4859,456 @@
         <w:t xml:space="preserve">‘</w:t>
       </w:r>
       <w:r>
+        <w:t xml:space="preserve">offenders_anonymous</w:t>
+      </w:r>
+      <w:r>
+        <w:t xml:space="preserve">’</w:t>
+      </w:r>
+      <w:r>
+        <w:t xml:space="preserve"> </w:t>
+      </w:r>
+      <w:r>
+        <w:t xml:space="preserve">dataset so that BIRTH_DATE is instead called</w:t>
+      </w:r>
+      <w:r>
+        <w:t xml:space="preserve"> </w:t>
+      </w:r>
+      <w:r>
+        <w:t xml:space="preserve">‘</w:t>
+      </w:r>
+      <w:r>
+        <w:t xml:space="preserve">DoB</w:t>
+      </w:r>
+      <w:r>
+        <w:t xml:space="preserve">’</w:t>
+      </w:r>
+      <w:r>
+        <w:t xml:space="preserve">.</w:t>
+      </w:r>
+    </w:p>
+    <w:p>
+      <w:pPr>
+        <w:pStyle w:val="SourceCode"/>
+      </w:pPr>
+      <w:r>
+        <w:rPr>
+          <w:rStyle w:val="NormalTok"/>
+        </w:rPr>
+        <w:t xml:space="preserve">offenders_anonymous &lt;-</w:t>
+      </w:r>
+      <w:r>
+        <w:rPr>
+          <w:rStyle w:val="StringTok"/>
+        </w:rPr>
+        <w:t xml:space="preserve"> </w:t>
+      </w:r>
+      <w:r>
+        <w:rPr>
+          <w:rStyle w:val="NormalTok"/>
+        </w:rPr>
+        <w:t xml:space="preserve">offenders </w:t>
+      </w:r>
+      <w:r>
+        <w:rPr>
+          <w:rStyle w:val="OperatorTok"/>
+        </w:rPr>
         <w:t xml:space="preserve">%&gt;%</w:t>
       </w:r>
       <w:r>
+        <w:br/>
+      </w:r>
+      <w:r>
+        <w:rPr>
+          <w:rStyle w:val="StringTok"/>
+        </w:rPr>
+        <w:t xml:space="preserve">  </w:t>
+      </w:r>
+      <w:r>
+        <w:rPr>
+          <w:rStyle w:val="KeywordTok"/>
+        </w:rPr>
+        <w:t xml:space="preserve">select</w:t>
+      </w:r>
+      <w:r>
+        <w:rPr>
+          <w:rStyle w:val="NormalTok"/>
+        </w:rPr>
+        <w:t xml:space="preserve">(BIRTH_DATE, WEIGHT, PREV_CONVICTIONS) </w:t>
+      </w:r>
+      <w:r>
+        <w:rPr>
+          <w:rStyle w:val="OperatorTok"/>
+        </w:rPr>
+        <w:t xml:space="preserve">%&gt;%</w:t>
+      </w:r>
+      <w:r>
+        <w:br/>
+      </w:r>
+      <w:r>
+        <w:rPr>
+          <w:rStyle w:val="StringTok"/>
+        </w:rPr>
+        <w:t xml:space="preserve">  </w:t>
+      </w:r>
+      <w:r>
+        <w:rPr>
+          <w:rStyle w:val="KeywordTok"/>
+        </w:rPr>
+        <w:t xml:space="preserve">rename</w:t>
+      </w:r>
+      <w:r>
+        <w:rPr>
+          <w:rStyle w:val="NormalTok"/>
+        </w:rPr>
+        <w:t xml:space="preserve">(</w:t>
+      </w:r>
+      <w:r>
+        <w:rPr>
+          <w:rStyle w:val="DataTypeTok"/>
+        </w:rPr>
+        <w:t xml:space="preserve">DoB =</w:t>
+      </w:r>
+      <w:r>
+        <w:rPr>
+          <w:rStyle w:val="NormalTok"/>
+        </w:rPr>
+        <w:t xml:space="preserve"> BIRTH_DATE) </w:t>
+      </w:r>
+    </w:p>
+    <w:p>
+      <w:pPr>
+        <w:pStyle w:val="FirstParagraph"/>
+      </w:pPr>
+      <w:r>
+        <w:t xml:space="preserve">If you also wanted to rename PREV_CONVICTIONS to Num_prev_convictions to make it easier to understand then:</w:t>
+      </w:r>
+    </w:p>
+    <w:p>
+      <w:pPr>
+        <w:pStyle w:val="SourceCode"/>
+      </w:pPr>
+      <w:r>
+        <w:rPr>
+          <w:rStyle w:val="NormalTok"/>
+        </w:rPr>
+        <w:t xml:space="preserve">offenders_anonymous &lt;-</w:t>
+      </w:r>
+      <w:r>
+        <w:rPr>
+          <w:rStyle w:val="StringTok"/>
+        </w:rPr>
+        <w:t xml:space="preserve"> </w:t>
+      </w:r>
+      <w:r>
+        <w:rPr>
+          <w:rStyle w:val="NormalTok"/>
+        </w:rPr>
+        <w:t xml:space="preserve">offenders </w:t>
+      </w:r>
+      <w:r>
+        <w:rPr>
+          <w:rStyle w:val="OperatorTok"/>
+        </w:rPr>
+        <w:t xml:space="preserve">%&gt;%</w:t>
+      </w:r>
+      <w:r>
+        <w:br/>
+      </w:r>
+      <w:r>
+        <w:rPr>
+          <w:rStyle w:val="StringTok"/>
+        </w:rPr>
+        <w:t xml:space="preserve">  </w:t>
+      </w:r>
+      <w:r>
+        <w:rPr>
+          <w:rStyle w:val="KeywordTok"/>
+        </w:rPr>
+        <w:t xml:space="preserve">select</w:t>
+      </w:r>
+      <w:r>
+        <w:rPr>
+          <w:rStyle w:val="NormalTok"/>
+        </w:rPr>
+        <w:t xml:space="preserve">(BIRTH_DATE, WEIGHT, PREV_CONVICTIONS) </w:t>
+      </w:r>
+      <w:r>
+        <w:rPr>
+          <w:rStyle w:val="OperatorTok"/>
+        </w:rPr>
+        <w:t xml:space="preserve">%&gt;%</w:t>
+      </w:r>
+      <w:r>
+        <w:br/>
+      </w:r>
+      <w:r>
+        <w:rPr>
+          <w:rStyle w:val="StringTok"/>
+        </w:rPr>
+        <w:t xml:space="preserve">  </w:t>
+      </w:r>
+      <w:r>
+        <w:rPr>
+          <w:rStyle w:val="KeywordTok"/>
+        </w:rPr>
+        <w:t xml:space="preserve">rename</w:t>
+      </w:r>
+      <w:r>
+        <w:rPr>
+          <w:rStyle w:val="NormalTok"/>
+        </w:rPr>
+        <w:t xml:space="preserve">(</w:t>
+      </w:r>
+      <w:r>
+        <w:rPr>
+          <w:rStyle w:val="DataTypeTok"/>
+        </w:rPr>
+        <w:t xml:space="preserve">DoB =</w:t>
+      </w:r>
+      <w:r>
+        <w:rPr>
+          <w:rStyle w:val="NormalTok"/>
+        </w:rPr>
+        <w:t xml:space="preserve"> BIRTH_DATE, </w:t>
+      </w:r>
+      <w:r>
+        <w:rPr>
+          <w:rStyle w:val="DataTypeTok"/>
+        </w:rPr>
+        <w:t xml:space="preserve">Num_prev_convictions =</w:t>
+      </w:r>
+      <w:r>
+        <w:rPr>
+          <w:rStyle w:val="NormalTok"/>
+        </w:rPr>
+        <w:t xml:space="preserve"> PREV_CONVICTIONS) </w:t>
+      </w:r>
+    </w:p>
+    <w:p>
+      <w:pPr>
+        <w:pStyle w:val="Heading3"/>
+      </w:pPr>
+      <w:bookmarkStart w:id="51" w:name="mutate"/>
+      <w:r>
+        <w:t xml:space="preserve">3.5 Mutate</w:t>
+      </w:r>
+      <w:bookmarkEnd w:id="51"/>
+    </w:p>
+    <w:p>
+      <w:pPr>
+        <w:pStyle w:val="FirstParagraph"/>
+      </w:pPr>
+      <w:r>
+        <w:t xml:space="preserve">You can create new variables and perform calculations on variables using the dplyr command mutate().</w:t>
+      </w:r>
+    </w:p>
+    <w:p>
+      <w:pPr>
+        <w:pStyle w:val="SourceCode"/>
+      </w:pPr>
+      <w:r>
+        <w:rPr>
+          <w:rStyle w:val="NormalTok"/>
+        </w:rPr>
+        <w:t xml:space="preserve">?mutate</w:t>
+      </w:r>
+    </w:p>
+    <w:p>
+      <w:pPr>
+        <w:pStyle w:val="FirstParagraph"/>
+      </w:pPr>
+      <w:r>
+        <w:t xml:space="preserve">So if we wanted to amend our coding to include a new derived variable weight_kg in the</w:t>
+      </w:r>
+      <w:r>
+        <w:t xml:space="preserve"> </w:t>
+      </w:r>
+      <w:r>
+        <w:t xml:space="preserve">‘</w:t>
+      </w:r>
+      <w:r>
+        <w:t xml:space="preserve">offenders_anonymous</w:t>
+      </w:r>
+      <w:r>
         <w:t xml:space="preserve">’</w:t>
       </w:r>
       <w:r>
         <w:t xml:space="preserve"> </w:t>
       </w:r>
       <w:r>
-        <w:t xml:space="preserve">instead of specifying the</w:t>
+        <w:t xml:space="preserve">dataset:</w:t>
+      </w:r>
+    </w:p>
+    <w:p>
+      <w:pPr>
+        <w:pStyle w:val="SourceCode"/>
+      </w:pPr>
+      <w:r>
+        <w:rPr>
+          <w:rStyle w:val="NormalTok"/>
+        </w:rPr>
+        <w:t xml:space="preserve">offenders_anonymous &lt;-</w:t>
+      </w:r>
+      <w:r>
+        <w:rPr>
+          <w:rStyle w:val="StringTok"/>
+        </w:rPr>
+        <w:t xml:space="preserve"> </w:t>
+      </w:r>
+      <w:r>
+        <w:rPr>
+          <w:rStyle w:val="NormalTok"/>
+        </w:rPr>
+        <w:t xml:space="preserve">offenders </w:t>
+      </w:r>
+      <w:r>
+        <w:rPr>
+          <w:rStyle w:val="OperatorTok"/>
+        </w:rPr>
+        <w:t xml:space="preserve">%&gt;%</w:t>
+      </w:r>
+      <w:r>
+        <w:br/>
+      </w:r>
+      <w:r>
+        <w:rPr>
+          <w:rStyle w:val="StringTok"/>
+        </w:rPr>
+        <w:t xml:space="preserve">  </w:t>
+      </w:r>
+      <w:r>
+        <w:rPr>
+          <w:rStyle w:val="KeywordTok"/>
+        </w:rPr>
+        <w:t xml:space="preserve">select</w:t>
+      </w:r>
+      <w:r>
+        <w:rPr>
+          <w:rStyle w:val="NormalTok"/>
+        </w:rPr>
+        <w:t xml:space="preserve">(BIRTH_DATE, WEIGHT, PREV_CONVICTIONS) </w:t>
+      </w:r>
+      <w:r>
+        <w:rPr>
+          <w:rStyle w:val="OperatorTok"/>
+        </w:rPr>
+        <w:t xml:space="preserve">%&gt;%</w:t>
+      </w:r>
+      <w:r>
+        <w:br/>
+      </w:r>
+      <w:r>
+        <w:rPr>
+          <w:rStyle w:val="StringTok"/>
+        </w:rPr>
+        <w:t xml:space="preserve">  </w:t>
+      </w:r>
+      <w:r>
+        <w:rPr>
+          <w:rStyle w:val="KeywordTok"/>
+        </w:rPr>
+        <w:t xml:space="preserve">rename</w:t>
+      </w:r>
+      <w:r>
+        <w:rPr>
+          <w:rStyle w:val="NormalTok"/>
+        </w:rPr>
+        <w:t xml:space="preserve">(</w:t>
+      </w:r>
+      <w:r>
+        <w:rPr>
+          <w:rStyle w:val="DataTypeTok"/>
+        </w:rPr>
+        <w:t xml:space="preserve">DoB =</w:t>
+      </w:r>
+      <w:r>
+        <w:rPr>
+          <w:rStyle w:val="NormalTok"/>
+        </w:rPr>
+        <w:t xml:space="preserve"> BIRTH_DATE, </w:t>
+      </w:r>
+      <w:r>
+        <w:rPr>
+          <w:rStyle w:val="DataTypeTok"/>
+        </w:rPr>
+        <w:t xml:space="preserve">Num_prev_convictions =</w:t>
+      </w:r>
+      <w:r>
+        <w:rPr>
+          <w:rStyle w:val="NormalTok"/>
+        </w:rPr>
+        <w:t xml:space="preserve"> PREV_CONVICTIONS) </w:t>
+      </w:r>
+      <w:r>
+        <w:rPr>
+          <w:rStyle w:val="OperatorTok"/>
+        </w:rPr>
+        <w:t xml:space="preserve">%&gt;%</w:t>
+      </w:r>
+      <w:r>
+        <w:br/>
+      </w:r>
+      <w:r>
+        <w:rPr>
+          <w:rStyle w:val="StringTok"/>
+        </w:rPr>
+        <w:t xml:space="preserve">  </w:t>
+      </w:r>
+      <w:r>
+        <w:rPr>
+          <w:rStyle w:val="KeywordTok"/>
+        </w:rPr>
+        <w:t xml:space="preserve">mutate</w:t>
+      </w:r>
+      <w:r>
+        <w:rPr>
+          <w:rStyle w:val="NormalTok"/>
+        </w:rPr>
+        <w:t xml:space="preserve">(</w:t>
+      </w:r>
+      <w:r>
+        <w:rPr>
+          <w:rStyle w:val="DataTypeTok"/>
+        </w:rPr>
+        <w:t xml:space="preserve">weight_kg =</w:t>
+      </w:r>
+      <w:r>
+        <w:rPr>
+          <w:rStyle w:val="NormalTok"/>
+        </w:rPr>
+        <w:t xml:space="preserve"> WEIGHT </w:t>
+      </w:r>
+      <w:r>
+        <w:rPr>
+          <w:rStyle w:val="OperatorTok"/>
+        </w:rPr>
+        <w:t xml:space="preserve">*</w:t>
+      </w:r>
+      <w:r>
+        <w:rPr>
+          <w:rStyle w:val="StringTok"/>
+        </w:rPr>
+        <w:t xml:space="preserve"> </w:t>
+      </w:r>
+      <w:r>
+        <w:rPr>
+          <w:rStyle w:val="FloatTok"/>
+        </w:rPr>
+        <w:t xml:space="preserve">0.454</w:t>
+      </w:r>
+      <w:r>
+        <w:rPr>
+          <w:rStyle w:val="NormalTok"/>
+        </w:rPr>
+        <w:t xml:space="preserve">)</w:t>
+      </w:r>
+    </w:p>
+    <w:p>
+      <w:pPr>
+        <w:pStyle w:val="FirstParagraph"/>
+      </w:pPr>
+      <w:r>
+        <w:t xml:space="preserve">You can download the</w:t>
       </w:r>
       <w:r>
         <w:t xml:space="preserve"> </w:t>
@@ -4048,7 +5317,7 @@
         <w:t xml:space="preserve">‘</w:t>
       </w:r>
       <w:r>
-        <w:t xml:space="preserve">offenders</w:t>
+        <w:t xml:space="preserve">Data Transformation Cheat Sheet</w:t>
       </w:r>
       <w:r>
         <w:t xml:space="preserve">’</w:t>
@@ -4057,1439 +5326,12 @@
         <w:t xml:space="preserve"> </w:t>
       </w:r>
       <w:r>
-        <w:t xml:space="preserve">dataset as the first argument within the dplyr::group_by command), and then outputting the mean number of previous convictions by REGION and GENDER. The new mean number of previous convictions variable we’ve decided to call</w:t>
-      </w:r>
-      <w:r>
-        <w:t xml:space="preserve"> </w:t>
-      </w:r>
-      <w:r>
-        <w:t xml:space="preserve">‘</w:t>
-      </w:r>
-      <w:r>
-        <w:t xml:space="preserve">Ave</w:t>
-      </w:r>
-      <w:r>
-        <w:t xml:space="preserve">’</w:t>
-      </w:r>
-      <w:r>
-        <w:t xml:space="preserve">. The results are saved into a new dataset called</w:t>
-      </w:r>
-      <w:r>
-        <w:t xml:space="preserve"> </w:t>
-      </w:r>
-      <w:r>
-        <w:t xml:space="preserve">‘</w:t>
-      </w:r>
-      <w:r>
-        <w:t xml:space="preserve">regional_gender_average</w:t>
-      </w:r>
-      <w:r>
-        <w:t xml:space="preserve">’</w:t>
-      </w:r>
-      <w:r>
-        <w:t xml:space="preserve">.</w:t>
-      </w:r>
-    </w:p>
-    <w:p>
-      <w:pPr>
-        <w:pStyle w:val="BodyText"/>
-      </w:pPr>
-      <w:r>
-        <w:t xml:space="preserve">There are other functions that could be used here instead of mean e.g. n, n_distinct, min, max, mean, median, var and sd.</w:t>
-      </w:r>
-    </w:p>
-    <w:p>
-      <w:pPr>
-        <w:pStyle w:val="BodyText"/>
-      </w:pPr>
-      <w:r>
-        <w:t xml:space="preserve">If we want to add a new variable called</w:t>
-      </w:r>
-      <w:r>
-        <w:t xml:space="preserve"> </w:t>
-      </w:r>
-      <w:r>
-        <w:t xml:space="preserve">‘</w:t>
-      </w:r>
-      <w:r>
-        <w:t xml:space="preserve">Count</w:t>
-      </w:r>
-      <w:r>
-        <w:t xml:space="preserve">’</w:t>
-      </w:r>
-      <w:r>
-        <w:t xml:space="preserve"> </w:t>
-      </w:r>
-      <w:r>
-        <w:t xml:space="preserve">that provides the counts by REGION and GENDER we can rerun as follows using the pipe operator:</w:t>
-      </w:r>
-    </w:p>
-    <w:p>
-      <w:pPr>
-        <w:pStyle w:val="SourceCode"/>
-      </w:pPr>
-      <w:r>
-        <w:rPr>
-          <w:rStyle w:val="NormalTok"/>
-        </w:rPr>
-        <w:t xml:space="preserve">regional_gender_average &lt;-</w:t>
-      </w:r>
-      <w:r>
-        <w:rPr>
-          <w:rStyle w:val="StringTok"/>
-        </w:rPr>
-        <w:t xml:space="preserve"> </w:t>
-      </w:r>
-      <w:r>
-        <w:rPr>
-          <w:rStyle w:val="NormalTok"/>
-        </w:rPr>
-        <w:t xml:space="preserve">offenders </w:t>
-      </w:r>
-      <w:r>
-        <w:rPr>
-          <w:rStyle w:val="OperatorTok"/>
-        </w:rPr>
-        <w:t xml:space="preserve">%&gt;%</w:t>
-      </w:r>
-      <w:r>
-        <w:rPr>
-          <w:rStyle w:val="StringTok"/>
-        </w:rPr>
-        <w:t xml:space="preserve"> </w:t>
-      </w:r>
-      <w:r>
-        <w:br/>
-      </w:r>
-      <w:r>
-        <w:rPr>
-          <w:rStyle w:val="StringTok"/>
-        </w:rPr>
-        <w:t xml:space="preserve">  </w:t>
-      </w:r>
-      <w:r>
-        <w:rPr>
-          <w:rStyle w:val="KeywordTok"/>
-        </w:rPr>
-        <w:t xml:space="preserve">group_by</w:t>
-      </w:r>
-      <w:r>
-        <w:rPr>
-          <w:rStyle w:val="NormalTok"/>
-        </w:rPr>
-        <w:t xml:space="preserve">(REGION, GENDER) </w:t>
-      </w:r>
-      <w:r>
-        <w:rPr>
-          <w:rStyle w:val="OperatorTok"/>
-        </w:rPr>
-        <w:t xml:space="preserve">%&gt;%</w:t>
-      </w:r>
-      <w:r>
-        <w:br/>
-      </w:r>
-      <w:r>
-        <w:rPr>
-          <w:rStyle w:val="StringTok"/>
-        </w:rPr>
-        <w:t xml:space="preserve">  </w:t>
-      </w:r>
-      <w:r>
-        <w:rPr>
-          <w:rStyle w:val="KeywordTok"/>
-        </w:rPr>
-        <w:t xml:space="preserve">summarise</w:t>
-      </w:r>
-      <w:r>
-        <w:rPr>
-          <w:rStyle w:val="NormalTok"/>
-        </w:rPr>
-        <w:t xml:space="preserve">(</w:t>
-      </w:r>
-      <w:r>
-        <w:rPr>
-          <w:rStyle w:val="DataTypeTok"/>
-        </w:rPr>
-        <w:t xml:space="preserve">Ave =</w:t>
-      </w:r>
-      <w:r>
-        <w:rPr>
-          <w:rStyle w:val="NormalTok"/>
-        </w:rPr>
-        <w:t xml:space="preserve"> </w:t>
-      </w:r>
-      <w:r>
-        <w:rPr>
-          <w:rStyle w:val="KeywordTok"/>
-        </w:rPr>
-        <w:t xml:space="preserve">mean</w:t>
-      </w:r>
-      <w:r>
-        <w:rPr>
-          <w:rStyle w:val="NormalTok"/>
-        </w:rPr>
-        <w:t xml:space="preserve">(PREV_CONVICTIONS), </w:t>
-      </w:r>
-      <w:r>
-        <w:rPr>
-          <w:rStyle w:val="DataTypeTok"/>
-        </w:rPr>
-        <w:t xml:space="preserve">Count=</w:t>
-      </w:r>
-      <w:r>
-        <w:rPr>
-          <w:rStyle w:val="KeywordTok"/>
-        </w:rPr>
-        <w:t xml:space="preserve">n</w:t>
-      </w:r>
-      <w:r>
-        <w:rPr>
-          <w:rStyle w:val="NormalTok"/>
-        </w:rPr>
-        <w:t xml:space="preserve">())</w:t>
-      </w:r>
-    </w:p>
-    <w:p>
-      <w:pPr>
-        <w:pStyle w:val="FirstParagraph"/>
-      </w:pPr>
-      <w:r>
-        <w:t xml:space="preserve">The regional_gender_average dataset is grouped by REGION and GENDER. If we run it through dplyr::summarise again the result will be grouped by the first grouping variable set which is REGION. For example, the summarise() function applied below counts the rows in each of the first group by category.</w:t>
-      </w:r>
-    </w:p>
-    <w:p>
-      <w:pPr>
-        <w:pStyle w:val="SourceCode"/>
-      </w:pPr>
-      <w:r>
-        <w:rPr>
-          <w:rStyle w:val="NormalTok"/>
-        </w:rPr>
-        <w:t xml:space="preserve">regional_gender_average </w:t>
-      </w:r>
-      <w:r>
-        <w:rPr>
-          <w:rStyle w:val="OperatorTok"/>
-        </w:rPr>
-        <w:t xml:space="preserve">%&gt;%</w:t>
-      </w:r>
-      <w:r>
-        <w:rPr>
-          <w:rStyle w:val="StringTok"/>
-        </w:rPr>
-        <w:t xml:space="preserve"> </w:t>
-      </w:r>
-      <w:r>
-        <w:br/>
-      </w:r>
-      <w:r>
-        <w:rPr>
-          <w:rStyle w:val="StringTok"/>
-        </w:rPr>
-        <w:t xml:space="preserve">  </w:t>
-      </w:r>
-      <w:r>
-        <w:rPr>
-          <w:rStyle w:val="KeywordTok"/>
-        </w:rPr>
-        <w:t xml:space="preserve">summarise</w:t>
-      </w:r>
-      <w:r>
-        <w:rPr>
-          <w:rStyle w:val="NormalTok"/>
-        </w:rPr>
-        <w:t xml:space="preserve">(</w:t>
-      </w:r>
-      <w:r>
-        <w:rPr>
-          <w:rStyle w:val="DataTypeTok"/>
-        </w:rPr>
-        <w:t xml:space="preserve">Count =</w:t>
-      </w:r>
-      <w:r>
-        <w:rPr>
-          <w:rStyle w:val="NormalTok"/>
-        </w:rPr>
-        <w:t xml:space="preserve"> </w:t>
-      </w:r>
-      <w:r>
-        <w:rPr>
-          <w:rStyle w:val="KeywordTok"/>
-        </w:rPr>
-        <w:t xml:space="preserve">n</w:t>
-      </w:r>
-      <w:r>
-        <w:rPr>
-          <w:rStyle w:val="NormalTok"/>
-        </w:rPr>
-        <w:t xml:space="preserve">())</w:t>
-      </w:r>
-    </w:p>
-    <w:p>
-      <w:pPr>
-        <w:pStyle w:val="FirstParagraph"/>
-      </w:pPr>
-      <w:r>
-        <w:t xml:space="preserve">But if we wanted to count all the rows in the dataset with the grouping removed we add in the dplyr::ungroup() function as below:</w:t>
-      </w:r>
-    </w:p>
-    <w:p>
-      <w:pPr>
-        <w:pStyle w:val="SourceCode"/>
-      </w:pPr>
-      <w:r>
-        <w:rPr>
-          <w:rStyle w:val="NormalTok"/>
-        </w:rPr>
-        <w:t xml:space="preserve">regional_gender_average </w:t>
-      </w:r>
-      <w:r>
-        <w:rPr>
-          <w:rStyle w:val="OperatorTok"/>
-        </w:rPr>
-        <w:t xml:space="preserve">%&gt;%</w:t>
-      </w:r>
-      <w:r>
-        <w:rPr>
-          <w:rStyle w:val="StringTok"/>
-        </w:rPr>
-        <w:t xml:space="preserve"> </w:t>
-      </w:r>
-      <w:r>
-        <w:br/>
-      </w:r>
-      <w:r>
-        <w:rPr>
-          <w:rStyle w:val="StringTok"/>
-        </w:rPr>
-        <w:t xml:space="preserve"> </w:t>
-      </w:r>
-      <w:r>
-        <w:rPr>
-          <w:rStyle w:val="KeywordTok"/>
-        </w:rPr>
-        <w:t xml:space="preserve">ungroup</w:t>
-      </w:r>
-      <w:r>
-        <w:rPr>
-          <w:rStyle w:val="NormalTok"/>
-        </w:rPr>
-        <w:t xml:space="preserve">() </w:t>
-      </w:r>
-      <w:r>
-        <w:rPr>
-          <w:rStyle w:val="OperatorTok"/>
-        </w:rPr>
-        <w:t xml:space="preserve">%&gt;%</w:t>
-      </w:r>
-      <w:r>
-        <w:rPr>
-          <w:rStyle w:val="StringTok"/>
-        </w:rPr>
-        <w:t xml:space="preserve"> </w:t>
-      </w:r>
-      <w:r>
-        <w:br/>
-      </w:r>
-      <w:r>
-        <w:rPr>
-          <w:rStyle w:val="StringTok"/>
-        </w:rPr>
-        <w:t xml:space="preserve"> </w:t>
-      </w:r>
-      <w:r>
-        <w:rPr>
-          <w:rStyle w:val="KeywordTok"/>
-        </w:rPr>
-        <w:t xml:space="preserve">summarise</w:t>
-      </w:r>
-      <w:r>
-        <w:rPr>
-          <w:rStyle w:val="NormalTok"/>
-        </w:rPr>
-        <w:t xml:space="preserve">(</w:t>
-      </w:r>
-      <w:r>
-        <w:rPr>
-          <w:rStyle w:val="DataTypeTok"/>
-        </w:rPr>
-        <w:t xml:space="preserve">Count =</w:t>
-      </w:r>
-      <w:r>
-        <w:rPr>
-          <w:rStyle w:val="NormalTok"/>
-        </w:rPr>
-        <w:t xml:space="preserve"> </w:t>
-      </w:r>
-      <w:r>
-        <w:rPr>
-          <w:rStyle w:val="KeywordTok"/>
-        </w:rPr>
-        <w:t xml:space="preserve">n</w:t>
-      </w:r>
-      <w:r>
-        <w:rPr>
-          <w:rStyle w:val="NormalTok"/>
-        </w:rPr>
-        <w:t xml:space="preserve">())</w:t>
-      </w:r>
-    </w:p>
-    <w:p>
-      <w:pPr>
-        <w:pStyle w:val="Heading3"/>
-      </w:pPr>
-      <w:bookmarkStart w:id="49" w:name="filter"/>
-      <w:r>
-        <w:t xml:space="preserve">3.2 Filter</w:t>
-      </w:r>
-      <w:bookmarkEnd w:id="49"/>
-    </w:p>
-    <w:p>
-      <w:pPr>
-        <w:pStyle w:val="FirstParagraph"/>
-      </w:pPr>
-      <w:r>
-        <w:t xml:space="preserve">If you would like to produce statistics for a subset of rows or observations, a good function to use is filter() from the dplyr package.</w:t>
-      </w:r>
-    </w:p>
-    <w:p>
-      <w:pPr>
-        <w:pStyle w:val="BodyText"/>
-      </w:pPr>
-      <w:r>
-        <w:t xml:space="preserve">Let’s first take a look at the different possible values of the SENTENCE variable. We can do that quickly using the group_by/summarise combination.</w:t>
-      </w:r>
-    </w:p>
-    <w:p>
-      <w:pPr>
-        <w:pStyle w:val="SourceCode"/>
-      </w:pPr>
-      <w:r>
-        <w:rPr>
-          <w:rStyle w:val="NormalTok"/>
-        </w:rPr>
-        <w:t xml:space="preserve">offenders </w:t>
-      </w:r>
-      <w:r>
-        <w:rPr>
-          <w:rStyle w:val="OperatorTok"/>
-        </w:rPr>
-        <w:t xml:space="preserve">%&gt;%</w:t>
-      </w:r>
-      <w:r>
-        <w:rPr>
-          <w:rStyle w:val="StringTok"/>
-        </w:rPr>
-        <w:t xml:space="preserve"> </w:t>
-      </w:r>
-      <w:r>
-        <w:br/>
-      </w:r>
-      <w:r>
-        <w:rPr>
-          <w:rStyle w:val="StringTok"/>
-        </w:rPr>
-        <w:t xml:space="preserve">  </w:t>
-      </w:r>
-      <w:r>
-        <w:rPr>
-          <w:rStyle w:val="KeywordTok"/>
-        </w:rPr>
-        <w:t xml:space="preserve">group_by</w:t>
-      </w:r>
-      <w:r>
-        <w:rPr>
-          <w:rStyle w:val="NormalTok"/>
-        </w:rPr>
-        <w:t xml:space="preserve">(SENTENCE) </w:t>
-      </w:r>
-      <w:r>
-        <w:rPr>
-          <w:rStyle w:val="OperatorTok"/>
-        </w:rPr>
-        <w:t xml:space="preserve">%&gt;%</w:t>
-      </w:r>
-      <w:r>
-        <w:rPr>
-          <w:rStyle w:val="StringTok"/>
-        </w:rPr>
-        <w:t xml:space="preserve"> </w:t>
-      </w:r>
-      <w:r>
-        <w:br/>
-      </w:r>
-      <w:r>
-        <w:rPr>
-          <w:rStyle w:val="StringTok"/>
-        </w:rPr>
-        <w:t xml:space="preserve">  </w:t>
-      </w:r>
-      <w:r>
-        <w:rPr>
-          <w:rStyle w:val="KeywordTok"/>
-        </w:rPr>
-        <w:t xml:space="preserve">summarise</w:t>
-      </w:r>
-      <w:r>
-        <w:rPr>
-          <w:rStyle w:val="NormalTok"/>
-        </w:rPr>
-        <w:t xml:space="preserve">(</w:t>
-      </w:r>
-      <w:r>
-        <w:rPr>
-          <w:rStyle w:val="DataTypeTok"/>
-        </w:rPr>
-        <w:t xml:space="preserve">Count =</w:t>
-      </w:r>
-      <w:r>
-        <w:rPr>
-          <w:rStyle w:val="NormalTok"/>
-        </w:rPr>
-        <w:t xml:space="preserve"> </w:t>
-      </w:r>
-      <w:r>
-        <w:rPr>
-          <w:rStyle w:val="KeywordTok"/>
-        </w:rPr>
-        <w:t xml:space="preserve">n</w:t>
-      </w:r>
-      <w:r>
-        <w:rPr>
-          <w:rStyle w:val="NormalTok"/>
-        </w:rPr>
-        <w:t xml:space="preserve">())</w:t>
-      </w:r>
-    </w:p>
-    <w:p>
-      <w:pPr>
-        <w:pStyle w:val="FirstParagraph"/>
-      </w:pPr>
-      <w:r>
-        <w:t xml:space="preserve">To filter we just specify the data that we want to filter (offenders) and the value that we want to filter on. In this case lets filter where SENTENCE is</w:t>
-      </w:r>
-      <w:r>
-        <w:t xml:space="preserve"> </w:t>
-      </w:r>
-      <w:r>
-        <w:t xml:space="preserve">“</w:t>
-      </w:r>
-      <w:r>
-        <w:t xml:space="preserve">Court_order</w:t>
-      </w:r>
-      <w:r>
-        <w:t xml:space="preserve">”</w:t>
-      </w:r>
-      <w:r>
-        <w:t xml:space="preserve"> </w:t>
-      </w:r>
-      <w:r>
-        <w:t xml:space="preserve">and AGE is more than 50 and then recalculate the mean number of previous convictions with breakdown by REGION and GENDER:</w:t>
-      </w:r>
-    </w:p>
-    <w:p>
-      <w:pPr>
-        <w:pStyle w:val="SourceCode"/>
-      </w:pPr>
-      <w:r>
-        <w:rPr>
-          <w:rStyle w:val="NormalTok"/>
-        </w:rPr>
-        <w:t xml:space="preserve">crt_order_average &lt;-</w:t>
-      </w:r>
-      <w:r>
-        <w:rPr>
-          <w:rStyle w:val="StringTok"/>
-        </w:rPr>
-        <w:t xml:space="preserve"> </w:t>
-      </w:r>
-      <w:r>
-        <w:rPr>
-          <w:rStyle w:val="NormalTok"/>
-        </w:rPr>
-        <w:t xml:space="preserve">offenders </w:t>
-      </w:r>
-      <w:r>
-        <w:rPr>
-          <w:rStyle w:val="OperatorTok"/>
-        </w:rPr>
-        <w:t xml:space="preserve">%&gt;%</w:t>
-      </w:r>
-      <w:r>
-        <w:rPr>
-          <w:rStyle w:val="StringTok"/>
-        </w:rPr>
-        <w:t xml:space="preserve"> </w:t>
-      </w:r>
-      <w:r>
-        <w:br/>
-      </w:r>
-      <w:r>
-        <w:rPr>
-          <w:rStyle w:val="StringTok"/>
-        </w:rPr>
-        <w:t xml:space="preserve">  </w:t>
-      </w:r>
-      <w:r>
-        <w:rPr>
-          <w:rStyle w:val="KeywordTok"/>
-        </w:rPr>
-        <w:t xml:space="preserve">filter</w:t>
-      </w:r>
-      <w:r>
-        <w:rPr>
-          <w:rStyle w:val="NormalTok"/>
-        </w:rPr>
-        <w:t xml:space="preserve">(SENTENCE </w:t>
-      </w:r>
-      <w:r>
-        <w:rPr>
-          <w:rStyle w:val="OperatorTok"/>
-        </w:rPr>
-        <w:t xml:space="preserve">==</w:t>
-      </w:r>
-      <w:r>
-        <w:rPr>
-          <w:rStyle w:val="StringTok"/>
-        </w:rPr>
-        <w:t xml:space="preserve"> "Court_order"</w:t>
-      </w:r>
-      <w:r>
-        <w:rPr>
-          <w:rStyle w:val="NormalTok"/>
-        </w:rPr>
-        <w:t xml:space="preserve"> </w:t>
-      </w:r>
-      <w:r>
-        <w:rPr>
-          <w:rStyle w:val="OperatorTok"/>
-        </w:rPr>
-        <w:t xml:space="preserve">&amp;</w:t>
-      </w:r>
-      <w:r>
-        <w:rPr>
-          <w:rStyle w:val="StringTok"/>
-        </w:rPr>
-        <w:t xml:space="preserve"> </w:t>
-      </w:r>
-      <w:r>
-        <w:rPr>
-          <w:rStyle w:val="NormalTok"/>
-        </w:rPr>
-        <w:t xml:space="preserve">AGE </w:t>
-      </w:r>
-      <w:r>
-        <w:rPr>
-          <w:rStyle w:val="OperatorTok"/>
-        </w:rPr>
-        <w:t xml:space="preserve">&gt;</w:t>
-      </w:r>
-      <w:r>
-        <w:rPr>
-          <w:rStyle w:val="StringTok"/>
-        </w:rPr>
-        <w:t xml:space="preserve"> </w:t>
-      </w:r>
-      <w:r>
-        <w:rPr>
-          <w:rStyle w:val="DecValTok"/>
-        </w:rPr>
-        <w:t xml:space="preserve">50</w:t>
-      </w:r>
-      <w:r>
-        <w:rPr>
-          <w:rStyle w:val="NormalTok"/>
-        </w:rPr>
-        <w:t xml:space="preserve">) </w:t>
-      </w:r>
-      <w:r>
-        <w:rPr>
-          <w:rStyle w:val="OperatorTok"/>
-        </w:rPr>
-        <w:t xml:space="preserve">%&gt;%</w:t>
-      </w:r>
-      <w:r>
-        <w:rPr>
-          <w:rStyle w:val="StringTok"/>
-        </w:rPr>
-        <w:t xml:space="preserve"> </w:t>
-      </w:r>
-      <w:r>
-        <w:br/>
-      </w:r>
-      <w:r>
-        <w:rPr>
-          <w:rStyle w:val="StringTok"/>
-        </w:rPr>
-        <w:t xml:space="preserve">  </w:t>
-      </w:r>
-      <w:r>
-        <w:rPr>
-          <w:rStyle w:val="KeywordTok"/>
-        </w:rPr>
-        <w:t xml:space="preserve">group_by</w:t>
-      </w:r>
-      <w:r>
-        <w:rPr>
-          <w:rStyle w:val="NormalTok"/>
-        </w:rPr>
-        <w:t xml:space="preserve">(REGION, GENDER) </w:t>
-      </w:r>
-      <w:r>
-        <w:rPr>
-          <w:rStyle w:val="OperatorTok"/>
-        </w:rPr>
-        <w:t xml:space="preserve">%&gt;%</w:t>
-      </w:r>
-      <w:r>
-        <w:rPr>
-          <w:rStyle w:val="StringTok"/>
-        </w:rPr>
-        <w:t xml:space="preserve"> </w:t>
-      </w:r>
-      <w:r>
-        <w:br/>
-      </w:r>
-      <w:r>
-        <w:rPr>
-          <w:rStyle w:val="StringTok"/>
-        </w:rPr>
-        <w:t xml:space="preserve">  </w:t>
-      </w:r>
-      <w:r>
-        <w:rPr>
-          <w:rStyle w:val="KeywordTok"/>
-        </w:rPr>
-        <w:t xml:space="preserve">summarise</w:t>
-      </w:r>
-      <w:r>
-        <w:rPr>
-          <w:rStyle w:val="NormalTok"/>
-        </w:rPr>
-        <w:t xml:space="preserve">(</w:t>
-      </w:r>
-      <w:r>
-        <w:rPr>
-          <w:rStyle w:val="DataTypeTok"/>
-        </w:rPr>
-        <w:t xml:space="preserve">Ave =</w:t>
-      </w:r>
-      <w:r>
-        <w:rPr>
-          <w:rStyle w:val="NormalTok"/>
-        </w:rPr>
-        <w:t xml:space="preserve"> </w:t>
-      </w:r>
-      <w:r>
-        <w:rPr>
-          <w:rStyle w:val="KeywordTok"/>
-        </w:rPr>
-        <w:t xml:space="preserve">mean</w:t>
-      </w:r>
-      <w:r>
-        <w:rPr>
-          <w:rStyle w:val="NormalTok"/>
-        </w:rPr>
-        <w:t xml:space="preserve">(PREV_CONVICTIONS))</w:t>
-      </w:r>
-    </w:p>
-    <w:p>
-      <w:pPr>
-        <w:pStyle w:val="Heading3"/>
-      </w:pPr>
-      <w:bookmarkStart w:id="50" w:name="select"/>
-      <w:r>
-        <w:t xml:space="preserve">3.3 Select</w:t>
-      </w:r>
-      <w:bookmarkEnd w:id="50"/>
-    </w:p>
-    <w:p>
-      <w:pPr>
-        <w:pStyle w:val="FirstParagraph"/>
-      </w:pPr>
-      <w:r>
-        <w:t xml:space="preserve">We can also use the select() command from the dplyr package to choose just the variables from the</w:t>
-      </w:r>
-      <w:r>
-        <w:t xml:space="preserve"> </w:t>
-      </w:r>
-      <w:r>
-        <w:t xml:space="preserve">‘</w:t>
-      </w:r>
-      <w:r>
-        <w:t xml:space="preserve">offenders</w:t>
-      </w:r>
-      <w:r>
-        <w:t xml:space="preserve">’</w:t>
-      </w:r>
-      <w:r>
-        <w:t xml:space="preserve"> </w:t>
-      </w:r>
-      <w:r>
-        <w:t xml:space="preserve">dataset that we want. So if we want to create a new dataset without the names and addresses:</w:t>
-      </w:r>
-    </w:p>
-    <w:p>
-      <w:pPr>
-        <w:pStyle w:val="SourceCode"/>
-      </w:pPr>
-      <w:r>
-        <w:rPr>
-          <w:rStyle w:val="NormalTok"/>
-        </w:rPr>
-        <w:t xml:space="preserve">offenders_anonymous &lt;-</w:t>
-      </w:r>
-      <w:r>
-        <w:rPr>
-          <w:rStyle w:val="StringTok"/>
-        </w:rPr>
-        <w:t xml:space="preserve"> </w:t>
-      </w:r>
-      <w:r>
-        <w:rPr>
-          <w:rStyle w:val="NormalTok"/>
-        </w:rPr>
-        <w:t xml:space="preserve">offenders </w:t>
-      </w:r>
-      <w:r>
-        <w:rPr>
-          <w:rStyle w:val="OperatorTok"/>
-        </w:rPr>
-        <w:t xml:space="preserve">%&gt;%</w:t>
-      </w:r>
-      <w:r>
-        <w:rPr>
-          <w:rStyle w:val="StringTok"/>
-        </w:rPr>
-        <w:t xml:space="preserve"> </w:t>
-      </w:r>
-      <w:r>
-        <w:br/>
-      </w:r>
-      <w:r>
-        <w:rPr>
-          <w:rStyle w:val="StringTok"/>
-        </w:rPr>
-        <w:t xml:space="preserve">  </w:t>
-      </w:r>
-      <w:r>
-        <w:rPr>
-          <w:rStyle w:val="KeywordTok"/>
-        </w:rPr>
-        <w:t xml:space="preserve">select</w:t>
-      </w:r>
-      <w:r>
-        <w:rPr>
-          <w:rStyle w:val="NormalTok"/>
-        </w:rPr>
-        <w:t xml:space="preserve">(</w:t>
-      </w:r>
-      <w:r>
-        <w:rPr>
-          <w:rStyle w:val="OperatorTok"/>
-        </w:rPr>
-        <w:t xml:space="preserve">-</w:t>
-      </w:r>
-      <w:r>
-        <w:rPr>
-          <w:rStyle w:val="NormalTok"/>
-        </w:rPr>
-        <w:t xml:space="preserve">LAST, </w:t>
-      </w:r>
-      <w:r>
-        <w:rPr>
-          <w:rStyle w:val="OperatorTok"/>
-        </w:rPr>
-        <w:t xml:space="preserve">-</w:t>
-      </w:r>
-      <w:r>
-        <w:rPr>
-          <w:rStyle w:val="NormalTok"/>
-        </w:rPr>
-        <w:t xml:space="preserve">FIRST, </w:t>
-      </w:r>
-      <w:r>
-        <w:rPr>
-          <w:rStyle w:val="OperatorTok"/>
-        </w:rPr>
-        <w:t xml:space="preserve">-</w:t>
-      </w:r>
-      <w:r>
-        <w:rPr>
-          <w:rStyle w:val="NormalTok"/>
-        </w:rPr>
-        <w:t xml:space="preserve">BLOCK)</w:t>
-      </w:r>
-    </w:p>
-    <w:p>
-      <w:pPr>
-        <w:pStyle w:val="FirstParagraph"/>
-      </w:pPr>
-      <w:r>
-        <w:t xml:space="preserve">Note (as is common with dplyr functions) we first specify the name of the dataset and then the variables that in this case we want to remove.</w:t>
-      </w:r>
-    </w:p>
-    <w:p>
-      <w:pPr>
-        <w:pStyle w:val="BodyText"/>
-      </w:pPr>
-      <w:r>
-        <w:t xml:space="preserve">Let’s say that now we want to restrict this dataset to just include BIRTH_DATE, WEIGHT and number of previous convictions.</w:t>
-      </w:r>
-    </w:p>
-    <w:p>
-      <w:pPr>
-        <w:pStyle w:val="SourceCode"/>
-      </w:pPr>
-      <w:r>
-        <w:rPr>
-          <w:rStyle w:val="NormalTok"/>
-        </w:rPr>
-        <w:t xml:space="preserve">offenders_anonymous &lt;-</w:t>
-      </w:r>
-      <w:r>
-        <w:rPr>
-          <w:rStyle w:val="StringTok"/>
-        </w:rPr>
-        <w:t xml:space="preserve"> </w:t>
-      </w:r>
-      <w:r>
-        <w:rPr>
-          <w:rStyle w:val="NormalTok"/>
-        </w:rPr>
-        <w:t xml:space="preserve">offenders </w:t>
-      </w:r>
-      <w:r>
-        <w:rPr>
-          <w:rStyle w:val="OperatorTok"/>
-        </w:rPr>
-        <w:t xml:space="preserve">%&gt;%</w:t>
-      </w:r>
-      <w:r>
-        <w:rPr>
-          <w:rStyle w:val="StringTok"/>
-        </w:rPr>
-        <w:t xml:space="preserve"> </w:t>
-      </w:r>
-      <w:r>
-        <w:br/>
-      </w:r>
-      <w:r>
-        <w:rPr>
-          <w:rStyle w:val="StringTok"/>
-        </w:rPr>
-        <w:t xml:space="preserve">  </w:t>
-      </w:r>
-      <w:r>
-        <w:rPr>
-          <w:rStyle w:val="KeywordTok"/>
-        </w:rPr>
-        <w:t xml:space="preserve">select</w:t>
-      </w:r>
-      <w:r>
-        <w:rPr>
-          <w:rStyle w:val="NormalTok"/>
-        </w:rPr>
-        <w:t xml:space="preserve">(BIRTH_DATE, WEIGHT, PREV_CONVICTIONS)</w:t>
-      </w:r>
-    </w:p>
-    <w:p>
-      <w:pPr>
-        <w:pStyle w:val="Heading3"/>
-      </w:pPr>
-      <w:bookmarkStart w:id="51" w:name="rename"/>
-      <w:r>
-        <w:t xml:space="preserve">3.4 Rename</w:t>
-      </w:r>
-      <w:bookmarkEnd w:id="51"/>
-    </w:p>
-    <w:p>
-      <w:pPr>
-        <w:pStyle w:val="FirstParagraph"/>
-      </w:pPr>
-      <w:r>
-        <w:t xml:space="preserve">We can rename variables using the dplyr function rename(). Let’s amend our above coding in creating the</w:t>
-      </w:r>
-      <w:r>
-        <w:t xml:space="preserve"> </w:t>
-      </w:r>
-      <w:r>
-        <w:t xml:space="preserve">‘</w:t>
-      </w:r>
-      <w:r>
-        <w:t xml:space="preserve">offenders_anonymous</w:t>
-      </w:r>
-      <w:r>
-        <w:t xml:space="preserve">’</w:t>
-      </w:r>
-      <w:r>
-        <w:t xml:space="preserve"> </w:t>
-      </w:r>
-      <w:r>
-        <w:t xml:space="preserve">dataset so that BIRTH_DATE is instead called</w:t>
-      </w:r>
-      <w:r>
-        <w:t xml:space="preserve"> </w:t>
-      </w:r>
-      <w:r>
-        <w:t xml:space="preserve">‘</w:t>
-      </w:r>
-      <w:r>
-        <w:t xml:space="preserve">DoB</w:t>
-      </w:r>
-      <w:r>
-        <w:t xml:space="preserve">’</w:t>
-      </w:r>
-      <w:r>
-        <w:t xml:space="preserve">.</w:t>
-      </w:r>
-    </w:p>
-    <w:p>
-      <w:pPr>
-        <w:pStyle w:val="SourceCode"/>
-      </w:pPr>
-      <w:r>
-        <w:rPr>
-          <w:rStyle w:val="NormalTok"/>
-        </w:rPr>
-        <w:t xml:space="preserve">offenders_anonymous &lt;-</w:t>
-      </w:r>
-      <w:r>
-        <w:rPr>
-          <w:rStyle w:val="StringTok"/>
-        </w:rPr>
-        <w:t xml:space="preserve"> </w:t>
-      </w:r>
-      <w:r>
-        <w:rPr>
-          <w:rStyle w:val="NormalTok"/>
-        </w:rPr>
-        <w:t xml:space="preserve">offenders </w:t>
-      </w:r>
-      <w:r>
-        <w:rPr>
-          <w:rStyle w:val="OperatorTok"/>
-        </w:rPr>
-        <w:t xml:space="preserve">%&gt;%</w:t>
-      </w:r>
-      <w:r>
-        <w:br/>
-      </w:r>
-      <w:r>
-        <w:rPr>
-          <w:rStyle w:val="StringTok"/>
-        </w:rPr>
-        <w:t xml:space="preserve">  </w:t>
-      </w:r>
-      <w:r>
-        <w:rPr>
-          <w:rStyle w:val="KeywordTok"/>
-        </w:rPr>
-        <w:t xml:space="preserve">select</w:t>
-      </w:r>
-      <w:r>
-        <w:rPr>
-          <w:rStyle w:val="NormalTok"/>
-        </w:rPr>
-        <w:t xml:space="preserve">(BIRTH_DATE, WEIGHT, PREV_CONVICTIONS) </w:t>
-      </w:r>
-      <w:r>
-        <w:rPr>
-          <w:rStyle w:val="OperatorTok"/>
-        </w:rPr>
-        <w:t xml:space="preserve">%&gt;%</w:t>
-      </w:r>
-      <w:r>
-        <w:br/>
-      </w:r>
-      <w:r>
-        <w:rPr>
-          <w:rStyle w:val="StringTok"/>
-        </w:rPr>
-        <w:t xml:space="preserve">  </w:t>
-      </w:r>
-      <w:r>
-        <w:rPr>
-          <w:rStyle w:val="KeywordTok"/>
-        </w:rPr>
-        <w:t xml:space="preserve">rename</w:t>
-      </w:r>
-      <w:r>
-        <w:rPr>
-          <w:rStyle w:val="NormalTok"/>
-        </w:rPr>
-        <w:t xml:space="preserve">(</w:t>
-      </w:r>
-      <w:r>
-        <w:rPr>
-          <w:rStyle w:val="DataTypeTok"/>
-        </w:rPr>
-        <w:t xml:space="preserve">DoB =</w:t>
-      </w:r>
-      <w:r>
-        <w:rPr>
-          <w:rStyle w:val="NormalTok"/>
-        </w:rPr>
-        <w:t xml:space="preserve"> BIRTH_DATE) </w:t>
-      </w:r>
-    </w:p>
-    <w:p>
-      <w:pPr>
-        <w:pStyle w:val="FirstParagraph"/>
-      </w:pPr>
-      <w:r>
-        <w:t xml:space="preserve">If you also wanted to rename PREV_CONVICTIONS to Num_prev_convictions to make it easier to understand then:</w:t>
-      </w:r>
-    </w:p>
-    <w:p>
-      <w:pPr>
-        <w:pStyle w:val="SourceCode"/>
-      </w:pPr>
-      <w:r>
-        <w:rPr>
-          <w:rStyle w:val="NormalTok"/>
-        </w:rPr>
-        <w:t xml:space="preserve">offenders_anonymous &lt;-</w:t>
-      </w:r>
-      <w:r>
-        <w:rPr>
-          <w:rStyle w:val="StringTok"/>
-        </w:rPr>
-        <w:t xml:space="preserve"> </w:t>
-      </w:r>
-      <w:r>
-        <w:rPr>
-          <w:rStyle w:val="NormalTok"/>
-        </w:rPr>
-        <w:t xml:space="preserve">offenders </w:t>
-      </w:r>
-      <w:r>
-        <w:rPr>
-          <w:rStyle w:val="OperatorTok"/>
-        </w:rPr>
-        <w:t xml:space="preserve">%&gt;%</w:t>
-      </w:r>
-      <w:r>
-        <w:br/>
-      </w:r>
-      <w:r>
-        <w:rPr>
-          <w:rStyle w:val="StringTok"/>
-        </w:rPr>
-        <w:t xml:space="preserve">  </w:t>
-      </w:r>
-      <w:r>
-        <w:rPr>
-          <w:rStyle w:val="KeywordTok"/>
-        </w:rPr>
-        <w:t xml:space="preserve">select</w:t>
-      </w:r>
-      <w:r>
-        <w:rPr>
-          <w:rStyle w:val="NormalTok"/>
-        </w:rPr>
-        <w:t xml:space="preserve">(BIRTH_DATE, WEIGHT, PREV_CONVICTIONS) </w:t>
-      </w:r>
-      <w:r>
-        <w:rPr>
-          <w:rStyle w:val="OperatorTok"/>
-        </w:rPr>
-        <w:t xml:space="preserve">%&gt;%</w:t>
-      </w:r>
-      <w:r>
-        <w:br/>
-      </w:r>
-      <w:r>
-        <w:rPr>
-          <w:rStyle w:val="StringTok"/>
-        </w:rPr>
-        <w:t xml:space="preserve">  </w:t>
-      </w:r>
-      <w:r>
-        <w:rPr>
-          <w:rStyle w:val="KeywordTok"/>
-        </w:rPr>
-        <w:t xml:space="preserve">rename</w:t>
-      </w:r>
-      <w:r>
-        <w:rPr>
-          <w:rStyle w:val="NormalTok"/>
-        </w:rPr>
-        <w:t xml:space="preserve">(</w:t>
-      </w:r>
-      <w:r>
-        <w:rPr>
-          <w:rStyle w:val="DataTypeTok"/>
-        </w:rPr>
-        <w:t xml:space="preserve">DoB =</w:t>
-      </w:r>
-      <w:r>
-        <w:rPr>
-          <w:rStyle w:val="NormalTok"/>
-        </w:rPr>
-        <w:t xml:space="preserve"> BIRTH_DATE, </w:t>
-      </w:r>
-      <w:r>
-        <w:rPr>
-          <w:rStyle w:val="DataTypeTok"/>
-        </w:rPr>
-        <w:t xml:space="preserve">Num_prev_convictions =</w:t>
-      </w:r>
-      <w:r>
-        <w:rPr>
-          <w:rStyle w:val="NormalTok"/>
-        </w:rPr>
-        <w:t xml:space="preserve"> PREV_CONVICTIONS) </w:t>
-      </w:r>
-    </w:p>
-    <w:p>
-      <w:pPr>
-        <w:pStyle w:val="Heading3"/>
-      </w:pPr>
-      <w:bookmarkStart w:id="52" w:name="mutate"/>
-      <w:r>
-        <w:t xml:space="preserve">3.5 Mutate</w:t>
-      </w:r>
-      <w:bookmarkEnd w:id="52"/>
-    </w:p>
-    <w:p>
-      <w:pPr>
-        <w:pStyle w:val="FirstParagraph"/>
-      </w:pPr>
-      <w:r>
-        <w:t xml:space="preserve">You can create new variables and perform calculations on variables using the dplyr command mutate().</w:t>
-      </w:r>
-    </w:p>
-    <w:p>
-      <w:pPr>
-        <w:pStyle w:val="SourceCode"/>
-      </w:pPr>
-      <w:r>
-        <w:rPr>
-          <w:rStyle w:val="NormalTok"/>
-        </w:rPr>
-        <w:t xml:space="preserve">?mutate</w:t>
-      </w:r>
-    </w:p>
-    <w:p>
-      <w:pPr>
-        <w:pStyle w:val="FirstParagraph"/>
-      </w:pPr>
-      <w:r>
-        <w:t xml:space="preserve">So if we wanted to amend our coding to include a new derived variable weight_kg in the</w:t>
-      </w:r>
-      <w:r>
-        <w:t xml:space="preserve"> </w:t>
-      </w:r>
-      <w:r>
-        <w:t xml:space="preserve">‘</w:t>
-      </w:r>
-      <w:r>
-        <w:t xml:space="preserve">offenders_anonymous</w:t>
-      </w:r>
-      <w:r>
-        <w:t xml:space="preserve">’</w:t>
-      </w:r>
-      <w:r>
-        <w:t xml:space="preserve"> </w:t>
-      </w:r>
-      <w:r>
-        <w:t xml:space="preserve">dataset:</w:t>
-      </w:r>
-    </w:p>
-    <w:p>
-      <w:pPr>
-        <w:pStyle w:val="SourceCode"/>
-      </w:pPr>
-      <w:r>
-        <w:rPr>
-          <w:rStyle w:val="NormalTok"/>
-        </w:rPr>
-        <w:t xml:space="preserve">offenders_anonymous &lt;-</w:t>
-      </w:r>
-      <w:r>
-        <w:rPr>
-          <w:rStyle w:val="StringTok"/>
-        </w:rPr>
-        <w:t xml:space="preserve"> </w:t>
-      </w:r>
-      <w:r>
-        <w:rPr>
-          <w:rStyle w:val="NormalTok"/>
-        </w:rPr>
-        <w:t xml:space="preserve">offenders </w:t>
-      </w:r>
-      <w:r>
-        <w:rPr>
-          <w:rStyle w:val="OperatorTok"/>
-        </w:rPr>
-        <w:t xml:space="preserve">%&gt;%</w:t>
-      </w:r>
-      <w:r>
-        <w:br/>
-      </w:r>
-      <w:r>
-        <w:rPr>
-          <w:rStyle w:val="StringTok"/>
-        </w:rPr>
-        <w:t xml:space="preserve">  </w:t>
-      </w:r>
-      <w:r>
-        <w:rPr>
-          <w:rStyle w:val="KeywordTok"/>
-        </w:rPr>
-        <w:t xml:space="preserve">select</w:t>
-      </w:r>
-      <w:r>
-        <w:rPr>
-          <w:rStyle w:val="NormalTok"/>
-        </w:rPr>
-        <w:t xml:space="preserve">(BIRTH_DATE, WEIGHT, PREV_CONVICTIONS) </w:t>
-      </w:r>
-      <w:r>
-        <w:rPr>
-          <w:rStyle w:val="OperatorTok"/>
-        </w:rPr>
-        <w:t xml:space="preserve">%&gt;%</w:t>
-      </w:r>
-      <w:r>
-        <w:br/>
-      </w:r>
-      <w:r>
-        <w:rPr>
-          <w:rStyle w:val="StringTok"/>
-        </w:rPr>
-        <w:t xml:space="preserve">  </w:t>
-      </w:r>
-      <w:r>
-        <w:rPr>
-          <w:rStyle w:val="KeywordTok"/>
-        </w:rPr>
-        <w:t xml:space="preserve">rename</w:t>
-      </w:r>
-      <w:r>
-        <w:rPr>
-          <w:rStyle w:val="NormalTok"/>
-        </w:rPr>
-        <w:t xml:space="preserve">(</w:t>
-      </w:r>
-      <w:r>
-        <w:rPr>
-          <w:rStyle w:val="DataTypeTok"/>
-        </w:rPr>
-        <w:t xml:space="preserve">DoB =</w:t>
-      </w:r>
-      <w:r>
-        <w:rPr>
-          <w:rStyle w:val="NormalTok"/>
-        </w:rPr>
-        <w:t xml:space="preserve"> BIRTH_DATE, </w:t>
-      </w:r>
-      <w:r>
-        <w:rPr>
-          <w:rStyle w:val="DataTypeTok"/>
-        </w:rPr>
-        <w:t xml:space="preserve">Num_prev_convictions =</w:t>
-      </w:r>
-      <w:r>
-        <w:rPr>
-          <w:rStyle w:val="NormalTok"/>
-        </w:rPr>
-        <w:t xml:space="preserve"> PREV_CONVICTIONS) </w:t>
-      </w:r>
-      <w:r>
-        <w:rPr>
-          <w:rStyle w:val="OperatorTok"/>
-        </w:rPr>
-        <w:t xml:space="preserve">%&gt;%</w:t>
-      </w:r>
-      <w:r>
-        <w:br/>
-      </w:r>
-      <w:r>
-        <w:rPr>
-          <w:rStyle w:val="StringTok"/>
-        </w:rPr>
-        <w:t xml:space="preserve">  </w:t>
-      </w:r>
-      <w:r>
-        <w:rPr>
-          <w:rStyle w:val="KeywordTok"/>
-        </w:rPr>
-        <w:t xml:space="preserve">mutate</w:t>
-      </w:r>
-      <w:r>
-        <w:rPr>
-          <w:rStyle w:val="NormalTok"/>
-        </w:rPr>
-        <w:t xml:space="preserve">(</w:t>
-      </w:r>
-      <w:r>
-        <w:rPr>
-          <w:rStyle w:val="DataTypeTok"/>
-        </w:rPr>
-        <w:t xml:space="preserve">weight_kg =</w:t>
-      </w:r>
-      <w:r>
-        <w:rPr>
-          <w:rStyle w:val="NormalTok"/>
-        </w:rPr>
-        <w:t xml:space="preserve"> WEIGHT </w:t>
-      </w:r>
-      <w:r>
-        <w:rPr>
-          <w:rStyle w:val="OperatorTok"/>
-        </w:rPr>
-        <w:t xml:space="preserve">*</w:t>
-      </w:r>
-      <w:r>
-        <w:rPr>
-          <w:rStyle w:val="StringTok"/>
-        </w:rPr>
-        <w:t xml:space="preserve"> </w:t>
-      </w:r>
-      <w:r>
-        <w:rPr>
-          <w:rStyle w:val="FloatTok"/>
-        </w:rPr>
-        <w:t xml:space="preserve">0.454</w:t>
-      </w:r>
-      <w:r>
-        <w:rPr>
-          <w:rStyle w:val="NormalTok"/>
-        </w:rPr>
-        <w:t xml:space="preserve">)</w:t>
-      </w:r>
-    </w:p>
-    <w:p>
-      <w:pPr>
-        <w:pStyle w:val="FirstParagraph"/>
-      </w:pPr>
-      <w:r>
-        <w:t xml:space="preserve">You can download the</w:t>
-      </w:r>
-      <w:r>
-        <w:t xml:space="preserve"> </w:t>
-      </w:r>
-      <w:r>
-        <w:t xml:space="preserve">‘</w:t>
-      </w:r>
-      <w:r>
-        <w:t xml:space="preserve">Data Transformation Cheat Sheet</w:t>
-      </w:r>
-      <w:r>
-        <w:t xml:space="preserve">’</w:t>
-      </w:r>
-      <w:r>
-        <w:t xml:space="preserve"> </w:t>
-      </w:r>
-      <w:r>
         <w:t xml:space="preserve">(and other cheatsheets) at:</w:t>
       </w:r>
       <w:r>
         <w:t xml:space="preserve"> </w:t>
       </w:r>
-      <w:hyperlink r:id="rId53">
+      <w:hyperlink r:id="rId52">
         <w:r>
           <w:rPr>
             <w:rStyle w:val="Hyperlink"/>
@@ -5502,9 +5344,149 @@
       <w:pPr>
         <w:pStyle w:val="Heading3"/>
       </w:pPr>
+      <w:bookmarkStart w:id="53" w:name="if_else"/>
+      <w:r>
+        <w:t xml:space="preserve">3.6 If_else</w:t>
+      </w:r>
+      <w:bookmarkEnd w:id="53"/>
+    </w:p>
+    <w:p>
+      <w:pPr>
+        <w:pStyle w:val="FirstParagraph"/>
+      </w:pPr>
+      <w:r>
+        <w:t xml:space="preserve">Another useful function found in the dplyr package is if_else, which works in a similar way to if statements in Excel. This uses a logical statement to determine the output. The below code uses this to identify offenders who have weight under 170lbs, the mutate function is used to add a variable in to the offenders dataset which is 1 if they are under 170lbs and 0 if they are over 170lbs.</w:t>
+      </w:r>
+    </w:p>
+    <w:p>
+      <w:pPr>
+        <w:pStyle w:val="SourceCode"/>
+      </w:pPr>
+      <w:r>
+        <w:rPr>
+          <w:rStyle w:val="NormalTok"/>
+        </w:rPr>
+        <w:t xml:space="preserve">offenders &lt;-</w:t>
+      </w:r>
+      <w:r>
+        <w:rPr>
+          <w:rStyle w:val="StringTok"/>
+        </w:rPr>
+        <w:t xml:space="preserve"> </w:t>
+      </w:r>
+      <w:r>
+        <w:rPr>
+          <w:rStyle w:val="NormalTok"/>
+        </w:rPr>
+        <w:t xml:space="preserve">offenders </w:t>
+      </w:r>
+      <w:r>
+        <w:rPr>
+          <w:rStyle w:val="OperatorTok"/>
+        </w:rPr>
+        <w:t xml:space="preserve">%&gt;%</w:t>
+      </w:r>
+      <w:r>
+        <w:rPr>
+          <w:rStyle w:val="StringTok"/>
+        </w:rPr>
+        <w:t xml:space="preserve"> </w:t>
+      </w:r>
+      <w:r>
+        <w:br/>
+      </w:r>
+      <w:r>
+        <w:rPr>
+          <w:rStyle w:val="StringTok"/>
+        </w:rPr>
+        <w:t xml:space="preserve">  </w:t>
+      </w:r>
+      <w:r>
+        <w:rPr>
+          <w:rStyle w:val="KeywordTok"/>
+        </w:rPr>
+        <w:t xml:space="preserve">mutate</w:t>
+      </w:r>
+      <w:r>
+        <w:rPr>
+          <w:rStyle w:val="NormalTok"/>
+        </w:rPr>
+        <w:t xml:space="preserve">(</w:t>
+      </w:r>
+      <w:r>
+        <w:rPr>
+          <w:rStyle w:val="DataTypeTok"/>
+        </w:rPr>
+        <w:t xml:space="preserve">weight_under_170 =</w:t>
+      </w:r>
+      <w:r>
+        <w:rPr>
+          <w:rStyle w:val="NormalTok"/>
+        </w:rPr>
+        <w:t xml:space="preserve"> </w:t>
+      </w:r>
+      <w:r>
+        <w:rPr>
+          <w:rStyle w:val="KeywordTok"/>
+        </w:rPr>
+        <w:t xml:space="preserve">if_else</w:t>
+      </w:r>
+      <w:r>
+        <w:rPr>
+          <w:rStyle w:val="NormalTok"/>
+        </w:rPr>
+        <w:t xml:space="preserve">(WEIGHT</w:t>
+      </w:r>
+      <w:r>
+        <w:rPr>
+          <w:rStyle w:val="OperatorTok"/>
+        </w:rPr>
+        <w:t xml:space="preserve">&lt;</w:t>
+      </w:r>
+      <w:r>
+        <w:rPr>
+          <w:rStyle w:val="DecValTok"/>
+        </w:rPr>
+        <w:t xml:space="preserve">170</w:t>
+      </w:r>
+      <w:r>
+        <w:rPr>
+          <w:rStyle w:val="NormalTok"/>
+        </w:rPr>
+        <w:t xml:space="preserve">,</w:t>
+      </w:r>
+      <w:r>
+        <w:rPr>
+          <w:rStyle w:val="DecValTok"/>
+        </w:rPr>
+        <w:t xml:space="preserve">1</w:t>
+      </w:r>
+      <w:r>
+        <w:rPr>
+          <w:rStyle w:val="NormalTok"/>
+        </w:rPr>
+        <w:t xml:space="preserve">,</w:t>
+      </w:r>
+      <w:r>
+        <w:rPr>
+          <w:rStyle w:val="DecValTok"/>
+        </w:rPr>
+        <w:t xml:space="preserve">0</w:t>
+      </w:r>
+      <w:r>
+        <w:rPr>
+          <w:rStyle w:val="NormalTok"/>
+        </w:rPr>
+        <w:t xml:space="preserve">))</w:t>
+      </w:r>
+    </w:p>
+    <w:p>
+      <w:pPr>
+        <w:pStyle w:val="Heading3"/>
+      </w:pPr>
       <w:bookmarkStart w:id="54" w:name="exercises-2"/>
       <w:r>
-        <w:t xml:space="preserve">3.6 Exercises</w:t>
+        <w:t xml:space="preserve">3.7 Exercises</w:t>
       </w:r>
       <w:bookmarkEnd w:id="54"/>
     </w:p>
@@ -5546,14 +5528,16 @@
     </w:p>
     <w:p>
       <w:pPr>
-        <w:pStyle w:val="Compact"/>
-        <w:numPr>
-          <w:numId w:val="1011"/>
-          <w:ilvl w:val="0"/>
-        </w:numPr>
-      </w:pPr>
-      <w:r>
-        <w:t xml:space="preserve">Create a new dataset containing PREV_CONVICTIONS and SENTENCE variables, rename SENTENCE as sentence_type, and create a new variable num_convictions that is PREV_CONVICTIONS + 1 (to take account of the latest conviction).</w:t>
+        <w:pStyle w:val="FirstParagraph"/>
+      </w:pPr>
+      <w:r>
+        <w:t xml:space="preserve">Extension:</w:t>
+      </w:r>
+      <w:r>
+        <w:t xml:space="preserve"> </w:t>
+      </w:r>
+      <w:r>
+        <w:t xml:space="preserve">4. Create a new dataset containing PREV_CONVICTIONS and SENTENCE variables, rename SENTENCE as sentence_type, and create a new variable num_convictions that is PREV_CONVICTIONS + 1 (to take account of the latest conviction).</w:t>
       </w:r>
     </w:p>
     <w:p>
@@ -6696,7 +6680,7 @@
       <w:r>
         <w:t xml:space="preserve"> </w:t>
       </w:r>
-      <w:hyperlink r:id="rId53">
+      <w:hyperlink r:id="rId52">
         <w:r>
           <w:rPr>
             <w:rStyle w:val="Hyperlink"/>
@@ -7513,7 +7497,7 @@
       <w:r>
         <w:t xml:space="preserve"> </w:t>
       </w:r>
-      <w:hyperlink r:id="rId53">
+      <w:hyperlink r:id="rId52">
         <w:r>
           <w:rPr>
             <w:rStyle w:val="Hyperlink"/>

</xml_diff>

<commit_message>
Amended the basic setup and contents sections
</commit_message>
<xml_diff>
--- a/Intro_markdown.docx
+++ b/Intro_markdown.docx
@@ -26,32 +26,32 @@
       <w:pPr>
         <w:pStyle w:val="Heading2"/>
       </w:pPr>
-      <w:bookmarkStart w:id="20" w:name="basic-setup"/>
+      <w:bookmarkStart w:id="21" w:name="basic-setup"/>
+      <w:bookmarkEnd w:id="21"/>
       <w:r>
         <w:t xml:space="preserve">Basic setup</w:t>
       </w:r>
-      <w:bookmarkEnd w:id="20"/>
     </w:p>
     <w:p>
       <w:pPr>
         <w:pStyle w:val="FirstParagraph"/>
       </w:pPr>
       <w:r>
-        <w:t xml:space="preserve">This document provides accompanying training material used in the Introduction to R Training session, conducted by the ASD R training group. Prior to joining the session, you should ensure you are set up on the Analytical Platform (IT system permitting).</w:t>
-      </w:r>
-      <w:r>
-        <w:t xml:space="preserve"> </w:t>
-      </w:r>
-      <w:hyperlink r:id="rId21">
+        <w:t xml:space="preserve">This document provides accompanying training material used in the Introduction to R Training session, conducted by the DASD R training group. Prior to joining the session, you should ensure you are set up on the Analytical Platform (IT system permitting) - see</w:t>
+      </w:r>
+      <w:r>
+        <w:t xml:space="preserve"> </w:t>
+      </w:r>
+      <w:hyperlink r:id="rId22">
         <w:r>
           <w:rPr>
             <w:rStyle w:val="Hyperlink"/>
           </w:rPr>
-          <w:t xml:space="preserve">https://moj-analytical-services.github.io/platform_user_guidance/getting-started.html</w:t>
+          <w:t xml:space="preserve">https://user-guidance.services.alpha.mojanalytics.xyz/introduction.html#get-started</w:t>
         </w:r>
       </w:hyperlink>
       <w:r>
-        <w:t xml:space="preserve">. Also make sure step 2.3.1 has been completed otherwise you will have difficulty importing files at later stages of this course.</w:t>
+        <w:t xml:space="preserve">.</w:t>
       </w:r>
     </w:p>
     <w:p>
@@ -59,12 +59,53 @@
         <w:pStyle w:val="BodyText"/>
       </w:pPr>
       <w:r>
+        <w:t xml:space="preserve">You should then work through the following:</w:t>
+      </w:r>
+      <w:r>
+        <w:t xml:space="preserve"> </w:t>
+      </w:r>
+      <w:hyperlink r:id="rId23">
+        <w:r>
+          <w:rPr>
+            <w:rStyle w:val="Hyperlink"/>
+          </w:rPr>
+          <w:t xml:space="preserve">https://user-guidance.services.alpha.mojanalytics.xyz/introduction.html#deploy-analytical-tools</w:t>
+        </w:r>
+      </w:hyperlink>
+      <w:r>
+        <w:t xml:space="preserve"> </w:t>
+      </w:r>
+      <w:hyperlink r:id="rId24">
+        <w:r>
+          <w:rPr>
+            <w:rStyle w:val="Hyperlink"/>
+          </w:rPr>
+          <w:t xml:space="preserve">https://user-guidance.services.alpha.mojanalytics.xyz/introduction.html#open-analytical-tools</w:t>
+        </w:r>
+      </w:hyperlink>
+      <w:r>
+        <w:t xml:space="preserve"> </w:t>
+      </w:r>
+      <w:hyperlink r:id="rId25">
+        <w:r>
+          <w:rPr>
+            <w:rStyle w:val="Hyperlink"/>
+          </w:rPr>
+          <w:t xml:space="preserve">https://user-guidance.services.alpha.mojanalytics.xyz/introduction.html#configure-git-and-github</w:t>
+        </w:r>
+      </w:hyperlink>
+    </w:p>
+    <w:p>
+      <w:pPr>
+        <w:pStyle w:val="BodyText"/>
+      </w:pPr>
+      <w:r>
         <w:t xml:space="preserve">This guide is hosted on Github:</w:t>
       </w:r>
       <w:r>
         <w:t xml:space="preserve"> </w:t>
       </w:r>
-      <w:hyperlink r:id="rId22">
+      <w:hyperlink r:id="rId26">
         <w:r>
           <w:rPr>
             <w:rStyle w:val="Hyperlink"/>
@@ -72,23 +113,21 @@
           <w:t xml:space="preserve">https://github.com/moj-analytical-services/IntroRTraining</w:t>
         </w:r>
       </w:hyperlink>
-    </w:p>
-    <w:p>
-      <w:pPr>
-        <w:pStyle w:val="BodyText"/>
-      </w:pPr>
-      <w:r>
-        <w:t xml:space="preserve">In that repository, there is the file code_participant.R, which contains code related to the exercises in this guide. The Data Science team conduct separate training sessions for working for github, but for now, please import the project from github by following the steps outlined in section 4.1.3 of the platform guidance:</w:t>
-      </w:r>
-      <w:r>
-        <w:t xml:space="preserve"> </w:t>
-      </w:r>
-      <w:hyperlink r:id="rId23">
+      <w:r>
+        <w:t xml:space="preserve"> </w:t>
+      </w:r>
+      <w:r>
+        <w:t xml:space="preserve">In that repository, there is the file code_participant.R, which contains code related to the exercises in this guide. The Data Science team conduct separate training sessions for working for Github, but for now, please import the project from Github by following step 1 at:</w:t>
+      </w:r>
+      <w:r>
+        <w:t xml:space="preserve"> </w:t>
+      </w:r>
+      <w:hyperlink r:id="rId27">
         <w:r>
           <w:rPr>
             <w:rStyle w:val="Hyperlink"/>
           </w:rPr>
-          <w:t xml:space="preserve">https://moj-analytical-services.github.io/platform_user_guidance/using-github-with-r-studio.html</w:t>
+          <w:t xml:space="preserve">https://user-guidance.services.alpha.mojanalytics.xyz/github.html#r-studio</w:t>
         </w:r>
       </w:hyperlink>
     </w:p>
@@ -96,11 +135,11 @@
       <w:pPr>
         <w:pStyle w:val="Heading2"/>
       </w:pPr>
-      <w:bookmarkStart w:id="24" w:name="contents"/>
+      <w:bookmarkStart w:id="28" w:name="contents"/>
+      <w:bookmarkEnd w:id="28"/>
       <w:r>
         <w:t xml:space="preserve">Contents</w:t>
       </w:r>
-      <w:bookmarkEnd w:id="24"/>
     </w:p>
     <w:p>
       <w:pPr>
@@ -177,7 +216,7 @@
         </w:numPr>
       </w:pPr>
       <w:r>
-        <w:t xml:space="preserve">Merging data, missing values and exporting - This section explores some more advanced data wrangling techniques, as well as exporting data</w:t>
+        <w:t xml:space="preserve">Merging data, missing values and exporting - this section explores some more advanced data wrangling techniques, as well as exporting data</w:t>
       </w:r>
     </w:p>
     <w:p>
@@ -196,21 +235,21 @@
       <w:pPr>
         <w:pStyle w:val="Heading2"/>
       </w:pPr>
-      <w:bookmarkStart w:id="25" w:name="introduction"/>
+      <w:bookmarkStart w:id="29" w:name="introduction"/>
+      <w:bookmarkEnd w:id="29"/>
       <w:r>
         <w:t xml:space="preserve">1. Introduction</w:t>
       </w:r>
-      <w:bookmarkEnd w:id="25"/>
     </w:p>
     <w:p>
       <w:pPr>
         <w:pStyle w:val="Heading3"/>
       </w:pPr>
-      <w:bookmarkStart w:id="26" w:name="session-aims"/>
+      <w:bookmarkStart w:id="30" w:name="session-aims"/>
+      <w:bookmarkEnd w:id="30"/>
       <w:r>
         <w:t xml:space="preserve">1.1 Session aims</w:t>
       </w:r>
-      <w:bookmarkEnd w:id="26"/>
     </w:p>
     <w:p>
       <w:pPr>
@@ -252,11 +291,11 @@
       <w:pPr>
         <w:pStyle w:val="Heading3"/>
       </w:pPr>
-      <w:bookmarkStart w:id="27" w:name="what-is-r"/>
+      <w:bookmarkStart w:id="31" w:name="what-is-r"/>
+      <w:bookmarkEnd w:id="31"/>
       <w:r>
         <w:t xml:space="preserve">1.2 What is R?</w:t>
       </w:r>
-      <w:bookmarkEnd w:id="27"/>
     </w:p>
     <w:p>
       <w:pPr>
@@ -409,11 +448,11 @@
       <w:pPr>
         <w:pStyle w:val="Heading3"/>
       </w:pPr>
-      <w:bookmarkStart w:id="28" w:name="how-is-it-used"/>
+      <w:bookmarkStart w:id="32" w:name="how-is-it-used"/>
+      <w:bookmarkEnd w:id="32"/>
       <w:r>
         <w:t xml:space="preserve">1.3 How is it used?</w:t>
       </w:r>
-      <w:bookmarkEnd w:id="28"/>
     </w:p>
     <w:p>
       <w:pPr>
@@ -437,7 +476,7 @@
       <w:r>
         <w:t xml:space="preserve"> </w:t>
       </w:r>
-      <w:hyperlink r:id="rId29">
+      <w:hyperlink r:id="rId33">
         <w:r>
           <w:rPr>
             <w:rStyle w:val="Hyperlink"/>
@@ -460,7 +499,7 @@
       <w:r>
         <w:t xml:space="preserve"> </w:t>
       </w:r>
-      <w:hyperlink r:id="rId30">
+      <w:hyperlink r:id="rId34">
         <w:r>
           <w:rPr>
             <w:rStyle w:val="Hyperlink"/>
@@ -485,11 +524,11 @@
       <w:pPr>
         <w:pStyle w:val="Heading3"/>
       </w:pPr>
-      <w:bookmarkStart w:id="31" w:name="command-console"/>
+      <w:bookmarkStart w:id="35" w:name="command-console"/>
+      <w:bookmarkEnd w:id="35"/>
       <w:r>
         <w:t xml:space="preserve">1.4 Command console</w:t>
       </w:r>
-      <w:bookmarkEnd w:id="31"/>
     </w:p>
     <w:p>
       <w:pPr>
@@ -795,11 +834,11 @@
       <w:pPr>
         <w:pStyle w:val="Heading3"/>
       </w:pPr>
-      <w:bookmarkStart w:id="32" w:name="script-file"/>
+      <w:bookmarkStart w:id="36" w:name="script-file"/>
+      <w:bookmarkEnd w:id="36"/>
       <w:r>
         <w:t xml:space="preserve">1.5 Script file</w:t>
       </w:r>
-      <w:bookmarkEnd w:id="32"/>
     </w:p>
     <w:p>
       <w:pPr>
@@ -915,11 +954,11 @@
       <w:pPr>
         <w:pStyle w:val="Heading3"/>
       </w:pPr>
-      <w:bookmarkStart w:id="33" w:name="other-windows-and-getting-help"/>
+      <w:bookmarkStart w:id="37" w:name="other-windows-and-getting-help"/>
+      <w:bookmarkEnd w:id="37"/>
       <w:r>
         <w:t xml:space="preserve">1.6 Other windows and getting help</w:t>
       </w:r>
-      <w:bookmarkEnd w:id="33"/>
     </w:p>
     <w:p>
       <w:pPr>
@@ -1019,11 +1058,11 @@
       <w:pPr>
         <w:pStyle w:val="Heading3"/>
       </w:pPr>
-      <w:bookmarkStart w:id="34" w:name="exercises"/>
+      <w:bookmarkStart w:id="38" w:name="exercises"/>
+      <w:bookmarkEnd w:id="38"/>
       <w:r>
         <w:t xml:space="preserve">1.7 Exercises</w:t>
       </w:r>
-      <w:bookmarkEnd w:id="34"/>
     </w:p>
     <w:p>
       <w:pPr>
@@ -1122,21 +1161,21 @@
       <w:pPr>
         <w:pStyle w:val="Heading2"/>
       </w:pPr>
-      <w:bookmarkStart w:id="35" w:name="processing-data"/>
+      <w:bookmarkStart w:id="39" w:name="processing-data"/>
+      <w:bookmarkEnd w:id="39"/>
       <w:r>
         <w:t xml:space="preserve">2. Processing data</w:t>
       </w:r>
-      <w:bookmarkEnd w:id="35"/>
     </w:p>
     <w:p>
       <w:pPr>
         <w:pStyle w:val="Heading3"/>
       </w:pPr>
-      <w:bookmarkStart w:id="36" w:name="setting-up-a-working-directory"/>
+      <w:bookmarkStart w:id="40" w:name="setting-up-a-working-directory"/>
+      <w:bookmarkEnd w:id="40"/>
       <w:r>
         <w:t xml:space="preserve">2.1 Setting up a working directory</w:t>
       </w:r>
-      <w:bookmarkEnd w:id="36"/>
     </w:p>
     <w:p>
       <w:pPr>
@@ -1391,11 +1430,11 @@
       <w:pPr>
         <w:pStyle w:val="Heading3"/>
       </w:pPr>
-      <w:bookmarkStart w:id="37" w:name="packages"/>
+      <w:bookmarkStart w:id="41" w:name="packages"/>
+      <w:bookmarkEnd w:id="41"/>
       <w:r>
         <w:t xml:space="preserve">2.2 Packages</w:t>
       </w:r>
-      <w:bookmarkEnd w:id="37"/>
     </w:p>
     <w:p>
       <w:pPr>
@@ -1503,7 +1542,7 @@
         <w:rPr>
           <w:rStyle w:val="VerbatimChar"/>
         </w:rPr>
-        <w:t xml:space="preserve">FALSE ── Attaching packages ────────────────────────────────────────────────────────────────────────────────────────────────────────────────────────────────────────── tidyverse 1.2.1 ──</w:t>
+        <w:t xml:space="preserve">FALSE ── Attaching packages ──────────────────────────────────────────────────────────────────── tidyverse 1.2.1 ──</w:t>
       </w:r>
     </w:p>
     <w:p>
@@ -1514,34 +1553,34 @@
         <w:rPr>
           <w:rStyle w:val="VerbatimChar"/>
         </w:rPr>
-        <w:t xml:space="preserve">FALSE ✔ ggplot2 3.1.1       ✔ purrr   0.3.2  </w:t>
-      </w:r>
-      <w:r>
-        <w:br/>
+        <w:t xml:space="preserve">FALSE ✔ ggplot2 2.2.1     ✔ purrr   0.2.5</w:t>
+      </w:r>
+      <w:r>
+        <w:br w:type="textWrapping"/>
       </w:r>
       <w:r>
         <w:rPr>
           <w:rStyle w:val="VerbatimChar"/>
         </w:rPr>
-        <w:t xml:space="preserve">FALSE ✔ tibble  2.1.1       ✔ dplyr   0.8.0.1</w:t>
-      </w:r>
-      <w:r>
-        <w:br/>
+        <w:t xml:space="preserve">FALSE ✔ tibble  1.4.2     ✔ dplyr   0.7.5</w:t>
+      </w:r>
+      <w:r>
+        <w:br w:type="textWrapping"/>
       </w:r>
       <w:r>
         <w:rPr>
           <w:rStyle w:val="VerbatimChar"/>
         </w:rPr>
-        <w:t xml:space="preserve">FALSE ✔ tidyr   0.8.3       ✔ stringr 1.4.0  </w:t>
-      </w:r>
-      <w:r>
-        <w:br/>
+        <w:t xml:space="preserve">FALSE ✔ tidyr   0.7.2     ✔ stringr 1.3.1</w:t>
+      </w:r>
+      <w:r>
+        <w:br w:type="textWrapping"/>
       </w:r>
       <w:r>
         <w:rPr>
           <w:rStyle w:val="VerbatimChar"/>
         </w:rPr>
-        <w:t xml:space="preserve">FALSE ✔ readr   1.3.1       ✔ forcats 0.4.0</w:t>
+        <w:t xml:space="preserve">FALSE ✔ readr   1.1.1     ✔ forcats 0.2.0</w:t>
       </w:r>
     </w:p>
     <w:p>
@@ -1552,10 +1591,10 @@
         <w:rPr>
           <w:rStyle w:val="VerbatimChar"/>
         </w:rPr>
-        <w:t xml:space="preserve">FALSE ── Conflicts ───────────────────────────────────────────────────────────────────────────────────────────────────────────────────────────────────────────── tidyverse_conflicts() ──</w:t>
-      </w:r>
-      <w:r>
-        <w:br/>
+        <w:t xml:space="preserve">FALSE ── Conflicts ─────────────────────────────────────────────────────────────────────── tidyverse_conflicts() ──</w:t>
+      </w:r>
+      <w:r>
+        <w:br w:type="textWrapping"/>
       </w:r>
       <w:r>
         <w:rPr>
@@ -1564,7 +1603,7 @@
         <w:t xml:space="preserve">FALSE ✖ dplyr::filter() masks stats::filter()</w:t>
       </w:r>
       <w:r>
-        <w:br/>
+        <w:br w:type="textWrapping"/>
       </w:r>
       <w:r>
         <w:rPr>
@@ -1622,11 +1661,11 @@
       <w:pPr>
         <w:pStyle w:val="Heading3"/>
       </w:pPr>
-      <w:bookmarkStart w:id="38" w:name="importing-data"/>
+      <w:bookmarkStart w:id="42" w:name="importing-data"/>
+      <w:bookmarkEnd w:id="42"/>
       <w:r>
         <w:t xml:space="preserve">2.3 Importing data</w:t>
       </w:r>
-      <w:bookmarkEnd w:id="38"/>
     </w:p>
     <w:p>
       <w:pPr>
@@ -1640,11 +1679,11 @@
       <w:pPr>
         <w:pStyle w:val="Heading4"/>
       </w:pPr>
-      <w:bookmarkStart w:id="39" w:name="X163eb837f2bf389d5c1789166da302246d0998f"/>
+      <w:bookmarkStart w:id="43" w:name="importing-data-not-on-the-analytical-platform-amazon-server"/>
+      <w:bookmarkEnd w:id="43"/>
       <w:r>
         <w:t xml:space="preserve">Importing data not on the analytical platform amazon server</w:t>
       </w:r>
-      <w:bookmarkEnd w:id="39"/>
     </w:p>
     <w:p>
       <w:pPr>
@@ -1785,11 +1824,11 @@
       <w:pPr>
         <w:pStyle w:val="Heading4"/>
       </w:pPr>
-      <w:bookmarkStart w:id="40" w:name="X8a5f24ab54f1ebc44bca980ecd0e60bfea9786e"/>
+      <w:bookmarkStart w:id="44" w:name="importing-data-from-the-analytical-platform-amazon-server"/>
+      <w:bookmarkEnd w:id="44"/>
       <w:r>
         <w:t xml:space="preserve">Importing data from the analytical platform amazon server</w:t>
       </w:r>
-      <w:bookmarkEnd w:id="40"/>
     </w:p>
     <w:p>
       <w:pPr>
@@ -1956,12 +1995,12 @@
         <w:pStyle w:val="BodyText"/>
       </w:pPr>
       <w:r>
-        <w:t xml:space="preserve">There are other commands and various packages that can be used to import datasets with other extensions (e.g. .xls) e.g. see</w:t>
-      </w:r>
-      <w:r>
-        <w:t xml:space="preserve"> </w:t>
-      </w:r>
-      <w:hyperlink r:id="rId41">
+        <w:t xml:space="preserve">There are other commands and various packages that can be used to import datasets with other extensions (e.g. .xls) e.g. see</w:t>
+      </w:r>
+      <w:r>
+        <w:t xml:space="preserve"> </w:t>
+      </w:r>
+      <w:hyperlink r:id="rId45">
         <w:r>
           <w:rPr>
             <w:rStyle w:val="Hyperlink"/>
@@ -1974,11 +2013,11 @@
       <w:pPr>
         <w:pStyle w:val="Heading3"/>
       </w:pPr>
-      <w:bookmarkStart w:id="42" w:name="inspecting-the-dataset"/>
+      <w:bookmarkStart w:id="46" w:name="inspecting-the-dataset"/>
+      <w:bookmarkEnd w:id="46"/>
       <w:r>
         <w:t xml:space="preserve">2.4 Inspecting the dataset</w:t>
       </w:r>
-      <w:bookmarkEnd w:id="42"/>
     </w:p>
     <w:p>
       <w:pPr>
@@ -2113,7 +2152,7 @@
         <w:t xml:space="preserve">## 'data.frame':    1413 obs. of  11 variables:</w:t>
       </w:r>
       <w:r>
-        <w:br/>
+        <w:br w:type="textWrapping"/>
       </w:r>
       <w:r>
         <w:rPr>
@@ -2122,7 +2161,7 @@
         <w:t xml:space="preserve">##  $ LAST            : Factor w/ 927 levels " CORY","ABADIA",..: 723 530 327 723 151 838 67 556 639 399 ...</w:t>
       </w:r>
       <w:r>
-        <w:br/>
+        <w:br w:type="textWrapping"/>
       </w:r>
       <w:r>
         <w:rPr>
@@ -2131,7 +2170,7 @@
         <w:t xml:space="preserve">##  $ FIRST           : Factor w/ 567 levels " HARDING","AARIN",..: 307 400 180 304 436 34 71 393 120 224 ...</w:t>
       </w:r>
       <w:r>
-        <w:br/>
+        <w:br w:type="textWrapping"/>
       </w:r>
       <w:r>
         <w:rPr>
@@ -2140,7 +2179,7 @@
         <w:t xml:space="preserve">##  $ BLOCK           : Factor w/ 1167 levels "0000X E 100TH ST",..: 141 160 163 175 183 223 242 259 275 285 ...</w:t>
       </w:r>
       <w:r>
-        <w:br/>
+        <w:br w:type="textWrapping"/>
       </w:r>
       <w:r>
         <w:rPr>
@@ -2149,7 +2188,7 @@
         <w:t xml:space="preserve">##  $ GENDER          : Factor w/ 2 levels "FEMALE","MALE": 2 2 2 2 2 2 2 2 2 2 ...</w:t>
       </w:r>
       <w:r>
-        <w:br/>
+        <w:br w:type="textWrapping"/>
       </w:r>
       <w:r>
         <w:rPr>
@@ -2158,7 +2197,7 @@
         <w:t xml:space="preserve">##  $ REGION          : Factor w/ 4 levels "East","North",..: 4 1 3 2 3 2 1 1 3 1 ...</w:t>
       </w:r>
       <w:r>
-        <w:br/>
+        <w:br w:type="textWrapping"/>
       </w:r>
       <w:r>
         <w:rPr>
@@ -2167,7 +2206,7 @@
         <w:t xml:space="preserve">##  $ BIRTH_DATE      : Factor w/ 1347 levels "01/01/1952","01/01/1966",..: 623 134 817 147 387 1191 1136 1234 138 626 ...</w:t>
       </w:r>
       <w:r>
-        <w:br/>
+        <w:br w:type="textWrapping"/>
       </w:r>
       <w:r>
         <w:rPr>
@@ -2176,7 +2215,7 @@
         <w:t xml:space="preserve">##  $ HEIGHT          : int  198 198 201 237 201 199 201 236 198 199 ...</w:t>
       </w:r>
       <w:r>
-        <w:br/>
+        <w:br w:type="textWrapping"/>
       </w:r>
       <w:r>
         <w:rPr>
@@ -2185,7 +2224,7 @@
         <w:t xml:space="preserve">##  $ WEIGHT          : int  190 180 200 195 220 130 200 235 140 130 ...</w:t>
       </w:r>
       <w:r>
-        <w:br/>
+        <w:br w:type="textWrapping"/>
       </w:r>
       <w:r>
         <w:rPr>
@@ -2194,7 +2233,7 @@
         <w:t xml:space="preserve">##  $ PREV_CONVICTIONS: num  0 0 0 0 0 0 0 0 0 0 ...</w:t>
       </w:r>
       <w:r>
-        <w:br/>
+        <w:br w:type="textWrapping"/>
       </w:r>
       <w:r>
         <w:rPr>
@@ -2203,7 +2242,7 @@
         <w:t xml:space="preserve">##  $ SENTENCE        : Factor w/ 3 levels "Court_order",..: 1 2 1 1 2 2 2 1 1 2 ...</w:t>
       </w:r>
       <w:r>
-        <w:br/>
+        <w:br w:type="textWrapping"/>
       </w:r>
       <w:r>
         <w:rPr>
@@ -2274,7 +2313,7 @@
         <w:t xml:space="preserve">##        LAST          FIRST                       BLOCK         GENDER    </w:t>
       </w:r>
       <w:r>
-        <w:br/>
+        <w:br w:type="textWrapping"/>
       </w:r>
       <w:r>
         <w:rPr>
@@ -2283,7 +2322,7 @@
         <w:t xml:space="preserve">##  WILLIAMS:  25   MICHAEL:  43   053XX S INDIANA AVE :  12   FEMALE:  32  </w:t>
       </w:r>
       <w:r>
-        <w:br/>
+        <w:br w:type="textWrapping"/>
       </w:r>
       <w:r>
         <w:rPr>
@@ -2292,7 +2331,7 @@
         <w:t xml:space="preserve">##  JONES   :  23   ROBERT :  33   030XX S ARCHER AVE  :  10   MALE  :1381  </w:t>
       </w:r>
       <w:r>
-        <w:br/>
+        <w:br w:type="textWrapping"/>
       </w:r>
       <w:r>
         <w:rPr>
@@ -2301,7 +2340,7 @@
         <w:t xml:space="preserve">##  BROWN   :  18   JAMES  :  27   004XX S CLARK ST    :   7                </w:t>
       </w:r>
       <w:r>
-        <w:br/>
+        <w:br w:type="textWrapping"/>
       </w:r>
       <w:r>
         <w:rPr>
@@ -2310,7 +2349,7 @@
         <w:t xml:space="preserve">##  JOHNSON :  16   ANTHONY:  25   008XX W 51ST PL     :   7                </w:t>
       </w:r>
       <w:r>
-        <w:br/>
+        <w:br w:type="textWrapping"/>
       </w:r>
       <w:r>
         <w:rPr>
@@ -2319,7 +2358,7 @@
         <w:t xml:space="preserve">##  SMITH   :  15   CHARLES:  21   027XX W HARRISON ST :   7                </w:t>
       </w:r>
       <w:r>
-        <w:br/>
+        <w:br w:type="textWrapping"/>
       </w:r>
       <w:r>
         <w:rPr>
@@ -2328,7 +2367,7 @@
         <w:t xml:space="preserve">##  HARRIS  :  14   DAVID  :  20   035XX W ROOSEVELT RD:   7                </w:t>
       </w:r>
       <w:r>
-        <w:br/>
+        <w:br w:type="textWrapping"/>
       </w:r>
       <w:r>
         <w:rPr>
@@ -2337,7 +2376,7 @@
         <w:t xml:space="preserve">##  (Other) :1302   (Other):1244   (Other)             :1363                </w:t>
       </w:r>
       <w:r>
-        <w:br/>
+        <w:br w:type="textWrapping"/>
       </w:r>
       <w:r>
         <w:rPr>
@@ -2346,7 +2385,7 @@
         <w:t xml:space="preserve">##    REGION         BIRTH_DATE       HEIGHT          WEIGHT     </w:t>
       </w:r>
       <w:r>
-        <w:br/>
+        <w:br w:type="textWrapping"/>
       </w:r>
       <w:r>
         <w:rPr>
@@ -2355,7 +2394,7 @@
         <w:t xml:space="preserve">##  East :352   06/14/1969:   3   Min.   : 24.0   Min.   :100.0  </w:t>
       </w:r>
       <w:r>
-        <w:br/>
+        <w:br w:type="textWrapping"/>
       </w:r>
       <w:r>
         <w:rPr>
@@ -2364,7 +2403,7 @@
         <w:t xml:space="preserve">##  North:358   09/04/1984:   3   1st Qu.:200.0   1st Qu.:160.0  </w:t>
       </w:r>
       <w:r>
-        <w:br/>
+        <w:br w:type="textWrapping"/>
       </w:r>
       <w:r>
         <w:rPr>
@@ -2373,7 +2412,7 @@
         <w:t xml:space="preserve">##  South:378   09/04/1988:   3   Median :200.0   Median :180.0  </w:t>
       </w:r>
       <w:r>
-        <w:br/>
+        <w:br w:type="textWrapping"/>
       </w:r>
       <w:r>
         <w:rPr>
@@ -2382,7 +2421,7 @@
         <w:t xml:space="preserve">##  West :325   09/12/1962:   3   Mean   :209.1   Mean   :188.2  </w:t>
       </w:r>
       <w:r>
-        <w:br/>
+        <w:br w:type="textWrapping"/>
       </w:r>
       <w:r>
         <w:rPr>
@@ -2391,7 +2430,7 @@
         <w:t xml:space="preserve">##              01/01/1971:   2   3rd Qu.:236.0   3rd Qu.:210.0  </w:t>
       </w:r>
       <w:r>
-        <w:br/>
+        <w:br w:type="textWrapping"/>
       </w:r>
       <w:r>
         <w:rPr>
@@ -2400,7 +2439,7 @@
         <w:t xml:space="preserve">##              01/04/1956:   2   Max.   :239.0   Max.   :601.0  </w:t>
       </w:r>
       <w:r>
-        <w:br/>
+        <w:br w:type="textWrapping"/>
       </w:r>
       <w:r>
         <w:rPr>
@@ -2409,7 +2448,7 @@
         <w:t xml:space="preserve">##              (Other)   :1397   NA's   :24                     </w:t>
       </w:r>
       <w:r>
-        <w:br/>
+        <w:br w:type="textWrapping"/>
       </w:r>
       <w:r>
         <w:rPr>
@@ -2418,7 +2457,7 @@
         <w:t xml:space="preserve">##  PREV_CONVICTIONS        SENTENCE        AGE       </w:t>
       </w:r>
       <w:r>
-        <w:br/>
+        <w:br w:type="textWrapping"/>
       </w:r>
       <w:r>
         <w:rPr>
@@ -2427,7 +2466,7 @@
         <w:t xml:space="preserve">##  Min.   : 0.00    Court_order:856   Min.   :15.00  </w:t>
       </w:r>
       <w:r>
-        <w:br/>
+        <w:br w:type="textWrapping"/>
       </w:r>
       <w:r>
         <w:rPr>
@@ -2436,7 +2475,7 @@
         <w:t xml:space="preserve">##  1st Qu.: 1.40    Prison_&lt;12m:417   1st Qu.:34.00  </w:t>
       </w:r>
       <w:r>
-        <w:br/>
+        <w:br w:type="textWrapping"/>
       </w:r>
       <w:r>
         <w:rPr>
@@ -2445,7 +2484,7 @@
         <w:t xml:space="preserve">##  Median : 9.80    Prison_12m+:140   Median :43.00  </w:t>
       </w:r>
       <w:r>
-        <w:br/>
+        <w:br w:type="textWrapping"/>
       </w:r>
       <w:r>
         <w:rPr>
@@ -2454,7 +2493,7 @@
         <w:t xml:space="preserve">##  Mean   :12.83                      Mean   :43.88  </w:t>
       </w:r>
       <w:r>
-        <w:br/>
+        <w:br w:type="textWrapping"/>
       </w:r>
       <w:r>
         <w:rPr>
@@ -2463,7 +2502,7 @@
         <w:t xml:space="preserve">##  3rd Qu.:22.40                      3rd Qu.:52.00  </w:t>
       </w:r>
       <w:r>
-        <w:br/>
+        <w:br w:type="textWrapping"/>
       </w:r>
       <w:r>
         <w:rPr>
@@ -2472,7 +2511,7 @@
         <w:t xml:space="preserve">##  Max.   :39.20                      Max.   :94.00  </w:t>
       </w:r>
       <w:r>
-        <w:br/>
+        <w:br w:type="textWrapping"/>
       </w:r>
       <w:r>
         <w:rPr>
@@ -2568,7 +2607,7 @@
         <w:t xml:space="preserve">## [1] MALE</w:t>
       </w:r>
       <w:r>
-        <w:br/>
+        <w:br w:type="textWrapping"/>
       </w:r>
       <w:r>
         <w:rPr>
@@ -2655,7 +2694,7 @@
         <w:t xml:space="preserve">## [1] MALE MALE</w:t>
       </w:r>
       <w:r>
-        <w:br/>
+        <w:br w:type="textWrapping"/>
       </w:r>
       <w:r>
         <w:rPr>
@@ -2730,7 +2769,7 @@
         <w:t xml:space="preserve">##        LAST  FIRST           BLOCK GENDER REGION</w:t>
       </w:r>
       <w:r>
-        <w:br/>
+        <w:br w:type="textWrapping"/>
       </w:r>
       <w:r>
         <w:rPr>
@@ -2790,11 +2829,11 @@
       <w:pPr>
         <w:pStyle w:val="Heading3"/>
       </w:pPr>
-      <w:bookmarkStart w:id="43" w:name="data-classes"/>
+      <w:bookmarkStart w:id="47" w:name="data-classes"/>
+      <w:bookmarkEnd w:id="47"/>
       <w:r>
         <w:t xml:space="preserve">2.5 Data classes</w:t>
       </w:r>
-      <w:bookmarkEnd w:id="43"/>
     </w:p>
     <w:p>
       <w:pPr>
@@ -3254,11 +3293,11 @@
       <w:pPr>
         <w:pStyle w:val="Heading3"/>
       </w:pPr>
-      <w:bookmarkStart w:id="44" w:name="Xa53f1862502b5901a2b3c4921caad9ba48964f2"/>
+      <w:bookmarkStart w:id="48" w:name="some-useful-numeric-and-statistical-functions-include"/>
+      <w:bookmarkEnd w:id="48"/>
       <w:r>
         <w:t xml:space="preserve">2.6 Some useful numeric and statistical functions include:</w:t>
       </w:r>
-      <w:bookmarkEnd w:id="44"/>
     </w:p>
     <w:p>
       <w:pPr>
@@ -3432,11 +3471,11 @@
       <w:pPr>
         <w:pStyle w:val="Heading3"/>
       </w:pPr>
-      <w:bookmarkStart w:id="45" w:name="exercises-1"/>
+      <w:bookmarkStart w:id="49" w:name="exercises-1"/>
+      <w:bookmarkEnd w:id="49"/>
       <w:r>
         <w:t xml:space="preserve">2.7 Exercises</w:t>
       </w:r>
-      <w:bookmarkEnd w:id="45"/>
     </w:p>
     <w:p>
       <w:pPr>
@@ -3478,7 +3517,8 @@
       <w:pPr>
         <w:pStyle w:val="Heading2"/>
       </w:pPr>
-      <w:bookmarkStart w:id="46" w:name="data-wrangling-and-group-by-calculations"/>
+      <w:bookmarkStart w:id="50" w:name="data-wrangling-and-group-by-calculations"/>
+      <w:bookmarkEnd w:id="50"/>
       <w:r>
         <w:t xml:space="preserve">3 Data wrangling and</w:t>
       </w:r>
@@ -3500,17 +3540,16 @@
       <w:r>
         <w:t xml:space="preserve">calculations</w:t>
       </w:r>
-      <w:bookmarkEnd w:id="46"/>
     </w:p>
     <w:p>
       <w:pPr>
         <w:pStyle w:val="Heading3"/>
       </w:pPr>
-      <w:bookmarkStart w:id="47" w:name="grouping-and-summarising-data"/>
+      <w:bookmarkStart w:id="51" w:name="grouping-and-summarising-data"/>
+      <w:bookmarkEnd w:id="51"/>
       <w:r>
         <w:t xml:space="preserve">3.1 Grouping and summarising data</w:t>
       </w:r>
-      <w:bookmarkEnd w:id="47"/>
     </w:p>
     <w:p>
       <w:pPr>
@@ -3543,7 +3582,7 @@
         <w:t xml:space="preserve">summarise</w:t>
       </w:r>
       <w:r>
-        <w:br/>
+        <w:br w:type="textWrapping"/>
       </w:r>
       <w:r>
         <w:rPr>
@@ -3681,7 +3720,7 @@
         <w:t xml:space="preserve"> </w:t>
       </w:r>
       <w:r>
-        <w:br/>
+        <w:br w:type="textWrapping"/>
       </w:r>
       <w:r>
         <w:rPr>
@@ -3708,7 +3747,7 @@
         <w:t xml:space="preserve">%&gt;%</w:t>
       </w:r>
       <w:r>
-        <w:br/>
+        <w:br w:type="textWrapping"/>
       </w:r>
       <w:r>
         <w:rPr>
@@ -4001,7 +4040,7 @@
         <w:t xml:space="preserve"> </w:t>
       </w:r>
       <w:r>
-        <w:br/>
+        <w:br w:type="textWrapping"/>
       </w:r>
       <w:r>
         <w:rPr>
@@ -4028,7 +4067,7 @@
         <w:t xml:space="preserve">%&gt;%</w:t>
       </w:r>
       <w:r>
-        <w:br/>
+        <w:br w:type="textWrapping"/>
       </w:r>
       <w:r>
         <w:rPr>
@@ -4122,7 +4161,7 @@
         <w:t xml:space="preserve"> </w:t>
       </w:r>
       <w:r>
-        <w:br/>
+        <w:br w:type="textWrapping"/>
       </w:r>
       <w:r>
         <w:rPr>
@@ -4198,7 +4237,7 @@
         <w:t xml:space="preserve"> </w:t>
       </w:r>
       <w:r>
-        <w:br/>
+        <w:br w:type="textWrapping"/>
       </w:r>
       <w:r>
         <w:rPr>
@@ -4231,7 +4270,7 @@
         <w:t xml:space="preserve"> </w:t>
       </w:r>
       <w:r>
-        <w:br/>
+        <w:br w:type="textWrapping"/>
       </w:r>
       <w:r>
         <w:rPr>
@@ -4280,11 +4319,11 @@
       <w:pPr>
         <w:pStyle w:val="Heading3"/>
       </w:pPr>
-      <w:bookmarkStart w:id="48" w:name="filter"/>
+      <w:bookmarkStart w:id="52" w:name="filter"/>
+      <w:bookmarkEnd w:id="52"/>
       <w:r>
         <w:t xml:space="preserve">3.2 Filter</w:t>
       </w:r>
-      <w:bookmarkEnd w:id="48"/>
     </w:p>
     <w:p>
       <w:pPr>
@@ -4325,7 +4364,7 @@
         <w:t xml:space="preserve"> </w:t>
       </w:r>
       <w:r>
-        <w:br/>
+        <w:br w:type="textWrapping"/>
       </w:r>
       <w:r>
         <w:rPr>
@@ -4358,7 +4397,7 @@
         <w:t xml:space="preserve"> </w:t>
       </w:r>
       <w:r>
-        <w:br/>
+        <w:br w:type="textWrapping"/>
       </w:r>
       <w:r>
         <w:rPr>
@@ -4464,7 +4503,7 @@
         <w:t xml:space="preserve"> </w:t>
       </w:r>
       <w:r>
-        <w:br/>
+        <w:br w:type="textWrapping"/>
       </w:r>
       <w:r>
         <w:rPr>
@@ -4557,7 +4596,7 @@
         <w:t xml:space="preserve"> </w:t>
       </w:r>
       <w:r>
-        <w:br/>
+        <w:br w:type="textWrapping"/>
       </w:r>
       <w:r>
         <w:rPr>
@@ -4590,7 +4629,7 @@
         <w:t xml:space="preserve"> </w:t>
       </w:r>
       <w:r>
-        <w:br/>
+        <w:br w:type="textWrapping"/>
       </w:r>
       <w:r>
         <w:rPr>
@@ -4639,11 +4678,11 @@
       <w:pPr>
         <w:pStyle w:val="Heading3"/>
       </w:pPr>
-      <w:bookmarkStart w:id="49" w:name="select"/>
+      <w:bookmarkStart w:id="53" w:name="select"/>
+      <w:bookmarkEnd w:id="53"/>
       <w:r>
         <w:t xml:space="preserve">3.3 Select</w:t>
       </w:r>
-      <w:bookmarkEnd w:id="49"/>
     </w:p>
     <w:p>
       <w:pPr>
@@ -4706,7 +4745,7 @@
         <w:t xml:space="preserve"> </w:t>
       </w:r>
       <w:r>
-        <w:br/>
+        <w:br w:type="textWrapping"/>
       </w:r>
       <w:r>
         <w:rPr>
@@ -4814,7 +4853,7 @@
         <w:t xml:space="preserve"> </w:t>
       </w:r>
       <w:r>
-        <w:br/>
+        <w:br w:type="textWrapping"/>
       </w:r>
       <w:r>
         <w:rPr>
@@ -4839,11 +4878,11 @@
       <w:pPr>
         <w:pStyle w:val="Heading3"/>
       </w:pPr>
-      <w:bookmarkStart w:id="50" w:name="rename"/>
+      <w:bookmarkStart w:id="54" w:name="rename"/>
+      <w:bookmarkEnd w:id="54"/>
       <w:r>
         <w:t xml:space="preserve">3.4 Rename</w:t>
       </w:r>
-      <w:bookmarkEnd w:id="50"/>
     </w:p>
     <w:p>
       <w:pPr>
@@ -4915,7 +4954,7 @@
         <w:t xml:space="preserve">%&gt;%</w:t>
       </w:r>
       <w:r>
-        <w:br/>
+        <w:br w:type="textWrapping"/>
       </w:r>
       <w:r>
         <w:rPr>
@@ -4942,7 +4981,7 @@
         <w:t xml:space="preserve">%&gt;%</w:t>
       </w:r>
       <w:r>
-        <w:br/>
+        <w:br w:type="textWrapping"/>
       </w:r>
       <w:r>
         <w:rPr>
@@ -5012,7 +5051,7 @@
         <w:t xml:space="preserve">%&gt;%</w:t>
       </w:r>
       <w:r>
-        <w:br/>
+        <w:br w:type="textWrapping"/>
       </w:r>
       <w:r>
         <w:rPr>
@@ -5039,7 +5078,7 @@
         <w:t xml:space="preserve">%&gt;%</w:t>
       </w:r>
       <w:r>
-        <w:br/>
+        <w:br w:type="textWrapping"/>
       </w:r>
       <w:r>
         <w:rPr>
@@ -5088,11 +5127,11 @@
       <w:pPr>
         <w:pStyle w:val="Heading3"/>
       </w:pPr>
-      <w:bookmarkStart w:id="51" w:name="mutate"/>
+      <w:bookmarkStart w:id="55" w:name="mutate"/>
+      <w:bookmarkEnd w:id="55"/>
       <w:r>
         <w:t xml:space="preserve">3.5 Mutate</w:t>
       </w:r>
-      <w:bookmarkEnd w:id="51"/>
     </w:p>
     <w:p>
       <w:pPr>
@@ -5168,7 +5207,7 @@
         <w:t xml:space="preserve">%&gt;%</w:t>
       </w:r>
       <w:r>
-        <w:br/>
+        <w:br w:type="textWrapping"/>
       </w:r>
       <w:r>
         <w:rPr>
@@ -5195,7 +5234,7 @@
         <w:t xml:space="preserve">%&gt;%</w:t>
       </w:r>
       <w:r>
-        <w:br/>
+        <w:br w:type="textWrapping"/>
       </w:r>
       <w:r>
         <w:rPr>
@@ -5246,7 +5285,7 @@
         <w:t xml:space="preserve">%&gt;%</w:t>
       </w:r>
       <w:r>
-        <w:br/>
+        <w:br w:type="textWrapping"/>
       </w:r>
       <w:r>
         <w:rPr>
@@ -5331,7 +5370,7 @@
       <w:r>
         <w:t xml:space="preserve"> </w:t>
       </w:r>
-      <w:hyperlink r:id="rId52">
+      <w:hyperlink r:id="rId56">
         <w:r>
           <w:rPr>
             <w:rStyle w:val="Hyperlink"/>
@@ -5344,11 +5383,11 @@
       <w:pPr>
         <w:pStyle w:val="Heading3"/>
       </w:pPr>
-      <w:bookmarkStart w:id="53" w:name="if_else"/>
+      <w:bookmarkStart w:id="57" w:name="if_else"/>
+      <w:bookmarkEnd w:id="57"/>
       <w:r>
         <w:t xml:space="preserve">3.6 If_else</w:t>
       </w:r>
-      <w:bookmarkEnd w:id="53"/>
     </w:p>
     <w:p>
       <w:pPr>
@@ -5393,7 +5432,7 @@
         <w:t xml:space="preserve"> </w:t>
       </w:r>
       <w:r>
-        <w:br/>
+        <w:br w:type="textWrapping"/>
       </w:r>
       <w:r>
         <w:rPr>
@@ -5484,11 +5523,11 @@
       <w:pPr>
         <w:pStyle w:val="Heading3"/>
       </w:pPr>
-      <w:bookmarkStart w:id="54" w:name="exercises-2"/>
+      <w:bookmarkStart w:id="58" w:name="exercises-2"/>
+      <w:bookmarkEnd w:id="58"/>
       <w:r>
         <w:t xml:space="preserve">3.7 Exercises</w:t>
       </w:r>
-      <w:bookmarkEnd w:id="54"/>
     </w:p>
     <w:p>
       <w:pPr>
@@ -5544,21 +5583,21 @@
       <w:pPr>
         <w:pStyle w:val="Heading2"/>
       </w:pPr>
-      <w:bookmarkStart w:id="55" w:name="dates"/>
+      <w:bookmarkStart w:id="59" w:name="dates"/>
+      <w:bookmarkEnd w:id="59"/>
       <w:r>
         <w:t xml:space="preserve">4 Dates</w:t>
       </w:r>
-      <w:bookmarkEnd w:id="55"/>
     </w:p>
     <w:p>
       <w:pPr>
         <w:pStyle w:val="Heading3"/>
       </w:pPr>
-      <w:bookmarkStart w:id="56" w:name="manipulating-dates"/>
+      <w:bookmarkStart w:id="60" w:name="manipulating-dates"/>
+      <w:bookmarkEnd w:id="60"/>
       <w:r>
         <w:t xml:space="preserve">4.1 Manipulating dates</w:t>
       </w:r>
-      <w:bookmarkEnd w:id="56"/>
     </w:p>
     <w:p>
       <w:pPr>
@@ -5622,7 +5661,7 @@
         <w:t xml:space="preserve">FALSE </w:t>
       </w:r>
       <w:r>
-        <w:br/>
+        <w:br w:type="textWrapping"/>
       </w:r>
       <w:r>
         <w:rPr>
@@ -5642,7 +5681,7 @@
         <w:t xml:space="preserve">FALSE The following object is masked from 'package:base':</w:t>
       </w:r>
       <w:r>
-        <w:br/>
+        <w:br w:type="textWrapping"/>
       </w:r>
       <w:r>
         <w:rPr>
@@ -5651,7 +5690,7 @@
         <w:t xml:space="preserve">FALSE </w:t>
       </w:r>
       <w:r>
-        <w:br/>
+        <w:br w:type="textWrapping"/>
       </w:r>
       <w:r>
         <w:rPr>
@@ -5790,10 +5829,10 @@
         <w:t xml:space="preserve">(BIRTH_DATE))</w:t>
       </w:r>
       <w:r>
-        <w:br/>
-      </w:r>
-      <w:r>
-        <w:br/>
+        <w:br w:type="textWrapping"/>
+      </w:r>
+      <w:r>
+        <w:br w:type="textWrapping"/>
       </w:r>
       <w:r>
         <w:rPr>
@@ -5915,10 +5954,10 @@
         <w:t xml:space="preserve">(DoB_formatted))</w:t>
       </w:r>
       <w:r>
-        <w:br/>
-      </w:r>
-      <w:r>
-        <w:br/>
+        <w:br w:type="textWrapping"/>
+      </w:r>
+      <w:r>
+        <w:br w:type="textWrapping"/>
       </w:r>
       <w:r>
         <w:rPr>
@@ -5969,10 +6008,10 @@
         <w:t xml:space="preserve">(DoB_formatted))</w:t>
       </w:r>
       <w:r>
-        <w:br/>
-      </w:r>
-      <w:r>
-        <w:br/>
+        <w:br w:type="textWrapping"/>
+      </w:r>
+      <w:r>
+        <w:br w:type="textWrapping"/>
       </w:r>
       <w:r>
         <w:rPr>
@@ -6023,10 +6062,10 @@
         <w:t xml:space="preserve">(DoB_formatted))</w:t>
       </w:r>
       <w:r>
-        <w:br/>
-      </w:r>
-      <w:r>
-        <w:br/>
+        <w:br w:type="textWrapping"/>
+      </w:r>
+      <w:r>
+        <w:br w:type="textWrapping"/>
       </w:r>
       <w:r>
         <w:rPr>
@@ -6077,10 +6116,10 @@
         <w:t xml:space="preserve">(DoB_formatted))</w:t>
       </w:r>
       <w:r>
-        <w:br/>
-      </w:r>
-      <w:r>
-        <w:br/>
+        <w:br w:type="textWrapping"/>
+      </w:r>
+      <w:r>
+        <w:br w:type="textWrapping"/>
       </w:r>
       <w:r>
         <w:rPr>
@@ -6226,11 +6265,11 @@
       <w:pPr>
         <w:pStyle w:val="Heading3"/>
       </w:pPr>
-      <w:bookmarkStart w:id="57" w:name="exercises-3"/>
+      <w:bookmarkStart w:id="61" w:name="exercises-3"/>
+      <w:bookmarkEnd w:id="61"/>
       <w:r>
         <w:t xml:space="preserve">4.2 Exercises</w:t>
       </w:r>
-      <w:bookmarkEnd w:id="57"/>
     </w:p>
     <w:p>
       <w:pPr>
@@ -6296,21 +6335,21 @@
       <w:pPr>
         <w:pStyle w:val="Heading2"/>
       </w:pPr>
-      <w:bookmarkStart w:id="58" w:name="Xf93873bb88eec5f38579d67a2ee15bcd57c3ca6"/>
+      <w:bookmarkStart w:id="62" w:name="merging-data-missing-values-and-exporting"/>
+      <w:bookmarkEnd w:id="62"/>
       <w:r>
         <w:t xml:space="preserve">5 Merging data, missing values and exporting</w:t>
       </w:r>
-      <w:bookmarkEnd w:id="58"/>
     </w:p>
     <w:p>
       <w:pPr>
         <w:pStyle w:val="Heading3"/>
       </w:pPr>
-      <w:bookmarkStart w:id="59" w:name="merging-datasets"/>
+      <w:bookmarkStart w:id="63" w:name="merging-datasets"/>
+      <w:bookmarkEnd w:id="63"/>
       <w:r>
         <w:t xml:space="preserve">5.1 Merging datasets</w:t>
       </w:r>
-      <w:bookmarkEnd w:id="59"/>
     </w:p>
     <w:p>
       <w:pPr>
@@ -6680,7 +6719,7 @@
       <w:r>
         <w:t xml:space="preserve"> </w:t>
       </w:r>
-      <w:hyperlink r:id="rId52">
+      <w:hyperlink r:id="rId56">
         <w:r>
           <w:rPr>
             <w:rStyle w:val="Hyperlink"/>
@@ -6748,7 +6787,7 @@
         <w:t xml:space="preserve"> </w:t>
       </w:r>
       <w:r>
-        <w:br/>
+        <w:br w:type="textWrapping"/>
       </w:r>
       <w:r>
         <w:rPr>
@@ -6787,7 +6826,7 @@
         <w:t xml:space="preserve">)</w:t>
       </w:r>
       <w:r>
-        <w:br/>
+        <w:br w:type="textWrapping"/>
       </w:r>
       <w:r>
         <w:rPr>
@@ -6820,7 +6859,7 @@
         <w:t xml:space="preserve"> </w:t>
       </w:r>
       <w:r>
-        <w:br/>
+        <w:br w:type="textWrapping"/>
       </w:r>
       <w:r>
         <w:rPr>
@@ -6859,7 +6898,7 @@
         <w:t xml:space="preserve">)</w:t>
       </w:r>
       <w:r>
-        <w:br/>
+        <w:br w:type="textWrapping"/>
       </w:r>
       <w:r>
         <w:rPr>
@@ -6944,10 +6983,10 @@
         <w:t xml:space="preserve">(rejoined) </w:t>
       </w:r>
       <w:r>
-        <w:br/>
-      </w:r>
-      <w:r>
-        <w:br/>
+        <w:br w:type="textWrapping"/>
+      </w:r>
+      <w:r>
+        <w:br w:type="textWrapping"/>
       </w:r>
       <w:r>
         <w:rPr>
@@ -6974,11 +7013,11 @@
       <w:pPr>
         <w:pStyle w:val="Heading3"/>
       </w:pPr>
-      <w:bookmarkStart w:id="60" w:name="handling-missing-values"/>
+      <w:bookmarkStart w:id="64" w:name="handling-missing-values"/>
+      <w:bookmarkEnd w:id="64"/>
       <w:r>
         <w:t xml:space="preserve">5.2 Handling missing values</w:t>
       </w:r>
-      <w:bookmarkEnd w:id="60"/>
     </w:p>
     <w:p>
       <w:pPr>
@@ -7031,7 +7070,7 @@
         <w:t xml:space="preserve"> </w:t>
       </w:r>
       <w:r>
-        <w:br/>
+        <w:br w:type="textWrapping"/>
       </w:r>
       <w:r>
         <w:rPr>
@@ -7064,7 +7103,7 @@
         <w:t xml:space="preserve"> </w:t>
       </w:r>
       <w:r>
-        <w:br/>
+        <w:br w:type="textWrapping"/>
       </w:r>
       <w:r>
         <w:rPr>
@@ -7196,7 +7235,7 @@
         <w:t xml:space="preserve"> </w:t>
       </w:r>
       <w:r>
-        <w:br/>
+        <w:br w:type="textWrapping"/>
       </w:r>
       <w:r>
         <w:rPr>
@@ -7233,11 +7272,11 @@
       <w:pPr>
         <w:pStyle w:val="Heading3"/>
       </w:pPr>
-      <w:bookmarkStart w:id="61" w:name="exporting-data"/>
+      <w:bookmarkStart w:id="65" w:name="exporting-data"/>
+      <w:bookmarkEnd w:id="65"/>
       <w:r>
         <w:t xml:space="preserve">5.3 Exporting data</w:t>
       </w:r>
-      <w:bookmarkEnd w:id="61"/>
     </w:p>
     <w:p>
       <w:pPr>
@@ -7315,11 +7354,11 @@
       <w:pPr>
         <w:pStyle w:val="Heading3"/>
       </w:pPr>
-      <w:bookmarkStart w:id="62" w:name="exercises-4"/>
+      <w:bookmarkStart w:id="66" w:name="exercises-4"/>
+      <w:bookmarkEnd w:id="66"/>
       <w:r>
         <w:t xml:space="preserve">5.4 Exercises</w:t>
       </w:r>
-      <w:bookmarkEnd w:id="62"/>
     </w:p>
     <w:p>
       <w:pPr>
@@ -7363,11 +7402,11 @@
       <w:pPr>
         <w:pStyle w:val="Heading2"/>
       </w:pPr>
-      <w:bookmarkStart w:id="63" w:name="extra-resources"/>
+      <w:bookmarkStart w:id="67" w:name="extra-resources"/>
+      <w:bookmarkEnd w:id="67"/>
       <w:r>
         <w:t xml:space="preserve">6. Extra Resources</w:t>
       </w:r>
-      <w:bookmarkEnd w:id="63"/>
     </w:p>
     <w:p>
       <w:pPr>
@@ -7409,7 +7448,7 @@
       <w:r>
         <w:t xml:space="preserve"> </w:t>
       </w:r>
-      <w:hyperlink r:id="rId64">
+      <w:hyperlink r:id="rId68">
         <w:r>
           <w:rPr>
             <w:rStyle w:val="Hyperlink"/>
@@ -7430,7 +7469,7 @@
         </w:numPr>
       </w:pPr>
       <w:r>
-        <w:t xml:space="preserve">Another good resourse is the</w:t>
+        <w:t xml:space="preserve">Another good resource is the</w:t>
       </w:r>
       <w:r>
         <w:t xml:space="preserve"> </w:t>
@@ -7453,7 +7492,7 @@
       <w:r>
         <w:t xml:space="preserve"> </w:t>
       </w:r>
-      <w:hyperlink r:id="rId65">
+      <w:hyperlink r:id="rId69">
         <w:r>
           <w:rPr>
             <w:rStyle w:val="Hyperlink"/>
@@ -7497,7 +7536,7 @@
       <w:r>
         <w:t xml:space="preserve"> </w:t>
       </w:r>
-      <w:hyperlink r:id="rId52">
+      <w:hyperlink r:id="rId56">
         <w:r>
           <w:rPr>
             <w:rStyle w:val="Hyperlink"/>
@@ -7509,7 +7548,10 @@
         <w:t xml:space="preserve"> </w:t>
       </w:r>
       <w:r>
-        <w:t xml:space="preserve">Some can be accessed directly through the top menu help &gt; Cheatsheets e.g. </w:t>
+        <w:t xml:space="preserve">Some can be accessed directly through the top menu help &gt; Cheatsheets e.g.</w:t>
+      </w:r>
+      <w:r>
+        <w:t xml:space="preserve"> </w:t>
       </w:r>
       <w:r>
         <w:t xml:space="preserve">‘</w:t>
@@ -7534,7 +7576,7 @@
       <w:r>
         <w:t xml:space="preserve"> </w:t>
       </w:r>
-      <w:hyperlink r:id="rId66">
+      <w:hyperlink r:id="rId70">
         <w:r>
           <w:rPr>
             <w:rStyle w:val="Hyperlink"/>
@@ -7548,10 +7590,6 @@
 </w:document>
 </file>
 
-<file path=word/comments.xml><?xml version="1.0" encoding="utf-8"?>
-<w:comments xmlns:w="http://schemas.openxmlformats.org/wordprocessingml/2006/main" xmlns:m="http://schemas.openxmlformats.org/officeDocument/2006/math" xmlns:r="http://schemas.openxmlformats.org/officeDocument/2006/relationships" xmlns:o="urn:schemas-microsoft-com:office:office" xmlns:v="urn:schemas-microsoft-com:vml" xmlns:w10="urn:schemas-microsoft-com:office:word" xmlns:a="http://schemas.openxmlformats.org/drawingml/2006/main" xmlns:pic="http://schemas.openxmlformats.org/drawingml/2006/picture" xmlns:wp="http://schemas.openxmlformats.org/drawingml/2006/wordprocessingDrawing"/>
-</file>
-
 <file path=word/footnotes.xml><?xml version="1.0" encoding="utf-8"?>
 <w:footnotes xmlns:w="http://schemas.openxmlformats.org/wordprocessingml/2006/main" xmlns:m="http://schemas.openxmlformats.org/officeDocument/2006/math" xmlns:r="http://schemas.openxmlformats.org/officeDocument/2006/relationships" xmlns:o="urn:schemas-microsoft-com:office:office" xmlns:v="urn:schemas-microsoft-com:vml" xmlns:w10="urn:schemas-microsoft-com:office:word" xmlns:a="http://schemas.openxmlformats.org/drawingml/2006/main" xmlns:pic="http://schemas.openxmlformats.org/drawingml/2006/picture" xmlns:wp="http://schemas.openxmlformats.org/drawingml/2006/wordprocessingDrawing">
   <w:footnote w:type="continuationSeparator" w:id="0">
@@ -7573,8 +7611,8 @@
 
 <file path=word/numbering.xml><?xml version="1.0" encoding="utf-8"?>
 <w:numbering xmlns:w="http://schemas.openxmlformats.org/wordprocessingml/2006/main">
-  <w:abstractNum w:abstractNumId="990">
-    <w:nsid w:val="2c1ae401"/>
+  <w:abstractNum w:abstractNumId="0">
+    <w:nsid w:val="e17f69ba"/>
     <w:multiLevelType w:val="multilevel"/>
     <w:lvl w:ilvl="0">
       <w:numFmt w:val="bullet"/>
@@ -7653,31 +7691,90 @@
         <w:ind w:left="4800" w:hanging="480"/>
       </w:pPr>
     </w:lvl>
-    <w:lvl w:ilvl="7">
+  </w:abstractNum>
+  <w:abstractNum w:abstractNumId="990">
+    <w:nsid w:val="af33c984"/>
+    <w:multiLevelType w:val="multilevel"/>
+    <w:lvl w:ilvl="0">
       <w:numFmt w:val="bullet"/>
       <w:lvlText w:val=" "/>
       <w:lvlJc w:val="left"/>
       <w:pPr>
         <w:tabs>
-          <w:tab w:val="num" w:pos="5040"/>
+          <w:tab w:val="num" w:pos="0"/>
         </w:tabs>
-        <w:ind w:left="5520" w:hanging="480"/>
+        <w:ind w:left="480" w:hanging="480"/>
       </w:pPr>
     </w:lvl>
-    <w:lvl w:ilvl="8">
+    <w:lvl w:ilvl="1">
       <w:numFmt w:val="bullet"/>
       <w:lvlText w:val=" "/>
       <w:lvlJc w:val="left"/>
       <w:pPr>
         <w:tabs>
-          <w:tab w:val="num" w:pos="5760"/>
+          <w:tab w:val="num" w:pos="720"/>
         </w:tabs>
-        <w:ind w:left="6240" w:hanging="480"/>
+        <w:ind w:left="1200" w:hanging="480"/>
+      </w:pPr>
+    </w:lvl>
+    <w:lvl w:ilvl="2">
+      <w:numFmt w:val="bullet"/>
+      <w:lvlText w:val=" "/>
+      <w:lvlJc w:val="left"/>
+      <w:pPr>
+        <w:tabs>
+          <w:tab w:val="num" w:pos="1440"/>
+        </w:tabs>
+        <w:ind w:left="1920" w:hanging="480"/>
+      </w:pPr>
+    </w:lvl>
+    <w:lvl w:ilvl="3">
+      <w:numFmt w:val="bullet"/>
+      <w:lvlText w:val=" "/>
+      <w:lvlJc w:val="left"/>
+      <w:pPr>
+        <w:tabs>
+          <w:tab w:val="num" w:pos="2160"/>
+        </w:tabs>
+        <w:ind w:left="2640" w:hanging="480"/>
+      </w:pPr>
+    </w:lvl>
+    <w:lvl w:ilvl="4">
+      <w:numFmt w:val="bullet"/>
+      <w:lvlText w:val=" "/>
+      <w:lvlJc w:val="left"/>
+      <w:pPr>
+        <w:tabs>
+          <w:tab w:val="num" w:pos="2880"/>
+        </w:tabs>
+        <w:ind w:left="3360" w:hanging="480"/>
+      </w:pPr>
+    </w:lvl>
+    <w:lvl w:ilvl="5">
+      <w:numFmt w:val="bullet"/>
+      <w:lvlText w:val=" "/>
+      <w:lvlJc w:val="left"/>
+      <w:pPr>
+        <w:tabs>
+          <w:tab w:val="num" w:pos="3600"/>
+        </w:tabs>
+        <w:ind w:left="4080" w:hanging="480"/>
+      </w:pPr>
+    </w:lvl>
+    <w:lvl w:ilvl="6">
+      <w:numFmt w:val="bullet"/>
+      <w:lvlText w:val=" "/>
+      <w:lvlJc w:val="left"/>
+      <w:pPr>
+        <w:tabs>
+          <w:tab w:val="num" w:pos="4320"/>
+        </w:tabs>
+        <w:ind w:left="4800" w:hanging="480"/>
       </w:pPr>
     </w:lvl>
   </w:abstractNum>
   <w:abstractNum w:abstractNumId="99411">
-    <w:nsid w:val="ea454b4c"/>
+    <w:nsid w:val="65f305e3"/>
     <w:multiLevelType w:val="multilevel"/>
     <w:lvl w:ilvl="0">
       <w:start w:val="1"/>
@@ -7763,33 +7860,9 @@
         <w:ind w:left="4800" w:hanging="480"/>
       </w:pPr>
     </w:lvl>
-    <w:lvl w:ilvl="7">
-      <w:start w:val="1"/>
-      <w:numFmt w:val="decimal"/>
-      <w:lvlText w:val="%8."/>
-      <w:lvlJc w:val="left"/>
-      <w:pPr>
-        <w:tabs>
-          <w:tab w:val="num" w:pos="5040"/>
-        </w:tabs>
-        <w:ind w:left="5520" w:hanging="480"/>
-      </w:pPr>
-    </w:lvl>
-    <w:lvl w:ilvl="8">
-      <w:start w:val="1"/>
-      <w:numFmt w:val="decimal"/>
-      <w:lvlText w:val="%9."/>
-      <w:lvlJc w:val="left"/>
-      <w:pPr>
-        <w:tabs>
-          <w:tab w:val="num" w:pos="5760"/>
-        </w:tabs>
-        <w:ind w:left="6240" w:hanging="480"/>
-      </w:pPr>
-    </w:lvl>
   </w:abstractNum>
   <w:abstractNum w:abstractNumId="991">
-    <w:nsid w:val="71315dca"/>
+    <w:nsid w:val="bbf1bc3f"/>
     <w:multiLevelType w:val="multilevel"/>
     <w:lvl w:ilvl="0">
       <w:numFmt w:val="bullet"/>
@@ -7868,29 +7941,10 @@
         <w:ind w:left="4800" w:hanging="480"/>
       </w:pPr>
     </w:lvl>
-    <w:lvl w:ilvl="7">
-      <w:numFmt w:val="bullet"/>
-      <w:lvlText w:val="–"/>
-      <w:lvlJc w:val="left"/>
-      <w:pPr>
-        <w:tabs>
-          <w:tab w:val="num" w:pos="5040"/>
-        </w:tabs>
-        <w:ind w:left="5520" w:hanging="480"/>
-      </w:pPr>
-    </w:lvl>
-    <w:lvl w:ilvl="8">
-      <w:numFmt w:val="bullet"/>
-      <w:lvlText w:val="•"/>
-      <w:lvlJc w:val="left"/>
-      <w:pPr>
-        <w:tabs>
-          <w:tab w:val="num" w:pos="5760"/>
-        </w:tabs>
-        <w:ind w:left="6240" w:hanging="480"/>
-      </w:pPr>
-    </w:lvl>
   </w:abstractNum>
+  <w:num w:numId="1">
+    <w:abstractNumId w:val="0"/>
+  </w:num>
   <w:num w:numId="1000">
     <w:abstractNumId w:val="990"/>
   </w:num>
@@ -7915,12 +7969,6 @@
       <w:startOverride w:val="1"/>
     </w:lvlOverride>
     <w:lvlOverride w:ilvl="6">
-      <w:startOverride w:val="1"/>
-    </w:lvlOverride>
-    <w:lvlOverride w:ilvl="7">
-      <w:startOverride w:val="1"/>
-    </w:lvlOverride>
-    <w:lvlOverride w:ilvl="8">
       <w:startOverride w:val="1"/>
     </w:lvlOverride>
   </w:num>
@@ -7953,12 +8001,6 @@
     <w:lvlOverride w:ilvl="6">
       <w:startOverride w:val="1"/>
     </w:lvlOverride>
-    <w:lvlOverride w:ilvl="7">
-      <w:startOverride w:val="1"/>
-    </w:lvlOverride>
-    <w:lvlOverride w:ilvl="8">
-      <w:startOverride w:val="1"/>
-    </w:lvlOverride>
   </w:num>
   <w:num w:numId="1005">
     <w:abstractNumId w:val="99411"/>
@@ -7981,12 +8023,6 @@
       <w:startOverride w:val="1"/>
     </w:lvlOverride>
     <w:lvlOverride w:ilvl="6">
-      <w:startOverride w:val="1"/>
-    </w:lvlOverride>
-    <w:lvlOverride w:ilvl="7">
-      <w:startOverride w:val="1"/>
-    </w:lvlOverride>
-    <w:lvlOverride w:ilvl="8">
       <w:startOverride w:val="1"/>
     </w:lvlOverride>
   </w:num>
@@ -8013,12 +8049,6 @@
     <w:lvlOverride w:ilvl="6">
       <w:startOverride w:val="1"/>
     </w:lvlOverride>
-    <w:lvlOverride w:ilvl="7">
-      <w:startOverride w:val="1"/>
-    </w:lvlOverride>
-    <w:lvlOverride w:ilvl="8">
-      <w:startOverride w:val="1"/>
-    </w:lvlOverride>
   </w:num>
   <w:num w:numId="1007">
     <w:abstractNumId w:val="99411"/>
@@ -8041,12 +8071,6 @@
       <w:startOverride w:val="1"/>
     </w:lvlOverride>
     <w:lvlOverride w:ilvl="6">
-      <w:startOverride w:val="1"/>
-    </w:lvlOverride>
-    <w:lvlOverride w:ilvl="7">
-      <w:startOverride w:val="1"/>
-    </w:lvlOverride>
-    <w:lvlOverride w:ilvl="8">
       <w:startOverride w:val="1"/>
     </w:lvlOverride>
   </w:num>
@@ -8076,12 +8100,6 @@
     <w:lvlOverride w:ilvl="6">
       <w:startOverride w:val="1"/>
     </w:lvlOverride>
-    <w:lvlOverride w:ilvl="7">
-      <w:startOverride w:val="1"/>
-    </w:lvlOverride>
-    <w:lvlOverride w:ilvl="8">
-      <w:startOverride w:val="1"/>
-    </w:lvlOverride>
   </w:num>
   <w:num w:numId="1010">
     <w:abstractNumId w:val="991"/>
@@ -8109,12 +8127,6 @@
     <w:lvlOverride w:ilvl="6">
       <w:startOverride w:val="1"/>
     </w:lvlOverride>
-    <w:lvlOverride w:ilvl="7">
-      <w:startOverride w:val="1"/>
-    </w:lvlOverride>
-    <w:lvlOverride w:ilvl="8">
-      <w:startOverride w:val="1"/>
-    </w:lvlOverride>
   </w:num>
   <w:num w:numId="1012">
     <w:abstractNumId w:val="99411"/>
@@ -8139,12 +8151,6 @@
     <w:lvlOverride w:ilvl="6">
       <w:startOverride w:val="1"/>
     </w:lvlOverride>
-    <w:lvlOverride w:ilvl="7">
-      <w:startOverride w:val="1"/>
-    </w:lvlOverride>
-    <w:lvlOverride w:ilvl="8">
-      <w:startOverride w:val="1"/>
-    </w:lvlOverride>
   </w:num>
   <w:num w:numId="1013">
     <w:abstractNumId w:val="99411"/>
@@ -8167,12 +8173,6 @@
       <w:startOverride w:val="1"/>
     </w:lvlOverride>
     <w:lvlOverride w:ilvl="6">
-      <w:startOverride w:val="1"/>
-    </w:lvlOverride>
-    <w:lvlOverride w:ilvl="7">
-      <w:startOverride w:val="1"/>
-    </w:lvlOverride>
-    <w:lvlOverride w:ilvl="8">
       <w:startOverride w:val="1"/>
     </w:lvlOverride>
   </w:num>
@@ -8435,66 +8435,6 @@
       <w:szCs w:val="24"/>
     </w:rPr>
   </w:style>
-  <w:style w:type="paragraph" w:styleId="Heading7">
-    <w:name w:val="Heading 7"/>
-    <w:basedOn w:val="Normal"/>
-    <w:next w:val="BodyText"/>
-    <w:uiPriority w:val="9"/>
-    <w:unhideWhenUsed/>
-    <w:qFormat/>
-    <w:pPr>
-      <w:keepNext/>
-      <w:keepLines/>
-      <w:spacing w:before="200" w:after="0"/>
-      <w:outlineLvl w:val="6"/>
-    </w:pPr>
-    <w:rPr>
-      <w:rFonts w:asciiTheme="majorHAnsi" w:eastAsiaTheme="majorEastAsia" w:hAnsiTheme="majorHAnsi" w:cstheme="majorBidi"/>
-      <w:color w:val="4F81BD" w:themeColor="accent1"/>
-      <w:sz w:val="24"/>
-      <w:szCs w:val="24"/>
-    </w:rPr>
-  </w:style>
-  <w:style w:type="paragraph" w:styleId="Heading8">
-    <w:name w:val="Heading 8"/>
-    <w:basedOn w:val="Normal"/>
-    <w:next w:val="BodyText"/>
-    <w:uiPriority w:val="9"/>
-    <w:unhideWhenUsed/>
-    <w:qFormat/>
-    <w:pPr>
-      <w:keepNext/>
-      <w:keepLines/>
-      <w:spacing w:before="200" w:after="0"/>
-      <w:outlineLvl w:val="7"/>
-    </w:pPr>
-    <w:rPr>
-      <w:rFonts w:asciiTheme="majorHAnsi" w:eastAsiaTheme="majorEastAsia" w:hAnsiTheme="majorHAnsi" w:cstheme="majorBidi"/>
-      <w:color w:val="4F81BD" w:themeColor="accent1"/>
-      <w:sz w:val="24"/>
-      <w:szCs w:val="24"/>
-    </w:rPr>
-  </w:style>
-  <w:style w:type="paragraph" w:styleId="Heading9">
-    <w:name w:val="Heading 9"/>
-    <w:basedOn w:val="Normal"/>
-    <w:next w:val="BodyText"/>
-    <w:uiPriority w:val="9"/>
-    <w:unhideWhenUsed/>
-    <w:qFormat/>
-    <w:pPr>
-      <w:keepNext/>
-      <w:keepLines/>
-      <w:spacing w:before="200" w:after="0"/>
-      <w:outlineLvl w:val="8"/>
-    </w:pPr>
-    <w:rPr>
-      <w:rFonts w:asciiTheme="majorHAnsi" w:eastAsiaTheme="majorEastAsia" w:hAnsiTheme="majorHAnsi" w:cstheme="majorBidi"/>
-      <w:color w:val="4F81BD" w:themeColor="accent1"/>
-      <w:sz w:val="24"/>
-      <w:szCs w:val="24"/>
-    </w:rPr>
-  </w:style>
   <w:style w:type="paragraph" w:styleId="BlockText">
     <w:name w:val="Block Text"/>
     <w:basedOn w:val="BodyText"/>
@@ -8526,9 +8466,8 @@
     <w:semiHidden/>
     <w:unhideWhenUsed/>
   </w:style>
-  <w:style w:type="table" w:default="1" w:styleId="Table">
-    <w:name w:val="Table"/>
-    <w:basedOn w:val="TableNormal"/>
+  <w:style w:type="table" w:default="1" w:styleId="TableNormal">
+    <w:name w:val="Normal Table"/>
     <w:semiHidden/>
     <w:unhideWhenUsed/>
     <w:qFormat/>
@@ -8585,8 +8524,8 @@
     <w:name w:val="Figure"/>
     <w:basedOn w:val="Normal"/>
   </w:style>
-  <w:style w:type="paragraph" w:customStyle="1" w:styleId="CaptionedFigure">
-    <w:name w:val="Captioned Figure"/>
+  <w:style w:type="paragraph" w:customStyle="1" w:styleId="FigureWithCaption">
+    <w:name w:val="Figure with Caption"/>
     <w:basedOn w:val="Figure"/>
     <w:pPr>
       <w:keepNext/>

</xml_diff>

<commit_message>
Made minor textual amendments to section 1
</commit_message>
<xml_diff>
--- a/Intro_markdown.docx
+++ b/Intro_markdown.docx
@@ -61,9 +61,15 @@
       <w:r>
         <w:t xml:space="preserve">You should then work through the following:</w:t>
       </w:r>
-      <w:r>
-        <w:t xml:space="preserve"> </w:t>
-      </w:r>
+    </w:p>
+    <w:p>
+      <w:pPr>
+        <w:pStyle w:val="Compact"/>
+        <w:numPr>
+          <w:numId w:val="1001"/>
+          <w:ilvl w:val="0"/>
+        </w:numPr>
+      </w:pPr>
       <w:hyperlink r:id="rId23">
         <w:r>
           <w:rPr>
@@ -72,9 +78,15 @@
           <w:t xml:space="preserve">https://user-guidance.services.alpha.mojanalytics.xyz/introduction.html#deploy-analytical-tools</w:t>
         </w:r>
       </w:hyperlink>
-      <w:r>
-        <w:t xml:space="preserve"> </w:t>
-      </w:r>
+    </w:p>
+    <w:p>
+      <w:pPr>
+        <w:pStyle w:val="Compact"/>
+        <w:numPr>
+          <w:numId w:val="1001"/>
+          <w:ilvl w:val="0"/>
+        </w:numPr>
+      </w:pPr>
       <w:hyperlink r:id="rId24">
         <w:r>
           <w:rPr>
@@ -83,9 +95,15 @@
           <w:t xml:space="preserve">https://user-guidance.services.alpha.mojanalytics.xyz/introduction.html#open-analytical-tools</w:t>
         </w:r>
       </w:hyperlink>
-      <w:r>
-        <w:t xml:space="preserve"> </w:t>
-      </w:r>
+    </w:p>
+    <w:p>
+      <w:pPr>
+        <w:pStyle w:val="Compact"/>
+        <w:numPr>
+          <w:numId w:val="1001"/>
+          <w:ilvl w:val="0"/>
+        </w:numPr>
+      </w:pPr>
       <w:hyperlink r:id="rId25">
         <w:r>
           <w:rPr>
@@ -97,7 +115,7 @@
     </w:p>
     <w:p>
       <w:pPr>
-        <w:pStyle w:val="BodyText"/>
+        <w:pStyle w:val="FirstParagraph"/>
       </w:pPr>
       <w:r>
         <w:t xml:space="preserve">This guide is hosted on Github:</w:t>
@@ -145,110 +163,12 @@
       <w:pPr>
         <w:pStyle w:val="Compact"/>
         <w:numPr>
-          <w:numId w:val="1001"/>
+          <w:numId w:val="1002"/>
           <w:ilvl w:val="0"/>
         </w:numPr>
       </w:pPr>
       <w:r>
         <w:t xml:space="preserve">Introduction - in this section you will be introduced to R, the RStudio Environment and some of the basic R commands</w:t>
-      </w:r>
-    </w:p>
-    <w:p>
-      <w:pPr>
-        <w:pStyle w:val="Compact"/>
-        <w:numPr>
-          <w:numId w:val="1001"/>
-          <w:ilvl w:val="0"/>
-        </w:numPr>
-      </w:pPr>
-      <w:r>
-        <w:t xml:space="preserve">Processing data - this section introduces R packages, importing data into R, inspecting data and data classes</w:t>
-      </w:r>
-    </w:p>
-    <w:p>
-      <w:pPr>
-        <w:pStyle w:val="Compact"/>
-        <w:numPr>
-          <w:numId w:val="1001"/>
-          <w:ilvl w:val="0"/>
-        </w:numPr>
-      </w:pPr>
-      <w:r>
-        <w:t xml:space="preserve">Data wrangling and</w:t>
-      </w:r>
-      <w:r>
-        <w:t xml:space="preserve"> </w:t>
-      </w:r>
-      <w:r>
-        <w:t xml:space="preserve">‘</w:t>
-      </w:r>
-      <w:r>
-        <w:t xml:space="preserve">group by</w:t>
-      </w:r>
-      <w:r>
-        <w:t xml:space="preserve">’</w:t>
-      </w:r>
-      <w:r>
-        <w:t xml:space="preserve"> </w:t>
-      </w:r>
-      <w:r>
-        <w:t xml:space="preserve">calculations - this section covers the most useful data manipulation functions using the dplyr package</w:t>
-      </w:r>
-    </w:p>
-    <w:p>
-      <w:pPr>
-        <w:pStyle w:val="Compact"/>
-        <w:numPr>
-          <w:numId w:val="1001"/>
-          <w:ilvl w:val="0"/>
-        </w:numPr>
-      </w:pPr>
-      <w:r>
-        <w:t xml:space="preserve">Dates - this section explores working with dates</w:t>
-      </w:r>
-    </w:p>
-    <w:p>
-      <w:pPr>
-        <w:pStyle w:val="Compact"/>
-        <w:numPr>
-          <w:numId w:val="1001"/>
-          <w:ilvl w:val="0"/>
-        </w:numPr>
-      </w:pPr>
-      <w:r>
-        <w:t xml:space="preserve">Merging data, missing values and exporting - this section explores some more advanced data wrangling techniques, as well as exporting data</w:t>
-      </w:r>
-    </w:p>
-    <w:p>
-      <w:pPr>
-        <w:pStyle w:val="Compact"/>
-        <w:numPr>
-          <w:numId w:val="1001"/>
-          <w:ilvl w:val="0"/>
-        </w:numPr>
-      </w:pPr>
-      <w:r>
-        <w:t xml:space="preserve">Extra resources</w:t>
-      </w:r>
-    </w:p>
-    <w:p>
-      <w:pPr>
-        <w:pStyle w:val="Heading2"/>
-      </w:pPr>
-      <w:bookmarkStart w:id="29" w:name="introduction"/>
-      <w:bookmarkEnd w:id="29"/>
-      <w:r>
-        <w:t xml:space="preserve">1. Introduction</w:t>
-      </w:r>
-    </w:p>
-    <w:p>
-      <w:pPr>
-        <w:pStyle w:val="Heading3"/>
-      </w:pPr>
-      <w:bookmarkStart w:id="30" w:name="session-aims"/>
-      <w:bookmarkEnd w:id="30"/>
-      <w:r>
-        <w:t xml:space="preserve">1.1 Session aims</w:t>
       </w:r>
     </w:p>
     <w:p>
@@ -260,7 +180,7 @@
         </w:numPr>
       </w:pPr>
       <w:r>
-        <w:t xml:space="preserve">Overview of R</w:t>
+        <w:t xml:space="preserve">Processing data - this section introduces R packages, importing data into R, inspecting data and data classes</w:t>
       </w:r>
     </w:p>
     <w:p>
@@ -272,7 +192,25 @@
         </w:numPr>
       </w:pPr>
       <w:r>
-        <w:t xml:space="preserve">Get new R users up and running with confidence</w:t>
+        <w:t xml:space="preserve">Data wrangling and</w:t>
+      </w:r>
+      <w:r>
+        <w:t xml:space="preserve"> </w:t>
+      </w:r>
+      <w:r>
+        <w:t xml:space="preserve">‘</w:t>
+      </w:r>
+      <w:r>
+        <w:t xml:space="preserve">group by</w:t>
+      </w:r>
+      <w:r>
+        <w:t xml:space="preserve">’</w:t>
+      </w:r>
+      <w:r>
+        <w:t xml:space="preserve"> </w:t>
+      </w:r>
+      <w:r>
+        <w:t xml:space="preserve">calculations - this section covers the most useful data manipulation functions using the dplyr package</w:t>
       </w:r>
     </w:p>
     <w:p>
@@ -284,41 +222,51 @@
         </w:numPr>
       </w:pPr>
       <w:r>
-        <w:t xml:space="preserve">Introduce key functions needed in ASD work</w:t>
+        <w:t xml:space="preserve">Dates - this section explores working with dates</w:t>
+      </w:r>
+    </w:p>
+    <w:p>
+      <w:pPr>
+        <w:pStyle w:val="Compact"/>
+        <w:numPr>
+          <w:numId w:val="1002"/>
+          <w:ilvl w:val="0"/>
+        </w:numPr>
+      </w:pPr>
+      <w:r>
+        <w:t xml:space="preserve">Merging data, missing values and exporting - this section explores some more advanced data wrangling techniques, as well as exporting data</w:t>
+      </w:r>
+    </w:p>
+    <w:p>
+      <w:pPr>
+        <w:pStyle w:val="Compact"/>
+        <w:numPr>
+          <w:numId w:val="1002"/>
+          <w:ilvl w:val="0"/>
+        </w:numPr>
+      </w:pPr>
+      <w:r>
+        <w:t xml:space="preserve">Extra resources</w:t>
+      </w:r>
+    </w:p>
+    <w:p>
+      <w:pPr>
+        <w:pStyle w:val="Heading2"/>
+      </w:pPr>
+      <w:bookmarkStart w:id="29" w:name="introduction"/>
+      <w:bookmarkEnd w:id="29"/>
+      <w:r>
+        <w:t xml:space="preserve">1. Introduction</w:t>
       </w:r>
     </w:p>
     <w:p>
       <w:pPr>
         <w:pStyle w:val="Heading3"/>
       </w:pPr>
-      <w:bookmarkStart w:id="31" w:name="what-is-r"/>
-      <w:bookmarkEnd w:id="31"/>
-      <w:r>
-        <w:t xml:space="preserve">1.2 What is R?</w:t>
-      </w:r>
-    </w:p>
-    <w:p>
-      <w:pPr>
-        <w:pStyle w:val="FirstParagraph"/>
-      </w:pPr>
-      <w:r>
-        <w:t xml:space="preserve">R is an open-source programming language and software environment, designed primarily for statistical computing. It has a long history - it is based on the S language, which was developed in 1976 in Bell Labs, where the UNIX operating system and the C and C++ languages were developed. The R language itself was developed in the 1990s, with the first stable version release in 2000.</w:t>
-      </w:r>
-    </w:p>
-    <w:p>
-      <w:pPr>
-        <w:pStyle w:val="BodyText"/>
-      </w:pPr>
-      <w:r>
-        <w:t xml:space="preserve">R has grown rapidly in popularity particularly in the last five years, due to the increased interest in the data science field. It is now a key tool in the MoJ’s Analytical Platform.</w:t>
-      </w:r>
-    </w:p>
-    <w:p>
-      <w:pPr>
-        <w:pStyle w:val="BodyText"/>
-      </w:pPr>
-      <w:r>
-        <w:t xml:space="preserve">Some of the advantages:</w:t>
+      <w:bookmarkStart w:id="30" w:name="session-aims"/>
+      <w:bookmarkEnd w:id="30"/>
+      <w:r>
+        <w:t xml:space="preserve">1.1 Session aims</w:t>
       </w:r>
     </w:p>
     <w:p>
@@ -330,22 +278,7 @@
         </w:numPr>
       </w:pPr>
       <w:r>
-        <w:t xml:space="preserve">It is</w:t>
-      </w:r>
-      <w:r>
-        <w:t xml:space="preserve"> </w:t>
-      </w:r>
-      <w:r>
-        <w:rPr>
-          <w:b/>
-        </w:rPr>
-        <w:t xml:space="preserve">popular</w:t>
-      </w:r>
-      <w:r>
-        <w:t xml:space="preserve"> </w:t>
-      </w:r>
-      <w:r>
-        <w:t xml:space="preserve">- there is a large, active and rapidly growing community of R programmers, which has resulted in a plethora of resources and extensions.</w:t>
+        <w:t xml:space="preserve">Overview of R</w:t>
       </w:r>
     </w:p>
     <w:p>
@@ -357,22 +290,7 @@
         </w:numPr>
       </w:pPr>
       <w:r>
-        <w:t xml:space="preserve">It is</w:t>
-      </w:r>
-      <w:r>
-        <w:t xml:space="preserve"> </w:t>
-      </w:r>
-      <w:r>
-        <w:rPr>
-          <w:b/>
-        </w:rPr>
-        <w:t xml:space="preserve">powerful</w:t>
-      </w:r>
-      <w:r>
-        <w:t xml:space="preserve"> </w:t>
-      </w:r>
-      <w:r>
-        <w:t xml:space="preserve">- the history as a statistical language means it is well suited for data analysis and manipulation.</w:t>
+        <w:t xml:space="preserve">Get new R users up and running with confidence</w:t>
       </w:r>
     </w:p>
     <w:p>
@@ -384,74 +302,17 @@
         </w:numPr>
       </w:pPr>
       <w:r>
-        <w:t xml:space="preserve">It is</w:t>
-      </w:r>
-      <w:r>
-        <w:t xml:space="preserve"> </w:t>
-      </w:r>
-      <w:r>
-        <w:rPr>
-          <w:b/>
-        </w:rPr>
-        <w:t xml:space="preserve">extensible</w:t>
-      </w:r>
-      <w:r>
-        <w:t xml:space="preserve"> </w:t>
-      </w:r>
-      <w:r>
-        <w:t xml:space="preserve">- there are a vast array of</w:t>
-      </w:r>
-      <w:r>
-        <w:t xml:space="preserve"> </w:t>
-      </w:r>
-      <w:r>
-        <w:rPr>
-          <w:b/>
-        </w:rPr>
-        <w:t xml:space="preserve">packages</w:t>
-      </w:r>
-      <w:r>
-        <w:t xml:space="preserve"> </w:t>
-      </w:r>
-      <w:r>
-        <w:t xml:space="preserve">that can be added to extend the functionality of R, produced by statisticians and programmers around the world. These can range from obscure statistical techniques to tools for making interactive charts.</w:t>
-      </w:r>
-    </w:p>
-    <w:p>
-      <w:pPr>
-        <w:pStyle w:val="Compact"/>
-        <w:numPr>
-          <w:numId w:val="1003"/>
-          <w:ilvl w:val="0"/>
-        </w:numPr>
-      </w:pPr>
-      <w:r>
-        <w:t xml:space="preserve">It’s</w:t>
-      </w:r>
-      <w:r>
-        <w:t xml:space="preserve"> </w:t>
-      </w:r>
-      <w:r>
-        <w:rPr>
-          <w:b/>
-        </w:rPr>
-        <w:t xml:space="preserve">free and open source</w:t>
-      </w:r>
-      <w:r>
-        <w:t xml:space="preserve"> </w:t>
-      </w:r>
-      <w:r>
-        <w:t xml:space="preserve">- a large part of its popularity can be owed to its low cost, particularly relative to proprietary software such as SAS.</w:t>
+        <w:t xml:space="preserve">Introduce key functions needed in DASD work</w:t>
       </w:r>
     </w:p>
     <w:p>
       <w:pPr>
         <w:pStyle w:val="Heading3"/>
       </w:pPr>
-      <w:bookmarkStart w:id="32" w:name="how-is-it-used"/>
-      <w:bookmarkEnd w:id="32"/>
-      <w:r>
-        <w:t xml:space="preserve">1.3 How is it used?</w:t>
+      <w:bookmarkStart w:id="31" w:name="what-is-r"/>
+      <w:bookmarkEnd w:id="31"/>
+      <w:r>
+        <w:t xml:space="preserve">1.2 What is R?</w:t>
       </w:r>
     </w:p>
     <w:p>
@@ -459,7 +320,23 @@
         <w:pStyle w:val="FirstParagraph"/>
       </w:pPr>
       <w:r>
-        <w:t xml:space="preserve">There a number of areas in the MoJ where R is making an impact:</w:t>
+        <w:t xml:space="preserve">R is an open-source programming language and software environment, designed primarily for statistical computing. It has a long history - it is based on the S language, which was developed in 1976 in Bell Labs, where the UNIX operating system and the C and C++ languages were developed. The R language itself was developed in the 1990s, with the first stable version release in 2000.</w:t>
+      </w:r>
+    </w:p>
+    <w:p>
+      <w:pPr>
+        <w:pStyle w:val="BodyText"/>
+      </w:pPr>
+      <w:r>
+        <w:t xml:space="preserve">R has grown rapidly in popularity particularly in the last five years, due to the increased interest in the data science field. It is now a key tool in the MoJ’s Analytical Platform.</w:t>
+      </w:r>
+    </w:p>
+    <w:p>
+      <w:pPr>
+        <w:pStyle w:val="BodyText"/>
+      </w:pPr>
+      <w:r>
+        <w:t xml:space="preserve">Some of the advantages:</w:t>
       </w:r>
     </w:p>
     <w:p>
@@ -467,6 +344,147 @@
         <w:pStyle w:val="Compact"/>
         <w:numPr>
           <w:numId w:val="1004"/>
+          <w:ilvl w:val="0"/>
+        </w:numPr>
+      </w:pPr>
+      <w:r>
+        <w:t xml:space="preserve">It is</w:t>
+      </w:r>
+      <w:r>
+        <w:t xml:space="preserve"> </w:t>
+      </w:r>
+      <w:r>
+        <w:rPr>
+          <w:b/>
+        </w:rPr>
+        <w:t xml:space="preserve">popular</w:t>
+      </w:r>
+      <w:r>
+        <w:t xml:space="preserve"> </w:t>
+      </w:r>
+      <w:r>
+        <w:t xml:space="preserve">- there is a large, active and rapidly growing community of R programmers, which has resulted in a plethora of resources and extensions.</w:t>
+      </w:r>
+    </w:p>
+    <w:p>
+      <w:pPr>
+        <w:pStyle w:val="Compact"/>
+        <w:numPr>
+          <w:numId w:val="1004"/>
+          <w:ilvl w:val="0"/>
+        </w:numPr>
+      </w:pPr>
+      <w:r>
+        <w:t xml:space="preserve">It is</w:t>
+      </w:r>
+      <w:r>
+        <w:t xml:space="preserve"> </w:t>
+      </w:r>
+      <w:r>
+        <w:rPr>
+          <w:b/>
+        </w:rPr>
+        <w:t xml:space="preserve">powerful</w:t>
+      </w:r>
+      <w:r>
+        <w:t xml:space="preserve"> </w:t>
+      </w:r>
+      <w:r>
+        <w:t xml:space="preserve">- the history as a statistical language means it is well suited for data analysis and manipulation.</w:t>
+      </w:r>
+    </w:p>
+    <w:p>
+      <w:pPr>
+        <w:pStyle w:val="Compact"/>
+        <w:numPr>
+          <w:numId w:val="1004"/>
+          <w:ilvl w:val="0"/>
+        </w:numPr>
+      </w:pPr>
+      <w:r>
+        <w:t xml:space="preserve">It is</w:t>
+      </w:r>
+      <w:r>
+        <w:t xml:space="preserve"> </w:t>
+      </w:r>
+      <w:r>
+        <w:rPr>
+          <w:b/>
+        </w:rPr>
+        <w:t xml:space="preserve">extensible</w:t>
+      </w:r>
+      <w:r>
+        <w:t xml:space="preserve"> </w:t>
+      </w:r>
+      <w:r>
+        <w:t xml:space="preserve">- there are a vast array of</w:t>
+      </w:r>
+      <w:r>
+        <w:t xml:space="preserve"> </w:t>
+      </w:r>
+      <w:r>
+        <w:rPr>
+          <w:b/>
+        </w:rPr>
+        <w:t xml:space="preserve">packages</w:t>
+      </w:r>
+      <w:r>
+        <w:t xml:space="preserve"> </w:t>
+      </w:r>
+      <w:r>
+        <w:t xml:space="preserve">that can be added to extend the functionality of R, produced by statisticians and programmers around the world. These can range from obscure statistical techniques to tools for making interactive charts.</w:t>
+      </w:r>
+    </w:p>
+    <w:p>
+      <w:pPr>
+        <w:pStyle w:val="Compact"/>
+        <w:numPr>
+          <w:numId w:val="1004"/>
+          <w:ilvl w:val="0"/>
+        </w:numPr>
+      </w:pPr>
+      <w:r>
+        <w:t xml:space="preserve">It’s</w:t>
+      </w:r>
+      <w:r>
+        <w:t xml:space="preserve"> </w:t>
+      </w:r>
+      <w:r>
+        <w:rPr>
+          <w:b/>
+        </w:rPr>
+        <w:t xml:space="preserve">free and open source</w:t>
+      </w:r>
+      <w:r>
+        <w:t xml:space="preserve"> </w:t>
+      </w:r>
+      <w:r>
+        <w:t xml:space="preserve">- a large part of its popularity can be owed to its low cost, particularly relative to proprietary software such as SAS.</w:t>
+      </w:r>
+    </w:p>
+    <w:p>
+      <w:pPr>
+        <w:pStyle w:val="Heading3"/>
+      </w:pPr>
+      <w:bookmarkStart w:id="32" w:name="how-is-it-used"/>
+      <w:bookmarkEnd w:id="32"/>
+      <w:r>
+        <w:t xml:space="preserve">1.3 How is it used?</w:t>
+      </w:r>
+    </w:p>
+    <w:p>
+      <w:pPr>
+        <w:pStyle w:val="FirstParagraph"/>
+      </w:pPr>
+      <w:r>
+        <w:t xml:space="preserve">There a number of areas in the MoJ where R is making an impact:</w:t>
+      </w:r>
+    </w:p>
+    <w:p>
+      <w:pPr>
+        <w:pStyle w:val="Compact"/>
+        <w:numPr>
+          <w:numId w:val="1005"/>
           <w:ilvl w:val="0"/>
         </w:numPr>
       </w:pPr>
@@ -489,7 +507,7 @@
       <w:pPr>
         <w:pStyle w:val="Compact"/>
         <w:numPr>
-          <w:numId w:val="1004"/>
+          <w:numId w:val="1005"/>
           <w:ilvl w:val="0"/>
         </w:numPr>
       </w:pPr>
@@ -512,568 +530,115 @@
       <w:pPr>
         <w:pStyle w:val="Compact"/>
         <w:numPr>
-          <w:numId w:val="1004"/>
-          <w:ilvl w:val="0"/>
-        </w:numPr>
-      </w:pPr>
-      <w:r>
-        <w:t xml:space="preserve">It has enabled more technical analysis to be done with the help of packages written by academics and statisticians, which would have to be coded from scratch using SAS. For example, the PQ tool makes use of packages to facilitate Natural Language Processing and Text Mining.</w:t>
-      </w:r>
-    </w:p>
-    <w:p>
-      <w:pPr>
-        <w:pStyle w:val="Heading3"/>
-      </w:pPr>
-      <w:bookmarkStart w:id="35" w:name="command-console"/>
-      <w:bookmarkEnd w:id="35"/>
-      <w:r>
-        <w:t xml:space="preserve">1.4 Command console</w:t>
-      </w:r>
-    </w:p>
-    <w:p>
-      <w:pPr>
-        <w:pStyle w:val="FirstParagraph"/>
-      </w:pPr>
-      <w:r>
-        <w:t xml:space="preserve">The window in which commands are entered is called the</w:t>
-      </w:r>
-      <w:r>
-        <w:t xml:space="preserve"> </w:t>
-      </w:r>
-      <w:r>
-        <w:t xml:space="preserve">“</w:t>
-      </w:r>
-      <w:r>
-        <w:t xml:space="preserve">console</w:t>
-      </w:r>
-      <w:r>
-        <w:t xml:space="preserve">”</w:t>
-      </w:r>
-      <w:r>
-        <w:t xml:space="preserve"> </w:t>
-      </w:r>
-      <w:r>
-        <w:t xml:space="preserve">window. It is used to input and execute code. Results, errors and warnings are shown directly in the same window.</w:t>
-      </w:r>
-    </w:p>
-    <w:p>
-      <w:pPr>
-        <w:pStyle w:val="BodyText"/>
-      </w:pPr>
-      <w:r>
-        <w:t xml:space="preserve">A command which is entered into the console is executed by simply pressing enter.</w:t>
-      </w:r>
-    </w:p>
-    <w:p>
-      <w:pPr>
-        <w:pStyle w:val="BodyText"/>
-      </w:pPr>
-      <w:r>
-        <w:t xml:space="preserve">Code appears in blue text.</w:t>
-      </w:r>
-      <w:r>
-        <w:t xml:space="preserve"> </w:t>
-      </w:r>
-      <w:r>
-        <w:t xml:space="preserve">Results appear in black text.</w:t>
-      </w:r>
-      <w:r>
-        <w:t xml:space="preserve"> </w:t>
-      </w:r>
-      <w:r>
-        <w:t xml:space="preserve">Warnings and errors appear as red text.</w:t>
-      </w:r>
-    </w:p>
-    <w:p>
-      <w:pPr>
-        <w:pStyle w:val="BodyText"/>
-      </w:pPr>
-      <w:r>
-        <w:t xml:space="preserve">For instance if you type:</w:t>
-      </w:r>
-    </w:p>
-    <w:p>
-      <w:pPr>
-        <w:pStyle w:val="SourceCode"/>
-      </w:pPr>
-      <w:r>
-        <w:rPr>
-          <w:rStyle w:val="NormalTok"/>
-        </w:rPr>
-        <w:t xml:space="preserve">x &lt;-</w:t>
-      </w:r>
-      <w:r>
-        <w:rPr>
-          <w:rStyle w:val="StringTok"/>
-        </w:rPr>
-        <w:t xml:space="preserve"> </w:t>
-      </w:r>
-      <w:r>
-        <w:rPr>
-          <w:rStyle w:val="DecValTok"/>
-        </w:rPr>
-        <w:t xml:space="preserve">3</w:t>
-      </w:r>
-    </w:p>
-    <w:p>
-      <w:pPr>
-        <w:pStyle w:val="FirstParagraph"/>
-      </w:pPr>
-      <w:r>
-        <w:t xml:space="preserve">(and press return) R creates an object called x which takes the value 3. You can see this in the</w:t>
-      </w:r>
-      <w:r>
-        <w:t xml:space="preserve"> </w:t>
-      </w:r>
-      <w:r>
-        <w:t xml:space="preserve">‘</w:t>
-      </w:r>
-      <w:r>
-        <w:t xml:space="preserve">workplace</w:t>
-      </w:r>
-      <w:r>
-        <w:t xml:space="preserve">’</w:t>
-      </w:r>
-      <w:r>
-        <w:t xml:space="preserve"> </w:t>
-      </w:r>
-      <w:r>
-        <w:t xml:space="preserve">(the environment window in the top right) and if you type:</w:t>
-      </w:r>
-    </w:p>
-    <w:p>
-      <w:pPr>
-        <w:pStyle w:val="SourceCode"/>
-      </w:pPr>
-      <w:r>
-        <w:rPr>
-          <w:rStyle w:val="NormalTok"/>
-        </w:rPr>
-        <w:t xml:space="preserve">x </w:t>
-      </w:r>
-    </w:p>
-    <w:p>
-      <w:pPr>
-        <w:pStyle w:val="SourceCode"/>
-      </w:pPr>
-      <w:r>
-        <w:rPr>
-          <w:rStyle w:val="VerbatimChar"/>
-        </w:rPr>
-        <w:t xml:space="preserve">## [1] 3</w:t>
-      </w:r>
-    </w:p>
-    <w:p>
-      <w:pPr>
-        <w:pStyle w:val="FirstParagraph"/>
-      </w:pPr>
-      <w:r>
-        <w:t xml:space="preserve">The results are then shown in the console.</w:t>
-      </w:r>
-    </w:p>
-    <w:p>
-      <w:pPr>
-        <w:pStyle w:val="BodyText"/>
-      </w:pPr>
-      <w:r>
-        <w:t xml:space="preserve">Note - to assign a name to an object in R you need to use an arrow and a hyphen:</w:t>
-      </w:r>
-      <w:r>
-        <w:t xml:space="preserve"> </w:t>
-      </w:r>
-      <w:r>
-        <w:t xml:space="preserve">&lt;-</w:t>
-      </w:r>
-    </w:p>
-    <w:p>
-      <w:pPr>
-        <w:pStyle w:val="BodyText"/>
-      </w:pPr>
-      <w:r>
-        <w:t xml:space="preserve">Furthermore, R is case sensitive so if you were to type X, an error would be displayed as you have not yet created and object called X.</w:t>
-      </w:r>
-    </w:p>
-    <w:p>
-      <w:pPr>
-        <w:pStyle w:val="BodyText"/>
-      </w:pPr>
-      <w:r>
-        <w:t xml:space="preserve">As well as storing single values, you can also create vectors. The below statement creates a vector object with the values 3, 2 and 4:</w:t>
-      </w:r>
-    </w:p>
-    <w:p>
-      <w:pPr>
-        <w:pStyle w:val="SourceCode"/>
-      </w:pPr>
-      <w:r>
-        <w:rPr>
-          <w:rStyle w:val="NormalTok"/>
-        </w:rPr>
-        <w:t xml:space="preserve">x &lt;-</w:t>
-      </w:r>
-      <w:r>
-        <w:rPr>
-          <w:rStyle w:val="StringTok"/>
-        </w:rPr>
-        <w:t xml:space="preserve"> </w:t>
-      </w:r>
-      <w:r>
-        <w:rPr>
-          <w:rStyle w:val="KeywordTok"/>
-        </w:rPr>
-        <w:t xml:space="preserve">c</w:t>
-      </w:r>
-      <w:r>
-        <w:rPr>
-          <w:rStyle w:val="NormalTok"/>
-        </w:rPr>
-        <w:t xml:space="preserve">(</w:t>
-      </w:r>
-      <w:r>
-        <w:rPr>
-          <w:rStyle w:val="DecValTok"/>
-        </w:rPr>
-        <w:t xml:space="preserve">3</w:t>
-      </w:r>
-      <w:r>
-        <w:rPr>
-          <w:rStyle w:val="NormalTok"/>
-        </w:rPr>
-        <w:t xml:space="preserve">, </w:t>
-      </w:r>
-      <w:r>
-        <w:rPr>
-          <w:rStyle w:val="DecValTok"/>
-        </w:rPr>
-        <w:t xml:space="preserve">2</w:t>
-      </w:r>
-      <w:r>
-        <w:rPr>
-          <w:rStyle w:val="NormalTok"/>
-        </w:rPr>
-        <w:t xml:space="preserve">, </w:t>
-      </w:r>
-      <w:r>
-        <w:rPr>
-          <w:rStyle w:val="DecValTok"/>
-        </w:rPr>
-        <w:t xml:space="preserve">4</w:t>
-      </w:r>
-      <w:r>
-        <w:rPr>
-          <w:rStyle w:val="NormalTok"/>
-        </w:rPr>
-        <w:t xml:space="preserve">)</w:t>
-      </w:r>
-    </w:p>
-    <w:p>
-      <w:pPr>
-        <w:pStyle w:val="FirstParagraph"/>
-      </w:pPr>
-      <w:r>
-        <w:t xml:space="preserve">This uses the</w:t>
-      </w:r>
-      <w:r>
-        <w:t xml:space="preserve"> </w:t>
-      </w:r>
-      <w:r>
-        <w:t xml:space="preserve">“</w:t>
-      </w:r>
-      <w:r>
-        <w:t xml:space="preserve">c</w:t>
-      </w:r>
-      <w:r>
-        <w:t xml:space="preserve">”</w:t>
-      </w:r>
-      <w:r>
-        <w:t xml:space="preserve"> </w:t>
-      </w:r>
-      <w:r>
-        <w:t xml:space="preserve">function - the c is short for</w:t>
-      </w:r>
-      <w:r>
-        <w:t xml:space="preserve"> </w:t>
-      </w:r>
-      <w:r>
-        <w:t xml:space="preserve">“</w:t>
-      </w:r>
-      <w:r>
-        <w:t xml:space="preserve">concatenate</w:t>
-      </w:r>
-      <w:r>
-        <w:t xml:space="preserve">”</w:t>
-      </w:r>
-      <w:r>
-        <w:t xml:space="preserve">. You can now see the new object x in the</w:t>
-      </w:r>
-      <w:r>
-        <w:t xml:space="preserve"> </w:t>
-      </w:r>
-      <w:r>
-        <w:t xml:space="preserve">‘</w:t>
-      </w:r>
-      <w:r>
-        <w:t xml:space="preserve">workplace</w:t>
-      </w:r>
-      <w:r>
-        <w:t xml:space="preserve">’</w:t>
-      </w:r>
-      <w:r>
-        <w:t xml:space="preserve">. Note that the old object x has been overwritten and that the new object is of class numeric.</w:t>
-      </w:r>
-    </w:p>
-    <w:p>
-      <w:pPr>
-        <w:pStyle w:val="BodyText"/>
-      </w:pPr>
-      <w:r>
-        <w:t xml:space="preserve">The console will remember your most recent commands, if you want to reuse one, just use the up and down arrows to scroll through them. When you have found the one that you want, press return, R will repeat that line of code and display the results.</w:t>
-      </w:r>
-    </w:p>
-    <w:p>
-      <w:pPr>
-        <w:pStyle w:val="Heading3"/>
-      </w:pPr>
-      <w:bookmarkStart w:id="36" w:name="script-file"/>
-      <w:bookmarkEnd w:id="36"/>
-      <w:r>
-        <w:t xml:space="preserve">1.5 Script file</w:t>
-      </w:r>
-    </w:p>
-    <w:p>
-      <w:pPr>
-        <w:pStyle w:val="FirstParagraph"/>
-      </w:pPr>
-      <w:r>
-        <w:t xml:space="preserve">While commands can be written into the console, it is a good idea to use a</w:t>
-      </w:r>
-      <w:r>
-        <w:t xml:space="preserve"> </w:t>
-      </w:r>
-      <w:r>
-        <w:t xml:space="preserve">“</w:t>
-      </w:r>
-      <w:r>
-        <w:t xml:space="preserve">script</w:t>
-      </w:r>
-      <w:r>
-        <w:t xml:space="preserve">”</w:t>
-      </w:r>
-      <w:r>
-        <w:t xml:space="preserve">. This is a code file that can be saved and reused in future.</w:t>
-      </w:r>
-    </w:p>
-    <w:p>
-      <w:pPr>
-        <w:pStyle w:val="BodyText"/>
-      </w:pPr>
-      <w:r>
-        <w:t xml:space="preserve">To create a new file: click</w:t>
-      </w:r>
-      <w:r>
-        <w:t xml:space="preserve"> </w:t>
-      </w:r>
-      <w:r>
-        <w:t xml:space="preserve">‘</w:t>
-      </w:r>
-      <w:r>
-        <w:t xml:space="preserve">file</w:t>
-      </w:r>
-      <w:r>
-        <w:t xml:space="preserve">’</w:t>
-      </w:r>
-      <w:r>
-        <w:t xml:space="preserve">,</w:t>
-      </w:r>
-      <w:r>
-        <w:t xml:space="preserve"> </w:t>
-      </w:r>
-      <w:r>
-        <w:t xml:space="preserve">‘</w:t>
-      </w:r>
-      <w:r>
-        <w:t xml:space="preserve">New file</w:t>
-      </w:r>
-      <w:r>
-        <w:t xml:space="preserve">’</w:t>
-      </w:r>
-      <w:r>
-        <w:t xml:space="preserve">,</w:t>
-      </w:r>
-      <w:r>
-        <w:t xml:space="preserve"> </w:t>
-      </w:r>
-      <w:r>
-        <w:t xml:space="preserve">‘</w:t>
-      </w:r>
-      <w:r>
-        <w:t xml:space="preserve">R Script</w:t>
-      </w:r>
-      <w:r>
-        <w:t xml:space="preserve">’</w:t>
-      </w:r>
-      <w:r>
-        <w:t xml:space="preserve">.</w:t>
-      </w:r>
-    </w:p>
-    <w:p>
-      <w:pPr>
-        <w:pStyle w:val="BodyText"/>
-      </w:pPr>
-      <w:r>
-        <w:t xml:space="preserve">In R, these files have a</w:t>
-      </w:r>
-      <w:r>
-        <w:t xml:space="preserve"> </w:t>
-      </w:r>
-      <w:r>
-        <w:t xml:space="preserve">‘</w:t>
-      </w:r>
-      <w:r>
-        <w:t xml:space="preserve">.R</w:t>
-      </w:r>
-      <w:r>
-        <w:t xml:space="preserve">’</w:t>
-      </w:r>
-      <w:r>
-        <w:t xml:space="preserve"> </w:t>
-      </w:r>
-      <w:r>
-        <w:t xml:space="preserve">extension. The code file should appear in the top left of the screen. These files can be saved and used again in future.</w:t>
-      </w:r>
-    </w:p>
-    <w:p>
-      <w:pPr>
-        <w:pStyle w:val="BodyText"/>
-      </w:pPr>
-      <w:r>
-        <w:t xml:space="preserve">To execute the code, click run at the top of the screen. R will run the line of code that the cursor is currently on, if you want to run several lines of code, highlight them and then press run.</w:t>
-      </w:r>
-    </w:p>
-    <w:p>
-      <w:pPr>
-        <w:pStyle w:val="Heading3"/>
-      </w:pPr>
-      <w:bookmarkStart w:id="37" w:name="other-windows-and-getting-help"/>
-      <w:bookmarkEnd w:id="37"/>
-      <w:r>
-        <w:t xml:space="preserve">1.6 Other windows and getting help</w:t>
-      </w:r>
-    </w:p>
-    <w:p>
-      <w:pPr>
-        <w:pStyle w:val="FirstParagraph"/>
-      </w:pPr>
-      <w:r>
-        <w:t xml:space="preserve">The top right panel shows all</w:t>
-      </w:r>
-      <w:r>
-        <w:t xml:space="preserve"> </w:t>
-      </w:r>
-      <w:r>
-        <w:t xml:space="preserve">“</w:t>
-      </w:r>
-      <w:r>
-        <w:t xml:space="preserve">objects</w:t>
-      </w:r>
-      <w:r>
-        <w:t xml:space="preserve">”</w:t>
-      </w:r>
-      <w:r>
-        <w:t xml:space="preserve"> </w:t>
-      </w:r>
-      <w:r>
-        <w:t xml:space="preserve">that are in your working environment. This will become clearer throughout the session but typically, this will be any data that you have created or imported, additional variables and values that you have created. For instance, if you have run the code above,</w:t>
-      </w:r>
-      <w:r>
-        <w:t xml:space="preserve"> </w:t>
-      </w:r>
-      <w:r>
-        <w:t xml:space="preserve">‘</w:t>
-      </w:r>
-      <w:r>
-        <w:t xml:space="preserve">x</w:t>
-      </w:r>
-      <w:r>
-        <w:t xml:space="preserve">’</w:t>
-      </w:r>
-      <w:r>
-        <w:t xml:space="preserve"> </w:t>
-      </w:r>
-      <w:r>
-        <w:t xml:space="preserve">should be shown here. Other objects such as regression models that you have created would also appear here. From here you can also use a drop down menu to import more data.</w:t>
-      </w:r>
-    </w:p>
-    <w:p>
-      <w:pPr>
-        <w:pStyle w:val="BodyText"/>
-      </w:pPr>
-      <w:r>
-        <w:t xml:space="preserve">The bottom right window has several tabs. You can see your files and any plots that you have created. It also shows what packages are available and what ones are loaded, more on packages later.</w:t>
-      </w:r>
-    </w:p>
-    <w:p>
-      <w:pPr>
-        <w:pStyle w:val="BodyText"/>
-      </w:pPr>
-      <w:r>
-        <w:t xml:space="preserve">There is also a help menu. You can either use this or type ? into the console and then the name of what it is you want help on in brackets. For instance, the following line would give you help on the function called</w:t>
-      </w:r>
-      <w:r>
-        <w:t xml:space="preserve"> </w:t>
-      </w:r>
-      <w:r>
-        <w:t xml:space="preserve">‘</w:t>
-      </w:r>
-      <w:r>
-        <w:t xml:space="preserve">mean</w:t>
-      </w:r>
-      <w:r>
-        <w:t xml:space="preserve">’</w:t>
-      </w:r>
-      <w:r>
-        <w:t xml:space="preserve">:</w:t>
-      </w:r>
-    </w:p>
-    <w:p>
-      <w:pPr>
-        <w:pStyle w:val="SourceCode"/>
-      </w:pPr>
-      <w:r>
-        <w:rPr>
-          <w:rStyle w:val="NormalTok"/>
-        </w:rPr>
-        <w:t xml:space="preserve">?mean</w:t>
-      </w:r>
-    </w:p>
-    <w:p>
-      <w:pPr>
-        <w:pStyle w:val="FirstParagraph"/>
-      </w:pPr>
-      <w:r>
-        <w:t xml:space="preserve">Of course, you can also use google or the ASD slack to try and find the solution to the problem.</w:t>
-      </w:r>
-    </w:p>
-    <w:p>
-      <w:pPr>
-        <w:pStyle w:val="Heading3"/>
-      </w:pPr>
-      <w:bookmarkStart w:id="38" w:name="exercises"/>
-      <w:bookmarkEnd w:id="38"/>
-      <w:r>
-        <w:t xml:space="preserve">1.7 Exercises</w:t>
-      </w:r>
-    </w:p>
-    <w:p>
-      <w:pPr>
-        <w:pStyle w:val="Compact"/>
-        <w:numPr>
           <w:numId w:val="1005"/>
           <w:ilvl w:val="0"/>
         </w:numPr>
       </w:pPr>
       <w:r>
-        <w:t xml:space="preserve">Create a new R script file in which you can store all commands you make during this exercise. Save it as</w:t>
+        <w:t xml:space="preserve">It has enabled more technical analysis to be done with the help of packages written by academics and statisticians, which would have to be coded from scratch using SAS. For example, the PQ tool makes use of packages to facilitate Natural Language Processing and Text Mining.</w:t>
+      </w:r>
+    </w:p>
+    <w:p>
+      <w:pPr>
+        <w:pStyle w:val="Heading3"/>
+      </w:pPr>
+      <w:bookmarkStart w:id="35" w:name="command-console"/>
+      <w:bookmarkEnd w:id="35"/>
+      <w:r>
+        <w:t xml:space="preserve">1.4 Command console</w:t>
+      </w:r>
+    </w:p>
+    <w:p>
+      <w:pPr>
+        <w:pStyle w:val="FirstParagraph"/>
+      </w:pPr>
+      <w:r>
+        <w:t xml:space="preserve">The window in which commands are entered is called the</w:t>
+      </w:r>
+      <w:r>
+        <w:t xml:space="preserve"> </w:t>
+      </w:r>
+      <w:r>
+        <w:t xml:space="preserve">“</w:t>
+      </w:r>
+      <w:r>
+        <w:t xml:space="preserve">console</w:t>
+      </w:r>
+      <w:r>
+        <w:t xml:space="preserve">”</w:t>
+      </w:r>
+      <w:r>
+        <w:t xml:space="preserve"> </w:t>
+      </w:r>
+      <w:r>
+        <w:t xml:space="preserve">window. It is used to input and execute code. Results, errors and warnings are shown directly in the same window.</w:t>
+      </w:r>
+    </w:p>
+    <w:p>
+      <w:pPr>
+        <w:pStyle w:val="BodyText"/>
+      </w:pPr>
+      <w:r>
+        <w:t xml:space="preserve">A command which is entered into the console is executed by simply pressing enter.</w:t>
+      </w:r>
+    </w:p>
+    <w:p>
+      <w:pPr>
+        <w:pStyle w:val="BodyText"/>
+      </w:pPr>
+      <w:r>
+        <w:t xml:space="preserve">Code appears in blue text.</w:t>
+      </w:r>
+      <w:r>
+        <w:t xml:space="preserve"> </w:t>
+      </w:r>
+      <w:r>
+        <w:t xml:space="preserve">Results appear in black text.</w:t>
+      </w:r>
+      <w:r>
+        <w:t xml:space="preserve"> </w:t>
+      </w:r>
+      <w:r>
+        <w:t xml:space="preserve">Warnings and errors appear as red text.</w:t>
+      </w:r>
+    </w:p>
+    <w:p>
+      <w:pPr>
+        <w:pStyle w:val="BodyText"/>
+      </w:pPr>
+      <w:r>
+        <w:t xml:space="preserve">For instance if you type:</w:t>
+      </w:r>
+    </w:p>
+    <w:p>
+      <w:pPr>
+        <w:pStyle w:val="SourceCode"/>
+      </w:pPr>
+      <w:r>
+        <w:rPr>
+          <w:rStyle w:val="NormalTok"/>
+        </w:rPr>
+        <w:t xml:space="preserve">x &lt;-</w:t>
+      </w:r>
+      <w:r>
+        <w:rPr>
+          <w:rStyle w:val="StringTok"/>
+        </w:rPr>
+        <w:t xml:space="preserve"> </w:t>
+      </w:r>
+      <w:r>
+        <w:rPr>
+          <w:rStyle w:val="DecValTok"/>
+        </w:rPr>
+        <w:t xml:space="preserve">3</w:t>
+      </w:r>
+    </w:p>
+    <w:p>
+      <w:pPr>
+        <w:pStyle w:val="FirstParagraph"/>
+      </w:pPr>
+      <w:r>
+        <w:t xml:space="preserve">(and press return) the assignment operator (less than followed by hyphen) in R assigns the name x to the object taking the value 3. You can see this in the</w:t>
       </w:r>
       <w:r>
         <w:t xml:space="preserve"> </w:t>
@@ -1082,49 +647,329 @@
         <w:t xml:space="preserve">‘</w:t>
       </w:r>
       <w:r>
-        <w:t xml:space="preserve">Intro_R_Exercises.R</w:t>
+        <w:t xml:space="preserve">workplace</w:t>
       </w:r>
       <w:r>
         <w:t xml:space="preserve">’</w:t>
       </w:r>
       <w:r>
+        <w:t xml:space="preserve"> </w:t>
+      </w:r>
+      <w:r>
+        <w:t xml:space="preserve">(the environment window in the top right) and if you type:</w:t>
+      </w:r>
+    </w:p>
+    <w:p>
+      <w:pPr>
+        <w:pStyle w:val="SourceCode"/>
+      </w:pPr>
+      <w:r>
+        <w:rPr>
+          <w:rStyle w:val="NormalTok"/>
+        </w:rPr>
+        <w:t xml:space="preserve">x </w:t>
+      </w:r>
+    </w:p>
+    <w:p>
+      <w:pPr>
+        <w:pStyle w:val="SourceCode"/>
+      </w:pPr>
+      <w:r>
+        <w:rPr>
+          <w:rStyle w:val="VerbatimChar"/>
+        </w:rPr>
+        <w:t xml:space="preserve">## [1] 3</w:t>
+      </w:r>
+    </w:p>
+    <w:p>
+      <w:pPr>
+        <w:pStyle w:val="FirstParagraph"/>
+      </w:pPr>
+      <w:r>
+        <w:t xml:space="preserve">The results are then shown in the console.</w:t>
+      </w:r>
+    </w:p>
+    <w:p>
+      <w:pPr>
+        <w:pStyle w:val="BodyText"/>
+      </w:pPr>
+      <w:r>
+        <w:t xml:space="preserve">Furthermore, R is case sensitive so if you were to type X, an error would be displayed as you have not yet created and object called X.</w:t>
+      </w:r>
+    </w:p>
+    <w:p>
+      <w:pPr>
+        <w:pStyle w:val="BodyText"/>
+      </w:pPr>
+      <w:r>
+        <w:t xml:space="preserve">As well as storing single values, you can also create vectors. The below statement creates a vector object with the values 3, 2 and 4:</w:t>
+      </w:r>
+    </w:p>
+    <w:p>
+      <w:pPr>
+        <w:pStyle w:val="SourceCode"/>
+      </w:pPr>
+      <w:r>
+        <w:rPr>
+          <w:rStyle w:val="NormalTok"/>
+        </w:rPr>
+        <w:t xml:space="preserve">x &lt;-</w:t>
+      </w:r>
+      <w:r>
+        <w:rPr>
+          <w:rStyle w:val="StringTok"/>
+        </w:rPr>
+        <w:t xml:space="preserve"> </w:t>
+      </w:r>
+      <w:r>
+        <w:rPr>
+          <w:rStyle w:val="KeywordTok"/>
+        </w:rPr>
+        <w:t xml:space="preserve">c</w:t>
+      </w:r>
+      <w:r>
+        <w:rPr>
+          <w:rStyle w:val="NormalTok"/>
+        </w:rPr>
+        <w:t xml:space="preserve">(</w:t>
+      </w:r>
+      <w:r>
+        <w:rPr>
+          <w:rStyle w:val="DecValTok"/>
+        </w:rPr>
+        <w:t xml:space="preserve">3</w:t>
+      </w:r>
+      <w:r>
+        <w:rPr>
+          <w:rStyle w:val="NormalTok"/>
+        </w:rPr>
+        <w:t xml:space="preserve">, </w:t>
+      </w:r>
+      <w:r>
+        <w:rPr>
+          <w:rStyle w:val="DecValTok"/>
+        </w:rPr>
+        <w:t xml:space="preserve">2</w:t>
+      </w:r>
+      <w:r>
+        <w:rPr>
+          <w:rStyle w:val="NormalTok"/>
+        </w:rPr>
+        <w:t xml:space="preserve">, </w:t>
+      </w:r>
+      <w:r>
+        <w:rPr>
+          <w:rStyle w:val="DecValTok"/>
+        </w:rPr>
+        <w:t xml:space="preserve">4</w:t>
+      </w:r>
+      <w:r>
+        <w:rPr>
+          <w:rStyle w:val="NormalTok"/>
+        </w:rPr>
+        <w:t xml:space="preserve">)</w:t>
+      </w:r>
+    </w:p>
+    <w:p>
+      <w:pPr>
+        <w:pStyle w:val="FirstParagraph"/>
+      </w:pPr>
+      <w:r>
+        <w:t xml:space="preserve">This uses the</w:t>
+      </w:r>
+      <w:r>
+        <w:t xml:space="preserve"> </w:t>
+      </w:r>
+      <w:r>
+        <w:t xml:space="preserve">“</w:t>
+      </w:r>
+      <w:r>
+        <w:t xml:space="preserve">c</w:t>
+      </w:r>
+      <w:r>
+        <w:t xml:space="preserve">”</w:t>
+      </w:r>
+      <w:r>
+        <w:t xml:space="preserve"> </w:t>
+      </w:r>
+      <w:r>
+        <w:t xml:space="preserve">function - the c is short for</w:t>
+      </w:r>
+      <w:r>
+        <w:t xml:space="preserve"> </w:t>
+      </w:r>
+      <w:r>
+        <w:t xml:space="preserve">“</w:t>
+      </w:r>
+      <w:r>
+        <w:t xml:space="preserve">concatenate</w:t>
+      </w:r>
+      <w:r>
+        <w:t xml:space="preserve">”</w:t>
+      </w:r>
+      <w:r>
+        <w:t xml:space="preserve">. You can now see the new object x in the</w:t>
+      </w:r>
+      <w:r>
+        <w:t xml:space="preserve"> </w:t>
+      </w:r>
+      <w:r>
+        <w:t xml:space="preserve">‘</w:t>
+      </w:r>
+      <w:r>
+        <w:t xml:space="preserve">workplace</w:t>
+      </w:r>
+      <w:r>
+        <w:t xml:space="preserve">’</w:t>
+      </w:r>
+      <w:r>
+        <w:t xml:space="preserve">. Note that the old object x has been overwritten and that the new object is of class numeric.</w:t>
+      </w:r>
+    </w:p>
+    <w:p>
+      <w:pPr>
+        <w:pStyle w:val="BodyText"/>
+      </w:pPr>
+      <w:r>
+        <w:t xml:space="preserve">The console will remember your most recent commands, if you want to reuse one, just use the up and down arrows to scroll through them. When you have found the one that you want, press return, R will repeat that line of code and display the results.</w:t>
+      </w:r>
+    </w:p>
+    <w:p>
+      <w:pPr>
+        <w:pStyle w:val="Heading3"/>
+      </w:pPr>
+      <w:bookmarkStart w:id="36" w:name="script-file"/>
+      <w:bookmarkEnd w:id="36"/>
+      <w:r>
+        <w:t xml:space="preserve">1.5 Script file</w:t>
+      </w:r>
+    </w:p>
+    <w:p>
+      <w:pPr>
+        <w:pStyle w:val="FirstParagraph"/>
+      </w:pPr>
+      <w:r>
+        <w:t xml:space="preserve">While commands can be written into the console, it is a good idea to use a</w:t>
+      </w:r>
+      <w:r>
+        <w:t xml:space="preserve"> </w:t>
+      </w:r>
+      <w:r>
+        <w:t xml:space="preserve">“</w:t>
+      </w:r>
+      <w:r>
+        <w:t xml:space="preserve">script</w:t>
+      </w:r>
+      <w:r>
+        <w:t xml:space="preserve">”</w:t>
+      </w:r>
+      <w:r>
+        <w:t xml:space="preserve">. This is a code file that can be saved and reused in future.</w:t>
+      </w:r>
+    </w:p>
+    <w:p>
+      <w:pPr>
+        <w:pStyle w:val="BodyText"/>
+      </w:pPr>
+      <w:r>
+        <w:t xml:space="preserve">To create a new file: click</w:t>
+      </w:r>
+      <w:r>
+        <w:t xml:space="preserve"> </w:t>
+      </w:r>
+      <w:r>
+        <w:t xml:space="preserve">‘</w:t>
+      </w:r>
+      <w:r>
+        <w:t xml:space="preserve">file</w:t>
+      </w:r>
+      <w:r>
+        <w:t xml:space="preserve">’</w:t>
+      </w:r>
+      <w:r>
+        <w:t xml:space="preserve">,</w:t>
+      </w:r>
+      <w:r>
+        <w:t xml:space="preserve"> </w:t>
+      </w:r>
+      <w:r>
+        <w:t xml:space="preserve">‘</w:t>
+      </w:r>
+      <w:r>
+        <w:t xml:space="preserve">New file</w:t>
+      </w:r>
+      <w:r>
+        <w:t xml:space="preserve">’</w:t>
+      </w:r>
+      <w:r>
+        <w:t xml:space="preserve">,</w:t>
+      </w:r>
+      <w:r>
+        <w:t xml:space="preserve"> </w:t>
+      </w:r>
+      <w:r>
+        <w:t xml:space="preserve">‘</w:t>
+      </w:r>
+      <w:r>
+        <w:t xml:space="preserve">R Script</w:t>
+      </w:r>
+      <w:r>
+        <w:t xml:space="preserve">’</w:t>
+      </w:r>
+      <w:r>
         <w:t xml:space="preserve">.</w:t>
       </w:r>
     </w:p>
     <w:p>
       <w:pPr>
-        <w:pStyle w:val="Compact"/>
-        <w:numPr>
-          <w:numId w:val="1005"/>
-          <w:ilvl w:val="0"/>
-        </w:numPr>
-      </w:pPr>
-      <w:r>
-        <w:t xml:space="preserve">Create a new value called y which is equal to 17.</w:t>
-      </w:r>
-    </w:p>
-    <w:p>
-      <w:pPr>
-        <w:pStyle w:val="Compact"/>
-        <w:numPr>
-          <w:numId w:val="1005"/>
-          <w:ilvl w:val="0"/>
-        </w:numPr>
-      </w:pPr>
-      <w:r>
-        <w:t xml:space="preserve">Now multiply y by 78. What answer do you get?</w:t>
-      </w:r>
-    </w:p>
-    <w:p>
-      <w:pPr>
-        <w:pStyle w:val="Compact"/>
-        <w:numPr>
-          <w:numId w:val="1005"/>
-          <w:ilvl w:val="0"/>
-        </w:numPr>
-      </w:pPr>
-      <w:r>
-        <w:t xml:space="preserve">What does the command</w:t>
+        <w:pStyle w:val="BodyText"/>
+      </w:pPr>
+      <w:r>
+        <w:t xml:space="preserve">In R, these files have a</w:t>
+      </w:r>
+      <w:r>
+        <w:t xml:space="preserve"> </w:t>
+      </w:r>
+      <w:r>
+        <w:t xml:space="preserve">‘</w:t>
+      </w:r>
+      <w:r>
+        <w:t xml:space="preserve">.R</w:t>
+      </w:r>
+      <w:r>
+        <w:t xml:space="preserve">’</w:t>
+      </w:r>
+      <w:r>
+        <w:t xml:space="preserve"> </w:t>
+      </w:r>
+      <w:r>
+        <w:t xml:space="preserve">extension. The code file should appear in the top left of the screen. These files can be saved and used again in future.</w:t>
+      </w:r>
+    </w:p>
+    <w:p>
+      <w:pPr>
+        <w:pStyle w:val="BodyText"/>
+      </w:pPr>
+      <w:r>
+        <w:t xml:space="preserve">To execute the code, click run at the top of the screen. R will run the line of code that the cursor is currently on, if you want to run several lines of code, highlight them and then press run.</w:t>
+      </w:r>
+    </w:p>
+    <w:p>
+      <w:pPr>
+        <w:pStyle w:val="Heading3"/>
+      </w:pPr>
+      <w:bookmarkStart w:id="37" w:name="other-windows-and-getting-help"/>
+      <w:bookmarkEnd w:id="37"/>
+      <w:r>
+        <w:t xml:space="preserve">1.6 Other windows and getting help</w:t>
+      </w:r>
+    </w:p>
+    <w:p>
+      <w:pPr>
+        <w:pStyle w:val="FirstParagraph"/>
+      </w:pPr>
+      <w:r>
+        <w:t xml:space="preserve">The top right panel shows all</w:t>
       </w:r>
       <w:r>
         <w:t xml:space="preserve"> </w:t>
@@ -1133,7 +978,7 @@
         <w:t xml:space="preserve">“</w:t>
       </w:r>
       <w:r>
-        <w:t xml:space="preserve">head</w:t>
+        <w:t xml:space="preserve">objects</w:t>
       </w:r>
       <w:r>
         <w:t xml:space="preserve">”</w:t>
@@ -1142,172 +987,85 @@
         <w:t xml:space="preserve"> </w:t>
       </w:r>
       <w:r>
-        <w:t xml:space="preserve">do?</w:t>
-      </w:r>
-    </w:p>
-    <w:p>
-      <w:pPr>
-        <w:pStyle w:val="Compact"/>
-        <w:numPr>
-          <w:numId w:val="1005"/>
-          <w:ilvl w:val="0"/>
-        </w:numPr>
-      </w:pPr>
-      <w:r>
-        <w:t xml:space="preserve">What command might you use to subset a dataset?</w:t>
-      </w:r>
-    </w:p>
-    <w:p>
-      <w:pPr>
-        <w:pStyle w:val="Heading2"/>
-      </w:pPr>
-      <w:bookmarkStart w:id="39" w:name="processing-data"/>
-      <w:bookmarkEnd w:id="39"/>
-      <w:r>
-        <w:t xml:space="preserve">2. Processing data</w:t>
+        <w:t xml:space="preserve">that are in your working environment. This will become clearer throughout the session but typically, this will be any data that you have created or imported, additional variables and values that you have created. For instance, if you have run the code above,</w:t>
+      </w:r>
+      <w:r>
+        <w:t xml:space="preserve"> </w:t>
+      </w:r>
+      <w:r>
+        <w:t xml:space="preserve">‘</w:t>
+      </w:r>
+      <w:r>
+        <w:t xml:space="preserve">x</w:t>
+      </w:r>
+      <w:r>
+        <w:t xml:space="preserve">’</w:t>
+      </w:r>
+      <w:r>
+        <w:t xml:space="preserve"> </w:t>
+      </w:r>
+      <w:r>
+        <w:t xml:space="preserve">should be shown here. Other objects containing for instance the details of regression models that you have created would also appear here. From here you can also use a drop down menu to import more data.</w:t>
+      </w:r>
+    </w:p>
+    <w:p>
+      <w:pPr>
+        <w:pStyle w:val="BodyText"/>
+      </w:pPr>
+      <w:r>
+        <w:t xml:space="preserve">The bottom right window has several tabs. You can see your files and any plots that you have created. It also shows which packages are available and which ones are loaded; more on packages later.</w:t>
+      </w:r>
+    </w:p>
+    <w:p>
+      <w:pPr>
+        <w:pStyle w:val="BodyText"/>
+      </w:pPr>
+      <w:r>
+        <w:t xml:space="preserve">There is also a help menu. You can either use this or type ? into the console and then the name of what it is you want help on in brackets. For instance, the following line would give you help on the function called</w:t>
+      </w:r>
+      <w:r>
+        <w:t xml:space="preserve"> </w:t>
+      </w:r>
+      <w:r>
+        <w:t xml:space="preserve">‘</w:t>
+      </w:r>
+      <w:r>
+        <w:t xml:space="preserve">mean</w:t>
+      </w:r>
+      <w:r>
+        <w:t xml:space="preserve">’</w:t>
+      </w:r>
+      <w:r>
+        <w:t xml:space="preserve">:</w:t>
+      </w:r>
+    </w:p>
+    <w:p>
+      <w:pPr>
+        <w:pStyle w:val="SourceCode"/>
+      </w:pPr>
+      <w:r>
+        <w:rPr>
+          <w:rStyle w:val="NormalTok"/>
+        </w:rPr>
+        <w:t xml:space="preserve">?mean</w:t>
+      </w:r>
+    </w:p>
+    <w:p>
+      <w:pPr>
+        <w:pStyle w:val="FirstParagraph"/>
+      </w:pPr>
+      <w:r>
+        <w:t xml:space="preserve">Of course, you can also use google or the DASD slack to try and find the solution to the problem.</w:t>
       </w:r>
     </w:p>
     <w:p>
       <w:pPr>
         <w:pStyle w:val="Heading3"/>
       </w:pPr>
-      <w:bookmarkStart w:id="40" w:name="setting-up-a-working-directory"/>
-      <w:bookmarkEnd w:id="40"/>
-      <w:r>
-        <w:t xml:space="preserve">2.1 Setting up a working directory</w:t>
-      </w:r>
-    </w:p>
-    <w:p>
-      <w:pPr>
-        <w:pStyle w:val="FirstParagraph"/>
-      </w:pPr>
-      <w:r>
-        <w:t xml:space="preserve">The default behaviour of RStudio for the handling of files e.g. datasets, code scripts etc. is to use a working directory which is a folder where RStudio reads and saves files. Therefore, before we start writing any code we should set up a working directory so that everything we are going to import into RStudio or export from RStudio will be saved by default into this folder.</w:t>
-      </w:r>
-    </w:p>
-    <w:p>
-      <w:pPr>
-        <w:pStyle w:val="BodyText"/>
-      </w:pPr>
-      <w:r>
-        <w:t xml:space="preserve">You can check what the working directory currently is by using the getwd() command (which stands for get working directory):</w:t>
-      </w:r>
-    </w:p>
-    <w:p>
-      <w:pPr>
-        <w:pStyle w:val="SourceCode"/>
-      </w:pPr>
-      <w:r>
-        <w:rPr>
-          <w:rStyle w:val="KeywordTok"/>
-        </w:rPr>
-        <w:t xml:space="preserve">getwd</w:t>
-      </w:r>
-      <w:r>
-        <w:rPr>
-          <w:rStyle w:val="NormalTok"/>
-        </w:rPr>
-        <w:t xml:space="preserve">()</w:t>
-      </w:r>
-    </w:p>
-    <w:p>
-      <w:pPr>
-        <w:pStyle w:val="FirstParagraph"/>
-      </w:pPr>
-      <w:r>
-        <w:t xml:space="preserve">If you want to change the working directory you can use the setwd() command:</w:t>
-      </w:r>
-    </w:p>
-    <w:p>
-      <w:pPr>
-        <w:pStyle w:val="SourceCode"/>
-      </w:pPr>
-      <w:r>
-        <w:rPr>
-          <w:rStyle w:val="KeywordTok"/>
-        </w:rPr>
-        <w:t xml:space="preserve">setwd</w:t>
-      </w:r>
-      <w:r>
-        <w:rPr>
-          <w:rStyle w:val="NormalTok"/>
-        </w:rPr>
-        <w:t xml:space="preserve">(</w:t>
-      </w:r>
-      <w:r>
-        <w:rPr>
-          <w:rStyle w:val="StringTok"/>
-        </w:rPr>
-        <w:t xml:space="preserve">"~"</w:t>
-      </w:r>
-      <w:r>
-        <w:rPr>
-          <w:rStyle w:val="NormalTok"/>
-        </w:rPr>
-        <w:t xml:space="preserve">)</w:t>
-      </w:r>
-    </w:p>
-    <w:p>
-      <w:pPr>
-        <w:pStyle w:val="FirstParagraph"/>
-      </w:pPr>
-      <w:r>
-        <w:t xml:space="preserve">If you want to change the working directory to a specific repository/folder you have cloned, for example, the</w:t>
-      </w:r>
-      <w:r>
-        <w:t xml:space="preserve"> </w:t>
-      </w:r>
-      <w:r>
-        <w:t xml:space="preserve">“</w:t>
-      </w:r>
-      <w:r>
-        <w:t xml:space="preserve">IntroRTraining</w:t>
-      </w:r>
-      <w:r>
-        <w:t xml:space="preserve">”</w:t>
-      </w:r>
-      <w:r>
-        <w:t xml:space="preserve"> </w:t>
-      </w:r>
-      <w:r>
-        <w:t xml:space="preserve">repository, you can use the setwd() command as follows:</w:t>
-      </w:r>
-    </w:p>
-    <w:p>
-      <w:pPr>
-        <w:pStyle w:val="SourceCode"/>
-      </w:pPr>
-      <w:r>
-        <w:rPr>
-          <w:rStyle w:val="KeywordTok"/>
-        </w:rPr>
-        <w:t xml:space="preserve">setwd</w:t>
-      </w:r>
-      <w:r>
-        <w:rPr>
-          <w:rStyle w:val="NormalTok"/>
-        </w:rPr>
-        <w:t xml:space="preserve">(</w:t>
-      </w:r>
-      <w:r>
-        <w:rPr>
-          <w:rStyle w:val="StringTok"/>
-        </w:rPr>
-        <w:t xml:space="preserve">"~/IntroRTraining"</w:t>
-      </w:r>
-      <w:r>
-        <w:rPr>
-          <w:rStyle w:val="NormalTok"/>
-        </w:rPr>
-        <w:t xml:space="preserve">)</w:t>
-      </w:r>
-    </w:p>
-    <w:p>
-      <w:pPr>
-        <w:pStyle w:val="FirstParagraph"/>
-      </w:pPr>
-      <w:r>
-        <w:t xml:space="preserve">Additionally, you can set your working directory manually following the steps below:</w:t>
+      <w:bookmarkStart w:id="38" w:name="exercises"/>
+      <w:bookmarkEnd w:id="38"/>
+      <w:r>
+        <w:t xml:space="preserve">1.7 Exercises</w:t>
       </w:r>
     </w:p>
     <w:p>
@@ -1319,7 +1077,22 @@
         </w:numPr>
       </w:pPr>
       <w:r>
-        <w:t xml:space="preserve">Create a folder with an appropriate name containing any files you need for your RStudio session.</w:t>
+        <w:t xml:space="preserve">Create a new R script file in which you can store all commands you make during this exercise. Save it as</w:t>
+      </w:r>
+      <w:r>
+        <w:t xml:space="preserve"> </w:t>
+      </w:r>
+      <w:r>
+        <w:t xml:space="preserve">‘</w:t>
+      </w:r>
+      <w:r>
+        <w:t xml:space="preserve">Intro_R_Exercises.R</w:t>
+      </w:r>
+      <w:r>
+        <w:t xml:space="preserve">’</w:t>
+      </w:r>
+      <w:r>
+        <w:t xml:space="preserve">.</w:t>
       </w:r>
     </w:p>
     <w:p>
@@ -1331,7 +1104,7 @@
         </w:numPr>
       </w:pPr>
       <w:r>
-        <w:t xml:space="preserve">From RStudio, use the menu to change your working directory under Session &gt; Set Working Directory &gt; Choose Directory.</w:t>
+        <w:t xml:space="preserve">Create a new value called y which is equal to 17.</w:t>
       </w:r>
     </w:p>
     <w:p>
@@ -1343,7 +1116,69 @@
         </w:numPr>
       </w:pPr>
       <w:r>
-        <w:t xml:space="preserve">Choose the directory (folder) you’ve just created in step 1.</w:t>
+        <w:t xml:space="preserve">Now multiply y by 78. What answer do you get?</w:t>
+      </w:r>
+    </w:p>
+    <w:p>
+      <w:pPr>
+        <w:pStyle w:val="Compact"/>
+        <w:numPr>
+          <w:numId w:val="1006"/>
+          <w:ilvl w:val="0"/>
+        </w:numPr>
+      </w:pPr>
+      <w:r>
+        <w:t xml:space="preserve">What does the command</w:t>
+      </w:r>
+      <w:r>
+        <w:t xml:space="preserve"> </w:t>
+      </w:r>
+      <w:r>
+        <w:t xml:space="preserve">“</w:t>
+      </w:r>
+      <w:r>
+        <w:t xml:space="preserve">head</w:t>
+      </w:r>
+      <w:r>
+        <w:t xml:space="preserve">”</w:t>
+      </w:r>
+      <w:r>
+        <w:t xml:space="preserve"> </w:t>
+      </w:r>
+      <w:r>
+        <w:t xml:space="preserve">do?</w:t>
+      </w:r>
+    </w:p>
+    <w:p>
+      <w:pPr>
+        <w:pStyle w:val="Compact"/>
+        <w:numPr>
+          <w:numId w:val="1006"/>
+          <w:ilvl w:val="0"/>
+        </w:numPr>
+      </w:pPr>
+      <w:r>
+        <w:t xml:space="preserve">What command might you use to subset a dataset?</w:t>
+      </w:r>
+    </w:p>
+    <w:p>
+      <w:pPr>
+        <w:pStyle w:val="Heading2"/>
+      </w:pPr>
+      <w:bookmarkStart w:id="39" w:name="processing-data"/>
+      <w:bookmarkEnd w:id="39"/>
+      <w:r>
+        <w:t xml:space="preserve">2. Processing data</w:t>
+      </w:r>
+    </w:p>
+    <w:p>
+      <w:pPr>
+        <w:pStyle w:val="Heading3"/>
+      </w:pPr>
+      <w:bookmarkStart w:id="40" w:name="setting-up-a-working-directory"/>
+      <w:bookmarkEnd w:id="40"/>
+      <w:r>
+        <w:t xml:space="preserve">2.1 Setting up a working directory</w:t>
       </w:r>
     </w:p>
     <w:p>
@@ -1351,7 +1186,132 @@
         <w:pStyle w:val="FirstParagraph"/>
       </w:pPr>
       <w:r>
-        <w:t xml:space="preserve">If you have not synced your RStudio to Github or are unable to clone a repository from Github you can create a new project using RStudio and upload files from a folder in your laptop into this new project. You can then set your working directory to this new project that you have created. Steps to create a new project are detailed below:</w:t>
+        <w:t xml:space="preserve">The default behaviour of RStudio for the handling of files e.g. datasets, code scripts etc. is to use a working directory which is a folder where RStudio reads and saves files. Therefore, before we start writing any code we should set up a working directory so that everything we are going to import into RStudio or export from RStudio will be saved by default into this folder.</w:t>
+      </w:r>
+    </w:p>
+    <w:p>
+      <w:pPr>
+        <w:pStyle w:val="BodyText"/>
+      </w:pPr>
+      <w:r>
+        <w:t xml:space="preserve">You can check what the working directory currently is by using the getwd() command (which stands for get working directory):</w:t>
+      </w:r>
+    </w:p>
+    <w:p>
+      <w:pPr>
+        <w:pStyle w:val="SourceCode"/>
+      </w:pPr>
+      <w:r>
+        <w:rPr>
+          <w:rStyle w:val="KeywordTok"/>
+        </w:rPr>
+        <w:t xml:space="preserve">getwd</w:t>
+      </w:r>
+      <w:r>
+        <w:rPr>
+          <w:rStyle w:val="NormalTok"/>
+        </w:rPr>
+        <w:t xml:space="preserve">()</w:t>
+      </w:r>
+    </w:p>
+    <w:p>
+      <w:pPr>
+        <w:pStyle w:val="FirstParagraph"/>
+      </w:pPr>
+      <w:r>
+        <w:t xml:space="preserve">If you want to change the working directory you can use the setwd() command:</w:t>
+      </w:r>
+    </w:p>
+    <w:p>
+      <w:pPr>
+        <w:pStyle w:val="SourceCode"/>
+      </w:pPr>
+      <w:r>
+        <w:rPr>
+          <w:rStyle w:val="KeywordTok"/>
+        </w:rPr>
+        <w:t xml:space="preserve">setwd</w:t>
+      </w:r>
+      <w:r>
+        <w:rPr>
+          <w:rStyle w:val="NormalTok"/>
+        </w:rPr>
+        <w:t xml:space="preserve">(</w:t>
+      </w:r>
+      <w:r>
+        <w:rPr>
+          <w:rStyle w:val="StringTok"/>
+        </w:rPr>
+        <w:t xml:space="preserve">"~"</w:t>
+      </w:r>
+      <w:r>
+        <w:rPr>
+          <w:rStyle w:val="NormalTok"/>
+        </w:rPr>
+        <w:t xml:space="preserve">)</w:t>
+      </w:r>
+    </w:p>
+    <w:p>
+      <w:pPr>
+        <w:pStyle w:val="FirstParagraph"/>
+      </w:pPr>
+      <w:r>
+        <w:t xml:space="preserve">If you want to change the working directory to a specific repository/folder you have cloned, for example, the</w:t>
+      </w:r>
+      <w:r>
+        <w:t xml:space="preserve"> </w:t>
+      </w:r>
+      <w:r>
+        <w:t xml:space="preserve">“</w:t>
+      </w:r>
+      <w:r>
+        <w:t xml:space="preserve">IntroRTraining</w:t>
+      </w:r>
+      <w:r>
+        <w:t xml:space="preserve">”</w:t>
+      </w:r>
+      <w:r>
+        <w:t xml:space="preserve"> </w:t>
+      </w:r>
+      <w:r>
+        <w:t xml:space="preserve">repository, you can use the setwd() command as follows:</w:t>
+      </w:r>
+    </w:p>
+    <w:p>
+      <w:pPr>
+        <w:pStyle w:val="SourceCode"/>
+      </w:pPr>
+      <w:r>
+        <w:rPr>
+          <w:rStyle w:val="KeywordTok"/>
+        </w:rPr>
+        <w:t xml:space="preserve">setwd</w:t>
+      </w:r>
+      <w:r>
+        <w:rPr>
+          <w:rStyle w:val="NormalTok"/>
+        </w:rPr>
+        <w:t xml:space="preserve">(</w:t>
+      </w:r>
+      <w:r>
+        <w:rPr>
+          <w:rStyle w:val="StringTok"/>
+        </w:rPr>
+        <w:t xml:space="preserve">"~/IntroRTraining"</w:t>
+      </w:r>
+      <w:r>
+        <w:rPr>
+          <w:rStyle w:val="NormalTok"/>
+        </w:rPr>
+        <w:t xml:space="preserve">)</w:t>
+      </w:r>
+    </w:p>
+    <w:p>
+      <w:pPr>
+        <w:pStyle w:val="FirstParagraph"/>
+      </w:pPr>
+      <w:r>
+        <w:t xml:space="preserve">Additionally, you can set your working directory manually following the steps below:</w:t>
       </w:r>
     </w:p>
     <w:p>
@@ -1363,7 +1323,7 @@
         </w:numPr>
       </w:pPr>
       <w:r>
-        <w:t xml:space="preserve">Click on the File Menu and select New Project.</w:t>
+        <w:t xml:space="preserve">Create a folder with an appropriate name containing any files you need for your RStudio session.</w:t>
       </w:r>
     </w:p>
     <w:p>
@@ -1375,7 +1335,7 @@
         </w:numPr>
       </w:pPr>
       <w:r>
-        <w:t xml:space="preserve">Select New Directory</w:t>
+        <w:t xml:space="preserve">From RStudio, use the menu to change your working directory under Session &gt; Set Working Directory &gt; Choose Directory.</w:t>
       </w:r>
     </w:p>
     <w:p>
@@ -1387,38 +1347,82 @@
         </w:numPr>
       </w:pPr>
       <w:r>
-        <w:t xml:space="preserve">Select New Project</w:t>
+        <w:t xml:space="preserve">Choose the directory (folder) you’ve just created in step 1.</w:t>
+      </w:r>
+    </w:p>
+    <w:p>
+      <w:pPr>
+        <w:pStyle w:val="FirstParagraph"/>
+      </w:pPr>
+      <w:r>
+        <w:t xml:space="preserve">If you have not synced your RStudio to Github or are unable to clone a repository from Github you can create a new project using RStudio and upload files from a folder in your laptop into this new project. You can then set your working directory to this new project that you have created. Steps to create a new project are detailed below:</w:t>
       </w:r>
     </w:p>
     <w:p>
       <w:pPr>
         <w:pStyle w:val="Compact"/>
         <w:numPr>
-          <w:numId w:val="1007"/>
+          <w:numId w:val="1008"/>
           <w:ilvl w:val="0"/>
         </w:numPr>
       </w:pPr>
       <w:r>
-        <w:t xml:space="preserve">Write an appropriate name for your project in the Directory Name text box and select Create Project.</w:t>
+        <w:t xml:space="preserve">Click on the File Menu and select New Project.</w:t>
       </w:r>
     </w:p>
     <w:p>
       <w:pPr>
         <w:pStyle w:val="Compact"/>
         <w:numPr>
-          <w:numId w:val="1007"/>
+          <w:numId w:val="1008"/>
           <w:ilvl w:val="0"/>
         </w:numPr>
       </w:pPr>
       <w:r>
-        <w:t xml:space="preserve">Upload files to your new project by clicking Upload in the Files window menu (bottom right window) and select Browse to upload any files saved in a folder e.g. data csv files saved in a folder in your OneDrive.</w:t>
+        <w:t xml:space="preserve">Select New Directory</w:t>
       </w:r>
     </w:p>
     <w:p>
       <w:pPr>
         <w:pStyle w:val="Compact"/>
         <w:numPr>
-          <w:numId w:val="1007"/>
+          <w:numId w:val="1008"/>
+          <w:ilvl w:val="0"/>
+        </w:numPr>
+      </w:pPr>
+      <w:r>
+        <w:t xml:space="preserve">Select New Project</w:t>
+      </w:r>
+    </w:p>
+    <w:p>
+      <w:pPr>
+        <w:pStyle w:val="Compact"/>
+        <w:numPr>
+          <w:numId w:val="1008"/>
+          <w:ilvl w:val="0"/>
+        </w:numPr>
+      </w:pPr>
+      <w:r>
+        <w:t xml:space="preserve">Write an appropriate name for your project in the Directory Name text box and select Create Project.</w:t>
+      </w:r>
+    </w:p>
+    <w:p>
+      <w:pPr>
+        <w:pStyle w:val="Compact"/>
+        <w:numPr>
+          <w:numId w:val="1008"/>
+          <w:ilvl w:val="0"/>
+        </w:numPr>
+      </w:pPr>
+      <w:r>
+        <w:t xml:space="preserve">Upload files to your new project by clicking Upload in the Files window menu (bottom right window) and select Browse to upload any files saved in a folder e.g. data csv files saved in a folder in your OneDrive.</w:t>
+      </w:r>
+    </w:p>
+    <w:p>
+      <w:pPr>
+        <w:pStyle w:val="Compact"/>
+        <w:numPr>
+          <w:numId w:val="1008"/>
           <w:ilvl w:val="0"/>
         </w:numPr>
       </w:pPr>
@@ -3303,178 +3307,12 @@
       <w:pPr>
         <w:pStyle w:val="Compact"/>
         <w:numPr>
-          <w:numId w:val="1008"/>
+          <w:numId w:val="1009"/>
           <w:ilvl w:val="0"/>
         </w:numPr>
       </w:pPr>
       <w:r>
         <w:t xml:space="preserve">abs(x): returns the absolute value of x</w:t>
-      </w:r>
-    </w:p>
-    <w:p>
-      <w:pPr>
-        <w:pStyle w:val="Compact"/>
-        <w:numPr>
-          <w:numId w:val="1008"/>
-          <w:ilvl w:val="0"/>
-        </w:numPr>
-      </w:pPr>
-      <w:r>
-        <w:t xml:space="preserve">sqrt(x): returns the square root of x</w:t>
-      </w:r>
-    </w:p>
-    <w:p>
-      <w:pPr>
-        <w:pStyle w:val="Compact"/>
-        <w:numPr>
-          <w:numId w:val="1008"/>
-          <w:ilvl w:val="0"/>
-        </w:numPr>
-      </w:pPr>
-      <w:r>
-        <w:t xml:space="preserve">round(x, digits = n): rounds a number to the nth place</w:t>
-      </w:r>
-    </w:p>
-    <w:p>
-      <w:pPr>
-        <w:pStyle w:val="Compact"/>
-        <w:numPr>
-          <w:numId w:val="1008"/>
-          <w:ilvl w:val="0"/>
-        </w:numPr>
-      </w:pPr>
-      <w:r>
-        <w:t xml:space="preserve">exp(x): returns the exponential of x</w:t>
-      </w:r>
-    </w:p>
-    <w:p>
-      <w:pPr>
-        <w:pStyle w:val="Compact"/>
-        <w:numPr>
-          <w:numId w:val="1008"/>
-          <w:ilvl w:val="0"/>
-        </w:numPr>
-      </w:pPr>
-      <w:r>
-        <w:t xml:space="preserve">log(x): returns the natural log of x</w:t>
-      </w:r>
-    </w:p>
-    <w:p>
-      <w:pPr>
-        <w:pStyle w:val="Compact"/>
-        <w:numPr>
-          <w:numId w:val="1008"/>
-          <w:ilvl w:val="0"/>
-        </w:numPr>
-      </w:pPr>
-      <w:r>
-        <w:t xml:space="preserve">sum(x): if x is a vector, returns the sum of its elements</w:t>
-      </w:r>
-    </w:p>
-    <w:p>
-      <w:pPr>
-        <w:pStyle w:val="Compact"/>
-        <w:numPr>
-          <w:numId w:val="1008"/>
-          <w:ilvl w:val="0"/>
-        </w:numPr>
-      </w:pPr>
-      <w:r>
-        <w:t xml:space="preserve">min(x): if x is a vector, returns the smallest of its elements</w:t>
-      </w:r>
-    </w:p>
-    <w:p>
-      <w:pPr>
-        <w:pStyle w:val="Compact"/>
-        <w:numPr>
-          <w:numId w:val="1008"/>
-          <w:ilvl w:val="0"/>
-        </w:numPr>
-      </w:pPr>
-      <w:r>
-        <w:t xml:space="preserve">max(x): if x is a vector, returns the biggest of its elements</w:t>
-      </w:r>
-    </w:p>
-    <w:p>
-      <w:pPr>
-        <w:pStyle w:val="Compact"/>
-        <w:numPr>
-          <w:numId w:val="1008"/>
-          <w:ilvl w:val="0"/>
-        </w:numPr>
-      </w:pPr>
-      <w:r>
-        <w:t xml:space="preserve">rnorm(n, mean = 0, sd = 1): return n random numbers from the standard normal distribution</w:t>
-      </w:r>
-    </w:p>
-    <w:p>
-      <w:pPr>
-        <w:pStyle w:val="Compact"/>
-        <w:numPr>
-          <w:numId w:val="1008"/>
-          <w:ilvl w:val="0"/>
-        </w:numPr>
-      </w:pPr>
-      <w:r>
-        <w:t xml:space="preserve">rbinom(n, no. of trials = 1, prob = 0.5): return random numbers from n coin tosses</w:t>
-      </w:r>
-    </w:p>
-    <w:p>
-      <w:pPr>
-        <w:pStyle w:val="Compact"/>
-        <w:numPr>
-          <w:numId w:val="1008"/>
-          <w:ilvl w:val="0"/>
-        </w:numPr>
-      </w:pPr>
-      <w:r>
-        <w:t xml:space="preserve">mean(x): if x is a vector of observations, return the mean of its elements</w:t>
-      </w:r>
-    </w:p>
-    <w:p>
-      <w:pPr>
-        <w:pStyle w:val="Compact"/>
-        <w:numPr>
-          <w:numId w:val="1008"/>
-          <w:ilvl w:val="0"/>
-        </w:numPr>
-      </w:pPr>
-      <w:r>
-        <w:t xml:space="preserve">sd(x): if x is a vector of observations, return its standard deviation</w:t>
-      </w:r>
-    </w:p>
-    <w:p>
-      <w:pPr>
-        <w:pStyle w:val="Compact"/>
-        <w:numPr>
-          <w:numId w:val="1008"/>
-          <w:ilvl w:val="0"/>
-        </w:numPr>
-      </w:pPr>
-      <w:r>
-        <w:t xml:space="preserve">cor(x): gives the linear correlation coefficient</w:t>
-      </w:r>
-    </w:p>
-    <w:p>
-      <w:pPr>
-        <w:pStyle w:val="Compact"/>
-        <w:numPr>
-          <w:numId w:val="1008"/>
-          <w:ilvl w:val="0"/>
-        </w:numPr>
-      </w:pPr>
-      <w:r>
-        <w:t xml:space="preserve">median(x): if x is a vector of observations, return its median</w:t>
-      </w:r>
-    </w:p>
-    <w:p>
-      <w:pPr>
-        <w:pStyle w:val="Heading3"/>
-      </w:pPr>
-      <w:bookmarkStart w:id="49" w:name="exercises-1"/>
-      <w:bookmarkEnd w:id="49"/>
-      <w:r>
-        <w:t xml:space="preserve">2.7 Exercises</w:t>
       </w:r>
     </w:p>
     <w:p>
@@ -3486,7 +3324,7 @@
         </w:numPr>
       </w:pPr>
       <w:r>
-        <w:t xml:space="preserve">Find the mean and median of the AGE variable in the offenders dataset.</w:t>
+        <w:t xml:space="preserve">sqrt(x): returns the square root of x</w:t>
       </w:r>
     </w:p>
     <w:p>
@@ -3498,7 +3336,7 @@
         </w:numPr>
       </w:pPr>
       <w:r>
-        <w:t xml:space="preserve">Find the max and min for the WEIGHT variable in the offenders dataset.</w:t>
+        <w:t xml:space="preserve">round(x, digits = n): rounds a number to the nth place</w:t>
       </w:r>
     </w:p>
     <w:p>
@@ -3510,135 +3348,137 @@
         </w:numPr>
       </w:pPr>
       <w:r>
-        <w:t xml:space="preserve">By changing the SENTENCE class to factor output the levels of this variable.</w:t>
-      </w:r>
-    </w:p>
-    <w:p>
-      <w:pPr>
-        <w:pStyle w:val="Heading2"/>
-      </w:pPr>
-      <w:bookmarkStart w:id="50" w:name="data-wrangling-and-group-by-calculations"/>
-      <w:bookmarkEnd w:id="50"/>
-      <w:r>
-        <w:t xml:space="preserve">3 Data wrangling and</w:t>
-      </w:r>
-      <w:r>
-        <w:t xml:space="preserve"> </w:t>
-      </w:r>
-      <w:r>
-        <w:t xml:space="preserve">‘</w:t>
-      </w:r>
-      <w:r>
-        <w:t xml:space="preserve">group by</w:t>
-      </w:r>
-      <w:r>
-        <w:t xml:space="preserve">’</w:t>
-      </w:r>
-      <w:r>
-        <w:t xml:space="preserve"> </w:t>
-      </w:r>
-      <w:r>
-        <w:t xml:space="preserve">calculations</w:t>
+        <w:t xml:space="preserve">exp(x): returns the exponential of x</w:t>
+      </w:r>
+    </w:p>
+    <w:p>
+      <w:pPr>
+        <w:pStyle w:val="Compact"/>
+        <w:numPr>
+          <w:numId w:val="1009"/>
+          <w:ilvl w:val="0"/>
+        </w:numPr>
+      </w:pPr>
+      <w:r>
+        <w:t xml:space="preserve">log(x): returns the natural log of x</w:t>
+      </w:r>
+    </w:p>
+    <w:p>
+      <w:pPr>
+        <w:pStyle w:val="Compact"/>
+        <w:numPr>
+          <w:numId w:val="1009"/>
+          <w:ilvl w:val="0"/>
+        </w:numPr>
+      </w:pPr>
+      <w:r>
+        <w:t xml:space="preserve">sum(x): if x is a vector, returns the sum of its elements</w:t>
+      </w:r>
+    </w:p>
+    <w:p>
+      <w:pPr>
+        <w:pStyle w:val="Compact"/>
+        <w:numPr>
+          <w:numId w:val="1009"/>
+          <w:ilvl w:val="0"/>
+        </w:numPr>
+      </w:pPr>
+      <w:r>
+        <w:t xml:space="preserve">min(x): if x is a vector, returns the smallest of its elements</w:t>
+      </w:r>
+    </w:p>
+    <w:p>
+      <w:pPr>
+        <w:pStyle w:val="Compact"/>
+        <w:numPr>
+          <w:numId w:val="1009"/>
+          <w:ilvl w:val="0"/>
+        </w:numPr>
+      </w:pPr>
+      <w:r>
+        <w:t xml:space="preserve">max(x): if x is a vector, returns the biggest of its elements</w:t>
+      </w:r>
+    </w:p>
+    <w:p>
+      <w:pPr>
+        <w:pStyle w:val="Compact"/>
+        <w:numPr>
+          <w:numId w:val="1009"/>
+          <w:ilvl w:val="0"/>
+        </w:numPr>
+      </w:pPr>
+      <w:r>
+        <w:t xml:space="preserve">rnorm(n, mean = 0, sd = 1): return n random numbers from the standard normal distribution</w:t>
+      </w:r>
+    </w:p>
+    <w:p>
+      <w:pPr>
+        <w:pStyle w:val="Compact"/>
+        <w:numPr>
+          <w:numId w:val="1009"/>
+          <w:ilvl w:val="0"/>
+        </w:numPr>
+      </w:pPr>
+      <w:r>
+        <w:t xml:space="preserve">rbinom(n, no. of trials = 1, prob = 0.5): return random numbers from n coin tosses</w:t>
+      </w:r>
+    </w:p>
+    <w:p>
+      <w:pPr>
+        <w:pStyle w:val="Compact"/>
+        <w:numPr>
+          <w:numId w:val="1009"/>
+          <w:ilvl w:val="0"/>
+        </w:numPr>
+      </w:pPr>
+      <w:r>
+        <w:t xml:space="preserve">mean(x): if x is a vector of observations, return the mean of its elements</w:t>
+      </w:r>
+    </w:p>
+    <w:p>
+      <w:pPr>
+        <w:pStyle w:val="Compact"/>
+        <w:numPr>
+          <w:numId w:val="1009"/>
+          <w:ilvl w:val="0"/>
+        </w:numPr>
+      </w:pPr>
+      <w:r>
+        <w:t xml:space="preserve">sd(x): if x is a vector of observations, return its standard deviation</w:t>
+      </w:r>
+    </w:p>
+    <w:p>
+      <w:pPr>
+        <w:pStyle w:val="Compact"/>
+        <w:numPr>
+          <w:numId w:val="1009"/>
+          <w:ilvl w:val="0"/>
+        </w:numPr>
+      </w:pPr>
+      <w:r>
+        <w:t xml:space="preserve">cor(x): gives the linear correlation coefficient</w:t>
+      </w:r>
+    </w:p>
+    <w:p>
+      <w:pPr>
+        <w:pStyle w:val="Compact"/>
+        <w:numPr>
+          <w:numId w:val="1009"/>
+          <w:ilvl w:val="0"/>
+        </w:numPr>
+      </w:pPr>
+      <w:r>
+        <w:t xml:space="preserve">median(x): if x is a vector of observations, return its median</w:t>
       </w:r>
     </w:p>
     <w:p>
       <w:pPr>
         <w:pStyle w:val="Heading3"/>
       </w:pPr>
-      <w:bookmarkStart w:id="51" w:name="grouping-and-summarising-data"/>
-      <w:bookmarkEnd w:id="51"/>
-      <w:r>
-        <w:t xml:space="preserve">3.1 Grouping and summarising data</w:t>
-      </w:r>
-    </w:p>
-    <w:p>
-      <w:pPr>
-        <w:pStyle w:val="FirstParagraph"/>
-      </w:pPr>
-      <w:r>
-        <w:t xml:space="preserve">We can produce breakdowns of statistics using the group_by and summarise commands from the dplyr package.</w:t>
-      </w:r>
-    </w:p>
-    <w:p>
-      <w:pPr>
-        <w:pStyle w:val="SourceCode"/>
-      </w:pPr>
-      <w:r>
-        <w:rPr>
-          <w:rStyle w:val="NormalTok"/>
-        </w:rPr>
-        <w:t xml:space="preserve">?dplyr</w:t>
-      </w:r>
-      <w:r>
-        <w:rPr>
-          <w:rStyle w:val="OperatorTok"/>
-        </w:rPr>
-        <w:t xml:space="preserve">::</w:t>
-      </w:r>
-      <w:r>
-        <w:rPr>
-          <w:rStyle w:val="NormalTok"/>
-        </w:rPr>
-        <w:t xml:space="preserve">summarise</w:t>
-      </w:r>
-      <w:r>
-        <w:br w:type="textWrapping"/>
-      </w:r>
-      <w:r>
-        <w:rPr>
-          <w:rStyle w:val="NormalTok"/>
-        </w:rPr>
-        <w:t xml:space="preserve">?group_by</w:t>
-      </w:r>
-    </w:p>
-    <w:p>
-      <w:pPr>
-        <w:pStyle w:val="FirstParagraph"/>
-      </w:pPr>
-      <w:r>
-        <w:t xml:space="preserve">Throughout this course you may have noticed double colons being used following the name of a package as above. This specifies the package you are referring to before calling the function, hence avoiding using the wrong function if two functions have the same name and are from different packages. In general, R will use the function from your most recently loaded package and will warn you when you load a package if there is some overlap. We will not specify packages throughout this code due to the nature of the course, but it is good practice to specify packages in this way if you are sharing code or moving between projects.</w:t>
-      </w:r>
-    </w:p>
-    <w:p>
-      <w:pPr>
-        <w:pStyle w:val="BodyText"/>
-      </w:pPr>
-      <w:r>
-        <w:t xml:space="preserve">group_by() identifies which variables we want to produce breakdowns by.</w:t>
-      </w:r>
-    </w:p>
-    <w:p>
-      <w:pPr>
-        <w:pStyle w:val="BodyText"/>
-      </w:pPr>
-      <w:r>
-        <w:t xml:space="preserve">summarise() is used to indicate which values we want to calculate.</w:t>
-      </w:r>
-    </w:p>
-    <w:p>
-      <w:pPr>
-        <w:pStyle w:val="BodyText"/>
-      </w:pPr>
-      <w:r>
-        <w:t xml:space="preserve">Using these functions together we can produce summary statistics in a similar way to pivot tables in Excel. We can use these functions together using the pipe (%&gt;%) operator which makes code more readable and means you don’t have to create a new object each time you run a command. Using the pipe operator reduces the amount of nested functions (functions that are within other functions) and allows us to chain together dplyr data wrangling functions. The pipe operator can be read as</w:t>
-      </w:r>
-      <w:r>
-        <w:t xml:space="preserve"> </w:t>
-      </w:r>
-      <w:r>
-        <w:t xml:space="preserve">“</w:t>
-      </w:r>
-      <w:r>
-        <w:t xml:space="preserve">then</w:t>
-      </w:r>
-      <w:r>
-        <w:t xml:space="preserve">”</w:t>
-      </w:r>
-      <w:r>
-        <w:t xml:space="preserve"> </w:t>
-      </w:r>
-      <w:r>
-        <w:t xml:space="preserve">and allows us to go from one step to another easily in dplyr so we can, for example:</w:t>
+      <w:bookmarkStart w:id="49" w:name="exercises-1"/>
+      <w:bookmarkEnd w:id="49"/>
+      <w:r>
+        <w:t xml:space="preserve">2.7 Exercises</w:t>
       </w:r>
     </w:p>
     <w:p>
@@ -3650,7 +3490,7 @@
         </w:numPr>
       </w:pPr>
       <w:r>
-        <w:t xml:space="preserve">filter our data frame to only focus on a few rows then</w:t>
+        <w:t xml:space="preserve">Find the mean and median of the AGE variable in the offenders dataset.</w:t>
       </w:r>
     </w:p>
     <w:p>
@@ -3662,7 +3502,7 @@
         </w:numPr>
       </w:pPr>
       <w:r>
-        <w:t xml:space="preserve">group_by another variable to create groups then</w:t>
+        <w:t xml:space="preserve">Find the max and min for the WEIGHT variable in the offenders dataset.</w:t>
       </w:r>
     </w:p>
     <w:p>
@@ -3670,6 +3510,170 @@
         <w:pStyle w:val="Compact"/>
         <w:numPr>
           <w:numId w:val="1010"/>
+          <w:ilvl w:val="0"/>
+        </w:numPr>
+      </w:pPr>
+      <w:r>
+        <w:t xml:space="preserve">By changing the SENTENCE class to factor output the levels of this variable.</w:t>
+      </w:r>
+    </w:p>
+    <w:p>
+      <w:pPr>
+        <w:pStyle w:val="Heading2"/>
+      </w:pPr>
+      <w:bookmarkStart w:id="50" w:name="data-wrangling-and-group-by-calculations"/>
+      <w:bookmarkEnd w:id="50"/>
+      <w:r>
+        <w:t xml:space="preserve">3 Data wrangling and</w:t>
+      </w:r>
+      <w:r>
+        <w:t xml:space="preserve"> </w:t>
+      </w:r>
+      <w:r>
+        <w:t xml:space="preserve">‘</w:t>
+      </w:r>
+      <w:r>
+        <w:t xml:space="preserve">group by</w:t>
+      </w:r>
+      <w:r>
+        <w:t xml:space="preserve">’</w:t>
+      </w:r>
+      <w:r>
+        <w:t xml:space="preserve"> </w:t>
+      </w:r>
+      <w:r>
+        <w:t xml:space="preserve">calculations</w:t>
+      </w:r>
+    </w:p>
+    <w:p>
+      <w:pPr>
+        <w:pStyle w:val="Heading3"/>
+      </w:pPr>
+      <w:bookmarkStart w:id="51" w:name="grouping-and-summarising-data"/>
+      <w:bookmarkEnd w:id="51"/>
+      <w:r>
+        <w:t xml:space="preserve">3.1 Grouping and summarising data</w:t>
+      </w:r>
+    </w:p>
+    <w:p>
+      <w:pPr>
+        <w:pStyle w:val="FirstParagraph"/>
+      </w:pPr>
+      <w:r>
+        <w:t xml:space="preserve">We can produce breakdowns of statistics using the group_by and summarise commands from the dplyr package.</w:t>
+      </w:r>
+    </w:p>
+    <w:p>
+      <w:pPr>
+        <w:pStyle w:val="SourceCode"/>
+      </w:pPr>
+      <w:r>
+        <w:rPr>
+          <w:rStyle w:val="NormalTok"/>
+        </w:rPr>
+        <w:t xml:space="preserve">?dplyr</w:t>
+      </w:r>
+      <w:r>
+        <w:rPr>
+          <w:rStyle w:val="OperatorTok"/>
+        </w:rPr>
+        <w:t xml:space="preserve">::</w:t>
+      </w:r>
+      <w:r>
+        <w:rPr>
+          <w:rStyle w:val="NormalTok"/>
+        </w:rPr>
+        <w:t xml:space="preserve">summarise</w:t>
+      </w:r>
+      <w:r>
+        <w:br w:type="textWrapping"/>
+      </w:r>
+      <w:r>
+        <w:rPr>
+          <w:rStyle w:val="NormalTok"/>
+        </w:rPr>
+        <w:t xml:space="preserve">?group_by</w:t>
+      </w:r>
+    </w:p>
+    <w:p>
+      <w:pPr>
+        <w:pStyle w:val="FirstParagraph"/>
+      </w:pPr>
+      <w:r>
+        <w:t xml:space="preserve">Throughout this course you may have noticed double colons being used following the name of a package as above. This specifies the package you are referring to before calling the function, hence avoiding using the wrong function if two functions have the same name and are from different packages. In general, R will use the function from your most recently loaded package and will warn you when you load a package if there is some overlap. We will not specify packages throughout this code due to the nature of the course, but it is good practice to specify packages in this way if you are sharing code or moving between projects.</w:t>
+      </w:r>
+    </w:p>
+    <w:p>
+      <w:pPr>
+        <w:pStyle w:val="BodyText"/>
+      </w:pPr>
+      <w:r>
+        <w:t xml:space="preserve">group_by() identifies which variables we want to produce breakdowns by.</w:t>
+      </w:r>
+    </w:p>
+    <w:p>
+      <w:pPr>
+        <w:pStyle w:val="BodyText"/>
+      </w:pPr>
+      <w:r>
+        <w:t xml:space="preserve">summarise() is used to indicate which values we want to calculate.</w:t>
+      </w:r>
+    </w:p>
+    <w:p>
+      <w:pPr>
+        <w:pStyle w:val="BodyText"/>
+      </w:pPr>
+      <w:r>
+        <w:t xml:space="preserve">Using these functions together we can produce summary statistics in a similar way to pivot tables in Excel. We can use these functions together using the pipe (%&gt;%) operator which makes code more readable and means you don’t have to create a new object each time you run a command. Using the pipe operator reduces the amount of nested functions (functions that are within other functions) and allows us to chain together dplyr data wrangling functions. The pipe operator can be read as</w:t>
+      </w:r>
+      <w:r>
+        <w:t xml:space="preserve"> </w:t>
+      </w:r>
+      <w:r>
+        <w:t xml:space="preserve">“</w:t>
+      </w:r>
+      <w:r>
+        <w:t xml:space="preserve">then</w:t>
+      </w:r>
+      <w:r>
+        <w:t xml:space="preserve">”</w:t>
+      </w:r>
+      <w:r>
+        <w:t xml:space="preserve"> </w:t>
+      </w:r>
+      <w:r>
+        <w:t xml:space="preserve">and allows us to go from one step to another easily in dplyr so we can, for example:</w:t>
+      </w:r>
+    </w:p>
+    <w:p>
+      <w:pPr>
+        <w:pStyle w:val="Compact"/>
+        <w:numPr>
+          <w:numId w:val="1011"/>
+          <w:ilvl w:val="0"/>
+        </w:numPr>
+      </w:pPr>
+      <w:r>
+        <w:t xml:space="preserve">filter our data frame to only focus on a few rows then</w:t>
+      </w:r>
+    </w:p>
+    <w:p>
+      <w:pPr>
+        <w:pStyle w:val="Compact"/>
+        <w:numPr>
+          <w:numId w:val="1011"/>
+          <w:ilvl w:val="0"/>
+        </w:numPr>
+      </w:pPr>
+      <w:r>
+        <w:t xml:space="preserve">group_by another variable to create groups then</w:t>
+      </w:r>
+    </w:p>
+    <w:p>
+      <w:pPr>
+        <w:pStyle w:val="Compact"/>
+        <w:numPr>
+          <w:numId w:val="1011"/>
           <w:ilvl w:val="0"/>
         </w:numPr>
       </w:pPr>
@@ -5533,742 +5537,12 @@
       <w:pPr>
         <w:pStyle w:val="Compact"/>
         <w:numPr>
-          <w:numId w:val="1011"/>
+          <w:numId w:val="1012"/>
           <w:ilvl w:val="0"/>
         </w:numPr>
       </w:pPr>
       <w:r>
         <w:t xml:space="preserve">Using group_by and summarise, calculate the average and median age for females in the West.</w:t>
-      </w:r>
-    </w:p>
-    <w:p>
-      <w:pPr>
-        <w:pStyle w:val="Compact"/>
-        <w:numPr>
-          <w:numId w:val="1011"/>
-          <w:ilvl w:val="0"/>
-        </w:numPr>
-      </w:pPr>
-      <w:r>
-        <w:t xml:space="preserve">Using select and filter produce a table of offender’s genders who are over 2m tall.</w:t>
-      </w:r>
-    </w:p>
-    <w:p>
-      <w:pPr>
-        <w:pStyle w:val="Compact"/>
-        <w:numPr>
-          <w:numId w:val="1011"/>
-          <w:ilvl w:val="0"/>
-        </w:numPr>
-      </w:pPr>
-      <w:r>
-        <w:t xml:space="preserve">Produce a table showing the counts of height (including missing values).</w:t>
-      </w:r>
-    </w:p>
-    <w:p>
-      <w:pPr>
-        <w:pStyle w:val="FirstParagraph"/>
-      </w:pPr>
-      <w:r>
-        <w:t xml:space="preserve">Extension:</w:t>
-      </w:r>
-      <w:r>
-        <w:t xml:space="preserve"> </w:t>
-      </w:r>
-      <w:r>
-        <w:t xml:space="preserve">4. Create a new dataset containing PREV_CONVICTIONS and SENTENCE variables, rename SENTENCE as sentence_type, and create a new variable num_convictions that is PREV_CONVICTIONS + 1 (to take account of the latest conviction).</w:t>
-      </w:r>
-    </w:p>
-    <w:p>
-      <w:pPr>
-        <w:pStyle w:val="Heading2"/>
-      </w:pPr>
-      <w:bookmarkStart w:id="59" w:name="dates"/>
-      <w:bookmarkEnd w:id="59"/>
-      <w:r>
-        <w:t xml:space="preserve">4 Dates</w:t>
-      </w:r>
-    </w:p>
-    <w:p>
-      <w:pPr>
-        <w:pStyle w:val="Heading3"/>
-      </w:pPr>
-      <w:bookmarkStart w:id="60" w:name="manipulating-dates"/>
-      <w:bookmarkEnd w:id="60"/>
-      <w:r>
-        <w:t xml:space="preserve">4.1 Manipulating dates</w:t>
-      </w:r>
-    </w:p>
-    <w:p>
-      <w:pPr>
-        <w:pStyle w:val="FirstParagraph"/>
-      </w:pPr>
-      <w:r>
-        <w:t xml:space="preserve">As you might have noticed, BIRTH_DATE in the</w:t>
-      </w:r>
-      <w:r>
-        <w:t xml:space="preserve"> </w:t>
-      </w:r>
-      <w:r>
-        <w:t xml:space="preserve">‘</w:t>
-      </w:r>
-      <w:r>
-        <w:t xml:space="preserve">offenders</w:t>
-      </w:r>
-      <w:r>
-        <w:t xml:space="preserve">’</w:t>
-      </w:r>
-      <w:r>
-        <w:t xml:space="preserve"> </w:t>
-      </w:r>
-      <w:r>
-        <w:t xml:space="preserve">dataset currently has a class of character (or factor depending how you read the data in). To be able to manipulate this data as a date in R, we first need to convert it to class date.</w:t>
-      </w:r>
-    </w:p>
-    <w:p>
-      <w:pPr>
-        <w:pStyle w:val="BodyText"/>
-      </w:pPr>
-      <w:r>
-        <w:t xml:space="preserve">In all of this section, we are going to use a package from tidyverse designed called lubridate, there are also ways to do the same thing using base R. First, we need to load the package:</w:t>
-      </w:r>
-    </w:p>
-    <w:p>
-      <w:pPr>
-        <w:pStyle w:val="SourceCode"/>
-      </w:pPr>
-      <w:r>
-        <w:rPr>
-          <w:rStyle w:val="KeywordTok"/>
-        </w:rPr>
-        <w:t xml:space="preserve">library</w:t>
-      </w:r>
-      <w:r>
-        <w:rPr>
-          <w:rStyle w:val="NormalTok"/>
-        </w:rPr>
-        <w:t xml:space="preserve">(lubridate)</w:t>
-      </w:r>
-    </w:p>
-    <w:p>
-      <w:pPr>
-        <w:pStyle w:val="SourceCode"/>
-      </w:pPr>
-      <w:r>
-        <w:rPr>
-          <w:rStyle w:val="VerbatimChar"/>
-        </w:rPr>
-        <w:t xml:space="preserve">FALSE </w:t>
-      </w:r>
-      <w:r>
-        <w:br w:type="textWrapping"/>
-      </w:r>
-      <w:r>
-        <w:rPr>
-          <w:rStyle w:val="VerbatimChar"/>
-        </w:rPr>
-        <w:t xml:space="preserve">FALSE Attaching package: 'lubridate'</w:t>
-      </w:r>
-    </w:p>
-    <w:p>
-      <w:pPr>
-        <w:pStyle w:val="SourceCode"/>
-      </w:pPr>
-      <w:r>
-        <w:rPr>
-          <w:rStyle w:val="VerbatimChar"/>
-        </w:rPr>
-        <w:t xml:space="preserve">FALSE The following object is masked from 'package:base':</w:t>
-      </w:r>
-      <w:r>
-        <w:br w:type="textWrapping"/>
-      </w:r>
-      <w:r>
-        <w:rPr>
-          <w:rStyle w:val="VerbatimChar"/>
-        </w:rPr>
-        <w:t xml:space="preserve">FALSE </w:t>
-      </w:r>
-      <w:r>
-        <w:br w:type="textWrapping"/>
-      </w:r>
-      <w:r>
-        <w:rPr>
-          <w:rStyle w:val="VerbatimChar"/>
-        </w:rPr>
-        <w:t xml:space="preserve">FALSE     date</w:t>
-      </w:r>
-    </w:p>
-    <w:p>
-      <w:pPr>
-        <w:pStyle w:val="FirstParagraph"/>
-      </w:pPr>
-      <w:r>
-        <w:t xml:space="preserve">Class date involves dates being represented in R as the number of days since 1970-01-01, with negative values for earlier dates. The format is year (4 digits) - month (2 digits) - day (2 digits). You can see this if we ask R for today’s date:</w:t>
-      </w:r>
-    </w:p>
-    <w:p>
-      <w:pPr>
-        <w:pStyle w:val="SourceCode"/>
-      </w:pPr>
-      <w:r>
-        <w:rPr>
-          <w:rStyle w:val="KeywordTok"/>
-        </w:rPr>
-        <w:t xml:space="preserve">today</w:t>
-      </w:r>
-      <w:r>
-        <w:rPr>
-          <w:rStyle w:val="NormalTok"/>
-        </w:rPr>
-        <w:t xml:space="preserve">()</w:t>
-      </w:r>
-    </w:p>
-    <w:p>
-      <w:pPr>
-        <w:pStyle w:val="FirstParagraph"/>
-      </w:pPr>
-      <w:r>
-        <w:t xml:space="preserve">If you have a read of the help file, you’ll see lubridate has a number of functions such as dmy(), myd() etc whose name models the order in which the year (</w:t>
-      </w:r>
-      <w:r>
-        <w:t xml:space="preserve">‘</w:t>
-      </w:r>
-      <w:r>
-        <w:t xml:space="preserve">y</w:t>
-      </w:r>
-      <w:r>
-        <w:t xml:space="preserve">’</w:t>
-      </w:r>
-      <w:r>
-        <w:t xml:space="preserve">), month (</w:t>
-      </w:r>
-      <w:r>
-        <w:t xml:space="preserve">‘</w:t>
-      </w:r>
-      <w:r>
-        <w:t xml:space="preserve">m</w:t>
-      </w:r>
-      <w:r>
-        <w:t xml:space="preserve">’</w:t>
-      </w:r>
-      <w:r>
-        <w:t xml:space="preserve">) and day (</w:t>
-      </w:r>
-      <w:r>
-        <w:t xml:space="preserve">‘</w:t>
-      </w:r>
-      <w:r>
-        <w:t xml:space="preserve">d</w:t>
-      </w:r>
-      <w:r>
-        <w:t xml:space="preserve">’</w:t>
-      </w:r>
-      <w:r>
-        <w:t xml:space="preserve">) elements appear in the string to be parsed.</w:t>
-      </w:r>
-    </w:p>
-    <w:p>
-      <w:pPr>
-        <w:pStyle w:val="BodyText"/>
-      </w:pPr>
-      <w:r>
-        <w:t xml:space="preserve">We can therefore make a new date variable (called DoB_formatted) with class date as follows, and then check the class of the new column:</w:t>
-      </w:r>
-    </w:p>
-    <w:p>
-      <w:pPr>
-        <w:pStyle w:val="SourceCode"/>
-      </w:pPr>
-      <w:r>
-        <w:rPr>
-          <w:rStyle w:val="NormalTok"/>
-        </w:rPr>
-        <w:t xml:space="preserve">offenders&lt;-</w:t>
-      </w:r>
-      <w:r>
-        <w:rPr>
-          <w:rStyle w:val="StringTok"/>
-        </w:rPr>
-        <w:t xml:space="preserve"> </w:t>
-      </w:r>
-      <w:r>
-        <w:rPr>
-          <w:rStyle w:val="KeywordTok"/>
-        </w:rPr>
-        <w:t xml:space="preserve">mutate</w:t>
-      </w:r>
-      <w:r>
-        <w:rPr>
-          <w:rStyle w:val="NormalTok"/>
-        </w:rPr>
-        <w:t xml:space="preserve">(offenders, </w:t>
-      </w:r>
-      <w:r>
-        <w:rPr>
-          <w:rStyle w:val="DataTypeTok"/>
-        </w:rPr>
-        <w:t xml:space="preserve">DoB_formatted =</w:t>
-      </w:r>
-      <w:r>
-        <w:rPr>
-          <w:rStyle w:val="NormalTok"/>
-        </w:rPr>
-        <w:t xml:space="preserve"> </w:t>
-      </w:r>
-      <w:r>
-        <w:rPr>
-          <w:rStyle w:val="KeywordTok"/>
-        </w:rPr>
-        <w:t xml:space="preserve">mdy</w:t>
-      </w:r>
-      <w:r>
-        <w:rPr>
-          <w:rStyle w:val="NormalTok"/>
-        </w:rPr>
-        <w:t xml:space="preserve">(BIRTH_DATE))</w:t>
-      </w:r>
-      <w:r>
-        <w:br w:type="textWrapping"/>
-      </w:r>
-      <w:r>
-        <w:br w:type="textWrapping"/>
-      </w:r>
-      <w:r>
-        <w:rPr>
-          <w:rStyle w:val="KeywordTok"/>
-        </w:rPr>
-        <w:t xml:space="preserve">class</w:t>
-      </w:r>
-      <w:r>
-        <w:rPr>
-          <w:rStyle w:val="NormalTok"/>
-        </w:rPr>
-        <w:t xml:space="preserve">(offenders</w:t>
-      </w:r>
-      <w:r>
-        <w:rPr>
-          <w:rStyle w:val="OperatorTok"/>
-        </w:rPr>
-        <w:t xml:space="preserve">$</w:t>
-      </w:r>
-      <w:r>
-        <w:rPr>
-          <w:rStyle w:val="NormalTok"/>
-        </w:rPr>
-        <w:t xml:space="preserve">DoB_formatted)</w:t>
-      </w:r>
-    </w:p>
-    <w:p>
-      <w:pPr>
-        <w:pStyle w:val="FirstParagraph"/>
-      </w:pPr>
-      <w:r>
-        <w:t xml:space="preserve">The function mdy() specifies the format that the date in column BIRTH_DATE is currently in so R knows where to find the day, month and year needed to create a date.</w:t>
-      </w:r>
-    </w:p>
-    <w:p>
-      <w:pPr>
-        <w:pStyle w:val="BodyText"/>
-      </w:pPr>
-      <w:r>
-        <w:t xml:space="preserve">Remember, to refer to a specific variable, we use a dollar sign. We have used a variable name that doesn’t currently exist in</w:t>
-      </w:r>
-      <w:r>
-        <w:t xml:space="preserve"> </w:t>
-      </w:r>
-      <w:r>
-        <w:t xml:space="preserve">‘</w:t>
-      </w:r>
-      <w:r>
-        <w:t xml:space="preserve">offenders</w:t>
-      </w:r>
-      <w:r>
-        <w:t xml:space="preserve">’</w:t>
-      </w:r>
-      <w:r>
-        <w:t xml:space="preserve"> </w:t>
-      </w:r>
-      <w:r>
-        <w:t xml:space="preserve">so R has created a new variable and appended it.</w:t>
-      </w:r>
-    </w:p>
-    <w:p>
-      <w:pPr>
-        <w:pStyle w:val="BodyText"/>
-      </w:pPr>
-      <w:r>
-        <w:t xml:space="preserve">Now we have a variable with class date we can create new variables containing just part of the date e.g.</w:t>
-      </w:r>
-    </w:p>
-    <w:p>
-      <w:pPr>
-        <w:pStyle w:val="SourceCode"/>
-      </w:pPr>
-      <w:r>
-        <w:rPr>
-          <w:rStyle w:val="NormalTok"/>
-        </w:rPr>
-        <w:t xml:space="preserve">offenders &lt;-</w:t>
-      </w:r>
-      <w:r>
-        <w:rPr>
-          <w:rStyle w:val="StringTok"/>
-        </w:rPr>
-        <w:t xml:space="preserve"> </w:t>
-      </w:r>
-      <w:r>
-        <w:rPr>
-          <w:rStyle w:val="KeywordTok"/>
-        </w:rPr>
-        <w:t xml:space="preserve">mutate</w:t>
-      </w:r>
-      <w:r>
-        <w:rPr>
-          <w:rStyle w:val="NormalTok"/>
-        </w:rPr>
-        <w:t xml:space="preserve">(offenders, </w:t>
-      </w:r>
-      <w:r>
-        <w:rPr>
-          <w:rStyle w:val="DataTypeTok"/>
-        </w:rPr>
-        <w:t xml:space="preserve">day =</w:t>
-      </w:r>
-      <w:r>
-        <w:rPr>
-          <w:rStyle w:val="NormalTok"/>
-        </w:rPr>
-        <w:t xml:space="preserve"> </w:t>
-      </w:r>
-      <w:r>
-        <w:rPr>
-          <w:rStyle w:val="KeywordTok"/>
-        </w:rPr>
-        <w:t xml:space="preserve">day</w:t>
-      </w:r>
-      <w:r>
-        <w:rPr>
-          <w:rStyle w:val="NormalTok"/>
-        </w:rPr>
-        <w:t xml:space="preserve">(DoB_formatted))</w:t>
-      </w:r>
-      <w:r>
-        <w:br w:type="textWrapping"/>
-      </w:r>
-      <w:r>
-        <w:br w:type="textWrapping"/>
-      </w:r>
-      <w:r>
-        <w:rPr>
-          <w:rStyle w:val="NormalTok"/>
-        </w:rPr>
-        <w:t xml:space="preserve">offenders &lt;-</w:t>
-      </w:r>
-      <w:r>
-        <w:rPr>
-          <w:rStyle w:val="StringTok"/>
-        </w:rPr>
-        <w:t xml:space="preserve"> </w:t>
-      </w:r>
-      <w:r>
-        <w:rPr>
-          <w:rStyle w:val="KeywordTok"/>
-        </w:rPr>
-        <w:t xml:space="preserve">mutate</w:t>
-      </w:r>
-      <w:r>
-        <w:rPr>
-          <w:rStyle w:val="NormalTok"/>
-        </w:rPr>
-        <w:t xml:space="preserve">(offenders, </w:t>
-      </w:r>
-      <w:r>
-        <w:rPr>
-          <w:rStyle w:val="DataTypeTok"/>
-        </w:rPr>
-        <w:t xml:space="preserve">quarter =</w:t>
-      </w:r>
-      <w:r>
-        <w:rPr>
-          <w:rStyle w:val="NormalTok"/>
-        </w:rPr>
-        <w:t xml:space="preserve"> </w:t>
-      </w:r>
-      <w:r>
-        <w:rPr>
-          <w:rStyle w:val="KeywordTok"/>
-        </w:rPr>
-        <w:t xml:space="preserve">quarter</w:t>
-      </w:r>
-      <w:r>
-        <w:rPr>
-          <w:rStyle w:val="NormalTok"/>
-        </w:rPr>
-        <w:t xml:space="preserve">(DoB_formatted))</w:t>
-      </w:r>
-      <w:r>
-        <w:br w:type="textWrapping"/>
-      </w:r>
-      <w:r>
-        <w:br w:type="textWrapping"/>
-      </w:r>
-      <w:r>
-        <w:rPr>
-          <w:rStyle w:val="NormalTok"/>
-        </w:rPr>
-        <w:t xml:space="preserve">offenders &lt;-</w:t>
-      </w:r>
-      <w:r>
-        <w:rPr>
-          <w:rStyle w:val="StringTok"/>
-        </w:rPr>
-        <w:t xml:space="preserve"> </w:t>
-      </w:r>
-      <w:r>
-        <w:rPr>
-          <w:rStyle w:val="KeywordTok"/>
-        </w:rPr>
-        <w:t xml:space="preserve">mutate</w:t>
-      </w:r>
-      <w:r>
-        <w:rPr>
-          <w:rStyle w:val="NormalTok"/>
-        </w:rPr>
-        <w:t xml:space="preserve">(offenders, </w:t>
-      </w:r>
-      <w:r>
-        <w:rPr>
-          <w:rStyle w:val="DataTypeTok"/>
-        </w:rPr>
-        <w:t xml:space="preserve">year =</w:t>
-      </w:r>
-      <w:r>
-        <w:rPr>
-          <w:rStyle w:val="NormalTok"/>
-        </w:rPr>
-        <w:t xml:space="preserve"> </w:t>
-      </w:r>
-      <w:r>
-        <w:rPr>
-          <w:rStyle w:val="KeywordTok"/>
-        </w:rPr>
-        <w:t xml:space="preserve">year</w:t>
-      </w:r>
-      <w:r>
-        <w:rPr>
-          <w:rStyle w:val="NormalTok"/>
-        </w:rPr>
-        <w:t xml:space="preserve">(DoB_formatted))</w:t>
-      </w:r>
-      <w:r>
-        <w:br w:type="textWrapping"/>
-      </w:r>
-      <w:r>
-        <w:br w:type="textWrapping"/>
-      </w:r>
-      <w:r>
-        <w:rPr>
-          <w:rStyle w:val="NormalTok"/>
-        </w:rPr>
-        <w:t xml:space="preserve">offenders &lt;-</w:t>
-      </w:r>
-      <w:r>
-        <w:rPr>
-          <w:rStyle w:val="StringTok"/>
-        </w:rPr>
-        <w:t xml:space="preserve"> </w:t>
-      </w:r>
-      <w:r>
-        <w:rPr>
-          <w:rStyle w:val="KeywordTok"/>
-        </w:rPr>
-        <w:t xml:space="preserve">mutate</w:t>
-      </w:r>
-      <w:r>
-        <w:rPr>
-          <w:rStyle w:val="NormalTok"/>
-        </w:rPr>
-        <w:t xml:space="preserve">(offenders, </w:t>
-      </w:r>
-      <w:r>
-        <w:rPr>
-          <w:rStyle w:val="DataTypeTok"/>
-        </w:rPr>
-        <w:t xml:space="preserve">month =</w:t>
-      </w:r>
-      <w:r>
-        <w:rPr>
-          <w:rStyle w:val="NormalTok"/>
-        </w:rPr>
-        <w:t xml:space="preserve"> </w:t>
-      </w:r>
-      <w:r>
-        <w:rPr>
-          <w:rStyle w:val="KeywordTok"/>
-        </w:rPr>
-        <w:t xml:space="preserve">month</w:t>
-      </w:r>
-      <w:r>
-        <w:rPr>
-          <w:rStyle w:val="NormalTok"/>
-        </w:rPr>
-        <w:t xml:space="preserve">(DoB_formatted))</w:t>
-      </w:r>
-      <w:r>
-        <w:br w:type="textWrapping"/>
-      </w:r>
-      <w:r>
-        <w:br w:type="textWrapping"/>
-      </w:r>
-      <w:r>
-        <w:rPr>
-          <w:rStyle w:val="NormalTok"/>
-        </w:rPr>
-        <w:t xml:space="preserve">offenders &lt;-</w:t>
-      </w:r>
-      <w:r>
-        <w:rPr>
-          <w:rStyle w:val="StringTok"/>
-        </w:rPr>
-        <w:t xml:space="preserve"> </w:t>
-      </w:r>
-      <w:r>
-        <w:rPr>
-          <w:rStyle w:val="KeywordTok"/>
-        </w:rPr>
-        <w:t xml:space="preserve">mutate</w:t>
-      </w:r>
-      <w:r>
-        <w:rPr>
-          <w:rStyle w:val="NormalTok"/>
-        </w:rPr>
-        <w:t xml:space="preserve">(offenders, </w:t>
-      </w:r>
-      <w:r>
-        <w:rPr>
-          <w:rStyle w:val="DataTypeTok"/>
-        </w:rPr>
-        <w:t xml:space="preserve">weekday =</w:t>
-      </w:r>
-      <w:r>
-        <w:rPr>
-          <w:rStyle w:val="NormalTok"/>
-        </w:rPr>
-        <w:t xml:space="preserve"> </w:t>
-      </w:r>
-      <w:r>
-        <w:rPr>
-          <w:rStyle w:val="KeywordTok"/>
-        </w:rPr>
-        <w:t xml:space="preserve">weekdays</w:t>
-      </w:r>
-      <w:r>
-        <w:rPr>
-          <w:rStyle w:val="NormalTok"/>
-        </w:rPr>
-        <w:t xml:space="preserve">(DoB_formatted))</w:t>
-      </w:r>
-    </w:p>
-    <w:p>
-      <w:pPr>
-        <w:pStyle w:val="FirstParagraph"/>
-      </w:pPr>
-      <w:r>
-        <w:t xml:space="preserve">You can also calculate the number of days since a date. For instance let’s say we want to know the no. of days between the date of birth and 1 Jan 2000:</w:t>
-      </w:r>
-    </w:p>
-    <w:p>
-      <w:pPr>
-        <w:pStyle w:val="SourceCode"/>
-      </w:pPr>
-      <w:r>
-        <w:rPr>
-          <w:rStyle w:val="NormalTok"/>
-        </w:rPr>
-        <w:t xml:space="preserve">offenders &lt;-</w:t>
-      </w:r>
-      <w:r>
-        <w:rPr>
-          <w:rStyle w:val="StringTok"/>
-        </w:rPr>
-        <w:t xml:space="preserve"> </w:t>
-      </w:r>
-      <w:r>
-        <w:rPr>
-          <w:rStyle w:val="KeywordTok"/>
-        </w:rPr>
-        <w:t xml:space="preserve">mutate</w:t>
-      </w:r>
-      <w:r>
-        <w:rPr>
-          <w:rStyle w:val="NormalTok"/>
-        </w:rPr>
-        <w:t xml:space="preserve">(offenders, </w:t>
-      </w:r>
-      <w:r>
-        <w:rPr>
-          <w:rStyle w:val="DataTypeTok"/>
-        </w:rPr>
-        <w:t xml:space="preserve">days_before_2000 =</w:t>
-      </w:r>
-      <w:r>
-        <w:rPr>
-          <w:rStyle w:val="NormalTok"/>
-        </w:rPr>
-        <w:t xml:space="preserve"> </w:t>
-      </w:r>
-      <w:r>
-        <w:rPr>
-          <w:rStyle w:val="KeywordTok"/>
-        </w:rPr>
-        <w:t xml:space="preserve">ymd</w:t>
-      </w:r>
-      <w:r>
-        <w:rPr>
-          <w:rStyle w:val="NormalTok"/>
-        </w:rPr>
-        <w:t xml:space="preserve">(</w:t>
-      </w:r>
-      <w:r>
-        <w:rPr>
-          <w:rStyle w:val="StringTok"/>
-        </w:rPr>
-        <w:t xml:space="preserve">"2000-01-01"</w:t>
-      </w:r>
-      <w:r>
-        <w:rPr>
-          <w:rStyle w:val="NormalTok"/>
-        </w:rPr>
-        <w:t xml:space="preserve">) </w:t>
-      </w:r>
-      <w:r>
-        <w:rPr>
-          <w:rStyle w:val="OperatorTok"/>
-        </w:rPr>
-        <w:t xml:space="preserve">-</w:t>
-      </w:r>
-      <w:r>
-        <w:rPr>
-          <w:rStyle w:val="StringTok"/>
-        </w:rPr>
-        <w:t xml:space="preserve"> </w:t>
-      </w:r>
-      <w:r>
-        <w:rPr>
-          <w:rStyle w:val="NormalTok"/>
-        </w:rPr>
-        <w:t xml:space="preserve">DoB_formatted)</w:t>
-      </w:r>
-    </w:p>
-    <w:p>
-      <w:pPr>
-        <w:pStyle w:val="Heading3"/>
-      </w:pPr>
-      <w:bookmarkStart w:id="61" w:name="exercises-3"/>
-      <w:bookmarkEnd w:id="61"/>
-      <w:r>
-        <w:t xml:space="preserve">4.2 Exercises</w:t>
       </w:r>
     </w:p>
     <w:p>
@@ -6280,31 +5554,7 @@
         </w:numPr>
       </w:pPr>
       <w:r>
-        <w:t xml:space="preserve">Read in dataset</w:t>
-      </w:r>
-      <w:r>
-        <w:t xml:space="preserve"> </w:t>
-      </w:r>
-      <w:r>
-        <w:t xml:space="preserve">‘</w:t>
-      </w:r>
-      <w:r>
-        <w:t xml:space="preserve">FTSE_12_14.csv</w:t>
-      </w:r>
-      <w:r>
-        <w:t xml:space="preserve">’</w:t>
-      </w:r>
-      <w:r>
-        <w:t xml:space="preserve"> </w:t>
-      </w:r>
-      <w:r>
-        <w:t xml:space="preserve">and convert the variable date to class date.</w:t>
-      </w:r>
-      <w:r>
-        <w:t xml:space="preserve"> </w:t>
-      </w:r>
-      <w:r>
-        <w:t xml:space="preserve">(To read in the data, use the code given in the participant code script)</w:t>
+        <w:t xml:space="preserve">Using select and filter produce a table of offender’s genders who are over 2m tall.</w:t>
       </w:r>
     </w:p>
     <w:p>
@@ -6316,14 +5566,768 @@
         </w:numPr>
       </w:pPr>
       <w:r>
-        <w:t xml:space="preserve">Add a variable called day with the day of the week, and another variable called daily_performance for how much the share price has increased or decreased that day (close price - open price).</w:t>
+        <w:t xml:space="preserve">Produce a table showing the counts of height (including missing values).</w:t>
+      </w:r>
+    </w:p>
+    <w:p>
+      <w:pPr>
+        <w:pStyle w:val="FirstParagraph"/>
+      </w:pPr>
+      <w:r>
+        <w:t xml:space="preserve">Extension:</w:t>
+      </w:r>
+      <w:r>
+        <w:t xml:space="preserve"> </w:t>
+      </w:r>
+      <w:r>
+        <w:t xml:space="preserve">4. Create a new dataset containing PREV_CONVICTIONS and SENTENCE variables, rename SENTENCE as sentence_type, and create a new variable num_convictions that is PREV_CONVICTIONS + 1 (to take account of the latest conviction).</w:t>
+      </w:r>
+    </w:p>
+    <w:p>
+      <w:pPr>
+        <w:pStyle w:val="Heading2"/>
+      </w:pPr>
+      <w:bookmarkStart w:id="59" w:name="dates"/>
+      <w:bookmarkEnd w:id="59"/>
+      <w:r>
+        <w:t xml:space="preserve">4 Dates</w:t>
+      </w:r>
+    </w:p>
+    <w:p>
+      <w:pPr>
+        <w:pStyle w:val="Heading3"/>
+      </w:pPr>
+      <w:bookmarkStart w:id="60" w:name="manipulating-dates"/>
+      <w:bookmarkEnd w:id="60"/>
+      <w:r>
+        <w:t xml:space="preserve">4.1 Manipulating dates</w:t>
+      </w:r>
+    </w:p>
+    <w:p>
+      <w:pPr>
+        <w:pStyle w:val="FirstParagraph"/>
+      </w:pPr>
+      <w:r>
+        <w:t xml:space="preserve">As you might have noticed, BIRTH_DATE in the</w:t>
+      </w:r>
+      <w:r>
+        <w:t xml:space="preserve"> </w:t>
+      </w:r>
+      <w:r>
+        <w:t xml:space="preserve">‘</w:t>
+      </w:r>
+      <w:r>
+        <w:t xml:space="preserve">offenders</w:t>
+      </w:r>
+      <w:r>
+        <w:t xml:space="preserve">’</w:t>
+      </w:r>
+      <w:r>
+        <w:t xml:space="preserve"> </w:t>
+      </w:r>
+      <w:r>
+        <w:t xml:space="preserve">dataset currently has a class of character (or factor depending how you read the data in). To be able to manipulate this data as a date in R, we first need to convert it to class date.</w:t>
+      </w:r>
+    </w:p>
+    <w:p>
+      <w:pPr>
+        <w:pStyle w:val="BodyText"/>
+      </w:pPr>
+      <w:r>
+        <w:t xml:space="preserve">In all of this section, we are going to use a package from tidyverse designed called lubridate, there are also ways to do the same thing using base R. First, we need to load the package:</w:t>
+      </w:r>
+    </w:p>
+    <w:p>
+      <w:pPr>
+        <w:pStyle w:val="SourceCode"/>
+      </w:pPr>
+      <w:r>
+        <w:rPr>
+          <w:rStyle w:val="KeywordTok"/>
+        </w:rPr>
+        <w:t xml:space="preserve">library</w:t>
+      </w:r>
+      <w:r>
+        <w:rPr>
+          <w:rStyle w:val="NormalTok"/>
+        </w:rPr>
+        <w:t xml:space="preserve">(lubridate)</w:t>
+      </w:r>
+    </w:p>
+    <w:p>
+      <w:pPr>
+        <w:pStyle w:val="SourceCode"/>
+      </w:pPr>
+      <w:r>
+        <w:rPr>
+          <w:rStyle w:val="VerbatimChar"/>
+        </w:rPr>
+        <w:t xml:space="preserve">FALSE </w:t>
+      </w:r>
+      <w:r>
+        <w:br w:type="textWrapping"/>
+      </w:r>
+      <w:r>
+        <w:rPr>
+          <w:rStyle w:val="VerbatimChar"/>
+        </w:rPr>
+        <w:t xml:space="preserve">FALSE Attaching package: 'lubridate'</w:t>
+      </w:r>
+    </w:p>
+    <w:p>
+      <w:pPr>
+        <w:pStyle w:val="SourceCode"/>
+      </w:pPr>
+      <w:r>
+        <w:rPr>
+          <w:rStyle w:val="VerbatimChar"/>
+        </w:rPr>
+        <w:t xml:space="preserve">FALSE The following object is masked from 'package:base':</w:t>
+      </w:r>
+      <w:r>
+        <w:br w:type="textWrapping"/>
+      </w:r>
+      <w:r>
+        <w:rPr>
+          <w:rStyle w:val="VerbatimChar"/>
+        </w:rPr>
+        <w:t xml:space="preserve">FALSE </w:t>
+      </w:r>
+      <w:r>
+        <w:br w:type="textWrapping"/>
+      </w:r>
+      <w:r>
+        <w:rPr>
+          <w:rStyle w:val="VerbatimChar"/>
+        </w:rPr>
+        <w:t xml:space="preserve">FALSE     date</w:t>
+      </w:r>
+    </w:p>
+    <w:p>
+      <w:pPr>
+        <w:pStyle w:val="FirstParagraph"/>
+      </w:pPr>
+      <w:r>
+        <w:t xml:space="preserve">Class date involves dates being represented in R as the number of days since 1970-01-01, with negative values for earlier dates. The format is year (4 digits) - month (2 digits) - day (2 digits). You can see this if we ask R for today’s date:</w:t>
+      </w:r>
+    </w:p>
+    <w:p>
+      <w:pPr>
+        <w:pStyle w:val="SourceCode"/>
+      </w:pPr>
+      <w:r>
+        <w:rPr>
+          <w:rStyle w:val="KeywordTok"/>
+        </w:rPr>
+        <w:t xml:space="preserve">today</w:t>
+      </w:r>
+      <w:r>
+        <w:rPr>
+          <w:rStyle w:val="NormalTok"/>
+        </w:rPr>
+        <w:t xml:space="preserve">()</w:t>
+      </w:r>
+    </w:p>
+    <w:p>
+      <w:pPr>
+        <w:pStyle w:val="FirstParagraph"/>
+      </w:pPr>
+      <w:r>
+        <w:t xml:space="preserve">If you have a read of the help file, you’ll see lubridate has a number of functions such as dmy(), myd() etc whose name models the order in which the year (</w:t>
+      </w:r>
+      <w:r>
+        <w:t xml:space="preserve">‘</w:t>
+      </w:r>
+      <w:r>
+        <w:t xml:space="preserve">y</w:t>
+      </w:r>
+      <w:r>
+        <w:t xml:space="preserve">’</w:t>
+      </w:r>
+      <w:r>
+        <w:t xml:space="preserve">), month (</w:t>
+      </w:r>
+      <w:r>
+        <w:t xml:space="preserve">‘</w:t>
+      </w:r>
+      <w:r>
+        <w:t xml:space="preserve">m</w:t>
+      </w:r>
+      <w:r>
+        <w:t xml:space="preserve">’</w:t>
+      </w:r>
+      <w:r>
+        <w:t xml:space="preserve">) and day (</w:t>
+      </w:r>
+      <w:r>
+        <w:t xml:space="preserve">‘</w:t>
+      </w:r>
+      <w:r>
+        <w:t xml:space="preserve">d</w:t>
+      </w:r>
+      <w:r>
+        <w:t xml:space="preserve">’</w:t>
+      </w:r>
+      <w:r>
+        <w:t xml:space="preserve">) elements appear in the string to be parsed.</w:t>
+      </w:r>
+    </w:p>
+    <w:p>
+      <w:pPr>
+        <w:pStyle w:val="BodyText"/>
+      </w:pPr>
+      <w:r>
+        <w:t xml:space="preserve">We can therefore make a new date variable (called DoB_formatted) with class date as follows, and then check the class of the new column:</w:t>
+      </w:r>
+    </w:p>
+    <w:p>
+      <w:pPr>
+        <w:pStyle w:val="SourceCode"/>
+      </w:pPr>
+      <w:r>
+        <w:rPr>
+          <w:rStyle w:val="NormalTok"/>
+        </w:rPr>
+        <w:t xml:space="preserve">offenders&lt;-</w:t>
+      </w:r>
+      <w:r>
+        <w:rPr>
+          <w:rStyle w:val="StringTok"/>
+        </w:rPr>
+        <w:t xml:space="preserve"> </w:t>
+      </w:r>
+      <w:r>
+        <w:rPr>
+          <w:rStyle w:val="KeywordTok"/>
+        </w:rPr>
+        <w:t xml:space="preserve">mutate</w:t>
+      </w:r>
+      <w:r>
+        <w:rPr>
+          <w:rStyle w:val="NormalTok"/>
+        </w:rPr>
+        <w:t xml:space="preserve">(offenders, </w:t>
+      </w:r>
+      <w:r>
+        <w:rPr>
+          <w:rStyle w:val="DataTypeTok"/>
+        </w:rPr>
+        <w:t xml:space="preserve">DoB_formatted =</w:t>
+      </w:r>
+      <w:r>
+        <w:rPr>
+          <w:rStyle w:val="NormalTok"/>
+        </w:rPr>
+        <w:t xml:space="preserve"> </w:t>
+      </w:r>
+      <w:r>
+        <w:rPr>
+          <w:rStyle w:val="KeywordTok"/>
+        </w:rPr>
+        <w:t xml:space="preserve">mdy</w:t>
+      </w:r>
+      <w:r>
+        <w:rPr>
+          <w:rStyle w:val="NormalTok"/>
+        </w:rPr>
+        <w:t xml:space="preserve">(BIRTH_DATE))</w:t>
+      </w:r>
+      <w:r>
+        <w:br w:type="textWrapping"/>
+      </w:r>
+      <w:r>
+        <w:br w:type="textWrapping"/>
+      </w:r>
+      <w:r>
+        <w:rPr>
+          <w:rStyle w:val="KeywordTok"/>
+        </w:rPr>
+        <w:t xml:space="preserve">class</w:t>
+      </w:r>
+      <w:r>
+        <w:rPr>
+          <w:rStyle w:val="NormalTok"/>
+        </w:rPr>
+        <w:t xml:space="preserve">(offenders</w:t>
+      </w:r>
+      <w:r>
+        <w:rPr>
+          <w:rStyle w:val="OperatorTok"/>
+        </w:rPr>
+        <w:t xml:space="preserve">$</w:t>
+      </w:r>
+      <w:r>
+        <w:rPr>
+          <w:rStyle w:val="NormalTok"/>
+        </w:rPr>
+        <w:t xml:space="preserve">DoB_formatted)</w:t>
+      </w:r>
+    </w:p>
+    <w:p>
+      <w:pPr>
+        <w:pStyle w:val="FirstParagraph"/>
+      </w:pPr>
+      <w:r>
+        <w:t xml:space="preserve">The function mdy() specifies the format that the date in column BIRTH_DATE is currently in so R knows where to find the day, month and year needed to create a date.</w:t>
+      </w:r>
+    </w:p>
+    <w:p>
+      <w:pPr>
+        <w:pStyle w:val="BodyText"/>
+      </w:pPr>
+      <w:r>
+        <w:t xml:space="preserve">Remember, to refer to a specific variable, we use a dollar sign. We have used a variable name that doesn’t currently exist in</w:t>
+      </w:r>
+      <w:r>
+        <w:t xml:space="preserve"> </w:t>
+      </w:r>
+      <w:r>
+        <w:t xml:space="preserve">‘</w:t>
+      </w:r>
+      <w:r>
+        <w:t xml:space="preserve">offenders</w:t>
+      </w:r>
+      <w:r>
+        <w:t xml:space="preserve">’</w:t>
+      </w:r>
+      <w:r>
+        <w:t xml:space="preserve"> </w:t>
+      </w:r>
+      <w:r>
+        <w:t xml:space="preserve">so R has created a new variable and appended it.</w:t>
+      </w:r>
+    </w:p>
+    <w:p>
+      <w:pPr>
+        <w:pStyle w:val="BodyText"/>
+      </w:pPr>
+      <w:r>
+        <w:t xml:space="preserve">Now we have a variable with class date we can create new variables containing just part of the date e.g.</w:t>
+      </w:r>
+    </w:p>
+    <w:p>
+      <w:pPr>
+        <w:pStyle w:val="SourceCode"/>
+      </w:pPr>
+      <w:r>
+        <w:rPr>
+          <w:rStyle w:val="NormalTok"/>
+        </w:rPr>
+        <w:t xml:space="preserve">offenders &lt;-</w:t>
+      </w:r>
+      <w:r>
+        <w:rPr>
+          <w:rStyle w:val="StringTok"/>
+        </w:rPr>
+        <w:t xml:space="preserve"> </w:t>
+      </w:r>
+      <w:r>
+        <w:rPr>
+          <w:rStyle w:val="KeywordTok"/>
+        </w:rPr>
+        <w:t xml:space="preserve">mutate</w:t>
+      </w:r>
+      <w:r>
+        <w:rPr>
+          <w:rStyle w:val="NormalTok"/>
+        </w:rPr>
+        <w:t xml:space="preserve">(offenders, </w:t>
+      </w:r>
+      <w:r>
+        <w:rPr>
+          <w:rStyle w:val="DataTypeTok"/>
+        </w:rPr>
+        <w:t xml:space="preserve">day =</w:t>
+      </w:r>
+      <w:r>
+        <w:rPr>
+          <w:rStyle w:val="NormalTok"/>
+        </w:rPr>
+        <w:t xml:space="preserve"> </w:t>
+      </w:r>
+      <w:r>
+        <w:rPr>
+          <w:rStyle w:val="KeywordTok"/>
+        </w:rPr>
+        <w:t xml:space="preserve">day</w:t>
+      </w:r>
+      <w:r>
+        <w:rPr>
+          <w:rStyle w:val="NormalTok"/>
+        </w:rPr>
+        <w:t xml:space="preserve">(DoB_formatted))</w:t>
+      </w:r>
+      <w:r>
+        <w:br w:type="textWrapping"/>
+      </w:r>
+      <w:r>
+        <w:br w:type="textWrapping"/>
+      </w:r>
+      <w:r>
+        <w:rPr>
+          <w:rStyle w:val="NormalTok"/>
+        </w:rPr>
+        <w:t xml:space="preserve">offenders &lt;-</w:t>
+      </w:r>
+      <w:r>
+        <w:rPr>
+          <w:rStyle w:val="StringTok"/>
+        </w:rPr>
+        <w:t xml:space="preserve"> </w:t>
+      </w:r>
+      <w:r>
+        <w:rPr>
+          <w:rStyle w:val="KeywordTok"/>
+        </w:rPr>
+        <w:t xml:space="preserve">mutate</w:t>
+      </w:r>
+      <w:r>
+        <w:rPr>
+          <w:rStyle w:val="NormalTok"/>
+        </w:rPr>
+        <w:t xml:space="preserve">(offenders, </w:t>
+      </w:r>
+      <w:r>
+        <w:rPr>
+          <w:rStyle w:val="DataTypeTok"/>
+        </w:rPr>
+        <w:t xml:space="preserve">quarter =</w:t>
+      </w:r>
+      <w:r>
+        <w:rPr>
+          <w:rStyle w:val="NormalTok"/>
+        </w:rPr>
+        <w:t xml:space="preserve"> </w:t>
+      </w:r>
+      <w:r>
+        <w:rPr>
+          <w:rStyle w:val="KeywordTok"/>
+        </w:rPr>
+        <w:t xml:space="preserve">quarter</w:t>
+      </w:r>
+      <w:r>
+        <w:rPr>
+          <w:rStyle w:val="NormalTok"/>
+        </w:rPr>
+        <w:t xml:space="preserve">(DoB_formatted))</w:t>
+      </w:r>
+      <w:r>
+        <w:br w:type="textWrapping"/>
+      </w:r>
+      <w:r>
+        <w:br w:type="textWrapping"/>
+      </w:r>
+      <w:r>
+        <w:rPr>
+          <w:rStyle w:val="NormalTok"/>
+        </w:rPr>
+        <w:t xml:space="preserve">offenders &lt;-</w:t>
+      </w:r>
+      <w:r>
+        <w:rPr>
+          <w:rStyle w:val="StringTok"/>
+        </w:rPr>
+        <w:t xml:space="preserve"> </w:t>
+      </w:r>
+      <w:r>
+        <w:rPr>
+          <w:rStyle w:val="KeywordTok"/>
+        </w:rPr>
+        <w:t xml:space="preserve">mutate</w:t>
+      </w:r>
+      <w:r>
+        <w:rPr>
+          <w:rStyle w:val="NormalTok"/>
+        </w:rPr>
+        <w:t xml:space="preserve">(offenders, </w:t>
+      </w:r>
+      <w:r>
+        <w:rPr>
+          <w:rStyle w:val="DataTypeTok"/>
+        </w:rPr>
+        <w:t xml:space="preserve">year =</w:t>
+      </w:r>
+      <w:r>
+        <w:rPr>
+          <w:rStyle w:val="NormalTok"/>
+        </w:rPr>
+        <w:t xml:space="preserve"> </w:t>
+      </w:r>
+      <w:r>
+        <w:rPr>
+          <w:rStyle w:val="KeywordTok"/>
+        </w:rPr>
+        <w:t xml:space="preserve">year</w:t>
+      </w:r>
+      <w:r>
+        <w:rPr>
+          <w:rStyle w:val="NormalTok"/>
+        </w:rPr>
+        <w:t xml:space="preserve">(DoB_formatted))</w:t>
+      </w:r>
+      <w:r>
+        <w:br w:type="textWrapping"/>
+      </w:r>
+      <w:r>
+        <w:br w:type="textWrapping"/>
+      </w:r>
+      <w:r>
+        <w:rPr>
+          <w:rStyle w:val="NormalTok"/>
+        </w:rPr>
+        <w:t xml:space="preserve">offenders &lt;-</w:t>
+      </w:r>
+      <w:r>
+        <w:rPr>
+          <w:rStyle w:val="StringTok"/>
+        </w:rPr>
+        <w:t xml:space="preserve"> </w:t>
+      </w:r>
+      <w:r>
+        <w:rPr>
+          <w:rStyle w:val="KeywordTok"/>
+        </w:rPr>
+        <w:t xml:space="preserve">mutate</w:t>
+      </w:r>
+      <w:r>
+        <w:rPr>
+          <w:rStyle w:val="NormalTok"/>
+        </w:rPr>
+        <w:t xml:space="preserve">(offenders, </w:t>
+      </w:r>
+      <w:r>
+        <w:rPr>
+          <w:rStyle w:val="DataTypeTok"/>
+        </w:rPr>
+        <w:t xml:space="preserve">month =</w:t>
+      </w:r>
+      <w:r>
+        <w:rPr>
+          <w:rStyle w:val="NormalTok"/>
+        </w:rPr>
+        <w:t xml:space="preserve"> </w:t>
+      </w:r>
+      <w:r>
+        <w:rPr>
+          <w:rStyle w:val="KeywordTok"/>
+        </w:rPr>
+        <w:t xml:space="preserve">month</w:t>
+      </w:r>
+      <w:r>
+        <w:rPr>
+          <w:rStyle w:val="NormalTok"/>
+        </w:rPr>
+        <w:t xml:space="preserve">(DoB_formatted))</w:t>
+      </w:r>
+      <w:r>
+        <w:br w:type="textWrapping"/>
+      </w:r>
+      <w:r>
+        <w:br w:type="textWrapping"/>
+      </w:r>
+      <w:r>
+        <w:rPr>
+          <w:rStyle w:val="NormalTok"/>
+        </w:rPr>
+        <w:t xml:space="preserve">offenders &lt;-</w:t>
+      </w:r>
+      <w:r>
+        <w:rPr>
+          <w:rStyle w:val="StringTok"/>
+        </w:rPr>
+        <w:t xml:space="preserve"> </w:t>
+      </w:r>
+      <w:r>
+        <w:rPr>
+          <w:rStyle w:val="KeywordTok"/>
+        </w:rPr>
+        <w:t xml:space="preserve">mutate</w:t>
+      </w:r>
+      <w:r>
+        <w:rPr>
+          <w:rStyle w:val="NormalTok"/>
+        </w:rPr>
+        <w:t xml:space="preserve">(offenders, </w:t>
+      </w:r>
+      <w:r>
+        <w:rPr>
+          <w:rStyle w:val="DataTypeTok"/>
+        </w:rPr>
+        <w:t xml:space="preserve">weekday =</w:t>
+      </w:r>
+      <w:r>
+        <w:rPr>
+          <w:rStyle w:val="NormalTok"/>
+        </w:rPr>
+        <w:t xml:space="preserve"> </w:t>
+      </w:r>
+      <w:r>
+        <w:rPr>
+          <w:rStyle w:val="KeywordTok"/>
+        </w:rPr>
+        <w:t xml:space="preserve">weekdays</w:t>
+      </w:r>
+      <w:r>
+        <w:rPr>
+          <w:rStyle w:val="NormalTok"/>
+        </w:rPr>
+        <w:t xml:space="preserve">(DoB_formatted))</w:t>
+      </w:r>
+    </w:p>
+    <w:p>
+      <w:pPr>
+        <w:pStyle w:val="FirstParagraph"/>
+      </w:pPr>
+      <w:r>
+        <w:t xml:space="preserve">You can also calculate the number of days since a date. For instance let’s say we want to know the no. of days between the date of birth and 1 Jan 2000:</w:t>
+      </w:r>
+    </w:p>
+    <w:p>
+      <w:pPr>
+        <w:pStyle w:val="SourceCode"/>
+      </w:pPr>
+      <w:r>
+        <w:rPr>
+          <w:rStyle w:val="NormalTok"/>
+        </w:rPr>
+        <w:t xml:space="preserve">offenders &lt;-</w:t>
+      </w:r>
+      <w:r>
+        <w:rPr>
+          <w:rStyle w:val="StringTok"/>
+        </w:rPr>
+        <w:t xml:space="preserve"> </w:t>
+      </w:r>
+      <w:r>
+        <w:rPr>
+          <w:rStyle w:val="KeywordTok"/>
+        </w:rPr>
+        <w:t xml:space="preserve">mutate</w:t>
+      </w:r>
+      <w:r>
+        <w:rPr>
+          <w:rStyle w:val="NormalTok"/>
+        </w:rPr>
+        <w:t xml:space="preserve">(offenders, </w:t>
+      </w:r>
+      <w:r>
+        <w:rPr>
+          <w:rStyle w:val="DataTypeTok"/>
+        </w:rPr>
+        <w:t xml:space="preserve">days_before_2000 =</w:t>
+      </w:r>
+      <w:r>
+        <w:rPr>
+          <w:rStyle w:val="NormalTok"/>
+        </w:rPr>
+        <w:t xml:space="preserve"> </w:t>
+      </w:r>
+      <w:r>
+        <w:rPr>
+          <w:rStyle w:val="KeywordTok"/>
+        </w:rPr>
+        <w:t xml:space="preserve">ymd</w:t>
+      </w:r>
+      <w:r>
+        <w:rPr>
+          <w:rStyle w:val="NormalTok"/>
+        </w:rPr>
+        <w:t xml:space="preserve">(</w:t>
+      </w:r>
+      <w:r>
+        <w:rPr>
+          <w:rStyle w:val="StringTok"/>
+        </w:rPr>
+        <w:t xml:space="preserve">"2000-01-01"</w:t>
+      </w:r>
+      <w:r>
+        <w:rPr>
+          <w:rStyle w:val="NormalTok"/>
+        </w:rPr>
+        <w:t xml:space="preserve">) </w:t>
+      </w:r>
+      <w:r>
+        <w:rPr>
+          <w:rStyle w:val="OperatorTok"/>
+        </w:rPr>
+        <w:t xml:space="preserve">-</w:t>
+      </w:r>
+      <w:r>
+        <w:rPr>
+          <w:rStyle w:val="StringTok"/>
+        </w:rPr>
+        <w:t xml:space="preserve"> </w:t>
+      </w:r>
+      <w:r>
+        <w:rPr>
+          <w:rStyle w:val="NormalTok"/>
+        </w:rPr>
+        <w:t xml:space="preserve">DoB_formatted)</w:t>
+      </w:r>
+    </w:p>
+    <w:p>
+      <w:pPr>
+        <w:pStyle w:val="Heading3"/>
+      </w:pPr>
+      <w:bookmarkStart w:id="61" w:name="exercises-3"/>
+      <w:bookmarkEnd w:id="61"/>
+      <w:r>
+        <w:t xml:space="preserve">4.2 Exercises</w:t>
       </w:r>
     </w:p>
     <w:p>
       <w:pPr>
         <w:pStyle w:val="Compact"/>
         <w:numPr>
-          <w:numId w:val="1012"/>
+          <w:numId w:val="1013"/>
+          <w:ilvl w:val="0"/>
+        </w:numPr>
+      </w:pPr>
+      <w:r>
+        <w:t xml:space="preserve">Read in dataset</w:t>
+      </w:r>
+      <w:r>
+        <w:t xml:space="preserve"> </w:t>
+      </w:r>
+      <w:r>
+        <w:t xml:space="preserve">‘</w:t>
+      </w:r>
+      <w:r>
+        <w:t xml:space="preserve">FTSE_12_14.csv</w:t>
+      </w:r>
+      <w:r>
+        <w:t xml:space="preserve">’</w:t>
+      </w:r>
+      <w:r>
+        <w:t xml:space="preserve"> </w:t>
+      </w:r>
+      <w:r>
+        <w:t xml:space="preserve">and convert the variable date to class date.</w:t>
+      </w:r>
+      <w:r>
+        <w:t xml:space="preserve"> </w:t>
+      </w:r>
+      <w:r>
+        <w:t xml:space="preserve">(To read in the data, use the code given in the participant code script)</w:t>
+      </w:r>
+    </w:p>
+    <w:p>
+      <w:pPr>
+        <w:pStyle w:val="Compact"/>
+        <w:numPr>
+          <w:numId w:val="1013"/>
+          <w:ilvl w:val="0"/>
+        </w:numPr>
+      </w:pPr>
+      <w:r>
+        <w:t xml:space="preserve">Add a variable called day with the day of the week, and another variable called daily_performance for how much the share price has increased or decreased that day (close price - open price).</w:t>
+      </w:r>
+    </w:p>
+    <w:p>
+      <w:pPr>
+        <w:pStyle w:val="Compact"/>
+        <w:numPr>
+          <w:numId w:val="1013"/>
           <w:ilvl w:val="0"/>
         </w:numPr>
       </w:pPr>
@@ -7364,56 +7368,12 @@
       <w:pPr>
         <w:pStyle w:val="Compact"/>
         <w:numPr>
-          <w:numId w:val="1013"/>
+          <w:numId w:val="1014"/>
           <w:ilvl w:val="0"/>
         </w:numPr>
       </w:pPr>
       <w:r>
         <w:t xml:space="preserve">Creating a new dataset called offenders_trial_age which includes the data in offenders_trial and the age column of offenders.</w:t>
-      </w:r>
-    </w:p>
-    <w:p>
-      <w:pPr>
-        <w:pStyle w:val="Compact"/>
-        <w:numPr>
-          <w:numId w:val="1013"/>
-          <w:ilvl w:val="0"/>
-        </w:numPr>
-      </w:pPr>
-      <w:r>
-        <w:t xml:space="preserve">Export the dataset offenders_trial_age to a csv file.</w:t>
-      </w:r>
-    </w:p>
-    <w:p>
-      <w:pPr>
-        <w:pStyle w:val="FirstParagraph"/>
-      </w:pPr>
-      <w:r>
-        <w:t xml:space="preserve">Extension:</w:t>
-      </w:r>
-      <w:r>
-        <w:t xml:space="preserve"> </w:t>
-      </w:r>
-      <w:r>
-        <w:t xml:space="preserve">3. Using offenders create a new variable HEIGHT_NEW which is as HEIGHT except with the missing values replaced by the average height (hint: you will need to use the ifelse and is.na() functions).</w:t>
-      </w:r>
-    </w:p>
-    <w:p>
-      <w:pPr>
-        <w:pStyle w:val="Heading2"/>
-      </w:pPr>
-      <w:bookmarkStart w:id="67" w:name="extra-resources"/>
-      <w:bookmarkEnd w:id="67"/>
-      <w:r>
-        <w:t xml:space="preserve">6. Extra Resources</w:t>
-      </w:r>
-    </w:p>
-    <w:p>
-      <w:pPr>
-        <w:pStyle w:val="FirstParagraph"/>
-      </w:pPr>
-      <w:r>
-        <w:t xml:space="preserve">There are lots of resources that can help you develop your R knowledge, but below are a few that are particularly helpful:</w:t>
       </w:r>
     </w:p>
     <w:p>
@@ -7421,6 +7381,50 @@
         <w:pStyle w:val="Compact"/>
         <w:numPr>
           <w:numId w:val="1014"/>
+          <w:ilvl w:val="0"/>
+        </w:numPr>
+      </w:pPr>
+      <w:r>
+        <w:t xml:space="preserve">Export the dataset offenders_trial_age to a csv file.</w:t>
+      </w:r>
+    </w:p>
+    <w:p>
+      <w:pPr>
+        <w:pStyle w:val="FirstParagraph"/>
+      </w:pPr>
+      <w:r>
+        <w:t xml:space="preserve">Extension:</w:t>
+      </w:r>
+      <w:r>
+        <w:t xml:space="preserve"> </w:t>
+      </w:r>
+      <w:r>
+        <w:t xml:space="preserve">3. Using offenders create a new variable HEIGHT_NEW which is as HEIGHT except with the missing values replaced by the average height (hint: you will need to use the ifelse and is.na() functions).</w:t>
+      </w:r>
+    </w:p>
+    <w:p>
+      <w:pPr>
+        <w:pStyle w:val="Heading2"/>
+      </w:pPr>
+      <w:bookmarkStart w:id="67" w:name="extra-resources"/>
+      <w:bookmarkEnd w:id="67"/>
+      <w:r>
+        <w:t xml:space="preserve">6. Extra Resources</w:t>
+      </w:r>
+    </w:p>
+    <w:p>
+      <w:pPr>
+        <w:pStyle w:val="FirstParagraph"/>
+      </w:pPr>
+      <w:r>
+        <w:t xml:space="preserve">There are lots of resources that can help you develop your R knowledge, but below are a few that are particularly helpful:</w:t>
+      </w:r>
+    </w:p>
+    <w:p>
+      <w:pPr>
+        <w:pStyle w:val="Compact"/>
+        <w:numPr>
+          <w:numId w:val="1015"/>
           <w:ilvl w:val="0"/>
         </w:numPr>
       </w:pPr>
@@ -7464,7 +7468,7 @@
       <w:pPr>
         <w:pStyle w:val="Compact"/>
         <w:numPr>
-          <w:numId w:val="1014"/>
+          <w:numId w:val="1015"/>
           <w:ilvl w:val="0"/>
         </w:numPr>
       </w:pPr>
@@ -7508,7 +7512,7 @@
       <w:pPr>
         <w:pStyle w:val="Compact"/>
         <w:numPr>
-          <w:numId w:val="1014"/>
+          <w:numId w:val="1015"/>
           <w:ilvl w:val="0"/>
         </w:numPr>
       </w:pPr>
@@ -7693,7 +7697,7 @@
     </w:lvl>
   </w:abstractNum>
   <w:abstractNum w:abstractNumId="990">
-    <w:nsid w:val="af33c984"/>
+    <w:nsid w:val="8664e4ab"/>
     <w:multiLevelType w:val="multilevel"/>
     <w:lvl w:ilvl="0">
       <w:numFmt w:val="bullet"/>
@@ -7773,8 +7777,89 @@
       </w:pPr>
     </w:lvl>
   </w:abstractNum>
+  <w:abstractNum w:abstractNumId="991">
+    <w:nsid w:val="2b2b4afd"/>
+    <w:multiLevelType w:val="multilevel"/>
+    <w:lvl w:ilvl="0">
+      <w:numFmt w:val="bullet"/>
+      <w:lvlText w:val="•"/>
+      <w:lvlJc w:val="left"/>
+      <w:pPr>
+        <w:tabs>
+          <w:tab w:val="num" w:pos="0"/>
+        </w:tabs>
+        <w:ind w:left="480" w:hanging="480"/>
+      </w:pPr>
+    </w:lvl>
+    <w:lvl w:ilvl="1">
+      <w:numFmt w:val="bullet"/>
+      <w:lvlText w:val="–"/>
+      <w:lvlJc w:val="left"/>
+      <w:pPr>
+        <w:tabs>
+          <w:tab w:val="num" w:pos="720"/>
+        </w:tabs>
+        <w:ind w:left="1200" w:hanging="480"/>
+      </w:pPr>
+    </w:lvl>
+    <w:lvl w:ilvl="2">
+      <w:numFmt w:val="bullet"/>
+      <w:lvlText w:val="•"/>
+      <w:lvlJc w:val="left"/>
+      <w:pPr>
+        <w:tabs>
+          <w:tab w:val="num" w:pos="1440"/>
+        </w:tabs>
+        <w:ind w:left="1920" w:hanging="480"/>
+      </w:pPr>
+    </w:lvl>
+    <w:lvl w:ilvl="3">
+      <w:numFmt w:val="bullet"/>
+      <w:lvlText w:val="–"/>
+      <w:lvlJc w:val="left"/>
+      <w:pPr>
+        <w:tabs>
+          <w:tab w:val="num" w:pos="2160"/>
+        </w:tabs>
+        <w:ind w:left="2640" w:hanging="480"/>
+      </w:pPr>
+    </w:lvl>
+    <w:lvl w:ilvl="4">
+      <w:numFmt w:val="bullet"/>
+      <w:lvlText w:val="•"/>
+      <w:lvlJc w:val="left"/>
+      <w:pPr>
+        <w:tabs>
+          <w:tab w:val="num" w:pos="2880"/>
+        </w:tabs>
+        <w:ind w:left="3360" w:hanging="480"/>
+      </w:pPr>
+    </w:lvl>
+    <w:lvl w:ilvl="5">
+      <w:numFmt w:val="bullet"/>
+      <w:lvlText w:val="–"/>
+      <w:lvlJc w:val="left"/>
+      <w:pPr>
+        <w:tabs>
+          <w:tab w:val="num" w:pos="3600"/>
+        </w:tabs>
+        <w:ind w:left="4080" w:hanging="480"/>
+      </w:pPr>
+    </w:lvl>
+    <w:lvl w:ilvl="6">
+      <w:numFmt w:val="bullet"/>
+      <w:lvlText w:val="•"/>
+      <w:lvlJc w:val="left"/>
+      <w:pPr>
+        <w:tabs>
+          <w:tab w:val="num" w:pos="4320"/>
+        </w:tabs>
+        <w:ind w:left="4800" w:hanging="480"/>
+      </w:pPr>
+    </w:lvl>
+  </w:abstractNum>
   <w:abstractNum w:abstractNumId="99411">
-    <w:nsid w:val="65f305e3"/>
+    <w:nsid w:val="ea0f694d"/>
     <w:multiLevelType w:val="multilevel"/>
     <w:lvl w:ilvl="0">
       <w:start w:val="1"/>
@@ -7852,87 +7937,6 @@
       <w:start w:val="1"/>
       <w:numFmt w:val="decimal"/>
       <w:lvlText w:val="%7."/>
-      <w:lvlJc w:val="left"/>
-      <w:pPr>
-        <w:tabs>
-          <w:tab w:val="num" w:pos="4320"/>
-        </w:tabs>
-        <w:ind w:left="4800" w:hanging="480"/>
-      </w:pPr>
-    </w:lvl>
-  </w:abstractNum>
-  <w:abstractNum w:abstractNumId="991">
-    <w:nsid w:val="bbf1bc3f"/>
-    <w:multiLevelType w:val="multilevel"/>
-    <w:lvl w:ilvl="0">
-      <w:numFmt w:val="bullet"/>
-      <w:lvlText w:val="•"/>
-      <w:lvlJc w:val="left"/>
-      <w:pPr>
-        <w:tabs>
-          <w:tab w:val="num" w:pos="0"/>
-        </w:tabs>
-        <w:ind w:left="480" w:hanging="480"/>
-      </w:pPr>
-    </w:lvl>
-    <w:lvl w:ilvl="1">
-      <w:numFmt w:val="bullet"/>
-      <w:lvlText w:val="–"/>
-      <w:lvlJc w:val="left"/>
-      <w:pPr>
-        <w:tabs>
-          <w:tab w:val="num" w:pos="720"/>
-        </w:tabs>
-        <w:ind w:left="1200" w:hanging="480"/>
-      </w:pPr>
-    </w:lvl>
-    <w:lvl w:ilvl="2">
-      <w:numFmt w:val="bullet"/>
-      <w:lvlText w:val="•"/>
-      <w:lvlJc w:val="left"/>
-      <w:pPr>
-        <w:tabs>
-          <w:tab w:val="num" w:pos="1440"/>
-        </w:tabs>
-        <w:ind w:left="1920" w:hanging="480"/>
-      </w:pPr>
-    </w:lvl>
-    <w:lvl w:ilvl="3">
-      <w:numFmt w:val="bullet"/>
-      <w:lvlText w:val="–"/>
-      <w:lvlJc w:val="left"/>
-      <w:pPr>
-        <w:tabs>
-          <w:tab w:val="num" w:pos="2160"/>
-        </w:tabs>
-        <w:ind w:left="2640" w:hanging="480"/>
-      </w:pPr>
-    </w:lvl>
-    <w:lvl w:ilvl="4">
-      <w:numFmt w:val="bullet"/>
-      <w:lvlText w:val="•"/>
-      <w:lvlJc w:val="left"/>
-      <w:pPr>
-        <w:tabs>
-          <w:tab w:val="num" w:pos="2880"/>
-        </w:tabs>
-        <w:ind w:left="3360" w:hanging="480"/>
-      </w:pPr>
-    </w:lvl>
-    <w:lvl w:ilvl="5">
-      <w:numFmt w:val="bullet"/>
-      <w:lvlText w:val="–"/>
-      <w:lvlJc w:val="left"/>
-      <w:pPr>
-        <w:tabs>
-          <w:tab w:val="num" w:pos="3600"/>
-        </w:tabs>
-        <w:ind w:left="4080" w:hanging="480"/>
-      </w:pPr>
-    </w:lvl>
-    <w:lvl w:ilvl="6">
-      <w:numFmt w:val="bullet"/>
-      <w:lvlText w:val="•"/>
       <w:lvlJc w:val="left"/>
       <w:pPr>
         <w:tabs>
@@ -7949,6 +7953,9 @@
     <w:abstractNumId w:val="990"/>
   </w:num>
   <w:num w:numId="1001">
+    <w:abstractNumId w:val="991"/>
+  </w:num>
+  <w:num w:numId="1002">
     <w:abstractNumId w:val="99411"/>
     <w:lvlOverride w:ilvl="0">
       <w:startOverride w:val="1"/>
@@ -7972,35 +7979,11 @@
       <w:startOverride w:val="1"/>
     </w:lvlOverride>
   </w:num>
-  <w:num w:numId="1002">
-    <w:abstractNumId w:val="991"/>
-  </w:num>
   <w:num w:numId="1003">
     <w:abstractNumId w:val="991"/>
   </w:num>
   <w:num w:numId="1004">
-    <w:abstractNumId w:val="99411"/>
-    <w:lvlOverride w:ilvl="0">
-      <w:startOverride w:val="1"/>
-    </w:lvlOverride>
-    <w:lvlOverride w:ilvl="1">
-      <w:startOverride w:val="1"/>
-    </w:lvlOverride>
-    <w:lvlOverride w:ilvl="2">
-      <w:startOverride w:val="1"/>
-    </w:lvlOverride>
-    <w:lvlOverride w:ilvl="3">
-      <w:startOverride w:val="1"/>
-    </w:lvlOverride>
-    <w:lvlOverride w:ilvl="4">
-      <w:startOverride w:val="1"/>
-    </w:lvlOverride>
-    <w:lvlOverride w:ilvl="5">
-      <w:startOverride w:val="1"/>
-    </w:lvlOverride>
-    <w:lvlOverride w:ilvl="6">
-      <w:startOverride w:val="1"/>
-    </w:lvlOverride>
+    <w:abstractNumId w:val="991"/>
   </w:num>
   <w:num w:numId="1005">
     <w:abstractNumId w:val="99411"/>
@@ -8075,9 +8058,6 @@
     </w:lvlOverride>
   </w:num>
   <w:num w:numId="1008">
-    <w:abstractNumId w:val="991"/>
-  </w:num>
-  <w:num w:numId="1009">
     <w:abstractNumId w:val="99411"/>
     <w:lvlOverride w:ilvl="0">
       <w:startOverride w:val="1"/>
@@ -8101,10 +8081,10 @@
       <w:startOverride w:val="1"/>
     </w:lvlOverride>
   </w:num>
-  <w:num w:numId="1010">
+  <w:num w:numId="1009">
     <w:abstractNumId w:val="991"/>
   </w:num>
-  <w:num w:numId="1011">
+  <w:num w:numId="1010">
     <w:abstractNumId w:val="99411"/>
     <w:lvlOverride w:ilvl="0">
       <w:startOverride w:val="1"/>
@@ -8127,6 +8107,9 @@
     <w:lvlOverride w:ilvl="6">
       <w:startOverride w:val="1"/>
     </w:lvlOverride>
+  </w:num>
+  <w:num w:numId="1011">
+    <w:abstractNumId w:val="991"/>
   </w:num>
   <w:num w:numId="1012">
     <w:abstractNumId w:val="99411"/>
@@ -8177,6 +8160,30 @@
     </w:lvlOverride>
   </w:num>
   <w:num w:numId="1014">
+    <w:abstractNumId w:val="99411"/>
+    <w:lvlOverride w:ilvl="0">
+      <w:startOverride w:val="1"/>
+    </w:lvlOverride>
+    <w:lvlOverride w:ilvl="1">
+      <w:startOverride w:val="1"/>
+    </w:lvlOverride>
+    <w:lvlOverride w:ilvl="2">
+      <w:startOverride w:val="1"/>
+    </w:lvlOverride>
+    <w:lvlOverride w:ilvl="3">
+      <w:startOverride w:val="1"/>
+    </w:lvlOverride>
+    <w:lvlOverride w:ilvl="4">
+      <w:startOverride w:val="1"/>
+    </w:lvlOverride>
+    <w:lvlOverride w:ilvl="5">
+      <w:startOverride w:val="1"/>
+    </w:lvlOverride>
+    <w:lvlOverride w:ilvl="6">
+      <w:startOverride w:val="1"/>
+    </w:lvlOverride>
+  </w:num>
+  <w:num w:numId="1015">
     <w:abstractNumId w:val="991"/>
   </w:num>
 </w:numbering>

</xml_diff>

<commit_message>
Amended section 2 including revised file directory paths
</commit_message>
<xml_diff>
--- a/Intro_markdown.docx
+++ b/Intro_markdown.docx
@@ -1453,7 +1453,7 @@
         <w:pStyle w:val="BodyText"/>
       </w:pPr>
       <w:r>
-        <w:t xml:space="preserve">Packages extend R’s functionality enormously and are a key factor in making R so popular. For instance, to install the tidyverse package in R, use the Install button from the Packages tab in Rstudio.</w:t>
+        <w:t xml:space="preserve">Packages extend R’s functionality enormously and are a key factor in making R so popular. For instance, to install the tidyverse package in R, which we recommend you use for data manipulation, use the Install button from the Packages tab in Rstudio.</w:t>
       </w:r>
     </w:p>
     <w:p>
@@ -1621,7 +1621,7 @@
         <w:pStyle w:val="FirstParagraph"/>
       </w:pPr>
       <w:r>
-        <w:t xml:space="preserve">The package tidyverse contains many useful packages such as dplyr which is a particularly useful package for manipulating and processing data. Many of the functions in the rest of this training course are from this package.</w:t>
+        <w:t xml:space="preserve">The package tidyverse contains many useful packages such as dplyr which is a particularly useful package for manipulating and processing data. Many of the functions in the rest of this introductory training are from this package.</w:t>
       </w:r>
     </w:p>
     <w:p>
@@ -1638,27 +1638,9 @@
       </w:pPr>
       <w:r>
         <w:rPr>
-          <w:rStyle w:val="KeywordTok"/>
-        </w:rPr>
-        <w:t xml:space="preserve">help</w:t>
-      </w:r>
-      <w:r>
-        <w:rPr>
-          <w:rStyle w:val="NormalTok"/>
-        </w:rPr>
-        <w:t xml:space="preserve">(</w:t>
-      </w:r>
-      <w:r>
-        <w:rPr>
-          <w:rStyle w:val="DataTypeTok"/>
-        </w:rPr>
-        <w:t xml:space="preserve">package=</w:t>
-      </w:r>
-      <w:r>
-        <w:rPr>
-          <w:rStyle w:val="NormalTok"/>
-        </w:rPr>
-        <w:t xml:space="preserve">dplyr)</w:t>
+          <w:rStyle w:val="NormalTok"/>
+        </w:rPr>
+        <w:t xml:space="preserve">?dplyr</w:t>
       </w:r>
     </w:p>
     <w:p>
@@ -1720,43 +1702,7 @@
         <w:pStyle w:val="BodyText"/>
       </w:pPr>
       <w:r>
-        <w:t xml:space="preserve">You can now see by looking in the</w:t>
-      </w:r>
-      <w:r>
-        <w:t xml:space="preserve"> </w:t>
-      </w:r>
-      <w:r>
-        <w:t xml:space="preserve">‘</w:t>
-      </w:r>
-      <w:r>
-        <w:t xml:space="preserve">environment</w:t>
-      </w:r>
-      <w:r>
-        <w:t xml:space="preserve">’</w:t>
-      </w:r>
-      <w:r>
-        <w:t xml:space="preserve"> </w:t>
-      </w:r>
-      <w:r>
-        <w:t xml:space="preserve">window that an object has been created (the</w:t>
-      </w:r>
-      <w:r>
-        <w:t xml:space="preserve"> </w:t>
-      </w:r>
-      <w:r>
-        <w:t xml:space="preserve">‘</w:t>
-      </w:r>
-      <w:r>
-        <w:t xml:space="preserve">offenders</w:t>
-      </w:r>
-      <w:r>
-        <w:t xml:space="preserve">’</w:t>
-      </w:r>
-      <w:r>
-        <w:t xml:space="preserve"> </w:t>
-      </w:r>
-      <w:r>
-        <w:t xml:space="preserve">dataset), and that it has 1413 observations and 9 variables.</w:t>
+        <w:t xml:space="preserve">You can now see by looking in the environment window that an object has been created (the offenders dataset), and that it has 1413 observations and 9 variables.</w:t>
       </w:r>
     </w:p>
     <w:p>
@@ -1886,7 +1832,7 @@
         <w:rPr>
           <w:rStyle w:val="StringTok"/>
         </w:rPr>
-        <w:t xml:space="preserve">"alpha-everyone/R_training_intro/Offenders_Chicago_Police_Dept_Main.csv"</w:t>
+        <w:t xml:space="preserve">"alpha-r-training/intro-r-training/Offenders_Chicago_Police_Dept_Main.csv"</w:t>
       </w:r>
       <w:r>
         <w:rPr>
@@ -1962,13 +1908,37 @@
         <w:rPr>
           <w:rStyle w:val="StringTok"/>
         </w:rPr>
-        <w:t xml:space="preserve">"alpha-everyone/R_training_intro/Offenders_Chicago_Police_Dept_Main.csv"</w:t>
-      </w:r>
-      <w:r>
-        <w:rPr>
-          <w:rStyle w:val="NormalTok"/>
-        </w:rPr>
-        <w:t xml:space="preserve">)    </w:t>
+        <w:t xml:space="preserve">"alpha-r-training/intro-r-training/Offenders_Chicago_Police_Dept_Main.csv"</w:t>
+      </w:r>
+      <w:r>
+        <w:rPr>
+          <w:rStyle w:val="NormalTok"/>
+        </w:rPr>
+        <w:t xml:space="preserve">) </w:t>
+      </w:r>
+      <w:r>
+        <w:rPr>
+          <w:rStyle w:val="OperatorTok"/>
+        </w:rPr>
+        <w:t xml:space="preserve">%&gt;%</w:t>
+      </w:r>
+      <w:r>
+        <w:rPr>
+          <w:rStyle w:val="StringTok"/>
+        </w:rPr>
+        <w:t xml:space="preserve"> </w:t>
+      </w:r>
+      <w:r>
+        <w:rPr>
+          <w:rStyle w:val="KeywordTok"/>
+        </w:rPr>
+        <w:t xml:space="preserve">mutate_if</w:t>
+      </w:r>
+      <w:r>
+        <w:rPr>
+          <w:rStyle w:val="NormalTok"/>
+        </w:rPr>
+        <w:t xml:space="preserve">(is.factor, as.character)  </w:t>
       </w:r>
     </w:p>
     <w:p>
@@ -1976,7 +1946,7 @@
         <w:pStyle w:val="FirstParagraph"/>
       </w:pPr>
       <w:r>
-        <w:t xml:space="preserve">This assumes by default that the first line of the file contains a header (header = T) and the columns are separated by a comma symbol (sep =</w:t>
+        <w:t xml:space="preserve">These assume by default that the first line of the file contains a header (header = T) and the columns are separated by a comma symbol (sep =</w:t>
       </w:r>
       <w:r>
         <w:t xml:space="preserve"> </w:t>
@@ -1991,7 +1961,7 @@
         <w:t xml:space="preserve">”</w:t>
       </w:r>
       <w:r>
-        <w:t xml:space="preserve">).</w:t>
+        <w:t xml:space="preserve">). The latter approach assumes that you have already loaded the dplyr package as it is part of the tidyverse package - see section 2.2.</w:t>
       </w:r>
     </w:p>
     <w:p>
@@ -2028,43 +1998,7 @@
         <w:pStyle w:val="FirstParagraph"/>
       </w:pPr>
       <w:r>
-        <w:t xml:space="preserve">As noted in the previous section, you can see by looking in the</w:t>
-      </w:r>
-      <w:r>
-        <w:t xml:space="preserve"> </w:t>
-      </w:r>
-      <w:r>
-        <w:t xml:space="preserve">‘</w:t>
-      </w:r>
-      <w:r>
-        <w:t xml:space="preserve">environment</w:t>
-      </w:r>
-      <w:r>
-        <w:t xml:space="preserve">’</w:t>
-      </w:r>
-      <w:r>
-        <w:t xml:space="preserve"> </w:t>
-      </w:r>
-      <w:r>
-        <w:t xml:space="preserve">window that the</w:t>
-      </w:r>
-      <w:r>
-        <w:t xml:space="preserve"> </w:t>
-      </w:r>
-      <w:r>
-        <w:t xml:space="preserve">‘</w:t>
-      </w:r>
-      <w:r>
-        <w:t xml:space="preserve">offenders</w:t>
-      </w:r>
-      <w:r>
-        <w:t xml:space="preserve">’</w:t>
-      </w:r>
-      <w:r>
-        <w:t xml:space="preserve"> </w:t>
-      </w:r>
-      <w:r>
-        <w:t xml:space="preserve">dataset has 1413 observations and 11 variables. To view this dataset, click the icon to the right of this information (or anywhere on that row), which you can see from the console is the equivalent of using the command:</w:t>
+        <w:t xml:space="preserve">As noted in the previous section, you can see by looking in the environment window that the offenders dataset has 1413 observations and 11 variables. To view this dataset, click the icon to the right of this information (or anywhere on that row), which you can see from the console is the equivalent of using the command:</w:t>
       </w:r>
     </w:p>
     <w:p>
@@ -2089,43 +2023,7 @@
         <w:pStyle w:val="FirstParagraph"/>
       </w:pPr>
       <w:r>
-        <w:t xml:space="preserve">To obtain a summary of the meta-data of your dataset you can click on the arrow by</w:t>
-      </w:r>
-      <w:r>
-        <w:t xml:space="preserve"> </w:t>
-      </w:r>
-      <w:r>
-        <w:t xml:space="preserve">‘</w:t>
-      </w:r>
-      <w:r>
-        <w:t xml:space="preserve">offenders</w:t>
-      </w:r>
-      <w:r>
-        <w:t xml:space="preserve">’</w:t>
-      </w:r>
-      <w:r>
-        <w:t xml:space="preserve"> </w:t>
-      </w:r>
-      <w:r>
-        <w:t xml:space="preserve">in the</w:t>
-      </w:r>
-      <w:r>
-        <w:t xml:space="preserve"> </w:t>
-      </w:r>
-      <w:r>
-        <w:t xml:space="preserve">‘</w:t>
-      </w:r>
-      <w:r>
-        <w:t xml:space="preserve">environment</w:t>
-      </w:r>
-      <w:r>
-        <w:t xml:space="preserve">’</w:t>
-      </w:r>
-      <w:r>
-        <w:t xml:space="preserve"> </w:t>
-      </w:r>
-      <w:r>
-        <w:t xml:space="preserve">window, which provides the same information as by typing the following command:</w:t>
+        <w:t xml:space="preserve">To obtain a summary of the meta-data of your dataset you can click on the arrow by offenders in the environment window, which provides the same information as by typing the following command:</w:t>
       </w:r>
     </w:p>
     <w:p>
@@ -2162,7 +2060,7 @@
         <w:rPr>
           <w:rStyle w:val="VerbatimChar"/>
         </w:rPr>
-        <w:t xml:space="preserve">##  $ LAST            : Factor w/ 927 levels " CORY","ABADIA",..: 723 530 327 723 151 838 67 556 639 399 ...</w:t>
+        <w:t xml:space="preserve">##  $ LAST            : chr  "RODRIGUEZ" "MARTINEZ" "GARCIA" "RODRIGUEZ" ...</w:t>
       </w:r>
       <w:r>
         <w:br w:type="textWrapping"/>
@@ -2171,7 +2069,7 @@
         <w:rPr>
           <w:rStyle w:val="VerbatimChar"/>
         </w:rPr>
-        <w:t xml:space="preserve">##  $ FIRST           : Factor w/ 567 levels " HARDING","AARIN",..: 307 400 180 304 436 34 71 393 120 224 ...</w:t>
+        <w:t xml:space="preserve">##  $ FIRST           : chr  "JUAN" "MOISES" "ELLIOTT" "JOSE" ...</w:t>
       </w:r>
       <w:r>
         <w:br w:type="textWrapping"/>
@@ -2180,7 +2078,7 @@
         <w:rPr>
           <w:rStyle w:val="VerbatimChar"/>
         </w:rPr>
-        <w:t xml:space="preserve">##  $ BLOCK           : Factor w/ 1167 levels "0000X E 100TH ST",..: 141 160 163 175 183 223 242 259 275 285 ...</w:t>
+        <w:t xml:space="preserve">##  $ BLOCK           : chr  "009XX W CUYLER AVE" "011XX N KILBOURN AVE" "011XX W 18TH ST" "012XX W RACE AVE" ...</w:t>
       </w:r>
       <w:r>
         <w:br w:type="textWrapping"/>
@@ -2189,7 +2087,7 @@
         <w:rPr>
           <w:rStyle w:val="VerbatimChar"/>
         </w:rPr>
-        <w:t xml:space="preserve">##  $ GENDER          : Factor w/ 2 levels "FEMALE","MALE": 2 2 2 2 2 2 2 2 2 2 ...</w:t>
+        <w:t xml:space="preserve">##  $ GENDER          : chr  "MALE" "MALE" "MALE" "MALE" ...</w:t>
       </w:r>
       <w:r>
         <w:br w:type="textWrapping"/>
@@ -2198,7 +2096,7 @@
         <w:rPr>
           <w:rStyle w:val="VerbatimChar"/>
         </w:rPr>
-        <w:t xml:space="preserve">##  $ REGION          : Factor w/ 4 levels "East","North",..: 4 1 3 2 3 2 1 1 3 1 ...</w:t>
+        <w:t xml:space="preserve">##  $ REGION          : chr  "West" "East" "South" "North" ...</w:t>
       </w:r>
       <w:r>
         <w:br w:type="textWrapping"/>
@@ -2207,7 +2105,7 @@
         <w:rPr>
           <w:rStyle w:val="VerbatimChar"/>
         </w:rPr>
-        <w:t xml:space="preserve">##  $ BIRTH_DATE      : Factor w/ 1347 levels "01/01/1952","01/01/1966",..: 623 134 817 147 387 1191 1136 1234 138 626 ...</w:t>
+        <w:t xml:space="preserve">##  $ BIRTH_DATE      : chr  "06/22/1955" "02/07/1954" "08/11/1970" "02/10/1959" ...</w:t>
       </w:r>
       <w:r>
         <w:br w:type="textWrapping"/>
@@ -2243,7 +2141,7 @@
         <w:rPr>
           <w:rStyle w:val="VerbatimChar"/>
         </w:rPr>
-        <w:t xml:space="preserve">##  $ SENTENCE        : Factor w/ 3 levels "Court_order",..: 1 2 1 1 2 2 2 1 1 2 ...</w:t>
+        <w:t xml:space="preserve">##  $ SENTENCE        : chr  "Court_order" "Prison_&lt;12m" "Court_order" "Court_order" ...</w:t>
       </w:r>
       <w:r>
         <w:br w:type="textWrapping"/>
@@ -2260,25 +2158,7 @@
         <w:pStyle w:val="FirstParagraph"/>
       </w:pPr>
       <w:r>
-        <w:t xml:space="preserve">Looking at the output provided informs you that the dataset</w:t>
-      </w:r>
-      <w:r>
-        <w:t xml:space="preserve"> </w:t>
-      </w:r>
-      <w:r>
-        <w:t xml:space="preserve">‘</w:t>
-      </w:r>
-      <w:r>
-        <w:t xml:space="preserve">offenders</w:t>
-      </w:r>
-      <w:r>
-        <w:t xml:space="preserve">’</w:t>
-      </w:r>
-      <w:r>
-        <w:t xml:space="preserve"> </w:t>
-      </w:r>
-      <w:r>
-        <w:t xml:space="preserve">is in R terminology both a tibble and a dataframe, and as we’ve already seen has 1413 observations and 9 variables. Variables in a data frame are like columns in a table, and are stored as vectors. Also provided is some information about each variable (or vector) in the dataset (or dataframe) as designated by R; the name, the type (in this case either integer, number or character).</w:t>
+        <w:t xml:space="preserve">Looking at the output provided informs you that the dataset offenders is in R terminology a dataframe, and as we’ve already seen has 1413 observations and 11 variables. Variables in a data frame are like columns in a table, and are stored as vectors. Also provided is some information about each variable (or vector) in the dataset (or dataframe) as designated by R; the name, the type (in this case either integer, number or character).</w:t>
       </w:r>
     </w:p>
     <w:p>
@@ -2314,7 +2194,7 @@
         <w:rPr>
           <w:rStyle w:val="VerbatimChar"/>
         </w:rPr>
-        <w:t xml:space="preserve">##        LAST          FIRST                       BLOCK         GENDER    </w:t>
+        <w:t xml:space="preserve">##      LAST              FIRST              BLOCK          </w:t>
       </w:r>
       <w:r>
         <w:br w:type="textWrapping"/>
@@ -2323,7 +2203,7 @@
         <w:rPr>
           <w:rStyle w:val="VerbatimChar"/>
         </w:rPr>
-        <w:t xml:space="preserve">##  WILLIAMS:  25   MICHAEL:  43   053XX S INDIANA AVE :  12   FEMALE:  32  </w:t>
+        <w:t xml:space="preserve">##  Length:1413        Length:1413        Length:1413       </w:t>
       </w:r>
       <w:r>
         <w:br w:type="textWrapping"/>
@@ -2332,7 +2212,7 @@
         <w:rPr>
           <w:rStyle w:val="VerbatimChar"/>
         </w:rPr>
-        <w:t xml:space="preserve">##  JONES   :  23   ROBERT :  33   030XX S ARCHER AVE  :  10   MALE  :1381  </w:t>
+        <w:t xml:space="preserve">##  Class :character   Class :character   Class :character  </w:t>
       </w:r>
       <w:r>
         <w:br w:type="textWrapping"/>
@@ -2341,7 +2221,7 @@
         <w:rPr>
           <w:rStyle w:val="VerbatimChar"/>
         </w:rPr>
-        <w:t xml:space="preserve">##  BROWN   :  18   JAMES  :  27   004XX S CLARK ST    :   7                </w:t>
+        <w:t xml:space="preserve">##  Mode  :character   Mode  :character   Mode  :character  </w:t>
       </w:r>
       <w:r>
         <w:br w:type="textWrapping"/>
@@ -2350,7 +2230,7 @@
         <w:rPr>
           <w:rStyle w:val="VerbatimChar"/>
         </w:rPr>
-        <w:t xml:space="preserve">##  JOHNSON :  16   ANTHONY:  25   008XX W 51ST PL     :   7                </w:t>
+        <w:t xml:space="preserve">##                                                          </w:t>
       </w:r>
       <w:r>
         <w:br w:type="textWrapping"/>
@@ -2359,7 +2239,7 @@
         <w:rPr>
           <w:rStyle w:val="VerbatimChar"/>
         </w:rPr>
-        <w:t xml:space="preserve">##  SMITH   :  15   CHARLES:  21   027XX W HARRISON ST :   7                </w:t>
+        <w:t xml:space="preserve">##                                                          </w:t>
       </w:r>
       <w:r>
         <w:br w:type="textWrapping"/>
@@ -2368,7 +2248,7 @@
         <w:rPr>
           <w:rStyle w:val="VerbatimChar"/>
         </w:rPr>
-        <w:t xml:space="preserve">##  HARRIS  :  14   DAVID  :  20   035XX W ROOSEVELT RD:   7                </w:t>
+        <w:t xml:space="preserve">##                                                          </w:t>
       </w:r>
       <w:r>
         <w:br w:type="textWrapping"/>
@@ -2377,7 +2257,7 @@
         <w:rPr>
           <w:rStyle w:val="VerbatimChar"/>
         </w:rPr>
-        <w:t xml:space="preserve">##  (Other) :1302   (Other):1244   (Other)             :1363                </w:t>
+        <w:t xml:space="preserve">##                                                          </w:t>
       </w:r>
       <w:r>
         <w:br w:type="textWrapping"/>
@@ -2386,7 +2266,7 @@
         <w:rPr>
           <w:rStyle w:val="VerbatimChar"/>
         </w:rPr>
-        <w:t xml:space="preserve">##    REGION         BIRTH_DATE       HEIGHT          WEIGHT     </w:t>
+        <w:t xml:space="preserve">##     GENDER             REGION           BIRTH_DATE            HEIGHT     </w:t>
       </w:r>
       <w:r>
         <w:br w:type="textWrapping"/>
@@ -2395,7 +2275,7 @@
         <w:rPr>
           <w:rStyle w:val="VerbatimChar"/>
         </w:rPr>
-        <w:t xml:space="preserve">##  East :352   06/14/1969:   3   Min.   : 24.0   Min.   :100.0  </w:t>
+        <w:t xml:space="preserve">##  Length:1413        Length:1413        Length:1413        Min.   : 24.0  </w:t>
       </w:r>
       <w:r>
         <w:br w:type="textWrapping"/>
@@ -2404,7 +2284,7 @@
         <w:rPr>
           <w:rStyle w:val="VerbatimChar"/>
         </w:rPr>
-        <w:t xml:space="preserve">##  North:358   09/04/1984:   3   1st Qu.:200.0   1st Qu.:160.0  </w:t>
+        <w:t xml:space="preserve">##  Class :character   Class :character   Class :character   1st Qu.:200.0  </w:t>
       </w:r>
       <w:r>
         <w:br w:type="textWrapping"/>
@@ -2413,7 +2293,7 @@
         <w:rPr>
           <w:rStyle w:val="VerbatimChar"/>
         </w:rPr>
-        <w:t xml:space="preserve">##  South:378   09/04/1988:   3   Median :200.0   Median :180.0  </w:t>
+        <w:t xml:space="preserve">##  Mode  :character   Mode  :character   Mode  :character   Median :200.0  </w:t>
       </w:r>
       <w:r>
         <w:br w:type="textWrapping"/>
@@ -2422,7 +2302,7 @@
         <w:rPr>
           <w:rStyle w:val="VerbatimChar"/>
         </w:rPr>
-        <w:t xml:space="preserve">##  West :325   09/12/1962:   3   Mean   :209.1   Mean   :188.2  </w:t>
+        <w:t xml:space="preserve">##                                                           Mean   :209.1  </w:t>
       </w:r>
       <w:r>
         <w:br w:type="textWrapping"/>
@@ -2431,7 +2311,7 @@
         <w:rPr>
           <w:rStyle w:val="VerbatimChar"/>
         </w:rPr>
-        <w:t xml:space="preserve">##              01/01/1971:   2   3rd Qu.:236.0   3rd Qu.:210.0  </w:t>
+        <w:t xml:space="preserve">##                                                           3rd Qu.:236.0  </w:t>
       </w:r>
       <w:r>
         <w:br w:type="textWrapping"/>
@@ -2440,7 +2320,7 @@
         <w:rPr>
           <w:rStyle w:val="VerbatimChar"/>
         </w:rPr>
-        <w:t xml:space="preserve">##              01/04/1956:   2   Max.   :239.0   Max.   :601.0  </w:t>
+        <w:t xml:space="preserve">##                                                           Max.   :239.0  </w:t>
       </w:r>
       <w:r>
         <w:br w:type="textWrapping"/>
@@ -2449,7 +2329,7 @@
         <w:rPr>
           <w:rStyle w:val="VerbatimChar"/>
         </w:rPr>
-        <w:t xml:space="preserve">##              (Other)   :1397   NA's   :24                     </w:t>
+        <w:t xml:space="preserve">##                                                           NA's   :24     </w:t>
       </w:r>
       <w:r>
         <w:br w:type="textWrapping"/>
@@ -2458,7 +2338,7 @@
         <w:rPr>
           <w:rStyle w:val="VerbatimChar"/>
         </w:rPr>
-        <w:t xml:space="preserve">##  PREV_CONVICTIONS        SENTENCE        AGE       </w:t>
+        <w:t xml:space="preserve">##      WEIGHT      PREV_CONVICTIONS   SENTENCE              AGE       </w:t>
       </w:r>
       <w:r>
         <w:br w:type="textWrapping"/>
@@ -2467,7 +2347,7 @@
         <w:rPr>
           <w:rStyle w:val="VerbatimChar"/>
         </w:rPr>
-        <w:t xml:space="preserve">##  Min.   : 0.00    Court_order:856   Min.   :15.00  </w:t>
+        <w:t xml:space="preserve">##  Min.   :100.0   Min.   : 0.00    Length:1413        Min.   :15.00  </w:t>
       </w:r>
       <w:r>
         <w:br w:type="textWrapping"/>
@@ -2476,7 +2356,7 @@
         <w:rPr>
           <w:rStyle w:val="VerbatimChar"/>
         </w:rPr>
-        <w:t xml:space="preserve">##  1st Qu.: 1.40    Prison_&lt;12m:417   1st Qu.:34.00  </w:t>
+        <w:t xml:space="preserve">##  1st Qu.:160.0   1st Qu.: 1.40    Class :character   1st Qu.:34.00  </w:t>
       </w:r>
       <w:r>
         <w:br w:type="textWrapping"/>
@@ -2485,7 +2365,7 @@
         <w:rPr>
           <w:rStyle w:val="VerbatimChar"/>
         </w:rPr>
-        <w:t xml:space="preserve">##  Median : 9.80    Prison_12m+:140   Median :43.00  </w:t>
+        <w:t xml:space="preserve">##  Median :180.0   Median : 9.80    Mode  :character   Median :43.00  </w:t>
       </w:r>
       <w:r>
         <w:br w:type="textWrapping"/>
@@ -2494,7 +2374,7 @@
         <w:rPr>
           <w:rStyle w:val="VerbatimChar"/>
         </w:rPr>
-        <w:t xml:space="preserve">##  Mean   :12.83                      Mean   :43.88  </w:t>
+        <w:t xml:space="preserve">##  Mean   :188.2   Mean   :12.83                       Mean   :43.88  </w:t>
       </w:r>
       <w:r>
         <w:br w:type="textWrapping"/>
@@ -2503,7 +2383,7 @@
         <w:rPr>
           <w:rStyle w:val="VerbatimChar"/>
         </w:rPr>
-        <w:t xml:space="preserve">##  3rd Qu.:22.40                      3rd Qu.:52.00  </w:t>
+        <w:t xml:space="preserve">##  3rd Qu.:210.0   3rd Qu.:22.40                       3rd Qu.:52.00  </w:t>
       </w:r>
       <w:r>
         <w:br w:type="textWrapping"/>
@@ -2512,7 +2392,7 @@
         <w:rPr>
           <w:rStyle w:val="VerbatimChar"/>
         </w:rPr>
-        <w:t xml:space="preserve">##  Max.   :39.20                      Max.   :94.00  </w:t>
+        <w:t xml:space="preserve">##  Max.   :601.0   Max.   :39.20                       Max.   :94.00  </w:t>
       </w:r>
       <w:r>
         <w:br w:type="textWrapping"/>
@@ -2529,40 +2409,7 @@
         <w:pStyle w:val="FirstParagraph"/>
       </w:pPr>
       <w:r>
-        <w:t xml:space="preserve">Square brackets can be used to subset data. For instance</w:t>
-      </w:r>
-      <w:r>
-        <w:t xml:space="preserve"> </w:t>
-      </w:r>
-      <w:r>
-        <w:t xml:space="preserve">‘</w:t>
-      </w:r>
-      <w:r>
-        <w:t xml:space="preserve">offenders[ i , j ]</w:t>
-      </w:r>
-      <w:r>
-        <w:t xml:space="preserve">’</w:t>
-      </w:r>
-      <w:r>
-        <w:t xml:space="preserve"> </w:t>
-      </w:r>
-      <w:r>
-        <w:t xml:space="preserve">would return the value in the ith row and jth column of the dataframe</w:t>
-      </w:r>
-      <w:r>
-        <w:t xml:space="preserve"> </w:t>
-      </w:r>
-      <w:r>
-        <w:t xml:space="preserve">‘</w:t>
-      </w:r>
-      <w:r>
-        <w:t xml:space="preserve">offenders</w:t>
-      </w:r>
-      <w:r>
-        <w:t xml:space="preserve">’</w:t>
-      </w:r>
-      <w:r>
-        <w:t xml:space="preserve">. So, if you want the fourth variable for the 500th observation:</w:t>
+        <w:t xml:space="preserve">Square brackets can be used to subset data. For instance offenders[ i , j ] would return the value in the ith row and jth column of the dataframe offenders. So, if you want the fourth variable for the 500th observation:</w:t>
       </w:r>
     </w:p>
     <w:p>
@@ -2608,7 +2455,151 @@
         <w:rPr>
           <w:rStyle w:val="VerbatimChar"/>
         </w:rPr>
-        <w:t xml:space="preserve">## [1] MALE</w:t>
+        <w:t xml:space="preserve">## [1] "MALE"</w:t>
+      </w:r>
+    </w:p>
+    <w:p>
+      <w:pPr>
+        <w:pStyle w:val="FirstParagraph"/>
+      </w:pPr>
+      <w:r>
+        <w:t xml:space="preserve">If you want the fourth variable for the 500th and 502nd observations you can use the concatenate (c) command:</w:t>
+      </w:r>
+    </w:p>
+    <w:p>
+      <w:pPr>
+        <w:pStyle w:val="SourceCode"/>
+      </w:pPr>
+      <w:r>
+        <w:rPr>
+          <w:rStyle w:val="NormalTok"/>
+        </w:rPr>
+        <w:t xml:space="preserve">offenders[</w:t>
+      </w:r>
+      <w:r>
+        <w:rPr>
+          <w:rStyle w:val="KeywordTok"/>
+        </w:rPr>
+        <w:t xml:space="preserve">c</w:t>
+      </w:r>
+      <w:r>
+        <w:rPr>
+          <w:rStyle w:val="NormalTok"/>
+        </w:rPr>
+        <w:t xml:space="preserve">(</w:t>
+      </w:r>
+      <w:r>
+        <w:rPr>
+          <w:rStyle w:val="DecValTok"/>
+        </w:rPr>
+        <w:t xml:space="preserve">500</w:t>
+      </w:r>
+      <w:r>
+        <w:rPr>
+          <w:rStyle w:val="NormalTok"/>
+        </w:rPr>
+        <w:t xml:space="preserve">, </w:t>
+      </w:r>
+      <w:r>
+        <w:rPr>
+          <w:rStyle w:val="DecValTok"/>
+        </w:rPr>
+        <w:t xml:space="preserve">502</w:t>
+      </w:r>
+      <w:r>
+        <w:rPr>
+          <w:rStyle w:val="NormalTok"/>
+        </w:rPr>
+        <w:t xml:space="preserve">),</w:t>
+      </w:r>
+      <w:r>
+        <w:rPr>
+          <w:rStyle w:val="DecValTok"/>
+        </w:rPr>
+        <w:t xml:space="preserve">4</w:t>
+      </w:r>
+      <w:r>
+        <w:rPr>
+          <w:rStyle w:val="NormalTok"/>
+        </w:rPr>
+        <w:t xml:space="preserve">]</w:t>
+      </w:r>
+    </w:p>
+    <w:p>
+      <w:pPr>
+        <w:pStyle w:val="SourceCode"/>
+      </w:pPr>
+      <w:r>
+        <w:rPr>
+          <w:rStyle w:val="VerbatimChar"/>
+        </w:rPr>
+        <w:t xml:space="preserve">## [1] "MALE" "MALE"</w:t>
+      </w:r>
+    </w:p>
+    <w:p>
+      <w:pPr>
+        <w:pStyle w:val="FirstParagraph"/>
+      </w:pPr>
+      <w:r>
+        <w:t xml:space="preserve">If you want the first five variables for the 500th observation:</w:t>
+      </w:r>
+    </w:p>
+    <w:p>
+      <w:pPr>
+        <w:pStyle w:val="SourceCode"/>
+      </w:pPr>
+      <w:r>
+        <w:rPr>
+          <w:rStyle w:val="NormalTok"/>
+        </w:rPr>
+        <w:t xml:space="preserve">offenders[</w:t>
+      </w:r>
+      <w:r>
+        <w:rPr>
+          <w:rStyle w:val="DecValTok"/>
+        </w:rPr>
+        <w:t xml:space="preserve">500</w:t>
+      </w:r>
+      <w:r>
+        <w:rPr>
+          <w:rStyle w:val="NormalTok"/>
+        </w:rPr>
+        <w:t xml:space="preserve">,</w:t>
+      </w:r>
+      <w:r>
+        <w:rPr>
+          <w:rStyle w:val="DecValTok"/>
+        </w:rPr>
+        <w:t xml:space="preserve">1</w:t>
+      </w:r>
+      <w:r>
+        <w:rPr>
+          <w:rStyle w:val="OperatorTok"/>
+        </w:rPr>
+        <w:t xml:space="preserve">:</w:t>
+      </w:r>
+      <w:r>
+        <w:rPr>
+          <w:rStyle w:val="DecValTok"/>
+        </w:rPr>
+        <w:t xml:space="preserve">5</w:t>
+      </w:r>
+      <w:r>
+        <w:rPr>
+          <w:rStyle w:val="NormalTok"/>
+        </w:rPr>
+        <w:t xml:space="preserve">]</w:t>
+      </w:r>
+    </w:p>
+    <w:p>
+      <w:pPr>
+        <w:pStyle w:val="SourceCode"/>
+      </w:pPr>
+      <w:r>
+        <w:rPr>
+          <w:rStyle w:val="VerbatimChar"/>
+        </w:rPr>
+        <w:t xml:space="preserve">##        LAST  FIRST           BLOCK GENDER REGION</w:t>
       </w:r>
       <w:r>
         <w:br w:type="textWrapping"/>
@@ -2617,7 +2608,7 @@
         <w:rPr>
           <w:rStyle w:val="VerbatimChar"/>
         </w:rPr>
-        <w:t xml:space="preserve">## Levels: FEMALE MALE</w:t>
+        <w:t xml:space="preserve">## 500 VAINISI ROBERT 059XX W 63RD PL   MALE   West</w:t>
       </w:r>
     </w:p>
     <w:p>
@@ -2625,169 +2616,7 @@
         <w:pStyle w:val="FirstParagraph"/>
       </w:pPr>
       <w:r>
-        <w:t xml:space="preserve">If you want the fourth variable for the 500th and 502nd observations you can use the concatenate (c) command:</w:t>
-      </w:r>
-    </w:p>
-    <w:p>
-      <w:pPr>
-        <w:pStyle w:val="SourceCode"/>
-      </w:pPr>
-      <w:r>
-        <w:rPr>
-          <w:rStyle w:val="NormalTok"/>
-        </w:rPr>
-        <w:t xml:space="preserve">offenders[</w:t>
-      </w:r>
-      <w:r>
-        <w:rPr>
-          <w:rStyle w:val="KeywordTok"/>
-        </w:rPr>
-        <w:t xml:space="preserve">c</w:t>
-      </w:r>
-      <w:r>
-        <w:rPr>
-          <w:rStyle w:val="NormalTok"/>
-        </w:rPr>
-        <w:t xml:space="preserve">(</w:t>
-      </w:r>
-      <w:r>
-        <w:rPr>
-          <w:rStyle w:val="DecValTok"/>
-        </w:rPr>
-        <w:t xml:space="preserve">500</w:t>
-      </w:r>
-      <w:r>
-        <w:rPr>
-          <w:rStyle w:val="NormalTok"/>
-        </w:rPr>
-        <w:t xml:space="preserve">, </w:t>
-      </w:r>
-      <w:r>
-        <w:rPr>
-          <w:rStyle w:val="DecValTok"/>
-        </w:rPr>
-        <w:t xml:space="preserve">502</w:t>
-      </w:r>
-      <w:r>
-        <w:rPr>
-          <w:rStyle w:val="NormalTok"/>
-        </w:rPr>
-        <w:t xml:space="preserve">),</w:t>
-      </w:r>
-      <w:r>
-        <w:rPr>
-          <w:rStyle w:val="DecValTok"/>
-        </w:rPr>
-        <w:t xml:space="preserve">4</w:t>
-      </w:r>
-      <w:r>
-        <w:rPr>
-          <w:rStyle w:val="NormalTok"/>
-        </w:rPr>
-        <w:t xml:space="preserve">]</w:t>
-      </w:r>
-    </w:p>
-    <w:p>
-      <w:pPr>
-        <w:pStyle w:val="SourceCode"/>
-      </w:pPr>
-      <w:r>
-        <w:rPr>
-          <w:rStyle w:val="VerbatimChar"/>
-        </w:rPr>
-        <w:t xml:space="preserve">## [1] MALE MALE</w:t>
-      </w:r>
-      <w:r>
-        <w:br w:type="textWrapping"/>
-      </w:r>
-      <w:r>
-        <w:rPr>
-          <w:rStyle w:val="VerbatimChar"/>
-        </w:rPr>
-        <w:t xml:space="preserve">## Levels: FEMALE MALE</w:t>
-      </w:r>
-    </w:p>
-    <w:p>
-      <w:pPr>
-        <w:pStyle w:val="FirstParagraph"/>
-      </w:pPr>
-      <w:r>
-        <w:t xml:space="preserve">If you want the first five variables for the 500th observation:</w:t>
-      </w:r>
-    </w:p>
-    <w:p>
-      <w:pPr>
-        <w:pStyle w:val="SourceCode"/>
-      </w:pPr>
-      <w:r>
-        <w:rPr>
-          <w:rStyle w:val="NormalTok"/>
-        </w:rPr>
-        <w:t xml:space="preserve">offenders[</w:t>
-      </w:r>
-      <w:r>
-        <w:rPr>
-          <w:rStyle w:val="DecValTok"/>
-        </w:rPr>
-        <w:t xml:space="preserve">500</w:t>
-      </w:r>
-      <w:r>
-        <w:rPr>
-          <w:rStyle w:val="NormalTok"/>
-        </w:rPr>
-        <w:t xml:space="preserve">,</w:t>
-      </w:r>
-      <w:r>
-        <w:rPr>
-          <w:rStyle w:val="DecValTok"/>
-        </w:rPr>
-        <w:t xml:space="preserve">1</w:t>
-      </w:r>
-      <w:r>
-        <w:rPr>
-          <w:rStyle w:val="OperatorTok"/>
-        </w:rPr>
-        <w:t xml:space="preserve">:</w:t>
-      </w:r>
-      <w:r>
-        <w:rPr>
-          <w:rStyle w:val="DecValTok"/>
-        </w:rPr>
-        <w:t xml:space="preserve">5</w:t>
-      </w:r>
-      <w:r>
-        <w:rPr>
-          <w:rStyle w:val="NormalTok"/>
-        </w:rPr>
-        <w:t xml:space="preserve">]</w:t>
-      </w:r>
-    </w:p>
-    <w:p>
-      <w:pPr>
-        <w:pStyle w:val="SourceCode"/>
-      </w:pPr>
-      <w:r>
-        <w:rPr>
-          <w:rStyle w:val="VerbatimChar"/>
-        </w:rPr>
-        <w:t xml:space="preserve">##        LAST  FIRST           BLOCK GENDER REGION</w:t>
-      </w:r>
-      <w:r>
-        <w:br w:type="textWrapping"/>
-      </w:r>
-      <w:r>
-        <w:rPr>
-          <w:rStyle w:val="VerbatimChar"/>
-        </w:rPr>
-        <w:t xml:space="preserve">## 500 VAINISI ROBERT 059XX W 63RD PL   MALE   West</w:t>
-      </w:r>
-    </w:p>
-    <w:p>
-      <w:pPr>
-        <w:pStyle w:val="FirstParagraph"/>
-      </w:pPr>
-      <w:r>
-        <w:t xml:space="preserve">The colon operator allows you to create sequences - in this case from 1 to 5, so here you will retrieve from the 1st to the 5th columns.</w:t>
+        <w:t xml:space="preserve">The colon operator allows you to create sequences - in this case from 1 to 5, so here you will retrieve from the 1st to the 5th variables.</w:t>
       </w:r>
     </w:p>
     <w:p>
@@ -2795,7 +2624,7 @@
         <w:pStyle w:val="BodyText"/>
       </w:pPr>
       <w:r>
-        <w:t xml:space="preserve">Dataframes/tibbles in R are a collection of vectors where each vector is a column and represents a variable. To view a specific variable, for instance gender, you can use a dollar sign as follows:</w:t>
+        <w:t xml:space="preserve">Dataframes in R are a collection of vectors where each vector is a column and represents a variable. To view a specific variable, for instance gender, you can also use a dollar sign as follows:</w:t>
       </w:r>
     </w:p>
     <w:p>
@@ -2844,7 +2673,7 @@
         <w:pStyle w:val="FirstParagraph"/>
       </w:pPr>
       <w:r>
-        <w:t xml:space="preserve">All variables have an associated class. The class will determine what calculations are possible with them and how R should treat them. So far, our dataset offenders has variables of three different classes; integer, number, and character. Other useful types are factor, logical and date.</w:t>
+        <w:t xml:space="preserve">All variables have an associated class. The class will determine what calculations are possible and how R should treat them. So far, our dataset offenders has variables of three different classes; integer, number, and character. Other useful types are factor, logical and date.</w:t>
       </w:r>
     </w:p>
     <w:p>
@@ -3101,22 +2930,7 @@
         <w:pStyle w:val="FirstParagraph"/>
       </w:pPr>
       <w:r>
-        <w:t xml:space="preserve">Factors are for categorical variables involving different levels. So for example, in the dataset</w:t>
-      </w:r>
-      <w:r>
-        <w:t xml:space="preserve"> </w:t>
-      </w:r>
-      <w:r>
-        <w:t xml:space="preserve">‘</w:t>
-      </w:r>
-      <w:r>
-        <w:t xml:space="preserve">offenders</w:t>
-      </w:r>
-      <w:r>
-        <w:t xml:space="preserve">’</w:t>
-      </w:r>
-      <w:r>
-        <w:t xml:space="preserve">, FEMALE is stored as 1, and MALE as 2. We can see this now when looking at the environment tab (after clicking the arrow to the left of offenders) and also the order from using the following command:</w:t>
+        <w:t xml:space="preserve">Factors are for categorical variables involving different levels. So for example, in the dataset offenders, FEMALE is stored as 1, and MALE as 2. We can see this now when looking at the environment tab (after clicking the arrow to the left of offenders) and also the order using the following command:</w:t>
       </w:r>
     </w:p>
     <w:p>
@@ -6693,6 +6507,46 @@
           <w:rStyle w:val="NormalTok"/>
         </w:rPr>
         <w:t xml:space="preserve">)) </w:t>
+      </w:r>
+    </w:p>
+    <w:p>
+      <w:pPr>
+        <w:pStyle w:val="SourceCode"/>
+      </w:pPr>
+      <w:r>
+        <w:rPr>
+          <w:rStyle w:val="VerbatimChar"/>
+        </w:rPr>
+        <w:t xml:space="preserve">## Warning: Column `LAST` joining character vector and factor, coercing into</w:t>
+      </w:r>
+      <w:r>
+        <w:br w:type="textWrapping"/>
+      </w:r>
+      <w:r>
+        <w:rPr>
+          <w:rStyle w:val="VerbatimChar"/>
+        </w:rPr>
+        <w:t xml:space="preserve">## character vector</w:t>
+      </w:r>
+    </w:p>
+    <w:p>
+      <w:pPr>
+        <w:pStyle w:val="SourceCode"/>
+      </w:pPr>
+      <w:r>
+        <w:rPr>
+          <w:rStyle w:val="VerbatimChar"/>
+        </w:rPr>
+        <w:t xml:space="preserve">## Warning: Column `BIRTH_DATE` joining character vector and factor, coercing</w:t>
+      </w:r>
+      <w:r>
+        <w:br w:type="textWrapping"/>
+      </w:r>
+      <w:r>
+        <w:rPr>
+          <w:rStyle w:val="VerbatimChar"/>
+        </w:rPr>
+        <w:t xml:space="preserve">## into character vector</w:t>
       </w:r>
     </w:p>
     <w:p>
@@ -7697,7 +7551,7 @@
     </w:lvl>
   </w:abstractNum>
   <w:abstractNum w:abstractNumId="990">
-    <w:nsid w:val="8664e4ab"/>
+    <w:nsid w:val="f5a046f7"/>
     <w:multiLevelType w:val="multilevel"/>
     <w:lvl w:ilvl="0">
       <w:numFmt w:val="bullet"/>
@@ -7778,7 +7632,7 @@
     </w:lvl>
   </w:abstractNum>
   <w:abstractNum w:abstractNumId="991">
-    <w:nsid w:val="2b2b4afd"/>
+    <w:nsid w:val="98fd8515"/>
     <w:multiLevelType w:val="multilevel"/>
     <w:lvl w:ilvl="0">
       <w:numFmt w:val="bullet"/>
@@ -7859,7 +7713,7 @@
     </w:lvl>
   </w:abstractNum>
   <w:abstractNum w:abstractNumId="99411">
-    <w:nsid w:val="ea0f694d"/>
+    <w:nsid w:val="f16ed420"/>
     <w:multiLevelType w:val="multilevel"/>
     <w:lvl w:ilvl="0">
       <w:start w:val="1"/>

</xml_diff>

<commit_message>
Amended section 3 order for easiness of teaching and made a few minor wording edits
</commit_message>
<xml_diff>
--- a/Intro_markdown.docx
+++ b/Intro_markdown.docx
@@ -3363,10 +3363,10 @@
       <w:pPr>
         <w:pStyle w:val="Heading3"/>
       </w:pPr>
-      <w:bookmarkStart w:id="51" w:name="grouping-and-summarising-data"/>
+      <w:bookmarkStart w:id="51" w:name="select"/>
       <w:bookmarkEnd w:id="51"/>
       <w:r>
-        <w:t xml:space="preserve">3.1 Grouping and summarising data</w:t>
+        <w:t xml:space="preserve">3.1 Select</w:t>
       </w:r>
     </w:p>
     <w:p>
@@ -3374,7 +3374,7 @@
         <w:pStyle w:val="FirstParagraph"/>
       </w:pPr>
       <w:r>
-        <w:t xml:space="preserve">We can produce breakdowns of statistics using the group_by and summarise commands from the dplyr package.</w:t>
+        <w:t xml:space="preserve">We can keep only those variables we want from the offenders dataset using the select command from the dplyr package.</w:t>
       </w:r>
     </w:p>
     <w:p>
@@ -3397,16 +3397,124 @@
         <w:rPr>
           <w:rStyle w:val="NormalTok"/>
         </w:rPr>
-        <w:t xml:space="preserve">summarise</w:t>
+        <w:t xml:space="preserve">select</w:t>
+      </w:r>
+    </w:p>
+    <w:p>
+      <w:pPr>
+        <w:pStyle w:val="FirstParagraph"/>
+      </w:pPr>
+      <w:r>
+        <w:t xml:space="preserve">The use of double colons enables you to specify the package you are referring to before calling the function, hence avoiding using the wrong function if two functions have the same name and are from different packages. In general, R will use the function from your most recently loaded package and will warn you when you load a package if there is some overlap. We will not specify packages throughout this code due to the nature of the course, but it is good practice to specify packages in this way if you are sharing code or moving between projects.</w:t>
+      </w:r>
+    </w:p>
+    <w:p>
+      <w:pPr>
+        <w:pStyle w:val="BodyText"/>
+      </w:pPr>
+      <w:r>
+        <w:t xml:space="preserve">So, if we want to create a new dataset called offenders_anonymous which only includes the variables representing date of birth, weight and number of previous convictions from the dataset offenders:</w:t>
+      </w:r>
+    </w:p>
+    <w:p>
+      <w:pPr>
+        <w:pStyle w:val="SourceCode"/>
+      </w:pPr>
+      <w:r>
+        <w:rPr>
+          <w:rStyle w:val="NormalTok"/>
+        </w:rPr>
+        <w:t xml:space="preserve">offenders_anonymous &lt;-</w:t>
+      </w:r>
+      <w:r>
+        <w:rPr>
+          <w:rStyle w:val="StringTok"/>
+        </w:rPr>
+        <w:t xml:space="preserve"> </w:t>
+      </w:r>
+      <w:r>
+        <w:rPr>
+          <w:rStyle w:val="KeywordTok"/>
+        </w:rPr>
+        <w:t xml:space="preserve">select</w:t>
+      </w:r>
+      <w:r>
+        <w:rPr>
+          <w:rStyle w:val="NormalTok"/>
+        </w:rPr>
+        <w:t xml:space="preserve">(offenders, BIRTH_DATE, WEIGHT, PREV_CONVICTIONS)</w:t>
+      </w:r>
+    </w:p>
+    <w:p>
+      <w:pPr>
+        <w:pStyle w:val="FirstParagraph"/>
+      </w:pPr>
+      <w:r>
+        <w:t xml:space="preserve">The first argument within the select command specifies use of the offenders dataset. Following this we list the variables we want to keep.</w:t>
+      </w:r>
+    </w:p>
+    <w:p>
+      <w:pPr>
+        <w:pStyle w:val="BodyText"/>
+      </w:pPr>
+      <w:r>
+        <w:t xml:space="preserve">A more popular way to obtain the same result is to use the pipe (%&gt;%) operator:</w:t>
+      </w:r>
+    </w:p>
+    <w:p>
+      <w:pPr>
+        <w:pStyle w:val="SourceCode"/>
+      </w:pPr>
+      <w:r>
+        <w:rPr>
+          <w:rStyle w:val="NormalTok"/>
+        </w:rPr>
+        <w:t xml:space="preserve">offenders_anonymous &lt;-</w:t>
+      </w:r>
+      <w:r>
+        <w:rPr>
+          <w:rStyle w:val="StringTok"/>
+        </w:rPr>
+        <w:t xml:space="preserve"> </w:t>
+      </w:r>
+      <w:r>
+        <w:rPr>
+          <w:rStyle w:val="NormalTok"/>
+        </w:rPr>
+        <w:t xml:space="preserve">offenders </w:t>
+      </w:r>
+      <w:r>
+        <w:rPr>
+          <w:rStyle w:val="OperatorTok"/>
+        </w:rPr>
+        <w:t xml:space="preserve">%&gt;%</w:t>
+      </w:r>
+      <w:r>
+        <w:rPr>
+          <w:rStyle w:val="StringTok"/>
+        </w:rPr>
+        <w:t xml:space="preserve"> </w:t>
       </w:r>
       <w:r>
         <w:br w:type="textWrapping"/>
       </w:r>
       <w:r>
         <w:rPr>
-          <w:rStyle w:val="NormalTok"/>
-        </w:rPr>
-        <w:t xml:space="preserve">?group_by</w:t>
+          <w:rStyle w:val="StringTok"/>
+        </w:rPr>
+        <w:t xml:space="preserve">  </w:t>
+      </w:r>
+      <w:r>
+        <w:rPr>
+          <w:rStyle w:val="KeywordTok"/>
+        </w:rPr>
+        <w:t xml:space="preserve">select</w:t>
+      </w:r>
+      <w:r>
+        <w:rPr>
+          <w:rStyle w:val="NormalTok"/>
+        </w:rPr>
+        <w:t xml:space="preserve">(BIRTH_DATE, WEIGHT, PREV_CONVICTIONS)</w:t>
       </w:r>
     </w:p>
     <w:p>
@@ -3414,7 +3522,25 @@
         <w:pStyle w:val="FirstParagraph"/>
       </w:pPr>
       <w:r>
-        <w:t xml:space="preserve">Throughout this course you may have noticed double colons being used following the name of a package as above. This specifies the package you are referring to before calling the function, hence avoiding using the wrong function if two functions have the same name and are from different packages. In general, R will use the function from your most recently loaded package and will warn you when you load a package if there is some overlap. We will not specify packages throughout this code due to the nature of the course, but it is good practice to specify packages in this way if you are sharing code or moving between projects.</w:t>
+        <w:t xml:space="preserve">Here the offenders data are</w:t>
+      </w:r>
+      <w:r>
+        <w:t xml:space="preserve"> </w:t>
+      </w:r>
+      <w:r>
+        <w:t xml:space="preserve">‘</w:t>
+      </w:r>
+      <w:r>
+        <w:t xml:space="preserve">piped</w:t>
+      </w:r>
+      <w:r>
+        <w:t xml:space="preserve">’</w:t>
+      </w:r>
+      <w:r>
+        <w:t xml:space="preserve"> </w:t>
+      </w:r>
+      <w:r>
+        <w:t xml:space="preserve">like water into the select command using the pipe symbol %&gt;%. This is interpreted by R as the first argument of the select command so the offenders dataset is not specified within the select command. The pipe operator makes code more readable by allowing us to chain together multiple functions and means you don’t have to either create a new object each time you run a command or use nested functions (functions that are within other functions).</w:t>
       </w:r>
     </w:p>
     <w:p>
@@ -3422,41 +3548,125 @@
         <w:pStyle w:val="BodyText"/>
       </w:pPr>
       <w:r>
-        <w:t xml:space="preserve">group_by() identifies which variables we want to produce breakdowns by.</w:t>
-      </w:r>
-    </w:p>
-    <w:p>
-      <w:pPr>
-        <w:pStyle w:val="BodyText"/>
-      </w:pPr>
-      <w:r>
-        <w:t xml:space="preserve">summarise() is used to indicate which values we want to calculate.</w:t>
-      </w:r>
-    </w:p>
-    <w:p>
-      <w:pPr>
-        <w:pStyle w:val="BodyText"/>
-      </w:pPr>
-      <w:r>
-        <w:t xml:space="preserve">Using these functions together we can produce summary statistics in a similar way to pivot tables in Excel. We can use these functions together using the pipe (%&gt;%) operator which makes code more readable and means you don’t have to create a new object each time you run a command. Using the pipe operator reduces the amount of nested functions (functions that are within other functions) and allows us to chain together dplyr data wrangling functions. The pipe operator can be read as</w:t>
-      </w:r>
-      <w:r>
-        <w:t xml:space="preserve"> </w:t>
-      </w:r>
-      <w:r>
-        <w:t xml:space="preserve">“</w:t>
-      </w:r>
-      <w:r>
-        <w:t xml:space="preserve">then</w:t>
-      </w:r>
-      <w:r>
-        <w:t xml:space="preserve">”</w:t>
-      </w:r>
-      <w:r>
-        <w:t xml:space="preserve"> </w:t>
-      </w:r>
-      <w:r>
-        <w:t xml:space="preserve">and allows us to go from one step to another easily in dplyr so we can, for example:</w:t>
+        <w:t xml:space="preserve">Let’s say that now we want the offenders_anonymous dataset to be the same as the dataset offenders but without the names and addresses:</w:t>
+      </w:r>
+    </w:p>
+    <w:p>
+      <w:pPr>
+        <w:pStyle w:val="SourceCode"/>
+      </w:pPr>
+      <w:r>
+        <w:rPr>
+          <w:rStyle w:val="NormalTok"/>
+        </w:rPr>
+        <w:t xml:space="preserve">offenders_anonymous &lt;-</w:t>
+      </w:r>
+      <w:r>
+        <w:rPr>
+          <w:rStyle w:val="StringTok"/>
+        </w:rPr>
+        <w:t xml:space="preserve"> </w:t>
+      </w:r>
+      <w:r>
+        <w:rPr>
+          <w:rStyle w:val="NormalTok"/>
+        </w:rPr>
+        <w:t xml:space="preserve">offenders </w:t>
+      </w:r>
+      <w:r>
+        <w:rPr>
+          <w:rStyle w:val="OperatorTok"/>
+        </w:rPr>
+        <w:t xml:space="preserve">%&gt;%</w:t>
+      </w:r>
+      <w:r>
+        <w:rPr>
+          <w:rStyle w:val="StringTok"/>
+        </w:rPr>
+        <w:t xml:space="preserve"> </w:t>
+      </w:r>
+      <w:r>
+        <w:br w:type="textWrapping"/>
+      </w:r>
+      <w:r>
+        <w:rPr>
+          <w:rStyle w:val="StringTok"/>
+        </w:rPr>
+        <w:t xml:space="preserve">  </w:t>
+      </w:r>
+      <w:r>
+        <w:rPr>
+          <w:rStyle w:val="KeywordTok"/>
+        </w:rPr>
+        <w:t xml:space="preserve">select</w:t>
+      </w:r>
+      <w:r>
+        <w:rPr>
+          <w:rStyle w:val="NormalTok"/>
+        </w:rPr>
+        <w:t xml:space="preserve">(</w:t>
+      </w:r>
+      <w:r>
+        <w:rPr>
+          <w:rStyle w:val="OperatorTok"/>
+        </w:rPr>
+        <w:t xml:space="preserve">-</w:t>
+      </w:r>
+      <w:r>
+        <w:rPr>
+          <w:rStyle w:val="NormalTok"/>
+        </w:rPr>
+        <w:t xml:space="preserve">LAST, </w:t>
+      </w:r>
+      <w:r>
+        <w:rPr>
+          <w:rStyle w:val="OperatorTok"/>
+        </w:rPr>
+        <w:t xml:space="preserve">-</w:t>
+      </w:r>
+      <w:r>
+        <w:rPr>
+          <w:rStyle w:val="NormalTok"/>
+        </w:rPr>
+        <w:t xml:space="preserve">FIRST, </w:t>
+      </w:r>
+      <w:r>
+        <w:rPr>
+          <w:rStyle w:val="OperatorTok"/>
+        </w:rPr>
+        <w:t xml:space="preserve">-</w:t>
+      </w:r>
+      <w:r>
+        <w:rPr>
+          <w:rStyle w:val="NormalTok"/>
+        </w:rPr>
+        <w:t xml:space="preserve">BLOCK)</w:t>
+      </w:r>
+    </w:p>
+    <w:p>
+      <w:pPr>
+        <w:pStyle w:val="FirstParagraph"/>
+      </w:pPr>
+      <w:r>
+        <w:t xml:space="preserve">As we don’t want them, the variables listed within the select command now have minus signs before each of them.</w:t>
+      </w:r>
+    </w:p>
+    <w:p>
+      <w:pPr>
+        <w:pStyle w:val="Heading3"/>
+      </w:pPr>
+      <w:bookmarkStart w:id="52" w:name="grouping-and-summarising-data"/>
+      <w:bookmarkEnd w:id="52"/>
+      <w:r>
+        <w:t xml:space="preserve">3.2 Grouping and summarising data</w:t>
+      </w:r>
+    </w:p>
+    <w:p>
+      <w:pPr>
+        <w:pStyle w:val="FirstParagraph"/>
+      </w:pPr>
+      <w:r>
+        <w:t xml:space="preserve">We can produce breakdowns of statistics using the group_by and summarise commands from the dplyr package:</w:t>
       </w:r>
     </w:p>
     <w:p>
@@ -3468,7 +3678,7 @@
         </w:numPr>
       </w:pPr>
       <w:r>
-        <w:t xml:space="preserve">filter our data frame to only focus on a few rows then</w:t>
+        <w:t xml:space="preserve">group_by() identifies which variables we want to produce breakdowns by.</w:t>
       </w:r>
     </w:p>
     <w:p>
@@ -3480,19 +3690,7 @@
         </w:numPr>
       </w:pPr>
       <w:r>
-        <w:t xml:space="preserve">group_by another variable to create groups then</w:t>
-      </w:r>
-    </w:p>
-    <w:p>
-      <w:pPr>
-        <w:pStyle w:val="Compact"/>
-        <w:numPr>
-          <w:numId w:val="1011"/>
-          <w:ilvl w:val="0"/>
-        </w:numPr>
-      </w:pPr>
-      <w:r>
-        <w:t xml:space="preserve">summarize this grouped data to calculate the mean for each level of the group.</w:t>
+        <w:t xml:space="preserve">summarise() is used to indicate which values we want to calculate.</w:t>
       </w:r>
     </w:p>
     <w:p>
@@ -3500,6 +3698,14 @@
         <w:pStyle w:val="FirstParagraph"/>
       </w:pPr>
       <w:r>
+        <w:t xml:space="preserve">Using these functions together we can produce summary statistics in a similar way to pivot tables in Excel. We can use the pipe (%&gt;%) operator to chain these functions together so that we don’t have to create a new object each time we run each of the commands, and in a manner which makes the code easy to read.</w:t>
+      </w:r>
+    </w:p>
+    <w:p>
+      <w:pPr>
+        <w:pStyle w:val="BodyText"/>
+      </w:pPr>
+      <w:r>
         <w:t xml:space="preserve">So if we want the mean number of previous convictions with breakdown by REGION and GENDER:</w:t>
       </w:r>
     </w:p>
@@ -3615,25 +3821,7 @@
         <w:pStyle w:val="FirstParagraph"/>
       </w:pPr>
       <w:r>
-        <w:t xml:space="preserve">In the above code, R is taking the</w:t>
-      </w:r>
-      <w:r>
-        <w:t xml:space="preserve"> </w:t>
-      </w:r>
-      <w:r>
-        <w:t xml:space="preserve">‘</w:t>
-      </w:r>
-      <w:r>
-        <w:t xml:space="preserve">offenders</w:t>
-      </w:r>
-      <w:r>
-        <w:t xml:space="preserve">’</w:t>
-      </w:r>
-      <w:r>
-        <w:t xml:space="preserve"> </w:t>
-      </w:r>
-      <w:r>
-        <w:t xml:space="preserve">dataset, grouping it first by REGION and then by GENDER (note that the data is</w:t>
+        <w:t xml:space="preserve">Here R takes the offenders dataset, then (the pipe operator can be read as</w:t>
       </w:r>
       <w:r>
         <w:t xml:space="preserve"> </w:t>
@@ -3642,82 +3830,387 @@
         <w:t xml:space="preserve">“</w:t>
       </w:r>
       <w:r>
-        <w:t xml:space="preserve">piped</w:t>
+        <w:t xml:space="preserve">then</w:t>
       </w:r>
       <w:r>
         <w:t xml:space="preserve">”</w:t>
       </w:r>
       <w:r>
-        <w:t xml:space="preserve"> </w:t>
-      </w:r>
-      <w:r>
-        <w:t xml:space="preserve">like water into the group_by command using the pipe symbol</w:t>
-      </w:r>
-      <w:r>
-        <w:t xml:space="preserve"> </w:t>
-      </w:r>
-      <w:r>
-        <w:t xml:space="preserve">‘</w:t>
-      </w:r>
-      <w:r>
+        <w:t xml:space="preserve">) groups it first by REGION and then by GENDER and then outputs the mean number of previous convictions by REGION and GENDER. The mean number of previous convictions variable created we’ve decided to call</w:t>
+      </w:r>
+      <w:r>
+        <w:t xml:space="preserve"> </w:t>
+      </w:r>
+      <w:r>
+        <w:t xml:space="preserve">“</w:t>
+      </w:r>
+      <w:r>
+        <w:t xml:space="preserve">Ave</w:t>
+      </w:r>
+      <w:r>
+        <w:t xml:space="preserve">”</w:t>
+      </w:r>
+      <w:r>
+        <w:t xml:space="preserve">. The results are saved into a new dataset called regional_gender_average.</w:t>
+      </w:r>
+    </w:p>
+    <w:p>
+      <w:pPr>
+        <w:pStyle w:val="BodyText"/>
+      </w:pPr>
+      <w:r>
+        <w:t xml:space="preserve">There are other functions that could be used here instead of mean e.g. n, n_distinct, min, max, mean, median, var and sd.</w:t>
+      </w:r>
+    </w:p>
+    <w:p>
+      <w:pPr>
+        <w:pStyle w:val="BodyText"/>
+      </w:pPr>
+      <w:r>
+        <w:t xml:space="preserve">If we want to add a new variable that we decide to call</w:t>
+      </w:r>
+      <w:r>
+        <w:t xml:space="preserve"> </w:t>
+      </w:r>
+      <w:r>
+        <w:t xml:space="preserve">“</w:t>
+      </w:r>
+      <w:r>
+        <w:t xml:space="preserve">Count</w:t>
+      </w:r>
+      <w:r>
+        <w:t xml:space="preserve">”</w:t>
+      </w:r>
+      <w:r>
+        <w:t xml:space="preserve">" that provides the counts by REGION and GENDER we can rerun as follows using the pipe operator:</w:t>
+      </w:r>
+    </w:p>
+    <w:p>
+      <w:pPr>
+        <w:pStyle w:val="SourceCode"/>
+      </w:pPr>
+      <w:r>
+        <w:rPr>
+          <w:rStyle w:val="NormalTok"/>
+        </w:rPr>
+        <w:t xml:space="preserve">regional_gender_average &lt;-</w:t>
+      </w:r>
+      <w:r>
+        <w:rPr>
+          <w:rStyle w:val="StringTok"/>
+        </w:rPr>
+        <w:t xml:space="preserve"> </w:t>
+      </w:r>
+      <w:r>
+        <w:rPr>
+          <w:rStyle w:val="NormalTok"/>
+        </w:rPr>
+        <w:t xml:space="preserve">offenders </w:t>
+      </w:r>
+      <w:r>
+        <w:rPr>
+          <w:rStyle w:val="OperatorTok"/>
+        </w:rPr>
         <w:t xml:space="preserve">%&gt;%</w:t>
       </w:r>
       <w:r>
-        <w:t xml:space="preserve">’</w:t>
-      </w:r>
-      <w:r>
-        <w:t xml:space="preserve"> </w:t>
-      </w:r>
-      <w:r>
-        <w:t xml:space="preserve">instead of specifying the</w:t>
-      </w:r>
-      <w:r>
-        <w:t xml:space="preserve"> </w:t>
-      </w:r>
-      <w:r>
-        <w:t xml:space="preserve">‘</w:t>
-      </w:r>
-      <w:r>
-        <w:t xml:space="preserve">offenders</w:t>
-      </w:r>
-      <w:r>
-        <w:t xml:space="preserve">’</w:t>
-      </w:r>
-      <w:r>
-        <w:t xml:space="preserve"> </w:t>
-      </w:r>
-      <w:r>
-        <w:t xml:space="preserve">dataset as the first argument within the group_by command), and then outputting the mean number of previous convictions by REGION and GENDER. The new mean number of previous convictions variable we’ve decided to call</w:t>
-      </w:r>
-      <w:r>
-        <w:t xml:space="preserve"> </w:t>
-      </w:r>
-      <w:r>
-        <w:t xml:space="preserve">‘</w:t>
-      </w:r>
-      <w:r>
-        <w:t xml:space="preserve">Ave</w:t>
-      </w:r>
-      <w:r>
-        <w:t xml:space="preserve">’</w:t>
-      </w:r>
-      <w:r>
-        <w:t xml:space="preserve">. The results are saved into a new dataset called</w:t>
-      </w:r>
-      <w:r>
-        <w:t xml:space="preserve"> </w:t>
-      </w:r>
-      <w:r>
-        <w:t xml:space="preserve">‘</w:t>
-      </w:r>
-      <w:r>
-        <w:t xml:space="preserve">regional_gender_average</w:t>
-      </w:r>
-      <w:r>
-        <w:t xml:space="preserve">’</w:t>
-      </w:r>
-      <w:r>
-        <w:t xml:space="preserve">.</w:t>
+        <w:rPr>
+          <w:rStyle w:val="StringTok"/>
+        </w:rPr>
+        <w:t xml:space="preserve"> </w:t>
+      </w:r>
+      <w:r>
+        <w:br w:type="textWrapping"/>
+      </w:r>
+      <w:r>
+        <w:rPr>
+          <w:rStyle w:val="StringTok"/>
+        </w:rPr>
+        <w:t xml:space="preserve">  </w:t>
+      </w:r>
+      <w:r>
+        <w:rPr>
+          <w:rStyle w:val="KeywordTok"/>
+        </w:rPr>
+        <w:t xml:space="preserve">group_by</w:t>
+      </w:r>
+      <w:r>
+        <w:rPr>
+          <w:rStyle w:val="NormalTok"/>
+        </w:rPr>
+        <w:t xml:space="preserve">(REGION, GENDER) </w:t>
+      </w:r>
+      <w:r>
+        <w:rPr>
+          <w:rStyle w:val="OperatorTok"/>
+        </w:rPr>
+        <w:t xml:space="preserve">%&gt;%</w:t>
+      </w:r>
+      <w:r>
+        <w:br w:type="textWrapping"/>
+      </w:r>
+      <w:r>
+        <w:rPr>
+          <w:rStyle w:val="StringTok"/>
+        </w:rPr>
+        <w:t xml:space="preserve">  </w:t>
+      </w:r>
+      <w:r>
+        <w:rPr>
+          <w:rStyle w:val="KeywordTok"/>
+        </w:rPr>
+        <w:t xml:space="preserve">summarise</w:t>
+      </w:r>
+      <w:r>
+        <w:rPr>
+          <w:rStyle w:val="NormalTok"/>
+        </w:rPr>
+        <w:t xml:space="preserve">(</w:t>
+      </w:r>
+      <w:r>
+        <w:rPr>
+          <w:rStyle w:val="DataTypeTok"/>
+        </w:rPr>
+        <w:t xml:space="preserve">Ave =</w:t>
+      </w:r>
+      <w:r>
+        <w:rPr>
+          <w:rStyle w:val="NormalTok"/>
+        </w:rPr>
+        <w:t xml:space="preserve"> </w:t>
+      </w:r>
+      <w:r>
+        <w:rPr>
+          <w:rStyle w:val="KeywordTok"/>
+        </w:rPr>
+        <w:t xml:space="preserve">mean</w:t>
+      </w:r>
+      <w:r>
+        <w:rPr>
+          <w:rStyle w:val="NormalTok"/>
+        </w:rPr>
+        <w:t xml:space="preserve">(PREV_CONVICTIONS), </w:t>
+      </w:r>
+      <w:r>
+        <w:rPr>
+          <w:rStyle w:val="DataTypeTok"/>
+        </w:rPr>
+        <w:t xml:space="preserve">Count=</w:t>
+      </w:r>
+      <w:r>
+        <w:rPr>
+          <w:rStyle w:val="KeywordTok"/>
+        </w:rPr>
+        <w:t xml:space="preserve">n</w:t>
+      </w:r>
+      <w:r>
+        <w:rPr>
+          <w:rStyle w:val="NormalTok"/>
+        </w:rPr>
+        <w:t xml:space="preserve">())</w:t>
+      </w:r>
+    </w:p>
+    <w:p>
+      <w:pPr>
+        <w:pStyle w:val="FirstParagraph"/>
+      </w:pPr>
+      <w:r>
+        <w:t xml:space="preserve">It is important to pay attention to the way in which the data have been grouped. The regional_gender_average dataset is grouped by REGION and GENDER. If we run it through summarise the result will be grouped by the first variable in the grouping set which is REGION. For example, the summarise() function applied below counts the rows in each of the first group by category.</w:t>
+      </w:r>
+    </w:p>
+    <w:p>
+      <w:pPr>
+        <w:pStyle w:val="SourceCode"/>
+      </w:pPr>
+      <w:r>
+        <w:rPr>
+          <w:rStyle w:val="NormalTok"/>
+        </w:rPr>
+        <w:t xml:space="preserve">regional_gender_average </w:t>
+      </w:r>
+      <w:r>
+        <w:rPr>
+          <w:rStyle w:val="OperatorTok"/>
+        </w:rPr>
+        <w:t xml:space="preserve">%&gt;%</w:t>
+      </w:r>
+      <w:r>
+        <w:rPr>
+          <w:rStyle w:val="StringTok"/>
+        </w:rPr>
+        <w:t xml:space="preserve"> </w:t>
+      </w:r>
+      <w:r>
+        <w:br w:type="textWrapping"/>
+      </w:r>
+      <w:r>
+        <w:rPr>
+          <w:rStyle w:val="StringTok"/>
+        </w:rPr>
+        <w:t xml:space="preserve">  </w:t>
+      </w:r>
+      <w:r>
+        <w:rPr>
+          <w:rStyle w:val="KeywordTok"/>
+        </w:rPr>
+        <w:t xml:space="preserve">summarise</w:t>
+      </w:r>
+      <w:r>
+        <w:rPr>
+          <w:rStyle w:val="NormalTok"/>
+        </w:rPr>
+        <w:t xml:space="preserve">(</w:t>
+      </w:r>
+      <w:r>
+        <w:rPr>
+          <w:rStyle w:val="DataTypeTok"/>
+        </w:rPr>
+        <w:t xml:space="preserve">Count =</w:t>
+      </w:r>
+      <w:r>
+        <w:rPr>
+          <w:rStyle w:val="NormalTok"/>
+        </w:rPr>
+        <w:t xml:space="preserve"> </w:t>
+      </w:r>
+      <w:r>
+        <w:rPr>
+          <w:rStyle w:val="KeywordTok"/>
+        </w:rPr>
+        <w:t xml:space="preserve">n</w:t>
+      </w:r>
+      <w:r>
+        <w:rPr>
+          <w:rStyle w:val="NormalTok"/>
+        </w:rPr>
+        <w:t xml:space="preserve">())</w:t>
+      </w:r>
+    </w:p>
+    <w:p>
+      <w:pPr>
+        <w:pStyle w:val="FirstParagraph"/>
+      </w:pPr>
+      <w:r>
+        <w:t xml:space="preserve">But if we want to count all the rows in the dataset with the grouping removed we add in the ungroup() function:</w:t>
+      </w:r>
+    </w:p>
+    <w:p>
+      <w:pPr>
+        <w:pStyle w:val="SourceCode"/>
+      </w:pPr>
+      <w:r>
+        <w:rPr>
+          <w:rStyle w:val="NormalTok"/>
+        </w:rPr>
+        <w:t xml:space="preserve">regional_gender_average </w:t>
+      </w:r>
+      <w:r>
+        <w:rPr>
+          <w:rStyle w:val="OperatorTok"/>
+        </w:rPr>
+        <w:t xml:space="preserve">%&gt;%</w:t>
+      </w:r>
+      <w:r>
+        <w:rPr>
+          <w:rStyle w:val="StringTok"/>
+        </w:rPr>
+        <w:t xml:space="preserve"> </w:t>
+      </w:r>
+      <w:r>
+        <w:br w:type="textWrapping"/>
+      </w:r>
+      <w:r>
+        <w:rPr>
+          <w:rStyle w:val="StringTok"/>
+        </w:rPr>
+        <w:t xml:space="preserve"> </w:t>
+      </w:r>
+      <w:r>
+        <w:rPr>
+          <w:rStyle w:val="KeywordTok"/>
+        </w:rPr>
+        <w:t xml:space="preserve">ungroup</w:t>
+      </w:r>
+      <w:r>
+        <w:rPr>
+          <w:rStyle w:val="NormalTok"/>
+        </w:rPr>
+        <w:t xml:space="preserve">() </w:t>
+      </w:r>
+      <w:r>
+        <w:rPr>
+          <w:rStyle w:val="OperatorTok"/>
+        </w:rPr>
+        <w:t xml:space="preserve">%&gt;%</w:t>
+      </w:r>
+      <w:r>
+        <w:rPr>
+          <w:rStyle w:val="StringTok"/>
+        </w:rPr>
+        <w:t xml:space="preserve"> </w:t>
+      </w:r>
+      <w:r>
+        <w:br w:type="textWrapping"/>
+      </w:r>
+      <w:r>
+        <w:rPr>
+          <w:rStyle w:val="StringTok"/>
+        </w:rPr>
+        <w:t xml:space="preserve"> </w:t>
+      </w:r>
+      <w:r>
+        <w:rPr>
+          <w:rStyle w:val="KeywordTok"/>
+        </w:rPr>
+        <w:t xml:space="preserve">summarise</w:t>
+      </w:r>
+      <w:r>
+        <w:rPr>
+          <w:rStyle w:val="NormalTok"/>
+        </w:rPr>
+        <w:t xml:space="preserve">(</w:t>
+      </w:r>
+      <w:r>
+        <w:rPr>
+          <w:rStyle w:val="DataTypeTok"/>
+        </w:rPr>
+        <w:t xml:space="preserve">Count =</w:t>
+      </w:r>
+      <w:r>
+        <w:rPr>
+          <w:rStyle w:val="NormalTok"/>
+        </w:rPr>
+        <w:t xml:space="preserve"> </w:t>
+      </w:r>
+      <w:r>
+        <w:rPr>
+          <w:rStyle w:val="KeywordTok"/>
+        </w:rPr>
+        <w:t xml:space="preserve">n</w:t>
+      </w:r>
+      <w:r>
+        <w:rPr>
+          <w:rStyle w:val="NormalTok"/>
+        </w:rPr>
+        <w:t xml:space="preserve">())</w:t>
+      </w:r>
+    </w:p>
+    <w:p>
+      <w:pPr>
+        <w:pStyle w:val="Heading3"/>
+      </w:pPr>
+      <w:bookmarkStart w:id="53" w:name="filter"/>
+      <w:bookmarkEnd w:id="53"/>
+      <w:r>
+        <w:t xml:space="preserve">3.3 Filter</w:t>
+      </w:r>
+    </w:p>
+    <w:p>
+      <w:pPr>
+        <w:pStyle w:val="FirstParagraph"/>
+      </w:pPr>
+      <w:r>
+        <w:t xml:space="preserve">If you would like to produce statistics for a subset of rows or observations, a good function to use is filter() from the dplyr package.</w:t>
       </w:r>
     </w:p>
     <w:p>
@@ -3725,7 +4218,7 @@
         <w:pStyle w:val="BodyText"/>
       </w:pPr>
       <w:r>
-        <w:t xml:space="preserve">The pipe operator simply passes through the object on the left hand side as the first argument of the following function. If we did not use the pipe operator to obtain the mean number of previous convictions with breakdown by REGION and GENDER the R code would look like this:</w:t>
+        <w:t xml:space="preserve">Let’s first take a look at the different possible values of the SENTENCE variable. We can do that quickly using the group_by/summarise combination.</w:t>
       </w:r>
     </w:p>
     <w:p>
@@ -3736,12 +4229,66 @@
         <w:rPr>
           <w:rStyle w:val="NormalTok"/>
         </w:rPr>
-        <w:t xml:space="preserve">regional_gender_average &lt;-</w:t>
+        <w:t xml:space="preserve">offenders </w:t>
+      </w:r>
+      <w:r>
+        <w:rPr>
+          <w:rStyle w:val="OperatorTok"/>
+        </w:rPr>
+        <w:t xml:space="preserve">%&gt;%</w:t>
+      </w:r>
+      <w:r>
+        <w:rPr>
+          <w:rStyle w:val="StringTok"/>
+        </w:rPr>
+        <w:t xml:space="preserve"> </w:t>
+      </w:r>
+      <w:r>
+        <w:br w:type="textWrapping"/>
+      </w:r>
+      <w:r>
+        <w:rPr>
+          <w:rStyle w:val="StringTok"/>
+        </w:rPr>
+        <w:t xml:space="preserve">  </w:t>
       </w:r>
       <w:r>
         <w:rPr>
           <w:rStyle w:val="KeywordTok"/>
         </w:rPr>
+        <w:t xml:space="preserve">group_by</w:t>
+      </w:r>
+      <w:r>
+        <w:rPr>
+          <w:rStyle w:val="NormalTok"/>
+        </w:rPr>
+        <w:t xml:space="preserve">(SENTENCE) </w:t>
+      </w:r>
+      <w:r>
+        <w:rPr>
+          <w:rStyle w:val="OperatorTok"/>
+        </w:rPr>
+        <w:t xml:space="preserve">%&gt;%</w:t>
+      </w:r>
+      <w:r>
+        <w:rPr>
+          <w:rStyle w:val="StringTok"/>
+        </w:rPr>
+        <w:t xml:space="preserve"> </w:t>
+      </w:r>
+      <w:r>
+        <w:br w:type="textWrapping"/>
+      </w:r>
+      <w:r>
+        <w:rPr>
+          <w:rStyle w:val="StringTok"/>
+        </w:rPr>
+        <w:t xml:space="preserve">  </w:t>
+      </w:r>
+      <w:r>
+        <w:rPr>
+          <w:rStyle w:val="KeywordTok"/>
+        </w:rPr>
         <w:t xml:space="preserve">summarise</w:t>
       </w:r>
       <w:r>
@@ -3752,21 +4299,247 @@
       </w:r>
       <w:r>
         <w:rPr>
+          <w:rStyle w:val="DataTypeTok"/>
+        </w:rPr>
+        <w:t xml:space="preserve">Count =</w:t>
+      </w:r>
+      <w:r>
+        <w:rPr>
+          <w:rStyle w:val="NormalTok"/>
+        </w:rPr>
+        <w:t xml:space="preserve"> </w:t>
+      </w:r>
+      <w:r>
+        <w:rPr>
           <w:rStyle w:val="KeywordTok"/>
         </w:rPr>
+        <w:t xml:space="preserve">n</w:t>
+      </w:r>
+      <w:r>
+        <w:rPr>
+          <w:rStyle w:val="NormalTok"/>
+        </w:rPr>
+        <w:t xml:space="preserve">())</w:t>
+      </w:r>
+    </w:p>
+    <w:p>
+      <w:pPr>
+        <w:pStyle w:val="FirstParagraph"/>
+      </w:pPr>
+      <w:r>
+        <w:t xml:space="preserve">To filter we just specify the data that we want to filter (offenders) and the value that we want to filter on. In this case lets filter where SENTENCE is</w:t>
+      </w:r>
+      <w:r>
+        <w:t xml:space="preserve"> </w:t>
+      </w:r>
+      <w:r>
+        <w:t xml:space="preserve">“</w:t>
+      </w:r>
+      <w:r>
+        <w:t xml:space="preserve">Court_order</w:t>
+      </w:r>
+      <w:r>
+        <w:t xml:space="preserve">”</w:t>
+      </w:r>
+      <w:r>
+        <w:t xml:space="preserve"> </w:t>
+      </w:r>
+      <w:r>
+        <w:t xml:space="preserve">and AGE is more than 50 and then recalculate the mean number of previous convictions with breakdown by REGION and GENDER:</w:t>
+      </w:r>
+    </w:p>
+    <w:p>
+      <w:pPr>
+        <w:pStyle w:val="SourceCode"/>
+      </w:pPr>
+      <w:r>
+        <w:rPr>
+          <w:rStyle w:val="NormalTok"/>
+        </w:rPr>
+        <w:t xml:space="preserve">crt_order_average &lt;-</w:t>
+      </w:r>
+      <w:r>
+        <w:rPr>
+          <w:rStyle w:val="StringTok"/>
+        </w:rPr>
+        <w:t xml:space="preserve"> </w:t>
+      </w:r>
+      <w:r>
+        <w:rPr>
+          <w:rStyle w:val="NormalTok"/>
+        </w:rPr>
+        <w:t xml:space="preserve">offenders </w:t>
+      </w:r>
+      <w:r>
+        <w:rPr>
+          <w:rStyle w:val="OperatorTok"/>
+        </w:rPr>
+        <w:t xml:space="preserve">%&gt;%</w:t>
+      </w:r>
+      <w:r>
+        <w:rPr>
+          <w:rStyle w:val="StringTok"/>
+        </w:rPr>
+        <w:t xml:space="preserve"> </w:t>
+      </w:r>
+      <w:r>
+        <w:br w:type="textWrapping"/>
+      </w:r>
+      <w:r>
+        <w:rPr>
+          <w:rStyle w:val="StringTok"/>
+        </w:rPr>
+        <w:t xml:space="preserve">  </w:t>
+      </w:r>
+      <w:r>
+        <w:rPr>
+          <w:rStyle w:val="KeywordTok"/>
+        </w:rPr>
+        <w:t xml:space="preserve">filter</w:t>
+      </w:r>
+      <w:r>
+        <w:rPr>
+          <w:rStyle w:val="NormalTok"/>
+        </w:rPr>
+        <w:t xml:space="preserve">(SENTENCE </w:t>
+      </w:r>
+      <w:r>
+        <w:rPr>
+          <w:rStyle w:val="OperatorTok"/>
+        </w:rPr>
+        <w:t xml:space="preserve">==</w:t>
+      </w:r>
+      <w:r>
+        <w:rPr>
+          <w:rStyle w:val="StringTok"/>
+        </w:rPr>
+        <w:t xml:space="preserve"> "Court_order"</w:t>
+      </w:r>
+      <w:r>
+        <w:rPr>
+          <w:rStyle w:val="NormalTok"/>
+        </w:rPr>
+        <w:t xml:space="preserve"> </w:t>
+      </w:r>
+      <w:r>
+        <w:rPr>
+          <w:rStyle w:val="OperatorTok"/>
+        </w:rPr>
+        <w:t xml:space="preserve">&amp;</w:t>
+      </w:r>
+      <w:r>
+        <w:rPr>
+          <w:rStyle w:val="StringTok"/>
+        </w:rPr>
+        <w:t xml:space="preserve"> </w:t>
+      </w:r>
+      <w:r>
+        <w:rPr>
+          <w:rStyle w:val="NormalTok"/>
+        </w:rPr>
+        <w:t xml:space="preserve">AGE </w:t>
+      </w:r>
+      <w:r>
+        <w:rPr>
+          <w:rStyle w:val="OperatorTok"/>
+        </w:rPr>
+        <w:t xml:space="preserve">&gt;</w:t>
+      </w:r>
+      <w:r>
+        <w:rPr>
+          <w:rStyle w:val="StringTok"/>
+        </w:rPr>
+        <w:t xml:space="preserve"> </w:t>
+      </w:r>
+      <w:r>
+        <w:rPr>
+          <w:rStyle w:val="DecValTok"/>
+        </w:rPr>
+        <w:t xml:space="preserve">50</w:t>
+      </w:r>
+      <w:r>
+        <w:rPr>
+          <w:rStyle w:val="NormalTok"/>
+        </w:rPr>
+        <w:t xml:space="preserve">) </w:t>
+      </w:r>
+      <w:r>
+        <w:rPr>
+          <w:rStyle w:val="OperatorTok"/>
+        </w:rPr>
+        <w:t xml:space="preserve">%&gt;%</w:t>
+      </w:r>
+      <w:r>
+        <w:rPr>
+          <w:rStyle w:val="StringTok"/>
+        </w:rPr>
+        <w:t xml:space="preserve"> </w:t>
+      </w:r>
+      <w:r>
+        <w:br w:type="textWrapping"/>
+      </w:r>
+      <w:r>
+        <w:rPr>
+          <w:rStyle w:val="StringTok"/>
+        </w:rPr>
+        <w:t xml:space="preserve">  </w:t>
+      </w:r>
+      <w:r>
+        <w:rPr>
+          <w:rStyle w:val="KeywordTok"/>
+        </w:rPr>
         <w:t xml:space="preserve">group_by</w:t>
       </w:r>
       <w:r>
         <w:rPr>
           <w:rStyle w:val="NormalTok"/>
         </w:rPr>
-        <w:t xml:space="preserve">(offenders,REGION, GENDER),</w:t>
+        <w:t xml:space="preserve">(REGION, GENDER) </w:t>
+      </w:r>
+      <w:r>
+        <w:rPr>
+          <w:rStyle w:val="OperatorTok"/>
+        </w:rPr>
+        <w:t xml:space="preserve">%&gt;%</w:t>
+      </w:r>
+      <w:r>
+        <w:rPr>
+          <w:rStyle w:val="StringTok"/>
+        </w:rPr>
+        <w:t xml:space="preserve"> </w:t>
+      </w:r>
+      <w:r>
+        <w:br w:type="textWrapping"/>
+      </w:r>
+      <w:r>
+        <w:rPr>
+          <w:rStyle w:val="StringTok"/>
+        </w:rPr>
+        <w:t xml:space="preserve">  </w:t>
+      </w:r>
+      <w:r>
+        <w:rPr>
+          <w:rStyle w:val="KeywordTok"/>
+        </w:rPr>
+        <w:t xml:space="preserve">summarise</w:t>
+      </w:r>
+      <w:r>
+        <w:rPr>
+          <w:rStyle w:val="NormalTok"/>
+        </w:rPr>
+        <w:t xml:space="preserve">(</w:t>
       </w:r>
       <w:r>
         <w:rPr>
           <w:rStyle w:val="DataTypeTok"/>
         </w:rPr>
-        <w:t xml:space="preserve">Ave=</w:t>
+        <w:t xml:space="preserve">Ave =</w:t>
+      </w:r>
+      <w:r>
+        <w:rPr>
+          <w:rStyle w:val="NormalTok"/>
+        </w:rPr>
+        <w:t xml:space="preserve"> </w:t>
       </w:r>
       <w:r>
         <w:rPr>
@@ -3779,917 +4552,6 @@
           <w:rStyle w:val="NormalTok"/>
         </w:rPr>
         <w:t xml:space="preserve">(PREV_CONVICTIONS))</w:t>
-      </w:r>
-    </w:p>
-    <w:p>
-      <w:pPr>
-        <w:pStyle w:val="FirstParagraph"/>
-      </w:pPr>
-      <w:r>
-        <w:t xml:space="preserve">Using nested functions like this looks more complicated and is harder to follow than if we use the pipe operator, this becomes more clear as extra calculations are added.</w:t>
-      </w:r>
-    </w:p>
-    <w:p>
-      <w:pPr>
-        <w:pStyle w:val="BodyText"/>
-      </w:pPr>
-      <w:r>
-        <w:t xml:space="preserve">There are other functions that could be used here instead of mean e.g. n, n_distinct, min, max, mean, median, var and sd.</w:t>
-      </w:r>
-    </w:p>
-    <w:p>
-      <w:pPr>
-        <w:pStyle w:val="BodyText"/>
-      </w:pPr>
-      <w:r>
-        <w:t xml:space="preserve">If we want to add a new variable called</w:t>
-      </w:r>
-      <w:r>
-        <w:t xml:space="preserve"> </w:t>
-      </w:r>
-      <w:r>
-        <w:t xml:space="preserve">‘</w:t>
-      </w:r>
-      <w:r>
-        <w:t xml:space="preserve">Count</w:t>
-      </w:r>
-      <w:r>
-        <w:t xml:space="preserve">’</w:t>
-      </w:r>
-      <w:r>
-        <w:t xml:space="preserve"> </w:t>
-      </w:r>
-      <w:r>
-        <w:t xml:space="preserve">that provides the counts by REGION and GENDER we can rerun as follows using the pipe operator:</w:t>
-      </w:r>
-    </w:p>
-    <w:p>
-      <w:pPr>
-        <w:pStyle w:val="SourceCode"/>
-      </w:pPr>
-      <w:r>
-        <w:rPr>
-          <w:rStyle w:val="NormalTok"/>
-        </w:rPr>
-        <w:t xml:space="preserve">regional_gender_average &lt;-</w:t>
-      </w:r>
-      <w:r>
-        <w:rPr>
-          <w:rStyle w:val="StringTok"/>
-        </w:rPr>
-        <w:t xml:space="preserve"> </w:t>
-      </w:r>
-      <w:r>
-        <w:rPr>
-          <w:rStyle w:val="NormalTok"/>
-        </w:rPr>
-        <w:t xml:space="preserve">offenders </w:t>
-      </w:r>
-      <w:r>
-        <w:rPr>
-          <w:rStyle w:val="OperatorTok"/>
-        </w:rPr>
-        <w:t xml:space="preserve">%&gt;%</w:t>
-      </w:r>
-      <w:r>
-        <w:rPr>
-          <w:rStyle w:val="StringTok"/>
-        </w:rPr>
-        <w:t xml:space="preserve"> </w:t>
-      </w:r>
-      <w:r>
-        <w:br w:type="textWrapping"/>
-      </w:r>
-      <w:r>
-        <w:rPr>
-          <w:rStyle w:val="StringTok"/>
-        </w:rPr>
-        <w:t xml:space="preserve">  </w:t>
-      </w:r>
-      <w:r>
-        <w:rPr>
-          <w:rStyle w:val="KeywordTok"/>
-        </w:rPr>
-        <w:t xml:space="preserve">group_by</w:t>
-      </w:r>
-      <w:r>
-        <w:rPr>
-          <w:rStyle w:val="NormalTok"/>
-        </w:rPr>
-        <w:t xml:space="preserve">(REGION, GENDER) </w:t>
-      </w:r>
-      <w:r>
-        <w:rPr>
-          <w:rStyle w:val="OperatorTok"/>
-        </w:rPr>
-        <w:t xml:space="preserve">%&gt;%</w:t>
-      </w:r>
-      <w:r>
-        <w:br w:type="textWrapping"/>
-      </w:r>
-      <w:r>
-        <w:rPr>
-          <w:rStyle w:val="StringTok"/>
-        </w:rPr>
-        <w:t xml:space="preserve">  </w:t>
-      </w:r>
-      <w:r>
-        <w:rPr>
-          <w:rStyle w:val="KeywordTok"/>
-        </w:rPr>
-        <w:t xml:space="preserve">summarise</w:t>
-      </w:r>
-      <w:r>
-        <w:rPr>
-          <w:rStyle w:val="NormalTok"/>
-        </w:rPr>
-        <w:t xml:space="preserve">(</w:t>
-      </w:r>
-      <w:r>
-        <w:rPr>
-          <w:rStyle w:val="DataTypeTok"/>
-        </w:rPr>
-        <w:t xml:space="preserve">Ave =</w:t>
-      </w:r>
-      <w:r>
-        <w:rPr>
-          <w:rStyle w:val="NormalTok"/>
-        </w:rPr>
-        <w:t xml:space="preserve"> </w:t>
-      </w:r>
-      <w:r>
-        <w:rPr>
-          <w:rStyle w:val="KeywordTok"/>
-        </w:rPr>
-        <w:t xml:space="preserve">mean</w:t>
-      </w:r>
-      <w:r>
-        <w:rPr>
-          <w:rStyle w:val="NormalTok"/>
-        </w:rPr>
-        <w:t xml:space="preserve">(PREV_CONVICTIONS), </w:t>
-      </w:r>
-      <w:r>
-        <w:rPr>
-          <w:rStyle w:val="DataTypeTok"/>
-        </w:rPr>
-        <w:t xml:space="preserve">Count=</w:t>
-      </w:r>
-      <w:r>
-        <w:rPr>
-          <w:rStyle w:val="KeywordTok"/>
-        </w:rPr>
-        <w:t xml:space="preserve">n</w:t>
-      </w:r>
-      <w:r>
-        <w:rPr>
-          <w:rStyle w:val="NormalTok"/>
-        </w:rPr>
-        <w:t xml:space="preserve">())</w:t>
-      </w:r>
-    </w:p>
-    <w:p>
-      <w:pPr>
-        <w:pStyle w:val="FirstParagraph"/>
-      </w:pPr>
-      <w:r>
-        <w:t xml:space="preserve">The regional_gender_average dataset is grouped by REGION and GENDER. If we run it through summarise again the result will be grouped by the first grouping variable set which is REGION. For example, the summarise() function applied below counts the rows in each of the first group by category.</w:t>
-      </w:r>
-    </w:p>
-    <w:p>
-      <w:pPr>
-        <w:pStyle w:val="SourceCode"/>
-      </w:pPr>
-      <w:r>
-        <w:rPr>
-          <w:rStyle w:val="NormalTok"/>
-        </w:rPr>
-        <w:t xml:space="preserve">regional_gender_average </w:t>
-      </w:r>
-      <w:r>
-        <w:rPr>
-          <w:rStyle w:val="OperatorTok"/>
-        </w:rPr>
-        <w:t xml:space="preserve">%&gt;%</w:t>
-      </w:r>
-      <w:r>
-        <w:rPr>
-          <w:rStyle w:val="StringTok"/>
-        </w:rPr>
-        <w:t xml:space="preserve"> </w:t>
-      </w:r>
-      <w:r>
-        <w:br w:type="textWrapping"/>
-      </w:r>
-      <w:r>
-        <w:rPr>
-          <w:rStyle w:val="StringTok"/>
-        </w:rPr>
-        <w:t xml:space="preserve">  </w:t>
-      </w:r>
-      <w:r>
-        <w:rPr>
-          <w:rStyle w:val="KeywordTok"/>
-        </w:rPr>
-        <w:t xml:space="preserve">summarise</w:t>
-      </w:r>
-      <w:r>
-        <w:rPr>
-          <w:rStyle w:val="NormalTok"/>
-        </w:rPr>
-        <w:t xml:space="preserve">(</w:t>
-      </w:r>
-      <w:r>
-        <w:rPr>
-          <w:rStyle w:val="DataTypeTok"/>
-        </w:rPr>
-        <w:t xml:space="preserve">Count =</w:t>
-      </w:r>
-      <w:r>
-        <w:rPr>
-          <w:rStyle w:val="NormalTok"/>
-        </w:rPr>
-        <w:t xml:space="preserve"> </w:t>
-      </w:r>
-      <w:r>
-        <w:rPr>
-          <w:rStyle w:val="KeywordTok"/>
-        </w:rPr>
-        <w:t xml:space="preserve">n</w:t>
-      </w:r>
-      <w:r>
-        <w:rPr>
-          <w:rStyle w:val="NormalTok"/>
-        </w:rPr>
-        <w:t xml:space="preserve">())</w:t>
-      </w:r>
-    </w:p>
-    <w:p>
-      <w:pPr>
-        <w:pStyle w:val="FirstParagraph"/>
-      </w:pPr>
-      <w:r>
-        <w:t xml:space="preserve">But if we wanted to count all the rows in the dataset with the grouping removed we add in the ungroup() function as below:</w:t>
-      </w:r>
-    </w:p>
-    <w:p>
-      <w:pPr>
-        <w:pStyle w:val="SourceCode"/>
-      </w:pPr>
-      <w:r>
-        <w:rPr>
-          <w:rStyle w:val="NormalTok"/>
-        </w:rPr>
-        <w:t xml:space="preserve">regional_gender_average </w:t>
-      </w:r>
-      <w:r>
-        <w:rPr>
-          <w:rStyle w:val="OperatorTok"/>
-        </w:rPr>
-        <w:t xml:space="preserve">%&gt;%</w:t>
-      </w:r>
-      <w:r>
-        <w:rPr>
-          <w:rStyle w:val="StringTok"/>
-        </w:rPr>
-        <w:t xml:space="preserve"> </w:t>
-      </w:r>
-      <w:r>
-        <w:br w:type="textWrapping"/>
-      </w:r>
-      <w:r>
-        <w:rPr>
-          <w:rStyle w:val="StringTok"/>
-        </w:rPr>
-        <w:t xml:space="preserve"> </w:t>
-      </w:r>
-      <w:r>
-        <w:rPr>
-          <w:rStyle w:val="KeywordTok"/>
-        </w:rPr>
-        <w:t xml:space="preserve">ungroup</w:t>
-      </w:r>
-      <w:r>
-        <w:rPr>
-          <w:rStyle w:val="NormalTok"/>
-        </w:rPr>
-        <w:t xml:space="preserve">() </w:t>
-      </w:r>
-      <w:r>
-        <w:rPr>
-          <w:rStyle w:val="OperatorTok"/>
-        </w:rPr>
-        <w:t xml:space="preserve">%&gt;%</w:t>
-      </w:r>
-      <w:r>
-        <w:rPr>
-          <w:rStyle w:val="StringTok"/>
-        </w:rPr>
-        <w:t xml:space="preserve"> </w:t>
-      </w:r>
-      <w:r>
-        <w:br w:type="textWrapping"/>
-      </w:r>
-      <w:r>
-        <w:rPr>
-          <w:rStyle w:val="StringTok"/>
-        </w:rPr>
-        <w:t xml:space="preserve"> </w:t>
-      </w:r>
-      <w:r>
-        <w:rPr>
-          <w:rStyle w:val="KeywordTok"/>
-        </w:rPr>
-        <w:t xml:space="preserve">summarise</w:t>
-      </w:r>
-      <w:r>
-        <w:rPr>
-          <w:rStyle w:val="NormalTok"/>
-        </w:rPr>
-        <w:t xml:space="preserve">(</w:t>
-      </w:r>
-      <w:r>
-        <w:rPr>
-          <w:rStyle w:val="DataTypeTok"/>
-        </w:rPr>
-        <w:t xml:space="preserve">Count =</w:t>
-      </w:r>
-      <w:r>
-        <w:rPr>
-          <w:rStyle w:val="NormalTok"/>
-        </w:rPr>
-        <w:t xml:space="preserve"> </w:t>
-      </w:r>
-      <w:r>
-        <w:rPr>
-          <w:rStyle w:val="KeywordTok"/>
-        </w:rPr>
-        <w:t xml:space="preserve">n</w:t>
-      </w:r>
-      <w:r>
-        <w:rPr>
-          <w:rStyle w:val="NormalTok"/>
-        </w:rPr>
-        <w:t xml:space="preserve">())</w:t>
-      </w:r>
-    </w:p>
-    <w:p>
-      <w:pPr>
-        <w:pStyle w:val="Heading3"/>
-      </w:pPr>
-      <w:bookmarkStart w:id="52" w:name="filter"/>
-      <w:bookmarkEnd w:id="52"/>
-      <w:r>
-        <w:t xml:space="preserve">3.2 Filter</w:t>
-      </w:r>
-    </w:p>
-    <w:p>
-      <w:pPr>
-        <w:pStyle w:val="FirstParagraph"/>
-      </w:pPr>
-      <w:r>
-        <w:t xml:space="preserve">If you would like to produce statistics for a subset of rows or observations, a good function to use is filter() from the dplyr package.</w:t>
-      </w:r>
-    </w:p>
-    <w:p>
-      <w:pPr>
-        <w:pStyle w:val="BodyText"/>
-      </w:pPr>
-      <w:r>
-        <w:t xml:space="preserve">Let’s first take a look at the different possible values of the SENTENCE variable. We can do that quickly using the group_by/summarise combination.</w:t>
-      </w:r>
-    </w:p>
-    <w:p>
-      <w:pPr>
-        <w:pStyle w:val="SourceCode"/>
-      </w:pPr>
-      <w:r>
-        <w:rPr>
-          <w:rStyle w:val="NormalTok"/>
-        </w:rPr>
-        <w:t xml:space="preserve">offenders </w:t>
-      </w:r>
-      <w:r>
-        <w:rPr>
-          <w:rStyle w:val="OperatorTok"/>
-        </w:rPr>
-        <w:t xml:space="preserve">%&gt;%</w:t>
-      </w:r>
-      <w:r>
-        <w:rPr>
-          <w:rStyle w:val="StringTok"/>
-        </w:rPr>
-        <w:t xml:space="preserve"> </w:t>
-      </w:r>
-      <w:r>
-        <w:br w:type="textWrapping"/>
-      </w:r>
-      <w:r>
-        <w:rPr>
-          <w:rStyle w:val="StringTok"/>
-        </w:rPr>
-        <w:t xml:space="preserve">  </w:t>
-      </w:r>
-      <w:r>
-        <w:rPr>
-          <w:rStyle w:val="KeywordTok"/>
-        </w:rPr>
-        <w:t xml:space="preserve">group_by</w:t>
-      </w:r>
-      <w:r>
-        <w:rPr>
-          <w:rStyle w:val="NormalTok"/>
-        </w:rPr>
-        <w:t xml:space="preserve">(SENTENCE) </w:t>
-      </w:r>
-      <w:r>
-        <w:rPr>
-          <w:rStyle w:val="OperatorTok"/>
-        </w:rPr>
-        <w:t xml:space="preserve">%&gt;%</w:t>
-      </w:r>
-      <w:r>
-        <w:rPr>
-          <w:rStyle w:val="StringTok"/>
-        </w:rPr>
-        <w:t xml:space="preserve"> </w:t>
-      </w:r>
-      <w:r>
-        <w:br w:type="textWrapping"/>
-      </w:r>
-      <w:r>
-        <w:rPr>
-          <w:rStyle w:val="StringTok"/>
-        </w:rPr>
-        <w:t xml:space="preserve">  </w:t>
-      </w:r>
-      <w:r>
-        <w:rPr>
-          <w:rStyle w:val="KeywordTok"/>
-        </w:rPr>
-        <w:t xml:space="preserve">summarise</w:t>
-      </w:r>
-      <w:r>
-        <w:rPr>
-          <w:rStyle w:val="NormalTok"/>
-        </w:rPr>
-        <w:t xml:space="preserve">(</w:t>
-      </w:r>
-      <w:r>
-        <w:rPr>
-          <w:rStyle w:val="DataTypeTok"/>
-        </w:rPr>
-        <w:t xml:space="preserve">Count =</w:t>
-      </w:r>
-      <w:r>
-        <w:rPr>
-          <w:rStyle w:val="NormalTok"/>
-        </w:rPr>
-        <w:t xml:space="preserve"> </w:t>
-      </w:r>
-      <w:r>
-        <w:rPr>
-          <w:rStyle w:val="KeywordTok"/>
-        </w:rPr>
-        <w:t xml:space="preserve">n</w:t>
-      </w:r>
-      <w:r>
-        <w:rPr>
-          <w:rStyle w:val="NormalTok"/>
-        </w:rPr>
-        <w:t xml:space="preserve">())</w:t>
-      </w:r>
-    </w:p>
-    <w:p>
-      <w:pPr>
-        <w:pStyle w:val="FirstParagraph"/>
-      </w:pPr>
-      <w:r>
-        <w:t xml:space="preserve">To filter we just specify the data that we want to filter (offenders) and the value that we want to filter on. In this case lets filter where SENTENCE is</w:t>
-      </w:r>
-      <w:r>
-        <w:t xml:space="preserve"> </w:t>
-      </w:r>
-      <w:r>
-        <w:t xml:space="preserve">“</w:t>
-      </w:r>
-      <w:r>
-        <w:t xml:space="preserve">Court_order</w:t>
-      </w:r>
-      <w:r>
-        <w:t xml:space="preserve">”</w:t>
-      </w:r>
-      <w:r>
-        <w:t xml:space="preserve"> </w:t>
-      </w:r>
-      <w:r>
-        <w:t xml:space="preserve">and AGE is more than 50 and then recalculate the mean number of previous convictions with breakdown by REGION and GENDER:</w:t>
-      </w:r>
-    </w:p>
-    <w:p>
-      <w:pPr>
-        <w:pStyle w:val="SourceCode"/>
-      </w:pPr>
-      <w:r>
-        <w:rPr>
-          <w:rStyle w:val="NormalTok"/>
-        </w:rPr>
-        <w:t xml:space="preserve">crt_order_average &lt;-</w:t>
-      </w:r>
-      <w:r>
-        <w:rPr>
-          <w:rStyle w:val="StringTok"/>
-        </w:rPr>
-        <w:t xml:space="preserve"> </w:t>
-      </w:r>
-      <w:r>
-        <w:rPr>
-          <w:rStyle w:val="NormalTok"/>
-        </w:rPr>
-        <w:t xml:space="preserve">offenders </w:t>
-      </w:r>
-      <w:r>
-        <w:rPr>
-          <w:rStyle w:val="OperatorTok"/>
-        </w:rPr>
-        <w:t xml:space="preserve">%&gt;%</w:t>
-      </w:r>
-      <w:r>
-        <w:rPr>
-          <w:rStyle w:val="StringTok"/>
-        </w:rPr>
-        <w:t xml:space="preserve"> </w:t>
-      </w:r>
-      <w:r>
-        <w:br w:type="textWrapping"/>
-      </w:r>
-      <w:r>
-        <w:rPr>
-          <w:rStyle w:val="StringTok"/>
-        </w:rPr>
-        <w:t xml:space="preserve">  </w:t>
-      </w:r>
-      <w:r>
-        <w:rPr>
-          <w:rStyle w:val="KeywordTok"/>
-        </w:rPr>
-        <w:t xml:space="preserve">filter</w:t>
-      </w:r>
-      <w:r>
-        <w:rPr>
-          <w:rStyle w:val="NormalTok"/>
-        </w:rPr>
-        <w:t xml:space="preserve">(SENTENCE </w:t>
-      </w:r>
-      <w:r>
-        <w:rPr>
-          <w:rStyle w:val="OperatorTok"/>
-        </w:rPr>
-        <w:t xml:space="preserve">==</w:t>
-      </w:r>
-      <w:r>
-        <w:rPr>
-          <w:rStyle w:val="StringTok"/>
-        </w:rPr>
-        <w:t xml:space="preserve"> "Court_order"</w:t>
-      </w:r>
-      <w:r>
-        <w:rPr>
-          <w:rStyle w:val="NormalTok"/>
-        </w:rPr>
-        <w:t xml:space="preserve"> </w:t>
-      </w:r>
-      <w:r>
-        <w:rPr>
-          <w:rStyle w:val="OperatorTok"/>
-        </w:rPr>
-        <w:t xml:space="preserve">&amp;</w:t>
-      </w:r>
-      <w:r>
-        <w:rPr>
-          <w:rStyle w:val="StringTok"/>
-        </w:rPr>
-        <w:t xml:space="preserve"> </w:t>
-      </w:r>
-      <w:r>
-        <w:rPr>
-          <w:rStyle w:val="NormalTok"/>
-        </w:rPr>
-        <w:t xml:space="preserve">AGE </w:t>
-      </w:r>
-      <w:r>
-        <w:rPr>
-          <w:rStyle w:val="OperatorTok"/>
-        </w:rPr>
-        <w:t xml:space="preserve">&gt;</w:t>
-      </w:r>
-      <w:r>
-        <w:rPr>
-          <w:rStyle w:val="StringTok"/>
-        </w:rPr>
-        <w:t xml:space="preserve"> </w:t>
-      </w:r>
-      <w:r>
-        <w:rPr>
-          <w:rStyle w:val="DecValTok"/>
-        </w:rPr>
-        <w:t xml:space="preserve">50</w:t>
-      </w:r>
-      <w:r>
-        <w:rPr>
-          <w:rStyle w:val="NormalTok"/>
-        </w:rPr>
-        <w:t xml:space="preserve">) </w:t>
-      </w:r>
-      <w:r>
-        <w:rPr>
-          <w:rStyle w:val="OperatorTok"/>
-        </w:rPr>
-        <w:t xml:space="preserve">%&gt;%</w:t>
-      </w:r>
-      <w:r>
-        <w:rPr>
-          <w:rStyle w:val="StringTok"/>
-        </w:rPr>
-        <w:t xml:space="preserve"> </w:t>
-      </w:r>
-      <w:r>
-        <w:br w:type="textWrapping"/>
-      </w:r>
-      <w:r>
-        <w:rPr>
-          <w:rStyle w:val="StringTok"/>
-        </w:rPr>
-        <w:t xml:space="preserve">  </w:t>
-      </w:r>
-      <w:r>
-        <w:rPr>
-          <w:rStyle w:val="KeywordTok"/>
-        </w:rPr>
-        <w:t xml:space="preserve">group_by</w:t>
-      </w:r>
-      <w:r>
-        <w:rPr>
-          <w:rStyle w:val="NormalTok"/>
-        </w:rPr>
-        <w:t xml:space="preserve">(REGION, GENDER) </w:t>
-      </w:r>
-      <w:r>
-        <w:rPr>
-          <w:rStyle w:val="OperatorTok"/>
-        </w:rPr>
-        <w:t xml:space="preserve">%&gt;%</w:t>
-      </w:r>
-      <w:r>
-        <w:rPr>
-          <w:rStyle w:val="StringTok"/>
-        </w:rPr>
-        <w:t xml:space="preserve"> </w:t>
-      </w:r>
-      <w:r>
-        <w:br w:type="textWrapping"/>
-      </w:r>
-      <w:r>
-        <w:rPr>
-          <w:rStyle w:val="StringTok"/>
-        </w:rPr>
-        <w:t xml:space="preserve">  </w:t>
-      </w:r>
-      <w:r>
-        <w:rPr>
-          <w:rStyle w:val="KeywordTok"/>
-        </w:rPr>
-        <w:t xml:space="preserve">summarise</w:t>
-      </w:r>
-      <w:r>
-        <w:rPr>
-          <w:rStyle w:val="NormalTok"/>
-        </w:rPr>
-        <w:t xml:space="preserve">(</w:t>
-      </w:r>
-      <w:r>
-        <w:rPr>
-          <w:rStyle w:val="DataTypeTok"/>
-        </w:rPr>
-        <w:t xml:space="preserve">Ave =</w:t>
-      </w:r>
-      <w:r>
-        <w:rPr>
-          <w:rStyle w:val="NormalTok"/>
-        </w:rPr>
-        <w:t xml:space="preserve"> </w:t>
-      </w:r>
-      <w:r>
-        <w:rPr>
-          <w:rStyle w:val="KeywordTok"/>
-        </w:rPr>
-        <w:t xml:space="preserve">mean</w:t>
-      </w:r>
-      <w:r>
-        <w:rPr>
-          <w:rStyle w:val="NormalTok"/>
-        </w:rPr>
-        <w:t xml:space="preserve">(PREV_CONVICTIONS))</w:t>
-      </w:r>
-    </w:p>
-    <w:p>
-      <w:pPr>
-        <w:pStyle w:val="Heading3"/>
-      </w:pPr>
-      <w:bookmarkStart w:id="53" w:name="select"/>
-      <w:bookmarkEnd w:id="53"/>
-      <w:r>
-        <w:t xml:space="preserve">3.3 Select</w:t>
-      </w:r>
-    </w:p>
-    <w:p>
-      <w:pPr>
-        <w:pStyle w:val="FirstParagraph"/>
-      </w:pPr>
-      <w:r>
-        <w:t xml:space="preserve">We can also use the select() command from the dplyr package to choose just the variables from the</w:t>
-      </w:r>
-      <w:r>
-        <w:t xml:space="preserve"> </w:t>
-      </w:r>
-      <w:r>
-        <w:t xml:space="preserve">‘</w:t>
-      </w:r>
-      <w:r>
-        <w:t xml:space="preserve">offenders</w:t>
-      </w:r>
-      <w:r>
-        <w:t xml:space="preserve">’</w:t>
-      </w:r>
-      <w:r>
-        <w:t xml:space="preserve"> </w:t>
-      </w:r>
-      <w:r>
-        <w:t xml:space="preserve">dataset that we want. So if we want to create a new dataset without the names and addresses:</w:t>
-      </w:r>
-    </w:p>
-    <w:p>
-      <w:pPr>
-        <w:pStyle w:val="SourceCode"/>
-      </w:pPr>
-      <w:r>
-        <w:rPr>
-          <w:rStyle w:val="NormalTok"/>
-        </w:rPr>
-        <w:t xml:space="preserve">offenders_anonymous &lt;-</w:t>
-      </w:r>
-      <w:r>
-        <w:rPr>
-          <w:rStyle w:val="StringTok"/>
-        </w:rPr>
-        <w:t xml:space="preserve"> </w:t>
-      </w:r>
-      <w:r>
-        <w:rPr>
-          <w:rStyle w:val="NormalTok"/>
-        </w:rPr>
-        <w:t xml:space="preserve">offenders </w:t>
-      </w:r>
-      <w:r>
-        <w:rPr>
-          <w:rStyle w:val="OperatorTok"/>
-        </w:rPr>
-        <w:t xml:space="preserve">%&gt;%</w:t>
-      </w:r>
-      <w:r>
-        <w:rPr>
-          <w:rStyle w:val="StringTok"/>
-        </w:rPr>
-        <w:t xml:space="preserve"> </w:t>
-      </w:r>
-      <w:r>
-        <w:br w:type="textWrapping"/>
-      </w:r>
-      <w:r>
-        <w:rPr>
-          <w:rStyle w:val="StringTok"/>
-        </w:rPr>
-        <w:t xml:space="preserve">  </w:t>
-      </w:r>
-      <w:r>
-        <w:rPr>
-          <w:rStyle w:val="KeywordTok"/>
-        </w:rPr>
-        <w:t xml:space="preserve">select</w:t>
-      </w:r>
-      <w:r>
-        <w:rPr>
-          <w:rStyle w:val="NormalTok"/>
-        </w:rPr>
-        <w:t xml:space="preserve">(</w:t>
-      </w:r>
-      <w:r>
-        <w:rPr>
-          <w:rStyle w:val="OperatorTok"/>
-        </w:rPr>
-        <w:t xml:space="preserve">-</w:t>
-      </w:r>
-      <w:r>
-        <w:rPr>
-          <w:rStyle w:val="NormalTok"/>
-        </w:rPr>
-        <w:t xml:space="preserve">LAST, </w:t>
-      </w:r>
-      <w:r>
-        <w:rPr>
-          <w:rStyle w:val="OperatorTok"/>
-        </w:rPr>
-        <w:t xml:space="preserve">-</w:t>
-      </w:r>
-      <w:r>
-        <w:rPr>
-          <w:rStyle w:val="NormalTok"/>
-        </w:rPr>
-        <w:t xml:space="preserve">FIRST, </w:t>
-      </w:r>
-      <w:r>
-        <w:rPr>
-          <w:rStyle w:val="OperatorTok"/>
-        </w:rPr>
-        <w:t xml:space="preserve">-</w:t>
-      </w:r>
-      <w:r>
-        <w:rPr>
-          <w:rStyle w:val="NormalTok"/>
-        </w:rPr>
-        <w:t xml:space="preserve">BLOCK)</w:t>
-      </w:r>
-    </w:p>
-    <w:p>
-      <w:pPr>
-        <w:pStyle w:val="FirstParagraph"/>
-      </w:pPr>
-      <w:r>
-        <w:t xml:space="preserve">Note (as is common with dplyr functions) we first specify the name of the dataset and then the variables that in this case we want to remove.</w:t>
-      </w:r>
-    </w:p>
-    <w:p>
-      <w:pPr>
-        <w:pStyle w:val="BodyText"/>
-      </w:pPr>
-      <w:r>
-        <w:t xml:space="preserve">Let’s say that now we want to restrict this dataset to just include BIRTH_DATE, WEIGHT and number of previous convictions.</w:t>
-      </w:r>
-    </w:p>
-    <w:p>
-      <w:pPr>
-        <w:pStyle w:val="SourceCode"/>
-      </w:pPr>
-      <w:r>
-        <w:rPr>
-          <w:rStyle w:val="NormalTok"/>
-        </w:rPr>
-        <w:t xml:space="preserve">offenders_anonymous &lt;-</w:t>
-      </w:r>
-      <w:r>
-        <w:rPr>
-          <w:rStyle w:val="StringTok"/>
-        </w:rPr>
-        <w:t xml:space="preserve"> </w:t>
-      </w:r>
-      <w:r>
-        <w:rPr>
-          <w:rStyle w:val="NormalTok"/>
-        </w:rPr>
-        <w:t xml:space="preserve">offenders </w:t>
-      </w:r>
-      <w:r>
-        <w:rPr>
-          <w:rStyle w:val="OperatorTok"/>
-        </w:rPr>
-        <w:t xml:space="preserve">%&gt;%</w:t>
-      </w:r>
-      <w:r>
-        <w:rPr>
-          <w:rStyle w:val="StringTok"/>
-        </w:rPr>
-        <w:t xml:space="preserve"> </w:t>
-      </w:r>
-      <w:r>
-        <w:br w:type="textWrapping"/>
-      </w:r>
-      <w:r>
-        <w:rPr>
-          <w:rStyle w:val="StringTok"/>
-        </w:rPr>
-        <w:t xml:space="preserve">  </w:t>
-      </w:r>
-      <w:r>
-        <w:rPr>
-          <w:rStyle w:val="KeywordTok"/>
-        </w:rPr>
-        <w:t xml:space="preserve">select</w:t>
-      </w:r>
-      <w:r>
-        <w:rPr>
-          <w:rStyle w:val="NormalTok"/>
-        </w:rPr>
-        <w:t xml:space="preserve">(BIRTH_DATE, WEIGHT, PREV_CONVICTIONS)</w:t>
       </w:r>
     </w:p>
     <w:p>
@@ -4707,37 +4569,19 @@
         <w:pStyle w:val="FirstParagraph"/>
       </w:pPr>
       <w:r>
-        <w:t xml:space="preserve">We can rename variables using the dplyr function rename(). Let’s amend our above coding in creating the</w:t>
-      </w:r>
-      <w:r>
-        <w:t xml:space="preserve"> </w:t>
-      </w:r>
-      <w:r>
-        <w:t xml:space="preserve">‘</w:t>
-      </w:r>
-      <w:r>
-        <w:t xml:space="preserve">offenders_anonymous</w:t>
-      </w:r>
-      <w:r>
-        <w:t xml:space="preserve">’</w:t>
-      </w:r>
-      <w:r>
-        <w:t xml:space="preserve"> </w:t>
-      </w:r>
-      <w:r>
-        <w:t xml:space="preserve">dataset so that BIRTH_DATE is instead called</w:t>
-      </w:r>
-      <w:r>
-        <w:t xml:space="preserve"> </w:t>
-      </w:r>
-      <w:r>
-        <w:t xml:space="preserve">‘</w:t>
+        <w:t xml:space="preserve">We can rename variables using the dplyr function rename(). Let’s amend our section 3.1 coding in creating the offenders_anonymous dataset so that BIRTH_DATE is instead called</w:t>
+      </w:r>
+      <w:r>
+        <w:t xml:space="preserve"> </w:t>
+      </w:r>
+      <w:r>
+        <w:t xml:space="preserve">“</w:t>
       </w:r>
       <w:r>
         <w:t xml:space="preserve">DoB</w:t>
       </w:r>
       <w:r>
-        <w:t xml:space="preserve">’</w:t>
+        <w:t xml:space="preserve">”</w:t>
       </w:r>
       <w:r>
         <w:t xml:space="preserve">.</w:t>
@@ -4837,7 +4681,43 @@
         <w:pStyle w:val="FirstParagraph"/>
       </w:pPr>
       <w:r>
-        <w:t xml:space="preserve">If you also wanted to rename PREV_CONVICTIONS to Num_prev_convictions to make it easier to understand then:</w:t>
+        <w:t xml:space="preserve">Within the rename function, the new name</w:t>
+      </w:r>
+      <w:r>
+        <w:t xml:space="preserve"> </w:t>
+      </w:r>
+      <w:r>
+        <w:t xml:space="preserve">“</w:t>
+      </w:r>
+      <w:r>
+        <w:t xml:space="preserve">DoB</w:t>
+      </w:r>
+      <w:r>
+        <w:t xml:space="preserve">”</w:t>
+      </w:r>
+      <w:r>
+        <w:t xml:space="preserve"> </w:t>
+      </w:r>
+      <w:r>
+        <w:t xml:space="preserve">is specified on the left and the old name on the right of the equal sign. If you also wanted to rename PREV_CONVICTIONS to</w:t>
+      </w:r>
+      <w:r>
+        <w:t xml:space="preserve"> </w:t>
+      </w:r>
+      <w:r>
+        <w:t xml:space="preserve">“</w:t>
+      </w:r>
+      <w:r>
+        <w:t xml:space="preserve">Num_prev_convictions</w:t>
+      </w:r>
+      <w:r>
+        <w:t xml:space="preserve">”</w:t>
+      </w:r>
+      <w:r>
+        <w:t xml:space="preserve"> </w:t>
+      </w:r>
+      <w:r>
+        <w:t xml:space="preserve">to make it easier to understand then simply add this as an extra argument within the rename function, with the two arguments separated by a comma:</w:t>
       </w:r>
     </w:p>
     <w:p>
@@ -4975,25 +4855,7 @@
         <w:pStyle w:val="FirstParagraph"/>
       </w:pPr>
       <w:r>
-        <w:t xml:space="preserve">So if we wanted to amend our coding to include a new derived variable weight_kg in the</w:t>
-      </w:r>
-      <w:r>
-        <w:t xml:space="preserve"> </w:t>
-      </w:r>
-      <w:r>
-        <w:t xml:space="preserve">‘</w:t>
-      </w:r>
-      <w:r>
-        <w:t xml:space="preserve">offenders_anonymous</w:t>
-      </w:r>
-      <w:r>
-        <w:t xml:space="preserve">’</w:t>
-      </w:r>
-      <w:r>
-        <w:t xml:space="preserve"> </w:t>
-      </w:r>
-      <w:r>
-        <w:t xml:space="preserve">dataset:</w:t>
+        <w:t xml:space="preserve">So if we wanted to amend our coding to include a new derived variable weight_kg in the offenders_anonymous dataset:</w:t>
       </w:r>
     </w:p>
     <w:p>
@@ -5165,25 +5027,7 @@
         <w:pStyle w:val="FirstParagraph"/>
       </w:pPr>
       <w:r>
-        <w:t xml:space="preserve">You can download the</w:t>
-      </w:r>
-      <w:r>
-        <w:t xml:space="preserve"> </w:t>
-      </w:r>
-      <w:r>
-        <w:t xml:space="preserve">‘</w:t>
-      </w:r>
-      <w:r>
-        <w:t xml:space="preserve">Data Transformation Cheat Sheet</w:t>
-      </w:r>
-      <w:r>
-        <w:t xml:space="preserve">’</w:t>
-      </w:r>
-      <w:r>
-        <w:t xml:space="preserve"> </w:t>
-      </w:r>
-      <w:r>
-        <w:t xml:space="preserve">(and other cheatsheets) at:</w:t>
+        <w:t xml:space="preserve">You can download the Data Transformation Cheat Sheet (and other cheatsheets) at:</w:t>
       </w:r>
       <w:r>
         <w:t xml:space="preserve"> </w:t>
@@ -5212,7 +5056,25 @@
         <w:pStyle w:val="FirstParagraph"/>
       </w:pPr>
       <w:r>
-        <w:t xml:space="preserve">Another useful function found in the dplyr package is if_else, which works in a similar way to if statements in Excel. This uses a logical statement to determine the output. The below code uses this to identify offenders who have weight under 170lbs, the mutate function is used to add a variable in to the offenders dataset which is 1 if they are under 170lbs and 0 if they are over 170lbs.</w:t>
+        <w:t xml:space="preserve">Another useful function found in the dplyr package is if_else, which works in a similar way to if statements in Excel. This uses a logical statement to determine the output. The below code uses the if_else function to identify offenders who have weight under 170lbs, the mutate function being used together with it to add a variable in to the</w:t>
+      </w:r>
+      <w:r>
+        <w:t xml:space="preserve"> </w:t>
+      </w:r>
+      <w:r>
+        <w:t xml:space="preserve">‘</w:t>
+      </w:r>
+      <w:r>
+        <w:t xml:space="preserve">offenders</w:t>
+      </w:r>
+      <w:r>
+        <w:t xml:space="preserve">’</w:t>
+      </w:r>
+      <w:r>
+        <w:t xml:space="preserve"> </w:t>
+      </w:r>
+      <w:r>
+        <w:t xml:space="preserve">dataset which is 1 if they are under 170lbs and 0 if they are over 170lbs.</w:t>
       </w:r>
     </w:p>
     <w:p>
@@ -7551,7 +7413,7 @@
     </w:lvl>
   </w:abstractNum>
   <w:abstractNum w:abstractNumId="990">
-    <w:nsid w:val="f5a046f7"/>
+    <w:nsid w:val="70c56e3c"/>
     <w:multiLevelType w:val="multilevel"/>
     <w:lvl w:ilvl="0">
       <w:numFmt w:val="bullet"/>
@@ -7632,7 +7494,7 @@
     </w:lvl>
   </w:abstractNum>
   <w:abstractNum w:abstractNumId="991">
-    <w:nsid w:val="98fd8515"/>
+    <w:nsid w:val="ab17494d"/>
     <w:multiLevelType w:val="multilevel"/>
     <w:lvl w:ilvl="0">
       <w:numFmt w:val="bullet"/>
@@ -7713,7 +7575,7 @@
     </w:lvl>
   </w:abstractNum>
   <w:abstractNum w:abstractNumId="99411">
-    <w:nsid w:val="f16ed420"/>
+    <w:nsid w:val="c27806db"/>
     <w:multiLevelType w:val="multilevel"/>
     <w:lvl w:ilvl="0">
       <w:start w:val="1"/>

</xml_diff>

<commit_message>
Made a few textual amendments and also incorporation of pipe into dplyr commands
</commit_message>
<xml_diff>
--- a/Intro_markdown.docx
+++ b/Intro_markdown.docx
@@ -5284,25 +5284,150 @@
         <w:pStyle w:val="FirstParagraph"/>
       </w:pPr>
       <w:r>
-        <w:t xml:space="preserve">As you might have noticed, BIRTH_DATE in the</w:t>
-      </w:r>
-      <w:r>
-        <w:t xml:space="preserve"> </w:t>
+        <w:t xml:space="preserve">As you might have noticed, BIRTH_DATE in the offenders dataset currently has class character. To be able to manipulate dates in date format, we first need to convert the data to have class date.</w:t>
+      </w:r>
+    </w:p>
+    <w:p>
+      <w:pPr>
+        <w:pStyle w:val="BodyText"/>
+      </w:pPr>
+      <w:r>
+        <w:t xml:space="preserve">In this section, we are going to use a package from tidyverse called lubridate to enable R to recognize and manipulate dates. First, we need to load the package:</w:t>
+      </w:r>
+    </w:p>
+    <w:p>
+      <w:pPr>
+        <w:pStyle w:val="SourceCode"/>
+      </w:pPr>
+      <w:r>
+        <w:rPr>
+          <w:rStyle w:val="KeywordTok"/>
+        </w:rPr>
+        <w:t xml:space="preserve">library</w:t>
+      </w:r>
+      <w:r>
+        <w:rPr>
+          <w:rStyle w:val="NormalTok"/>
+        </w:rPr>
+        <w:t xml:space="preserve">(lubridate)</w:t>
+      </w:r>
+    </w:p>
+    <w:p>
+      <w:pPr>
+        <w:pStyle w:val="SourceCode"/>
+      </w:pPr>
+      <w:r>
+        <w:rPr>
+          <w:rStyle w:val="VerbatimChar"/>
+        </w:rPr>
+        <w:t xml:space="preserve">FALSE </w:t>
+      </w:r>
+      <w:r>
+        <w:br w:type="textWrapping"/>
+      </w:r>
+      <w:r>
+        <w:rPr>
+          <w:rStyle w:val="VerbatimChar"/>
+        </w:rPr>
+        <w:t xml:space="preserve">FALSE Attaching package: 'lubridate'</w:t>
+      </w:r>
+    </w:p>
+    <w:p>
+      <w:pPr>
+        <w:pStyle w:val="SourceCode"/>
+      </w:pPr>
+      <w:r>
+        <w:rPr>
+          <w:rStyle w:val="VerbatimChar"/>
+        </w:rPr>
+        <w:t xml:space="preserve">FALSE The following object is masked from 'package:base':</w:t>
+      </w:r>
+      <w:r>
+        <w:br w:type="textWrapping"/>
+      </w:r>
+      <w:r>
+        <w:rPr>
+          <w:rStyle w:val="VerbatimChar"/>
+        </w:rPr>
+        <w:t xml:space="preserve">FALSE </w:t>
+      </w:r>
+      <w:r>
+        <w:br w:type="textWrapping"/>
+      </w:r>
+      <w:r>
+        <w:rPr>
+          <w:rStyle w:val="VerbatimChar"/>
+        </w:rPr>
+        <w:t xml:space="preserve">FALSE     date</w:t>
+      </w:r>
+    </w:p>
+    <w:p>
+      <w:pPr>
+        <w:pStyle w:val="FirstParagraph"/>
+      </w:pPr>
+      <w:r>
+        <w:t xml:space="preserve">Class date involves dates being represented in R as the number of days since 1970-01-01, with negative values for earlier dates. The format is year (4 digits) - month (2 digits) - day (2 digits). You can see this if we ask R for today’s date:</w:t>
+      </w:r>
+    </w:p>
+    <w:p>
+      <w:pPr>
+        <w:pStyle w:val="SourceCode"/>
+      </w:pPr>
+      <w:r>
+        <w:rPr>
+          <w:rStyle w:val="KeywordTok"/>
+        </w:rPr>
+        <w:t xml:space="preserve">today</w:t>
+      </w:r>
+      <w:r>
+        <w:rPr>
+          <w:rStyle w:val="NormalTok"/>
+        </w:rPr>
+        <w:t xml:space="preserve">()</w:t>
+      </w:r>
+    </w:p>
+    <w:p>
+      <w:pPr>
+        <w:pStyle w:val="FirstParagraph"/>
+      </w:pPr>
+      <w:r>
+        <w:t xml:space="preserve">If you have a read of the help file, you’ll see lubridate has a number of functions such as dmy(), myd() etc whose name models the order in which the year (</w:t>
       </w:r>
       <w:r>
         <w:t xml:space="preserve">‘</w:t>
       </w:r>
       <w:r>
-        <w:t xml:space="preserve">offenders</w:t>
+        <w:t xml:space="preserve">y</w:t>
       </w:r>
       <w:r>
         <w:t xml:space="preserve">’</w:t>
       </w:r>
       <w:r>
-        <w:t xml:space="preserve"> </w:t>
-      </w:r>
-      <w:r>
-        <w:t xml:space="preserve">dataset currently has a class of character (or factor depending how you read the data in). To be able to manipulate this data as a date in R, we first need to convert it to class date.</w:t>
+        <w:t xml:space="preserve">), month (</w:t>
+      </w:r>
+      <w:r>
+        <w:t xml:space="preserve">‘</w:t>
+      </w:r>
+      <w:r>
+        <w:t xml:space="preserve">m</w:t>
+      </w:r>
+      <w:r>
+        <w:t xml:space="preserve">’</w:t>
+      </w:r>
+      <w:r>
+        <w:t xml:space="preserve">) and day (</w:t>
+      </w:r>
+      <w:r>
+        <w:t xml:space="preserve">‘</w:t>
+      </w:r>
+      <w:r>
+        <w:t xml:space="preserve">d</w:t>
+      </w:r>
+      <w:r>
+        <w:t xml:space="preserve">’</w:t>
+      </w:r>
+      <w:r>
+        <w:t xml:space="preserve">) elements appear in the character string to be parsed.</w:t>
       </w:r>
     </w:p>
     <w:p>
@@ -5310,7 +5435,7 @@
         <w:pStyle w:val="BodyText"/>
       </w:pPr>
       <w:r>
-        <w:t xml:space="preserve">In all of this section, we are going to use a package from tidyverse designed called lubridate, there are also ways to do the same thing using base R. First, we need to load the package:</w:t>
+        <w:t xml:space="preserve">We can therefore make a new date variable (called DoB_formatted) with class date as follows, and then check the class of the new column:</w:t>
       </w:r>
     </w:p>
     <w:p>
@@ -5319,15 +5444,124 @@
       </w:pPr>
       <w:r>
         <w:rPr>
+          <w:rStyle w:val="NormalTok"/>
+        </w:rPr>
+        <w:t xml:space="preserve">offenders&lt;-</w:t>
+      </w:r>
+      <w:r>
+        <w:rPr>
+          <w:rStyle w:val="StringTok"/>
+        </w:rPr>
+        <w:t xml:space="preserve"> </w:t>
+      </w:r>
+      <w:r>
+        <w:rPr>
+          <w:rStyle w:val="NormalTok"/>
+        </w:rPr>
+        <w:t xml:space="preserve">offenders </w:t>
+      </w:r>
+      <w:r>
+        <w:rPr>
+          <w:rStyle w:val="OperatorTok"/>
+        </w:rPr>
+        <w:t xml:space="preserve">%&gt;%</w:t>
+      </w:r>
+      <w:r>
+        <w:rPr>
+          <w:rStyle w:val="StringTok"/>
+        </w:rPr>
+        <w:t xml:space="preserve"> </w:t>
+      </w:r>
+      <w:r>
+        <w:br w:type="textWrapping"/>
+      </w:r>
+      <w:r>
+        <w:rPr>
+          <w:rStyle w:val="StringTok"/>
+        </w:rPr>
+        <w:t xml:space="preserve">  </w:t>
+      </w:r>
+      <w:r>
+        <w:rPr>
           <w:rStyle w:val="KeywordTok"/>
         </w:rPr>
-        <w:t xml:space="preserve">library</w:t>
-      </w:r>
-      <w:r>
-        <w:rPr>
-          <w:rStyle w:val="NormalTok"/>
-        </w:rPr>
-        <w:t xml:space="preserve">(lubridate)</w:t>
+        <w:t xml:space="preserve">mutate</w:t>
+      </w:r>
+      <w:r>
+        <w:rPr>
+          <w:rStyle w:val="NormalTok"/>
+        </w:rPr>
+        <w:t xml:space="preserve">(</w:t>
+      </w:r>
+      <w:r>
+        <w:rPr>
+          <w:rStyle w:val="DataTypeTok"/>
+        </w:rPr>
+        <w:t xml:space="preserve">DoB_formatted =</w:t>
+      </w:r>
+      <w:r>
+        <w:rPr>
+          <w:rStyle w:val="NormalTok"/>
+        </w:rPr>
+        <w:t xml:space="preserve"> </w:t>
+      </w:r>
+      <w:r>
+        <w:rPr>
+          <w:rStyle w:val="KeywordTok"/>
+        </w:rPr>
+        <w:t xml:space="preserve">mdy</w:t>
+      </w:r>
+      <w:r>
+        <w:rPr>
+          <w:rStyle w:val="NormalTok"/>
+        </w:rPr>
+        <w:t xml:space="preserve">(BIRTH_DATE))</w:t>
+      </w:r>
+      <w:r>
+        <w:br w:type="textWrapping"/>
+      </w:r>
+      <w:r>
+        <w:br w:type="textWrapping"/>
+      </w:r>
+      <w:r>
+        <w:rPr>
+          <w:rStyle w:val="KeywordTok"/>
+        </w:rPr>
+        <w:t xml:space="preserve">class</w:t>
+      </w:r>
+      <w:r>
+        <w:rPr>
+          <w:rStyle w:val="NormalTok"/>
+        </w:rPr>
+        <w:t xml:space="preserve">(offenders</w:t>
+      </w:r>
+      <w:r>
+        <w:rPr>
+          <w:rStyle w:val="OperatorTok"/>
+        </w:rPr>
+        <w:t xml:space="preserve">$</w:t>
+      </w:r>
+      <w:r>
+        <w:rPr>
+          <w:rStyle w:val="NormalTok"/>
+        </w:rPr>
+        <w:t xml:space="preserve">DoB_formatted)</w:t>
+      </w:r>
+    </w:p>
+    <w:p>
+      <w:pPr>
+        <w:pStyle w:val="FirstParagraph"/>
+      </w:pPr>
+      <w:r>
+        <w:t xml:space="preserve">The function mdy() specifies the format that the date in column BIRTH_DATE is currently in so R knows where to find the day, month and year needed to create a date.</w:t>
+      </w:r>
+    </w:p>
+    <w:p>
+      <w:pPr>
+        <w:pStyle w:val="BodyText"/>
+      </w:pPr>
+      <w:r>
+        <w:t xml:space="preserve">Now we have a variable with class date we can create new variables containing just part of the date e.g.</w:t>
       </w:r>
     </w:p>
     <w:p>
@@ -5336,18 +5570,365 @@
       </w:pPr>
       <w:r>
         <w:rPr>
-          <w:rStyle w:val="VerbatimChar"/>
-        </w:rPr>
-        <w:t xml:space="preserve">FALSE </w:t>
+          <w:rStyle w:val="NormalTok"/>
+        </w:rPr>
+        <w:t xml:space="preserve">offenders &lt;-</w:t>
+      </w:r>
+      <w:r>
+        <w:rPr>
+          <w:rStyle w:val="StringTok"/>
+        </w:rPr>
+        <w:t xml:space="preserve"> </w:t>
+      </w:r>
+      <w:r>
+        <w:rPr>
+          <w:rStyle w:val="NormalTok"/>
+        </w:rPr>
+        <w:t xml:space="preserve">offenders </w:t>
+      </w:r>
+      <w:r>
+        <w:rPr>
+          <w:rStyle w:val="OperatorTok"/>
+        </w:rPr>
+        <w:t xml:space="preserve">%&gt;%</w:t>
+      </w:r>
+      <w:r>
+        <w:rPr>
+          <w:rStyle w:val="StringTok"/>
+        </w:rPr>
+        <w:t xml:space="preserve"> </w:t>
+      </w:r>
+      <w:r>
+        <w:rPr>
+          <w:rStyle w:val="KeywordTok"/>
+        </w:rPr>
+        <w:t xml:space="preserve">mutate</w:t>
+      </w:r>
+      <w:r>
+        <w:rPr>
+          <w:rStyle w:val="NormalTok"/>
+        </w:rPr>
+        <w:t xml:space="preserve">(</w:t>
+      </w:r>
+      <w:r>
+        <w:rPr>
+          <w:rStyle w:val="DataTypeTok"/>
+        </w:rPr>
+        <w:t xml:space="preserve">day =</w:t>
+      </w:r>
+      <w:r>
+        <w:rPr>
+          <w:rStyle w:val="NormalTok"/>
+        </w:rPr>
+        <w:t xml:space="preserve"> </w:t>
+      </w:r>
+      <w:r>
+        <w:rPr>
+          <w:rStyle w:val="KeywordTok"/>
+        </w:rPr>
+        <w:t xml:space="preserve">day</w:t>
+      </w:r>
+      <w:r>
+        <w:rPr>
+          <w:rStyle w:val="NormalTok"/>
+        </w:rPr>
+        <w:t xml:space="preserve">(DoB_formatted))</w:t>
       </w:r>
       <w:r>
         <w:br w:type="textWrapping"/>
       </w:r>
       <w:r>
-        <w:rPr>
-          <w:rStyle w:val="VerbatimChar"/>
-        </w:rPr>
-        <w:t xml:space="preserve">FALSE Attaching package: 'lubridate'</w:t>
+        <w:br w:type="textWrapping"/>
+      </w:r>
+      <w:r>
+        <w:rPr>
+          <w:rStyle w:val="NormalTok"/>
+        </w:rPr>
+        <w:t xml:space="preserve">offenders &lt;-</w:t>
+      </w:r>
+      <w:r>
+        <w:rPr>
+          <w:rStyle w:val="StringTok"/>
+        </w:rPr>
+        <w:t xml:space="preserve"> </w:t>
+      </w:r>
+      <w:r>
+        <w:rPr>
+          <w:rStyle w:val="NormalTok"/>
+        </w:rPr>
+        <w:t xml:space="preserve">offenders </w:t>
+      </w:r>
+      <w:r>
+        <w:rPr>
+          <w:rStyle w:val="OperatorTok"/>
+        </w:rPr>
+        <w:t xml:space="preserve">%&gt;%</w:t>
+      </w:r>
+      <w:r>
+        <w:rPr>
+          <w:rStyle w:val="StringTok"/>
+        </w:rPr>
+        <w:t xml:space="preserve"> </w:t>
+      </w:r>
+      <w:r>
+        <w:rPr>
+          <w:rStyle w:val="KeywordTok"/>
+        </w:rPr>
+        <w:t xml:space="preserve">mutate</w:t>
+      </w:r>
+      <w:r>
+        <w:rPr>
+          <w:rStyle w:val="NormalTok"/>
+        </w:rPr>
+        <w:t xml:space="preserve">(</w:t>
+      </w:r>
+      <w:r>
+        <w:rPr>
+          <w:rStyle w:val="DataTypeTok"/>
+        </w:rPr>
+        <w:t xml:space="preserve">quarter =</w:t>
+      </w:r>
+      <w:r>
+        <w:rPr>
+          <w:rStyle w:val="NormalTok"/>
+        </w:rPr>
+        <w:t xml:space="preserve"> </w:t>
+      </w:r>
+      <w:r>
+        <w:rPr>
+          <w:rStyle w:val="KeywordTok"/>
+        </w:rPr>
+        <w:t xml:space="preserve">quarter</w:t>
+      </w:r>
+      <w:r>
+        <w:rPr>
+          <w:rStyle w:val="NormalTok"/>
+        </w:rPr>
+        <w:t xml:space="preserve">(DoB_formatted))</w:t>
+      </w:r>
+      <w:r>
+        <w:br w:type="textWrapping"/>
+      </w:r>
+      <w:r>
+        <w:br w:type="textWrapping"/>
+      </w:r>
+      <w:r>
+        <w:rPr>
+          <w:rStyle w:val="NormalTok"/>
+        </w:rPr>
+        <w:t xml:space="preserve">offenders &lt;-</w:t>
+      </w:r>
+      <w:r>
+        <w:rPr>
+          <w:rStyle w:val="StringTok"/>
+        </w:rPr>
+        <w:t xml:space="preserve"> </w:t>
+      </w:r>
+      <w:r>
+        <w:rPr>
+          <w:rStyle w:val="NormalTok"/>
+        </w:rPr>
+        <w:t xml:space="preserve">offenders </w:t>
+      </w:r>
+      <w:r>
+        <w:rPr>
+          <w:rStyle w:val="OperatorTok"/>
+        </w:rPr>
+        <w:t xml:space="preserve">%&gt;%</w:t>
+      </w:r>
+      <w:r>
+        <w:rPr>
+          <w:rStyle w:val="StringTok"/>
+        </w:rPr>
+        <w:t xml:space="preserve"> </w:t>
+      </w:r>
+      <w:r>
+        <w:rPr>
+          <w:rStyle w:val="KeywordTok"/>
+        </w:rPr>
+        <w:t xml:space="preserve">mutate</w:t>
+      </w:r>
+      <w:r>
+        <w:rPr>
+          <w:rStyle w:val="NormalTok"/>
+        </w:rPr>
+        <w:t xml:space="preserve">(</w:t>
+      </w:r>
+      <w:r>
+        <w:rPr>
+          <w:rStyle w:val="DataTypeTok"/>
+        </w:rPr>
+        <w:t xml:space="preserve">year =</w:t>
+      </w:r>
+      <w:r>
+        <w:rPr>
+          <w:rStyle w:val="NormalTok"/>
+        </w:rPr>
+        <w:t xml:space="preserve"> </w:t>
+      </w:r>
+      <w:r>
+        <w:rPr>
+          <w:rStyle w:val="KeywordTok"/>
+        </w:rPr>
+        <w:t xml:space="preserve">year</w:t>
+      </w:r>
+      <w:r>
+        <w:rPr>
+          <w:rStyle w:val="NormalTok"/>
+        </w:rPr>
+        <w:t xml:space="preserve">(DoB_formatted))</w:t>
+      </w:r>
+      <w:r>
+        <w:br w:type="textWrapping"/>
+      </w:r>
+      <w:r>
+        <w:br w:type="textWrapping"/>
+      </w:r>
+      <w:r>
+        <w:rPr>
+          <w:rStyle w:val="NormalTok"/>
+        </w:rPr>
+        <w:t xml:space="preserve">offenders &lt;-</w:t>
+      </w:r>
+      <w:r>
+        <w:rPr>
+          <w:rStyle w:val="StringTok"/>
+        </w:rPr>
+        <w:t xml:space="preserve"> </w:t>
+      </w:r>
+      <w:r>
+        <w:rPr>
+          <w:rStyle w:val="NormalTok"/>
+        </w:rPr>
+        <w:t xml:space="preserve">offenders </w:t>
+      </w:r>
+      <w:r>
+        <w:rPr>
+          <w:rStyle w:val="OperatorTok"/>
+        </w:rPr>
+        <w:t xml:space="preserve">%&gt;%</w:t>
+      </w:r>
+      <w:r>
+        <w:rPr>
+          <w:rStyle w:val="StringTok"/>
+        </w:rPr>
+        <w:t xml:space="preserve"> </w:t>
+      </w:r>
+      <w:r>
+        <w:rPr>
+          <w:rStyle w:val="KeywordTok"/>
+        </w:rPr>
+        <w:t xml:space="preserve">mutate</w:t>
+      </w:r>
+      <w:r>
+        <w:rPr>
+          <w:rStyle w:val="NormalTok"/>
+        </w:rPr>
+        <w:t xml:space="preserve">(</w:t>
+      </w:r>
+      <w:r>
+        <w:rPr>
+          <w:rStyle w:val="DataTypeTok"/>
+        </w:rPr>
+        <w:t xml:space="preserve">month =</w:t>
+      </w:r>
+      <w:r>
+        <w:rPr>
+          <w:rStyle w:val="NormalTok"/>
+        </w:rPr>
+        <w:t xml:space="preserve"> </w:t>
+      </w:r>
+      <w:r>
+        <w:rPr>
+          <w:rStyle w:val="KeywordTok"/>
+        </w:rPr>
+        <w:t xml:space="preserve">month</w:t>
+      </w:r>
+      <w:r>
+        <w:rPr>
+          <w:rStyle w:val="NormalTok"/>
+        </w:rPr>
+        <w:t xml:space="preserve">(DoB_formatted))</w:t>
+      </w:r>
+      <w:r>
+        <w:br w:type="textWrapping"/>
+      </w:r>
+      <w:r>
+        <w:br w:type="textWrapping"/>
+      </w:r>
+      <w:r>
+        <w:rPr>
+          <w:rStyle w:val="NormalTok"/>
+        </w:rPr>
+        <w:t xml:space="preserve">offenders &lt;-</w:t>
+      </w:r>
+      <w:r>
+        <w:rPr>
+          <w:rStyle w:val="StringTok"/>
+        </w:rPr>
+        <w:t xml:space="preserve"> </w:t>
+      </w:r>
+      <w:r>
+        <w:rPr>
+          <w:rStyle w:val="NormalTok"/>
+        </w:rPr>
+        <w:t xml:space="preserve">offenders </w:t>
+      </w:r>
+      <w:r>
+        <w:rPr>
+          <w:rStyle w:val="OperatorTok"/>
+        </w:rPr>
+        <w:t xml:space="preserve">%&gt;%</w:t>
+      </w:r>
+      <w:r>
+        <w:rPr>
+          <w:rStyle w:val="StringTok"/>
+        </w:rPr>
+        <w:t xml:space="preserve"> </w:t>
+      </w:r>
+      <w:r>
+        <w:rPr>
+          <w:rStyle w:val="KeywordTok"/>
+        </w:rPr>
+        <w:t xml:space="preserve">mutate</w:t>
+      </w:r>
+      <w:r>
+        <w:rPr>
+          <w:rStyle w:val="NormalTok"/>
+        </w:rPr>
+        <w:t xml:space="preserve">(</w:t>
+      </w:r>
+      <w:r>
+        <w:rPr>
+          <w:rStyle w:val="DataTypeTok"/>
+        </w:rPr>
+        <w:t xml:space="preserve">weekday =</w:t>
+      </w:r>
+      <w:r>
+        <w:rPr>
+          <w:rStyle w:val="NormalTok"/>
+        </w:rPr>
+        <w:t xml:space="preserve"> </w:t>
+      </w:r>
+      <w:r>
+        <w:rPr>
+          <w:rStyle w:val="KeywordTok"/>
+        </w:rPr>
+        <w:t xml:space="preserve">weekdays</w:t>
+      </w:r>
+      <w:r>
+        <w:rPr>
+          <w:rStyle w:val="NormalTok"/>
+        </w:rPr>
+        <w:t xml:space="preserve">(DoB_formatted))</w:t>
+      </w:r>
+    </w:p>
+    <w:p>
+      <w:pPr>
+        <w:pStyle w:val="FirstParagraph"/>
+      </w:pPr>
+      <w:r>
+        <w:t xml:space="preserve">You can also calculate the number of days since a date. For instance, let’s say we want to know the no. of days between the date of birth and 1 Jan 2000:</w:t>
       </w:r>
     </w:p>
     <w:p>
@@ -5356,535 +5937,48 @@
       </w:pPr>
       <w:r>
         <w:rPr>
-          <w:rStyle w:val="VerbatimChar"/>
-        </w:rPr>
-        <w:t xml:space="preserve">FALSE The following object is masked from 'package:base':</w:t>
+          <w:rStyle w:val="NormalTok"/>
+        </w:rPr>
+        <w:t xml:space="preserve">offenders &lt;-</w:t>
+      </w:r>
+      <w:r>
+        <w:rPr>
+          <w:rStyle w:val="StringTok"/>
+        </w:rPr>
+        <w:t xml:space="preserve"> </w:t>
+      </w:r>
+      <w:r>
+        <w:rPr>
+          <w:rStyle w:val="NormalTok"/>
+        </w:rPr>
+        <w:t xml:space="preserve">offenders </w:t>
+      </w:r>
+      <w:r>
+        <w:rPr>
+          <w:rStyle w:val="OperatorTok"/>
+        </w:rPr>
+        <w:t xml:space="preserve">%&gt;%</w:t>
       </w:r>
       <w:r>
         <w:br w:type="textWrapping"/>
       </w:r>
       <w:r>
         <w:rPr>
-          <w:rStyle w:val="VerbatimChar"/>
-        </w:rPr>
-        <w:t xml:space="preserve">FALSE </w:t>
-      </w:r>
-      <w:r>
-        <w:br w:type="textWrapping"/>
-      </w:r>
-      <w:r>
-        <w:rPr>
-          <w:rStyle w:val="VerbatimChar"/>
-        </w:rPr>
-        <w:t xml:space="preserve">FALSE     date</w:t>
-      </w:r>
-    </w:p>
-    <w:p>
-      <w:pPr>
-        <w:pStyle w:val="FirstParagraph"/>
-      </w:pPr>
-      <w:r>
-        <w:t xml:space="preserve">Class date involves dates being represented in R as the number of days since 1970-01-01, with negative values for earlier dates. The format is year (4 digits) - month (2 digits) - day (2 digits). You can see this if we ask R for today’s date:</w:t>
-      </w:r>
-    </w:p>
-    <w:p>
-      <w:pPr>
-        <w:pStyle w:val="SourceCode"/>
-      </w:pPr>
+          <w:rStyle w:val="StringTok"/>
+        </w:rPr>
+        <w:t xml:space="preserve">  </w:t>
+      </w:r>
       <w:r>
         <w:rPr>
           <w:rStyle w:val="KeywordTok"/>
         </w:rPr>
-        <w:t xml:space="preserve">today</w:t>
-      </w:r>
-      <w:r>
-        <w:rPr>
-          <w:rStyle w:val="NormalTok"/>
-        </w:rPr>
-        <w:t xml:space="preserve">()</w:t>
-      </w:r>
-    </w:p>
-    <w:p>
-      <w:pPr>
-        <w:pStyle w:val="FirstParagraph"/>
-      </w:pPr>
-      <w:r>
-        <w:t xml:space="preserve">If you have a read of the help file, you’ll see lubridate has a number of functions such as dmy(), myd() etc whose name models the order in which the year (</w:t>
-      </w:r>
-      <w:r>
-        <w:t xml:space="preserve">‘</w:t>
-      </w:r>
-      <w:r>
-        <w:t xml:space="preserve">y</w:t>
-      </w:r>
-      <w:r>
-        <w:t xml:space="preserve">’</w:t>
-      </w:r>
-      <w:r>
-        <w:t xml:space="preserve">), month (</w:t>
-      </w:r>
-      <w:r>
-        <w:t xml:space="preserve">‘</w:t>
-      </w:r>
-      <w:r>
-        <w:t xml:space="preserve">m</w:t>
-      </w:r>
-      <w:r>
-        <w:t xml:space="preserve">’</w:t>
-      </w:r>
-      <w:r>
-        <w:t xml:space="preserve">) and day (</w:t>
-      </w:r>
-      <w:r>
-        <w:t xml:space="preserve">‘</w:t>
-      </w:r>
-      <w:r>
-        <w:t xml:space="preserve">d</w:t>
-      </w:r>
-      <w:r>
-        <w:t xml:space="preserve">’</w:t>
-      </w:r>
-      <w:r>
-        <w:t xml:space="preserve">) elements appear in the string to be parsed.</w:t>
-      </w:r>
-    </w:p>
-    <w:p>
-      <w:pPr>
-        <w:pStyle w:val="BodyText"/>
-      </w:pPr>
-      <w:r>
-        <w:t xml:space="preserve">We can therefore make a new date variable (called DoB_formatted) with class date as follows, and then check the class of the new column:</w:t>
-      </w:r>
-    </w:p>
-    <w:p>
-      <w:pPr>
-        <w:pStyle w:val="SourceCode"/>
-      </w:pPr>
-      <w:r>
-        <w:rPr>
-          <w:rStyle w:val="NormalTok"/>
-        </w:rPr>
-        <w:t xml:space="preserve">offenders&lt;-</w:t>
-      </w:r>
-      <w:r>
-        <w:rPr>
-          <w:rStyle w:val="StringTok"/>
-        </w:rPr>
-        <w:t xml:space="preserve"> </w:t>
-      </w:r>
-      <w:r>
-        <w:rPr>
-          <w:rStyle w:val="KeywordTok"/>
-        </w:rPr>
         <w:t xml:space="preserve">mutate</w:t>
       </w:r>
       <w:r>
         <w:rPr>
           <w:rStyle w:val="NormalTok"/>
         </w:rPr>
-        <w:t xml:space="preserve">(offenders, </w:t>
-      </w:r>
-      <w:r>
-        <w:rPr>
-          <w:rStyle w:val="DataTypeTok"/>
-        </w:rPr>
-        <w:t xml:space="preserve">DoB_formatted =</w:t>
-      </w:r>
-      <w:r>
-        <w:rPr>
-          <w:rStyle w:val="NormalTok"/>
-        </w:rPr>
-        <w:t xml:space="preserve"> </w:t>
-      </w:r>
-      <w:r>
-        <w:rPr>
-          <w:rStyle w:val="KeywordTok"/>
-        </w:rPr>
-        <w:t xml:space="preserve">mdy</w:t>
-      </w:r>
-      <w:r>
-        <w:rPr>
-          <w:rStyle w:val="NormalTok"/>
-        </w:rPr>
-        <w:t xml:space="preserve">(BIRTH_DATE))</w:t>
-      </w:r>
-      <w:r>
-        <w:br w:type="textWrapping"/>
-      </w:r>
-      <w:r>
-        <w:br w:type="textWrapping"/>
-      </w:r>
-      <w:r>
-        <w:rPr>
-          <w:rStyle w:val="KeywordTok"/>
-        </w:rPr>
-        <w:t xml:space="preserve">class</w:t>
-      </w:r>
-      <w:r>
-        <w:rPr>
-          <w:rStyle w:val="NormalTok"/>
-        </w:rPr>
-        <w:t xml:space="preserve">(offenders</w:t>
-      </w:r>
-      <w:r>
-        <w:rPr>
-          <w:rStyle w:val="OperatorTok"/>
-        </w:rPr>
-        <w:t xml:space="preserve">$</w:t>
-      </w:r>
-      <w:r>
-        <w:rPr>
-          <w:rStyle w:val="NormalTok"/>
-        </w:rPr>
-        <w:t xml:space="preserve">DoB_formatted)</w:t>
-      </w:r>
-    </w:p>
-    <w:p>
-      <w:pPr>
-        <w:pStyle w:val="FirstParagraph"/>
-      </w:pPr>
-      <w:r>
-        <w:t xml:space="preserve">The function mdy() specifies the format that the date in column BIRTH_DATE is currently in so R knows where to find the day, month and year needed to create a date.</w:t>
-      </w:r>
-    </w:p>
-    <w:p>
-      <w:pPr>
-        <w:pStyle w:val="BodyText"/>
-      </w:pPr>
-      <w:r>
-        <w:t xml:space="preserve">Remember, to refer to a specific variable, we use a dollar sign. We have used a variable name that doesn’t currently exist in</w:t>
-      </w:r>
-      <w:r>
-        <w:t xml:space="preserve"> </w:t>
-      </w:r>
-      <w:r>
-        <w:t xml:space="preserve">‘</w:t>
-      </w:r>
-      <w:r>
-        <w:t xml:space="preserve">offenders</w:t>
-      </w:r>
-      <w:r>
-        <w:t xml:space="preserve">’</w:t>
-      </w:r>
-      <w:r>
-        <w:t xml:space="preserve"> </w:t>
-      </w:r>
-      <w:r>
-        <w:t xml:space="preserve">so R has created a new variable and appended it.</w:t>
-      </w:r>
-    </w:p>
-    <w:p>
-      <w:pPr>
-        <w:pStyle w:val="BodyText"/>
-      </w:pPr>
-      <w:r>
-        <w:t xml:space="preserve">Now we have a variable with class date we can create new variables containing just part of the date e.g.</w:t>
-      </w:r>
-    </w:p>
-    <w:p>
-      <w:pPr>
-        <w:pStyle w:val="SourceCode"/>
-      </w:pPr>
-      <w:r>
-        <w:rPr>
-          <w:rStyle w:val="NormalTok"/>
-        </w:rPr>
-        <w:t xml:space="preserve">offenders &lt;-</w:t>
-      </w:r>
-      <w:r>
-        <w:rPr>
-          <w:rStyle w:val="StringTok"/>
-        </w:rPr>
-        <w:t xml:space="preserve"> </w:t>
-      </w:r>
-      <w:r>
-        <w:rPr>
-          <w:rStyle w:val="KeywordTok"/>
-        </w:rPr>
-        <w:t xml:space="preserve">mutate</w:t>
-      </w:r>
-      <w:r>
-        <w:rPr>
-          <w:rStyle w:val="NormalTok"/>
-        </w:rPr>
-        <w:t xml:space="preserve">(offenders, </w:t>
-      </w:r>
-      <w:r>
-        <w:rPr>
-          <w:rStyle w:val="DataTypeTok"/>
-        </w:rPr>
-        <w:t xml:space="preserve">day =</w:t>
-      </w:r>
-      <w:r>
-        <w:rPr>
-          <w:rStyle w:val="NormalTok"/>
-        </w:rPr>
-        <w:t xml:space="preserve"> </w:t>
-      </w:r>
-      <w:r>
-        <w:rPr>
-          <w:rStyle w:val="KeywordTok"/>
-        </w:rPr>
-        <w:t xml:space="preserve">day</w:t>
-      </w:r>
-      <w:r>
-        <w:rPr>
-          <w:rStyle w:val="NormalTok"/>
-        </w:rPr>
-        <w:t xml:space="preserve">(DoB_formatted))</w:t>
-      </w:r>
-      <w:r>
-        <w:br w:type="textWrapping"/>
-      </w:r>
-      <w:r>
-        <w:br w:type="textWrapping"/>
-      </w:r>
-      <w:r>
-        <w:rPr>
-          <w:rStyle w:val="NormalTok"/>
-        </w:rPr>
-        <w:t xml:space="preserve">offenders &lt;-</w:t>
-      </w:r>
-      <w:r>
-        <w:rPr>
-          <w:rStyle w:val="StringTok"/>
-        </w:rPr>
-        <w:t xml:space="preserve"> </w:t>
-      </w:r>
-      <w:r>
-        <w:rPr>
-          <w:rStyle w:val="KeywordTok"/>
-        </w:rPr>
-        <w:t xml:space="preserve">mutate</w:t>
-      </w:r>
-      <w:r>
-        <w:rPr>
-          <w:rStyle w:val="NormalTok"/>
-        </w:rPr>
-        <w:t xml:space="preserve">(offenders, </w:t>
-      </w:r>
-      <w:r>
-        <w:rPr>
-          <w:rStyle w:val="DataTypeTok"/>
-        </w:rPr>
-        <w:t xml:space="preserve">quarter =</w:t>
-      </w:r>
-      <w:r>
-        <w:rPr>
-          <w:rStyle w:val="NormalTok"/>
-        </w:rPr>
-        <w:t xml:space="preserve"> </w:t>
-      </w:r>
-      <w:r>
-        <w:rPr>
-          <w:rStyle w:val="KeywordTok"/>
-        </w:rPr>
-        <w:t xml:space="preserve">quarter</w:t>
-      </w:r>
-      <w:r>
-        <w:rPr>
-          <w:rStyle w:val="NormalTok"/>
-        </w:rPr>
-        <w:t xml:space="preserve">(DoB_formatted))</w:t>
-      </w:r>
-      <w:r>
-        <w:br w:type="textWrapping"/>
-      </w:r>
-      <w:r>
-        <w:br w:type="textWrapping"/>
-      </w:r>
-      <w:r>
-        <w:rPr>
-          <w:rStyle w:val="NormalTok"/>
-        </w:rPr>
-        <w:t xml:space="preserve">offenders &lt;-</w:t>
-      </w:r>
-      <w:r>
-        <w:rPr>
-          <w:rStyle w:val="StringTok"/>
-        </w:rPr>
-        <w:t xml:space="preserve"> </w:t>
-      </w:r>
-      <w:r>
-        <w:rPr>
-          <w:rStyle w:val="KeywordTok"/>
-        </w:rPr>
-        <w:t xml:space="preserve">mutate</w:t>
-      </w:r>
-      <w:r>
-        <w:rPr>
-          <w:rStyle w:val="NormalTok"/>
-        </w:rPr>
-        <w:t xml:space="preserve">(offenders, </w:t>
-      </w:r>
-      <w:r>
-        <w:rPr>
-          <w:rStyle w:val="DataTypeTok"/>
-        </w:rPr>
-        <w:t xml:space="preserve">year =</w:t>
-      </w:r>
-      <w:r>
-        <w:rPr>
-          <w:rStyle w:val="NormalTok"/>
-        </w:rPr>
-        <w:t xml:space="preserve"> </w:t>
-      </w:r>
-      <w:r>
-        <w:rPr>
-          <w:rStyle w:val="KeywordTok"/>
-        </w:rPr>
-        <w:t xml:space="preserve">year</w:t>
-      </w:r>
-      <w:r>
-        <w:rPr>
-          <w:rStyle w:val="NormalTok"/>
-        </w:rPr>
-        <w:t xml:space="preserve">(DoB_formatted))</w:t>
-      </w:r>
-      <w:r>
-        <w:br w:type="textWrapping"/>
-      </w:r>
-      <w:r>
-        <w:br w:type="textWrapping"/>
-      </w:r>
-      <w:r>
-        <w:rPr>
-          <w:rStyle w:val="NormalTok"/>
-        </w:rPr>
-        <w:t xml:space="preserve">offenders &lt;-</w:t>
-      </w:r>
-      <w:r>
-        <w:rPr>
-          <w:rStyle w:val="StringTok"/>
-        </w:rPr>
-        <w:t xml:space="preserve"> </w:t>
-      </w:r>
-      <w:r>
-        <w:rPr>
-          <w:rStyle w:val="KeywordTok"/>
-        </w:rPr>
-        <w:t xml:space="preserve">mutate</w:t>
-      </w:r>
-      <w:r>
-        <w:rPr>
-          <w:rStyle w:val="NormalTok"/>
-        </w:rPr>
-        <w:t xml:space="preserve">(offenders, </w:t>
-      </w:r>
-      <w:r>
-        <w:rPr>
-          <w:rStyle w:val="DataTypeTok"/>
-        </w:rPr>
-        <w:t xml:space="preserve">month =</w:t>
-      </w:r>
-      <w:r>
-        <w:rPr>
-          <w:rStyle w:val="NormalTok"/>
-        </w:rPr>
-        <w:t xml:space="preserve"> </w:t>
-      </w:r>
-      <w:r>
-        <w:rPr>
-          <w:rStyle w:val="KeywordTok"/>
-        </w:rPr>
-        <w:t xml:space="preserve">month</w:t>
-      </w:r>
-      <w:r>
-        <w:rPr>
-          <w:rStyle w:val="NormalTok"/>
-        </w:rPr>
-        <w:t xml:space="preserve">(DoB_formatted))</w:t>
-      </w:r>
-      <w:r>
-        <w:br w:type="textWrapping"/>
-      </w:r>
-      <w:r>
-        <w:br w:type="textWrapping"/>
-      </w:r>
-      <w:r>
-        <w:rPr>
-          <w:rStyle w:val="NormalTok"/>
-        </w:rPr>
-        <w:t xml:space="preserve">offenders &lt;-</w:t>
-      </w:r>
-      <w:r>
-        <w:rPr>
-          <w:rStyle w:val="StringTok"/>
-        </w:rPr>
-        <w:t xml:space="preserve"> </w:t>
-      </w:r>
-      <w:r>
-        <w:rPr>
-          <w:rStyle w:val="KeywordTok"/>
-        </w:rPr>
-        <w:t xml:space="preserve">mutate</w:t>
-      </w:r>
-      <w:r>
-        <w:rPr>
-          <w:rStyle w:val="NormalTok"/>
-        </w:rPr>
-        <w:t xml:space="preserve">(offenders, </w:t>
-      </w:r>
-      <w:r>
-        <w:rPr>
-          <w:rStyle w:val="DataTypeTok"/>
-        </w:rPr>
-        <w:t xml:space="preserve">weekday =</w:t>
-      </w:r>
-      <w:r>
-        <w:rPr>
-          <w:rStyle w:val="NormalTok"/>
-        </w:rPr>
-        <w:t xml:space="preserve"> </w:t>
-      </w:r>
-      <w:r>
-        <w:rPr>
-          <w:rStyle w:val="KeywordTok"/>
-        </w:rPr>
-        <w:t xml:space="preserve">weekdays</w:t>
-      </w:r>
-      <w:r>
-        <w:rPr>
-          <w:rStyle w:val="NormalTok"/>
-        </w:rPr>
-        <w:t xml:space="preserve">(DoB_formatted))</w:t>
-      </w:r>
-    </w:p>
-    <w:p>
-      <w:pPr>
-        <w:pStyle w:val="FirstParagraph"/>
-      </w:pPr>
-      <w:r>
-        <w:t xml:space="preserve">You can also calculate the number of days since a date. For instance let’s say we want to know the no. of days between the date of birth and 1 Jan 2000:</w:t>
-      </w:r>
-    </w:p>
-    <w:p>
-      <w:pPr>
-        <w:pStyle w:val="SourceCode"/>
-      </w:pPr>
-      <w:r>
-        <w:rPr>
-          <w:rStyle w:val="NormalTok"/>
-        </w:rPr>
-        <w:t xml:space="preserve">offenders &lt;-</w:t>
-      </w:r>
-      <w:r>
-        <w:rPr>
-          <w:rStyle w:val="StringTok"/>
-        </w:rPr>
-        <w:t xml:space="preserve"> </w:t>
-      </w:r>
-      <w:r>
-        <w:rPr>
-          <w:rStyle w:val="KeywordTok"/>
-        </w:rPr>
-        <w:t xml:space="preserve">mutate</w:t>
-      </w:r>
-      <w:r>
-        <w:rPr>
-          <w:rStyle w:val="NormalTok"/>
-        </w:rPr>
-        <w:t xml:space="preserve">(offenders, </w:t>
+        <w:t xml:space="preserve">(</w:t>
       </w:r>
       <w:r>
         <w:rPr>
@@ -7413,7 +7507,7 @@
     </w:lvl>
   </w:abstractNum>
   <w:abstractNum w:abstractNumId="990">
-    <w:nsid w:val="70c56e3c"/>
+    <w:nsid w:val="5015c2b5"/>
     <w:multiLevelType w:val="multilevel"/>
     <w:lvl w:ilvl="0">
       <w:numFmt w:val="bullet"/>
@@ -7494,7 +7588,7 @@
     </w:lvl>
   </w:abstractNum>
   <w:abstractNum w:abstractNumId="991">
-    <w:nsid w:val="ab17494d"/>
+    <w:nsid w:val="e26b3955"/>
     <w:multiLevelType w:val="multilevel"/>
     <w:lvl w:ilvl="0">
       <w:numFmt w:val="bullet"/>
@@ -7575,7 +7669,7 @@
     </w:lvl>
   </w:abstractNum>
   <w:abstractNum w:abstractNumId="99411">
-    <w:nsid w:val="c27806db"/>
+    <w:nsid w:val="5e23fdbc"/>
     <w:multiLevelType w:val="multilevel"/>
     <w:lvl w:ilvl="0">
       <w:start w:val="1"/>

</xml_diff>

<commit_message>
Amended file paths, added some words about is.na, and made a few minor word changes
</commit_message>
<xml_diff>
--- a/Intro_markdown.docx
+++ b/Intro_markdown.docx
@@ -6234,7 +6234,7 @@
         <w:rPr>
           <w:rStyle w:val="StringTok"/>
         </w:rPr>
-        <w:t xml:space="preserve">"alpha-everyone/R_training_intro/Offenders_Chicago_Police_Dept_Trial.csv"</w:t>
+        <w:t xml:space="preserve">"alpha-r-training/intro-r-training/Offenders_Chicago_Police_Dept_Trial.csv"</w:t>
       </w:r>
       <w:r>
         <w:rPr>
@@ -6310,13 +6310,37 @@
         <w:rPr>
           <w:rStyle w:val="StringTok"/>
         </w:rPr>
-        <w:t xml:space="preserve">"alpha-everyone/R_training_intro/Offenders_Chicago_Police_Dept_Trial.csv"</w:t>
-      </w:r>
-      <w:r>
-        <w:rPr>
-          <w:rStyle w:val="NormalTok"/>
-        </w:rPr>
-        <w:t xml:space="preserve">)    </w:t>
+        <w:t xml:space="preserve">"alpha-r-training/intro-r-training/Offenders_Chicago_Police_Dept_Trial.csv"</w:t>
+      </w:r>
+      <w:r>
+        <w:rPr>
+          <w:rStyle w:val="NormalTok"/>
+        </w:rPr>
+        <w:t xml:space="preserve">) </w:t>
+      </w:r>
+      <w:r>
+        <w:rPr>
+          <w:rStyle w:val="OperatorTok"/>
+        </w:rPr>
+        <w:t xml:space="preserve">%&gt;%</w:t>
+      </w:r>
+      <w:r>
+        <w:rPr>
+          <w:rStyle w:val="StringTok"/>
+        </w:rPr>
+        <w:t xml:space="preserve"> </w:t>
+      </w:r>
+      <w:r>
+        <w:rPr>
+          <w:rStyle w:val="KeywordTok"/>
+        </w:rPr>
+        <w:t xml:space="preserve">mutate_if</w:t>
+      </w:r>
+      <w:r>
+        <w:rPr>
+          <w:rStyle w:val="NormalTok"/>
+        </w:rPr>
+        <w:t xml:space="preserve">(is.factor, as.character)  </w:t>
       </w:r>
     </w:p>
     <w:p>
@@ -6463,46 +6487,6 @@
           <w:rStyle w:val="NormalTok"/>
         </w:rPr>
         <w:t xml:space="preserve">)) </w:t>
-      </w:r>
-    </w:p>
-    <w:p>
-      <w:pPr>
-        <w:pStyle w:val="SourceCode"/>
-      </w:pPr>
-      <w:r>
-        <w:rPr>
-          <w:rStyle w:val="VerbatimChar"/>
-        </w:rPr>
-        <w:t xml:space="preserve">## Warning: Column `LAST` joining character vector and factor, coercing into</w:t>
-      </w:r>
-      <w:r>
-        <w:br w:type="textWrapping"/>
-      </w:r>
-      <w:r>
-        <w:rPr>
-          <w:rStyle w:val="VerbatimChar"/>
-        </w:rPr>
-        <w:t xml:space="preserve">## character vector</w:t>
-      </w:r>
-    </w:p>
-    <w:p>
-      <w:pPr>
-        <w:pStyle w:val="SourceCode"/>
-      </w:pPr>
-      <w:r>
-        <w:rPr>
-          <w:rStyle w:val="VerbatimChar"/>
-        </w:rPr>
-        <w:t xml:space="preserve">## Warning: Column `BIRTH_DATE` joining character vector and factor, coercing</w:t>
-      </w:r>
-      <w:r>
-        <w:br w:type="textWrapping"/>
-      </w:r>
-      <w:r>
-        <w:rPr>
-          <w:rStyle w:val="VerbatimChar"/>
-        </w:rPr>
-        <w:t xml:space="preserve">## into character vector</w:t>
       </w:r>
     </w:p>
     <w:p>
@@ -6838,7 +6822,7 @@
         <w:pStyle w:val="FirstParagraph"/>
       </w:pPr>
       <w:r>
-        <w:t xml:space="preserve">In R, missing values are represented by the symbol NA (not available). Impossible values (e.g. dividing by zero) are represented by the symbol NaN (not a number).</w:t>
+        <w:t xml:space="preserve">In R, missing values are represented by the symbol NA (not available). Impossible values (e.g. dividing by zero) are represented by the symbol NaN (not a number). The missing data functions we’ll use in this section recognize both these types.</w:t>
       </w:r>
     </w:p>
     <w:p>
@@ -6979,6 +6963,43 @@
           <w:rStyle w:val="NormalTok"/>
         </w:rPr>
         <w:t xml:space="preserve">(height_table)</w:t>
+      </w:r>
+    </w:p>
+    <w:p>
+      <w:pPr>
+        <w:pStyle w:val="FirstParagraph"/>
+      </w:pPr>
+      <w:r>
+        <w:t xml:space="preserve">We can create a logical vector showing whether each HEIGHT observation is missing (TRUE) or not (FALSE):</w:t>
+      </w:r>
+    </w:p>
+    <w:p>
+      <w:pPr>
+        <w:pStyle w:val="SourceCode"/>
+      </w:pPr>
+      <w:r>
+        <w:rPr>
+          <w:rStyle w:val="KeywordTok"/>
+        </w:rPr>
+        <w:t xml:space="preserve">is.na</w:t>
+      </w:r>
+      <w:r>
+        <w:rPr>
+          <w:rStyle w:val="NormalTok"/>
+        </w:rPr>
+        <w:t xml:space="preserve">(offenders</w:t>
+      </w:r>
+      <w:r>
+        <w:rPr>
+          <w:rStyle w:val="OperatorTok"/>
+        </w:rPr>
+        <w:t xml:space="preserve">$</w:t>
+      </w:r>
+      <w:r>
+        <w:rPr>
+          <w:rStyle w:val="NormalTok"/>
+        </w:rPr>
+        <w:t xml:space="preserve">HEIGHT)</w:t>
       </w:r>
     </w:p>
     <w:p>
@@ -7209,7 +7230,7 @@
         <w:t xml:space="preserve"> </w:t>
       </w:r>
       <w:r>
-        <w:t xml:space="preserve">3. Using offenders create a new variable HEIGHT_NEW which is as HEIGHT except with the missing values replaced by the average height (hint: you will need to use the ifelse and is.na() functions).</w:t>
+        <w:t xml:space="preserve">3. Using offenders create a new variable HEIGHT_NEW which is as HEIGHT except with the missing values replaced by the average height (hint: you can make use of the replace function).</w:t>
       </w:r>
     </w:p>
     <w:p>
@@ -7507,7 +7528,7 @@
     </w:lvl>
   </w:abstractNum>
   <w:abstractNum w:abstractNumId="990">
-    <w:nsid w:val="5015c2b5"/>
+    <w:nsid w:val="b90c2a3b"/>
     <w:multiLevelType w:val="multilevel"/>
     <w:lvl w:ilvl="0">
       <w:numFmt w:val="bullet"/>
@@ -7588,7 +7609,7 @@
     </w:lvl>
   </w:abstractNum>
   <w:abstractNum w:abstractNumId="991">
-    <w:nsid w:val="e26b3955"/>
+    <w:nsid w:val="add0bfb1"/>
     <w:multiLevelType w:val="multilevel"/>
     <w:lvl w:ilvl="0">
       <w:numFmt w:val="bullet"/>
@@ -7669,7 +7690,7 @@
     </w:lvl>
   </w:abstractNum>
   <w:abstractNum w:abstractNumId="99411">
-    <w:nsid w:val="5e23fdbc"/>
+    <w:nsid w:val="3e359ad0"/>
     <w:multiLevelType w:val="multilevel"/>
     <w:lvl w:ilvl="0">
       <w:start w:val="1"/>

</xml_diff>

<commit_message>
Updated further resources section
</commit_message>
<xml_diff>
--- a/Intro_markdown.docx
+++ b/Intro_markdown.docx
@@ -7260,7 +7260,24 @@
         </w:numPr>
       </w:pPr>
       <w:r>
-        <w:t xml:space="preserve">DataCamp is a website which hosts multiple online courses that teach coding. Their</w:t>
+        <w:t xml:space="preserve">RStudio has developed a list of cheatsheets which give quick overviews of the functions contained in different packages and can be quickly referred to - see:</w:t>
+      </w:r>
+      <w:r>
+        <w:t xml:space="preserve"> </w:t>
+      </w:r>
+      <w:hyperlink r:id="rId56">
+        <w:r>
+          <w:rPr>
+            <w:rStyle w:val="Hyperlink"/>
+          </w:rPr>
+          <w:t xml:space="preserve">https://www.rstudio.com/resources/cheatsheets/</w:t>
+        </w:r>
+      </w:hyperlink>
+      <w:r>
+        <w:t xml:space="preserve"> </w:t>
+      </w:r>
+      <w:r>
+        <w:t xml:space="preserve">Some can be accessed directly through the top menu help &gt; Cheatsheets e.g.</w:t>
       </w:r>
       <w:r>
         <w:t xml:space="preserve"> </w:t>
@@ -7269,16 +7286,25 @@
         <w:t xml:space="preserve">‘</w:t>
       </w:r>
       <w:r>
-        <w:t xml:space="preserve">Introduction to R</w:t>
+        <w:t xml:space="preserve">Data Transformation with dplyr</w:t>
       </w:r>
       <w:r>
         <w:t xml:space="preserve">’</w:t>
       </w:r>
       <w:r>
-        <w:t xml:space="preserve"> </w:t>
-      </w:r>
-      <w:r>
-        <w:t xml:space="preserve">course is free to complete and provides a broader overview in the basic concepts for coding in R. A link to the course can be found here:</w:t>
+        <w:t xml:space="preserve">.</w:t>
+      </w:r>
+    </w:p>
+    <w:p>
+      <w:pPr>
+        <w:pStyle w:val="Compact"/>
+        <w:numPr>
+          <w:numId w:val="1015"/>
+          <w:ilvl w:val="0"/>
+        </w:numPr>
+      </w:pPr>
+      <w:r>
+        <w:t xml:space="preserve">RStudio also lists some useful free resources at:</w:t>
       </w:r>
       <w:r>
         <w:t xml:space="preserve"> </w:t>
@@ -7288,12 +7314,9 @@
           <w:rPr>
             <w:rStyle w:val="Hyperlink"/>
           </w:rPr>
-          <w:t xml:space="preserve">https://www.datacamp.com/courses/free-introduction-to-r</w:t>
+          <w:t xml:space="preserve">education.rstudio.com</w:t>
         </w:r>
       </w:hyperlink>
-      <w:r>
-        <w:t xml:space="preserve">.</w:t>
-      </w:r>
     </w:p>
     <w:p>
       <w:pPr>
@@ -7304,7 +7327,7 @@
         </w:numPr>
       </w:pPr>
       <w:r>
-        <w:t xml:space="preserve">Another good resource is the</w:t>
+        <w:t xml:space="preserve">The</w:t>
       </w:r>
       <w:r>
         <w:t xml:space="preserve"> </w:t>
@@ -7336,69 +7359,7 @@
         </w:r>
       </w:hyperlink>
       <w:r>
-        <w:t xml:space="preserve">, written by Hadley Wickham, who is a data scientist at RStudio, who developed the tidyverse package that we introduced earlier. It gives a really good overview of R and how his package works with it.</w:t>
-      </w:r>
-    </w:p>
-    <w:p>
-      <w:pPr>
-        <w:pStyle w:val="Compact"/>
-        <w:numPr>
-          <w:numId w:val="1015"/>
-          <w:ilvl w:val="0"/>
-        </w:numPr>
-      </w:pPr>
-      <w:r>
-        <w:t xml:space="preserve">RStudio has also developed a list of</w:t>
-      </w:r>
-      <w:r>
-        <w:t xml:space="preserve"> </w:t>
-      </w:r>
-      <w:r>
-        <w:t xml:space="preserve">‘</w:t>
-      </w:r>
-      <w:r>
-        <w:t xml:space="preserve">cheatsheets</w:t>
-      </w:r>
-      <w:r>
-        <w:t xml:space="preserve">’</w:t>
-      </w:r>
-      <w:r>
-        <w:t xml:space="preserve"> </w:t>
-      </w:r>
-      <w:r>
-        <w:t xml:space="preserve">which give quick overviews of the functions contained in different packages, which can be quickly referred to:</w:t>
-      </w:r>
-      <w:r>
-        <w:t xml:space="preserve"> </w:t>
-      </w:r>
-      <w:hyperlink r:id="rId56">
-        <w:r>
-          <w:rPr>
-            <w:rStyle w:val="Hyperlink"/>
-          </w:rPr>
-          <w:t xml:space="preserve">https://www.rstudio.com/resources/cheatsheets/</w:t>
-        </w:r>
-      </w:hyperlink>
-      <w:r>
-        <w:t xml:space="preserve"> </w:t>
-      </w:r>
-      <w:r>
-        <w:t xml:space="preserve">Some can be accessed directly through the top menu help &gt; Cheatsheets e.g.</w:t>
-      </w:r>
-      <w:r>
-        <w:t xml:space="preserve"> </w:t>
-      </w:r>
-      <w:r>
-        <w:t xml:space="preserve">‘</w:t>
-      </w:r>
-      <w:r>
-        <w:t xml:space="preserve">Data Transformation with dplyr</w:t>
-      </w:r>
-      <w:r>
-        <w:t xml:space="preserve">’</w:t>
-      </w:r>
-      <w:r>
-        <w:t xml:space="preserve">.</w:t>
+        <w:t xml:space="preserve">, written by Hadley Wickham, a data scientist at RStudio, who developed the tidyverse package. It gives a really good overview of R and how his package works with it.</w:t>
       </w:r>
     </w:p>
     <w:p>
@@ -7528,7 +7489,7 @@
     </w:lvl>
   </w:abstractNum>
   <w:abstractNum w:abstractNumId="990">
-    <w:nsid w:val="b90c2a3b"/>
+    <w:nsid w:val="d08ee05e"/>
     <w:multiLevelType w:val="multilevel"/>
     <w:lvl w:ilvl="0">
       <w:numFmt w:val="bullet"/>
@@ -7609,7 +7570,7 @@
     </w:lvl>
   </w:abstractNum>
   <w:abstractNum w:abstractNumId="991">
-    <w:nsid w:val="add0bfb1"/>
+    <w:nsid w:val="14bb13ea"/>
     <w:multiLevelType w:val="multilevel"/>
     <w:lvl w:ilvl="0">
       <w:numFmt w:val="bullet"/>
@@ -7690,7 +7651,7 @@
     </w:lvl>
   </w:abstractNum>
   <w:abstractNum w:abstractNumId="99411">
-    <w:nsid w:val="3e359ad0"/>
+    <w:nsid w:val="a1e2bc21"/>
     <w:multiLevelType w:val="multilevel"/>
     <w:lvl w:ilvl="0">
       <w:start w:val="1"/>

</xml_diff>

<commit_message>
Amended particpant and instructor code script to be in line with revised markdown document
</commit_message>
<xml_diff>
--- a/Intro_markdown.docx
+++ b/Intro_markdown.docx
@@ -5958,6 +5958,12 @@
           <w:rStyle w:val="OperatorTok"/>
         </w:rPr>
         <w:t xml:space="preserve">%&gt;%</w:t>
+      </w:r>
+      <w:r>
+        <w:rPr>
+          <w:rStyle w:val="StringTok"/>
+        </w:rPr>
+        <w:t xml:space="preserve"> </w:t>
       </w:r>
       <w:r>
         <w:br w:type="textWrapping"/>
@@ -7489,7 +7495,7 @@
     </w:lvl>
   </w:abstractNum>
   <w:abstractNum w:abstractNumId="990">
-    <w:nsid w:val="d08ee05e"/>
+    <w:nsid w:val="d06ad6f7"/>
     <w:multiLevelType w:val="multilevel"/>
     <w:lvl w:ilvl="0">
       <w:numFmt w:val="bullet"/>
@@ -7570,7 +7576,7 @@
     </w:lvl>
   </w:abstractNum>
   <w:abstractNum w:abstractNumId="991">
-    <w:nsid w:val="14bb13ea"/>
+    <w:nsid w:val="a01e3844"/>
     <w:multiLevelType w:val="multilevel"/>
     <w:lvl w:ilvl="0">
       <w:numFmt w:val="bullet"/>
@@ -7651,7 +7657,7 @@
     </w:lvl>
   </w:abstractNum>
   <w:abstractNum w:abstractNumId="99411">
-    <w:nsid w:val="a1e2bc21"/>
+    <w:nsid w:val="8534d679"/>
     <w:multiLevelType w:val="multilevel"/>
     <w:lvl w:ilvl="0">
       <w:start w:val="1"/>

</xml_diff>

<commit_message>
Made a few tweaks relating to issue #26
</commit_message>
<xml_diff>
--- a/Intro_markdown.docx
+++ b/Intro_markdown.docx
@@ -7210,7 +7210,7 @@
         </w:numPr>
       </w:pPr>
       <w:r>
-        <w:t xml:space="preserve">Creating a new dataset called offenders_trial_age which includes the data in offenders_trial and the age column of offenders.</w:t>
+        <w:t xml:space="preserve">Create a new dataset called offenders_trial_age which includes the data in offenders_trial and the age column of offenders.</w:t>
       </w:r>
     </w:p>
     <w:p>
@@ -7495,7 +7495,7 @@
     </w:lvl>
   </w:abstractNum>
   <w:abstractNum w:abstractNumId="990">
-    <w:nsid w:val="d06ad6f7"/>
+    <w:nsid w:val="c0f6087b"/>
     <w:multiLevelType w:val="multilevel"/>
     <w:lvl w:ilvl="0">
       <w:numFmt w:val="bullet"/>
@@ -7576,7 +7576,7 @@
     </w:lvl>
   </w:abstractNum>
   <w:abstractNum w:abstractNumId="991">
-    <w:nsid w:val="a01e3844"/>
+    <w:nsid w:val="14cad4d7"/>
     <w:multiLevelType w:val="multilevel"/>
     <w:lvl w:ilvl="0">
       <w:numFmt w:val="bullet"/>
@@ -7657,7 +7657,7 @@
     </w:lvl>
   </w:abstractNum>
   <w:abstractNum w:abstractNumId="99411">
-    <w:nsid w:val="8534d679"/>
+    <w:nsid w:val="314751d3"/>
     <w:multiLevelType w:val="multilevel"/>
     <w:lvl w:ilvl="0">
       <w:start w:val="1"/>

</xml_diff>